<commit_message>
MOdelo del Dominio Oka
</commit_message>
<xml_diff>
--- a/SRS[IMind]_V1.1(LineaBase).docx
+++ b/SRS[IMind]_V1.1(LineaBase).docx
@@ -89,7 +89,7 @@
               <w:lang w:val="es-ES"/>
             </w:rPr>
             <w:pict>
-              <v:group id="_x0000_s1026" style="position:absolute;margin-left:4074.1pt;margin-top:0;width:238.15pt;height:841.95pt;z-index:251660288;mso-width-percent:400;mso-height-percent:1000;mso-position-horizontal:right;mso-position-horizontal-relative:page;mso-position-vertical:top;mso-position-vertical-relative:page;mso-width-percent:400;mso-height-percent:1000" coordorigin="7329" coordsize="4911,15840" o:allowincell="f">
+              <v:group id="_x0000_s1026" style="position:absolute;margin-left:4272.25pt;margin-top:0;width:238.15pt;height:841.95pt;z-index:251660288;mso-width-percent:400;mso-height-percent:1000;mso-position-horizontal:right;mso-position-horizontal-relative:page;mso-position-vertical:top;mso-position-vertical-relative:page;mso-width-percent:400;mso-height-percent:1000" coordorigin="7329" coordsize="4911,15840" o:allowincell="f">
                 <v:group id="_x0000_s1027" style="position:absolute;left:7344;width:4896;height:15840;mso-width-percent:400;mso-height-percent:1000;mso-position-horizontal:right;mso-position-horizontal-relative:page;mso-position-vertical:top;mso-position-vertical-relative:page;mso-width-percent:400;mso-height-percent:1000" coordorigin="7560" coordsize="4700,15840" o:allowincell="f">
                   <v:rect id="_x0000_s1028" style="position:absolute;left:7755;width:4505;height:15840;mso-height-percent:1000;mso-position-vertical:top;mso-position-vertical-relative:page;mso-height-percent:1000" fillcolor="#9bbb59 [3206]" stroked="f" strokecolor="#d8d8d8 [2732]">
                     <v:fill color2="#bfbfbf [2412]" rotate="t"/>
@@ -343,7 +343,7 @@
             <w:rPr>
               <w:rFonts w:ascii="Calibri" w:hAnsi="Calibri"/>
               <w:noProof/>
-              <w:lang w:val="es-AR" w:eastAsia="es-AR"/>
+              <w:lang w:val="es-CO" w:eastAsia="es-CO"/>
             </w:rPr>
             <w:drawing>
               <wp:anchor distT="0" distB="0" distL="114300" distR="114300" simplePos="0" relativeHeight="251663360" behindDoc="0" locked="0" layoutInCell="1" allowOverlap="1">
@@ -6723,7 +6723,7 @@
       </w:r>
       <w:r>
         <w:rPr>
-          <w:lang w:val="en-US"/>
+          <w:lang w:val="es-CO"/>
         </w:rPr>
         <w:t>Demented Movie Game</w:t>
       </w:r>
@@ -7771,7 +7771,7 @@
       <w:r>
         <w:rPr>
           <w:i/>
-          <w:lang w:val="en-US"/>
+          <w:lang w:val="es-CO"/>
         </w:rPr>
         <w:t>Demented Movie Game</w:t>
       </w:r>
@@ -8172,7 +8172,7 @@
       </w:r>
       <w:r>
         <w:rPr>
-          <w:lang w:val="en-US"/>
+          <w:lang w:val="es-CO"/>
         </w:rPr>
         <w:t>Demented Movie Game</w:t>
       </w:r>
@@ -8414,7 +8414,7 @@
       <w:r>
         <w:rPr>
           <w:noProof/>
-          <w:lang w:val="es-AR" w:eastAsia="es-AR"/>
+          <w:lang w:val="es-CO" w:eastAsia="es-CO"/>
         </w:rPr>
         <w:drawing>
           <wp:anchor distT="0" distB="0" distL="114300" distR="114300" simplePos="0" relativeHeight="251664384" behindDoc="0" locked="0" layoutInCell="1" allowOverlap="1">
@@ -8650,7 +8650,7 @@
       </w:r>
       <w:r>
         <w:rPr>
-          <w:lang w:val="en-US"/>
+          <w:lang w:val="es-CO"/>
         </w:rPr>
         <w:t xml:space="preserve">Demented Movie Game </w:t>
       </w:r>
@@ -11517,18 +11517,9 @@
     </w:p>
     <w:tbl>
       <w:tblPr>
-        <w:tblStyle w:val="Tablaconcuadrcula"/>
+        <w:tblStyle w:val="Cuadrculamedia3-nfasis3"/>
         <w:tblW w:w="0" w:type="auto"/>
         <w:jc w:val="center"/>
-        <w:tblInd w:w="1346" w:type="dxa"/>
-        <w:tblBorders>
-          <w:top w:val="single" w:sz="4" w:space="0" w:color="9BBB59" w:themeColor="accent3"/>
-          <w:left w:val="single" w:sz="4" w:space="0" w:color="9BBB59" w:themeColor="accent3"/>
-          <w:bottom w:val="single" w:sz="4" w:space="0" w:color="9BBB59" w:themeColor="accent3"/>
-          <w:right w:val="single" w:sz="4" w:space="0" w:color="9BBB59" w:themeColor="accent3"/>
-          <w:insideH w:val="single" w:sz="4" w:space="0" w:color="9BBB59" w:themeColor="accent3"/>
-          <w:insideV w:val="single" w:sz="4" w:space="0" w:color="9BBB59" w:themeColor="accent3"/>
-        </w:tblBorders>
         <w:tblLook w:val="04A0"/>
       </w:tblPr>
       <w:tblGrid>
@@ -11537,37 +11528,33 @@
       </w:tblGrid>
       <w:tr>
         <w:trPr>
+          <w:cnfStyle w:val="100000000000"/>
           <w:jc w:val="center"/>
         </w:trPr>
         <w:tc>
           <w:tcPr>
+            <w:cnfStyle w:val="001000000000"/>
             <w:tcW w:w="3143" w:type="dxa"/>
-            <w:shd w:val="clear" w:color="auto" w:fill="9BBB59" w:themeFill="accent3"/>
+          </w:tcPr>
+          <w:p>
+            <w:pPr>
+              <w:rPr>
+                <w:b w:val="0"/>
+              </w:rPr>
+            </w:pPr>
+            <w:r>
+              <w:t>Procesador</w:t>
+            </w:r>
+          </w:p>
+        </w:tc>
+        <w:tc>
+          <w:tcPr>
+            <w:tcW w:w="3477" w:type="dxa"/>
           </w:tcPr>
           <w:p>
             <w:pPr>
               <w:jc w:val="both"/>
-              <w:rPr>
-                <w:b/>
-                <w:color w:val="FFFFFF" w:themeColor="background1"/>
-              </w:rPr>
-            </w:pPr>
-            <w:r>
-              <w:rPr>
-                <w:b/>
-                <w:color w:val="FFFFFF" w:themeColor="background1"/>
-              </w:rPr>
-              <w:t>Procesador</w:t>
-            </w:r>
-          </w:p>
-        </w:tc>
-        <w:tc>
-          <w:tcPr>
-            <w:tcW w:w="3477" w:type="dxa"/>
-          </w:tcPr>
-          <w:p>
-            <w:pPr>
-              <w:jc w:val="both"/>
+              <w:cnfStyle w:val="100000000000"/>
             </w:pPr>
             <w:r>
               <w:t>Intel(R) Core(TM)2 CPU 4400 @ 2.00 GHz</w:t>
@@ -11577,26 +11564,22 @@
       </w:tr>
       <w:tr>
         <w:trPr>
+          <w:cnfStyle w:val="000000100000"/>
           <w:jc w:val="center"/>
         </w:trPr>
         <w:tc>
           <w:tcPr>
+            <w:cnfStyle w:val="001000000000"/>
             <w:tcW w:w="3143" w:type="dxa"/>
-            <w:shd w:val="clear" w:color="auto" w:fill="9BBB59" w:themeFill="accent3"/>
           </w:tcPr>
           <w:p>
             <w:pPr>
               <w:jc w:val="both"/>
               <w:rPr>
-                <w:b/>
-                <w:color w:val="FFFFFF" w:themeColor="background1"/>
-              </w:rPr>
-            </w:pPr>
-            <w:r>
-              <w:rPr>
-                <w:b/>
-                <w:color w:val="FFFFFF" w:themeColor="background1"/>
-              </w:rPr>
+                <w:b w:val="0"/>
+              </w:rPr>
+            </w:pPr>
+            <w:r>
               <w:t>Disco Duro</w:t>
             </w:r>
           </w:p>
@@ -11608,6 +11591,7 @@
           <w:p>
             <w:pPr>
               <w:jc w:val="both"/>
+              <w:cnfStyle w:val="000000100000"/>
             </w:pPr>
             <w:r>
               <w:t>80GB</w:t>
@@ -11617,26 +11601,22 @@
       </w:tr>
       <w:tr>
         <w:trPr>
+          <w:trHeight w:val="99"/>
           <w:jc w:val="center"/>
         </w:trPr>
         <w:tc>
           <w:tcPr>
+            <w:cnfStyle w:val="001000000000"/>
             <w:tcW w:w="3143" w:type="dxa"/>
-            <w:shd w:val="clear" w:color="auto" w:fill="9BBB59" w:themeFill="accent3"/>
           </w:tcPr>
           <w:p>
             <w:pPr>
               <w:jc w:val="both"/>
               <w:rPr>
-                <w:b/>
-                <w:color w:val="FFFFFF" w:themeColor="background1"/>
-              </w:rPr>
-            </w:pPr>
-            <w:r>
-              <w:rPr>
-                <w:b/>
-                <w:color w:val="FFFFFF" w:themeColor="background1"/>
-              </w:rPr>
+                <w:b w:val="0"/>
+              </w:rPr>
+            </w:pPr>
+            <w:r>
               <w:t>Memoria RAM</w:t>
             </w:r>
           </w:p>
@@ -11649,6 +11629,7 @@
             <w:pPr>
               <w:keepNext/>
               <w:jc w:val="both"/>
+              <w:cnfStyle w:val="000000000000"/>
             </w:pPr>
             <w:r>
               <w:t>2 GB</w:t>
@@ -11660,7 +11641,7 @@
     <w:p>
       <w:pPr>
         <w:pStyle w:val="Epgrafe"/>
-        <w:jc w:val="both"/>
+        <w:jc w:val="center"/>
         <w:rPr>
           <w:color w:val="auto"/>
         </w:rPr>
@@ -14251,21 +14232,2950 @@
     <w:p>
       <w:pPr>
         <w:pStyle w:val="Ttulo2"/>
+        <w:numPr>
+          <w:ilvl w:val="0"/>
+          <w:numId w:val="0"/>
+        </w:numPr>
+        <w:ind w:left="576"/>
         <w:rPr>
           <w:rFonts w:asciiTheme="minorHAnsi" w:hAnsiTheme="minorHAnsi"/>
           <w:color w:val="auto"/>
         </w:rPr>
       </w:pPr>
       <w:bookmarkStart w:id="75" w:name="_Toc225140672"/>
-      <w:r>
+    </w:p>
+    <w:p/>
+    <w:p/>
+    <w:p/>
+    <w:p/>
+    <w:p>
+      <w:pPr>
+        <w:pStyle w:val="Ttulo2"/>
         <w:rPr>
           <w:rFonts w:asciiTheme="minorHAnsi" w:hAnsiTheme="minorHAnsi"/>
           <w:color w:val="auto"/>
         </w:rPr>
+      </w:pPr>
+      <w:r>
+        <w:rPr>
+          <w:rFonts w:asciiTheme="minorHAnsi" w:hAnsiTheme="minorHAnsi"/>
+          <w:color w:val="auto"/>
+        </w:rPr>
+        <w:lastRenderedPageBreak/>
         <w:t>MODELO DEL DOMINIO</w:t>
       </w:r>
       <w:bookmarkEnd w:id="75"/>
     </w:p>
+    <w:p/>
+    <w:p>
+      <w:pPr>
+        <w:rPr>
+          <w:lang w:val="es-CO"/>
+        </w:rPr>
+      </w:pPr>
+      <w:r>
+        <w:rPr>
+          <w:lang w:val="es-MX"/>
+        </w:rPr>
+        <w:t>Lista de categoría de clases conceptuales</w:t>
+      </w:r>
+      <w:r>
+        <w:rPr>
+          <w:lang w:val="es-MX"/>
+        </w:rPr>
+        <w:t xml:space="preserve"> </w:t>
+      </w:r>
+    </w:p>
+    <w:tbl>
+      <w:tblPr>
+        <w:tblStyle w:val="Cuadrculamedia3-nfasis3"/>
+        <w:tblW w:w="0" w:type="auto"/>
+        <w:tblLook w:val="04A0"/>
+      </w:tblPr>
+      <w:tblGrid>
+        <w:gridCol w:w="4219"/>
+        <w:gridCol w:w="4759"/>
+      </w:tblGrid>
+      <w:tr>
+        <w:trPr>
+          <w:cnfStyle w:val="100000000000"/>
+          <w:trHeight w:val="397"/>
+        </w:trPr>
+        <w:tc>
+          <w:tcPr>
+            <w:cnfStyle w:val="001000000000"/>
+            <w:tcW w:w="4219" w:type="dxa"/>
+            <w:vAlign w:val="center"/>
+          </w:tcPr>
+          <w:p>
+            <w:r>
+              <w:t>Categorías</w:t>
+            </w:r>
+          </w:p>
+        </w:tc>
+        <w:tc>
+          <w:tcPr>
+            <w:tcW w:w="4759" w:type="dxa"/>
+            <w:vAlign w:val="center"/>
+          </w:tcPr>
+          <w:p>
+            <w:pPr>
+              <w:cnfStyle w:val="100000000000"/>
+            </w:pPr>
+            <w:r>
+              <w:t>Elemento</w:t>
+            </w:r>
+          </w:p>
+        </w:tc>
+      </w:tr>
+      <w:tr>
+        <w:trPr>
+          <w:cnfStyle w:val="000000100000"/>
+        </w:trPr>
+        <w:tc>
+          <w:tcPr>
+            <w:cnfStyle w:val="001000000000"/>
+            <w:tcW w:w="4219" w:type="dxa"/>
+          </w:tcPr>
+          <w:p>
+            <w:r>
+              <w:t>Objetivos Tangibles o físicos</w:t>
+            </w:r>
+          </w:p>
+        </w:tc>
+        <w:tc>
+          <w:tcPr>
+            <w:tcW w:w="4759" w:type="dxa"/>
+          </w:tcPr>
+          <w:p>
+            <w:pPr>
+              <w:cnfStyle w:val="000000100000"/>
+            </w:pPr>
+            <w:r>
+              <w:t>Cartas</w:t>
+            </w:r>
+          </w:p>
+          <w:p>
+            <w:pPr>
+              <w:cnfStyle w:val="000000100000"/>
+            </w:pPr>
+            <w:r>
+              <w:t>Registros Estadísticos</w:t>
+            </w:r>
+          </w:p>
+          <w:p>
+            <w:pPr>
+              <w:cnfStyle w:val="000000100000"/>
+            </w:pPr>
+            <w:r>
+              <w:t>Mesa de Juego</w:t>
+            </w:r>
+          </w:p>
+          <w:p>
+            <w:pPr>
+              <w:cnfStyle w:val="000000100000"/>
+            </w:pPr>
+          </w:p>
+        </w:tc>
+      </w:tr>
+      <w:tr>
+        <w:tc>
+          <w:tcPr>
+            <w:cnfStyle w:val="001000000000"/>
+            <w:tcW w:w="4219" w:type="dxa"/>
+          </w:tcPr>
+          <w:p>
+            <w:r>
+              <w:t>Especificaciones diseños y descripciones de las casa</w:t>
+            </w:r>
+          </w:p>
+        </w:tc>
+        <w:tc>
+          <w:tcPr>
+            <w:tcW w:w="4759" w:type="dxa"/>
+          </w:tcPr>
+          <w:p>
+            <w:pPr>
+              <w:cnfStyle w:val="000000000000"/>
+            </w:pPr>
+            <w:r>
+              <w:t>Descripción de la carta</w:t>
+            </w:r>
+          </w:p>
+          <w:p>
+            <w:pPr>
+              <w:cnfStyle w:val="000000000000"/>
+            </w:pPr>
+          </w:p>
+        </w:tc>
+      </w:tr>
+      <w:tr>
+        <w:trPr>
+          <w:cnfStyle w:val="000000100000"/>
+        </w:trPr>
+        <w:tc>
+          <w:tcPr>
+            <w:cnfStyle w:val="001000000000"/>
+            <w:tcW w:w="4219" w:type="dxa"/>
+          </w:tcPr>
+          <w:p>
+            <w:r>
+              <w:t>Transacciones</w:t>
+            </w:r>
+          </w:p>
+        </w:tc>
+        <w:tc>
+          <w:tcPr>
+            <w:tcW w:w="4759" w:type="dxa"/>
+          </w:tcPr>
+          <w:p>
+            <w:pPr>
+              <w:cnfStyle w:val="000000100000"/>
+            </w:pPr>
+            <w:r>
+              <w:t>Cambio de carta.</w:t>
+            </w:r>
+          </w:p>
+          <w:p>
+            <w:pPr>
+              <w:cnfStyle w:val="000000100000"/>
+            </w:pPr>
+            <w:r>
+              <w:t>Poner carta.</w:t>
+            </w:r>
+          </w:p>
+          <w:p>
+            <w:pPr>
+              <w:cnfStyle w:val="000000100000"/>
+            </w:pPr>
+            <w:r>
+              <w:t>Recoger carta.</w:t>
+            </w:r>
+          </w:p>
+        </w:tc>
+      </w:tr>
+      <w:tr>
+        <w:tc>
+          <w:tcPr>
+            <w:cnfStyle w:val="001000000000"/>
+            <w:tcW w:w="4219" w:type="dxa"/>
+          </w:tcPr>
+          <w:p>
+            <w:r>
+              <w:t>Roles de la Gente</w:t>
+            </w:r>
+          </w:p>
+        </w:tc>
+        <w:tc>
+          <w:tcPr>
+            <w:tcW w:w="4759" w:type="dxa"/>
+          </w:tcPr>
+          <w:p>
+            <w:pPr>
+              <w:cnfStyle w:val="000000000000"/>
+            </w:pPr>
+            <w:r>
+              <w:t>Administrador</w:t>
+            </w:r>
+          </w:p>
+          <w:p>
+            <w:pPr>
+              <w:cnfStyle w:val="000000000000"/>
+            </w:pPr>
+            <w:r>
+              <w:t>Jugador</w:t>
+            </w:r>
+          </w:p>
+        </w:tc>
+      </w:tr>
+      <w:tr>
+        <w:trPr>
+          <w:cnfStyle w:val="000000100000"/>
+        </w:trPr>
+        <w:tc>
+          <w:tcPr>
+            <w:cnfStyle w:val="001000000000"/>
+            <w:tcW w:w="4219" w:type="dxa"/>
+          </w:tcPr>
+          <w:p>
+            <w:r>
+              <w:t>Contenedores</w:t>
+            </w:r>
+          </w:p>
+        </w:tc>
+        <w:tc>
+          <w:tcPr>
+            <w:tcW w:w="4759" w:type="dxa"/>
+          </w:tcPr>
+          <w:p>
+            <w:pPr>
+              <w:cnfStyle w:val="000000100000"/>
+            </w:pPr>
+            <w:r>
+              <w:t>Mesa de Juego</w:t>
+            </w:r>
+          </w:p>
+        </w:tc>
+      </w:tr>
+      <w:tr>
+        <w:tc>
+          <w:tcPr>
+            <w:cnfStyle w:val="001000000000"/>
+            <w:tcW w:w="4219" w:type="dxa"/>
+          </w:tcPr>
+          <w:p>
+            <w:r>
+              <w:t>Abstracto</w:t>
+            </w:r>
+          </w:p>
+        </w:tc>
+        <w:tc>
+          <w:tcPr>
+            <w:tcW w:w="4759" w:type="dxa"/>
+          </w:tcPr>
+          <w:p>
+            <w:pPr>
+              <w:cnfStyle w:val="000000000000"/>
+            </w:pPr>
+            <w:r>
+              <w:t>Tiempo</w:t>
+            </w:r>
+          </w:p>
+          <w:p>
+            <w:pPr>
+              <w:cnfStyle w:val="000000000000"/>
+            </w:pPr>
+            <w:r>
+              <w:t>Puntaje</w:t>
+            </w:r>
+          </w:p>
+          <w:p>
+            <w:pPr>
+              <w:cnfStyle w:val="000000000000"/>
+            </w:pPr>
+          </w:p>
+        </w:tc>
+      </w:tr>
+      <w:tr>
+        <w:trPr>
+          <w:cnfStyle w:val="000000100000"/>
+        </w:trPr>
+        <w:tc>
+          <w:tcPr>
+            <w:cnfStyle w:val="001000000000"/>
+            <w:tcW w:w="4219" w:type="dxa"/>
+          </w:tcPr>
+          <w:p>
+            <w:r>
+              <w:t>Hechos</w:t>
+            </w:r>
+          </w:p>
+        </w:tc>
+        <w:tc>
+          <w:tcPr>
+            <w:tcW w:w="4759" w:type="dxa"/>
+          </w:tcPr>
+          <w:p>
+            <w:pPr>
+              <w:cnfStyle w:val="000000100000"/>
+            </w:pPr>
+            <w:r>
+              <w:t>Cambio de carta</w:t>
+            </w:r>
+          </w:p>
+          <w:p>
+            <w:pPr>
+              <w:cnfStyle w:val="000000100000"/>
+            </w:pPr>
+            <w:r>
+              <w:t>Poner carta</w:t>
+            </w:r>
+          </w:p>
+          <w:p>
+            <w:pPr>
+              <w:cnfStyle w:val="000000100000"/>
+            </w:pPr>
+            <w:r>
+              <w:t>Recoger carta</w:t>
+            </w:r>
+          </w:p>
+          <w:p>
+            <w:pPr>
+              <w:cnfStyle w:val="000000100000"/>
+            </w:pPr>
+            <w:r>
+              <w:t>Reunir Jugador</w:t>
+            </w:r>
+          </w:p>
+          <w:p>
+            <w:pPr>
+              <w:cnfStyle w:val="000000100000"/>
+            </w:pPr>
+            <w:r>
+              <w:t>Invitar Jugador</w:t>
+            </w:r>
+          </w:p>
+          <w:p>
+            <w:pPr>
+              <w:cnfStyle w:val="000000100000"/>
+            </w:pPr>
+            <w:r>
+              <w:t>Ganar Partida</w:t>
+            </w:r>
+          </w:p>
+          <w:p>
+            <w:pPr>
+              <w:cnfStyle w:val="000000100000"/>
+            </w:pPr>
+            <w:r>
+              <w:t>Perder partida</w:t>
+            </w:r>
+          </w:p>
+          <w:p>
+            <w:pPr>
+              <w:cnfStyle w:val="000000100000"/>
+            </w:pPr>
+            <w:r>
+              <w:t>Guerra (</w:t>
+            </w:r>
+            <w:r>
+              <w:rPr>
+                <w:i/>
+              </w:rPr>
+              <w:t>pido guerra si la hay!</w:t>
+            </w:r>
+            <w:r>
+              <w:t>)</w:t>
+            </w:r>
+          </w:p>
+          <w:p>
+            <w:pPr>
+              <w:cnfStyle w:val="000000100000"/>
+            </w:pPr>
+            <w:r>
+              <w:t>Chatear</w:t>
+            </w:r>
+          </w:p>
+          <w:p>
+            <w:pPr>
+              <w:cnfStyle w:val="000000100000"/>
+            </w:pPr>
+          </w:p>
+        </w:tc>
+      </w:tr>
+      <w:tr>
+        <w:tc>
+          <w:tcPr>
+            <w:cnfStyle w:val="001000000000"/>
+            <w:tcW w:w="4219" w:type="dxa"/>
+          </w:tcPr>
+          <w:p>
+            <w:r>
+              <w:t>Procesos</w:t>
+            </w:r>
+          </w:p>
+        </w:tc>
+        <w:tc>
+          <w:tcPr>
+            <w:tcW w:w="4759" w:type="dxa"/>
+          </w:tcPr>
+          <w:p>
+            <w:pPr>
+              <w:cnfStyle w:val="000000000000"/>
+            </w:pPr>
+            <w:r>
+              <w:t>Repartir Cartas</w:t>
+            </w:r>
+          </w:p>
+        </w:tc>
+      </w:tr>
+      <w:tr>
+        <w:trPr>
+          <w:cnfStyle w:val="000000100000"/>
+        </w:trPr>
+        <w:tc>
+          <w:tcPr>
+            <w:cnfStyle w:val="001000000000"/>
+            <w:tcW w:w="4219" w:type="dxa"/>
+          </w:tcPr>
+          <w:p>
+            <w:r>
+              <w:t>Reglas y políticas</w:t>
+            </w:r>
+          </w:p>
+        </w:tc>
+        <w:tc>
+          <w:tcPr>
+            <w:tcW w:w="4759" w:type="dxa"/>
+          </w:tcPr>
+          <w:p>
+            <w:pPr>
+              <w:cnfStyle w:val="000000100000"/>
+            </w:pPr>
+            <w:r>
+              <w:t>Modalidad Uno.</w:t>
+            </w:r>
+          </w:p>
+          <w:p>
+            <w:pPr>
+              <w:cnfStyle w:val="000000100000"/>
+            </w:pPr>
+            <w:r>
+              <w:t>Modalidad dos.</w:t>
+            </w:r>
+          </w:p>
+        </w:tc>
+      </w:tr>
+      <w:tr>
+        <w:trPr>
+          <w:trHeight w:val="162"/>
+        </w:trPr>
+        <w:tc>
+          <w:tcPr>
+            <w:cnfStyle w:val="001000000000"/>
+            <w:tcW w:w="4219" w:type="dxa"/>
+          </w:tcPr>
+          <w:p>
+            <w:r>
+              <w:t>Manuales</w:t>
+            </w:r>
+          </w:p>
+        </w:tc>
+        <w:tc>
+          <w:tcPr>
+            <w:tcW w:w="4759" w:type="dxa"/>
+          </w:tcPr>
+          <w:p>
+            <w:pPr>
+              <w:cnfStyle w:val="000000000000"/>
+            </w:pPr>
+            <w:r>
+              <w:t>Manual de Juego.</w:t>
+            </w:r>
+          </w:p>
+        </w:tc>
+      </w:tr>
+    </w:tbl>
+    <w:p>
+      <w:pPr>
+        <w:pStyle w:val="Epgrafe"/>
+        <w:jc w:val="center"/>
+        <w:rPr>
+          <w:b w:val="0"/>
+          <w:color w:val="auto"/>
+          <w:lang w:val="es-MX"/>
+        </w:rPr>
+      </w:pPr>
+      <w:r>
+        <w:rPr>
+          <w:color w:val="auto"/>
+        </w:rPr>
+        <w:t xml:space="preserve">Tabla </w:t>
+      </w:r>
+      <w:r>
+        <w:rPr>
+          <w:color w:val="auto"/>
+        </w:rPr>
+        <w:t>13. Lista de categoría de clases conceptuales</w:t>
+      </w:r>
+    </w:p>
+    <w:p>
+      <w:pPr>
+        <w:jc w:val="center"/>
+        <w:rPr>
+          <w:lang w:val="es-MX"/>
+        </w:rPr>
+      </w:pPr>
+    </w:p>
+    <w:p/>
+    <w:p/>
+    <w:p/>
+    <w:p/>
+    <w:p/>
+    <w:p/>
+    <w:tbl>
+      <w:tblPr>
+        <w:tblStyle w:val="Cuadrculamedia3-nfasis3"/>
+        <w:tblW w:w="0" w:type="auto"/>
+        <w:tblLook w:val="04A0"/>
+      </w:tblPr>
+      <w:tblGrid>
+        <w:gridCol w:w="2802"/>
+        <w:gridCol w:w="6095"/>
+      </w:tblGrid>
+      <w:tr>
+        <w:trPr>
+          <w:cnfStyle w:val="100000000000"/>
+          <w:trHeight w:val="397"/>
+        </w:trPr>
+        <w:tc>
+          <w:tcPr>
+            <w:cnfStyle w:val="001000000000"/>
+            <w:tcW w:w="2802" w:type="dxa"/>
+            <w:vAlign w:val="center"/>
+          </w:tcPr>
+          <w:p>
+            <w:r>
+              <w:lastRenderedPageBreak/>
+              <w:t>Descripción</w:t>
+            </w:r>
+          </w:p>
+        </w:tc>
+        <w:tc>
+          <w:tcPr>
+            <w:tcW w:w="6095" w:type="dxa"/>
+            <w:vAlign w:val="center"/>
+          </w:tcPr>
+          <w:p>
+            <w:pPr>
+              <w:cnfStyle w:val="100000000000"/>
+            </w:pPr>
+          </w:p>
+        </w:tc>
+      </w:tr>
+      <w:tr>
+        <w:trPr>
+          <w:cnfStyle w:val="000000100000"/>
+        </w:trPr>
+        <w:tc>
+          <w:tcPr>
+            <w:cnfStyle w:val="001000000000"/>
+            <w:tcW w:w="2802" w:type="dxa"/>
+          </w:tcPr>
+          <w:p>
+            <w:r>
+              <w:t>Carta</w:t>
+            </w:r>
+          </w:p>
+        </w:tc>
+        <w:tc>
+          <w:tcPr>
+            <w:tcW w:w="6095" w:type="dxa"/>
+          </w:tcPr>
+          <w:p>
+            <w:pPr>
+              <w:cnfStyle w:val="000000100000"/>
+            </w:pPr>
+            <w:r>
+              <w:t>Instrumento mediante el cual un jugador puede hacer su jugada en Demented Movie Game.</w:t>
+            </w:r>
+          </w:p>
+          <w:p>
+            <w:pPr>
+              <w:cnfStyle w:val="000000100000"/>
+            </w:pPr>
+          </w:p>
+        </w:tc>
+      </w:tr>
+      <w:tr>
+        <w:tc>
+          <w:tcPr>
+            <w:cnfStyle w:val="001000000000"/>
+            <w:tcW w:w="2802" w:type="dxa"/>
+          </w:tcPr>
+          <w:p>
+            <w:r>
+              <w:t>Registros Estadísticos</w:t>
+            </w:r>
+          </w:p>
+        </w:tc>
+        <w:tc>
+          <w:tcPr>
+            <w:tcW w:w="6095" w:type="dxa"/>
+          </w:tcPr>
+          <w:p>
+            <w:pPr>
+              <w:cnfStyle w:val="000000000000"/>
+            </w:pPr>
+            <w:r>
+              <w:t>Informe  generado por el sistema a partir de todos los registros de puntajes.</w:t>
+            </w:r>
+          </w:p>
+          <w:p>
+            <w:pPr>
+              <w:cnfStyle w:val="000000000000"/>
+            </w:pPr>
+          </w:p>
+        </w:tc>
+      </w:tr>
+      <w:tr>
+        <w:trPr>
+          <w:cnfStyle w:val="000000100000"/>
+        </w:trPr>
+        <w:tc>
+          <w:tcPr>
+            <w:cnfStyle w:val="001000000000"/>
+            <w:tcW w:w="2802" w:type="dxa"/>
+          </w:tcPr>
+          <w:p>
+            <w:r>
+              <w:t>Mesa de Juego</w:t>
+            </w:r>
+          </w:p>
+        </w:tc>
+        <w:tc>
+          <w:tcPr>
+            <w:tcW w:w="6095" w:type="dxa"/>
+          </w:tcPr>
+          <w:p>
+            <w:pPr>
+              <w:cnfStyle w:val="000000100000"/>
+            </w:pPr>
+            <w:r>
+              <w:t xml:space="preserve">Ambiente donde se desarrolla el juego. </w:t>
+            </w:r>
+          </w:p>
+          <w:p>
+            <w:pPr>
+              <w:cnfStyle w:val="000000100000"/>
+            </w:pPr>
+          </w:p>
+        </w:tc>
+      </w:tr>
+      <w:tr>
+        <w:tc>
+          <w:tcPr>
+            <w:cnfStyle w:val="001000000000"/>
+            <w:tcW w:w="2802" w:type="dxa"/>
+          </w:tcPr>
+          <w:p>
+            <w:r>
+              <w:t>Colocación Carta.</w:t>
+            </w:r>
+          </w:p>
+        </w:tc>
+        <w:tc>
+          <w:tcPr>
+            <w:tcW w:w="6095" w:type="dxa"/>
+          </w:tcPr>
+          <w:p>
+            <w:pPr>
+              <w:cnfStyle w:val="000000000000"/>
+            </w:pPr>
+            <w:r>
+              <w:t>Elemento que hace referencia a poner la carta sobre la mesa para llevar a cabo una jugada.</w:t>
+            </w:r>
+          </w:p>
+          <w:p>
+            <w:pPr>
+              <w:cnfStyle w:val="000000000000"/>
+            </w:pPr>
+          </w:p>
+        </w:tc>
+      </w:tr>
+      <w:tr>
+        <w:trPr>
+          <w:cnfStyle w:val="000000100000"/>
+        </w:trPr>
+        <w:tc>
+          <w:tcPr>
+            <w:cnfStyle w:val="001000000000"/>
+            <w:tcW w:w="2802" w:type="dxa"/>
+          </w:tcPr>
+          <w:p>
+            <w:r>
+              <w:t>Recolectar Cartas</w:t>
+            </w:r>
+          </w:p>
+        </w:tc>
+        <w:tc>
+          <w:tcPr>
+            <w:tcW w:w="6095" w:type="dxa"/>
+          </w:tcPr>
+          <w:p>
+            <w:pPr>
+              <w:cnfStyle w:val="000000100000"/>
+            </w:pPr>
+            <w:r>
+              <w:t>Elemento que hace referencia a tomar todas las cartas que estén en la mesa de juego cuando alguno de los jugadores gana la mano.</w:t>
+            </w:r>
+          </w:p>
+          <w:p>
+            <w:pPr>
+              <w:cnfStyle w:val="000000100000"/>
+            </w:pPr>
+          </w:p>
+        </w:tc>
+      </w:tr>
+      <w:tr>
+        <w:tc>
+          <w:tcPr>
+            <w:cnfStyle w:val="001000000000"/>
+            <w:tcW w:w="2802" w:type="dxa"/>
+          </w:tcPr>
+          <w:p>
+            <w:r>
+              <w:t>Administrador</w:t>
+            </w:r>
+          </w:p>
+        </w:tc>
+        <w:tc>
+          <w:tcPr>
+            <w:tcW w:w="6095" w:type="dxa"/>
+          </w:tcPr>
+          <w:p>
+            <w:pPr>
+              <w:cnfStyle w:val="000000000000"/>
+            </w:pPr>
+            <w:r>
+              <w:t>Persona que está a cargo de la administración del servidor y de los jugadores a nivel general.</w:t>
+            </w:r>
+          </w:p>
+          <w:p>
+            <w:pPr>
+              <w:cnfStyle w:val="000000000000"/>
+            </w:pPr>
+          </w:p>
+        </w:tc>
+      </w:tr>
+      <w:tr>
+        <w:trPr>
+          <w:cnfStyle w:val="000000100000"/>
+        </w:trPr>
+        <w:tc>
+          <w:tcPr>
+            <w:cnfStyle w:val="001000000000"/>
+            <w:tcW w:w="2802" w:type="dxa"/>
+          </w:tcPr>
+          <w:p>
+            <w:r>
+              <w:t>Jugador</w:t>
+            </w:r>
+          </w:p>
+        </w:tc>
+        <w:tc>
+          <w:tcPr>
+            <w:tcW w:w="6095" w:type="dxa"/>
+          </w:tcPr>
+          <w:p>
+            <w:pPr>
+              <w:cnfStyle w:val="000000100000"/>
+            </w:pPr>
+            <w:r>
+              <w:t>Elemento que hace referencia a los participantes que utilizan Demented Movie Game</w:t>
+            </w:r>
+          </w:p>
+          <w:p>
+            <w:pPr>
+              <w:cnfStyle w:val="000000100000"/>
+            </w:pPr>
+          </w:p>
+        </w:tc>
+      </w:tr>
+      <w:tr>
+        <w:tc>
+          <w:tcPr>
+            <w:cnfStyle w:val="001000000000"/>
+            <w:tcW w:w="2802" w:type="dxa"/>
+          </w:tcPr>
+          <w:p>
+            <w:r>
+              <w:t>Jugada</w:t>
+            </w:r>
+          </w:p>
+        </w:tc>
+        <w:tc>
+          <w:tcPr>
+            <w:tcW w:w="6095" w:type="dxa"/>
+          </w:tcPr>
+          <w:p>
+            <w:pPr>
+              <w:cnfStyle w:val="000000000000"/>
+            </w:pPr>
+            <w:r>
+              <w:t>Una jugada es compuesta por Cartas, mesa de juego, colocación cartas, recolectar cartas, puntajes, tiempo para un conjunto de jugadores en común.</w:t>
+            </w:r>
+          </w:p>
+          <w:p>
+            <w:pPr>
+              <w:cnfStyle w:val="000000000000"/>
+            </w:pPr>
+          </w:p>
+        </w:tc>
+      </w:tr>
+      <w:tr>
+        <w:trPr>
+          <w:cnfStyle w:val="000000100000"/>
+        </w:trPr>
+        <w:tc>
+          <w:tcPr>
+            <w:cnfStyle w:val="001000000000"/>
+            <w:tcW w:w="2802" w:type="dxa"/>
+          </w:tcPr>
+          <w:p>
+            <w:r>
+              <w:t>Turno</w:t>
+            </w:r>
+          </w:p>
+        </w:tc>
+        <w:tc>
+          <w:tcPr>
+            <w:tcW w:w="6095" w:type="dxa"/>
+          </w:tcPr>
+          <w:p>
+            <w:pPr>
+              <w:cnfStyle w:val="000000100000"/>
+            </w:pPr>
+            <w:r>
+              <w:t>Es el momento que es asignado para que cada jugador realice su jugada.</w:t>
+            </w:r>
+          </w:p>
+          <w:p>
+            <w:pPr>
+              <w:cnfStyle w:val="000000100000"/>
+            </w:pPr>
+          </w:p>
+        </w:tc>
+      </w:tr>
+      <w:tr>
+        <w:tc>
+          <w:tcPr>
+            <w:cnfStyle w:val="001000000000"/>
+            <w:tcW w:w="2802" w:type="dxa"/>
+          </w:tcPr>
+          <w:p>
+            <w:r>
+              <w:t>Guerra (</w:t>
+            </w:r>
+            <w:r>
+              <w:rPr>
+                <w:i/>
+              </w:rPr>
+              <w:t>pido guerra si la hay!</w:t>
+            </w:r>
+            <w:r>
+              <w:t>)</w:t>
+            </w:r>
+          </w:p>
+        </w:tc>
+        <w:tc>
+          <w:tcPr>
+            <w:tcW w:w="6095" w:type="dxa"/>
+          </w:tcPr>
+          <w:p>
+            <w:pPr>
+              <w:cnfStyle w:val="000000000000"/>
+            </w:pPr>
+            <w:r>
+              <w:t xml:space="preserve">Hecho que representa realizar un desempate entre dos o más jugadores dentro de la partida. </w:t>
+            </w:r>
+          </w:p>
+          <w:p>
+            <w:pPr>
+              <w:cnfStyle w:val="000000000000"/>
+            </w:pPr>
+          </w:p>
+        </w:tc>
+      </w:tr>
+      <w:tr>
+        <w:trPr>
+          <w:cnfStyle w:val="000000100000"/>
+        </w:trPr>
+        <w:tc>
+          <w:tcPr>
+            <w:cnfStyle w:val="001000000000"/>
+            <w:tcW w:w="2802" w:type="dxa"/>
+          </w:tcPr>
+          <w:p>
+            <w:r>
+              <w:t>Invitar Jugador</w:t>
+            </w:r>
+          </w:p>
+          <w:p/>
+        </w:tc>
+        <w:tc>
+          <w:tcPr>
+            <w:tcW w:w="6095" w:type="dxa"/>
+          </w:tcPr>
+          <w:p>
+            <w:pPr>
+              <w:cnfStyle w:val="000000100000"/>
+            </w:pPr>
+            <w:r>
+              <w:t>Concepto en el cual, el anfitrión por medio de una solicitud agrega hasta tres jugadores más a la partida.</w:t>
+            </w:r>
+          </w:p>
+          <w:p>
+            <w:pPr>
+              <w:cnfStyle w:val="000000100000"/>
+            </w:pPr>
+          </w:p>
+        </w:tc>
+      </w:tr>
+      <w:tr>
+        <w:tc>
+          <w:tcPr>
+            <w:cnfStyle w:val="001000000000"/>
+            <w:tcW w:w="2802" w:type="dxa"/>
+          </w:tcPr>
+          <w:p>
+            <w:r>
+              <w:t>Ganar Partida</w:t>
+            </w:r>
+          </w:p>
+          <w:p/>
+        </w:tc>
+        <w:tc>
+          <w:tcPr>
+            <w:tcW w:w="6095" w:type="dxa"/>
+          </w:tcPr>
+          <w:p>
+            <w:pPr>
+              <w:cnfStyle w:val="000000000000"/>
+            </w:pPr>
+            <w:r>
+              <w:t>Hecho que representa el obtener todas las cartas del juego.</w:t>
+            </w:r>
+          </w:p>
+        </w:tc>
+      </w:tr>
+      <w:tr>
+        <w:trPr>
+          <w:cnfStyle w:val="000000100000"/>
+          <w:trHeight w:val="242"/>
+        </w:trPr>
+        <w:tc>
+          <w:tcPr>
+            <w:cnfStyle w:val="001000000000"/>
+            <w:tcW w:w="2802" w:type="dxa"/>
+          </w:tcPr>
+          <w:p>
+            <w:r>
+              <w:t>Perder partida</w:t>
+            </w:r>
+          </w:p>
+          <w:p/>
+        </w:tc>
+        <w:tc>
+          <w:tcPr>
+            <w:tcW w:w="6095" w:type="dxa"/>
+          </w:tcPr>
+          <w:p>
+            <w:pPr>
+              <w:cnfStyle w:val="000000100000"/>
+            </w:pPr>
+            <w:r>
+              <w:t>Hecho que representa el de quedarse sin cartas.</w:t>
+            </w:r>
+          </w:p>
+        </w:tc>
+      </w:tr>
+      <w:tr>
+        <w:tc>
+          <w:tcPr>
+            <w:cnfStyle w:val="001000000000"/>
+            <w:tcW w:w="2802" w:type="dxa"/>
+          </w:tcPr>
+          <w:p>
+            <w:r>
+              <w:t>Chatear</w:t>
+            </w:r>
+          </w:p>
+        </w:tc>
+        <w:tc>
+          <w:tcPr>
+            <w:tcW w:w="6095" w:type="dxa"/>
+          </w:tcPr>
+          <w:p>
+            <w:pPr>
+              <w:cnfStyle w:val="000000000000"/>
+            </w:pPr>
+            <w:r>
+              <w:t>Permite realizar una conversación pública entre los usuarios que se encuentren disputando una partida.</w:t>
+            </w:r>
+          </w:p>
+          <w:p>
+            <w:pPr>
+              <w:cnfStyle w:val="000000000000"/>
+            </w:pPr>
+          </w:p>
+        </w:tc>
+      </w:tr>
+      <w:tr>
+        <w:trPr>
+          <w:cnfStyle w:val="000000100000"/>
+        </w:trPr>
+        <w:tc>
+          <w:tcPr>
+            <w:cnfStyle w:val="001000000000"/>
+            <w:tcW w:w="2802" w:type="dxa"/>
+          </w:tcPr>
+          <w:p>
+            <w:r>
+              <w:t>Repartir Cartas</w:t>
+            </w:r>
+          </w:p>
+        </w:tc>
+        <w:tc>
+          <w:tcPr>
+            <w:tcW w:w="6095" w:type="dxa"/>
+          </w:tcPr>
+          <w:p>
+            <w:pPr>
+              <w:cnfStyle w:val="000000100000"/>
+            </w:pPr>
+            <w:r>
+              <w:t>La aplicación divide equitativamente y automáticamente el numero de cartas entre el numero de jugadores.</w:t>
+            </w:r>
+          </w:p>
+          <w:p>
+            <w:pPr>
+              <w:cnfStyle w:val="000000100000"/>
+            </w:pPr>
+          </w:p>
+        </w:tc>
+      </w:tr>
+      <w:tr>
+        <w:tc>
+          <w:tcPr>
+            <w:cnfStyle w:val="001000000000"/>
+            <w:tcW w:w="2802" w:type="dxa"/>
+          </w:tcPr>
+          <w:p>
+            <w:r>
+              <w:t>Tiempo</w:t>
+            </w:r>
+          </w:p>
+        </w:tc>
+        <w:tc>
+          <w:tcPr>
+            <w:tcW w:w="6095" w:type="dxa"/>
+          </w:tcPr>
+          <w:p>
+            <w:pPr>
+              <w:cnfStyle w:val="000000000000"/>
+            </w:pPr>
+            <w:r>
+              <w:t>Concepto de duración en la colocación de carta por cada jugador en Demented Movie Game</w:t>
+            </w:r>
+          </w:p>
+          <w:p>
+            <w:pPr>
+              <w:cnfStyle w:val="000000000000"/>
+            </w:pPr>
+          </w:p>
+        </w:tc>
+      </w:tr>
+      <w:tr>
+        <w:trPr>
+          <w:cnfStyle w:val="000000100000"/>
+        </w:trPr>
+        <w:tc>
+          <w:tcPr>
+            <w:cnfStyle w:val="001000000000"/>
+            <w:tcW w:w="2802" w:type="dxa"/>
+          </w:tcPr>
+          <w:p>
+            <w:r>
+              <w:t>Puntaje</w:t>
+            </w:r>
+          </w:p>
+        </w:tc>
+        <w:tc>
+          <w:tcPr>
+            <w:tcW w:w="6095" w:type="dxa"/>
+          </w:tcPr>
+          <w:p>
+            <w:pPr>
+              <w:cnfStyle w:val="000000100000"/>
+            </w:pPr>
+            <w:r>
+              <w:t>Concepto que se utilizar para almacenar el total de los puntos acumulados dentro de cada partida para cada jugador.</w:t>
+            </w:r>
+          </w:p>
+          <w:p>
+            <w:pPr>
+              <w:cnfStyle w:val="000000100000"/>
+            </w:pPr>
+          </w:p>
+        </w:tc>
+      </w:tr>
+      <w:tr>
+        <w:tc>
+          <w:tcPr>
+            <w:cnfStyle w:val="001000000000"/>
+            <w:tcW w:w="2802" w:type="dxa"/>
+          </w:tcPr>
+          <w:p>
+            <w:r>
+              <w:t>Modalidad Uno.</w:t>
+            </w:r>
+          </w:p>
+        </w:tc>
+        <w:tc>
+          <w:tcPr>
+            <w:tcW w:w="6095" w:type="dxa"/>
+          </w:tcPr>
+          <w:p>
+            <w:pPr>
+              <w:cnfStyle w:val="000000000000"/>
+              <w:rPr>
+                <w:b/>
+                <w:color w:val="FF0000"/>
+              </w:rPr>
+            </w:pPr>
+            <w:r>
+              <w:t xml:space="preserve">Concepto que representa la primera forma de juego </w:t>
+            </w:r>
+            <w:r>
+              <w:t>definido</w:t>
+            </w:r>
+            <w:r>
+              <w:t xml:space="preserve"> en </w:t>
+            </w:r>
+            <w:r>
+              <w:rPr>
+                <w:b/>
+                <w:color w:val="FF0000"/>
+              </w:rPr>
+              <w:t xml:space="preserve">[anexo </w:t>
+            </w:r>
+            <w:r>
+              <w:rPr>
+                <w:b/>
+                <w:color w:val="FF0000"/>
+              </w:rPr>
+              <w:lastRenderedPageBreak/>
+              <w:t>reglas de juego 1].</w:t>
+            </w:r>
+          </w:p>
+          <w:p>
+            <w:pPr>
+              <w:cnfStyle w:val="000000000000"/>
+              <w:rPr>
+                <w:color w:val="FF0000"/>
+              </w:rPr>
+            </w:pPr>
+          </w:p>
+        </w:tc>
+      </w:tr>
+      <w:tr>
+        <w:trPr>
+          <w:cnfStyle w:val="000000100000"/>
+        </w:trPr>
+        <w:tc>
+          <w:tcPr>
+            <w:cnfStyle w:val="001000000000"/>
+            <w:tcW w:w="2802" w:type="dxa"/>
+          </w:tcPr>
+          <w:p>
+            <w:r>
+              <w:lastRenderedPageBreak/>
+              <w:t>Modalidad Dos.</w:t>
+            </w:r>
+          </w:p>
+        </w:tc>
+        <w:tc>
+          <w:tcPr>
+            <w:tcW w:w="6095" w:type="dxa"/>
+          </w:tcPr>
+          <w:p>
+            <w:pPr>
+              <w:cnfStyle w:val="000000100000"/>
+              <w:rPr>
+                <w:b/>
+                <w:color w:val="FF0000"/>
+              </w:rPr>
+            </w:pPr>
+            <w:r>
+              <w:t xml:space="preserve">Concepto que representa la segunda forma de juego </w:t>
+            </w:r>
+            <w:r>
+              <w:t>definido</w:t>
+            </w:r>
+            <w:r>
+              <w:t xml:space="preserve"> en </w:t>
+            </w:r>
+            <w:r>
+              <w:rPr>
+                <w:b/>
+                <w:color w:val="FF0000"/>
+              </w:rPr>
+              <w:t>[anexo reglas de juego 2.]</w:t>
+            </w:r>
+          </w:p>
+          <w:p>
+            <w:pPr>
+              <w:cnfStyle w:val="000000100000"/>
+            </w:pPr>
+          </w:p>
+        </w:tc>
+      </w:tr>
+      <w:tr>
+        <w:trPr>
+          <w:trHeight w:val="162"/>
+        </w:trPr>
+        <w:tc>
+          <w:tcPr>
+            <w:cnfStyle w:val="001000000000"/>
+            <w:tcW w:w="2802" w:type="dxa"/>
+          </w:tcPr>
+          <w:p>
+            <w:r>
+              <w:t>Manual de Juego.</w:t>
+            </w:r>
+          </w:p>
+        </w:tc>
+        <w:tc>
+          <w:tcPr>
+            <w:tcW w:w="6095" w:type="dxa"/>
+          </w:tcPr>
+          <w:p>
+            <w:pPr>
+              <w:cnfStyle w:val="000000000000"/>
+            </w:pPr>
+            <w:r>
+              <w:t>Documento que contiene las instrucciones de juego de Demented Movie Game.</w:t>
+            </w:r>
+          </w:p>
+        </w:tc>
+      </w:tr>
+    </w:tbl>
+    <w:p>
+      <w:pPr>
+        <w:pStyle w:val="Epgrafe"/>
+        <w:jc w:val="center"/>
+        <w:rPr>
+          <w:b w:val="0"/>
+          <w:color w:val="auto"/>
+          <w:lang w:val="es-MX"/>
+        </w:rPr>
+      </w:pPr>
+      <w:r>
+        <w:rPr>
+          <w:color w:val="auto"/>
+        </w:rPr>
+        <w:t xml:space="preserve">Tabla </w:t>
+      </w:r>
+      <w:r>
+        <w:rPr>
+          <w:color w:val="auto"/>
+        </w:rPr>
+        <w:t>13. Descripción de los elementos de Dominio.</w:t>
+      </w:r>
+    </w:p>
+    <w:p>
+      <w:pPr>
+        <w:rPr>
+          <w:lang w:val="es-MX"/>
+        </w:rPr>
+      </w:pPr>
+    </w:p>
+    <w:p/>
+    <w:p/>
+    <w:p/>
+    <w:p/>
+    <w:p/>
+    <w:p/>
+    <w:p/>
+    <w:p/>
+    <w:p/>
+    <w:p/>
+    <w:p/>
+    <w:p/>
+    <w:p/>
+    <w:p/>
+    <w:p/>
+    <w:p/>
+    <w:p/>
+    <w:p/>
+    <w:p/>
+    <w:p/>
+    <w:p/>
+    <w:p>
+      <w:r>
+        <w:t>Diagrama:</w:t>
+      </w:r>
+    </w:p>
+    <w:p>
+      <w:r>
+        <w:rPr>
+          <w:noProof/>
+          <w:lang w:val="es-CO" w:eastAsia="es-CO"/>
+        </w:rPr>
+        <w:drawing>
+          <wp:inline distT="0" distB="0" distL="0" distR="0">
+            <wp:extent cx="5487026" cy="7069540"/>
+            <wp:effectExtent l="19050" t="0" r="0" b="0"/>
+            <wp:docPr id="5" name="3 Imagen" descr="ModeloDominioV3.jpg"/>
+            <wp:cNvGraphicFramePr>
+              <a:graphicFrameLocks xmlns:a="http://schemas.openxmlformats.org/drawingml/2006/main" noChangeAspect="1"/>
+            </wp:cNvGraphicFramePr>
+            <a:graphic xmlns:a="http://schemas.openxmlformats.org/drawingml/2006/main">
+              <a:graphicData uri="http://schemas.openxmlformats.org/drawingml/2006/picture">
+                <pic:pic xmlns:pic="http://schemas.openxmlformats.org/drawingml/2006/picture">
+                  <pic:nvPicPr>
+                    <pic:cNvPr id="0" name="ModeloDominioV3.jpg"/>
+                    <pic:cNvPicPr/>
+                  </pic:nvPicPr>
+                  <pic:blipFill>
+                    <a:blip r:embed="rId16"/>
+                    <a:srcRect l="2190"/>
+                    <a:stretch>
+                      <a:fillRect/>
+                    </a:stretch>
+                  </pic:blipFill>
+                  <pic:spPr>
+                    <a:xfrm>
+                      <a:off x="0" y="0"/>
+                      <a:ext cx="5487026" cy="7069540"/>
+                    </a:xfrm>
+                    <a:prstGeom prst="rect">
+                      <a:avLst/>
+                    </a:prstGeom>
+                  </pic:spPr>
+                </pic:pic>
+              </a:graphicData>
+            </a:graphic>
+          </wp:inline>
+        </w:drawing>
+      </w:r>
+    </w:p>
+    <w:p>
+      <w:pPr>
+        <w:pStyle w:val="Epgrafe"/>
+        <w:jc w:val="center"/>
+        <w:rPr>
+          <w:b w:val="0"/>
+          <w:color w:val="auto"/>
+          <w:lang w:val="es-MX"/>
+        </w:rPr>
+      </w:pPr>
+      <w:r>
+        <w:rPr>
+          <w:color w:val="auto"/>
+        </w:rPr>
+        <w:t>Ilustración</w:t>
+      </w:r>
+      <w:r>
+        <w:rPr>
+          <w:color w:val="auto"/>
+        </w:rPr>
+        <w:t xml:space="preserve"> </w:t>
+      </w:r>
+      <w:r>
+        <w:rPr>
+          <w:color w:val="auto"/>
+        </w:rPr>
+        <w:t>2. Modelo de Dominio</w:t>
+      </w:r>
+    </w:p>
+    <w:p>
+      <w:pPr>
+        <w:rPr>
+          <w:lang w:val="es-MX"/>
+        </w:rPr>
+      </w:pPr>
+    </w:p>
+    <w:tbl>
+      <w:tblPr>
+        <w:tblStyle w:val="Cuadrculamedia3-nfasis3"/>
+        <w:tblW w:w="0" w:type="auto"/>
+        <w:tblLook w:val="04A0"/>
+      </w:tblPr>
+      <w:tblGrid>
+        <w:gridCol w:w="1384"/>
+        <w:gridCol w:w="1985"/>
+        <w:gridCol w:w="1842"/>
+        <w:gridCol w:w="3843"/>
+      </w:tblGrid>
+      <w:tr>
+        <w:trPr>
+          <w:cnfStyle w:val="100000000000"/>
+          <w:trHeight w:val="397"/>
+        </w:trPr>
+        <w:tc>
+          <w:tcPr>
+            <w:cnfStyle w:val="001000000000"/>
+            <w:tcW w:w="1384" w:type="dxa"/>
+            <w:vAlign w:val="center"/>
+          </w:tcPr>
+          <w:p>
+            <w:pPr>
+              <w:rPr>
+                <w:color w:val="F2F2F2" w:themeColor="background1" w:themeShade="F2"/>
+                <w:sz w:val="18"/>
+                <w:szCs w:val="18"/>
+                <w:lang w:val="es-MX"/>
+              </w:rPr>
+            </w:pPr>
+            <w:r>
+              <w:rPr>
+                <w:color w:val="F2F2F2" w:themeColor="background1" w:themeShade="F2"/>
+                <w:sz w:val="18"/>
+                <w:szCs w:val="18"/>
+                <w:lang w:val="es-MX"/>
+              </w:rPr>
+              <w:t>Identificador</w:t>
+            </w:r>
+          </w:p>
+        </w:tc>
+        <w:tc>
+          <w:tcPr>
+            <w:tcW w:w="1985" w:type="dxa"/>
+            <w:vAlign w:val="center"/>
+          </w:tcPr>
+          <w:p>
+            <w:pPr>
+              <w:cnfStyle w:val="100000000000"/>
+              <w:rPr>
+                <w:color w:val="F2F2F2" w:themeColor="background1" w:themeShade="F2"/>
+                <w:sz w:val="18"/>
+                <w:szCs w:val="18"/>
+                <w:lang w:val="es-MX"/>
+              </w:rPr>
+            </w:pPr>
+            <w:r>
+              <w:rPr>
+                <w:color w:val="F2F2F2" w:themeColor="background1" w:themeShade="F2"/>
+                <w:sz w:val="18"/>
+                <w:szCs w:val="18"/>
+                <w:lang w:val="es-MX"/>
+              </w:rPr>
+              <w:t>Nombre de la relación</w:t>
+            </w:r>
+          </w:p>
+        </w:tc>
+        <w:tc>
+          <w:tcPr>
+            <w:tcW w:w="1842" w:type="dxa"/>
+            <w:vAlign w:val="center"/>
+          </w:tcPr>
+          <w:p>
+            <w:pPr>
+              <w:cnfStyle w:val="100000000000"/>
+              <w:rPr>
+                <w:color w:val="F2F2F2" w:themeColor="background1" w:themeShade="F2"/>
+                <w:sz w:val="18"/>
+                <w:szCs w:val="18"/>
+                <w:lang w:val="es-MX"/>
+              </w:rPr>
+            </w:pPr>
+            <w:r>
+              <w:rPr>
+                <w:color w:val="F2F2F2" w:themeColor="background1" w:themeShade="F2"/>
+                <w:sz w:val="18"/>
+                <w:szCs w:val="18"/>
+                <w:lang w:val="es-MX"/>
+              </w:rPr>
+              <w:t>Elementos Asociados</w:t>
+            </w:r>
+          </w:p>
+        </w:tc>
+        <w:tc>
+          <w:tcPr>
+            <w:tcW w:w="3843" w:type="dxa"/>
+            <w:vAlign w:val="center"/>
+          </w:tcPr>
+          <w:p>
+            <w:pPr>
+              <w:cnfStyle w:val="100000000000"/>
+              <w:rPr>
+                <w:color w:val="F2F2F2" w:themeColor="background1" w:themeShade="F2"/>
+                <w:sz w:val="18"/>
+                <w:szCs w:val="18"/>
+                <w:lang w:val="es-MX"/>
+              </w:rPr>
+            </w:pPr>
+            <w:r>
+              <w:rPr>
+                <w:color w:val="F2F2F2" w:themeColor="background1" w:themeShade="F2"/>
+                <w:sz w:val="18"/>
+                <w:szCs w:val="18"/>
+                <w:lang w:val="es-MX"/>
+              </w:rPr>
+              <w:t>Descripción</w:t>
+            </w:r>
+          </w:p>
+        </w:tc>
+      </w:tr>
+      <w:tr>
+        <w:trPr>
+          <w:cnfStyle w:val="000000100000"/>
+        </w:trPr>
+        <w:tc>
+          <w:tcPr>
+            <w:cnfStyle w:val="001000000000"/>
+            <w:tcW w:w="1384" w:type="dxa"/>
+          </w:tcPr>
+          <w:p>
+            <w:pPr>
+              <w:rPr>
+                <w:b w:val="0"/>
+                <w:lang w:val="es-MX"/>
+              </w:rPr>
+            </w:pPr>
+            <w:r>
+              <w:rPr>
+                <w:b w:val="0"/>
+                <w:lang w:val="es-MX"/>
+              </w:rPr>
+              <w:t>IMMD – 001</w:t>
+            </w:r>
+          </w:p>
+        </w:tc>
+        <w:tc>
+          <w:tcPr>
+            <w:tcW w:w="1985" w:type="dxa"/>
+          </w:tcPr>
+          <w:p>
+            <w:pPr>
+              <w:jc w:val="both"/>
+              <w:cnfStyle w:val="000000100000"/>
+              <w:rPr>
+                <w:lang w:val="es-MX"/>
+              </w:rPr>
+            </w:pPr>
+            <w:r>
+              <w:rPr>
+                <w:lang w:val="es-MX"/>
+              </w:rPr>
+              <w:t>Invita</w:t>
+            </w:r>
+          </w:p>
+        </w:tc>
+        <w:tc>
+          <w:tcPr>
+            <w:tcW w:w="1842" w:type="dxa"/>
+          </w:tcPr>
+          <w:p>
+            <w:pPr>
+              <w:jc w:val="both"/>
+              <w:cnfStyle w:val="000000100000"/>
+              <w:rPr>
+                <w:lang w:val="es-MX"/>
+              </w:rPr>
+            </w:pPr>
+            <w:r>
+              <w:rPr>
+                <w:lang w:val="es-MX"/>
+              </w:rPr>
+              <w:t>Invitado</w:t>
+            </w:r>
+            <w:r>
+              <w:rPr>
+                <w:lang w:val="es-MX"/>
+              </w:rPr>
+              <w:br/>
+              <w:t>Anfitrión</w:t>
+            </w:r>
+          </w:p>
+        </w:tc>
+        <w:tc>
+          <w:tcPr>
+            <w:tcW w:w="3843" w:type="dxa"/>
+          </w:tcPr>
+          <w:p>
+            <w:pPr>
+              <w:jc w:val="both"/>
+              <w:cnfStyle w:val="000000100000"/>
+              <w:rPr>
+                <w:lang w:val="es-MX"/>
+              </w:rPr>
+            </w:pPr>
+            <w:r>
+              <w:rPr>
+                <w:lang w:val="es-MX"/>
+              </w:rPr>
+              <w:t>Esta relación indica que un Anfitrión puede Invitar hasta 3 jugadores más.</w:t>
+            </w:r>
+          </w:p>
+          <w:p>
+            <w:pPr>
+              <w:jc w:val="both"/>
+              <w:cnfStyle w:val="000000100000"/>
+              <w:rPr>
+                <w:lang w:val="es-MX"/>
+              </w:rPr>
+            </w:pPr>
+          </w:p>
+        </w:tc>
+      </w:tr>
+      <w:tr>
+        <w:tc>
+          <w:tcPr>
+            <w:cnfStyle w:val="001000000000"/>
+            <w:tcW w:w="1384" w:type="dxa"/>
+          </w:tcPr>
+          <w:p>
+            <w:pPr>
+              <w:rPr>
+                <w:b w:val="0"/>
+                <w:lang w:val="es-MX"/>
+              </w:rPr>
+            </w:pPr>
+            <w:r>
+              <w:rPr>
+                <w:b w:val="0"/>
+                <w:lang w:val="es-MX"/>
+              </w:rPr>
+              <w:t>IMMD – 002</w:t>
+            </w:r>
+          </w:p>
+        </w:tc>
+        <w:tc>
+          <w:tcPr>
+            <w:tcW w:w="1985" w:type="dxa"/>
+          </w:tcPr>
+          <w:p>
+            <w:pPr>
+              <w:jc w:val="both"/>
+              <w:cnfStyle w:val="000000000000"/>
+              <w:rPr>
+                <w:lang w:val="es-MX"/>
+              </w:rPr>
+            </w:pPr>
+            <w:r>
+              <w:rPr>
+                <w:lang w:val="es-MX"/>
+              </w:rPr>
+              <w:t>Crea</w:t>
+            </w:r>
+          </w:p>
+        </w:tc>
+        <w:tc>
+          <w:tcPr>
+            <w:tcW w:w="1842" w:type="dxa"/>
+          </w:tcPr>
+          <w:p>
+            <w:pPr>
+              <w:jc w:val="both"/>
+              <w:cnfStyle w:val="000000000000"/>
+              <w:rPr>
+                <w:lang w:val="es-MX"/>
+              </w:rPr>
+            </w:pPr>
+            <w:r>
+              <w:rPr>
+                <w:lang w:val="es-MX"/>
+              </w:rPr>
+              <w:t>Anfitrión</w:t>
+            </w:r>
+            <w:r>
+              <w:rPr>
+                <w:lang w:val="es-MX"/>
+              </w:rPr>
+              <w:br/>
+              <w:t>Partida</w:t>
+            </w:r>
+          </w:p>
+        </w:tc>
+        <w:tc>
+          <w:tcPr>
+            <w:tcW w:w="3843" w:type="dxa"/>
+          </w:tcPr>
+          <w:p>
+            <w:pPr>
+              <w:jc w:val="both"/>
+              <w:cnfStyle w:val="000000000000"/>
+              <w:rPr>
+                <w:lang w:val="es-MX"/>
+              </w:rPr>
+            </w:pPr>
+            <w:r>
+              <w:rPr>
+                <w:lang w:val="es-MX"/>
+              </w:rPr>
+              <w:t>Esta relación implica que es el Anfitrión el que crea una o muchas partidas.</w:t>
+            </w:r>
+          </w:p>
+          <w:p>
+            <w:pPr>
+              <w:jc w:val="both"/>
+              <w:cnfStyle w:val="000000000000"/>
+              <w:rPr>
+                <w:lang w:val="es-MX"/>
+              </w:rPr>
+            </w:pPr>
+          </w:p>
+        </w:tc>
+      </w:tr>
+      <w:tr>
+        <w:trPr>
+          <w:cnfStyle w:val="000000100000"/>
+        </w:trPr>
+        <w:tc>
+          <w:tcPr>
+            <w:cnfStyle w:val="001000000000"/>
+            <w:tcW w:w="1384" w:type="dxa"/>
+          </w:tcPr>
+          <w:p>
+            <w:pPr>
+              <w:rPr>
+                <w:b w:val="0"/>
+                <w:lang w:val="es-MX"/>
+              </w:rPr>
+            </w:pPr>
+            <w:r>
+              <w:rPr>
+                <w:b w:val="0"/>
+                <w:lang w:val="es-MX"/>
+              </w:rPr>
+              <w:t>IMMD – 003</w:t>
+            </w:r>
+          </w:p>
+        </w:tc>
+        <w:tc>
+          <w:tcPr>
+            <w:tcW w:w="1985" w:type="dxa"/>
+          </w:tcPr>
+          <w:p>
+            <w:pPr>
+              <w:jc w:val="both"/>
+              <w:cnfStyle w:val="000000100000"/>
+              <w:rPr>
+                <w:lang w:val="es-MX"/>
+              </w:rPr>
+            </w:pPr>
+            <w:r>
+              <w:rPr>
+                <w:lang w:val="es-MX"/>
+              </w:rPr>
+              <w:t>Ingresa</w:t>
+            </w:r>
+          </w:p>
+        </w:tc>
+        <w:tc>
+          <w:tcPr>
+            <w:tcW w:w="1842" w:type="dxa"/>
+          </w:tcPr>
+          <w:p>
+            <w:pPr>
+              <w:jc w:val="both"/>
+              <w:cnfStyle w:val="000000100000"/>
+              <w:rPr>
+                <w:lang w:val="es-MX"/>
+              </w:rPr>
+            </w:pPr>
+            <w:r>
+              <w:rPr>
+                <w:lang w:val="es-MX"/>
+              </w:rPr>
+              <w:t>Partida</w:t>
+            </w:r>
+            <w:r>
+              <w:rPr>
+                <w:lang w:val="es-MX"/>
+              </w:rPr>
+              <w:br/>
+              <w:t>Jugador</w:t>
+            </w:r>
+          </w:p>
+        </w:tc>
+        <w:tc>
+          <w:tcPr>
+            <w:tcW w:w="3843" w:type="dxa"/>
+          </w:tcPr>
+          <w:p>
+            <w:pPr>
+              <w:jc w:val="both"/>
+              <w:cnfStyle w:val="000000100000"/>
+              <w:rPr>
+                <w:lang w:val="es-MX"/>
+              </w:rPr>
+            </w:pPr>
+            <w:r>
+              <w:rPr>
+                <w:lang w:val="es-MX"/>
+              </w:rPr>
+              <w:t>Esta relación Indica que el jugador ya sea anfitrión o Invitado puede acceder a muchas partidas</w:t>
+            </w:r>
+            <w:r>
+              <w:rPr>
+                <w:lang w:val="es-MX"/>
+              </w:rPr>
+              <w:t>.</w:t>
+            </w:r>
+          </w:p>
+          <w:p>
+            <w:pPr>
+              <w:jc w:val="both"/>
+              <w:cnfStyle w:val="000000100000"/>
+              <w:rPr>
+                <w:lang w:val="es-MX"/>
+              </w:rPr>
+            </w:pPr>
+          </w:p>
+        </w:tc>
+      </w:tr>
+      <w:tr>
+        <w:tc>
+          <w:tcPr>
+            <w:cnfStyle w:val="001000000000"/>
+            <w:tcW w:w="1384" w:type="dxa"/>
+          </w:tcPr>
+          <w:p>
+            <w:pPr>
+              <w:rPr>
+                <w:b w:val="0"/>
+                <w:lang w:val="es-MX"/>
+              </w:rPr>
+            </w:pPr>
+            <w:r>
+              <w:rPr>
+                <w:b w:val="0"/>
+                <w:lang w:val="es-MX"/>
+              </w:rPr>
+              <w:t>IMMD – 004</w:t>
+            </w:r>
+          </w:p>
+        </w:tc>
+        <w:tc>
+          <w:tcPr>
+            <w:tcW w:w="1985" w:type="dxa"/>
+          </w:tcPr>
+          <w:p>
+            <w:pPr>
+              <w:jc w:val="both"/>
+              <w:cnfStyle w:val="000000000000"/>
+              <w:rPr>
+                <w:lang w:val="es-MX"/>
+              </w:rPr>
+            </w:pPr>
+            <w:r>
+              <w:rPr>
+                <w:lang w:val="es-MX"/>
+              </w:rPr>
+              <w:t>Accede</w:t>
+            </w:r>
+          </w:p>
+        </w:tc>
+        <w:tc>
+          <w:tcPr>
+            <w:tcW w:w="1842" w:type="dxa"/>
+          </w:tcPr>
+          <w:p>
+            <w:pPr>
+              <w:cnfStyle w:val="000000000000"/>
+              <w:rPr>
+                <w:lang w:val="es-MX"/>
+              </w:rPr>
+            </w:pPr>
+            <w:r>
+              <w:rPr>
+                <w:lang w:val="es-MX"/>
+              </w:rPr>
+              <w:t>Demented Movie Game</w:t>
+            </w:r>
+            <w:r>
+              <w:rPr>
+                <w:lang w:val="es-MX"/>
+              </w:rPr>
+              <w:br/>
+              <w:t>Jugador</w:t>
+            </w:r>
+          </w:p>
+        </w:tc>
+        <w:tc>
+          <w:tcPr>
+            <w:tcW w:w="3843" w:type="dxa"/>
+          </w:tcPr>
+          <w:p>
+            <w:pPr>
+              <w:jc w:val="both"/>
+              <w:cnfStyle w:val="000000000000"/>
+              <w:rPr>
+                <w:lang w:val="es-MX"/>
+              </w:rPr>
+            </w:pPr>
+            <w:r>
+              <w:rPr>
+                <w:lang w:val="es-MX"/>
+              </w:rPr>
+              <w:t xml:space="preserve">Esta relación Indica que pueden ser uno o muchos jugadores los que pueden acceder a Demented Movie Game. </w:t>
+            </w:r>
+          </w:p>
+          <w:p>
+            <w:pPr>
+              <w:jc w:val="both"/>
+              <w:cnfStyle w:val="000000000000"/>
+              <w:rPr>
+                <w:lang w:val="es-MX"/>
+              </w:rPr>
+            </w:pPr>
+          </w:p>
+        </w:tc>
+      </w:tr>
+      <w:tr>
+        <w:trPr>
+          <w:cnfStyle w:val="000000100000"/>
+        </w:trPr>
+        <w:tc>
+          <w:tcPr>
+            <w:cnfStyle w:val="001000000000"/>
+            <w:tcW w:w="1384" w:type="dxa"/>
+          </w:tcPr>
+          <w:p>
+            <w:pPr>
+              <w:rPr>
+                <w:b w:val="0"/>
+                <w:lang w:val="es-MX"/>
+              </w:rPr>
+            </w:pPr>
+            <w:r>
+              <w:rPr>
+                <w:b w:val="0"/>
+                <w:lang w:val="es-MX"/>
+              </w:rPr>
+              <w:t>IMMD – 005</w:t>
+            </w:r>
+          </w:p>
+        </w:tc>
+        <w:tc>
+          <w:tcPr>
+            <w:tcW w:w="1985" w:type="dxa"/>
+          </w:tcPr>
+          <w:p>
+            <w:pPr>
+              <w:jc w:val="both"/>
+              <w:cnfStyle w:val="000000100000"/>
+              <w:rPr>
+                <w:lang w:val="es-MX"/>
+              </w:rPr>
+            </w:pPr>
+            <w:r>
+              <w:rPr>
+                <w:lang w:val="es-MX"/>
+              </w:rPr>
+              <w:t>Posee</w:t>
+            </w:r>
+          </w:p>
+        </w:tc>
+        <w:tc>
+          <w:tcPr>
+            <w:tcW w:w="1842" w:type="dxa"/>
+          </w:tcPr>
+          <w:p>
+            <w:pPr>
+              <w:cnfStyle w:val="000000100000"/>
+              <w:rPr>
+                <w:lang w:val="es-MX"/>
+              </w:rPr>
+            </w:pPr>
+            <w:r>
+              <w:rPr>
+                <w:lang w:val="es-MX"/>
+              </w:rPr>
+              <w:t xml:space="preserve">Demented </w:t>
+            </w:r>
+            <w:r>
+              <w:rPr>
+                <w:lang w:val="es-MX"/>
+              </w:rPr>
+              <w:t>Movie Game</w:t>
+            </w:r>
+            <w:r>
+              <w:rPr>
+                <w:lang w:val="es-MX"/>
+              </w:rPr>
+              <w:br/>
+              <w:t>Mesa de juego</w:t>
+            </w:r>
+          </w:p>
+        </w:tc>
+        <w:tc>
+          <w:tcPr>
+            <w:tcW w:w="3843" w:type="dxa"/>
+          </w:tcPr>
+          <w:p>
+            <w:pPr>
+              <w:jc w:val="both"/>
+              <w:cnfStyle w:val="000000100000"/>
+              <w:rPr>
+                <w:lang w:val="es-MX"/>
+              </w:rPr>
+            </w:pPr>
+            <w:r>
+              <w:rPr>
+                <w:lang w:val="es-MX"/>
+              </w:rPr>
+              <w:t xml:space="preserve">Esta relación Implica que el juego Demented Movie Game tiene una o </w:t>
+            </w:r>
+            <w:r>
+              <w:rPr>
+                <w:lang w:val="es-MX"/>
+              </w:rPr>
+              <w:t>más</w:t>
+            </w:r>
+            <w:r>
+              <w:rPr>
+                <w:lang w:val="es-MX"/>
+              </w:rPr>
+              <w:t xml:space="preserve"> mesas de juego, donde se llevan a cabo las partidas.</w:t>
+            </w:r>
+          </w:p>
+          <w:p>
+            <w:pPr>
+              <w:jc w:val="both"/>
+              <w:cnfStyle w:val="000000100000"/>
+              <w:rPr>
+                <w:lang w:val="es-MX"/>
+              </w:rPr>
+            </w:pPr>
+          </w:p>
+        </w:tc>
+      </w:tr>
+      <w:tr>
+        <w:tc>
+          <w:tcPr>
+            <w:cnfStyle w:val="001000000000"/>
+            <w:tcW w:w="1384" w:type="dxa"/>
+          </w:tcPr>
+          <w:p>
+            <w:pPr>
+              <w:rPr>
+                <w:b w:val="0"/>
+                <w:lang w:val="es-MX"/>
+              </w:rPr>
+            </w:pPr>
+            <w:r>
+              <w:rPr>
+                <w:b w:val="0"/>
+                <w:lang w:val="es-MX"/>
+              </w:rPr>
+              <w:t>IMMD – 006</w:t>
+            </w:r>
+          </w:p>
+        </w:tc>
+        <w:tc>
+          <w:tcPr>
+            <w:tcW w:w="1985" w:type="dxa"/>
+          </w:tcPr>
+          <w:p>
+            <w:pPr>
+              <w:jc w:val="both"/>
+              <w:cnfStyle w:val="000000000000"/>
+              <w:rPr>
+                <w:lang w:val="es-MX"/>
+              </w:rPr>
+            </w:pPr>
+            <w:r>
+              <w:rPr>
+                <w:lang w:val="es-MX"/>
+              </w:rPr>
+              <w:t>Integra</w:t>
+            </w:r>
+          </w:p>
+        </w:tc>
+        <w:tc>
+          <w:tcPr>
+            <w:tcW w:w="1842" w:type="dxa"/>
+          </w:tcPr>
+          <w:p>
+            <w:pPr>
+              <w:jc w:val="both"/>
+              <w:cnfStyle w:val="000000000000"/>
+              <w:rPr>
+                <w:lang w:val="es-MX"/>
+              </w:rPr>
+            </w:pPr>
+            <w:r>
+              <w:rPr>
+                <w:lang w:val="es-MX"/>
+              </w:rPr>
+              <w:t>Mesa de Juego</w:t>
+            </w:r>
+          </w:p>
+          <w:p>
+            <w:pPr>
+              <w:jc w:val="both"/>
+              <w:cnfStyle w:val="000000000000"/>
+              <w:rPr>
+                <w:lang w:val="es-MX"/>
+              </w:rPr>
+            </w:pPr>
+            <w:r>
+              <w:rPr>
+                <w:lang w:val="es-MX"/>
+              </w:rPr>
+              <w:t>Carta</w:t>
+            </w:r>
+          </w:p>
+        </w:tc>
+        <w:tc>
+          <w:tcPr>
+            <w:tcW w:w="3843" w:type="dxa"/>
+          </w:tcPr>
+          <w:p>
+            <w:pPr>
+              <w:jc w:val="both"/>
+              <w:cnfStyle w:val="000000000000"/>
+              <w:rPr>
+                <w:lang w:val="es-MX"/>
+              </w:rPr>
+            </w:pPr>
+            <w:r>
+              <w:rPr>
+                <w:lang w:val="es-MX"/>
+              </w:rPr>
+              <w:t>Implica que en mesa de juego se encuentran las cartas a jugar por cada usuario en cada turno.</w:t>
+            </w:r>
+          </w:p>
+          <w:p>
+            <w:pPr>
+              <w:jc w:val="both"/>
+              <w:cnfStyle w:val="000000000000"/>
+              <w:rPr>
+                <w:lang w:val="es-MX"/>
+              </w:rPr>
+            </w:pPr>
+          </w:p>
+        </w:tc>
+      </w:tr>
+      <w:tr>
+        <w:trPr>
+          <w:cnfStyle w:val="000000100000"/>
+        </w:trPr>
+        <w:tc>
+          <w:tcPr>
+            <w:cnfStyle w:val="001000000000"/>
+            <w:tcW w:w="1384" w:type="dxa"/>
+          </w:tcPr>
+          <w:p>
+            <w:pPr>
+              <w:rPr>
+                <w:b w:val="0"/>
+                <w:lang w:val="es-MX"/>
+              </w:rPr>
+            </w:pPr>
+            <w:r>
+              <w:rPr>
+                <w:b w:val="0"/>
+                <w:lang w:val="es-MX"/>
+              </w:rPr>
+              <w:t>IMMD – 007</w:t>
+            </w:r>
+          </w:p>
+        </w:tc>
+        <w:tc>
+          <w:tcPr>
+            <w:tcW w:w="1985" w:type="dxa"/>
+          </w:tcPr>
+          <w:p>
+            <w:pPr>
+              <w:cnfStyle w:val="000000100000"/>
+              <w:rPr>
+                <w:lang w:val="es-MX"/>
+              </w:rPr>
+            </w:pPr>
+            <w:r>
+              <w:rPr>
+                <w:lang w:val="es-MX"/>
+              </w:rPr>
+              <w:t>Utiliza</w:t>
+            </w:r>
+          </w:p>
+        </w:tc>
+        <w:tc>
+          <w:tcPr>
+            <w:tcW w:w="1842" w:type="dxa"/>
+          </w:tcPr>
+          <w:p>
+            <w:pPr>
+              <w:cnfStyle w:val="000000100000"/>
+              <w:rPr>
+                <w:lang w:val="es-MX"/>
+              </w:rPr>
+            </w:pPr>
+            <w:r>
+              <w:rPr>
+                <w:lang w:val="es-MX"/>
+              </w:rPr>
+              <w:t>Jugador</w:t>
+            </w:r>
+          </w:p>
+          <w:p>
+            <w:pPr>
+              <w:cnfStyle w:val="000000100000"/>
+              <w:rPr>
+                <w:lang w:val="es-MX"/>
+              </w:rPr>
+            </w:pPr>
+            <w:r>
+              <w:rPr>
+                <w:lang w:val="es-MX"/>
+              </w:rPr>
+              <w:t>Mesa de Juego</w:t>
+            </w:r>
+          </w:p>
+        </w:tc>
+        <w:tc>
+          <w:tcPr>
+            <w:tcW w:w="3843" w:type="dxa"/>
+          </w:tcPr>
+          <w:p>
+            <w:pPr>
+              <w:jc w:val="both"/>
+              <w:cnfStyle w:val="000000100000"/>
+              <w:rPr>
+                <w:lang w:val="es-MX"/>
+              </w:rPr>
+            </w:pPr>
+            <w:r>
+              <w:rPr>
+                <w:lang w:val="es-MX"/>
+              </w:rPr>
+              <w:t>Indica que los jugadores (hasta 4 por partida) utilizan una de las mesas de juego.</w:t>
+            </w:r>
+          </w:p>
+          <w:p>
+            <w:pPr>
+              <w:jc w:val="both"/>
+              <w:cnfStyle w:val="000000100000"/>
+              <w:rPr>
+                <w:lang w:val="es-MX"/>
+              </w:rPr>
+            </w:pPr>
+          </w:p>
+        </w:tc>
+      </w:tr>
+      <w:tr>
+        <w:tc>
+          <w:tcPr>
+            <w:cnfStyle w:val="001000000000"/>
+            <w:tcW w:w="1384" w:type="dxa"/>
+          </w:tcPr>
+          <w:p>
+            <w:pPr>
+              <w:rPr>
+                <w:b w:val="0"/>
+                <w:lang w:val="es-MX"/>
+              </w:rPr>
+            </w:pPr>
+            <w:r>
+              <w:rPr>
+                <w:b w:val="0"/>
+                <w:lang w:val="es-MX"/>
+              </w:rPr>
+              <w:t>IMMD – 008</w:t>
+            </w:r>
+          </w:p>
+        </w:tc>
+        <w:tc>
+          <w:tcPr>
+            <w:tcW w:w="1985" w:type="dxa"/>
+          </w:tcPr>
+          <w:p>
+            <w:pPr>
+              <w:cnfStyle w:val="000000000000"/>
+              <w:rPr>
+                <w:lang w:val="es-MX"/>
+              </w:rPr>
+            </w:pPr>
+            <w:r>
+              <w:rPr>
+                <w:lang w:val="es-MX"/>
+              </w:rPr>
+              <w:t>Obtiene</w:t>
+            </w:r>
+          </w:p>
+        </w:tc>
+        <w:tc>
+          <w:tcPr>
+            <w:tcW w:w="1842" w:type="dxa"/>
+          </w:tcPr>
+          <w:p>
+            <w:pPr>
+              <w:cnfStyle w:val="000000000000"/>
+              <w:rPr>
+                <w:lang w:val="es-MX"/>
+              </w:rPr>
+            </w:pPr>
+            <w:r>
+              <w:rPr>
+                <w:lang w:val="es-MX"/>
+              </w:rPr>
+              <w:t>Jugador</w:t>
+            </w:r>
+          </w:p>
+          <w:p>
+            <w:pPr>
+              <w:cnfStyle w:val="000000000000"/>
+              <w:rPr>
+                <w:lang w:val="es-MX"/>
+              </w:rPr>
+            </w:pPr>
+            <w:r>
+              <w:rPr>
+                <w:lang w:val="es-MX"/>
+              </w:rPr>
+              <w:t>Puntaje</w:t>
+            </w:r>
+          </w:p>
+        </w:tc>
+        <w:tc>
+          <w:tcPr>
+            <w:tcW w:w="3843" w:type="dxa"/>
+          </w:tcPr>
+          <w:p>
+            <w:pPr>
+              <w:jc w:val="both"/>
+              <w:cnfStyle w:val="000000000000"/>
+              <w:rPr>
+                <w:lang w:val="es-MX"/>
+              </w:rPr>
+            </w:pPr>
+            <w:r>
+              <w:rPr>
+                <w:lang w:val="es-MX"/>
+              </w:rPr>
+              <w:t>Esta relación indica que para cada jugador existe un único puntaje. Este puntaje aumenta si y solo si el jugador gana la partida.</w:t>
+            </w:r>
+          </w:p>
+          <w:p>
+            <w:pPr>
+              <w:jc w:val="both"/>
+              <w:cnfStyle w:val="000000000000"/>
+              <w:rPr>
+                <w:lang w:val="es-MX"/>
+              </w:rPr>
+            </w:pPr>
+          </w:p>
+        </w:tc>
+      </w:tr>
+      <w:tr>
+        <w:trPr>
+          <w:cnfStyle w:val="000000100000"/>
+        </w:trPr>
+        <w:tc>
+          <w:tcPr>
+            <w:cnfStyle w:val="001000000000"/>
+            <w:tcW w:w="1384" w:type="dxa"/>
+          </w:tcPr>
+          <w:p>
+            <w:pPr>
+              <w:rPr>
+                <w:b w:val="0"/>
+                <w:lang w:val="es-MX"/>
+              </w:rPr>
+            </w:pPr>
+            <w:r>
+              <w:rPr>
+                <w:b w:val="0"/>
+                <w:lang w:val="es-MX"/>
+              </w:rPr>
+              <w:t>IMMD – 009</w:t>
+            </w:r>
+          </w:p>
+        </w:tc>
+        <w:tc>
+          <w:tcPr>
+            <w:tcW w:w="1985" w:type="dxa"/>
+          </w:tcPr>
+          <w:p>
+            <w:pPr>
+              <w:cnfStyle w:val="000000100000"/>
+              <w:rPr>
+                <w:lang w:val="es-MX"/>
+              </w:rPr>
+            </w:pPr>
+            <w:r>
+              <w:rPr>
+                <w:lang w:val="es-MX"/>
+              </w:rPr>
+              <w:t>Adquiere</w:t>
+            </w:r>
+          </w:p>
+        </w:tc>
+        <w:tc>
+          <w:tcPr>
+            <w:tcW w:w="1842" w:type="dxa"/>
+          </w:tcPr>
+          <w:p>
+            <w:pPr>
+              <w:cnfStyle w:val="000000100000"/>
+              <w:rPr>
+                <w:lang w:val="es-MX"/>
+              </w:rPr>
+            </w:pPr>
+            <w:r>
+              <w:rPr>
+                <w:lang w:val="es-MX"/>
+              </w:rPr>
+              <w:t>Jugador</w:t>
+            </w:r>
+          </w:p>
+          <w:p>
+            <w:pPr>
+              <w:cnfStyle w:val="000000100000"/>
+              <w:rPr>
+                <w:lang w:val="es-MX"/>
+              </w:rPr>
+            </w:pPr>
+            <w:r>
+              <w:rPr>
+                <w:lang w:val="es-MX"/>
+              </w:rPr>
+              <w:t>Turno</w:t>
+            </w:r>
+          </w:p>
+        </w:tc>
+        <w:tc>
+          <w:tcPr>
+            <w:tcW w:w="3843" w:type="dxa"/>
+          </w:tcPr>
+          <w:p>
+            <w:pPr>
+              <w:jc w:val="both"/>
+              <w:cnfStyle w:val="000000100000"/>
+              <w:rPr>
+                <w:lang w:val="es-MX"/>
+              </w:rPr>
+            </w:pPr>
+            <w:r>
+              <w:rPr>
+                <w:lang w:val="es-MX"/>
+              </w:rPr>
+              <w:t>Dentro de cada partida cada jugador contará con turnos. Esta relación indica los turnos que tiene cada jugador.</w:t>
+            </w:r>
+          </w:p>
+          <w:p>
+            <w:pPr>
+              <w:jc w:val="both"/>
+              <w:cnfStyle w:val="000000100000"/>
+              <w:rPr>
+                <w:lang w:val="es-MX"/>
+              </w:rPr>
+            </w:pPr>
+          </w:p>
+        </w:tc>
+      </w:tr>
+      <w:tr>
+        <w:tc>
+          <w:tcPr>
+            <w:cnfStyle w:val="001000000000"/>
+            <w:tcW w:w="1384" w:type="dxa"/>
+          </w:tcPr>
+          <w:p>
+            <w:pPr>
+              <w:rPr>
+                <w:b w:val="0"/>
+                <w:lang w:val="es-MX"/>
+              </w:rPr>
+            </w:pPr>
+            <w:r>
+              <w:rPr>
+                <w:b w:val="0"/>
+                <w:lang w:val="es-MX"/>
+              </w:rPr>
+              <w:t>IMMD – 010</w:t>
+            </w:r>
+          </w:p>
+        </w:tc>
+        <w:tc>
+          <w:tcPr>
+            <w:tcW w:w="1985" w:type="dxa"/>
+          </w:tcPr>
+          <w:p>
+            <w:pPr>
+              <w:cnfStyle w:val="000000000000"/>
+              <w:rPr>
+                <w:lang w:val="es-MX"/>
+              </w:rPr>
+            </w:pPr>
+            <w:r>
+              <w:rPr>
+                <w:lang w:val="es-MX"/>
+              </w:rPr>
+              <w:t>Tiene asociado</w:t>
+            </w:r>
+          </w:p>
+        </w:tc>
+        <w:tc>
+          <w:tcPr>
+            <w:tcW w:w="1842" w:type="dxa"/>
+          </w:tcPr>
+          <w:p>
+            <w:pPr>
+              <w:cnfStyle w:val="000000000000"/>
+              <w:rPr>
+                <w:lang w:val="es-MX"/>
+              </w:rPr>
+            </w:pPr>
+            <w:r>
+              <w:rPr>
+                <w:lang w:val="es-MX"/>
+              </w:rPr>
+              <w:t xml:space="preserve">Turno </w:t>
+            </w:r>
+          </w:p>
+          <w:p>
+            <w:pPr>
+              <w:cnfStyle w:val="000000000000"/>
+              <w:rPr>
+                <w:lang w:val="es-MX"/>
+              </w:rPr>
+            </w:pPr>
+            <w:r>
+              <w:rPr>
+                <w:lang w:val="es-MX"/>
+              </w:rPr>
+              <w:t>Jugada</w:t>
+            </w:r>
+          </w:p>
+        </w:tc>
+        <w:tc>
+          <w:tcPr>
+            <w:tcW w:w="3843" w:type="dxa"/>
+          </w:tcPr>
+          <w:p>
+            <w:pPr>
+              <w:jc w:val="both"/>
+              <w:cnfStyle w:val="000000000000"/>
+              <w:rPr>
+                <w:lang w:val="es-MX"/>
+              </w:rPr>
+            </w:pPr>
+            <w:r>
+              <w:rPr>
+                <w:lang w:val="es-MX"/>
+              </w:rPr>
+              <w:t>Por cada turno que se dé al jugador éste podrá hacer una jugada. Esta relación indica la posibilidad de cada jugador de “jugar”.</w:t>
+            </w:r>
+          </w:p>
+          <w:p>
+            <w:pPr>
+              <w:jc w:val="both"/>
+              <w:cnfStyle w:val="000000000000"/>
+              <w:rPr>
+                <w:lang w:val="es-MX"/>
+              </w:rPr>
+            </w:pPr>
+          </w:p>
+        </w:tc>
+      </w:tr>
+      <w:tr>
+        <w:trPr>
+          <w:cnfStyle w:val="000000100000"/>
+        </w:trPr>
+        <w:tc>
+          <w:tcPr>
+            <w:cnfStyle w:val="001000000000"/>
+            <w:tcW w:w="1384" w:type="dxa"/>
+          </w:tcPr>
+          <w:p>
+            <w:pPr>
+              <w:rPr>
+                <w:b w:val="0"/>
+                <w:lang w:val="es-MX"/>
+              </w:rPr>
+            </w:pPr>
+            <w:r>
+              <w:rPr>
+                <w:b w:val="0"/>
+                <w:lang w:val="es-MX"/>
+              </w:rPr>
+              <w:t>IMMD – 011</w:t>
+            </w:r>
+          </w:p>
+        </w:tc>
+        <w:tc>
+          <w:tcPr>
+            <w:tcW w:w="1985" w:type="dxa"/>
+          </w:tcPr>
+          <w:p>
+            <w:pPr>
+              <w:cnfStyle w:val="000000100000"/>
+              <w:rPr>
+                <w:lang w:val="es-MX"/>
+              </w:rPr>
+            </w:pPr>
+            <w:r>
+              <w:rPr>
+                <w:lang w:val="es-MX"/>
+              </w:rPr>
+              <w:t>Permite</w:t>
+            </w:r>
+          </w:p>
+        </w:tc>
+        <w:tc>
+          <w:tcPr>
+            <w:tcW w:w="1842" w:type="dxa"/>
+          </w:tcPr>
+          <w:p>
+            <w:pPr>
+              <w:cnfStyle w:val="000000100000"/>
+              <w:rPr>
+                <w:lang w:val="es-MX"/>
+              </w:rPr>
+            </w:pPr>
+            <w:r>
+              <w:rPr>
+                <w:lang w:val="es-MX"/>
+              </w:rPr>
+              <w:t>Recibir Carta</w:t>
+            </w:r>
+          </w:p>
+          <w:p>
+            <w:pPr>
+              <w:cnfStyle w:val="000000100000"/>
+              <w:rPr>
+                <w:lang w:val="es-MX"/>
+              </w:rPr>
+            </w:pPr>
+            <w:r>
+              <w:rPr>
+                <w:lang w:val="es-MX"/>
+              </w:rPr>
+              <w:t>Jugada</w:t>
+            </w:r>
+          </w:p>
+        </w:tc>
+        <w:tc>
+          <w:tcPr>
+            <w:tcW w:w="3843" w:type="dxa"/>
+          </w:tcPr>
+          <w:p>
+            <w:pPr>
+              <w:jc w:val="both"/>
+              <w:cnfStyle w:val="000000100000"/>
+              <w:rPr>
+                <w:lang w:val="es-MX"/>
+              </w:rPr>
+            </w:pPr>
+            <w:r>
+              <w:rPr>
+                <w:lang w:val="es-MX"/>
+              </w:rPr>
+              <w:t>Esta relación indica que por cada jugada es posible recibir todas las cartas de la mesa si y solo si el jugador ganó la mano o jugada.</w:t>
+            </w:r>
+          </w:p>
+          <w:p>
+            <w:pPr>
+              <w:jc w:val="both"/>
+              <w:cnfStyle w:val="000000100000"/>
+              <w:rPr>
+                <w:lang w:val="es-MX"/>
+              </w:rPr>
+            </w:pPr>
+          </w:p>
+        </w:tc>
+      </w:tr>
+      <w:tr>
+        <w:tc>
+          <w:tcPr>
+            <w:cnfStyle w:val="001000000000"/>
+            <w:tcW w:w="1384" w:type="dxa"/>
+          </w:tcPr>
+          <w:p>
+            <w:pPr>
+              <w:rPr>
+                <w:b w:val="0"/>
+                <w:lang w:val="es-MX"/>
+              </w:rPr>
+            </w:pPr>
+            <w:r>
+              <w:rPr>
+                <w:b w:val="0"/>
+                <w:lang w:val="es-MX"/>
+              </w:rPr>
+              <w:t>IMMD – 012</w:t>
+            </w:r>
+          </w:p>
+        </w:tc>
+        <w:tc>
+          <w:tcPr>
+            <w:tcW w:w="1985" w:type="dxa"/>
+          </w:tcPr>
+          <w:p>
+            <w:pPr>
+              <w:cnfStyle w:val="000000000000"/>
+              <w:rPr>
+                <w:lang w:val="es-MX"/>
+              </w:rPr>
+            </w:pPr>
+            <w:r>
+              <w:rPr>
+                <w:lang w:val="es-MX"/>
+              </w:rPr>
+              <w:t>Cuenta con</w:t>
+            </w:r>
+          </w:p>
+        </w:tc>
+        <w:tc>
+          <w:tcPr>
+            <w:tcW w:w="1842" w:type="dxa"/>
+          </w:tcPr>
+          <w:p>
+            <w:pPr>
+              <w:cnfStyle w:val="000000000000"/>
+              <w:rPr>
+                <w:lang w:val="es-MX"/>
+              </w:rPr>
+            </w:pPr>
+            <w:r>
+              <w:rPr>
+                <w:lang w:val="es-MX"/>
+              </w:rPr>
+              <w:t>Jugada</w:t>
+            </w:r>
+          </w:p>
+          <w:p>
+            <w:pPr>
+              <w:cnfStyle w:val="000000000000"/>
+              <w:rPr>
+                <w:lang w:val="es-MX"/>
+              </w:rPr>
+            </w:pPr>
+            <w:r>
+              <w:rPr>
+                <w:lang w:val="es-MX"/>
+              </w:rPr>
+              <w:t>Tiempo</w:t>
+            </w:r>
+          </w:p>
+        </w:tc>
+        <w:tc>
+          <w:tcPr>
+            <w:tcW w:w="3843" w:type="dxa"/>
+          </w:tcPr>
+          <w:p>
+            <w:pPr>
+              <w:jc w:val="both"/>
+              <w:cnfStyle w:val="000000000000"/>
+              <w:rPr>
+                <w:lang w:val="es-MX"/>
+              </w:rPr>
+            </w:pPr>
+            <w:r>
+              <w:rPr>
+                <w:lang w:val="es-MX"/>
+              </w:rPr>
+              <w:t xml:space="preserve">Esta relación indica el tiempo límite que tiene cada jugada para poder ejecutarse. </w:t>
+            </w:r>
+          </w:p>
+        </w:tc>
+      </w:tr>
+      <w:tr>
+        <w:trPr>
+          <w:cnfStyle w:val="000000100000"/>
+        </w:trPr>
+        <w:tc>
+          <w:tcPr>
+            <w:cnfStyle w:val="001000000000"/>
+            <w:tcW w:w="1384" w:type="dxa"/>
+          </w:tcPr>
+          <w:p>
+            <w:pPr>
+              <w:rPr>
+                <w:b w:val="0"/>
+                <w:lang w:val="es-MX"/>
+              </w:rPr>
+            </w:pPr>
+            <w:r>
+              <w:rPr>
+                <w:b w:val="0"/>
+                <w:lang w:val="es-MX"/>
+              </w:rPr>
+              <w:t>IMMD – 013</w:t>
+            </w:r>
+          </w:p>
+        </w:tc>
+        <w:tc>
+          <w:tcPr>
+            <w:tcW w:w="1985" w:type="dxa"/>
+          </w:tcPr>
+          <w:p>
+            <w:pPr>
+              <w:cnfStyle w:val="000000100000"/>
+              <w:rPr>
+                <w:lang w:val="es-MX"/>
+              </w:rPr>
+            </w:pPr>
+            <w:r>
+              <w:rPr>
+                <w:lang w:val="es-MX"/>
+              </w:rPr>
+              <w:t>Alista</w:t>
+            </w:r>
+          </w:p>
+        </w:tc>
+        <w:tc>
+          <w:tcPr>
+            <w:tcW w:w="1842" w:type="dxa"/>
+          </w:tcPr>
+          <w:p>
+            <w:pPr>
+              <w:cnfStyle w:val="000000100000"/>
+              <w:rPr>
+                <w:lang w:val="es-MX"/>
+              </w:rPr>
+            </w:pPr>
+            <w:r>
+              <w:rPr>
+                <w:lang w:val="es-MX"/>
+              </w:rPr>
+              <w:t>Colocación Carta</w:t>
+            </w:r>
+          </w:p>
+          <w:p>
+            <w:pPr>
+              <w:cnfStyle w:val="000000100000"/>
+              <w:rPr>
+                <w:lang w:val="es-MX"/>
+              </w:rPr>
+            </w:pPr>
+            <w:r>
+              <w:rPr>
+                <w:lang w:val="es-MX"/>
+              </w:rPr>
+              <w:t>Jugada</w:t>
+            </w:r>
+          </w:p>
+        </w:tc>
+        <w:tc>
+          <w:tcPr>
+            <w:tcW w:w="3843" w:type="dxa"/>
+          </w:tcPr>
+          <w:p>
+            <w:pPr>
+              <w:jc w:val="both"/>
+              <w:cnfStyle w:val="000000100000"/>
+              <w:rPr>
+                <w:lang w:val="es-MX"/>
+              </w:rPr>
+            </w:pPr>
+            <w:r>
+              <w:rPr>
+                <w:lang w:val="es-MX"/>
+              </w:rPr>
+              <w:t>Esta relación indica que por cada jugada que se haga debe colocarse una carta en la mesa.</w:t>
+            </w:r>
+          </w:p>
+        </w:tc>
+      </w:tr>
+    </w:tbl>
+    <w:p>
+      <w:pPr>
+        <w:pStyle w:val="Epgrafe"/>
+        <w:jc w:val="center"/>
+        <w:rPr>
+          <w:b w:val="0"/>
+          <w:color w:val="auto"/>
+          <w:lang w:val="es-MX"/>
+        </w:rPr>
+      </w:pPr>
+      <w:r>
+        <w:rPr>
+          <w:color w:val="auto"/>
+        </w:rPr>
+        <w:t xml:space="preserve">Tabla </w:t>
+      </w:r>
+      <w:r>
+        <w:rPr>
+          <w:color w:val="auto"/>
+        </w:rPr>
+        <w:t>14. Documentación de Relaciones del Modelo del Dominio</w:t>
+      </w:r>
+    </w:p>
+    <w:p>
+      <w:pPr>
+        <w:rPr>
+          <w:lang w:val="es-MX"/>
+        </w:rPr>
+      </w:pPr>
+    </w:p>
+    <w:p/>
     <w:p>
       <w:pPr>
         <w:pStyle w:val="Ttulo2"/>
@@ -14365,7 +17275,6 @@
         <w:rPr>
           <w:lang w:val="es-MX"/>
         </w:rPr>
-        <w:lastRenderedPageBreak/>
         <w:t>Los usuarios tienen las máquinas con los recursos mínimos establecidos en la sección</w:t>
       </w:r>
       <w:fldSimple w:instr=" REF _Ref225564304 \w \h  \* MERGEFORMAT ">
@@ -14870,6 +17779,7 @@
           <w:rFonts w:ascii="Calibri" w:hAnsi="Calibri"/>
           <w:lang w:val="es-MX"/>
         </w:rPr>
+        <w:lastRenderedPageBreak/>
         <w:t>Registro y autentificación.</w:t>
       </w:r>
     </w:p>
@@ -15040,7 +17950,6 @@
           <w:rFonts w:ascii="Calibri" w:hAnsi="Calibri"/>
           <w:lang w:val="es-MX"/>
         </w:rPr>
-        <w:lastRenderedPageBreak/>
         <w:t>La siguiente tabla muestra la relación entre funcionalidades y módulos especificando por medio de los identificadores de casos de uso cuales son los que están relacionados.</w:t>
       </w:r>
     </w:p>
@@ -15364,10 +18273,10 @@
                   <v:path o:extrusionok="f" gradientshapeok="t" o:connecttype="rect"/>
                   <o:lock v:ext="edit" aspectratio="t"/>
                 </v:shapetype>
-                <v:shape id="_x0000_i1025" type="#_x0000_t75" style="width:57.75pt;height:82.05pt" o:ole="">
-                  <v:imagedata r:id="rId16" o:title=""/>
+                <v:shape id="_x0000_i1025" type="#_x0000_t75" style="width:58.35pt;height:81.95pt" o:ole="">
+                  <v:imagedata r:id="rId17" o:title=""/>
                 </v:shape>
-                <o:OLEObject Type="Embed" ProgID="PBrush" ShapeID="_x0000_i1025" DrawAspect="Content" ObjectID="_1299323518" r:id="rId17"/>
+                <o:OLEObject Type="Embed" ProgID="PBrush" ShapeID="_x0000_i1025" DrawAspect="Content" ObjectID="_1299324329" r:id="rId18"/>
               </w:object>
             </w:r>
           </w:p>
@@ -15438,10 +18347,10 @@
                 <w:lang w:val="es-ES_tradnl" w:eastAsia="en-US"/>
               </w:rPr>
               <w:object w:dxaOrig="1425" w:dyaOrig="1890">
-                <v:shape id="_x0000_i1026" type="#_x0000_t75" style="width:55.25pt;height:73.65pt" o:ole="">
-                  <v:imagedata r:id="rId18" o:title=""/>
+                <v:shape id="_x0000_i1026" type="#_x0000_t75" style="width:54.6pt;height:73.25pt" o:ole="">
+                  <v:imagedata r:id="rId19" o:title=""/>
                 </v:shape>
-                <o:OLEObject Type="Embed" ProgID="PBrush" ShapeID="_x0000_i1026" DrawAspect="Content" ObjectID="_1299323519" r:id="rId19"/>
+                <o:OLEObject Type="Embed" ProgID="PBrush" ShapeID="_x0000_i1026" DrawAspect="Content" ObjectID="_1299324330" r:id="rId20"/>
               </w:object>
             </w:r>
           </w:p>
@@ -15512,10 +18421,10 @@
                 <w:lang w:val="es-ES_tradnl" w:eastAsia="en-US"/>
               </w:rPr>
               <w:object w:dxaOrig="3615" w:dyaOrig="3660">
-                <v:shape id="_x0000_i1027" type="#_x0000_t75" style="width:62.8pt;height:80.35pt" o:ole="">
-                  <v:imagedata r:id="rId20" o:title=""/>
+                <v:shape id="_x0000_i1027" type="#_x0000_t75" style="width:63.3pt;height:80.7pt" o:ole="">
+                  <v:imagedata r:id="rId21" o:title=""/>
                 </v:shape>
-                <o:OLEObject Type="Embed" ProgID="PBrush" ShapeID="_x0000_i1027" DrawAspect="Content" ObjectID="_1299323520" r:id="rId21"/>
+                <o:OLEObject Type="Embed" ProgID="PBrush" ShapeID="_x0000_i1027" DrawAspect="Content" ObjectID="_1299324331" r:id="rId22"/>
               </w:object>
             </w:r>
           </w:p>
@@ -15596,10 +18505,10 @@
                 <w:lang w:val="es-ES_tradnl" w:eastAsia="en-US"/>
               </w:rPr>
               <w:object w:dxaOrig="540" w:dyaOrig="630">
-                <v:shape id="_x0000_i1028" type="#_x0000_t75" style="width:46.9pt;height:56.1pt" o:ole="">
-                  <v:imagedata r:id="rId22" o:title=""/>
+                <v:shape id="_x0000_i1028" type="#_x0000_t75" style="width:47.15pt;height:55.85pt" o:ole="">
+                  <v:imagedata r:id="rId23" o:title=""/>
                 </v:shape>
-                <o:OLEObject Type="Embed" ProgID="PBrush" ShapeID="_x0000_i1028" DrawAspect="Content" ObjectID="_1299323521" r:id="rId23"/>
+                <o:OLEObject Type="Embed" ProgID="PBrush" ShapeID="_x0000_i1028" DrawAspect="Content" ObjectID="_1299324332" r:id="rId24"/>
               </w:object>
             </w:r>
           </w:p>
@@ -16993,10 +19902,10 @@
                 <w:lang w:val="es-ES_tradnl" w:eastAsia="en-US"/>
               </w:rPr>
               <w:object w:dxaOrig="1260" w:dyaOrig="1785">
-                <v:shape id="_x0000_i1029" type="#_x0000_t75" style="width:57.75pt;height:82.05pt" o:ole="">
-                  <v:imagedata r:id="rId16" o:title=""/>
+                <v:shape id="_x0000_i1029" type="#_x0000_t75" style="width:58.35pt;height:81.95pt" o:ole="">
+                  <v:imagedata r:id="rId17" o:title=""/>
                 </v:shape>
-                <o:OLEObject Type="Embed" ProgID="PBrush" ShapeID="_x0000_i1029" DrawAspect="Content" ObjectID="_1299323522" r:id="rId24"/>
+                <o:OLEObject Type="Embed" ProgID="PBrush" ShapeID="_x0000_i1029" DrawAspect="Content" ObjectID="_1299324333" r:id="rId25"/>
               </w:object>
             </w:r>
           </w:p>
@@ -17031,10 +19940,10 @@
                 <w:lang w:val="es-ES_tradnl" w:eastAsia="en-US"/>
               </w:rPr>
               <w:object w:dxaOrig="1425" w:dyaOrig="1890">
-                <v:shape id="_x0000_i1030" type="#_x0000_t75" style="width:55.25pt;height:73.65pt" o:ole="">
-                  <v:imagedata r:id="rId18" o:title=""/>
+                <v:shape id="_x0000_i1030" type="#_x0000_t75" style="width:54.6pt;height:73.25pt" o:ole="">
+                  <v:imagedata r:id="rId19" o:title=""/>
                 </v:shape>
-                <o:OLEObject Type="Embed" ProgID="PBrush" ShapeID="_x0000_i1030" DrawAspect="Content" ObjectID="_1299323523" r:id="rId25"/>
+                <o:OLEObject Type="Embed" ProgID="PBrush" ShapeID="_x0000_i1030" DrawAspect="Content" ObjectID="_1299324334" r:id="rId26"/>
               </w:object>
             </w:r>
           </w:p>
@@ -17069,10 +19978,10 @@
                 <w:lang w:val="es-ES_tradnl" w:eastAsia="en-US"/>
               </w:rPr>
               <w:object w:dxaOrig="3615" w:dyaOrig="3660">
-                <v:shape id="_x0000_i1031" type="#_x0000_t75" style="width:62.8pt;height:80.35pt" o:ole="">
-                  <v:imagedata r:id="rId20" o:title=""/>
+                <v:shape id="_x0000_i1031" type="#_x0000_t75" style="width:63.3pt;height:80.7pt" o:ole="">
+                  <v:imagedata r:id="rId21" o:title=""/>
                 </v:shape>
-                <o:OLEObject Type="Embed" ProgID="PBrush" ShapeID="_x0000_i1031" DrawAspect="Content" ObjectID="_1299323524" r:id="rId26"/>
+                <o:OLEObject Type="Embed" ProgID="PBrush" ShapeID="_x0000_i1031" DrawAspect="Content" ObjectID="_1299324335" r:id="rId27"/>
               </w:object>
             </w:r>
           </w:p>
@@ -17110,10 +20019,10 @@
                 <w:lang w:val="es-ES_tradnl" w:eastAsia="en-US"/>
               </w:rPr>
               <w:object w:dxaOrig="540" w:dyaOrig="630">
-                <v:shape id="_x0000_i1032" type="#_x0000_t75" style="width:46.9pt;height:56.1pt" o:ole="">
-                  <v:imagedata r:id="rId22" o:title=""/>
+                <v:shape id="_x0000_i1032" type="#_x0000_t75" style="width:47.15pt;height:55.85pt" o:ole="">
+                  <v:imagedata r:id="rId23" o:title=""/>
                 </v:shape>
-                <o:OLEObject Type="Embed" ProgID="PBrush" ShapeID="_x0000_i1032" DrawAspect="Content" ObjectID="_1299323525" r:id="rId27"/>
+                <o:OLEObject Type="Embed" ProgID="PBrush" ShapeID="_x0000_i1032" DrawAspect="Content" ObjectID="_1299324336" r:id="rId28"/>
               </w:object>
             </w:r>
           </w:p>
@@ -17485,10 +20394,10 @@
                 <w:lang w:val="es-ES_tradnl" w:eastAsia="en-US"/>
               </w:rPr>
               <w:object w:dxaOrig="1260" w:dyaOrig="1785">
-                <v:shape id="_x0000_i1033" type="#_x0000_t75" style="width:57.75pt;height:82.05pt" o:ole="">
-                  <v:imagedata r:id="rId16" o:title=""/>
+                <v:shape id="_x0000_i1033" type="#_x0000_t75" style="width:58.35pt;height:81.95pt" o:ole="">
+                  <v:imagedata r:id="rId17" o:title=""/>
                 </v:shape>
-                <o:OLEObject Type="Embed" ProgID="PBrush" ShapeID="_x0000_i1033" DrawAspect="Content" ObjectID="_1299323526" r:id="rId28"/>
+                <o:OLEObject Type="Embed" ProgID="PBrush" ShapeID="_x0000_i1033" DrawAspect="Content" ObjectID="_1299324337" r:id="rId29"/>
               </w:object>
             </w:r>
           </w:p>
@@ -17547,10 +20456,10 @@
                 <w:lang w:val="es-ES_tradnl" w:eastAsia="en-US"/>
               </w:rPr>
               <w:object w:dxaOrig="3615" w:dyaOrig="3660">
-                <v:shape id="_x0000_i1034" type="#_x0000_t75" style="width:62.8pt;height:80.35pt" o:ole="">
-                  <v:imagedata r:id="rId20" o:title=""/>
+                <v:shape id="_x0000_i1034" type="#_x0000_t75" style="width:63.3pt;height:80.7pt" o:ole="">
+                  <v:imagedata r:id="rId21" o:title=""/>
                 </v:shape>
-                <o:OLEObject Type="Embed" ProgID="PBrush" ShapeID="_x0000_i1034" DrawAspect="Content" ObjectID="_1299323527" r:id="rId29"/>
+                <o:OLEObject Type="Embed" ProgID="PBrush" ShapeID="_x0000_i1034" DrawAspect="Content" ObjectID="_1299324338" r:id="rId30"/>
               </w:object>
             </w:r>
           </w:p>
@@ -17585,10 +20494,10 @@
                 <w:lang w:val="es-ES_tradnl" w:eastAsia="en-US"/>
               </w:rPr>
               <w:object w:dxaOrig="540" w:dyaOrig="630">
-                <v:shape id="_x0000_i1035" type="#_x0000_t75" style="width:46.9pt;height:56.1pt" o:ole="">
-                  <v:imagedata r:id="rId22" o:title=""/>
+                <v:shape id="_x0000_i1035" type="#_x0000_t75" style="width:47.15pt;height:55.85pt" o:ole="">
+                  <v:imagedata r:id="rId23" o:title=""/>
                 </v:shape>
-                <o:OLEObject Type="Embed" ProgID="PBrush" ShapeID="_x0000_i1035" DrawAspect="Content" ObjectID="_1299323528" r:id="rId30"/>
+                <o:OLEObject Type="Embed" ProgID="PBrush" ShapeID="_x0000_i1035" DrawAspect="Content" ObjectID="_1299324339" r:id="rId31"/>
               </w:object>
             </w:r>
           </w:p>
@@ -18133,10 +21042,10 @@
                 <w:lang w:val="es-ES_tradnl" w:eastAsia="en-US"/>
               </w:rPr>
               <w:object w:dxaOrig="1260" w:dyaOrig="1785">
-                <v:shape id="_x0000_i1036" type="#_x0000_t75" style="width:57.75pt;height:82.05pt" o:ole="">
-                  <v:imagedata r:id="rId16" o:title=""/>
+                <v:shape id="_x0000_i1036" type="#_x0000_t75" style="width:58.35pt;height:81.95pt" o:ole="">
+                  <v:imagedata r:id="rId17" o:title=""/>
                 </v:shape>
-                <o:OLEObject Type="Embed" ProgID="PBrush" ShapeID="_x0000_i1036" DrawAspect="Content" ObjectID="_1299323529" r:id="rId31"/>
+                <o:OLEObject Type="Embed" ProgID="PBrush" ShapeID="_x0000_i1036" DrawAspect="Content" ObjectID="_1299324340" r:id="rId32"/>
               </w:object>
             </w:r>
           </w:p>
@@ -18171,10 +21080,10 @@
                 <w:lang w:val="es-ES_tradnl" w:eastAsia="en-US"/>
               </w:rPr>
               <w:object w:dxaOrig="1425" w:dyaOrig="1890">
-                <v:shape id="_x0000_i1037" type="#_x0000_t75" style="width:55.25pt;height:73.65pt" o:ole="">
-                  <v:imagedata r:id="rId18" o:title=""/>
+                <v:shape id="_x0000_i1037" type="#_x0000_t75" style="width:54.6pt;height:73.25pt" o:ole="">
+                  <v:imagedata r:id="rId19" o:title=""/>
                 </v:shape>
-                <o:OLEObject Type="Embed" ProgID="PBrush" ShapeID="_x0000_i1037" DrawAspect="Content" ObjectID="_1299323530" r:id="rId32"/>
+                <o:OLEObject Type="Embed" ProgID="PBrush" ShapeID="_x0000_i1037" DrawAspect="Content" ObjectID="_1299324341" r:id="rId33"/>
               </w:object>
             </w:r>
           </w:p>
@@ -18209,10 +21118,10 @@
                 <w:lang w:val="es-ES_tradnl" w:eastAsia="en-US"/>
               </w:rPr>
               <w:object w:dxaOrig="3615" w:dyaOrig="3660">
-                <v:shape id="_x0000_i1038" type="#_x0000_t75" style="width:62.8pt;height:80.35pt" o:ole="">
-                  <v:imagedata r:id="rId20" o:title=""/>
+                <v:shape id="_x0000_i1038" type="#_x0000_t75" style="width:63.3pt;height:80.7pt" o:ole="">
+                  <v:imagedata r:id="rId21" o:title=""/>
                 </v:shape>
-                <o:OLEObject Type="Embed" ProgID="PBrush" ShapeID="_x0000_i1038" DrawAspect="Content" ObjectID="_1299323531" r:id="rId33"/>
+                <o:OLEObject Type="Embed" ProgID="PBrush" ShapeID="_x0000_i1038" DrawAspect="Content" ObjectID="_1299324342" r:id="rId34"/>
               </w:object>
             </w:r>
           </w:p>
@@ -18238,10 +21147,10 @@
                 <w:lang w:val="es-ES_tradnl" w:eastAsia="en-US"/>
               </w:rPr>
               <w:object w:dxaOrig="540" w:dyaOrig="630">
-                <v:shape id="_x0000_i1039" type="#_x0000_t75" style="width:46.9pt;height:56.1pt" o:ole="">
-                  <v:imagedata r:id="rId22" o:title=""/>
+                <v:shape id="_x0000_i1039" type="#_x0000_t75" style="width:47.15pt;height:55.85pt" o:ole="">
+                  <v:imagedata r:id="rId23" o:title=""/>
                 </v:shape>
-                <o:OLEObject Type="Embed" ProgID="PBrush" ShapeID="_x0000_i1039" DrawAspect="Content" ObjectID="_1299323532" r:id="rId34"/>
+                <o:OLEObject Type="Embed" ProgID="PBrush" ShapeID="_x0000_i1039" DrawAspect="Content" ObjectID="_1299324343" r:id="rId35"/>
               </w:object>
             </w:r>
           </w:p>
@@ -18534,6 +21443,29 @@
     </w:tbl>
     <w:p>
       <w:pPr>
+        <w:pStyle w:val="Epgrafe"/>
+        <w:jc w:val="center"/>
+        <w:rPr>
+          <w:b w:val="0"/>
+          <w:color w:val="auto"/>
+          <w:lang w:val="es-MX"/>
+        </w:rPr>
+      </w:pPr>
+      <w:r>
+        <w:rPr>
+          <w:color w:val="auto"/>
+        </w:rPr>
+        <w:t xml:space="preserve">Tabla </w:t>
+      </w:r>
+      <w:r>
+        <w:rPr>
+          <w:color w:val="auto"/>
+        </w:rPr>
+        <w:t>14.Relación entre funcionalidades y módulos de los requerimientos</w:t>
+      </w:r>
+    </w:p>
+    <w:p>
+      <w:pPr>
         <w:rPr>
           <w:rFonts w:ascii="Calibri" w:hAnsi="Calibri"/>
           <w:b/>
@@ -18556,7 +21488,6 @@
           <w:color w:val="auto"/>
           <w:sz w:val="24"/>
         </w:rPr>
-        <w:lastRenderedPageBreak/>
         <w:t>Estrategia de Trazabilidad</w:t>
       </w:r>
     </w:p>
@@ -18765,7 +21696,7 @@
         <w:rPr>
           <w:rFonts w:ascii="Calibri" w:hAnsi="Calibri"/>
           <w:noProof/>
-          <w:lang w:val="es-AR" w:eastAsia="es-AR"/>
+          <w:lang w:val="es-CO" w:eastAsia="es-CO"/>
         </w:rPr>
         <w:drawing>
           <wp:inline distT="0" distB="0" distL="0" distR="0">
@@ -18775,7 +21706,7 @@
             <wp:cNvGraphicFramePr/>
             <a:graphic xmlns:a="http://schemas.openxmlformats.org/drawingml/2006/main">
               <a:graphicData uri="http://schemas.openxmlformats.org/drawingml/2006/diagram">
-                <dgm:relIds xmlns:dgm="http://schemas.openxmlformats.org/drawingml/2006/diagram" xmlns:r="http://schemas.openxmlformats.org/officeDocument/2006/relationships" r:dm="rId35" r:lo="rId36" r:qs="rId37" r:cs="rId38"/>
+                <dgm:relIds xmlns:dgm="http://schemas.openxmlformats.org/drawingml/2006/diagram" xmlns:r="http://schemas.openxmlformats.org/officeDocument/2006/relationships" r:dm="rId36" r:lo="rId37" r:qs="rId38" r:cs="rId39"/>
               </a:graphicData>
             </a:graphic>
           </wp:inline>
@@ -19606,6 +22537,10 @@
         <w:jc w:val="both"/>
       </w:pPr>
       <w:r>
+        <w:rPr>
+          <w:noProof/>
+          <w:lang w:val="es-CO" w:eastAsia="es-CO"/>
+        </w:rPr>
         <w:lastRenderedPageBreak/>
         <w:drawing>
           <wp:inline distT="0" distB="0" distL="0" distR="0">
@@ -19615,7 +22550,7 @@
             <wp:cNvGraphicFramePr/>
             <a:graphic xmlns:a="http://schemas.openxmlformats.org/drawingml/2006/main">
               <a:graphicData uri="http://schemas.openxmlformats.org/drawingml/2006/diagram">
-                <dgm:relIds xmlns:dgm="http://schemas.openxmlformats.org/drawingml/2006/diagram" xmlns:r="http://schemas.openxmlformats.org/officeDocument/2006/relationships" r:dm="rId39" r:lo="rId40" r:qs="rId41" r:cs="rId42"/>
+                <dgm:relIds xmlns:dgm="http://schemas.openxmlformats.org/drawingml/2006/diagram" xmlns:r="http://schemas.openxmlformats.org/officeDocument/2006/relationships" r:dm="rId40" r:lo="rId41" r:qs="rId42" r:cs="rId43"/>
               </a:graphicData>
             </a:graphic>
           </wp:inline>
@@ -20001,8 +22936,8 @@
       </w:pPr>
     </w:p>
     <w:sectPr>
-      <w:headerReference w:type="default" r:id="rId43"/>
-      <w:footerReference w:type="default" r:id="rId44"/>
+      <w:headerReference w:type="default" r:id="rId44"/>
+      <w:footerReference w:type="default" r:id="rId45"/>
       <w:type w:val="continuous"/>
       <w:pgSz w:w="12240" w:h="15840" w:code="1"/>
       <w:pgMar w:top="1417" w:right="1701" w:bottom="1417" w:left="1701" w:header="708" w:footer="708" w:gutter="0"/>
@@ -20509,7 +23444,7 @@
             <w:rPr>
               <w:noProof/>
             </w:rPr>
-            <w:t>21</w:t>
+            <w:t>17</w:t>
           </w:r>
         </w:fldSimple>
         <w:r>
@@ -20564,7 +23499,7 @@
     <w:r>
       <w:rPr>
         <w:noProof/>
-        <w:lang w:val="es-AR" w:eastAsia="es-AR"/>
+        <w:lang w:val="es-CO" w:eastAsia="es-CO"/>
       </w:rPr>
       <w:drawing>
         <wp:anchor distT="0" distB="0" distL="114300" distR="114300" simplePos="0" relativeHeight="251660288" behindDoc="0" locked="0" layoutInCell="1" allowOverlap="1">
@@ -20623,7 +23558,7 @@
     <w:r>
       <w:rPr>
         <w:noProof/>
-        <w:lang w:val="es-AR" w:eastAsia="es-AR"/>
+        <w:lang w:val="es-CO" w:eastAsia="es-CO"/>
       </w:rPr>
       <w:drawing>
         <wp:anchor distT="0" distB="0" distL="114300" distR="114300" simplePos="0" relativeHeight="251659264" behindDoc="0" locked="0" layoutInCell="1" allowOverlap="1">
@@ -26942,36 +29877,36 @@
   </dgm:ptLst>
   <dgm:cxnLst>
     <dgm:cxn modelId="{9FB3A5D3-A338-4DD7-9CAD-478A1531A44E}" srcId="{0CA79D87-1C13-46C0-95E1-DC491145964C}" destId="{341C975B-CF69-4DCE-84C1-1798D8C47E26}" srcOrd="0" destOrd="0" parTransId="{83FCA1E4-8F8F-4357-8F38-55661FC272E8}" sibTransId="{58718693-41EB-45E3-8133-869D2DA74640}"/>
+    <dgm:cxn modelId="{4C52BBED-3A20-4E4A-90CB-7E47BDE3E282}" type="presOf" srcId="{283500E7-2771-4A97-B34F-C3F2648577AD}" destId="{39935409-8EE0-4EBE-B135-864AEFC46A91}" srcOrd="0" destOrd="3" presId="urn:microsoft.com/office/officeart/2005/8/layout/radial2"/>
+    <dgm:cxn modelId="{AAA4C51C-D9C9-4793-829E-06DFC15052C4}" type="presOf" srcId="{BBFF2A47-D618-4AD0-B6F1-0FE948B9DA57}" destId="{D1EBF9DC-DDEA-4ACD-8089-5458F78B55CA}" srcOrd="0" destOrd="1" presId="urn:microsoft.com/office/officeart/2005/8/layout/radial2"/>
+    <dgm:cxn modelId="{F5CB02F0-61CC-4409-9EF1-243D649397E8}" type="presOf" srcId="{341C975B-CF69-4DCE-84C1-1798D8C47E26}" destId="{39935409-8EE0-4EBE-B135-864AEFC46A91}" srcOrd="0" destOrd="0" presId="urn:microsoft.com/office/officeart/2005/8/layout/radial2"/>
     <dgm:cxn modelId="{418F62CF-B674-4A33-B751-FE04530DA23B}" srcId="{3530FF97-E8E4-4D12-8A03-8CD36B210733}" destId="{BBFF2A47-D618-4AD0-B6F1-0FE948B9DA57}" srcOrd="1" destOrd="0" parTransId="{47516B9B-BA7F-4CE0-B3AA-CCF8008D360B}" sibTransId="{17A2B84A-FE6C-4A3B-B182-AC385FABD88F}"/>
+    <dgm:cxn modelId="{BC36ADC9-20A7-42E7-82F2-C579AB2ECF32}" type="presOf" srcId="{A3B34A91-03FE-4B10-9DD1-C76BDC12BEBA}" destId="{D1EBF9DC-DDEA-4ACD-8089-5458F78B55CA}" srcOrd="0" destOrd="0" presId="urn:microsoft.com/office/officeart/2005/8/layout/radial2"/>
+    <dgm:cxn modelId="{E531D658-7C6C-4EF0-9FB7-20FE4CC4FF9A}" type="presOf" srcId="{0CA79D87-1C13-46C0-95E1-DC491145964C}" destId="{A9765D65-1F0E-43F9-806B-DA7FBCBC5D03}" srcOrd="0" destOrd="0" presId="urn:microsoft.com/office/officeart/2005/8/layout/radial2"/>
     <dgm:cxn modelId="{D8BEFEBC-0E44-4328-B952-857BB2354C31}" srcId="{3530FF97-E8E4-4D12-8A03-8CD36B210733}" destId="{A3B34A91-03FE-4B10-9DD1-C76BDC12BEBA}" srcOrd="0" destOrd="0" parTransId="{58A7F5C7-1E71-478E-8F48-9030C317498D}" sibTransId="{5FA78592-2A67-4E15-B667-73D9DE77E5E8}"/>
-    <dgm:cxn modelId="{A7D632F4-0EE8-4DF3-8E6A-87277A2703D6}" type="presOf" srcId="{EA7346B3-108A-49F3-B88A-422EB32C2C52}" destId="{2A529F1D-A542-4ABA-83BC-AEE743CE30F3}" srcOrd="0" destOrd="0" presId="urn:microsoft.com/office/officeart/2005/8/layout/radial2"/>
-    <dgm:cxn modelId="{31B04439-8AA5-47FE-9F0F-4E4528A5D3D3}" type="presOf" srcId="{3530FF97-E8E4-4D12-8A03-8CD36B210733}" destId="{E350A781-99DC-46EC-914D-062124BC05C7}" srcOrd="0" destOrd="0" presId="urn:microsoft.com/office/officeart/2005/8/layout/radial2"/>
+    <dgm:cxn modelId="{99B5B8D5-96AC-4EA0-8FFC-A211D6AE89C5}" type="presOf" srcId="{EA7346B3-108A-49F3-B88A-422EB32C2C52}" destId="{2A529F1D-A542-4ABA-83BC-AEE743CE30F3}" srcOrd="0" destOrd="0" presId="urn:microsoft.com/office/officeart/2005/8/layout/radial2"/>
+    <dgm:cxn modelId="{3F7655AF-A102-46FD-ABE9-F234DA409770}" type="presOf" srcId="{F1A683A2-B4DC-4AE0-86AF-61F9B5A284CC}" destId="{39935409-8EE0-4EBE-B135-864AEFC46A91}" srcOrd="0" destOrd="2" presId="urn:microsoft.com/office/officeart/2005/8/layout/radial2"/>
+    <dgm:cxn modelId="{EE6F7D36-2BD1-4A2A-BAB7-4A5C0785CE44}" type="presOf" srcId="{AB403CEC-D681-4FC5-B825-62DF5FC8F87F}" destId="{A3996A59-14C6-47E7-B9A9-038A142FD6DF}" srcOrd="0" destOrd="0" presId="urn:microsoft.com/office/officeart/2005/8/layout/radial2"/>
+    <dgm:cxn modelId="{347334F5-2B9F-485F-BCBB-3A5325F40378}" type="presOf" srcId="{AAF68D59-C65D-40AB-9611-74F895D94C0F}" destId="{025889D7-F679-43A9-B4EA-C991B6B4CA86}" srcOrd="0" destOrd="0" presId="urn:microsoft.com/office/officeart/2005/8/layout/radial2"/>
     <dgm:cxn modelId="{1C460A8A-F3D2-4EB5-A04B-69C08C7096AF}" srcId="{EA7346B3-108A-49F3-B88A-422EB32C2C52}" destId="{3530FF97-E8E4-4D12-8A03-8CD36B210733}" srcOrd="1" destOrd="0" parTransId="{AB403CEC-D681-4FC5-B825-62DF5FC8F87F}" sibTransId="{0E7F9697-B8E2-413C-87E4-93007544452C}"/>
-    <dgm:cxn modelId="{8BBC342A-ED73-4897-A560-85A9A9B7BDC3}" type="presOf" srcId="{341C975B-CF69-4DCE-84C1-1798D8C47E26}" destId="{39935409-8EE0-4EBE-B135-864AEFC46A91}" srcOrd="0" destOrd="0" presId="urn:microsoft.com/office/officeart/2005/8/layout/radial2"/>
-    <dgm:cxn modelId="{93C70D94-B357-48E3-9B24-6420DD1D6B20}" type="presOf" srcId="{283500E7-2771-4A97-B34F-C3F2648577AD}" destId="{39935409-8EE0-4EBE-B135-864AEFC46A91}" srcOrd="0" destOrd="3" presId="urn:microsoft.com/office/officeart/2005/8/layout/radial2"/>
-    <dgm:cxn modelId="{23CC5A63-1C36-438C-AC07-0029662C8A80}" type="presOf" srcId="{AAF68D59-C65D-40AB-9611-74F895D94C0F}" destId="{025889D7-F679-43A9-B4EA-C991B6B4CA86}" srcOrd="0" destOrd="0" presId="urn:microsoft.com/office/officeart/2005/8/layout/radial2"/>
+    <dgm:cxn modelId="{A04176C7-4400-461A-BD2D-02919F346506}" type="presOf" srcId="{183412B7-C7CC-4EDA-A9DA-C27D15CA8537}" destId="{39935409-8EE0-4EBE-B135-864AEFC46A91}" srcOrd="0" destOrd="1" presId="urn:microsoft.com/office/officeart/2005/8/layout/radial2"/>
     <dgm:cxn modelId="{66773782-CB1B-47FF-A846-BBAB5E64656D}" srcId="{0CA79D87-1C13-46C0-95E1-DC491145964C}" destId="{F1A683A2-B4DC-4AE0-86AF-61F9B5A284CC}" srcOrd="2" destOrd="0" parTransId="{C6B54926-4995-40C0-B5E2-D979383EBA2B}" sibTransId="{FA416F37-9F4C-472E-8BBD-AD777F3C421F}"/>
-    <dgm:cxn modelId="{248D1421-930A-4DF4-90BD-4221B7B0D634}" type="presOf" srcId="{183412B7-C7CC-4EDA-A9DA-C27D15CA8537}" destId="{39935409-8EE0-4EBE-B135-864AEFC46A91}" srcOrd="0" destOrd="1" presId="urn:microsoft.com/office/officeart/2005/8/layout/radial2"/>
     <dgm:cxn modelId="{C2C446C6-FDB0-4599-8BE1-1B4C9DA8EB34}" srcId="{0CA79D87-1C13-46C0-95E1-DC491145964C}" destId="{283500E7-2771-4A97-B34F-C3F2648577AD}" srcOrd="3" destOrd="0" parTransId="{A14DD66D-9173-4525-A923-78C0F1957515}" sibTransId="{C57504F9-8B53-4AF7-B837-3A1DD43B3D82}"/>
-    <dgm:cxn modelId="{1A02D8F5-B917-4BB7-84B9-965EB0F09EDA}" type="presOf" srcId="{AB403CEC-D681-4FC5-B825-62DF5FC8F87F}" destId="{A3996A59-14C6-47E7-B9A9-038A142FD6DF}" srcOrd="0" destOrd="0" presId="urn:microsoft.com/office/officeart/2005/8/layout/radial2"/>
     <dgm:cxn modelId="{F36C2233-C101-4C0A-9352-7A2FCA2F2E9E}" srcId="{0CA79D87-1C13-46C0-95E1-DC491145964C}" destId="{183412B7-C7CC-4EDA-A9DA-C27D15CA8537}" srcOrd="1" destOrd="0" parTransId="{8404CB10-5739-4815-ABD1-44A88E9E490D}" sibTransId="{7D05FAA1-3978-4774-B496-4275F0E330C8}"/>
-    <dgm:cxn modelId="{ED0A639C-7371-4E02-84C3-D7F3E654992D}" type="presOf" srcId="{A3B34A91-03FE-4B10-9DD1-C76BDC12BEBA}" destId="{D1EBF9DC-DDEA-4ACD-8089-5458F78B55CA}" srcOrd="0" destOrd="0" presId="urn:microsoft.com/office/officeart/2005/8/layout/radial2"/>
-    <dgm:cxn modelId="{E3AD2F75-22CD-4045-8491-7953592451C4}" type="presOf" srcId="{0CA79D87-1C13-46C0-95E1-DC491145964C}" destId="{A9765D65-1F0E-43F9-806B-DA7FBCBC5D03}" srcOrd="0" destOrd="0" presId="urn:microsoft.com/office/officeart/2005/8/layout/radial2"/>
+    <dgm:cxn modelId="{6C7921E4-976F-4A2A-93D8-5E2921B1D5C5}" type="presOf" srcId="{3530FF97-E8E4-4D12-8A03-8CD36B210733}" destId="{E350A781-99DC-46EC-914D-062124BC05C7}" srcOrd="0" destOrd="0" presId="urn:microsoft.com/office/officeart/2005/8/layout/radial2"/>
     <dgm:cxn modelId="{04393BC9-FAA6-44B0-B354-87E765C2E6AA}" srcId="{EA7346B3-108A-49F3-B88A-422EB32C2C52}" destId="{0CA79D87-1C13-46C0-95E1-DC491145964C}" srcOrd="0" destOrd="0" parTransId="{AAF68D59-C65D-40AB-9611-74F895D94C0F}" sibTransId="{E64C2B81-A9B9-4584-8646-B82075630A9B}"/>
-    <dgm:cxn modelId="{B4B90BEB-4545-4161-85D5-5ECF7F3AF10E}" type="presOf" srcId="{BBFF2A47-D618-4AD0-B6F1-0FE948B9DA57}" destId="{D1EBF9DC-DDEA-4ACD-8089-5458F78B55CA}" srcOrd="0" destOrd="1" presId="urn:microsoft.com/office/officeart/2005/8/layout/radial2"/>
-    <dgm:cxn modelId="{7F675683-9224-495D-A00D-07AB8BBE30C1}" type="presOf" srcId="{F1A683A2-B4DC-4AE0-86AF-61F9B5A284CC}" destId="{39935409-8EE0-4EBE-B135-864AEFC46A91}" srcOrd="0" destOrd="2" presId="urn:microsoft.com/office/officeart/2005/8/layout/radial2"/>
-    <dgm:cxn modelId="{9F561C2C-25A6-4599-BF0C-63A09493F37C}" type="presParOf" srcId="{2A529F1D-A542-4ABA-83BC-AEE743CE30F3}" destId="{B0F4C639-11AC-4221-8D67-539B9524C7F4}" srcOrd="0" destOrd="0" presId="urn:microsoft.com/office/officeart/2005/8/layout/radial2"/>
-    <dgm:cxn modelId="{65646274-6C14-4101-BEE4-60E7E697D94B}" type="presParOf" srcId="{B0F4C639-11AC-4221-8D67-539B9524C7F4}" destId="{722D148A-8BE2-4C36-AF86-B044262E0F21}" srcOrd="0" destOrd="0" presId="urn:microsoft.com/office/officeart/2005/8/layout/radial2"/>
-    <dgm:cxn modelId="{6DF02C55-4E29-470B-B554-A6965E398FFD}" type="presParOf" srcId="{722D148A-8BE2-4C36-AF86-B044262E0F21}" destId="{6146F509-40BD-4FC5-B857-CB3F1A0646B0}" srcOrd="0" destOrd="0" presId="urn:microsoft.com/office/officeart/2005/8/layout/radial2"/>
-    <dgm:cxn modelId="{76DDEA91-8826-4685-9CDC-8F613C34DD4E}" type="presParOf" srcId="{722D148A-8BE2-4C36-AF86-B044262E0F21}" destId="{E076E7B4-26F6-4877-82D7-AAA09D4A670B}" srcOrd="1" destOrd="0" presId="urn:microsoft.com/office/officeart/2005/8/layout/radial2"/>
-    <dgm:cxn modelId="{1E2E97D5-0254-42E1-AA26-850640C304AC}" type="presParOf" srcId="{B0F4C639-11AC-4221-8D67-539B9524C7F4}" destId="{025889D7-F679-43A9-B4EA-C991B6B4CA86}" srcOrd="1" destOrd="0" presId="urn:microsoft.com/office/officeart/2005/8/layout/radial2"/>
-    <dgm:cxn modelId="{22CB5554-7FA5-403E-A440-982D37E8EFB0}" type="presParOf" srcId="{B0F4C639-11AC-4221-8D67-539B9524C7F4}" destId="{794953B2-C591-4315-BCBD-9913F0DFE646}" srcOrd="2" destOrd="0" presId="urn:microsoft.com/office/officeart/2005/8/layout/radial2"/>
-    <dgm:cxn modelId="{F0D6A94B-28E5-4281-A3BB-6D70ABFBA82A}" type="presParOf" srcId="{794953B2-C591-4315-BCBD-9913F0DFE646}" destId="{A9765D65-1F0E-43F9-806B-DA7FBCBC5D03}" srcOrd="0" destOrd="0" presId="urn:microsoft.com/office/officeart/2005/8/layout/radial2"/>
-    <dgm:cxn modelId="{6E9EC775-6CC7-4CC6-8F63-B1EB45796870}" type="presParOf" srcId="{794953B2-C591-4315-BCBD-9913F0DFE646}" destId="{39935409-8EE0-4EBE-B135-864AEFC46A91}" srcOrd="1" destOrd="0" presId="urn:microsoft.com/office/officeart/2005/8/layout/radial2"/>
-    <dgm:cxn modelId="{45722240-F6BA-4974-84FC-DDF4F736A9ED}" type="presParOf" srcId="{B0F4C639-11AC-4221-8D67-539B9524C7F4}" destId="{A3996A59-14C6-47E7-B9A9-038A142FD6DF}" srcOrd="3" destOrd="0" presId="urn:microsoft.com/office/officeart/2005/8/layout/radial2"/>
-    <dgm:cxn modelId="{826B23C0-3832-44D9-B507-D46BB4547DF1}" type="presParOf" srcId="{B0F4C639-11AC-4221-8D67-539B9524C7F4}" destId="{0C3F41B7-F0C6-4B10-BD4A-D00B9CA2F9E2}" srcOrd="4" destOrd="0" presId="urn:microsoft.com/office/officeart/2005/8/layout/radial2"/>
-    <dgm:cxn modelId="{0FBA43E5-CAC5-4BE3-B1D7-22B25EF5858E}" type="presParOf" srcId="{0C3F41B7-F0C6-4B10-BD4A-D00B9CA2F9E2}" destId="{E350A781-99DC-46EC-914D-062124BC05C7}" srcOrd="0" destOrd="0" presId="urn:microsoft.com/office/officeart/2005/8/layout/radial2"/>
-    <dgm:cxn modelId="{06AD9167-B11C-4307-AFE9-0740E634B08B}" type="presParOf" srcId="{0C3F41B7-F0C6-4B10-BD4A-D00B9CA2F9E2}" destId="{D1EBF9DC-DDEA-4ACD-8089-5458F78B55CA}" srcOrd="1" destOrd="0" presId="urn:microsoft.com/office/officeart/2005/8/layout/radial2"/>
+    <dgm:cxn modelId="{08A8200B-524E-4817-8915-1F2EFEF6DE8D}" type="presParOf" srcId="{2A529F1D-A542-4ABA-83BC-AEE743CE30F3}" destId="{B0F4C639-11AC-4221-8D67-539B9524C7F4}" srcOrd="0" destOrd="0" presId="urn:microsoft.com/office/officeart/2005/8/layout/radial2"/>
+    <dgm:cxn modelId="{49343C80-4B79-45D4-AA64-5C49ABD8B1D8}" type="presParOf" srcId="{B0F4C639-11AC-4221-8D67-539B9524C7F4}" destId="{722D148A-8BE2-4C36-AF86-B044262E0F21}" srcOrd="0" destOrd="0" presId="urn:microsoft.com/office/officeart/2005/8/layout/radial2"/>
+    <dgm:cxn modelId="{D9D15653-9DAD-401A-A30D-97100FC492E1}" type="presParOf" srcId="{722D148A-8BE2-4C36-AF86-B044262E0F21}" destId="{6146F509-40BD-4FC5-B857-CB3F1A0646B0}" srcOrd="0" destOrd="0" presId="urn:microsoft.com/office/officeart/2005/8/layout/radial2"/>
+    <dgm:cxn modelId="{5CC72776-EC9D-4191-AB43-0F1671010ECD}" type="presParOf" srcId="{722D148A-8BE2-4C36-AF86-B044262E0F21}" destId="{E076E7B4-26F6-4877-82D7-AAA09D4A670B}" srcOrd="1" destOrd="0" presId="urn:microsoft.com/office/officeart/2005/8/layout/radial2"/>
+    <dgm:cxn modelId="{15834269-BB42-4453-90DC-347418B7B0F7}" type="presParOf" srcId="{B0F4C639-11AC-4221-8D67-539B9524C7F4}" destId="{025889D7-F679-43A9-B4EA-C991B6B4CA86}" srcOrd="1" destOrd="0" presId="urn:microsoft.com/office/officeart/2005/8/layout/radial2"/>
+    <dgm:cxn modelId="{91C318F4-CB2D-4651-8846-54883F1D3416}" type="presParOf" srcId="{B0F4C639-11AC-4221-8D67-539B9524C7F4}" destId="{794953B2-C591-4315-BCBD-9913F0DFE646}" srcOrd="2" destOrd="0" presId="urn:microsoft.com/office/officeart/2005/8/layout/radial2"/>
+    <dgm:cxn modelId="{28D52A73-C217-40A2-8246-CF9DEDFF2218}" type="presParOf" srcId="{794953B2-C591-4315-BCBD-9913F0DFE646}" destId="{A9765D65-1F0E-43F9-806B-DA7FBCBC5D03}" srcOrd="0" destOrd="0" presId="urn:microsoft.com/office/officeart/2005/8/layout/radial2"/>
+    <dgm:cxn modelId="{9D2AA8B7-9F88-42AC-91D7-FEF787E4EA34}" type="presParOf" srcId="{794953B2-C591-4315-BCBD-9913F0DFE646}" destId="{39935409-8EE0-4EBE-B135-864AEFC46A91}" srcOrd="1" destOrd="0" presId="urn:microsoft.com/office/officeart/2005/8/layout/radial2"/>
+    <dgm:cxn modelId="{C1CFEA01-847E-494A-AEE9-9592C1317CD7}" type="presParOf" srcId="{B0F4C639-11AC-4221-8D67-539B9524C7F4}" destId="{A3996A59-14C6-47E7-B9A9-038A142FD6DF}" srcOrd="3" destOrd="0" presId="urn:microsoft.com/office/officeart/2005/8/layout/radial2"/>
+    <dgm:cxn modelId="{31944F74-CDEE-433A-A96C-30CC11989870}" type="presParOf" srcId="{B0F4C639-11AC-4221-8D67-539B9524C7F4}" destId="{0C3F41B7-F0C6-4B10-BD4A-D00B9CA2F9E2}" srcOrd="4" destOrd="0" presId="urn:microsoft.com/office/officeart/2005/8/layout/radial2"/>
+    <dgm:cxn modelId="{3F52F555-DC52-4C7E-981A-73C823A9B15A}" type="presParOf" srcId="{0C3F41B7-F0C6-4B10-BD4A-D00B9CA2F9E2}" destId="{E350A781-99DC-46EC-914D-062124BC05C7}" srcOrd="0" destOrd="0" presId="urn:microsoft.com/office/officeart/2005/8/layout/radial2"/>
+    <dgm:cxn modelId="{F6CE8621-8C22-4962-A153-B4D26965228B}" type="presParOf" srcId="{0C3F41B7-F0C6-4B10-BD4A-D00B9CA2F9E2}" destId="{D1EBF9DC-DDEA-4ACD-8089-5458F78B55CA}" srcOrd="1" destOrd="0" presId="urn:microsoft.com/office/officeart/2005/8/layout/radial2"/>
   </dgm:cxnLst>
   <dgm:bg/>
   <dgm:whole/>
@@ -27673,54 +30608,54 @@
     </dgm:pt>
   </dgm:ptLst>
   <dgm:cxnLst>
-    <dgm:cxn modelId="{7D7F7809-4873-4266-BDE3-88CD591CF4D6}" type="presOf" srcId="{3C32B176-43C4-4F12-9B0E-3F82F5B774B5}" destId="{01AF2D0A-87C1-4EAE-B995-6C6A5B93CB02}" srcOrd="0" destOrd="0" presId="urn:microsoft.com/office/officeart/2005/8/layout/vList5"/>
-    <dgm:cxn modelId="{F19800D2-E280-4404-BBBC-2BF56A291A47}" type="presOf" srcId="{6EDF1A66-8B7C-40A5-832A-FA2F6B99E386}" destId="{3D825DEC-A7D5-4222-8FEA-AE0AA1891CE5}" srcOrd="0" destOrd="0" presId="urn:microsoft.com/office/officeart/2005/8/layout/vList5"/>
-    <dgm:cxn modelId="{13619AAE-86AD-44CE-813D-C480E4C70E47}" type="presOf" srcId="{D2B5F688-E694-4F60-84F2-AF3862C34934}" destId="{E8C81914-2867-4B58-ACFB-3BFC5D53DF74}" srcOrd="0" destOrd="0" presId="urn:microsoft.com/office/officeart/2005/8/layout/vList5"/>
-    <dgm:cxn modelId="{374D85C6-6D45-4634-A3C7-D256174777B0}" type="presOf" srcId="{AF883CB8-8AFA-42BA-AD15-20440DE2E7A4}" destId="{28FAAE43-F607-4542-A198-881D7EEEBE2B}" srcOrd="0" destOrd="0" presId="urn:microsoft.com/office/officeart/2005/8/layout/vList5"/>
+    <dgm:cxn modelId="{732211D1-1948-4DC8-8727-DA82F922B7EF}" type="presOf" srcId="{21C2E492-0A59-429A-B17F-117F9A9753CB}" destId="{C86A0D88-C1F9-498C-A780-FCE487647AE3}" srcOrd="0" destOrd="0" presId="urn:microsoft.com/office/officeart/2005/8/layout/vList5"/>
+    <dgm:cxn modelId="{0675D5F4-8A62-43E2-8577-55DA6D2A97A4}" type="presOf" srcId="{D2B5F688-E694-4F60-84F2-AF3862C34934}" destId="{E8C81914-2867-4B58-ACFB-3BFC5D53DF74}" srcOrd="0" destOrd="0" presId="urn:microsoft.com/office/officeart/2005/8/layout/vList5"/>
     <dgm:cxn modelId="{32DCECAD-5BF0-42D6-AC00-A43E3C078D17}" srcId="{976251E2-04A9-4263-8A00-267BDA912C4E}" destId="{BCC996C9-1420-4588-A6EA-FC6515C05688}" srcOrd="2" destOrd="0" parTransId="{5B858E88-698D-4DC2-84B5-D801A60F152E}" sibTransId="{E07A8B4B-1013-4D82-82D0-EF3DE80E902F}"/>
-    <dgm:cxn modelId="{88C1FC22-CEAA-49CB-B60F-51BE81901D2A}" type="presOf" srcId="{976251E2-04A9-4263-8A00-267BDA912C4E}" destId="{11519200-9EA7-4BCA-9D6E-335E0B132F17}" srcOrd="0" destOrd="0" presId="urn:microsoft.com/office/officeart/2005/8/layout/vList5"/>
-    <dgm:cxn modelId="{8CC48E45-3DF2-4E47-BE98-DCA726BFE715}" type="presOf" srcId="{3E91CEC3-91B4-4B7D-8E7C-0BA2B4F96005}" destId="{FD9C0B90-73B4-4C24-A8CC-975CFFD7537B}" srcOrd="0" destOrd="0" presId="urn:microsoft.com/office/officeart/2005/8/layout/vList5"/>
     <dgm:cxn modelId="{0D82DA47-E1D1-4D9A-9816-85EC13AE5C59}" srcId="{55658C84-E387-44B9-99A8-504D27B2D40F}" destId="{AF883CB8-8AFA-42BA-AD15-20440DE2E7A4}" srcOrd="0" destOrd="0" parTransId="{97E9C991-60B8-4697-BFE3-2647D23D7AAE}" sibTransId="{CA5455E1-0860-497F-AA1C-B66BE8EC8855}"/>
+    <dgm:cxn modelId="{8401A758-6B52-4153-8BB9-A352789B41FF}" type="presOf" srcId="{A0D86E6C-2981-48EC-9901-202E4FC182ED}" destId="{1BDABDA8-17BC-4F49-A978-7594BF85AAA9}" srcOrd="0" destOrd="0" presId="urn:microsoft.com/office/officeart/2005/8/layout/vList5"/>
     <dgm:cxn modelId="{02FD1774-A27A-49C7-83D7-83F4E92813AE}" srcId="{976251E2-04A9-4263-8A00-267BDA912C4E}" destId="{21C2E492-0A59-429A-B17F-117F9A9753CB}" srcOrd="0" destOrd="0" parTransId="{C3EB1336-FA4C-4A16-B905-DD79E32B677D}" sibTransId="{46BB35AB-F6E8-4DDA-9F87-92BC66A56C02}"/>
     <dgm:cxn modelId="{51ED2620-634A-44B2-B502-60460AEBEF92}" srcId="{BCC996C9-1420-4588-A6EA-FC6515C05688}" destId="{606B9183-B2B7-468C-AB3A-B86D1BD0D84F}" srcOrd="0" destOrd="0" parTransId="{B80C6F0B-03E3-4583-A846-D77D78483241}" sibTransId="{810DD023-A592-41DE-A32C-A6DDF3DAB32F}"/>
-    <dgm:cxn modelId="{96B9C5FF-D031-4707-B2D7-84E60C2AF980}" type="presOf" srcId="{BCC996C9-1420-4588-A6EA-FC6515C05688}" destId="{5D0B5D6A-DA21-41B0-90E4-8E07C46A9ED5}" srcOrd="0" destOrd="0" presId="urn:microsoft.com/office/officeart/2005/8/layout/vList5"/>
+    <dgm:cxn modelId="{219B5190-CF4C-4C5A-BC78-AFFD3E122291}" type="presOf" srcId="{976251E2-04A9-4263-8A00-267BDA912C4E}" destId="{11519200-9EA7-4BCA-9D6E-335E0B132F17}" srcOrd="0" destOrd="0" presId="urn:microsoft.com/office/officeart/2005/8/layout/vList5"/>
     <dgm:cxn modelId="{45DF3F0B-34ED-45E5-84DD-78EAA5444370}" srcId="{21C2E492-0A59-429A-B17F-117F9A9753CB}" destId="{3E91CEC3-91B4-4B7D-8E7C-0BA2B4F96005}" srcOrd="0" destOrd="0" parTransId="{D5995F57-215A-47CA-9CFE-C0B53525D907}" sibTransId="{CBF8D975-4814-4E5C-A51D-CD41BA958BD4}"/>
-    <dgm:cxn modelId="{3E7681E3-C805-4B41-B07C-AB5304EE8E6B}" type="presOf" srcId="{55658C84-E387-44B9-99A8-504D27B2D40F}" destId="{CF2CE30B-1588-47E0-913F-3537EEBDC4F1}" srcOrd="0" destOrd="0" presId="urn:microsoft.com/office/officeart/2005/8/layout/vList5"/>
-    <dgm:cxn modelId="{A473E694-49F1-4646-9EA7-5E8F6FBE4A40}" type="presOf" srcId="{21C2E492-0A59-429A-B17F-117F9A9753CB}" destId="{C86A0D88-C1F9-498C-A780-FCE487647AE3}" srcOrd="0" destOrd="0" presId="urn:microsoft.com/office/officeart/2005/8/layout/vList5"/>
+    <dgm:cxn modelId="{5C334C11-93F4-48CD-869F-B0406D570F3B}" type="presOf" srcId="{3E91CEC3-91B4-4B7D-8E7C-0BA2B4F96005}" destId="{FD9C0B90-73B4-4C24-A8CC-975CFFD7537B}" srcOrd="0" destOrd="0" presId="urn:microsoft.com/office/officeart/2005/8/layout/vList5"/>
+    <dgm:cxn modelId="{DFB37110-955D-44A4-9EA6-C4429402D761}" type="presOf" srcId="{606B9183-B2B7-468C-AB3A-B86D1BD0D84F}" destId="{0FFFCC6D-8579-49B1-BF16-3F96A8B8E5AC}" srcOrd="0" destOrd="0" presId="urn:microsoft.com/office/officeart/2005/8/layout/vList5"/>
     <dgm:cxn modelId="{8ECD93D6-F597-41AB-86FC-00C78AC27372}" srcId="{976251E2-04A9-4263-8A00-267BDA912C4E}" destId="{9BCC1A64-3D69-422F-81C2-0DFE6D5C40DB}" srcOrd="4" destOrd="0" parTransId="{8D3D0401-F340-46F6-999F-D1072846BDE4}" sibTransId="{B5A2738C-3FC0-4D87-AFCF-E3D5822AC98E}"/>
-    <dgm:cxn modelId="{A8414BA8-D78F-452C-9D5E-2E350DD9C29F}" type="presOf" srcId="{606B9183-B2B7-468C-AB3A-B86D1BD0D84F}" destId="{0FFFCC6D-8579-49B1-BF16-3F96A8B8E5AC}" srcOrd="0" destOrd="0" presId="urn:microsoft.com/office/officeart/2005/8/layout/vList5"/>
     <dgm:cxn modelId="{614D990B-2B53-4C0F-8071-F5E9CA9EB852}" srcId="{976251E2-04A9-4263-8A00-267BDA912C4E}" destId="{55658C84-E387-44B9-99A8-504D27B2D40F}" srcOrd="5" destOrd="0" parTransId="{CDDB50D5-B286-4B63-AE0C-33C444A7BCE7}" sibTransId="{4FE617C6-DEE9-4DE2-B2F6-3FDB4003CA36}"/>
+    <dgm:cxn modelId="{05F70F02-DFD8-4D20-8E5B-047BCDE509F1}" type="presOf" srcId="{6EDF1A66-8B7C-40A5-832A-FA2F6B99E386}" destId="{3D825DEC-A7D5-4222-8FEA-AE0AA1891CE5}" srcOrd="0" destOrd="0" presId="urn:microsoft.com/office/officeart/2005/8/layout/vList5"/>
+    <dgm:cxn modelId="{C4D99E27-050C-4466-A678-20524C619240}" type="presOf" srcId="{55658C84-E387-44B9-99A8-504D27B2D40F}" destId="{CF2CE30B-1588-47E0-913F-3537EEBDC4F1}" srcOrd="0" destOrd="0" presId="urn:microsoft.com/office/officeart/2005/8/layout/vList5"/>
+    <dgm:cxn modelId="{603C1C1C-B18E-49EC-BDC8-B647DD04D72A}" type="presOf" srcId="{9BCC1A64-3D69-422F-81C2-0DFE6D5C40DB}" destId="{1F4FCBF9-31B5-49E2-B07D-8554B1909E27}" srcOrd="0" destOrd="0" presId="urn:microsoft.com/office/officeart/2005/8/layout/vList5"/>
+    <dgm:cxn modelId="{2A141C64-A2CB-47F2-8588-98040FE99FAF}" type="presOf" srcId="{AF883CB8-8AFA-42BA-AD15-20440DE2E7A4}" destId="{28FAAE43-F607-4542-A198-881D7EEEBE2B}" srcOrd="0" destOrd="0" presId="urn:microsoft.com/office/officeart/2005/8/layout/vList5"/>
+    <dgm:cxn modelId="{8862AC12-A9E9-47F7-883D-4BB64C8775FE}" type="presOf" srcId="{59E6D78C-B749-4637-8124-B9D9652DE9EA}" destId="{18E99E2C-F5E3-4720-A7F5-5DFA5B3FF849}" srcOrd="0" destOrd="0" presId="urn:microsoft.com/office/officeart/2005/8/layout/vList5"/>
     <dgm:cxn modelId="{79A8F099-E95A-497E-A78A-3A57E366434F}" srcId="{59E6D78C-B749-4637-8124-B9D9652DE9EA}" destId="{3C32B176-43C4-4F12-9B0E-3F82F5B774B5}" srcOrd="0" destOrd="0" parTransId="{E344D565-BF73-408F-BA19-4D444DC531C1}" sibTransId="{861CEE04-8F45-4830-87E7-2783E4D6669D}"/>
-    <dgm:cxn modelId="{2F100314-4226-4F4A-8F35-FAFFFB4A796E}" type="presOf" srcId="{59E6D78C-B749-4637-8124-B9D9652DE9EA}" destId="{18E99E2C-F5E3-4720-A7F5-5DFA5B3FF849}" srcOrd="0" destOrd="0" presId="urn:microsoft.com/office/officeart/2005/8/layout/vList5"/>
     <dgm:cxn modelId="{88E301DC-518D-46A8-AA11-BC6AD98C516E}" srcId="{976251E2-04A9-4263-8A00-267BDA912C4E}" destId="{59E6D78C-B749-4637-8124-B9D9652DE9EA}" srcOrd="1" destOrd="0" parTransId="{82559320-1099-4069-8837-91CDE5CA4E76}" sibTransId="{257D2372-87FB-4CE6-91E8-DBF2BB36319A}"/>
     <dgm:cxn modelId="{FD41673E-C9AB-45D9-A171-ECFE8C93DB3F}" srcId="{D2B5F688-E694-4F60-84F2-AF3862C34934}" destId="{6EDF1A66-8B7C-40A5-832A-FA2F6B99E386}" srcOrd="0" destOrd="0" parTransId="{6E86D7EF-5779-4F4F-8E7B-2224FDC37FAB}" sibTransId="{BB2D9214-7170-4A66-8758-702AC5A83D0E}"/>
     <dgm:cxn modelId="{8AD31E84-1FDC-47E9-BE63-4AD6CD2FB480}" srcId="{9BCC1A64-3D69-422F-81C2-0DFE6D5C40DB}" destId="{A0D86E6C-2981-48EC-9901-202E4FC182ED}" srcOrd="0" destOrd="0" parTransId="{261241F0-2D0E-4F03-8C44-83BE8AC70D72}" sibTransId="{455479E7-ABE3-4E56-BFBB-6B73CDCE19E3}"/>
+    <dgm:cxn modelId="{D3809A60-80A6-4130-B7CD-53202AA9A2C9}" type="presOf" srcId="{BCC996C9-1420-4588-A6EA-FC6515C05688}" destId="{5D0B5D6A-DA21-41B0-90E4-8E07C46A9ED5}" srcOrd="0" destOrd="0" presId="urn:microsoft.com/office/officeart/2005/8/layout/vList5"/>
     <dgm:cxn modelId="{568D8CC8-CDCF-4B3C-8F66-EF36DEA77E64}" srcId="{976251E2-04A9-4263-8A00-267BDA912C4E}" destId="{D2B5F688-E694-4F60-84F2-AF3862C34934}" srcOrd="3" destOrd="0" parTransId="{AF2ACD58-FF41-435E-8233-D9653E6BCE9C}" sibTransId="{56D73F4D-A014-41D2-87B3-EE0A169100BD}"/>
-    <dgm:cxn modelId="{9E31F65E-F901-4E81-918C-AAF76827DDD7}" type="presOf" srcId="{A0D86E6C-2981-48EC-9901-202E4FC182ED}" destId="{1BDABDA8-17BC-4F49-A978-7594BF85AAA9}" srcOrd="0" destOrd="0" presId="urn:microsoft.com/office/officeart/2005/8/layout/vList5"/>
-    <dgm:cxn modelId="{6AB0421E-09DE-4295-8985-90FA98DDC492}" type="presOf" srcId="{9BCC1A64-3D69-422F-81C2-0DFE6D5C40DB}" destId="{1F4FCBF9-31B5-49E2-B07D-8554B1909E27}" srcOrd="0" destOrd="0" presId="urn:microsoft.com/office/officeart/2005/8/layout/vList5"/>
-    <dgm:cxn modelId="{1AEA7231-8584-4B1F-812A-F00210AEDAFD}" type="presParOf" srcId="{11519200-9EA7-4BCA-9D6E-335E0B132F17}" destId="{EE9F3438-EF6F-44AF-AB10-8D12ADA6ED41}" srcOrd="0" destOrd="0" presId="urn:microsoft.com/office/officeart/2005/8/layout/vList5"/>
-    <dgm:cxn modelId="{6A5A09ED-8638-4E13-A11D-372B52517F79}" type="presParOf" srcId="{EE9F3438-EF6F-44AF-AB10-8D12ADA6ED41}" destId="{C86A0D88-C1F9-498C-A780-FCE487647AE3}" srcOrd="0" destOrd="0" presId="urn:microsoft.com/office/officeart/2005/8/layout/vList5"/>
-    <dgm:cxn modelId="{47AF9847-8AA5-43EF-9B3A-ED25ACE1C5BE}" type="presParOf" srcId="{EE9F3438-EF6F-44AF-AB10-8D12ADA6ED41}" destId="{FD9C0B90-73B4-4C24-A8CC-975CFFD7537B}" srcOrd="1" destOrd="0" presId="urn:microsoft.com/office/officeart/2005/8/layout/vList5"/>
-    <dgm:cxn modelId="{AEEDD13B-C8E6-41E8-9ED8-69203DF3F750}" type="presParOf" srcId="{11519200-9EA7-4BCA-9D6E-335E0B132F17}" destId="{4FB2D8F6-4F47-4A0A-85CC-60FB83DB6BBB}" srcOrd="1" destOrd="0" presId="urn:microsoft.com/office/officeart/2005/8/layout/vList5"/>
-    <dgm:cxn modelId="{8621EAE2-0545-4711-8388-D274E2E8A5F9}" type="presParOf" srcId="{11519200-9EA7-4BCA-9D6E-335E0B132F17}" destId="{0B9DADBC-706C-43ED-A9BD-E11F40297E12}" srcOrd="2" destOrd="0" presId="urn:microsoft.com/office/officeart/2005/8/layout/vList5"/>
-    <dgm:cxn modelId="{DE653F9E-E6B7-4AD3-92E1-6E573F1BF76D}" type="presParOf" srcId="{0B9DADBC-706C-43ED-A9BD-E11F40297E12}" destId="{18E99E2C-F5E3-4720-A7F5-5DFA5B3FF849}" srcOrd="0" destOrd="0" presId="urn:microsoft.com/office/officeart/2005/8/layout/vList5"/>
-    <dgm:cxn modelId="{DD09CF5F-CB4C-469A-84FF-36B8E10CBF86}" type="presParOf" srcId="{0B9DADBC-706C-43ED-A9BD-E11F40297E12}" destId="{01AF2D0A-87C1-4EAE-B995-6C6A5B93CB02}" srcOrd="1" destOrd="0" presId="urn:microsoft.com/office/officeart/2005/8/layout/vList5"/>
-    <dgm:cxn modelId="{8CFD509B-90DD-495C-B106-CFDB21E9D275}" type="presParOf" srcId="{11519200-9EA7-4BCA-9D6E-335E0B132F17}" destId="{D3328E04-8FEB-4C07-BE38-6495A05B4709}" srcOrd="3" destOrd="0" presId="urn:microsoft.com/office/officeart/2005/8/layout/vList5"/>
-    <dgm:cxn modelId="{FCB0A80C-0C1A-44AD-BA9F-EA2972F3DDD4}" type="presParOf" srcId="{11519200-9EA7-4BCA-9D6E-335E0B132F17}" destId="{AFADCB86-1D73-4AFC-B19C-ACB36534F2E6}" srcOrd="4" destOrd="0" presId="urn:microsoft.com/office/officeart/2005/8/layout/vList5"/>
-    <dgm:cxn modelId="{FCD19137-6C6D-41DF-B073-A24BB13446DB}" type="presParOf" srcId="{AFADCB86-1D73-4AFC-B19C-ACB36534F2E6}" destId="{5D0B5D6A-DA21-41B0-90E4-8E07C46A9ED5}" srcOrd="0" destOrd="0" presId="urn:microsoft.com/office/officeart/2005/8/layout/vList5"/>
-    <dgm:cxn modelId="{9C7AEB57-FFAB-4876-AF71-2AC8514B7E33}" type="presParOf" srcId="{AFADCB86-1D73-4AFC-B19C-ACB36534F2E6}" destId="{0FFFCC6D-8579-49B1-BF16-3F96A8B8E5AC}" srcOrd="1" destOrd="0" presId="urn:microsoft.com/office/officeart/2005/8/layout/vList5"/>
-    <dgm:cxn modelId="{EAF8554E-EFA8-4260-9C21-88D3827AE2F3}" type="presParOf" srcId="{11519200-9EA7-4BCA-9D6E-335E0B132F17}" destId="{E96518AF-08A1-49AB-AD12-69D10711E1EF}" srcOrd="5" destOrd="0" presId="urn:microsoft.com/office/officeart/2005/8/layout/vList5"/>
-    <dgm:cxn modelId="{531FEEED-150D-4E49-A5D3-291B7CAC036F}" type="presParOf" srcId="{11519200-9EA7-4BCA-9D6E-335E0B132F17}" destId="{19A91993-CC91-4A20-B6D8-6A170252C79A}" srcOrd="6" destOrd="0" presId="urn:microsoft.com/office/officeart/2005/8/layout/vList5"/>
-    <dgm:cxn modelId="{F09F15FD-4C62-4DAF-B585-07C9544BF7F5}" type="presParOf" srcId="{19A91993-CC91-4A20-B6D8-6A170252C79A}" destId="{E8C81914-2867-4B58-ACFB-3BFC5D53DF74}" srcOrd="0" destOrd="0" presId="urn:microsoft.com/office/officeart/2005/8/layout/vList5"/>
-    <dgm:cxn modelId="{E13F5F9B-B749-46C9-BB01-951B328C6C08}" type="presParOf" srcId="{19A91993-CC91-4A20-B6D8-6A170252C79A}" destId="{3D825DEC-A7D5-4222-8FEA-AE0AA1891CE5}" srcOrd="1" destOrd="0" presId="urn:microsoft.com/office/officeart/2005/8/layout/vList5"/>
-    <dgm:cxn modelId="{29CF234E-9E35-48AC-8F6E-120C77642B51}" type="presParOf" srcId="{11519200-9EA7-4BCA-9D6E-335E0B132F17}" destId="{24046502-6661-489A-BE13-5F16B8D7CCB4}" srcOrd="7" destOrd="0" presId="urn:microsoft.com/office/officeart/2005/8/layout/vList5"/>
-    <dgm:cxn modelId="{255A6A61-37E9-4ACA-900D-696C1DC6FE19}" type="presParOf" srcId="{11519200-9EA7-4BCA-9D6E-335E0B132F17}" destId="{78190CC4-CFF8-45AD-8824-E94E02DD18A3}" srcOrd="8" destOrd="0" presId="urn:microsoft.com/office/officeart/2005/8/layout/vList5"/>
-    <dgm:cxn modelId="{54B474D9-11CF-4BFA-BE75-E9398C2783AF}" type="presParOf" srcId="{78190CC4-CFF8-45AD-8824-E94E02DD18A3}" destId="{1F4FCBF9-31B5-49E2-B07D-8554B1909E27}" srcOrd="0" destOrd="0" presId="urn:microsoft.com/office/officeart/2005/8/layout/vList5"/>
-    <dgm:cxn modelId="{44601627-A290-4E47-952E-0502F356658E}" type="presParOf" srcId="{78190CC4-CFF8-45AD-8824-E94E02DD18A3}" destId="{1BDABDA8-17BC-4F49-A978-7594BF85AAA9}" srcOrd="1" destOrd="0" presId="urn:microsoft.com/office/officeart/2005/8/layout/vList5"/>
-    <dgm:cxn modelId="{49EDB3BA-16BA-470F-9DCB-B7E5B5DB86FD}" type="presParOf" srcId="{11519200-9EA7-4BCA-9D6E-335E0B132F17}" destId="{84A09EBF-D03D-476F-9682-5001709F6E72}" srcOrd="9" destOrd="0" presId="urn:microsoft.com/office/officeart/2005/8/layout/vList5"/>
-    <dgm:cxn modelId="{752B5C24-C71C-4B4C-B55B-B2D51A943A12}" type="presParOf" srcId="{11519200-9EA7-4BCA-9D6E-335E0B132F17}" destId="{5F1E930D-7682-409F-AB64-5794A3EB8679}" srcOrd="10" destOrd="0" presId="urn:microsoft.com/office/officeart/2005/8/layout/vList5"/>
-    <dgm:cxn modelId="{E27F898A-C853-4DAE-A142-9DAAAA612AC9}" type="presParOf" srcId="{5F1E930D-7682-409F-AB64-5794A3EB8679}" destId="{CF2CE30B-1588-47E0-913F-3537EEBDC4F1}" srcOrd="0" destOrd="0" presId="urn:microsoft.com/office/officeart/2005/8/layout/vList5"/>
-    <dgm:cxn modelId="{6D43FB9D-D8A6-44CE-97CB-AE44B3190DEB}" type="presParOf" srcId="{5F1E930D-7682-409F-AB64-5794A3EB8679}" destId="{28FAAE43-F607-4542-A198-881D7EEEBE2B}" srcOrd="1" destOrd="0" presId="urn:microsoft.com/office/officeart/2005/8/layout/vList5"/>
+    <dgm:cxn modelId="{56E68732-3ED3-48E3-97EE-BE29D111AAC4}" type="presOf" srcId="{3C32B176-43C4-4F12-9B0E-3F82F5B774B5}" destId="{01AF2D0A-87C1-4EAE-B995-6C6A5B93CB02}" srcOrd="0" destOrd="0" presId="urn:microsoft.com/office/officeart/2005/8/layout/vList5"/>
+    <dgm:cxn modelId="{6603504B-D23D-4168-B05C-558846C0877B}" type="presParOf" srcId="{11519200-9EA7-4BCA-9D6E-335E0B132F17}" destId="{EE9F3438-EF6F-44AF-AB10-8D12ADA6ED41}" srcOrd="0" destOrd="0" presId="urn:microsoft.com/office/officeart/2005/8/layout/vList5"/>
+    <dgm:cxn modelId="{0BFD6A80-38F4-4F49-932A-6B4BBCC96D71}" type="presParOf" srcId="{EE9F3438-EF6F-44AF-AB10-8D12ADA6ED41}" destId="{C86A0D88-C1F9-498C-A780-FCE487647AE3}" srcOrd="0" destOrd="0" presId="urn:microsoft.com/office/officeart/2005/8/layout/vList5"/>
+    <dgm:cxn modelId="{A214E762-BA1A-491E-BC19-EEE5A4F47A30}" type="presParOf" srcId="{EE9F3438-EF6F-44AF-AB10-8D12ADA6ED41}" destId="{FD9C0B90-73B4-4C24-A8CC-975CFFD7537B}" srcOrd="1" destOrd="0" presId="urn:microsoft.com/office/officeart/2005/8/layout/vList5"/>
+    <dgm:cxn modelId="{8FD13FAB-BAEA-46C7-BA7A-5CFA9D26B071}" type="presParOf" srcId="{11519200-9EA7-4BCA-9D6E-335E0B132F17}" destId="{4FB2D8F6-4F47-4A0A-85CC-60FB83DB6BBB}" srcOrd="1" destOrd="0" presId="urn:microsoft.com/office/officeart/2005/8/layout/vList5"/>
+    <dgm:cxn modelId="{B1F3844E-B08A-45E0-8AC8-36E5757815D2}" type="presParOf" srcId="{11519200-9EA7-4BCA-9D6E-335E0B132F17}" destId="{0B9DADBC-706C-43ED-A9BD-E11F40297E12}" srcOrd="2" destOrd="0" presId="urn:microsoft.com/office/officeart/2005/8/layout/vList5"/>
+    <dgm:cxn modelId="{320EBCD3-274F-41CC-9CDE-2A2BD83FD9FE}" type="presParOf" srcId="{0B9DADBC-706C-43ED-A9BD-E11F40297E12}" destId="{18E99E2C-F5E3-4720-A7F5-5DFA5B3FF849}" srcOrd="0" destOrd="0" presId="urn:microsoft.com/office/officeart/2005/8/layout/vList5"/>
+    <dgm:cxn modelId="{7848F87B-3783-4224-B7A4-711E283952B2}" type="presParOf" srcId="{0B9DADBC-706C-43ED-A9BD-E11F40297E12}" destId="{01AF2D0A-87C1-4EAE-B995-6C6A5B93CB02}" srcOrd="1" destOrd="0" presId="urn:microsoft.com/office/officeart/2005/8/layout/vList5"/>
+    <dgm:cxn modelId="{E59FC753-DFF0-447E-996D-4E3895E0437A}" type="presParOf" srcId="{11519200-9EA7-4BCA-9D6E-335E0B132F17}" destId="{D3328E04-8FEB-4C07-BE38-6495A05B4709}" srcOrd="3" destOrd="0" presId="urn:microsoft.com/office/officeart/2005/8/layout/vList5"/>
+    <dgm:cxn modelId="{BF95D23E-B2F8-465D-BF13-D86F4AE11470}" type="presParOf" srcId="{11519200-9EA7-4BCA-9D6E-335E0B132F17}" destId="{AFADCB86-1D73-4AFC-B19C-ACB36534F2E6}" srcOrd="4" destOrd="0" presId="urn:microsoft.com/office/officeart/2005/8/layout/vList5"/>
+    <dgm:cxn modelId="{13EAB1EC-CF5A-4490-B9C2-A46BF311B2D2}" type="presParOf" srcId="{AFADCB86-1D73-4AFC-B19C-ACB36534F2E6}" destId="{5D0B5D6A-DA21-41B0-90E4-8E07C46A9ED5}" srcOrd="0" destOrd="0" presId="urn:microsoft.com/office/officeart/2005/8/layout/vList5"/>
+    <dgm:cxn modelId="{97812EE6-41E6-404C-8387-7C878EE7B741}" type="presParOf" srcId="{AFADCB86-1D73-4AFC-B19C-ACB36534F2E6}" destId="{0FFFCC6D-8579-49B1-BF16-3F96A8B8E5AC}" srcOrd="1" destOrd="0" presId="urn:microsoft.com/office/officeart/2005/8/layout/vList5"/>
+    <dgm:cxn modelId="{76D4C75C-538F-4BCF-9406-03A2E15347F4}" type="presParOf" srcId="{11519200-9EA7-4BCA-9D6E-335E0B132F17}" destId="{E96518AF-08A1-49AB-AD12-69D10711E1EF}" srcOrd="5" destOrd="0" presId="urn:microsoft.com/office/officeart/2005/8/layout/vList5"/>
+    <dgm:cxn modelId="{D8573C6D-D048-489B-B95F-3DB0C4D99106}" type="presParOf" srcId="{11519200-9EA7-4BCA-9D6E-335E0B132F17}" destId="{19A91993-CC91-4A20-B6D8-6A170252C79A}" srcOrd="6" destOrd="0" presId="urn:microsoft.com/office/officeart/2005/8/layout/vList5"/>
+    <dgm:cxn modelId="{104E9087-EE37-4D7C-A981-9007768C021C}" type="presParOf" srcId="{19A91993-CC91-4A20-B6D8-6A170252C79A}" destId="{E8C81914-2867-4B58-ACFB-3BFC5D53DF74}" srcOrd="0" destOrd="0" presId="urn:microsoft.com/office/officeart/2005/8/layout/vList5"/>
+    <dgm:cxn modelId="{4868AD44-1D7C-47BE-9ECE-63172A130928}" type="presParOf" srcId="{19A91993-CC91-4A20-B6D8-6A170252C79A}" destId="{3D825DEC-A7D5-4222-8FEA-AE0AA1891CE5}" srcOrd="1" destOrd="0" presId="urn:microsoft.com/office/officeart/2005/8/layout/vList5"/>
+    <dgm:cxn modelId="{F6E599CE-DAA0-4C6B-ABFC-4DD021D7D891}" type="presParOf" srcId="{11519200-9EA7-4BCA-9D6E-335E0B132F17}" destId="{24046502-6661-489A-BE13-5F16B8D7CCB4}" srcOrd="7" destOrd="0" presId="urn:microsoft.com/office/officeart/2005/8/layout/vList5"/>
+    <dgm:cxn modelId="{511DD6F9-1221-4722-8EA2-7DC1AE868D6B}" type="presParOf" srcId="{11519200-9EA7-4BCA-9D6E-335E0B132F17}" destId="{78190CC4-CFF8-45AD-8824-E94E02DD18A3}" srcOrd="8" destOrd="0" presId="urn:microsoft.com/office/officeart/2005/8/layout/vList5"/>
+    <dgm:cxn modelId="{07C97B3C-329E-4AD1-A40B-B06A29FCEF65}" type="presParOf" srcId="{78190CC4-CFF8-45AD-8824-E94E02DD18A3}" destId="{1F4FCBF9-31B5-49E2-B07D-8554B1909E27}" srcOrd="0" destOrd="0" presId="urn:microsoft.com/office/officeart/2005/8/layout/vList5"/>
+    <dgm:cxn modelId="{87FF9295-F882-4C9C-8C28-69533262AE92}" type="presParOf" srcId="{78190CC4-CFF8-45AD-8824-E94E02DD18A3}" destId="{1BDABDA8-17BC-4F49-A978-7594BF85AAA9}" srcOrd="1" destOrd="0" presId="urn:microsoft.com/office/officeart/2005/8/layout/vList5"/>
+    <dgm:cxn modelId="{794306BA-F110-4B23-81E4-64E0329FEFCF}" type="presParOf" srcId="{11519200-9EA7-4BCA-9D6E-335E0B132F17}" destId="{84A09EBF-D03D-476F-9682-5001709F6E72}" srcOrd="9" destOrd="0" presId="urn:microsoft.com/office/officeart/2005/8/layout/vList5"/>
+    <dgm:cxn modelId="{A6337E3E-5216-4A5C-993F-3493683CD2BA}" type="presParOf" srcId="{11519200-9EA7-4BCA-9D6E-335E0B132F17}" destId="{5F1E930D-7682-409F-AB64-5794A3EB8679}" srcOrd="10" destOrd="0" presId="urn:microsoft.com/office/officeart/2005/8/layout/vList5"/>
+    <dgm:cxn modelId="{CDD4FFA0-4B24-43CF-A653-AE801B50414A}" type="presParOf" srcId="{5F1E930D-7682-409F-AB64-5794A3EB8679}" destId="{CF2CE30B-1588-47E0-913F-3537EEBDC4F1}" srcOrd="0" destOrd="0" presId="urn:microsoft.com/office/officeart/2005/8/layout/vList5"/>
+    <dgm:cxn modelId="{8107F37A-01AD-48E0-B2A5-A0C985C28EB4}" type="presParOf" srcId="{5F1E930D-7682-409F-AB64-5794A3EB8679}" destId="{28FAAE43-F607-4542-A198-881D7EEEBE2B}" srcOrd="1" destOrd="0" presId="urn:microsoft.com/office/officeart/2005/8/layout/vList5"/>
   </dgm:cxnLst>
   <dgm:bg/>
   <dgm:whole/>
@@ -28789,6 +31724,13 @@
         </dgm:presLayoutVars>
       </dgm:prSet>
       <dgm:spPr/>
+      <dgm:t>
+        <a:bodyPr/>
+        <a:lstStyle/>
+        <a:p>
+          <a:endParaRPr lang="es-CO"/>
+        </a:p>
+      </dgm:t>
     </dgm:pt>
     <dgm:pt modelId="{E8EBF530-4F74-4A6A-B301-3D084EB1FFB8}" type="pres">
       <dgm:prSet presAssocID="{23542288-C76B-463D-970A-8388FF7DCC05}" presName="sp" presStyleCnt="0"/>
@@ -28864,84 +31806,84 @@
     </dgm:pt>
   </dgm:ptLst>
   <dgm:cxnLst>
-    <dgm:cxn modelId="{3B66D9FA-6966-4A02-AC0A-E0ED5F656B8B}" type="presOf" srcId="{59E6D78C-B749-4637-8124-B9D9652DE9EA}" destId="{18E99E2C-F5E3-4720-A7F5-5DFA5B3FF849}" srcOrd="0" destOrd="0" presId="urn:microsoft.com/office/officeart/2005/8/layout/vList5"/>
     <dgm:cxn modelId="{DBC1F59C-09A2-4661-8065-3831860A794F}" srcId="{976251E2-04A9-4263-8A00-267BDA912C4E}" destId="{FCF41B2A-3842-466B-B6D8-6F6DC495A848}" srcOrd="10" destOrd="0" parTransId="{10CEF8EF-28FD-4023-993C-0E698E871E0E}" sibTransId="{6BD6C5D1-554D-4A42-9D2B-443940C48746}"/>
-    <dgm:cxn modelId="{47B4C1D2-B7D2-4C69-A097-6C827E0B20DA}" type="presOf" srcId="{12F92D7B-E754-4316-9131-54C32AE446B9}" destId="{AE1F33C1-A95C-426D-9E30-F98B65877A15}" srcOrd="0" destOrd="0" presId="urn:microsoft.com/office/officeart/2005/8/layout/vList5"/>
-    <dgm:cxn modelId="{0C598D7B-2C62-4646-8D89-EA3FCBFE422E}" type="presOf" srcId="{D2B5F688-E694-4F60-84F2-AF3862C34934}" destId="{E8C81914-2867-4B58-ACFB-3BFC5D53DF74}" srcOrd="0" destOrd="0" presId="urn:microsoft.com/office/officeart/2005/8/layout/vList5"/>
+    <dgm:cxn modelId="{11879028-506C-4F8A-8FFD-4D44046931C7}" type="presOf" srcId="{FC07AFFD-0C07-4A95-B0FA-CD27BA0D85AB}" destId="{D50E0E09-8F41-4488-9465-03AF43136D05}" srcOrd="0" destOrd="0" presId="urn:microsoft.com/office/officeart/2005/8/layout/vList5"/>
+    <dgm:cxn modelId="{768935AA-DAF6-4100-8A17-9BD0921317B7}" type="presOf" srcId="{933D0B4C-C43B-48CF-98F9-6243337E5B25}" destId="{68B9775C-ADEC-4AF1-9A60-DC6B4485FCF4}" srcOrd="0" destOrd="1" presId="urn:microsoft.com/office/officeart/2005/8/layout/vList5"/>
+    <dgm:cxn modelId="{DDFC2766-FE31-44D7-9844-F7AC5F1F9FE1}" type="presOf" srcId="{6EDF1A66-8B7C-40A5-832A-FA2F6B99E386}" destId="{3D825DEC-A7D5-4222-8FEA-AE0AA1891CE5}" srcOrd="0" destOrd="0" presId="urn:microsoft.com/office/officeart/2005/8/layout/vList5"/>
     <dgm:cxn modelId="{0D82DA47-E1D1-4D9A-9816-85EC13AE5C59}" srcId="{55658C84-E387-44B9-99A8-504D27B2D40F}" destId="{AF883CB8-8AFA-42BA-AD15-20440DE2E7A4}" srcOrd="0" destOrd="0" parTransId="{97E9C991-60B8-4697-BFE3-2647D23D7AAE}" sibTransId="{CA5455E1-0860-497F-AA1C-B66BE8EC8855}"/>
-    <dgm:cxn modelId="{40A7FB4A-8DEA-4AC2-971A-137B8B189544}" type="presOf" srcId="{21C2E492-0A59-429A-B17F-117F9A9753CB}" destId="{C86A0D88-C1F9-498C-A780-FCE487647AE3}" srcOrd="0" destOrd="0" presId="urn:microsoft.com/office/officeart/2005/8/layout/vList5"/>
-    <dgm:cxn modelId="{9A7037BA-E1BD-45BA-840F-DE6BCBB5F854}" type="presOf" srcId="{A0D86E6C-2981-48EC-9901-202E4FC182ED}" destId="{1BDABDA8-17BC-4F49-A978-7594BF85AAA9}" srcOrd="0" destOrd="0" presId="urn:microsoft.com/office/officeart/2005/8/layout/vList5"/>
     <dgm:cxn modelId="{45DF3F0B-34ED-45E5-84DD-78EAA5444370}" srcId="{21C2E492-0A59-429A-B17F-117F9A9753CB}" destId="{3E91CEC3-91B4-4B7D-8E7C-0BA2B4F96005}" srcOrd="0" destOrd="0" parTransId="{D5995F57-215A-47CA-9CFE-C0B53525D907}" sibTransId="{CBF8D975-4814-4E5C-A51D-CD41BA958BD4}"/>
-    <dgm:cxn modelId="{0845911E-8CE7-4769-8ABF-55043D554C90}" type="presOf" srcId="{3E91CEC3-91B4-4B7D-8E7C-0BA2B4F96005}" destId="{FD9C0B90-73B4-4C24-A8CC-975CFFD7537B}" srcOrd="0" destOrd="0" presId="urn:microsoft.com/office/officeart/2005/8/layout/vList5"/>
+    <dgm:cxn modelId="{3E371DDF-AF08-4059-A2BE-E1EA0D836E52}" type="presOf" srcId="{D2B5F688-E694-4F60-84F2-AF3862C34934}" destId="{E8C81914-2867-4B58-ACFB-3BFC5D53DF74}" srcOrd="0" destOrd="0" presId="urn:microsoft.com/office/officeart/2005/8/layout/vList5"/>
     <dgm:cxn modelId="{51ED2620-634A-44B2-B502-60460AEBEF92}" srcId="{BCC996C9-1420-4588-A6EA-FC6515C05688}" destId="{606B9183-B2B7-468C-AB3A-B86D1BD0D84F}" srcOrd="0" destOrd="0" parTransId="{B80C6F0B-03E3-4583-A846-D77D78483241}" sibTransId="{810DD023-A592-41DE-A32C-A6DDF3DAB32F}"/>
-    <dgm:cxn modelId="{120D47E6-9698-45B7-B8B3-08CC1598D864}" type="presOf" srcId="{40A57BD4-23C9-45F6-B7B8-D100D70A2AC3}" destId="{CFD8AAAB-5C1C-49FB-9793-8A735C3E224D}" srcOrd="0" destOrd="0" presId="urn:microsoft.com/office/officeart/2005/8/layout/vList5"/>
-    <dgm:cxn modelId="{BF2EE58C-3F1C-4683-A7A1-C007B912A495}" type="presOf" srcId="{6EDF1A66-8B7C-40A5-832A-FA2F6B99E386}" destId="{3D825DEC-A7D5-4222-8FEA-AE0AA1891CE5}" srcOrd="0" destOrd="0" presId="urn:microsoft.com/office/officeart/2005/8/layout/vList5"/>
     <dgm:cxn modelId="{88E301DC-518D-46A8-AA11-BC6AD98C516E}" srcId="{976251E2-04A9-4263-8A00-267BDA912C4E}" destId="{59E6D78C-B749-4637-8124-B9D9652DE9EA}" srcOrd="2" destOrd="0" parTransId="{82559320-1099-4069-8837-91CDE5CA4E76}" sibTransId="{257D2372-87FB-4CE6-91E8-DBF2BB36319A}"/>
+    <dgm:cxn modelId="{986A679F-AD51-47A1-8F2C-CA21A4439186}" type="presOf" srcId="{12F92D7B-E754-4316-9131-54C32AE446B9}" destId="{AE1F33C1-A95C-426D-9E30-F98B65877A15}" srcOrd="0" destOrd="0" presId="urn:microsoft.com/office/officeart/2005/8/layout/vList5"/>
     <dgm:cxn modelId="{0AFC8F06-FDB3-4489-A725-CD2D0A284143}" srcId="{976251E2-04A9-4263-8A00-267BDA912C4E}" destId="{40A57BD4-23C9-45F6-B7B8-D100D70A2AC3}" srcOrd="7" destOrd="0" parTransId="{F0C64919-5D6F-4F87-9366-AED8B2888A55}" sibTransId="{23542288-C76B-463D-970A-8388FF7DCC05}"/>
-    <dgm:cxn modelId="{2C4FD58F-F453-40A2-8B6D-88EBBEFC90A9}" type="presOf" srcId="{976251E2-04A9-4263-8A00-267BDA912C4E}" destId="{11519200-9EA7-4BCA-9D6E-335E0B132F17}" srcOrd="0" destOrd="0" presId="urn:microsoft.com/office/officeart/2005/8/layout/vList5"/>
     <dgm:cxn modelId="{FF6F8E55-684D-4437-B9DF-1CB57210C845}" srcId="{976251E2-04A9-4263-8A00-267BDA912C4E}" destId="{FC07AFFD-0C07-4A95-B0FA-CD27BA0D85AB}" srcOrd="9" destOrd="0" parTransId="{AE6BE63B-EC6F-45C6-B201-953AD045B973}" sibTransId="{CB273E3F-90A8-4EE8-9847-0582BD78E123}"/>
     <dgm:cxn modelId="{568D8CC8-CDCF-4B3C-8F66-EF36DEA77E64}" srcId="{976251E2-04A9-4263-8A00-267BDA912C4E}" destId="{D2B5F688-E694-4F60-84F2-AF3862C34934}" srcOrd="4" destOrd="0" parTransId="{AF2ACD58-FF41-435E-8233-D9653E6BCE9C}" sibTransId="{56D73F4D-A014-41D2-87B3-EE0A169100BD}"/>
-    <dgm:cxn modelId="{6B6D6998-197C-4018-9841-DE81242FF4B6}" type="presOf" srcId="{BCC996C9-1420-4588-A6EA-FC6515C05688}" destId="{5D0B5D6A-DA21-41B0-90E4-8E07C46A9ED5}" srcOrd="0" destOrd="0" presId="urn:microsoft.com/office/officeart/2005/8/layout/vList5"/>
     <dgm:cxn modelId="{274C6D39-CB73-4F77-AFD0-E93CAA020579}" srcId="{12F92D7B-E754-4316-9131-54C32AE446B9}" destId="{933D0B4C-C43B-48CF-98F9-6243337E5B25}" srcOrd="1" destOrd="0" parTransId="{AA2E8826-6059-4CB0-84B4-09CC37B6CF09}" sibTransId="{77159C85-7359-4F12-9DBC-2783DCEA69A5}"/>
-    <dgm:cxn modelId="{9F9CA0AF-FBE6-4C1E-94DD-630573963031}" type="presOf" srcId="{A8F53E3C-573B-4E42-877E-E43D2DDC78AD}" destId="{2D6C104F-6F14-426D-B2D7-696B1DE16699}" srcOrd="0" destOrd="0" presId="urn:microsoft.com/office/officeart/2005/8/layout/vList5"/>
-    <dgm:cxn modelId="{CCB13ADB-D326-442D-9E7A-7343C522C4EF}" type="presOf" srcId="{55658C84-E387-44B9-99A8-504D27B2D40F}" destId="{CF2CE30B-1588-47E0-913F-3537EEBDC4F1}" srcOrd="0" destOrd="0" presId="urn:microsoft.com/office/officeart/2005/8/layout/vList5"/>
+    <dgm:cxn modelId="{6C2A57D0-F4E5-429B-8595-2141C10FDA59}" type="presOf" srcId="{AF883CB8-8AFA-42BA-AD15-20440DE2E7A4}" destId="{28FAAE43-F607-4542-A198-881D7EEEBE2B}" srcOrd="0" destOrd="0" presId="urn:microsoft.com/office/officeart/2005/8/layout/vList5"/>
+    <dgm:cxn modelId="{921A4454-D5C5-47E9-91B2-DC7DF71F6566}" type="presOf" srcId="{976251E2-04A9-4263-8A00-267BDA912C4E}" destId="{11519200-9EA7-4BCA-9D6E-335E0B132F17}" srcOrd="0" destOrd="0" presId="urn:microsoft.com/office/officeart/2005/8/layout/vList5"/>
+    <dgm:cxn modelId="{E94DA46B-CB6E-45DF-8D6C-F407E88C961A}" type="presOf" srcId="{21C2E492-0A59-429A-B17F-117F9A9753CB}" destId="{C86A0D88-C1F9-498C-A780-FCE487647AE3}" srcOrd="0" destOrd="0" presId="urn:microsoft.com/office/officeart/2005/8/layout/vList5"/>
+    <dgm:cxn modelId="{75CE0FAC-5847-4F64-8C91-F1BFE2998B26}" type="presOf" srcId="{59E6D78C-B749-4637-8124-B9D9652DE9EA}" destId="{18E99E2C-F5E3-4720-A7F5-5DFA5B3FF849}" srcOrd="0" destOrd="0" presId="urn:microsoft.com/office/officeart/2005/8/layout/vList5"/>
+    <dgm:cxn modelId="{7900FCFF-CE69-4737-AF7A-AD361BC864E9}" type="presOf" srcId="{A8F53E3C-573B-4E42-877E-E43D2DDC78AD}" destId="{2D6C104F-6F14-426D-B2D7-696B1DE16699}" srcOrd="0" destOrd="0" presId="urn:microsoft.com/office/officeart/2005/8/layout/vList5"/>
     <dgm:cxn modelId="{32DCECAD-5BF0-42D6-AC00-A43E3C078D17}" srcId="{976251E2-04A9-4263-8A00-267BDA912C4E}" destId="{BCC996C9-1420-4588-A6EA-FC6515C05688}" srcOrd="3" destOrd="0" parTransId="{5B858E88-698D-4DC2-84B5-D801A60F152E}" sibTransId="{E07A8B4B-1013-4D82-82D0-EF3DE80E902F}"/>
-    <dgm:cxn modelId="{7CB27B23-989E-4D60-B135-A97DA8D5C036}" type="presOf" srcId="{933D0B4C-C43B-48CF-98F9-6243337E5B25}" destId="{68B9775C-ADEC-4AF1-9A60-DC6B4485FCF4}" srcOrd="0" destOrd="1" presId="urn:microsoft.com/office/officeart/2005/8/layout/vList5"/>
-    <dgm:cxn modelId="{E156FF9F-6299-4F4F-B9DB-E968B46DC572}" type="presOf" srcId="{606B9183-B2B7-468C-AB3A-B86D1BD0D84F}" destId="{0FFFCC6D-8579-49B1-BF16-3F96A8B8E5AC}" srcOrd="0" destOrd="0" presId="urn:microsoft.com/office/officeart/2005/8/layout/vList5"/>
-    <dgm:cxn modelId="{413BB1DE-70AB-40F0-A5B8-5D4890AA2F6B}" type="presOf" srcId="{9BCC1A64-3D69-422F-81C2-0DFE6D5C40DB}" destId="{1F4FCBF9-31B5-49E2-B07D-8554B1909E27}" srcOrd="0" destOrd="0" presId="urn:microsoft.com/office/officeart/2005/8/layout/vList5"/>
-    <dgm:cxn modelId="{4858A7A0-5E57-48EA-A471-35B98740C5BC}" type="presOf" srcId="{3C32B176-43C4-4F12-9B0E-3F82F5B774B5}" destId="{01AF2D0A-87C1-4EAE-B995-6C6A5B93CB02}" srcOrd="0" destOrd="0" presId="urn:microsoft.com/office/officeart/2005/8/layout/vList5"/>
+    <dgm:cxn modelId="{09E3FE83-D039-4819-A785-AF0F95ECF117}" type="presOf" srcId="{3C32B176-43C4-4F12-9B0E-3F82F5B774B5}" destId="{01AF2D0A-87C1-4EAE-B995-6C6A5B93CB02}" srcOrd="0" destOrd="0" presId="urn:microsoft.com/office/officeart/2005/8/layout/vList5"/>
+    <dgm:cxn modelId="{C88D67E8-75EE-4651-9FCC-3476D4553C9E}" type="presOf" srcId="{72C4FAF0-CC1D-463A-A299-AB5B2AAA164F}" destId="{68B9775C-ADEC-4AF1-9A60-DC6B4485FCF4}" srcOrd="0" destOrd="0" presId="urn:microsoft.com/office/officeart/2005/8/layout/vList5"/>
     <dgm:cxn modelId="{614D990B-2B53-4C0F-8071-F5E9CA9EB852}" srcId="{976251E2-04A9-4263-8A00-267BDA912C4E}" destId="{55658C84-E387-44B9-99A8-504D27B2D40F}" srcOrd="6" destOrd="0" parTransId="{CDDB50D5-B286-4B63-AE0C-33C444A7BCE7}" sibTransId="{4FE617C6-DEE9-4DE2-B2F6-3FDB4003CA36}"/>
+    <dgm:cxn modelId="{EF2104AE-6F2E-46D7-BE33-79BF7623D80A}" type="presOf" srcId="{40A57BD4-23C9-45F6-B7B8-D100D70A2AC3}" destId="{CFD8AAAB-5C1C-49FB-9793-8A735C3E224D}" srcOrd="0" destOrd="0" presId="urn:microsoft.com/office/officeart/2005/8/layout/vList5"/>
     <dgm:cxn modelId="{8AD31E84-1FDC-47E9-BE63-4AD6CD2FB480}" srcId="{9BCC1A64-3D69-422F-81C2-0DFE6D5C40DB}" destId="{A0D86E6C-2981-48EC-9901-202E4FC182ED}" srcOrd="0" destOrd="0" parTransId="{261241F0-2D0E-4F03-8C44-83BE8AC70D72}" sibTransId="{455479E7-ABE3-4E56-BFBB-6B73CDCE19E3}"/>
+    <dgm:cxn modelId="{77C3C111-06C7-42DA-9852-37424ECC5FB2}" type="presOf" srcId="{55658C84-E387-44B9-99A8-504D27B2D40F}" destId="{CF2CE30B-1588-47E0-913F-3537EEBDC4F1}" srcOrd="0" destOrd="0" presId="urn:microsoft.com/office/officeart/2005/8/layout/vList5"/>
+    <dgm:cxn modelId="{0B983A06-4BE1-4990-987B-CE601B225DA5}" type="presOf" srcId="{9BCC1A64-3D69-422F-81C2-0DFE6D5C40DB}" destId="{1F4FCBF9-31B5-49E2-B07D-8554B1909E27}" srcOrd="0" destOrd="0" presId="urn:microsoft.com/office/officeart/2005/8/layout/vList5"/>
+    <dgm:cxn modelId="{32A9BDDE-85CC-4718-97AF-D8527B64643E}" type="presOf" srcId="{A0D86E6C-2981-48EC-9901-202E4FC182ED}" destId="{1BDABDA8-17BC-4F49-A978-7594BF85AAA9}" srcOrd="0" destOrd="0" presId="urn:microsoft.com/office/officeart/2005/8/layout/vList5"/>
     <dgm:cxn modelId="{8ECD93D6-F597-41AB-86FC-00C78AC27372}" srcId="{976251E2-04A9-4263-8A00-267BDA912C4E}" destId="{9BCC1A64-3D69-422F-81C2-0DFE6D5C40DB}" srcOrd="5" destOrd="0" parTransId="{8D3D0401-F340-46F6-999F-D1072846BDE4}" sibTransId="{B5A2738C-3FC0-4D87-AFCF-E3D5822AC98E}"/>
     <dgm:cxn modelId="{8867DA3A-10CA-4526-8287-06681AC9FA0E}" srcId="{976251E2-04A9-4263-8A00-267BDA912C4E}" destId="{12F92D7B-E754-4316-9131-54C32AE446B9}" srcOrd="1" destOrd="0" parTransId="{2A17239B-DEB5-4AE7-BCE0-6071575E08E8}" sibTransId="{4651F23C-E303-4040-A456-7A92D48CD255}"/>
     <dgm:cxn modelId="{FD41673E-C9AB-45D9-A171-ECFE8C93DB3F}" srcId="{D2B5F688-E694-4F60-84F2-AF3862C34934}" destId="{6EDF1A66-8B7C-40A5-832A-FA2F6B99E386}" srcOrd="0" destOrd="0" parTransId="{6E86D7EF-5779-4F4F-8E7B-2224FDC37FAB}" sibTransId="{BB2D9214-7170-4A66-8758-702AC5A83D0E}"/>
     <dgm:cxn modelId="{02FD1774-A27A-49C7-83D7-83F4E92813AE}" srcId="{976251E2-04A9-4263-8A00-267BDA912C4E}" destId="{21C2E492-0A59-429A-B17F-117F9A9753CB}" srcOrd="0" destOrd="0" parTransId="{C3EB1336-FA4C-4A16-B905-DD79E32B677D}" sibTransId="{46BB35AB-F6E8-4DDA-9F87-92BC66A56C02}"/>
-    <dgm:cxn modelId="{F8193185-705D-4B0E-9A67-DFE3D9DA7484}" type="presOf" srcId="{72C4FAF0-CC1D-463A-A299-AB5B2AAA164F}" destId="{68B9775C-ADEC-4AF1-9A60-DC6B4485FCF4}" srcOrd="0" destOrd="0" presId="urn:microsoft.com/office/officeart/2005/8/layout/vList5"/>
     <dgm:cxn modelId="{FBCBCB8E-D8B1-4463-8C72-DF20535CF6AD}" srcId="{976251E2-04A9-4263-8A00-267BDA912C4E}" destId="{A8F53E3C-573B-4E42-877E-E43D2DDC78AD}" srcOrd="8" destOrd="0" parTransId="{6ACA054C-059E-45BD-A1CF-3F4133A48D97}" sibTransId="{7DCBA5FB-8A11-434B-88DD-0F5ACF6D3B2E}"/>
-    <dgm:cxn modelId="{538DAA66-7A97-477D-BE2F-B5F76AF3DE09}" type="presOf" srcId="{FC07AFFD-0C07-4A95-B0FA-CD27BA0D85AB}" destId="{D50E0E09-8F41-4488-9465-03AF43136D05}" srcOrd="0" destOrd="0" presId="urn:microsoft.com/office/officeart/2005/8/layout/vList5"/>
-    <dgm:cxn modelId="{7429DF20-82DC-42BD-8763-9B3735E958B5}" type="presOf" srcId="{FCF41B2A-3842-466B-B6D8-6F6DC495A848}" destId="{869DE273-415C-4E80-92D2-08079439F516}" srcOrd="0" destOrd="0" presId="urn:microsoft.com/office/officeart/2005/8/layout/vList5"/>
-    <dgm:cxn modelId="{7997CAD8-93C8-4507-9FA7-8EEB2EB5C580}" type="presOf" srcId="{AF883CB8-8AFA-42BA-AD15-20440DE2E7A4}" destId="{28FAAE43-F607-4542-A198-881D7EEEBE2B}" srcOrd="0" destOrd="0" presId="urn:microsoft.com/office/officeart/2005/8/layout/vList5"/>
+    <dgm:cxn modelId="{9A5F4A10-20B3-48CE-8A1F-37BFC6101B6B}" type="presOf" srcId="{606B9183-B2B7-468C-AB3A-B86D1BD0D84F}" destId="{0FFFCC6D-8579-49B1-BF16-3F96A8B8E5AC}" srcOrd="0" destOrd="0" presId="urn:microsoft.com/office/officeart/2005/8/layout/vList5"/>
+    <dgm:cxn modelId="{365B716E-3C9A-45B6-B7A5-15A8C69A8CF4}" type="presOf" srcId="{BCC996C9-1420-4588-A6EA-FC6515C05688}" destId="{5D0B5D6A-DA21-41B0-90E4-8E07C46A9ED5}" srcOrd="0" destOrd="0" presId="urn:microsoft.com/office/officeart/2005/8/layout/vList5"/>
+    <dgm:cxn modelId="{A8F4A900-19B2-4E08-847C-512893787009}" type="presOf" srcId="{3E91CEC3-91B4-4B7D-8E7C-0BA2B4F96005}" destId="{FD9C0B90-73B4-4C24-A8CC-975CFFD7537B}" srcOrd="0" destOrd="0" presId="urn:microsoft.com/office/officeart/2005/8/layout/vList5"/>
+    <dgm:cxn modelId="{79A8F099-E95A-497E-A78A-3A57E366434F}" srcId="{59E6D78C-B749-4637-8124-B9D9652DE9EA}" destId="{3C32B176-43C4-4F12-9B0E-3F82F5B774B5}" srcOrd="0" destOrd="0" parTransId="{E344D565-BF73-408F-BA19-4D444DC531C1}" sibTransId="{861CEE04-8F45-4830-87E7-2783E4D6669D}"/>
     <dgm:cxn modelId="{11CA9ADF-20F6-40DF-858A-53513ABAB5F6}" srcId="{12F92D7B-E754-4316-9131-54C32AE446B9}" destId="{72C4FAF0-CC1D-463A-A299-AB5B2AAA164F}" srcOrd="0" destOrd="0" parTransId="{70EF3004-7028-4BFE-A50B-B465E6D6AE5D}" sibTransId="{7B80AAF6-B7A3-4C27-85CF-6E6E40E08716}"/>
-    <dgm:cxn modelId="{79A8F099-E95A-497E-A78A-3A57E366434F}" srcId="{59E6D78C-B749-4637-8124-B9D9652DE9EA}" destId="{3C32B176-43C4-4F12-9B0E-3F82F5B774B5}" srcOrd="0" destOrd="0" parTransId="{E344D565-BF73-408F-BA19-4D444DC531C1}" sibTransId="{861CEE04-8F45-4830-87E7-2783E4D6669D}"/>
-    <dgm:cxn modelId="{711EE65F-DA15-48A4-878C-0D1FD66CA3AC}" type="presParOf" srcId="{11519200-9EA7-4BCA-9D6E-335E0B132F17}" destId="{EE9F3438-EF6F-44AF-AB10-8D12ADA6ED41}" srcOrd="0" destOrd="0" presId="urn:microsoft.com/office/officeart/2005/8/layout/vList5"/>
-    <dgm:cxn modelId="{C4202BF6-049A-463A-BB96-E044350B55CE}" type="presParOf" srcId="{EE9F3438-EF6F-44AF-AB10-8D12ADA6ED41}" destId="{C86A0D88-C1F9-498C-A780-FCE487647AE3}" srcOrd="0" destOrd="0" presId="urn:microsoft.com/office/officeart/2005/8/layout/vList5"/>
-    <dgm:cxn modelId="{4F6BC275-D3D0-4689-85CA-A592922181F6}" type="presParOf" srcId="{EE9F3438-EF6F-44AF-AB10-8D12ADA6ED41}" destId="{FD9C0B90-73B4-4C24-A8CC-975CFFD7537B}" srcOrd="1" destOrd="0" presId="urn:microsoft.com/office/officeart/2005/8/layout/vList5"/>
-    <dgm:cxn modelId="{F790F815-A649-48CB-A17B-989EC05CE75E}" type="presParOf" srcId="{11519200-9EA7-4BCA-9D6E-335E0B132F17}" destId="{4FB2D8F6-4F47-4A0A-85CC-60FB83DB6BBB}" srcOrd="1" destOrd="0" presId="urn:microsoft.com/office/officeart/2005/8/layout/vList5"/>
-    <dgm:cxn modelId="{B9F0CD1D-616F-4E8D-BB4E-87E6480A2F2B}" type="presParOf" srcId="{11519200-9EA7-4BCA-9D6E-335E0B132F17}" destId="{82C6F14C-171E-42F2-8F25-3F024D886FD6}" srcOrd="2" destOrd="0" presId="urn:microsoft.com/office/officeart/2005/8/layout/vList5"/>
-    <dgm:cxn modelId="{2E8CBAFB-D265-473E-94D3-57BAEDE0D86B}" type="presParOf" srcId="{82C6F14C-171E-42F2-8F25-3F024D886FD6}" destId="{AE1F33C1-A95C-426D-9E30-F98B65877A15}" srcOrd="0" destOrd="0" presId="urn:microsoft.com/office/officeart/2005/8/layout/vList5"/>
-    <dgm:cxn modelId="{107FBCF6-B3F4-4340-A601-0EDCDEDB8E14}" type="presParOf" srcId="{82C6F14C-171E-42F2-8F25-3F024D886FD6}" destId="{68B9775C-ADEC-4AF1-9A60-DC6B4485FCF4}" srcOrd="1" destOrd="0" presId="urn:microsoft.com/office/officeart/2005/8/layout/vList5"/>
-    <dgm:cxn modelId="{104D0938-92F7-41D5-9E32-2CBAF10357B6}" type="presParOf" srcId="{11519200-9EA7-4BCA-9D6E-335E0B132F17}" destId="{DC5BC372-E52D-482F-9B9A-1684A84C34FF}" srcOrd="3" destOrd="0" presId="urn:microsoft.com/office/officeart/2005/8/layout/vList5"/>
-    <dgm:cxn modelId="{C754F8BB-4703-4745-9C3A-EF58AB9BDB61}" type="presParOf" srcId="{11519200-9EA7-4BCA-9D6E-335E0B132F17}" destId="{0B9DADBC-706C-43ED-A9BD-E11F40297E12}" srcOrd="4" destOrd="0" presId="urn:microsoft.com/office/officeart/2005/8/layout/vList5"/>
-    <dgm:cxn modelId="{A0208A89-D527-4E72-BCA2-07E631B9C1CA}" type="presParOf" srcId="{0B9DADBC-706C-43ED-A9BD-E11F40297E12}" destId="{18E99E2C-F5E3-4720-A7F5-5DFA5B3FF849}" srcOrd="0" destOrd="0" presId="urn:microsoft.com/office/officeart/2005/8/layout/vList5"/>
-    <dgm:cxn modelId="{FB54A870-BA5C-40A6-B487-ECAFA1819CAD}" type="presParOf" srcId="{0B9DADBC-706C-43ED-A9BD-E11F40297E12}" destId="{01AF2D0A-87C1-4EAE-B995-6C6A5B93CB02}" srcOrd="1" destOrd="0" presId="urn:microsoft.com/office/officeart/2005/8/layout/vList5"/>
-    <dgm:cxn modelId="{BA56B197-B354-4717-B66D-14DFBC7E8FEB}" type="presParOf" srcId="{11519200-9EA7-4BCA-9D6E-335E0B132F17}" destId="{D3328E04-8FEB-4C07-BE38-6495A05B4709}" srcOrd="5" destOrd="0" presId="urn:microsoft.com/office/officeart/2005/8/layout/vList5"/>
-    <dgm:cxn modelId="{78C5AD46-4A30-46BE-9725-F55D8126D3C0}" type="presParOf" srcId="{11519200-9EA7-4BCA-9D6E-335E0B132F17}" destId="{AFADCB86-1D73-4AFC-B19C-ACB36534F2E6}" srcOrd="6" destOrd="0" presId="urn:microsoft.com/office/officeart/2005/8/layout/vList5"/>
-    <dgm:cxn modelId="{3F8F71B1-53C8-4ECE-ACB0-315E87FD1C4C}" type="presParOf" srcId="{AFADCB86-1D73-4AFC-B19C-ACB36534F2E6}" destId="{5D0B5D6A-DA21-41B0-90E4-8E07C46A9ED5}" srcOrd="0" destOrd="0" presId="urn:microsoft.com/office/officeart/2005/8/layout/vList5"/>
-    <dgm:cxn modelId="{DD1FA8AE-DED6-4323-BF2F-1C4071FCFA17}" type="presParOf" srcId="{AFADCB86-1D73-4AFC-B19C-ACB36534F2E6}" destId="{0FFFCC6D-8579-49B1-BF16-3F96A8B8E5AC}" srcOrd="1" destOrd="0" presId="urn:microsoft.com/office/officeart/2005/8/layout/vList5"/>
-    <dgm:cxn modelId="{024E9A66-6EAC-4FE8-ACB3-07F937F3D36C}" type="presParOf" srcId="{11519200-9EA7-4BCA-9D6E-335E0B132F17}" destId="{E96518AF-08A1-49AB-AD12-69D10711E1EF}" srcOrd="7" destOrd="0" presId="urn:microsoft.com/office/officeart/2005/8/layout/vList5"/>
-    <dgm:cxn modelId="{3DD98743-7FB5-4944-B97C-65ABBCA71EC9}" type="presParOf" srcId="{11519200-9EA7-4BCA-9D6E-335E0B132F17}" destId="{19A91993-CC91-4A20-B6D8-6A170252C79A}" srcOrd="8" destOrd="0" presId="urn:microsoft.com/office/officeart/2005/8/layout/vList5"/>
-    <dgm:cxn modelId="{8A964F0C-24CC-48C2-8B74-44482D61ABA8}" type="presParOf" srcId="{19A91993-CC91-4A20-B6D8-6A170252C79A}" destId="{E8C81914-2867-4B58-ACFB-3BFC5D53DF74}" srcOrd="0" destOrd="0" presId="urn:microsoft.com/office/officeart/2005/8/layout/vList5"/>
-    <dgm:cxn modelId="{01347D4F-2C4A-4203-8A41-7551CE496C09}" type="presParOf" srcId="{19A91993-CC91-4A20-B6D8-6A170252C79A}" destId="{3D825DEC-A7D5-4222-8FEA-AE0AA1891CE5}" srcOrd="1" destOrd="0" presId="urn:microsoft.com/office/officeart/2005/8/layout/vList5"/>
-    <dgm:cxn modelId="{16D3982D-41F0-4120-835B-DD0CE800FE73}" type="presParOf" srcId="{11519200-9EA7-4BCA-9D6E-335E0B132F17}" destId="{24046502-6661-489A-BE13-5F16B8D7CCB4}" srcOrd="9" destOrd="0" presId="urn:microsoft.com/office/officeart/2005/8/layout/vList5"/>
-    <dgm:cxn modelId="{08F2F730-0F32-42F5-B6F3-46F7498909A4}" type="presParOf" srcId="{11519200-9EA7-4BCA-9D6E-335E0B132F17}" destId="{78190CC4-CFF8-45AD-8824-E94E02DD18A3}" srcOrd="10" destOrd="0" presId="urn:microsoft.com/office/officeart/2005/8/layout/vList5"/>
-    <dgm:cxn modelId="{2067C2B5-49AF-4D9B-AF59-DB455B0A8068}" type="presParOf" srcId="{78190CC4-CFF8-45AD-8824-E94E02DD18A3}" destId="{1F4FCBF9-31B5-49E2-B07D-8554B1909E27}" srcOrd="0" destOrd="0" presId="urn:microsoft.com/office/officeart/2005/8/layout/vList5"/>
-    <dgm:cxn modelId="{0B1B3A40-AEB3-400A-8375-6E7948903AE8}" type="presParOf" srcId="{78190CC4-CFF8-45AD-8824-E94E02DD18A3}" destId="{1BDABDA8-17BC-4F49-A978-7594BF85AAA9}" srcOrd="1" destOrd="0" presId="urn:microsoft.com/office/officeart/2005/8/layout/vList5"/>
-    <dgm:cxn modelId="{2B690F20-D538-41D9-BF24-13127B705251}" type="presParOf" srcId="{11519200-9EA7-4BCA-9D6E-335E0B132F17}" destId="{84A09EBF-D03D-476F-9682-5001709F6E72}" srcOrd="11" destOrd="0" presId="urn:microsoft.com/office/officeart/2005/8/layout/vList5"/>
-    <dgm:cxn modelId="{8E0FFA6A-B3F8-4707-9773-1DD5587D06BD}" type="presParOf" srcId="{11519200-9EA7-4BCA-9D6E-335E0B132F17}" destId="{5F1E930D-7682-409F-AB64-5794A3EB8679}" srcOrd="12" destOrd="0" presId="urn:microsoft.com/office/officeart/2005/8/layout/vList5"/>
-    <dgm:cxn modelId="{C73ACCD1-DBFC-477E-ABCD-D8E397D31B96}" type="presParOf" srcId="{5F1E930D-7682-409F-AB64-5794A3EB8679}" destId="{CF2CE30B-1588-47E0-913F-3537EEBDC4F1}" srcOrd="0" destOrd="0" presId="urn:microsoft.com/office/officeart/2005/8/layout/vList5"/>
-    <dgm:cxn modelId="{61C39380-696A-42FF-BAB7-7909D6646473}" type="presParOf" srcId="{5F1E930D-7682-409F-AB64-5794A3EB8679}" destId="{28FAAE43-F607-4542-A198-881D7EEEBE2B}" srcOrd="1" destOrd="0" presId="urn:microsoft.com/office/officeart/2005/8/layout/vList5"/>
-    <dgm:cxn modelId="{878D3CA0-50BA-456B-9B3F-E22360489CC8}" type="presParOf" srcId="{11519200-9EA7-4BCA-9D6E-335E0B132F17}" destId="{E0AE67B8-D252-45EB-96F8-117E0C28C1D6}" srcOrd="13" destOrd="0" presId="urn:microsoft.com/office/officeart/2005/8/layout/vList5"/>
-    <dgm:cxn modelId="{327A0672-D6BB-4C32-8BE2-FB8D004BCED4}" type="presParOf" srcId="{11519200-9EA7-4BCA-9D6E-335E0B132F17}" destId="{15CF8C9B-DCF1-446A-BA90-706F2CFCA4E1}" srcOrd="14" destOrd="0" presId="urn:microsoft.com/office/officeart/2005/8/layout/vList5"/>
-    <dgm:cxn modelId="{2976EE1B-8917-469E-B101-0A168776E859}" type="presParOf" srcId="{15CF8C9B-DCF1-446A-BA90-706F2CFCA4E1}" destId="{CFD8AAAB-5C1C-49FB-9793-8A735C3E224D}" srcOrd="0" destOrd="0" presId="urn:microsoft.com/office/officeart/2005/8/layout/vList5"/>
-    <dgm:cxn modelId="{4AA02696-3CA4-42DA-95A4-61FD72405669}" type="presParOf" srcId="{11519200-9EA7-4BCA-9D6E-335E0B132F17}" destId="{E8EBF530-4F74-4A6A-B301-3D084EB1FFB8}" srcOrd="15" destOrd="0" presId="urn:microsoft.com/office/officeart/2005/8/layout/vList5"/>
-    <dgm:cxn modelId="{BE0F5931-F96D-4EEC-9F44-E7BBB8F20A38}" type="presParOf" srcId="{11519200-9EA7-4BCA-9D6E-335E0B132F17}" destId="{E1D8EF97-8851-481B-8F3C-594B2AA875C2}" srcOrd="16" destOrd="0" presId="urn:microsoft.com/office/officeart/2005/8/layout/vList5"/>
-    <dgm:cxn modelId="{260884AC-C0E4-4ACE-BBCB-83960E101F51}" type="presParOf" srcId="{E1D8EF97-8851-481B-8F3C-594B2AA875C2}" destId="{2D6C104F-6F14-426D-B2D7-696B1DE16699}" srcOrd="0" destOrd="0" presId="urn:microsoft.com/office/officeart/2005/8/layout/vList5"/>
-    <dgm:cxn modelId="{7D22EF03-EA05-45A9-B4E6-D237A26F03AC}" type="presParOf" srcId="{11519200-9EA7-4BCA-9D6E-335E0B132F17}" destId="{E1EF61F4-99F3-4A56-8D79-DE24C1F1193E}" srcOrd="17" destOrd="0" presId="urn:microsoft.com/office/officeart/2005/8/layout/vList5"/>
-    <dgm:cxn modelId="{DDAA26B7-5B8C-43A5-9537-48A02098ACFD}" type="presParOf" srcId="{11519200-9EA7-4BCA-9D6E-335E0B132F17}" destId="{4220F6F5-1B4C-416D-B567-6B57A1752936}" srcOrd="18" destOrd="0" presId="urn:microsoft.com/office/officeart/2005/8/layout/vList5"/>
-    <dgm:cxn modelId="{36A7BE5E-5BDD-4B31-9C10-D363B130181C}" type="presParOf" srcId="{4220F6F5-1B4C-416D-B567-6B57A1752936}" destId="{D50E0E09-8F41-4488-9465-03AF43136D05}" srcOrd="0" destOrd="0" presId="urn:microsoft.com/office/officeart/2005/8/layout/vList5"/>
-    <dgm:cxn modelId="{0AF4241A-3749-416B-952D-F42531AF8B0F}" type="presParOf" srcId="{11519200-9EA7-4BCA-9D6E-335E0B132F17}" destId="{0E59C5F7-B881-4193-8BBC-0FC792ED21AD}" srcOrd="19" destOrd="0" presId="urn:microsoft.com/office/officeart/2005/8/layout/vList5"/>
-    <dgm:cxn modelId="{E443EDC3-DCF9-48DC-B73A-F6B98B0F1C43}" type="presParOf" srcId="{11519200-9EA7-4BCA-9D6E-335E0B132F17}" destId="{78E34E4D-A63E-4F2F-ADB3-27E78BF3699A}" srcOrd="20" destOrd="0" presId="urn:microsoft.com/office/officeart/2005/8/layout/vList5"/>
-    <dgm:cxn modelId="{F0314C9C-7FAE-452B-B41C-ECC367C0B511}" type="presParOf" srcId="{78E34E4D-A63E-4F2F-ADB3-27E78BF3699A}" destId="{869DE273-415C-4E80-92D2-08079439F516}" srcOrd="0" destOrd="0" presId="urn:microsoft.com/office/officeart/2005/8/layout/vList5"/>
+    <dgm:cxn modelId="{32E23880-2BBE-449A-9D7A-D62BCB1CE4F0}" type="presOf" srcId="{FCF41B2A-3842-466B-B6D8-6F6DC495A848}" destId="{869DE273-415C-4E80-92D2-08079439F516}" srcOrd="0" destOrd="0" presId="urn:microsoft.com/office/officeart/2005/8/layout/vList5"/>
+    <dgm:cxn modelId="{7ADC396A-5B00-45A2-A6F1-526FF8A3AD97}" type="presParOf" srcId="{11519200-9EA7-4BCA-9D6E-335E0B132F17}" destId="{EE9F3438-EF6F-44AF-AB10-8D12ADA6ED41}" srcOrd="0" destOrd="0" presId="urn:microsoft.com/office/officeart/2005/8/layout/vList5"/>
+    <dgm:cxn modelId="{7559F97B-62CE-4E35-AF5D-E900753C1EFF}" type="presParOf" srcId="{EE9F3438-EF6F-44AF-AB10-8D12ADA6ED41}" destId="{C86A0D88-C1F9-498C-A780-FCE487647AE3}" srcOrd="0" destOrd="0" presId="urn:microsoft.com/office/officeart/2005/8/layout/vList5"/>
+    <dgm:cxn modelId="{31FC7A56-9240-4325-9E2C-AAD81BD52457}" type="presParOf" srcId="{EE9F3438-EF6F-44AF-AB10-8D12ADA6ED41}" destId="{FD9C0B90-73B4-4C24-A8CC-975CFFD7537B}" srcOrd="1" destOrd="0" presId="urn:microsoft.com/office/officeart/2005/8/layout/vList5"/>
+    <dgm:cxn modelId="{72AF3F39-66F6-4B0A-9C37-2C5EA6B0BF68}" type="presParOf" srcId="{11519200-9EA7-4BCA-9D6E-335E0B132F17}" destId="{4FB2D8F6-4F47-4A0A-85CC-60FB83DB6BBB}" srcOrd="1" destOrd="0" presId="urn:microsoft.com/office/officeart/2005/8/layout/vList5"/>
+    <dgm:cxn modelId="{D63C99C3-0F72-4C22-9B50-743D2C530162}" type="presParOf" srcId="{11519200-9EA7-4BCA-9D6E-335E0B132F17}" destId="{82C6F14C-171E-42F2-8F25-3F024D886FD6}" srcOrd="2" destOrd="0" presId="urn:microsoft.com/office/officeart/2005/8/layout/vList5"/>
+    <dgm:cxn modelId="{E5DB3A0A-CF5E-4659-B659-8430FCE0F5F0}" type="presParOf" srcId="{82C6F14C-171E-42F2-8F25-3F024D886FD6}" destId="{AE1F33C1-A95C-426D-9E30-F98B65877A15}" srcOrd="0" destOrd="0" presId="urn:microsoft.com/office/officeart/2005/8/layout/vList5"/>
+    <dgm:cxn modelId="{E912DE31-CEAD-418A-82B1-000438DE82DF}" type="presParOf" srcId="{82C6F14C-171E-42F2-8F25-3F024D886FD6}" destId="{68B9775C-ADEC-4AF1-9A60-DC6B4485FCF4}" srcOrd="1" destOrd="0" presId="urn:microsoft.com/office/officeart/2005/8/layout/vList5"/>
+    <dgm:cxn modelId="{A8E8990F-2D3B-4F0A-AA85-9989A5CFED42}" type="presParOf" srcId="{11519200-9EA7-4BCA-9D6E-335E0B132F17}" destId="{DC5BC372-E52D-482F-9B9A-1684A84C34FF}" srcOrd="3" destOrd="0" presId="urn:microsoft.com/office/officeart/2005/8/layout/vList5"/>
+    <dgm:cxn modelId="{DD01E917-E027-41DB-8E38-F6C72E9C4B3F}" type="presParOf" srcId="{11519200-9EA7-4BCA-9D6E-335E0B132F17}" destId="{0B9DADBC-706C-43ED-A9BD-E11F40297E12}" srcOrd="4" destOrd="0" presId="urn:microsoft.com/office/officeart/2005/8/layout/vList5"/>
+    <dgm:cxn modelId="{34496B40-AC71-4192-B706-25C651D4C379}" type="presParOf" srcId="{0B9DADBC-706C-43ED-A9BD-E11F40297E12}" destId="{18E99E2C-F5E3-4720-A7F5-5DFA5B3FF849}" srcOrd="0" destOrd="0" presId="urn:microsoft.com/office/officeart/2005/8/layout/vList5"/>
+    <dgm:cxn modelId="{ECDBA1C6-6B02-40F6-8B2B-47DA9C78A421}" type="presParOf" srcId="{0B9DADBC-706C-43ED-A9BD-E11F40297E12}" destId="{01AF2D0A-87C1-4EAE-B995-6C6A5B93CB02}" srcOrd="1" destOrd="0" presId="urn:microsoft.com/office/officeart/2005/8/layout/vList5"/>
+    <dgm:cxn modelId="{F7FB9DB6-061F-40F8-B44D-F326FD1F4749}" type="presParOf" srcId="{11519200-9EA7-4BCA-9D6E-335E0B132F17}" destId="{D3328E04-8FEB-4C07-BE38-6495A05B4709}" srcOrd="5" destOrd="0" presId="urn:microsoft.com/office/officeart/2005/8/layout/vList5"/>
+    <dgm:cxn modelId="{45251301-689D-4F58-A3C9-C52B55D626F3}" type="presParOf" srcId="{11519200-9EA7-4BCA-9D6E-335E0B132F17}" destId="{AFADCB86-1D73-4AFC-B19C-ACB36534F2E6}" srcOrd="6" destOrd="0" presId="urn:microsoft.com/office/officeart/2005/8/layout/vList5"/>
+    <dgm:cxn modelId="{144F5F28-3E78-44E9-8961-2CCBDA555A5A}" type="presParOf" srcId="{AFADCB86-1D73-4AFC-B19C-ACB36534F2E6}" destId="{5D0B5D6A-DA21-41B0-90E4-8E07C46A9ED5}" srcOrd="0" destOrd="0" presId="urn:microsoft.com/office/officeart/2005/8/layout/vList5"/>
+    <dgm:cxn modelId="{90A9A4E8-E7A4-4BF5-807B-2F3A4831F982}" type="presParOf" srcId="{AFADCB86-1D73-4AFC-B19C-ACB36534F2E6}" destId="{0FFFCC6D-8579-49B1-BF16-3F96A8B8E5AC}" srcOrd="1" destOrd="0" presId="urn:microsoft.com/office/officeart/2005/8/layout/vList5"/>
+    <dgm:cxn modelId="{73C7C72B-E777-4C3C-A86C-99CF8B0EFFC0}" type="presParOf" srcId="{11519200-9EA7-4BCA-9D6E-335E0B132F17}" destId="{E96518AF-08A1-49AB-AD12-69D10711E1EF}" srcOrd="7" destOrd="0" presId="urn:microsoft.com/office/officeart/2005/8/layout/vList5"/>
+    <dgm:cxn modelId="{1CD6CF80-17F6-4D12-91BD-9591CF4ED7CB}" type="presParOf" srcId="{11519200-9EA7-4BCA-9D6E-335E0B132F17}" destId="{19A91993-CC91-4A20-B6D8-6A170252C79A}" srcOrd="8" destOrd="0" presId="urn:microsoft.com/office/officeart/2005/8/layout/vList5"/>
+    <dgm:cxn modelId="{418212BB-B4E8-41FF-B4E5-B35D88EB7EA8}" type="presParOf" srcId="{19A91993-CC91-4A20-B6D8-6A170252C79A}" destId="{E8C81914-2867-4B58-ACFB-3BFC5D53DF74}" srcOrd="0" destOrd="0" presId="urn:microsoft.com/office/officeart/2005/8/layout/vList5"/>
+    <dgm:cxn modelId="{E808C065-6B56-4CF3-9B89-698EACA3C3A1}" type="presParOf" srcId="{19A91993-CC91-4A20-B6D8-6A170252C79A}" destId="{3D825DEC-A7D5-4222-8FEA-AE0AA1891CE5}" srcOrd="1" destOrd="0" presId="urn:microsoft.com/office/officeart/2005/8/layout/vList5"/>
+    <dgm:cxn modelId="{BDF181AA-E107-4C2E-BBD7-055CC74C52D1}" type="presParOf" srcId="{11519200-9EA7-4BCA-9D6E-335E0B132F17}" destId="{24046502-6661-489A-BE13-5F16B8D7CCB4}" srcOrd="9" destOrd="0" presId="urn:microsoft.com/office/officeart/2005/8/layout/vList5"/>
+    <dgm:cxn modelId="{BAD2F0F3-3BCC-4627-8995-E9B444D476FF}" type="presParOf" srcId="{11519200-9EA7-4BCA-9D6E-335E0B132F17}" destId="{78190CC4-CFF8-45AD-8824-E94E02DD18A3}" srcOrd="10" destOrd="0" presId="urn:microsoft.com/office/officeart/2005/8/layout/vList5"/>
+    <dgm:cxn modelId="{561239A1-4D6A-4675-AE2A-C4938EBC5E62}" type="presParOf" srcId="{78190CC4-CFF8-45AD-8824-E94E02DD18A3}" destId="{1F4FCBF9-31B5-49E2-B07D-8554B1909E27}" srcOrd="0" destOrd="0" presId="urn:microsoft.com/office/officeart/2005/8/layout/vList5"/>
+    <dgm:cxn modelId="{4C776CB5-0088-4B10-B5C6-C0D36B287AC2}" type="presParOf" srcId="{78190CC4-CFF8-45AD-8824-E94E02DD18A3}" destId="{1BDABDA8-17BC-4F49-A978-7594BF85AAA9}" srcOrd="1" destOrd="0" presId="urn:microsoft.com/office/officeart/2005/8/layout/vList5"/>
+    <dgm:cxn modelId="{84F3AD56-83A2-4A6A-94F7-E7A881D5F6BA}" type="presParOf" srcId="{11519200-9EA7-4BCA-9D6E-335E0B132F17}" destId="{84A09EBF-D03D-476F-9682-5001709F6E72}" srcOrd="11" destOrd="0" presId="urn:microsoft.com/office/officeart/2005/8/layout/vList5"/>
+    <dgm:cxn modelId="{FE29F446-3811-488B-9842-AAEFD27CDF86}" type="presParOf" srcId="{11519200-9EA7-4BCA-9D6E-335E0B132F17}" destId="{5F1E930D-7682-409F-AB64-5794A3EB8679}" srcOrd="12" destOrd="0" presId="urn:microsoft.com/office/officeart/2005/8/layout/vList5"/>
+    <dgm:cxn modelId="{DF639262-9021-482A-8A87-B22250F00493}" type="presParOf" srcId="{5F1E930D-7682-409F-AB64-5794A3EB8679}" destId="{CF2CE30B-1588-47E0-913F-3537EEBDC4F1}" srcOrd="0" destOrd="0" presId="urn:microsoft.com/office/officeart/2005/8/layout/vList5"/>
+    <dgm:cxn modelId="{A921D4DD-24FB-4DD8-91FE-963843076BF8}" type="presParOf" srcId="{5F1E930D-7682-409F-AB64-5794A3EB8679}" destId="{28FAAE43-F607-4542-A198-881D7EEEBE2B}" srcOrd="1" destOrd="0" presId="urn:microsoft.com/office/officeart/2005/8/layout/vList5"/>
+    <dgm:cxn modelId="{3D43D66B-5E4B-4D9D-B035-2E1D4F811B3E}" type="presParOf" srcId="{11519200-9EA7-4BCA-9D6E-335E0B132F17}" destId="{E0AE67B8-D252-45EB-96F8-117E0C28C1D6}" srcOrd="13" destOrd="0" presId="urn:microsoft.com/office/officeart/2005/8/layout/vList5"/>
+    <dgm:cxn modelId="{15E82B33-9186-464F-B26A-B7E32A3FAFF2}" type="presParOf" srcId="{11519200-9EA7-4BCA-9D6E-335E0B132F17}" destId="{15CF8C9B-DCF1-446A-BA90-706F2CFCA4E1}" srcOrd="14" destOrd="0" presId="urn:microsoft.com/office/officeart/2005/8/layout/vList5"/>
+    <dgm:cxn modelId="{36E1B047-7FC1-4DE1-A86F-BEC349327EB1}" type="presParOf" srcId="{15CF8C9B-DCF1-446A-BA90-706F2CFCA4E1}" destId="{CFD8AAAB-5C1C-49FB-9793-8A735C3E224D}" srcOrd="0" destOrd="0" presId="urn:microsoft.com/office/officeart/2005/8/layout/vList5"/>
+    <dgm:cxn modelId="{265711CC-39E5-460F-BDE6-7F6EADDB1A16}" type="presParOf" srcId="{11519200-9EA7-4BCA-9D6E-335E0B132F17}" destId="{E8EBF530-4F74-4A6A-B301-3D084EB1FFB8}" srcOrd="15" destOrd="0" presId="urn:microsoft.com/office/officeart/2005/8/layout/vList5"/>
+    <dgm:cxn modelId="{EE97E61F-E139-42A4-8064-67E675676186}" type="presParOf" srcId="{11519200-9EA7-4BCA-9D6E-335E0B132F17}" destId="{E1D8EF97-8851-481B-8F3C-594B2AA875C2}" srcOrd="16" destOrd="0" presId="urn:microsoft.com/office/officeart/2005/8/layout/vList5"/>
+    <dgm:cxn modelId="{32FB986B-0778-4643-9A72-6F897DBF09A4}" type="presParOf" srcId="{E1D8EF97-8851-481B-8F3C-594B2AA875C2}" destId="{2D6C104F-6F14-426D-B2D7-696B1DE16699}" srcOrd="0" destOrd="0" presId="urn:microsoft.com/office/officeart/2005/8/layout/vList5"/>
+    <dgm:cxn modelId="{A1F95A46-46E1-4859-AE46-C32F1EBB008A}" type="presParOf" srcId="{11519200-9EA7-4BCA-9D6E-335E0B132F17}" destId="{E1EF61F4-99F3-4A56-8D79-DE24C1F1193E}" srcOrd="17" destOrd="0" presId="urn:microsoft.com/office/officeart/2005/8/layout/vList5"/>
+    <dgm:cxn modelId="{55640298-A46E-4365-8B67-4F211EE6ACB5}" type="presParOf" srcId="{11519200-9EA7-4BCA-9D6E-335E0B132F17}" destId="{4220F6F5-1B4C-416D-B567-6B57A1752936}" srcOrd="18" destOrd="0" presId="urn:microsoft.com/office/officeart/2005/8/layout/vList5"/>
+    <dgm:cxn modelId="{86414501-322F-4859-8B9F-7F821A725E3F}" type="presParOf" srcId="{4220F6F5-1B4C-416D-B567-6B57A1752936}" destId="{D50E0E09-8F41-4488-9465-03AF43136D05}" srcOrd="0" destOrd="0" presId="urn:microsoft.com/office/officeart/2005/8/layout/vList5"/>
+    <dgm:cxn modelId="{5B82C683-D5F2-469F-A343-B99B24C9BD7D}" type="presParOf" srcId="{11519200-9EA7-4BCA-9D6E-335E0B132F17}" destId="{0E59C5F7-B881-4193-8BBC-0FC792ED21AD}" srcOrd="19" destOrd="0" presId="urn:microsoft.com/office/officeart/2005/8/layout/vList5"/>
+    <dgm:cxn modelId="{88168BD0-0417-46F4-A029-D80BC83C45AE}" type="presParOf" srcId="{11519200-9EA7-4BCA-9D6E-335E0B132F17}" destId="{78E34E4D-A63E-4F2F-ADB3-27E78BF3699A}" srcOrd="20" destOrd="0" presId="urn:microsoft.com/office/officeart/2005/8/layout/vList5"/>
+    <dgm:cxn modelId="{0A001321-E33C-4E92-8187-883EE58B3AE8}" type="presParOf" srcId="{78E34E4D-A63E-4F2F-ADB3-27E78BF3699A}" destId="{869DE273-415C-4E80-92D2-08079439F516}" srcOrd="0" destOrd="0" presId="urn:microsoft.com/office/officeart/2005/8/layout/vList5"/>
   </dgm:cxnLst>
   <dgm:bg/>
   <dgm:whole/>

</xml_diff>

<commit_message>
Sección 3.1 intefaces de usuario
</commit_message>
<xml_diff>
--- a/SRS[IMind]_V1.1(LineaBase).docx
+++ b/SRS[IMind]_V1.1(LineaBase).docx
@@ -137,9 +137,6 @@
               <w:sdtPr>
                 <w:alias w:val="Abstract"/>
                 <w:id w:val="703864200"/>
-                <w:placeholder>
-                  <w:docPart w:val="2B6B3082BE7E41B3A40BC40B3DCEADFC"/>
-                </w:placeholder>
                 <w:dataBinding w:prefixMappings="xmlns:ns0='http://schemas.microsoft.com/office/2006/coverPageProps'" w:xpath="/ns0:CoverPageProperties[1]/ns0:Abstract[1]" w:storeItemID="{55AF091B-3C7A-41E3-B477-F2FDAA23CFDA}"/>
                 <w:text/>
               </w:sdtPr>
@@ -358,7 +355,7 @@
               <w:lang w:val="en-US" w:eastAsia="zh-TW"/>
             </w:rPr>
             <w:pict>
-              <v:group id="_x0000_s1049" style="position:absolute;margin-left:1796.95pt;margin-top:0;width:264.55pt;height:690.65pt;z-index:251666432;mso-position-horizontal:right;mso-position-horizontal-relative:page;mso-position-vertical:bottom;mso-position-vertical-relative:page" coordorigin="5531,1258" coordsize="5291,13813">
+              <v:group id="_x0000_s1049" style="position:absolute;margin-left:2021.5pt;margin-top:0;width:264.55pt;height:690.65pt;z-index:251666432;mso-position-horizontal:right;mso-position-horizontal-relative:page;mso-position-vertical:bottom;mso-position-vertical-relative:page" coordorigin="5531,1258" coordsize="5291,13813">
                 <v:shapetype id="_x0000_t32" coordsize="21600,21600" o:spt="32" o:oned="t" path="m,l21600,21600e" filled="f">
                   <v:path arrowok="t" fillok="f" o:connecttype="none"/>
                   <o:lock v:ext="edit" shapetype="t"/>
@@ -391,7 +388,7 @@
               <w:lang w:val="en-US" w:eastAsia="zh-TW"/>
             </w:rPr>
             <w:pict>
-              <v:group id="_x0000_s1055" style="position:absolute;margin-left:2769.1pt;margin-top:0;width:332.7pt;height:227.25pt;z-index:251667456;mso-position-horizontal:right;mso-position-horizontal-relative:margin;mso-position-vertical:top;mso-position-vertical-relative:page" coordorigin="4136,15" coordsize="6654,4545" o:allowincell="f">
+              <v:group id="_x0000_s1055" style="position:absolute;margin-left:3061.8pt;margin-top:0;width:332.7pt;height:227.25pt;z-index:251667456;mso-position-horizontal:right;mso-position-horizontal-relative:margin;mso-position-vertical:top;mso-position-vertical-relative:page" coordorigin="4136,15" coordsize="6654,4545" o:allowincell="f">
                 <v:shape id="_x0000_s1056" type="#_x0000_t32" style="position:absolute;left:4136;top:15;width:3058;height:3855" o:connectortype="straight" strokecolor="#9bbb59 [3206]" strokeweight="1pt">
                   <v:shadow type="perspective" color="#4e6128 [1606]" offset="1pt" offset2="-3pt"/>
                 </v:shape>
@@ -3473,21 +3470,7 @@
                 <w:rStyle w:val="Hyperlink"/>
                 <w:noProof/>
               </w:rPr>
-              <w:t>REQUERIMIENTOS E</w:t>
-            </w:r>
-            <w:r>
-              <w:rPr>
-                <w:rStyle w:val="Hyperlink"/>
-                <w:noProof/>
-              </w:rPr>
-              <w:t>S</w:t>
-            </w:r>
-            <w:r>
-              <w:rPr>
-                <w:rStyle w:val="Hyperlink"/>
-                <w:noProof/>
-              </w:rPr>
-              <w:t>PECÍFICOS</w:t>
+              <w:t>REQUERIMIENTOS ESPECÍFICOS</w:t>
             </w:r>
             <w:r>
               <w:rPr>
@@ -17145,25 +17128,17 @@
           <w:lang w:val="es-MX"/>
         </w:rPr>
       </w:pPr>
-      <w:commentRangeStart w:id="77"/>
       <w:r>
         <w:rPr>
           <w:lang w:val="es-MX"/>
         </w:rPr>
-        <w:t xml:space="preserve">La organización </w:t>
-      </w:r>
-      <w:commentRangeEnd w:id="77"/>
-      <w:r>
-        <w:rPr>
-          <w:rStyle w:val="CommentReference"/>
-        </w:rPr>
-        <w:commentReference w:id="77"/>
+        <w:t>IMind</w:t>
       </w:r>
       <w:r>
         <w:rPr>
           <w:lang w:val="es-MX"/>
         </w:rPr>
-        <w:t>cuenta con los recursos humanos, herramientas de software y hardware y los conocimientos técnicos necesarios para la elaboración de la aplicación.</w:t>
+        <w:t xml:space="preserve"> cuenta con los recursos humanos, herramientas de software y hardware y los conocimientos técnicos necesarios para la elaboración de la aplicación.</w:t>
       </w:r>
     </w:p>
     <w:p>
@@ -17425,7 +17400,7 @@
           <w:color w:val="auto"/>
         </w:rPr>
       </w:pPr>
-      <w:bookmarkStart w:id="78" w:name="_Toc225587123"/>
+      <w:bookmarkStart w:id="77" w:name="_Toc225587123"/>
       <w:r>
         <w:rPr>
           <w:rFonts w:ascii="Calibri" w:hAnsi="Calibri"/>
@@ -17433,7 +17408,7 @@
         </w:rPr>
         <w:t>ORGANIZACIÓN DE REQUERIMIENTOS</w:t>
       </w:r>
-      <w:bookmarkEnd w:id="78"/>
+      <w:bookmarkEnd w:id="77"/>
     </w:p>
     <w:p>
       <w:pPr>
@@ -17459,7 +17434,7 @@
           <w:szCs w:val="24"/>
         </w:rPr>
       </w:pPr>
-      <w:bookmarkStart w:id="79" w:name="_Toc225587124"/>
+      <w:bookmarkStart w:id="78" w:name="_Toc225587124"/>
       <w:r>
         <w:rPr>
           <w:rFonts w:ascii="Calibri" w:hAnsi="Calibri"/>
@@ -17469,7 +17444,7 @@
         </w:rPr>
         <w:t>Distribución de requerimientos</w:t>
       </w:r>
-      <w:bookmarkEnd w:id="79"/>
+      <w:bookmarkEnd w:id="78"/>
     </w:p>
     <w:p>
       <w:pPr>
@@ -18051,7 +18026,7 @@
                 <v:shape id="_x0000_i1025" type="#_x0000_t75" style="width:58.6pt;height:82.05pt" o:ole="">
                   <v:imagedata r:id="rId16" o:title=""/>
                 </v:shape>
-                <o:OLEObject Type="Embed" ProgID="PBrush" ShapeID="_x0000_i1025" DrawAspect="Content" ObjectID="_1299329168" r:id="rId17"/>
+                <o:OLEObject Type="Embed" ProgID="PBrush" ShapeID="_x0000_i1025" DrawAspect="Content" ObjectID="_1299331112" r:id="rId17"/>
               </w:object>
             </w:r>
           </w:p>
@@ -18125,7 +18100,7 @@
                 <v:shape id="_x0000_i1026" type="#_x0000_t75" style="width:54.4pt;height:73.65pt" o:ole="">
                   <v:imagedata r:id="rId18" o:title=""/>
                 </v:shape>
-                <o:OLEObject Type="Embed" ProgID="PBrush" ShapeID="_x0000_i1026" DrawAspect="Content" ObjectID="_1299329169" r:id="rId19"/>
+                <o:OLEObject Type="Embed" ProgID="PBrush" ShapeID="_x0000_i1026" DrawAspect="Content" ObjectID="_1299331113" r:id="rId19"/>
               </w:object>
             </w:r>
           </w:p>
@@ -18199,7 +18174,7 @@
                 <v:shape id="_x0000_i1027" type="#_x0000_t75" style="width:62.8pt;height:81.2pt" o:ole="">
                   <v:imagedata r:id="rId20" o:title=""/>
                 </v:shape>
-                <o:OLEObject Type="Embed" ProgID="PBrush" ShapeID="_x0000_i1027" DrawAspect="Content" ObjectID="_1299329170" r:id="rId21"/>
+                <o:OLEObject Type="Embed" ProgID="PBrush" ShapeID="_x0000_i1027" DrawAspect="Content" ObjectID="_1299331114" r:id="rId21"/>
               </w:object>
             </w:r>
           </w:p>
@@ -18283,7 +18258,7 @@
                 <v:shape id="_x0000_i1028" type="#_x0000_t75" style="width:46.9pt;height:55.25pt" o:ole="">
                   <v:imagedata r:id="rId22" o:title=""/>
                 </v:shape>
-                <o:OLEObject Type="Embed" ProgID="PBrush" ShapeID="_x0000_i1028" DrawAspect="Content" ObjectID="_1299329171" r:id="rId23"/>
+                <o:OLEObject Type="Embed" ProgID="PBrush" ShapeID="_x0000_i1028" DrawAspect="Content" ObjectID="_1299331115" r:id="rId23"/>
               </w:object>
             </w:r>
           </w:p>
@@ -19680,7 +19655,7 @@
                 <v:shape id="_x0000_i1029" type="#_x0000_t75" style="width:58.6pt;height:82.05pt" o:ole="">
                   <v:imagedata r:id="rId16" o:title=""/>
                 </v:shape>
-                <o:OLEObject Type="Embed" ProgID="PBrush" ShapeID="_x0000_i1029" DrawAspect="Content" ObjectID="_1299329172" r:id="rId24"/>
+                <o:OLEObject Type="Embed" ProgID="PBrush" ShapeID="_x0000_i1029" DrawAspect="Content" ObjectID="_1299331116" r:id="rId24"/>
               </w:object>
             </w:r>
           </w:p>
@@ -19718,7 +19693,7 @@
                 <v:shape id="_x0000_i1030" type="#_x0000_t75" style="width:54.4pt;height:73.65pt" o:ole="">
                   <v:imagedata r:id="rId18" o:title=""/>
                 </v:shape>
-                <o:OLEObject Type="Embed" ProgID="PBrush" ShapeID="_x0000_i1030" DrawAspect="Content" ObjectID="_1299329173" r:id="rId25"/>
+                <o:OLEObject Type="Embed" ProgID="PBrush" ShapeID="_x0000_i1030" DrawAspect="Content" ObjectID="_1299331117" r:id="rId25"/>
               </w:object>
             </w:r>
           </w:p>
@@ -19756,7 +19731,7 @@
                 <v:shape id="_x0000_i1031" type="#_x0000_t75" style="width:62.8pt;height:81.2pt" o:ole="">
                   <v:imagedata r:id="rId20" o:title=""/>
                 </v:shape>
-                <o:OLEObject Type="Embed" ProgID="PBrush" ShapeID="_x0000_i1031" DrawAspect="Content" ObjectID="_1299329174" r:id="rId26"/>
+                <o:OLEObject Type="Embed" ProgID="PBrush" ShapeID="_x0000_i1031" DrawAspect="Content" ObjectID="_1299331118" r:id="rId26"/>
               </w:object>
             </w:r>
           </w:p>
@@ -19797,7 +19772,7 @@
                 <v:shape id="_x0000_i1032" type="#_x0000_t75" style="width:46.9pt;height:55.25pt" o:ole="">
                   <v:imagedata r:id="rId22" o:title=""/>
                 </v:shape>
-                <o:OLEObject Type="Embed" ProgID="PBrush" ShapeID="_x0000_i1032" DrawAspect="Content" ObjectID="_1299329175" r:id="rId27"/>
+                <o:OLEObject Type="Embed" ProgID="PBrush" ShapeID="_x0000_i1032" DrawAspect="Content" ObjectID="_1299331119" r:id="rId27"/>
               </w:object>
             </w:r>
           </w:p>
@@ -20172,7 +20147,7 @@
                 <v:shape id="_x0000_i1033" type="#_x0000_t75" style="width:58.6pt;height:82.05pt" o:ole="">
                   <v:imagedata r:id="rId16" o:title=""/>
                 </v:shape>
-                <o:OLEObject Type="Embed" ProgID="PBrush" ShapeID="_x0000_i1033" DrawAspect="Content" ObjectID="_1299329176" r:id="rId28"/>
+                <o:OLEObject Type="Embed" ProgID="PBrush" ShapeID="_x0000_i1033" DrawAspect="Content" ObjectID="_1299331120" r:id="rId28"/>
               </w:object>
             </w:r>
           </w:p>
@@ -20234,7 +20209,7 @@
                 <v:shape id="_x0000_i1034" type="#_x0000_t75" style="width:62.8pt;height:81.2pt" o:ole="">
                   <v:imagedata r:id="rId20" o:title=""/>
                 </v:shape>
-                <o:OLEObject Type="Embed" ProgID="PBrush" ShapeID="_x0000_i1034" DrawAspect="Content" ObjectID="_1299329177" r:id="rId29"/>
+                <o:OLEObject Type="Embed" ProgID="PBrush" ShapeID="_x0000_i1034" DrawAspect="Content" ObjectID="_1299331121" r:id="rId29"/>
               </w:object>
             </w:r>
           </w:p>
@@ -20272,7 +20247,7 @@
                 <v:shape id="_x0000_i1035" type="#_x0000_t75" style="width:46.9pt;height:55.25pt" o:ole="">
                   <v:imagedata r:id="rId22" o:title=""/>
                 </v:shape>
-                <o:OLEObject Type="Embed" ProgID="PBrush" ShapeID="_x0000_i1035" DrawAspect="Content" ObjectID="_1299329178" r:id="rId30"/>
+                <o:OLEObject Type="Embed" ProgID="PBrush" ShapeID="_x0000_i1035" DrawAspect="Content" ObjectID="_1299331122" r:id="rId30"/>
               </w:object>
             </w:r>
           </w:p>
@@ -20820,7 +20795,7 @@
                 <v:shape id="_x0000_i1036" type="#_x0000_t75" style="width:58.6pt;height:82.05pt" o:ole="">
                   <v:imagedata r:id="rId16" o:title=""/>
                 </v:shape>
-                <o:OLEObject Type="Embed" ProgID="PBrush" ShapeID="_x0000_i1036" DrawAspect="Content" ObjectID="_1299329179" r:id="rId31"/>
+                <o:OLEObject Type="Embed" ProgID="PBrush" ShapeID="_x0000_i1036" DrawAspect="Content" ObjectID="_1299331123" r:id="rId31"/>
               </w:object>
             </w:r>
           </w:p>
@@ -20858,7 +20833,7 @@
                 <v:shape id="_x0000_i1037" type="#_x0000_t75" style="width:54.4pt;height:73.65pt" o:ole="">
                   <v:imagedata r:id="rId18" o:title=""/>
                 </v:shape>
-                <o:OLEObject Type="Embed" ProgID="PBrush" ShapeID="_x0000_i1037" DrawAspect="Content" ObjectID="_1299329180" r:id="rId32"/>
+                <o:OLEObject Type="Embed" ProgID="PBrush" ShapeID="_x0000_i1037" DrawAspect="Content" ObjectID="_1299331124" r:id="rId32"/>
               </w:object>
             </w:r>
           </w:p>
@@ -20896,7 +20871,7 @@
                 <v:shape id="_x0000_i1038" type="#_x0000_t75" style="width:62.8pt;height:81.2pt" o:ole="">
                   <v:imagedata r:id="rId20" o:title=""/>
                 </v:shape>
-                <o:OLEObject Type="Embed" ProgID="PBrush" ShapeID="_x0000_i1038" DrawAspect="Content" ObjectID="_1299329181" r:id="rId33"/>
+                <o:OLEObject Type="Embed" ProgID="PBrush" ShapeID="_x0000_i1038" DrawAspect="Content" ObjectID="_1299331125" r:id="rId33"/>
               </w:object>
             </w:r>
           </w:p>
@@ -20925,7 +20900,7 @@
                 <v:shape id="_x0000_i1039" type="#_x0000_t75" style="width:46.9pt;height:55.25pt" o:ole="">
                   <v:imagedata r:id="rId22" o:title=""/>
                 </v:shape>
-                <o:OLEObject Type="Embed" ProgID="PBrush" ShapeID="_x0000_i1039" DrawAspect="Content" ObjectID="_1299329182" r:id="rId34"/>
+                <o:OLEObject Type="Embed" ProgID="PBrush" ShapeID="_x0000_i1039" DrawAspect="Content" ObjectID="_1299331126" r:id="rId34"/>
               </w:object>
             </w:r>
           </w:p>
@@ -21257,7 +21232,7 @@
           <w:sz w:val="24"/>
         </w:rPr>
       </w:pPr>
-      <w:bookmarkStart w:id="80" w:name="_Toc225587125"/>
+      <w:bookmarkStart w:id="79" w:name="_Toc225587125"/>
       <w:r>
         <w:rPr>
           <w:rFonts w:ascii="Calibri" w:hAnsi="Calibri"/>
@@ -21266,7 +21241,7 @@
         </w:rPr>
         <w:t>Estrategia de Trazabilidad</w:t>
       </w:r>
-      <w:bookmarkEnd w:id="80"/>
+      <w:bookmarkEnd w:id="79"/>
     </w:p>
     <w:p>
       <w:pPr>
@@ -21522,9 +21497,9 @@
           <w:color w:val="auto"/>
         </w:rPr>
       </w:pPr>
-      <w:bookmarkStart w:id="81" w:name="_Ref225484316"/>
-      <w:bookmarkStart w:id="82" w:name="_Ref225484358"/>
-      <w:bookmarkStart w:id="83" w:name="_Toc225587126"/>
+      <w:bookmarkStart w:id="80" w:name="_Ref225484316"/>
+      <w:bookmarkStart w:id="81" w:name="_Ref225484358"/>
+      <w:bookmarkStart w:id="82" w:name="_Toc225587126"/>
       <w:r>
         <w:rPr>
           <w:rFonts w:asciiTheme="minorHAnsi" w:hAnsiTheme="minorHAnsi"/>
@@ -21533,9 +21508,9 @@
         <w:lastRenderedPageBreak/>
         <w:t>REQUERIMIENTOS ESPECÍFICOS</w:t>
       </w:r>
+      <w:bookmarkEnd w:id="80"/>
       <w:bookmarkEnd w:id="81"/>
       <w:bookmarkEnd w:id="82"/>
-      <w:bookmarkEnd w:id="83"/>
     </w:p>
     <w:p>
       <w:pPr>
@@ -21566,16 +21541,16 @@
       <w:r>
         <w:t xml:space="preserve">Para su correspondiente documentación, se tiene en cuenta la plantilla de </w:t>
       </w:r>
-      <w:commentRangeStart w:id="84"/>
+      <w:commentRangeStart w:id="83"/>
       <w:r>
         <w:t>Volere</w:t>
       </w:r>
-      <w:commentRangeEnd w:id="84"/>
+      <w:commentRangeEnd w:id="83"/>
       <w:r>
         <w:rPr>
           <w:rStyle w:val="CommentReference"/>
         </w:rPr>
-        <w:commentReference w:id="84"/>
+        <w:commentReference w:id="83"/>
       </w:r>
       <w:r>
         <w:t xml:space="preserve"> que proporciona los atributos necesarios para su representación.</w:t>
@@ -21994,13 +21969,43 @@
     </w:p>
     <w:p>
       <w:pPr>
+        <w:jc w:val="both"/>
+      </w:pPr>
+    </w:p>
+    <w:p>
+      <w:pPr>
+        <w:jc w:val="both"/>
+      </w:pPr>
+    </w:p>
+    <w:p>
+      <w:pPr>
+        <w:jc w:val="both"/>
+      </w:pPr>
+    </w:p>
+    <w:p>
+      <w:pPr>
+        <w:jc w:val="both"/>
+      </w:pPr>
+    </w:p>
+    <w:p>
+      <w:pPr>
+        <w:jc w:val="both"/>
+      </w:pPr>
+    </w:p>
+    <w:p>
+      <w:pPr>
+        <w:jc w:val="both"/>
+      </w:pPr>
+    </w:p>
+    <w:p>
+      <w:pPr>
         <w:pStyle w:val="Heading2"/>
         <w:rPr>
           <w:rFonts w:asciiTheme="minorHAnsi" w:hAnsiTheme="minorHAnsi"/>
           <w:color w:val="auto"/>
         </w:rPr>
       </w:pPr>
-      <w:bookmarkStart w:id="85" w:name="_Toc225587127"/>
+      <w:bookmarkStart w:id="84" w:name="_Toc225587127"/>
       <w:r>
         <w:rPr>
           <w:rFonts w:asciiTheme="minorHAnsi" w:hAnsiTheme="minorHAnsi"/>
@@ -22009,8 +22014,9 @@
         <w:lastRenderedPageBreak/>
         <w:t>REQUERIMIENTOS DE INTERFACES EXTERNAS</w:t>
       </w:r>
-      <w:bookmarkEnd w:id="85"/>
+      <w:bookmarkEnd w:id="84"/>
     </w:p>
+    <w:p/>
     <w:p>
       <w:pPr>
         <w:pStyle w:val="Heading3"/>
@@ -22021,7 +22027,7 @@
           <w:szCs w:val="24"/>
         </w:rPr>
       </w:pPr>
-      <w:bookmarkStart w:id="86" w:name="_Toc225587128"/>
+      <w:bookmarkStart w:id="85" w:name="_Toc225587128"/>
       <w:r>
         <w:rPr>
           <w:rFonts w:asciiTheme="minorHAnsi" w:hAnsiTheme="minorHAnsi"/>
@@ -22031,7 +22037,1039 @@
         </w:rPr>
         <w:t>Interfaces con el Usuario</w:t>
       </w:r>
-      <w:bookmarkEnd w:id="86"/>
+      <w:bookmarkEnd w:id="85"/>
+    </w:p>
+    <w:p>
+      <w:pPr>
+        <w:rPr>
+          <w:lang w:val="es-MX"/>
+        </w:rPr>
+      </w:pPr>
+      <w:r>
+        <w:t xml:space="preserve">Dentro de las interfaces del usuario que manejará el juego Demented Movie Game, se encuentran las descritas </w:t>
+      </w:r>
+      <w:r>
+        <w:rPr>
+          <w:lang w:val="es-MX"/>
+        </w:rPr>
+        <w:t>en la sección 2.1.2 Interfaces con el usuario y la interacción con la interfaz grafica del juego  se encuentra definida en la siguiente tabla:</w:t>
+      </w:r>
+    </w:p>
+    <w:tbl>
+      <w:tblPr>
+        <w:tblStyle w:val="MediumGrid3-Accent3"/>
+        <w:tblW w:w="0" w:type="auto"/>
+        <w:tblLook w:val="04A0"/>
+      </w:tblPr>
+      <w:tblGrid>
+        <w:gridCol w:w="1809"/>
+        <w:gridCol w:w="2410"/>
+        <w:gridCol w:w="2268"/>
+        <w:gridCol w:w="2491"/>
+      </w:tblGrid>
+      <w:tr>
+        <w:trPr>
+          <w:cnfStyle w:val="100000000000"/>
+        </w:trPr>
+        <w:tc>
+          <w:tcPr>
+            <w:cnfStyle w:val="001000000000"/>
+            <w:tcW w:w="1809" w:type="dxa"/>
+          </w:tcPr>
+          <w:p>
+            <w:pPr>
+              <w:rPr>
+                <w:lang w:val="es-MX"/>
+              </w:rPr>
+            </w:pPr>
+            <w:r>
+              <w:rPr>
+                <w:lang w:val="es-MX"/>
+              </w:rPr>
+              <w:t>Interfaz</w:t>
+            </w:r>
+          </w:p>
+        </w:tc>
+        <w:tc>
+          <w:tcPr>
+            <w:tcW w:w="2410" w:type="dxa"/>
+          </w:tcPr>
+          <w:p>
+            <w:pPr>
+              <w:cnfStyle w:val="100000000000"/>
+              <w:rPr>
+                <w:lang w:val="es-MX"/>
+              </w:rPr>
+            </w:pPr>
+            <w:r>
+              <w:rPr>
+                <w:lang w:val="es-MX"/>
+              </w:rPr>
+              <w:t>Entradas</w:t>
+            </w:r>
+          </w:p>
+        </w:tc>
+        <w:tc>
+          <w:tcPr>
+            <w:tcW w:w="2268" w:type="dxa"/>
+          </w:tcPr>
+          <w:p>
+            <w:pPr>
+              <w:cnfStyle w:val="100000000000"/>
+              <w:rPr>
+                <w:lang w:val="es-MX"/>
+              </w:rPr>
+            </w:pPr>
+            <w:r>
+              <w:rPr>
+                <w:lang w:val="es-MX"/>
+              </w:rPr>
+              <w:t>Salidas</w:t>
+            </w:r>
+          </w:p>
+        </w:tc>
+        <w:tc>
+          <w:tcPr>
+            <w:tcW w:w="2491" w:type="dxa"/>
+          </w:tcPr>
+          <w:p>
+            <w:pPr>
+              <w:cnfStyle w:val="100000000000"/>
+              <w:rPr>
+                <w:lang w:val="es-MX"/>
+              </w:rPr>
+            </w:pPr>
+            <w:r>
+              <w:rPr>
+                <w:lang w:val="es-MX"/>
+              </w:rPr>
+              <w:t>Descripción</w:t>
+            </w:r>
+          </w:p>
+        </w:tc>
+      </w:tr>
+      <w:tr>
+        <w:trPr>
+          <w:cnfStyle w:val="000000100000"/>
+        </w:trPr>
+        <w:tc>
+          <w:tcPr>
+            <w:cnfStyle w:val="001000000000"/>
+            <w:tcW w:w="1809" w:type="dxa"/>
+          </w:tcPr>
+          <w:p>
+            <w:pPr>
+              <w:rPr>
+                <w:lang w:val="es-MX"/>
+              </w:rPr>
+            </w:pPr>
+            <w:r>
+              <w:rPr>
+                <w:lang w:val="es-MX"/>
+              </w:rPr>
+              <w:t>Login</w:t>
+            </w:r>
+          </w:p>
+        </w:tc>
+        <w:tc>
+          <w:tcPr>
+            <w:tcW w:w="2410" w:type="dxa"/>
+          </w:tcPr>
+          <w:p>
+            <w:pPr>
+              <w:cnfStyle w:val="000000100000"/>
+              <w:rPr>
+                <w:lang w:val="es-MX"/>
+              </w:rPr>
+            </w:pPr>
+            <w:r>
+              <w:rPr>
+                <w:lang w:val="es-MX"/>
+              </w:rPr>
+              <w:t>- Nombre de usuario.</w:t>
+            </w:r>
+          </w:p>
+          <w:p>
+            <w:pPr>
+              <w:cnfStyle w:val="000000100000"/>
+              <w:rPr>
+                <w:lang w:val="es-MX"/>
+              </w:rPr>
+            </w:pPr>
+            <w:r>
+              <w:rPr>
+                <w:lang w:val="es-MX"/>
+              </w:rPr>
+              <w:t>- Contraseña.</w:t>
+            </w:r>
+          </w:p>
+        </w:tc>
+        <w:tc>
+          <w:tcPr>
+            <w:tcW w:w="2268" w:type="dxa"/>
+          </w:tcPr>
+          <w:p>
+            <w:pPr>
+              <w:cnfStyle w:val="000000100000"/>
+              <w:rPr>
+                <w:lang w:val="es-MX"/>
+              </w:rPr>
+            </w:pPr>
+            <w:r>
+              <w:rPr>
+                <w:lang w:val="es-MX"/>
+              </w:rPr>
+              <w:t>Interfaz Menú principal de Demented Movie Game</w:t>
+            </w:r>
+          </w:p>
+        </w:tc>
+        <w:tc>
+          <w:tcPr>
+            <w:tcW w:w="2491" w:type="dxa"/>
+          </w:tcPr>
+          <w:p>
+            <w:pPr>
+              <w:cnfStyle w:val="000000100000"/>
+              <w:rPr>
+                <w:lang w:val="es-MX"/>
+              </w:rPr>
+            </w:pPr>
+            <w:r>
+              <w:rPr>
+                <w:lang w:val="es-MX"/>
+              </w:rPr>
+              <w:t>Esta interfaz permite a los usuarios tener acceso al sistema</w:t>
+            </w:r>
+          </w:p>
+        </w:tc>
+      </w:tr>
+      <w:tr>
+        <w:tc>
+          <w:tcPr>
+            <w:cnfStyle w:val="001000000000"/>
+            <w:tcW w:w="1809" w:type="dxa"/>
+          </w:tcPr>
+          <w:p>
+            <w:pPr>
+              <w:rPr>
+                <w:lang w:val="es-MX"/>
+              </w:rPr>
+            </w:pPr>
+            <w:r>
+              <w:rPr>
+                <w:lang w:val="es-MX"/>
+              </w:rPr>
+              <w:t>Registro de usuario</w:t>
+            </w:r>
+          </w:p>
+        </w:tc>
+        <w:tc>
+          <w:tcPr>
+            <w:tcW w:w="2410" w:type="dxa"/>
+          </w:tcPr>
+          <w:p>
+            <w:pPr>
+              <w:cnfStyle w:val="000000000000"/>
+              <w:rPr>
+                <w:lang w:val="es-MX"/>
+              </w:rPr>
+            </w:pPr>
+            <w:r>
+              <w:rPr>
+                <w:lang w:val="es-MX"/>
+              </w:rPr>
+              <w:t>- Nombre de usuario.</w:t>
+            </w:r>
+            <w:r>
+              <w:rPr>
+                <w:lang w:val="es-MX"/>
+              </w:rPr>
+              <w:br/>
+              <w:t xml:space="preserve">  Contraseña.</w:t>
+            </w:r>
+          </w:p>
+          <w:p>
+            <w:pPr>
+              <w:cnfStyle w:val="000000000000"/>
+              <w:rPr>
+                <w:lang w:val="es-MX"/>
+              </w:rPr>
+            </w:pPr>
+          </w:p>
+        </w:tc>
+        <w:tc>
+          <w:tcPr>
+            <w:tcW w:w="2268" w:type="dxa"/>
+          </w:tcPr>
+          <w:p>
+            <w:pPr>
+              <w:cnfStyle w:val="000000000000"/>
+              <w:rPr>
+                <w:lang w:val="es-MX"/>
+              </w:rPr>
+            </w:pPr>
+            <w:r>
+              <w:rPr>
+                <w:lang w:val="es-MX"/>
+              </w:rPr>
+              <w:t>Interfaz Menú principal de Demented Movie Game</w:t>
+            </w:r>
+          </w:p>
+        </w:tc>
+        <w:tc>
+          <w:tcPr>
+            <w:tcW w:w="2491" w:type="dxa"/>
+          </w:tcPr>
+          <w:p>
+            <w:pPr>
+              <w:cnfStyle w:val="000000000000"/>
+              <w:rPr>
+                <w:lang w:val="es-MX"/>
+              </w:rPr>
+            </w:pPr>
+            <w:r>
+              <w:rPr>
+                <w:lang w:val="es-MX"/>
+              </w:rPr>
+              <w:t>Permite a un nuevo usuario registrarse en el sistema para tener acceso al juego.</w:t>
+            </w:r>
+          </w:p>
+        </w:tc>
+      </w:tr>
+      <w:tr>
+        <w:trPr>
+          <w:cnfStyle w:val="000000100000"/>
+          <w:trHeight w:val="519"/>
+        </w:trPr>
+        <w:tc>
+          <w:tcPr>
+            <w:cnfStyle w:val="001000000000"/>
+            <w:tcW w:w="1809" w:type="dxa"/>
+            <w:vMerge w:val="restart"/>
+          </w:tcPr>
+          <w:p>
+            <w:pPr>
+              <w:rPr>
+                <w:lang w:val="es-MX"/>
+              </w:rPr>
+            </w:pPr>
+            <w:r>
+              <w:rPr>
+                <w:lang w:val="es-MX"/>
+              </w:rPr>
+              <w:t>Menú Principal</w:t>
+            </w:r>
+          </w:p>
+        </w:tc>
+        <w:tc>
+          <w:tcPr>
+            <w:tcW w:w="2410" w:type="dxa"/>
+          </w:tcPr>
+          <w:p>
+            <w:pPr>
+              <w:cnfStyle w:val="000000100000"/>
+              <w:rPr>
+                <w:lang w:val="es-MX"/>
+              </w:rPr>
+            </w:pPr>
+            <w:r>
+              <w:rPr>
+                <w:lang w:val="es-MX"/>
+              </w:rPr>
+              <w:t xml:space="preserve">-  Opción crear partida </w:t>
+            </w:r>
+          </w:p>
+          <w:p>
+            <w:pPr>
+              <w:cnfStyle w:val="000000100000"/>
+              <w:rPr>
+                <w:lang w:val="es-MX"/>
+              </w:rPr>
+            </w:pPr>
+          </w:p>
+        </w:tc>
+        <w:tc>
+          <w:tcPr>
+            <w:tcW w:w="2268" w:type="dxa"/>
+          </w:tcPr>
+          <w:p>
+            <w:pPr>
+              <w:cnfStyle w:val="000000100000"/>
+              <w:rPr>
+                <w:lang w:val="es-MX"/>
+              </w:rPr>
+            </w:pPr>
+            <w:r>
+              <w:rPr>
+                <w:lang w:val="es-MX"/>
+              </w:rPr>
+              <w:t>Interfaz crear partida</w:t>
+            </w:r>
+          </w:p>
+        </w:tc>
+        <w:tc>
+          <w:tcPr>
+            <w:tcW w:w="2491" w:type="dxa"/>
+            <w:vMerge w:val="restart"/>
+          </w:tcPr>
+          <w:p>
+            <w:pPr>
+              <w:cnfStyle w:val="000000100000"/>
+              <w:rPr>
+                <w:lang w:val="es-MX"/>
+              </w:rPr>
+            </w:pPr>
+            <w:r>
+              <w:rPr>
+                <w:lang w:val="es-MX"/>
+              </w:rPr>
+              <w:t>Permite al usuario crear o unirse a una partida</w:t>
+            </w:r>
+          </w:p>
+        </w:tc>
+      </w:tr>
+      <w:tr>
+        <w:trPr>
+          <w:trHeight w:val="518"/>
+        </w:trPr>
+        <w:tc>
+          <w:tcPr>
+            <w:cnfStyle w:val="001000000000"/>
+            <w:tcW w:w="1809" w:type="dxa"/>
+            <w:vMerge/>
+            <w:tcBorders>
+              <w:bottom w:val="nil"/>
+            </w:tcBorders>
+          </w:tcPr>
+          <w:p>
+            <w:pPr>
+              <w:rPr>
+                <w:lang w:val="es-MX"/>
+              </w:rPr>
+            </w:pPr>
+          </w:p>
+        </w:tc>
+        <w:tc>
+          <w:tcPr>
+            <w:tcW w:w="2410" w:type="dxa"/>
+            <w:tcBorders>
+              <w:top w:val="single" w:sz="8" w:space="0" w:color="FFFFFF" w:themeColor="background1"/>
+              <w:bottom w:val="single" w:sz="8" w:space="0" w:color="FFFFFF" w:themeColor="background1"/>
+            </w:tcBorders>
+            <w:shd w:val="clear" w:color="auto" w:fill="CDDDAC" w:themeFill="accent3" w:themeFillTint="7F"/>
+          </w:tcPr>
+          <w:p>
+            <w:pPr>
+              <w:cnfStyle w:val="000000000000"/>
+              <w:rPr>
+                <w:lang w:val="es-MX"/>
+              </w:rPr>
+            </w:pPr>
+            <w:r>
+              <w:rPr>
+                <w:lang w:val="es-MX"/>
+              </w:rPr>
+              <w:t>-  Opción unirse a una         partida</w:t>
+            </w:r>
+          </w:p>
+        </w:tc>
+        <w:tc>
+          <w:tcPr>
+            <w:tcW w:w="2268" w:type="dxa"/>
+            <w:tcBorders>
+              <w:bottom w:val="single" w:sz="8" w:space="0" w:color="FFFFFF" w:themeColor="background1"/>
+            </w:tcBorders>
+            <w:shd w:val="clear" w:color="auto" w:fill="CDDDAC" w:themeFill="accent3" w:themeFillTint="7F"/>
+          </w:tcPr>
+          <w:p>
+            <w:pPr>
+              <w:cnfStyle w:val="000000000000"/>
+              <w:rPr>
+                <w:lang w:val="es-MX"/>
+              </w:rPr>
+            </w:pPr>
+            <w:r>
+              <w:rPr>
+                <w:lang w:val="es-MX"/>
+              </w:rPr>
+              <w:t>Interfaz Seleccionar partidas</w:t>
+            </w:r>
+          </w:p>
+        </w:tc>
+        <w:tc>
+          <w:tcPr>
+            <w:tcW w:w="2491" w:type="dxa"/>
+            <w:vMerge/>
+            <w:tcBorders>
+              <w:bottom w:val="single" w:sz="8" w:space="0" w:color="FFFFFF" w:themeColor="background1"/>
+            </w:tcBorders>
+            <w:shd w:val="clear" w:color="auto" w:fill="CDDDAC" w:themeFill="accent3" w:themeFillTint="7F"/>
+          </w:tcPr>
+          <w:p>
+            <w:pPr>
+              <w:cnfStyle w:val="000000000000"/>
+              <w:rPr>
+                <w:lang w:val="es-MX"/>
+              </w:rPr>
+            </w:pPr>
+          </w:p>
+        </w:tc>
+      </w:tr>
+      <w:tr>
+        <w:trPr>
+          <w:cnfStyle w:val="000000100000"/>
+        </w:trPr>
+        <w:tc>
+          <w:tcPr>
+            <w:cnfStyle w:val="001000000000"/>
+            <w:tcW w:w="1809" w:type="dxa"/>
+          </w:tcPr>
+          <w:p>
+            <w:pPr>
+              <w:rPr>
+                <w:lang w:val="es-MX"/>
+              </w:rPr>
+            </w:pPr>
+            <w:r>
+              <w:rPr>
+                <w:lang w:val="es-MX"/>
+              </w:rPr>
+              <w:t>Crear Partida</w:t>
+            </w:r>
+          </w:p>
+        </w:tc>
+        <w:tc>
+          <w:tcPr>
+            <w:tcW w:w="2410" w:type="dxa"/>
+          </w:tcPr>
+          <w:p>
+            <w:pPr>
+              <w:cnfStyle w:val="000000100000"/>
+              <w:rPr>
+                <w:lang w:val="es-MX"/>
+              </w:rPr>
+            </w:pPr>
+            <w:r>
+              <w:rPr>
+                <w:lang w:val="es-MX"/>
+              </w:rPr>
+              <w:t>- Nombre de la Partida.</w:t>
+            </w:r>
+          </w:p>
+          <w:p>
+            <w:pPr>
+              <w:cnfStyle w:val="000000100000"/>
+              <w:rPr>
+                <w:lang w:val="es-MX"/>
+              </w:rPr>
+            </w:pPr>
+            <w:r>
+              <w:rPr>
+                <w:lang w:val="es-MX"/>
+              </w:rPr>
+              <w:t>- Modalidad.</w:t>
+            </w:r>
+          </w:p>
+          <w:p>
+            <w:pPr>
+              <w:cnfStyle w:val="000000100000"/>
+              <w:rPr>
+                <w:lang w:val="es-MX"/>
+              </w:rPr>
+            </w:pPr>
+            <w:r>
+              <w:rPr>
+                <w:lang w:val="es-MX"/>
+              </w:rPr>
+              <w:t>- Numero máximo de  participantes.</w:t>
+            </w:r>
+          </w:p>
+        </w:tc>
+        <w:tc>
+          <w:tcPr>
+            <w:tcW w:w="2268" w:type="dxa"/>
+          </w:tcPr>
+          <w:p>
+            <w:pPr>
+              <w:cnfStyle w:val="000000100000"/>
+              <w:rPr>
+                <w:lang w:val="es-MX"/>
+              </w:rPr>
+            </w:pPr>
+            <w:r>
+              <w:rPr>
+                <w:lang w:val="es-MX"/>
+              </w:rPr>
+              <w:t>Interfaz de Juego</w:t>
+            </w:r>
+          </w:p>
+        </w:tc>
+        <w:tc>
+          <w:tcPr>
+            <w:tcW w:w="2491" w:type="dxa"/>
+          </w:tcPr>
+          <w:p>
+            <w:pPr>
+              <w:cnfStyle w:val="000000100000"/>
+              <w:rPr>
+                <w:lang w:val="es-MX"/>
+              </w:rPr>
+            </w:pPr>
+            <w:r>
+              <w:rPr>
+                <w:lang w:val="es-MX"/>
+              </w:rPr>
+              <w:t>Permite ser el Anfitrión de una partida e invitar a otros jugadores.</w:t>
+            </w:r>
+          </w:p>
+        </w:tc>
+      </w:tr>
+      <w:tr>
+        <w:tc>
+          <w:tcPr>
+            <w:cnfStyle w:val="001000000000"/>
+            <w:tcW w:w="1809" w:type="dxa"/>
+          </w:tcPr>
+          <w:p>
+            <w:pPr>
+              <w:rPr>
+                <w:lang w:val="es-MX"/>
+              </w:rPr>
+            </w:pPr>
+            <w:r>
+              <w:rPr>
+                <w:lang w:val="es-MX"/>
+              </w:rPr>
+              <w:t>Interfaz Seleccionar Partida</w:t>
+            </w:r>
+          </w:p>
+        </w:tc>
+        <w:tc>
+          <w:tcPr>
+            <w:tcW w:w="2410" w:type="dxa"/>
+          </w:tcPr>
+          <w:p>
+            <w:pPr>
+              <w:cnfStyle w:val="000000000000"/>
+              <w:rPr>
+                <w:lang w:val="es-MX"/>
+              </w:rPr>
+            </w:pPr>
+            <w:r>
+              <w:rPr>
+                <w:lang w:val="es-MX"/>
+              </w:rPr>
+              <w:t>- Lista de partidas creadas.</w:t>
+            </w:r>
+          </w:p>
+        </w:tc>
+        <w:tc>
+          <w:tcPr>
+            <w:tcW w:w="2268" w:type="dxa"/>
+          </w:tcPr>
+          <w:p>
+            <w:pPr>
+              <w:cnfStyle w:val="000000000000"/>
+              <w:rPr>
+                <w:lang w:val="es-MX"/>
+              </w:rPr>
+            </w:pPr>
+            <w:r>
+              <w:rPr>
+                <w:lang w:val="es-MX"/>
+              </w:rPr>
+              <w:t>Interfaz de Juego</w:t>
+            </w:r>
+          </w:p>
+        </w:tc>
+        <w:tc>
+          <w:tcPr>
+            <w:tcW w:w="2491" w:type="dxa"/>
+          </w:tcPr>
+          <w:p>
+            <w:pPr>
+              <w:cnfStyle w:val="000000000000"/>
+              <w:rPr>
+                <w:lang w:val="es-MX"/>
+              </w:rPr>
+            </w:pPr>
+            <w:r>
+              <w:rPr>
+                <w:lang w:val="es-MX"/>
+              </w:rPr>
+              <w:t>Permite al usuario seleccionar una partida ya creada a la que pueda unirse.</w:t>
+            </w:r>
+          </w:p>
+        </w:tc>
+      </w:tr>
+      <w:tr>
+        <w:trPr>
+          <w:cnfStyle w:val="000000100000"/>
+        </w:trPr>
+        <w:tc>
+          <w:tcPr>
+            <w:cnfStyle w:val="001000000000"/>
+            <w:tcW w:w="1809" w:type="dxa"/>
+          </w:tcPr>
+          <w:p>
+            <w:pPr>
+              <w:rPr>
+                <w:lang w:val="es-MX"/>
+              </w:rPr>
+            </w:pPr>
+            <w:r>
+              <w:rPr>
+                <w:lang w:val="es-MX"/>
+              </w:rPr>
+              <w:t>Juego</w:t>
+            </w:r>
+          </w:p>
+        </w:tc>
+        <w:tc>
+          <w:tcPr>
+            <w:tcW w:w="2410" w:type="dxa"/>
+          </w:tcPr>
+          <w:p>
+            <w:pPr>
+              <w:cnfStyle w:val="000000100000"/>
+              <w:rPr>
+                <w:lang w:val="es-MX"/>
+              </w:rPr>
+            </w:pPr>
+            <w:r>
+              <w:rPr>
+                <w:lang w:val="es-MX"/>
+              </w:rPr>
+              <w:t>-  Carta seleccionada.</w:t>
+            </w:r>
+          </w:p>
+          <w:p>
+            <w:pPr>
+              <w:cnfStyle w:val="000000100000"/>
+              <w:rPr>
+                <w:lang w:val="es-MX"/>
+              </w:rPr>
+            </w:pPr>
+            <w:r>
+              <w:rPr>
+                <w:lang w:val="es-MX"/>
+              </w:rPr>
+              <w:t>-  Mensajes de chat</w:t>
+            </w:r>
+          </w:p>
+          <w:p>
+            <w:pPr>
+              <w:cnfStyle w:val="000000100000"/>
+              <w:rPr>
+                <w:lang w:val="es-MX"/>
+              </w:rPr>
+            </w:pPr>
+          </w:p>
+        </w:tc>
+        <w:tc>
+          <w:tcPr>
+            <w:tcW w:w="2268" w:type="dxa"/>
+          </w:tcPr>
+          <w:p>
+            <w:pPr>
+              <w:cnfStyle w:val="000000100000"/>
+              <w:rPr>
+                <w:lang w:val="es-MX"/>
+              </w:rPr>
+            </w:pPr>
+            <w:r>
+              <w:rPr>
+                <w:lang w:val="es-MX"/>
+              </w:rPr>
+              <w:t>-  Estado del tablero.</w:t>
+            </w:r>
+          </w:p>
+          <w:p>
+            <w:pPr>
+              <w:cnfStyle w:val="000000100000"/>
+              <w:rPr>
+                <w:lang w:val="es-MX"/>
+              </w:rPr>
+            </w:pPr>
+            <w:r>
+              <w:rPr>
+                <w:lang w:val="es-MX"/>
+              </w:rPr>
+              <w:t>-  Ganador de la partida</w:t>
+            </w:r>
+          </w:p>
+        </w:tc>
+        <w:tc>
+          <w:tcPr>
+            <w:tcW w:w="2491" w:type="dxa"/>
+          </w:tcPr>
+          <w:p>
+            <w:pPr>
+              <w:cnfStyle w:val="000000100000"/>
+              <w:rPr>
+                <w:lang w:val="es-MX"/>
+              </w:rPr>
+            </w:pPr>
+            <w:r>
+              <w:rPr>
+                <w:lang w:val="es-MX"/>
+              </w:rPr>
+              <w:t>Permite al jugador llevar a cabo las jugadas e interactuar mediante el chat con otros usuarios.</w:t>
+            </w:r>
+          </w:p>
+        </w:tc>
+      </w:tr>
+      <w:tr>
+        <w:tc>
+          <w:tcPr>
+            <w:cnfStyle w:val="001000000000"/>
+            <w:tcW w:w="1809" w:type="dxa"/>
+          </w:tcPr>
+          <w:p>
+            <w:pPr>
+              <w:rPr>
+                <w:lang w:val="es-MX"/>
+              </w:rPr>
+            </w:pPr>
+            <w:r>
+              <w:rPr>
+                <w:lang w:val="es-MX"/>
+              </w:rPr>
+              <w:t>Estadísticas Personales</w:t>
+            </w:r>
+          </w:p>
+        </w:tc>
+        <w:tc>
+          <w:tcPr>
+            <w:tcW w:w="2410" w:type="dxa"/>
+          </w:tcPr>
+          <w:p>
+            <w:pPr>
+              <w:cnfStyle w:val="000000000000"/>
+              <w:rPr>
+                <w:lang w:val="es-MX"/>
+              </w:rPr>
+            </w:pPr>
+            <w:r>
+              <w:rPr>
+                <w:lang w:val="es-MX"/>
+              </w:rPr>
+              <w:t>Ninguna</w:t>
+            </w:r>
+          </w:p>
+        </w:tc>
+        <w:tc>
+          <w:tcPr>
+            <w:tcW w:w="2268" w:type="dxa"/>
+          </w:tcPr>
+          <w:p>
+            <w:pPr>
+              <w:cnfStyle w:val="000000000000"/>
+              <w:rPr>
+                <w:lang w:val="es-MX"/>
+              </w:rPr>
+            </w:pPr>
+            <w:r>
+              <w:rPr>
+                <w:lang w:val="es-MX"/>
+              </w:rPr>
+              <w:t>Estadísticas de Usuario</w:t>
+            </w:r>
+          </w:p>
+        </w:tc>
+        <w:tc>
+          <w:tcPr>
+            <w:tcW w:w="2491" w:type="dxa"/>
+          </w:tcPr>
+          <w:p>
+            <w:pPr>
+              <w:cnfStyle w:val="000000000000"/>
+              <w:rPr>
+                <w:lang w:val="es-MX"/>
+              </w:rPr>
+            </w:pPr>
+            <w:r>
+              <w:rPr>
+                <w:lang w:val="es-MX"/>
+              </w:rPr>
+              <w:t>Permite conocer las estadísticas personales.</w:t>
+            </w:r>
+          </w:p>
+        </w:tc>
+      </w:tr>
+      <w:tr>
+        <w:trPr>
+          <w:cnfStyle w:val="000000100000"/>
+        </w:trPr>
+        <w:tc>
+          <w:tcPr>
+            <w:cnfStyle w:val="001000000000"/>
+            <w:tcW w:w="1809" w:type="dxa"/>
+          </w:tcPr>
+          <w:p>
+            <w:pPr>
+              <w:rPr>
+                <w:lang w:val="es-MX"/>
+              </w:rPr>
+            </w:pPr>
+            <w:r>
+              <w:rPr>
+                <w:lang w:val="es-MX"/>
+              </w:rPr>
+              <w:t>Estadísticas Generales</w:t>
+            </w:r>
+          </w:p>
+        </w:tc>
+        <w:tc>
+          <w:tcPr>
+            <w:tcW w:w="2410" w:type="dxa"/>
+          </w:tcPr>
+          <w:p>
+            <w:pPr>
+              <w:cnfStyle w:val="000000100000"/>
+              <w:rPr>
+                <w:lang w:val="es-MX"/>
+              </w:rPr>
+            </w:pPr>
+            <w:r>
+              <w:rPr>
+                <w:lang w:val="es-MX"/>
+              </w:rPr>
+              <w:t>Ninguna</w:t>
+            </w:r>
+          </w:p>
+        </w:tc>
+        <w:tc>
+          <w:tcPr>
+            <w:tcW w:w="2268" w:type="dxa"/>
+          </w:tcPr>
+          <w:p>
+            <w:pPr>
+              <w:cnfStyle w:val="000000100000"/>
+              <w:rPr>
+                <w:lang w:val="es-MX"/>
+              </w:rPr>
+            </w:pPr>
+            <w:r>
+              <w:rPr>
+                <w:lang w:val="es-MX"/>
+              </w:rPr>
+              <w:t>Estadísticas generales de los usuarios</w:t>
+            </w:r>
+          </w:p>
+        </w:tc>
+        <w:tc>
+          <w:tcPr>
+            <w:tcW w:w="2491" w:type="dxa"/>
+          </w:tcPr>
+          <w:p>
+            <w:pPr>
+              <w:cnfStyle w:val="000000100000"/>
+              <w:rPr>
+                <w:lang w:val="es-MX"/>
+              </w:rPr>
+            </w:pPr>
+            <w:r>
+              <w:rPr>
+                <w:lang w:val="es-MX"/>
+              </w:rPr>
+              <w:t>Le permite al administrador consultar las estadísticas de todos los usuarios registrados.</w:t>
+            </w:r>
+          </w:p>
+        </w:tc>
+      </w:tr>
+      <w:tr>
+        <w:tc>
+          <w:tcPr>
+            <w:cnfStyle w:val="001000000000"/>
+            <w:tcW w:w="1809" w:type="dxa"/>
+          </w:tcPr>
+          <w:p>
+            <w:pPr>
+              <w:rPr>
+                <w:lang w:val="es-MX"/>
+              </w:rPr>
+            </w:pPr>
+            <w:r>
+              <w:rPr>
+                <w:lang w:val="es-MX"/>
+              </w:rPr>
+              <w:t>Notificaciones</w:t>
+            </w:r>
+          </w:p>
+        </w:tc>
+        <w:tc>
+          <w:tcPr>
+            <w:tcW w:w="2410" w:type="dxa"/>
+          </w:tcPr>
+          <w:p>
+            <w:pPr>
+              <w:cnfStyle w:val="000000000000"/>
+              <w:rPr>
+                <w:lang w:val="es-MX"/>
+              </w:rPr>
+            </w:pPr>
+            <w:r>
+              <w:rPr>
+                <w:lang w:val="es-MX"/>
+              </w:rPr>
+              <w:t>Ninguna</w:t>
+            </w:r>
+          </w:p>
+        </w:tc>
+        <w:tc>
+          <w:tcPr>
+            <w:tcW w:w="2268" w:type="dxa"/>
+          </w:tcPr>
+          <w:p>
+            <w:pPr>
+              <w:cnfStyle w:val="000000000000"/>
+              <w:rPr>
+                <w:lang w:val="es-MX"/>
+              </w:rPr>
+            </w:pPr>
+            <w:r>
+              <w:rPr>
+                <w:lang w:val="es-MX"/>
+              </w:rPr>
+              <w:t>Mensaje de advertencia, error o comentario</w:t>
+            </w:r>
+          </w:p>
+        </w:tc>
+        <w:tc>
+          <w:tcPr>
+            <w:tcW w:w="2491" w:type="dxa"/>
+          </w:tcPr>
+          <w:p>
+            <w:pPr>
+              <w:cnfStyle w:val="000000000000"/>
+              <w:rPr>
+                <w:lang w:val="es-MX"/>
+              </w:rPr>
+            </w:pPr>
+            <w:r>
+              <w:rPr>
+                <w:lang w:val="es-MX"/>
+              </w:rPr>
+              <w:t>Permite saber si la acción que se desea realizar el usuario fue llevada a cabo.</w:t>
+            </w:r>
+          </w:p>
+        </w:tc>
+      </w:tr>
+    </w:tbl>
+    <w:p>
+      <w:pPr>
+        <w:rPr>
+          <w:lang w:val="es-MX"/>
+        </w:rPr>
+      </w:pPr>
+    </w:p>
+    <w:p>
+      <w:pPr>
+        <w:rPr>
+          <w:lang w:val="es-MX"/>
+        </w:rPr>
+      </w:pPr>
     </w:p>
     <w:p>
       <w:pPr>
@@ -22043,7 +23081,7 @@
           <w:szCs w:val="24"/>
         </w:rPr>
       </w:pPr>
-      <w:bookmarkStart w:id="87" w:name="_Toc225587129"/>
+      <w:bookmarkStart w:id="86" w:name="_Toc225587129"/>
       <w:r>
         <w:rPr>
           <w:rFonts w:asciiTheme="minorHAnsi" w:hAnsiTheme="minorHAnsi"/>
@@ -22051,9 +23089,10 @@
           <w:sz w:val="24"/>
           <w:szCs w:val="24"/>
         </w:rPr>
+        <w:lastRenderedPageBreak/>
         <w:t>Interfaces con el Hardware</w:t>
       </w:r>
-      <w:bookmarkEnd w:id="87"/>
+      <w:bookmarkEnd w:id="86"/>
     </w:p>
     <w:p>
       <w:pPr>
@@ -22065,7 +23104,7 @@
           <w:szCs w:val="24"/>
         </w:rPr>
       </w:pPr>
-      <w:bookmarkStart w:id="88" w:name="_Toc225587130"/>
+      <w:bookmarkStart w:id="87" w:name="_Toc225587130"/>
       <w:r>
         <w:rPr>
           <w:rFonts w:asciiTheme="minorHAnsi" w:hAnsiTheme="minorHAnsi"/>
@@ -22075,7 +23114,7 @@
         </w:rPr>
         <w:t>Interfaces con el Software</w:t>
       </w:r>
-      <w:bookmarkEnd w:id="88"/>
+      <w:bookmarkEnd w:id="87"/>
     </w:p>
     <w:p>
       <w:pPr>
@@ -22087,7 +23126,7 @@
           <w:szCs w:val="24"/>
         </w:rPr>
       </w:pPr>
-      <w:bookmarkStart w:id="89" w:name="_Toc225587131"/>
+      <w:bookmarkStart w:id="88" w:name="_Toc225587131"/>
       <w:r>
         <w:rPr>
           <w:rFonts w:asciiTheme="minorHAnsi" w:hAnsiTheme="minorHAnsi"/>
@@ -22097,6 +23136,38 @@
         </w:rPr>
         <w:t>Interfaces de Comunicaciones</w:t>
       </w:r>
+      <w:bookmarkEnd w:id="88"/>
+    </w:p>
+    <w:p>
+      <w:pPr>
+        <w:pStyle w:val="Heading2"/>
+        <w:rPr>
+          <w:rFonts w:asciiTheme="minorHAnsi" w:hAnsiTheme="minorHAnsi"/>
+          <w:color w:val="auto"/>
+        </w:rPr>
+      </w:pPr>
+      <w:bookmarkStart w:id="89" w:name="_Toc225587132"/>
+      <w:r>
+        <w:rPr>
+          <w:rFonts w:asciiTheme="minorHAnsi" w:hAnsiTheme="minorHAnsi"/>
+          <w:color w:val="auto"/>
+        </w:rPr>
+        <w:t>CARACTE</w:t>
+      </w:r>
+      <w:r>
+        <w:rPr>
+          <w:rFonts w:asciiTheme="minorHAnsi" w:hAnsiTheme="minorHAnsi"/>
+          <w:color w:val="auto"/>
+        </w:rPr>
+        <w:t>R</w:t>
+      </w:r>
+      <w:r>
+        <w:rPr>
+          <w:rFonts w:asciiTheme="minorHAnsi" w:hAnsiTheme="minorHAnsi"/>
+          <w:color w:val="auto"/>
+        </w:rPr>
+        <w:t>ÍSTICAS DEL PRODUCTO DE SOFTWARE</w:t>
+      </w:r>
       <w:bookmarkEnd w:id="89"/>
     </w:p>
     <w:p>
@@ -22107,27 +23178,13 @@
           <w:color w:val="auto"/>
         </w:rPr>
       </w:pPr>
-      <w:bookmarkStart w:id="90" w:name="_Toc225587132"/>
+      <w:bookmarkStart w:id="90" w:name="_Toc225587133"/>
       <w:r>
         <w:rPr>
           <w:rFonts w:asciiTheme="minorHAnsi" w:hAnsiTheme="minorHAnsi"/>
           <w:color w:val="auto"/>
         </w:rPr>
-        <w:t>CARACTE</w:t>
-      </w:r>
-      <w:r>
-        <w:rPr>
-          <w:rFonts w:asciiTheme="minorHAnsi" w:hAnsiTheme="minorHAnsi"/>
-          <w:color w:val="auto"/>
-        </w:rPr>
-        <w:t>R</w:t>
-      </w:r>
-      <w:r>
-        <w:rPr>
-          <w:rFonts w:asciiTheme="minorHAnsi" w:hAnsiTheme="minorHAnsi"/>
-          <w:color w:val="auto"/>
-        </w:rPr>
-        <w:t>ÍSTICAS DEL PRODUCTO DE SOFTWARE</w:t>
+        <w:t>REQUERIMIENTOS DE DESEMPEÑO</w:t>
       </w:r>
       <w:bookmarkEnd w:id="90"/>
     </w:p>
@@ -22139,13 +23196,13 @@
           <w:color w:val="auto"/>
         </w:rPr>
       </w:pPr>
-      <w:bookmarkStart w:id="91" w:name="_Toc225587133"/>
+      <w:bookmarkStart w:id="91" w:name="_Toc225587134"/>
       <w:r>
         <w:rPr>
           <w:rFonts w:asciiTheme="minorHAnsi" w:hAnsiTheme="minorHAnsi"/>
           <w:color w:val="auto"/>
         </w:rPr>
-        <w:t>REQUERIMIENTOS DE DESEMPEÑO</w:t>
+        <w:t>RESTRICCIONES DE DISEÑO</w:t>
       </w:r>
       <w:bookmarkEnd w:id="91"/>
     </w:p>
@@ -22157,33 +23214,15 @@
           <w:color w:val="auto"/>
         </w:rPr>
       </w:pPr>
-      <w:bookmarkStart w:id="92" w:name="_Toc225587134"/>
+      <w:bookmarkStart w:id="92" w:name="_Toc225587135"/>
       <w:r>
         <w:rPr>
           <w:rFonts w:asciiTheme="minorHAnsi" w:hAnsiTheme="minorHAnsi"/>
           <w:color w:val="auto"/>
         </w:rPr>
-        <w:t>RESTRICCIONES DE DISEÑO</w:t>
+        <w:t>ATRIBUTOS DEL SISTEMA DE SOFTWARE (No Funcionales)</w:t>
       </w:r>
       <w:bookmarkEnd w:id="92"/>
-    </w:p>
-    <w:p>
-      <w:pPr>
-        <w:pStyle w:val="Heading2"/>
-        <w:rPr>
-          <w:rFonts w:asciiTheme="minorHAnsi" w:hAnsiTheme="minorHAnsi"/>
-          <w:color w:val="auto"/>
-        </w:rPr>
-      </w:pPr>
-      <w:bookmarkStart w:id="93" w:name="_Toc225587135"/>
-      <w:r>
-        <w:rPr>
-          <w:rFonts w:asciiTheme="minorHAnsi" w:hAnsiTheme="minorHAnsi"/>
-          <w:color w:val="auto"/>
-        </w:rPr>
-        <w:t>ATRIBUTOS DEL SISTEMA DE SOFTWARE (No Funcionales)</w:t>
-      </w:r>
-      <w:bookmarkEnd w:id="93"/>
     </w:p>
     <w:p>
       <w:pPr>
@@ -22195,7 +23234,7 @@
           <w:szCs w:val="24"/>
         </w:rPr>
       </w:pPr>
-      <w:bookmarkStart w:id="94" w:name="_Toc225587136"/>
+      <w:bookmarkStart w:id="93" w:name="_Toc225587136"/>
       <w:r>
         <w:rPr>
           <w:rFonts w:asciiTheme="minorHAnsi" w:hAnsiTheme="minorHAnsi"/>
@@ -22205,7 +23244,7 @@
         </w:rPr>
         <w:t>Confiabilidad</w:t>
       </w:r>
-      <w:bookmarkEnd w:id="94"/>
+      <w:bookmarkEnd w:id="93"/>
     </w:p>
     <w:p>
       <w:pPr>
@@ -22217,7 +23256,7 @@
           <w:szCs w:val="24"/>
         </w:rPr>
       </w:pPr>
-      <w:bookmarkStart w:id="95" w:name="_Toc225587137"/>
+      <w:bookmarkStart w:id="94" w:name="_Toc225587137"/>
       <w:r>
         <w:rPr>
           <w:rFonts w:asciiTheme="minorHAnsi" w:hAnsiTheme="minorHAnsi"/>
@@ -22227,7 +23266,7 @@
         </w:rPr>
         <w:t>Disponibilidad</w:t>
       </w:r>
-      <w:bookmarkEnd w:id="95"/>
+      <w:bookmarkEnd w:id="94"/>
     </w:p>
     <w:p>
       <w:pPr>
@@ -22239,7 +23278,7 @@
           <w:szCs w:val="24"/>
         </w:rPr>
       </w:pPr>
-      <w:bookmarkStart w:id="96" w:name="_Toc225587138"/>
+      <w:bookmarkStart w:id="95" w:name="_Toc225587138"/>
       <w:r>
         <w:rPr>
           <w:rFonts w:asciiTheme="minorHAnsi" w:hAnsiTheme="minorHAnsi"/>
@@ -22249,7 +23288,7 @@
         </w:rPr>
         <w:t>Seguridad</w:t>
       </w:r>
-      <w:bookmarkEnd w:id="96"/>
+      <w:bookmarkEnd w:id="95"/>
     </w:p>
     <w:p>
       <w:pPr>
@@ -22261,7 +23300,7 @@
           <w:szCs w:val="24"/>
         </w:rPr>
       </w:pPr>
-      <w:bookmarkStart w:id="97" w:name="_Toc225587139"/>
+      <w:bookmarkStart w:id="96" w:name="_Toc225587139"/>
       <w:r>
         <w:rPr>
           <w:rFonts w:asciiTheme="minorHAnsi" w:hAnsiTheme="minorHAnsi"/>
@@ -22271,7 +23310,7 @@
         </w:rPr>
         <w:t>Mantenibilidad</w:t>
       </w:r>
-      <w:bookmarkEnd w:id="97"/>
+      <w:bookmarkEnd w:id="96"/>
     </w:p>
     <w:p>
       <w:pPr>
@@ -22283,7 +23322,7 @@
           <w:szCs w:val="24"/>
         </w:rPr>
       </w:pPr>
-      <w:bookmarkStart w:id="98" w:name="_Toc225587140"/>
+      <w:bookmarkStart w:id="97" w:name="_Toc225587140"/>
       <w:r>
         <w:rPr>
           <w:rFonts w:asciiTheme="minorHAnsi" w:hAnsiTheme="minorHAnsi"/>
@@ -22293,49 +23332,49 @@
         </w:rPr>
         <w:t>Portabilidad</w:t>
       </w:r>
+      <w:bookmarkEnd w:id="97"/>
+    </w:p>
+    <w:p>
+      <w:pPr>
+        <w:pStyle w:val="Heading2"/>
+        <w:rPr>
+          <w:rFonts w:asciiTheme="minorHAnsi" w:hAnsiTheme="minorHAnsi"/>
+          <w:color w:val="auto"/>
+        </w:rPr>
+      </w:pPr>
+      <w:bookmarkStart w:id="98" w:name="_Toc225587141"/>
+      <w:r>
+        <w:rPr>
+          <w:rFonts w:asciiTheme="minorHAnsi" w:hAnsiTheme="minorHAnsi"/>
+          <w:color w:val="auto"/>
+        </w:rPr>
+        <w:t>REQUERIMIENTOS DE LA BASE DE DATOS</w:t>
+      </w:r>
       <w:bookmarkEnd w:id="98"/>
     </w:p>
     <w:p>
-      <w:pPr>
-        <w:pStyle w:val="Heading2"/>
+      <w:r>
+        <w:br w:type="page"/>
+      </w:r>
+    </w:p>
+    <w:p>
+      <w:pPr>
+        <w:pStyle w:val="Heading1"/>
         <w:rPr>
           <w:rFonts w:asciiTheme="minorHAnsi" w:hAnsiTheme="minorHAnsi"/>
           <w:color w:val="auto"/>
         </w:rPr>
       </w:pPr>
-      <w:bookmarkStart w:id="99" w:name="_Toc225587141"/>
+      <w:bookmarkStart w:id="99" w:name="_Toc225587142"/>
       <w:r>
         <w:rPr>
           <w:rFonts w:asciiTheme="minorHAnsi" w:hAnsiTheme="minorHAnsi"/>
           <w:color w:val="auto"/>
         </w:rPr>
-        <w:t>REQUERIMIENTOS DE LA BASE DE DATOS</w:t>
-      </w:r>
-      <w:bookmarkEnd w:id="99"/>
-    </w:p>
-    <w:p>
-      <w:r>
-        <w:br w:type="page"/>
-      </w:r>
-    </w:p>
-    <w:p>
-      <w:pPr>
-        <w:pStyle w:val="Heading1"/>
-        <w:rPr>
-          <w:rFonts w:asciiTheme="minorHAnsi" w:hAnsiTheme="minorHAnsi"/>
-          <w:color w:val="auto"/>
-        </w:rPr>
-      </w:pPr>
-      <w:bookmarkStart w:id="100" w:name="_Toc225587142"/>
-      <w:r>
-        <w:rPr>
-          <w:rFonts w:asciiTheme="minorHAnsi" w:hAnsiTheme="minorHAnsi"/>
-          <w:color w:val="auto"/>
-        </w:rPr>
         <w:lastRenderedPageBreak/>
         <w:t>ANEXOS</w:t>
       </w:r>
-      <w:bookmarkEnd w:id="100"/>
+      <w:bookmarkEnd w:id="99"/>
     </w:p>
     <w:p>
       <w:pPr>
@@ -22790,23 +23829,7 @@
       </w:r>
     </w:p>
   </w:comment>
-  <w:comment w:id="77" w:author="WinuE" w:date="2009-03-23T12:26:00Z" w:initials="TAOG">
-    <w:p>
-      <w:pPr>
-        <w:pStyle w:val="CommentText"/>
-      </w:pPr>
-      <w:r>
-        <w:rPr>
-          <w:rStyle w:val="CommentReference"/>
-        </w:rPr>
-        <w:annotationRef/>
-      </w:r>
-      <w:r>
-        <w:t>Hablar del grupo de trabajo IMind</w:t>
-      </w:r>
-    </w:p>
-  </w:comment>
-  <w:comment w:id="84" w:author="Colossus User" w:date="2009-03-23T13:57:00Z" w:initials="CU">
+  <w:comment w:id="83" w:author="Colossus User" w:date="2009-03-23T13:57:00Z" w:initials="CU">
     <w:p>
       <w:pPr>
         <w:pStyle w:val="CommentText"/>
@@ -22874,7 +23897,7 @@
             <w:rPr>
               <w:noProof/>
             </w:rPr>
-            <w:t>26</w:t>
+            <w:t>27</w:t>
           </w:r>
         </w:fldSimple>
         <w:r>
@@ -29307,36 +30330,36 @@
   </dgm:ptLst>
   <dgm:cxnLst>
     <dgm:cxn modelId="{9FB3A5D3-A338-4DD7-9CAD-478A1531A44E}" srcId="{0CA79D87-1C13-46C0-95E1-DC491145964C}" destId="{341C975B-CF69-4DCE-84C1-1798D8C47E26}" srcOrd="0" destOrd="0" parTransId="{83FCA1E4-8F8F-4357-8F38-55661FC272E8}" sibTransId="{58718693-41EB-45E3-8133-869D2DA74640}"/>
-    <dgm:cxn modelId="{E8334E04-9F8B-4C88-8F45-3253DDFDEBB0}" type="presOf" srcId="{AAF68D59-C65D-40AB-9611-74F895D94C0F}" destId="{025889D7-F679-43A9-B4EA-C991B6B4CA86}" srcOrd="0" destOrd="0" presId="urn:microsoft.com/office/officeart/2005/8/layout/radial2"/>
     <dgm:cxn modelId="{418F62CF-B674-4A33-B751-FE04530DA23B}" srcId="{3530FF97-E8E4-4D12-8A03-8CD36B210733}" destId="{BBFF2A47-D618-4AD0-B6F1-0FE948B9DA57}" srcOrd="1" destOrd="0" parTransId="{47516B9B-BA7F-4CE0-B3AA-CCF8008D360B}" sibTransId="{17A2B84A-FE6C-4A3B-B182-AC385FABD88F}"/>
-    <dgm:cxn modelId="{C9FFE30E-0EAE-469E-9538-A1B7991BABFF}" type="presOf" srcId="{183412B7-C7CC-4EDA-A9DA-C27D15CA8537}" destId="{39935409-8EE0-4EBE-B135-864AEFC46A91}" srcOrd="0" destOrd="1" presId="urn:microsoft.com/office/officeart/2005/8/layout/radial2"/>
-    <dgm:cxn modelId="{42577B34-212C-4849-80F7-3EFF61C66396}" type="presOf" srcId="{EA7346B3-108A-49F3-B88A-422EB32C2C52}" destId="{2A529F1D-A542-4ABA-83BC-AEE743CE30F3}" srcOrd="0" destOrd="0" presId="urn:microsoft.com/office/officeart/2005/8/layout/radial2"/>
-    <dgm:cxn modelId="{08E1A4B1-3F00-4304-AC31-EA1ECACFF373}" type="presOf" srcId="{283500E7-2771-4A97-B34F-C3F2648577AD}" destId="{39935409-8EE0-4EBE-B135-864AEFC46A91}" srcOrd="0" destOrd="3" presId="urn:microsoft.com/office/officeart/2005/8/layout/radial2"/>
+    <dgm:cxn modelId="{933E7EEF-0C22-4085-AC12-6CDD317A3B83}" type="presOf" srcId="{F1A683A2-B4DC-4AE0-86AF-61F9B5A284CC}" destId="{39935409-8EE0-4EBE-B135-864AEFC46A91}" srcOrd="0" destOrd="2" presId="urn:microsoft.com/office/officeart/2005/8/layout/radial2"/>
+    <dgm:cxn modelId="{C67EF94E-A7CD-47D1-A474-2BA964FD0A1C}" type="presOf" srcId="{AB403CEC-D681-4FC5-B825-62DF5FC8F87F}" destId="{A3996A59-14C6-47E7-B9A9-038A142FD6DF}" srcOrd="0" destOrd="0" presId="urn:microsoft.com/office/officeart/2005/8/layout/radial2"/>
     <dgm:cxn modelId="{D8BEFEBC-0E44-4328-B952-857BB2354C31}" srcId="{3530FF97-E8E4-4D12-8A03-8CD36B210733}" destId="{A3B34A91-03FE-4B10-9DD1-C76BDC12BEBA}" srcOrd="0" destOrd="0" parTransId="{58A7F5C7-1E71-478E-8F48-9030C317498D}" sibTransId="{5FA78592-2A67-4E15-B667-73D9DE77E5E8}"/>
+    <dgm:cxn modelId="{27C5BD3F-B20B-4D05-9BD3-07C9351A97B0}" type="presOf" srcId="{0CA79D87-1C13-46C0-95E1-DC491145964C}" destId="{A9765D65-1F0E-43F9-806B-DA7FBCBC5D03}" srcOrd="0" destOrd="0" presId="urn:microsoft.com/office/officeart/2005/8/layout/radial2"/>
+    <dgm:cxn modelId="{8C40E9F1-879A-4C17-8BD7-A5AFDC287017}" type="presOf" srcId="{183412B7-C7CC-4EDA-A9DA-C27D15CA8537}" destId="{39935409-8EE0-4EBE-B135-864AEFC46A91}" srcOrd="0" destOrd="1" presId="urn:microsoft.com/office/officeart/2005/8/layout/radial2"/>
     <dgm:cxn modelId="{1C460A8A-F3D2-4EB5-A04B-69C08C7096AF}" srcId="{EA7346B3-108A-49F3-B88A-422EB32C2C52}" destId="{3530FF97-E8E4-4D12-8A03-8CD36B210733}" srcOrd="1" destOrd="0" parTransId="{AB403CEC-D681-4FC5-B825-62DF5FC8F87F}" sibTransId="{0E7F9697-B8E2-413C-87E4-93007544452C}"/>
-    <dgm:cxn modelId="{81F2CAC0-01A9-41D8-BDEA-D265B2F92019}" type="presOf" srcId="{AB403CEC-D681-4FC5-B825-62DF5FC8F87F}" destId="{A3996A59-14C6-47E7-B9A9-038A142FD6DF}" srcOrd="0" destOrd="0" presId="urn:microsoft.com/office/officeart/2005/8/layout/radial2"/>
-    <dgm:cxn modelId="{B2BD8FAE-7E7C-40B2-B9E3-32457B1FD2DA}" type="presOf" srcId="{BBFF2A47-D618-4AD0-B6F1-0FE948B9DA57}" destId="{D1EBF9DC-DDEA-4ACD-8089-5458F78B55CA}" srcOrd="0" destOrd="1" presId="urn:microsoft.com/office/officeart/2005/8/layout/radial2"/>
+    <dgm:cxn modelId="{B02E70D8-0237-4637-8EAE-DD175B3F62D6}" type="presOf" srcId="{A3B34A91-03FE-4B10-9DD1-C76BDC12BEBA}" destId="{D1EBF9DC-DDEA-4ACD-8089-5458F78B55CA}" srcOrd="0" destOrd="0" presId="urn:microsoft.com/office/officeart/2005/8/layout/radial2"/>
+    <dgm:cxn modelId="{331E55E9-3B80-4E0B-9193-2BEB949BDAB4}" type="presOf" srcId="{3530FF97-E8E4-4D12-8A03-8CD36B210733}" destId="{E350A781-99DC-46EC-914D-062124BC05C7}" srcOrd="0" destOrd="0" presId="urn:microsoft.com/office/officeart/2005/8/layout/radial2"/>
+    <dgm:cxn modelId="{D0D86D25-2D62-4D39-822B-E72632C1AB28}" type="presOf" srcId="{283500E7-2771-4A97-B34F-C3F2648577AD}" destId="{39935409-8EE0-4EBE-B135-864AEFC46A91}" srcOrd="0" destOrd="3" presId="urn:microsoft.com/office/officeart/2005/8/layout/radial2"/>
+    <dgm:cxn modelId="{A21A9DE7-7733-446B-9E22-14E83D5DA015}" type="presOf" srcId="{341C975B-CF69-4DCE-84C1-1798D8C47E26}" destId="{39935409-8EE0-4EBE-B135-864AEFC46A91}" srcOrd="0" destOrd="0" presId="urn:microsoft.com/office/officeart/2005/8/layout/radial2"/>
+    <dgm:cxn modelId="{7A4D5C47-EA5D-4265-8511-1BC246D010B6}" type="presOf" srcId="{AAF68D59-C65D-40AB-9611-74F895D94C0F}" destId="{025889D7-F679-43A9-B4EA-C991B6B4CA86}" srcOrd="0" destOrd="0" presId="urn:microsoft.com/office/officeart/2005/8/layout/radial2"/>
     <dgm:cxn modelId="{66773782-CB1B-47FF-A846-BBAB5E64656D}" srcId="{0CA79D87-1C13-46C0-95E1-DC491145964C}" destId="{F1A683A2-B4DC-4AE0-86AF-61F9B5A284CC}" srcOrd="2" destOrd="0" parTransId="{C6B54926-4995-40C0-B5E2-D979383EBA2B}" sibTransId="{FA416F37-9F4C-472E-8BBD-AD777F3C421F}"/>
+    <dgm:cxn modelId="{97FDF54D-B748-4EF4-8B57-40E85EB4C083}" type="presOf" srcId="{EA7346B3-108A-49F3-B88A-422EB32C2C52}" destId="{2A529F1D-A542-4ABA-83BC-AEE743CE30F3}" srcOrd="0" destOrd="0" presId="urn:microsoft.com/office/officeart/2005/8/layout/radial2"/>
     <dgm:cxn modelId="{C2C446C6-FDB0-4599-8BE1-1B4C9DA8EB34}" srcId="{0CA79D87-1C13-46C0-95E1-DC491145964C}" destId="{283500E7-2771-4A97-B34F-C3F2648577AD}" srcOrd="3" destOrd="0" parTransId="{A14DD66D-9173-4525-A923-78C0F1957515}" sibTransId="{C57504F9-8B53-4AF7-B837-3A1DD43B3D82}"/>
-    <dgm:cxn modelId="{0FFA2460-A5A7-4CC3-809E-293C0D1A5A31}" type="presOf" srcId="{3530FF97-E8E4-4D12-8A03-8CD36B210733}" destId="{E350A781-99DC-46EC-914D-062124BC05C7}" srcOrd="0" destOrd="0" presId="urn:microsoft.com/office/officeart/2005/8/layout/radial2"/>
-    <dgm:cxn modelId="{64EB118C-6D03-464E-B695-3E43BF4196E3}" type="presOf" srcId="{341C975B-CF69-4DCE-84C1-1798D8C47E26}" destId="{39935409-8EE0-4EBE-B135-864AEFC46A91}" srcOrd="0" destOrd="0" presId="urn:microsoft.com/office/officeart/2005/8/layout/radial2"/>
     <dgm:cxn modelId="{F36C2233-C101-4C0A-9352-7A2FCA2F2E9E}" srcId="{0CA79D87-1C13-46C0-95E1-DC491145964C}" destId="{183412B7-C7CC-4EDA-A9DA-C27D15CA8537}" srcOrd="1" destOrd="0" parTransId="{8404CB10-5739-4815-ABD1-44A88E9E490D}" sibTransId="{7D05FAA1-3978-4774-B496-4275F0E330C8}"/>
-    <dgm:cxn modelId="{8AE98FC6-8B2F-4DD5-AB8F-8776A0E92833}" type="presOf" srcId="{A3B34A91-03FE-4B10-9DD1-C76BDC12BEBA}" destId="{D1EBF9DC-DDEA-4ACD-8089-5458F78B55CA}" srcOrd="0" destOrd="0" presId="urn:microsoft.com/office/officeart/2005/8/layout/radial2"/>
     <dgm:cxn modelId="{04393BC9-FAA6-44B0-B354-87E765C2E6AA}" srcId="{EA7346B3-108A-49F3-B88A-422EB32C2C52}" destId="{0CA79D87-1C13-46C0-95E1-DC491145964C}" srcOrd="0" destOrd="0" parTransId="{AAF68D59-C65D-40AB-9611-74F895D94C0F}" sibTransId="{E64C2B81-A9B9-4584-8646-B82075630A9B}"/>
-    <dgm:cxn modelId="{49D457FB-7B80-46DC-92D4-80B10148DA99}" type="presOf" srcId="{F1A683A2-B4DC-4AE0-86AF-61F9B5A284CC}" destId="{39935409-8EE0-4EBE-B135-864AEFC46A91}" srcOrd="0" destOrd="2" presId="urn:microsoft.com/office/officeart/2005/8/layout/radial2"/>
-    <dgm:cxn modelId="{0A9D4C6A-8570-43BE-8E24-05DFCA88CDE7}" type="presOf" srcId="{0CA79D87-1C13-46C0-95E1-DC491145964C}" destId="{A9765D65-1F0E-43F9-806B-DA7FBCBC5D03}" srcOrd="0" destOrd="0" presId="urn:microsoft.com/office/officeart/2005/8/layout/radial2"/>
-    <dgm:cxn modelId="{F2F6BAB5-D60C-4E26-A896-D6FCEFB41E9B}" type="presParOf" srcId="{2A529F1D-A542-4ABA-83BC-AEE743CE30F3}" destId="{B0F4C639-11AC-4221-8D67-539B9524C7F4}" srcOrd="0" destOrd="0" presId="urn:microsoft.com/office/officeart/2005/8/layout/radial2"/>
-    <dgm:cxn modelId="{98B5C412-B5D4-468E-9CA4-33AB9E110356}" type="presParOf" srcId="{B0F4C639-11AC-4221-8D67-539B9524C7F4}" destId="{722D148A-8BE2-4C36-AF86-B044262E0F21}" srcOrd="0" destOrd="0" presId="urn:microsoft.com/office/officeart/2005/8/layout/radial2"/>
-    <dgm:cxn modelId="{1FDE3CF7-41E7-4AE8-AAFC-BE1D071611DA}" type="presParOf" srcId="{722D148A-8BE2-4C36-AF86-B044262E0F21}" destId="{6146F509-40BD-4FC5-B857-CB3F1A0646B0}" srcOrd="0" destOrd="0" presId="urn:microsoft.com/office/officeart/2005/8/layout/radial2"/>
-    <dgm:cxn modelId="{A8B04E1D-3705-4FBF-8139-BAF1F8D0C851}" type="presParOf" srcId="{722D148A-8BE2-4C36-AF86-B044262E0F21}" destId="{E076E7B4-26F6-4877-82D7-AAA09D4A670B}" srcOrd="1" destOrd="0" presId="urn:microsoft.com/office/officeart/2005/8/layout/radial2"/>
-    <dgm:cxn modelId="{4B2812FB-1D33-4853-BA4D-172CB3D51832}" type="presParOf" srcId="{B0F4C639-11AC-4221-8D67-539B9524C7F4}" destId="{025889D7-F679-43A9-B4EA-C991B6B4CA86}" srcOrd="1" destOrd="0" presId="urn:microsoft.com/office/officeart/2005/8/layout/radial2"/>
-    <dgm:cxn modelId="{8A174FE5-BB71-4B3C-8175-79A707C8EF0C}" type="presParOf" srcId="{B0F4C639-11AC-4221-8D67-539B9524C7F4}" destId="{794953B2-C591-4315-BCBD-9913F0DFE646}" srcOrd="2" destOrd="0" presId="urn:microsoft.com/office/officeart/2005/8/layout/radial2"/>
-    <dgm:cxn modelId="{CBB95B14-F5E5-42F7-B189-D2FE250ADF24}" type="presParOf" srcId="{794953B2-C591-4315-BCBD-9913F0DFE646}" destId="{A9765D65-1F0E-43F9-806B-DA7FBCBC5D03}" srcOrd="0" destOrd="0" presId="urn:microsoft.com/office/officeart/2005/8/layout/radial2"/>
-    <dgm:cxn modelId="{D4A2EE86-F2E6-4B72-9479-7E5EADF75168}" type="presParOf" srcId="{794953B2-C591-4315-BCBD-9913F0DFE646}" destId="{39935409-8EE0-4EBE-B135-864AEFC46A91}" srcOrd="1" destOrd="0" presId="urn:microsoft.com/office/officeart/2005/8/layout/radial2"/>
-    <dgm:cxn modelId="{CA0B8DDE-A0D5-422C-9A9C-363F43E44068}" type="presParOf" srcId="{B0F4C639-11AC-4221-8D67-539B9524C7F4}" destId="{A3996A59-14C6-47E7-B9A9-038A142FD6DF}" srcOrd="3" destOrd="0" presId="urn:microsoft.com/office/officeart/2005/8/layout/radial2"/>
-    <dgm:cxn modelId="{5EDE7FD6-25E4-4BFE-AE6D-57126254FFF0}" type="presParOf" srcId="{B0F4C639-11AC-4221-8D67-539B9524C7F4}" destId="{0C3F41B7-F0C6-4B10-BD4A-D00B9CA2F9E2}" srcOrd="4" destOrd="0" presId="urn:microsoft.com/office/officeart/2005/8/layout/radial2"/>
-    <dgm:cxn modelId="{6F53B50C-EC4A-4547-9F04-04A7FFECAAF4}" type="presParOf" srcId="{0C3F41B7-F0C6-4B10-BD4A-D00B9CA2F9E2}" destId="{E350A781-99DC-46EC-914D-062124BC05C7}" srcOrd="0" destOrd="0" presId="urn:microsoft.com/office/officeart/2005/8/layout/radial2"/>
-    <dgm:cxn modelId="{E466E64A-AD4D-42A5-AC75-2BC836AA7A7C}" type="presParOf" srcId="{0C3F41B7-F0C6-4B10-BD4A-D00B9CA2F9E2}" destId="{D1EBF9DC-DDEA-4ACD-8089-5458F78B55CA}" srcOrd="1" destOrd="0" presId="urn:microsoft.com/office/officeart/2005/8/layout/radial2"/>
+    <dgm:cxn modelId="{73CA32D4-A355-44C8-A34F-C029FC069561}" type="presOf" srcId="{BBFF2A47-D618-4AD0-B6F1-0FE948B9DA57}" destId="{D1EBF9DC-DDEA-4ACD-8089-5458F78B55CA}" srcOrd="0" destOrd="1" presId="urn:microsoft.com/office/officeart/2005/8/layout/radial2"/>
+    <dgm:cxn modelId="{22E29B98-5676-46D3-B0E6-6B10317FDB2D}" type="presParOf" srcId="{2A529F1D-A542-4ABA-83BC-AEE743CE30F3}" destId="{B0F4C639-11AC-4221-8D67-539B9524C7F4}" srcOrd="0" destOrd="0" presId="urn:microsoft.com/office/officeart/2005/8/layout/radial2"/>
+    <dgm:cxn modelId="{BE15D5AB-C1AF-404A-A0F6-524B9BC46890}" type="presParOf" srcId="{B0F4C639-11AC-4221-8D67-539B9524C7F4}" destId="{722D148A-8BE2-4C36-AF86-B044262E0F21}" srcOrd="0" destOrd="0" presId="urn:microsoft.com/office/officeart/2005/8/layout/radial2"/>
+    <dgm:cxn modelId="{6B6A393C-5C56-4EC0-8A41-DFB73BFC3B18}" type="presParOf" srcId="{722D148A-8BE2-4C36-AF86-B044262E0F21}" destId="{6146F509-40BD-4FC5-B857-CB3F1A0646B0}" srcOrd="0" destOrd="0" presId="urn:microsoft.com/office/officeart/2005/8/layout/radial2"/>
+    <dgm:cxn modelId="{1A6CDDED-B3D0-480A-80F5-55A7BBBC99C6}" type="presParOf" srcId="{722D148A-8BE2-4C36-AF86-B044262E0F21}" destId="{E076E7B4-26F6-4877-82D7-AAA09D4A670B}" srcOrd="1" destOrd="0" presId="urn:microsoft.com/office/officeart/2005/8/layout/radial2"/>
+    <dgm:cxn modelId="{B4EA0EBF-F111-420C-8FC2-DDA96B507EEE}" type="presParOf" srcId="{B0F4C639-11AC-4221-8D67-539B9524C7F4}" destId="{025889D7-F679-43A9-B4EA-C991B6B4CA86}" srcOrd="1" destOrd="0" presId="urn:microsoft.com/office/officeart/2005/8/layout/radial2"/>
+    <dgm:cxn modelId="{27EC69C1-1C38-43EC-BCB8-BEAF45081D62}" type="presParOf" srcId="{B0F4C639-11AC-4221-8D67-539B9524C7F4}" destId="{794953B2-C591-4315-BCBD-9913F0DFE646}" srcOrd="2" destOrd="0" presId="urn:microsoft.com/office/officeart/2005/8/layout/radial2"/>
+    <dgm:cxn modelId="{6C4088D5-2648-42BF-B3DF-192D1538D476}" type="presParOf" srcId="{794953B2-C591-4315-BCBD-9913F0DFE646}" destId="{A9765D65-1F0E-43F9-806B-DA7FBCBC5D03}" srcOrd="0" destOrd="0" presId="urn:microsoft.com/office/officeart/2005/8/layout/radial2"/>
+    <dgm:cxn modelId="{6C3DA11E-C5FB-4DAB-B730-8A5DBF703150}" type="presParOf" srcId="{794953B2-C591-4315-BCBD-9913F0DFE646}" destId="{39935409-8EE0-4EBE-B135-864AEFC46A91}" srcOrd="1" destOrd="0" presId="urn:microsoft.com/office/officeart/2005/8/layout/radial2"/>
+    <dgm:cxn modelId="{91FC42B3-9877-4F8B-81C2-9F571ED3741B}" type="presParOf" srcId="{B0F4C639-11AC-4221-8D67-539B9524C7F4}" destId="{A3996A59-14C6-47E7-B9A9-038A142FD6DF}" srcOrd="3" destOrd="0" presId="urn:microsoft.com/office/officeart/2005/8/layout/radial2"/>
+    <dgm:cxn modelId="{FA9705FF-1BFF-4611-8E80-2FE6994D367D}" type="presParOf" srcId="{B0F4C639-11AC-4221-8D67-539B9524C7F4}" destId="{0C3F41B7-F0C6-4B10-BD4A-D00B9CA2F9E2}" srcOrd="4" destOrd="0" presId="urn:microsoft.com/office/officeart/2005/8/layout/radial2"/>
+    <dgm:cxn modelId="{35CAE8F8-5757-47D3-BA70-3BFAA2CC640C}" type="presParOf" srcId="{0C3F41B7-F0C6-4B10-BD4A-D00B9CA2F9E2}" destId="{E350A781-99DC-46EC-914D-062124BC05C7}" srcOrd="0" destOrd="0" presId="urn:microsoft.com/office/officeart/2005/8/layout/radial2"/>
+    <dgm:cxn modelId="{7749926B-403E-4352-A168-268CBA0C95D3}" type="presParOf" srcId="{0C3F41B7-F0C6-4B10-BD4A-D00B9CA2F9E2}" destId="{D1EBF9DC-DDEA-4ACD-8089-5458F78B55CA}" srcOrd="1" destOrd="0" presId="urn:microsoft.com/office/officeart/2005/8/layout/radial2"/>
   </dgm:cxnLst>
   <dgm:bg/>
   <dgm:whole/>
@@ -30039,53 +31062,53 @@
   </dgm:ptLst>
   <dgm:cxnLst>
     <dgm:cxn modelId="{32DCECAD-5BF0-42D6-AC00-A43E3C078D17}" srcId="{976251E2-04A9-4263-8A00-267BDA912C4E}" destId="{BCC996C9-1420-4588-A6EA-FC6515C05688}" srcOrd="2" destOrd="0" parTransId="{5B858E88-698D-4DC2-84B5-D801A60F152E}" sibTransId="{E07A8B4B-1013-4D82-82D0-EF3DE80E902F}"/>
-    <dgm:cxn modelId="{4B72C09E-E218-4A84-8F26-5F4916E5FA6E}" type="presOf" srcId="{59E6D78C-B749-4637-8124-B9D9652DE9EA}" destId="{18E99E2C-F5E3-4720-A7F5-5DFA5B3FF849}" srcOrd="0" destOrd="0" presId="urn:microsoft.com/office/officeart/2005/8/layout/vList5"/>
+    <dgm:cxn modelId="{63725863-6463-4053-B3BC-14272D2FC837}" type="presOf" srcId="{9BCC1A64-3D69-422F-81C2-0DFE6D5C40DB}" destId="{1F4FCBF9-31B5-49E2-B07D-8554B1909E27}" srcOrd="0" destOrd="0" presId="urn:microsoft.com/office/officeart/2005/8/layout/vList5"/>
+    <dgm:cxn modelId="{A784F967-A6B8-4017-9138-B4C979DF13E8}" type="presOf" srcId="{976251E2-04A9-4263-8A00-267BDA912C4E}" destId="{11519200-9EA7-4BCA-9D6E-335E0B132F17}" srcOrd="0" destOrd="0" presId="urn:microsoft.com/office/officeart/2005/8/layout/vList5"/>
     <dgm:cxn modelId="{0D82DA47-E1D1-4D9A-9816-85EC13AE5C59}" srcId="{55658C84-E387-44B9-99A8-504D27B2D40F}" destId="{AF883CB8-8AFA-42BA-AD15-20440DE2E7A4}" srcOrd="0" destOrd="0" parTransId="{97E9C991-60B8-4697-BFE3-2647D23D7AAE}" sibTransId="{CA5455E1-0860-497F-AA1C-B66BE8EC8855}"/>
     <dgm:cxn modelId="{02FD1774-A27A-49C7-83D7-83F4E92813AE}" srcId="{976251E2-04A9-4263-8A00-267BDA912C4E}" destId="{21C2E492-0A59-429A-B17F-117F9A9753CB}" srcOrd="0" destOrd="0" parTransId="{C3EB1336-FA4C-4A16-B905-DD79E32B677D}" sibTransId="{46BB35AB-F6E8-4DDA-9F87-92BC66A56C02}"/>
+    <dgm:cxn modelId="{20B976EC-AAE0-49F4-8E16-F6B75B0068C0}" type="presOf" srcId="{55658C84-E387-44B9-99A8-504D27B2D40F}" destId="{CF2CE30B-1588-47E0-913F-3537EEBDC4F1}" srcOrd="0" destOrd="0" presId="urn:microsoft.com/office/officeart/2005/8/layout/vList5"/>
+    <dgm:cxn modelId="{DC652E52-0B68-47F1-B387-DE3054DFDA1D}" type="presOf" srcId="{606B9183-B2B7-468C-AB3A-B86D1BD0D84F}" destId="{0FFFCC6D-8579-49B1-BF16-3F96A8B8E5AC}" srcOrd="0" destOrd="0" presId="urn:microsoft.com/office/officeart/2005/8/layout/vList5"/>
     <dgm:cxn modelId="{51ED2620-634A-44B2-B502-60460AEBEF92}" srcId="{BCC996C9-1420-4588-A6EA-FC6515C05688}" destId="{606B9183-B2B7-468C-AB3A-B86D1BD0D84F}" srcOrd="0" destOrd="0" parTransId="{B80C6F0B-03E3-4583-A846-D77D78483241}" sibTransId="{810DD023-A592-41DE-A32C-A6DDF3DAB32F}"/>
     <dgm:cxn modelId="{45DF3F0B-34ED-45E5-84DD-78EAA5444370}" srcId="{21C2E492-0A59-429A-B17F-117F9A9753CB}" destId="{3E91CEC3-91B4-4B7D-8E7C-0BA2B4F96005}" srcOrd="0" destOrd="0" parTransId="{D5995F57-215A-47CA-9CFE-C0B53525D907}" sibTransId="{CBF8D975-4814-4E5C-A51D-CD41BA958BD4}"/>
-    <dgm:cxn modelId="{13EECFC7-E669-497A-B8FE-3172C277F9D4}" type="presOf" srcId="{D2B5F688-E694-4F60-84F2-AF3862C34934}" destId="{E8C81914-2867-4B58-ACFB-3BFC5D53DF74}" srcOrd="0" destOrd="0" presId="urn:microsoft.com/office/officeart/2005/8/layout/vList5"/>
-    <dgm:cxn modelId="{B0C3A066-9B1A-46EA-A686-2AEA623FF4C2}" type="presOf" srcId="{BCC996C9-1420-4588-A6EA-FC6515C05688}" destId="{5D0B5D6A-DA21-41B0-90E4-8E07C46A9ED5}" srcOrd="0" destOrd="0" presId="urn:microsoft.com/office/officeart/2005/8/layout/vList5"/>
-    <dgm:cxn modelId="{0FEB94BB-3FBB-4C86-81DB-EA7D2CBCAA25}" type="presOf" srcId="{3E91CEC3-91B4-4B7D-8E7C-0BA2B4F96005}" destId="{FD9C0B90-73B4-4C24-A8CC-975CFFD7537B}" srcOrd="0" destOrd="0" presId="urn:microsoft.com/office/officeart/2005/8/layout/vList5"/>
+    <dgm:cxn modelId="{023DC95D-21F0-4F9A-BC11-9DAD98DF5546}" type="presOf" srcId="{3C32B176-43C4-4F12-9B0E-3F82F5B774B5}" destId="{01AF2D0A-87C1-4EAE-B995-6C6A5B93CB02}" srcOrd="0" destOrd="0" presId="urn:microsoft.com/office/officeart/2005/8/layout/vList5"/>
+    <dgm:cxn modelId="{6804CEE2-76D5-42F6-A99B-909F26EA6B3C}" type="presOf" srcId="{6EDF1A66-8B7C-40A5-832A-FA2F6B99E386}" destId="{3D825DEC-A7D5-4222-8FEA-AE0AA1891CE5}" srcOrd="0" destOrd="0" presId="urn:microsoft.com/office/officeart/2005/8/layout/vList5"/>
+    <dgm:cxn modelId="{CFC0DAF1-87E6-48E2-8630-E3563DC9F3B0}" type="presOf" srcId="{D2B5F688-E694-4F60-84F2-AF3862C34934}" destId="{E8C81914-2867-4B58-ACFB-3BFC5D53DF74}" srcOrd="0" destOrd="0" presId="urn:microsoft.com/office/officeart/2005/8/layout/vList5"/>
+    <dgm:cxn modelId="{E4F8A14F-75BE-48E6-A8EF-943903FA4608}" type="presOf" srcId="{21C2E492-0A59-429A-B17F-117F9A9753CB}" destId="{C86A0D88-C1F9-498C-A780-FCE487647AE3}" srcOrd="0" destOrd="0" presId="urn:microsoft.com/office/officeart/2005/8/layout/vList5"/>
     <dgm:cxn modelId="{8ECD93D6-F597-41AB-86FC-00C78AC27372}" srcId="{976251E2-04A9-4263-8A00-267BDA912C4E}" destId="{9BCC1A64-3D69-422F-81C2-0DFE6D5C40DB}" srcOrd="4" destOrd="0" parTransId="{8D3D0401-F340-46F6-999F-D1072846BDE4}" sibTransId="{B5A2738C-3FC0-4D87-AFCF-E3D5822AC98E}"/>
-    <dgm:cxn modelId="{65312ABB-53AB-4F4A-9ED7-52B4E55EF9F7}" type="presOf" srcId="{3C32B176-43C4-4F12-9B0E-3F82F5B774B5}" destId="{01AF2D0A-87C1-4EAE-B995-6C6A5B93CB02}" srcOrd="0" destOrd="0" presId="urn:microsoft.com/office/officeart/2005/8/layout/vList5"/>
-    <dgm:cxn modelId="{7A7CFF42-BD14-4F36-8CDF-81609A4917AB}" type="presOf" srcId="{A0D86E6C-2981-48EC-9901-202E4FC182ED}" destId="{1BDABDA8-17BC-4F49-A978-7594BF85AAA9}" srcOrd="0" destOrd="0" presId="urn:microsoft.com/office/officeart/2005/8/layout/vList5"/>
+    <dgm:cxn modelId="{C23510DF-7C02-47B2-B226-504AC2DB3F28}" type="presOf" srcId="{3E91CEC3-91B4-4B7D-8E7C-0BA2B4F96005}" destId="{FD9C0B90-73B4-4C24-A8CC-975CFFD7537B}" srcOrd="0" destOrd="0" presId="urn:microsoft.com/office/officeart/2005/8/layout/vList5"/>
     <dgm:cxn modelId="{614D990B-2B53-4C0F-8071-F5E9CA9EB852}" srcId="{976251E2-04A9-4263-8A00-267BDA912C4E}" destId="{55658C84-E387-44B9-99A8-504D27B2D40F}" srcOrd="5" destOrd="0" parTransId="{CDDB50D5-B286-4B63-AE0C-33C444A7BCE7}" sibTransId="{4FE617C6-DEE9-4DE2-B2F6-3FDB4003CA36}"/>
-    <dgm:cxn modelId="{45D60EBA-F317-49A8-AFBF-D5D4DA911677}" type="presOf" srcId="{21C2E492-0A59-429A-B17F-117F9A9753CB}" destId="{C86A0D88-C1F9-498C-A780-FCE487647AE3}" srcOrd="0" destOrd="0" presId="urn:microsoft.com/office/officeart/2005/8/layout/vList5"/>
     <dgm:cxn modelId="{79A8F099-E95A-497E-A78A-3A57E366434F}" srcId="{59E6D78C-B749-4637-8124-B9D9652DE9EA}" destId="{3C32B176-43C4-4F12-9B0E-3F82F5B774B5}" srcOrd="0" destOrd="0" parTransId="{E344D565-BF73-408F-BA19-4D444DC531C1}" sibTransId="{861CEE04-8F45-4830-87E7-2783E4D6669D}"/>
+    <dgm:cxn modelId="{FD3AF8C5-8A4F-4B0C-9D60-805D13AA657D}" type="presOf" srcId="{59E6D78C-B749-4637-8124-B9D9652DE9EA}" destId="{18E99E2C-F5E3-4720-A7F5-5DFA5B3FF849}" srcOrd="0" destOrd="0" presId="urn:microsoft.com/office/officeart/2005/8/layout/vList5"/>
     <dgm:cxn modelId="{88E301DC-518D-46A8-AA11-BC6AD98C516E}" srcId="{976251E2-04A9-4263-8A00-267BDA912C4E}" destId="{59E6D78C-B749-4637-8124-B9D9652DE9EA}" srcOrd="1" destOrd="0" parTransId="{82559320-1099-4069-8837-91CDE5CA4E76}" sibTransId="{257D2372-87FB-4CE6-91E8-DBF2BB36319A}"/>
     <dgm:cxn modelId="{FD41673E-C9AB-45D9-A171-ECFE8C93DB3F}" srcId="{D2B5F688-E694-4F60-84F2-AF3862C34934}" destId="{6EDF1A66-8B7C-40A5-832A-FA2F6B99E386}" srcOrd="0" destOrd="0" parTransId="{6E86D7EF-5779-4F4F-8E7B-2224FDC37FAB}" sibTransId="{BB2D9214-7170-4A66-8758-702AC5A83D0E}"/>
+    <dgm:cxn modelId="{5016088F-9171-446F-9CF4-EECE11FEB832}" type="presOf" srcId="{A0D86E6C-2981-48EC-9901-202E4FC182ED}" destId="{1BDABDA8-17BC-4F49-A978-7594BF85AAA9}" srcOrd="0" destOrd="0" presId="urn:microsoft.com/office/officeart/2005/8/layout/vList5"/>
     <dgm:cxn modelId="{8AD31E84-1FDC-47E9-BE63-4AD6CD2FB480}" srcId="{9BCC1A64-3D69-422F-81C2-0DFE6D5C40DB}" destId="{A0D86E6C-2981-48EC-9901-202E4FC182ED}" srcOrd="0" destOrd="0" parTransId="{261241F0-2D0E-4F03-8C44-83BE8AC70D72}" sibTransId="{455479E7-ABE3-4E56-BFBB-6B73CDCE19E3}"/>
+    <dgm:cxn modelId="{2DA587D9-F022-4889-88DF-7C7B66D43E85}" type="presOf" srcId="{AF883CB8-8AFA-42BA-AD15-20440DE2E7A4}" destId="{28FAAE43-F607-4542-A198-881D7EEEBE2B}" srcOrd="0" destOrd="0" presId="urn:microsoft.com/office/officeart/2005/8/layout/vList5"/>
     <dgm:cxn modelId="{568D8CC8-CDCF-4B3C-8F66-EF36DEA77E64}" srcId="{976251E2-04A9-4263-8A00-267BDA912C4E}" destId="{D2B5F688-E694-4F60-84F2-AF3862C34934}" srcOrd="3" destOrd="0" parTransId="{AF2ACD58-FF41-435E-8233-D9653E6BCE9C}" sibTransId="{56D73F4D-A014-41D2-87B3-EE0A169100BD}"/>
-    <dgm:cxn modelId="{2B4E3C44-2366-449C-BD59-362028ADC526}" type="presOf" srcId="{55658C84-E387-44B9-99A8-504D27B2D40F}" destId="{CF2CE30B-1588-47E0-913F-3537EEBDC4F1}" srcOrd="0" destOrd="0" presId="urn:microsoft.com/office/officeart/2005/8/layout/vList5"/>
-    <dgm:cxn modelId="{2A904848-9D43-4B7E-B14F-B0258CA5D2DB}" type="presOf" srcId="{976251E2-04A9-4263-8A00-267BDA912C4E}" destId="{11519200-9EA7-4BCA-9D6E-335E0B132F17}" srcOrd="0" destOrd="0" presId="urn:microsoft.com/office/officeart/2005/8/layout/vList5"/>
-    <dgm:cxn modelId="{D01C598F-9DDF-443F-ABC1-6F78FC81D72F}" type="presOf" srcId="{606B9183-B2B7-468C-AB3A-B86D1BD0D84F}" destId="{0FFFCC6D-8579-49B1-BF16-3F96A8B8E5AC}" srcOrd="0" destOrd="0" presId="urn:microsoft.com/office/officeart/2005/8/layout/vList5"/>
-    <dgm:cxn modelId="{1FB3DC12-3722-4C68-AC62-88022CF3334F}" type="presOf" srcId="{9BCC1A64-3D69-422F-81C2-0DFE6D5C40DB}" destId="{1F4FCBF9-31B5-49E2-B07D-8554B1909E27}" srcOrd="0" destOrd="0" presId="urn:microsoft.com/office/officeart/2005/8/layout/vList5"/>
-    <dgm:cxn modelId="{DF45DB59-1CA4-49AA-A184-34D7E06C837B}" type="presOf" srcId="{6EDF1A66-8B7C-40A5-832A-FA2F6B99E386}" destId="{3D825DEC-A7D5-4222-8FEA-AE0AA1891CE5}" srcOrd="0" destOrd="0" presId="urn:microsoft.com/office/officeart/2005/8/layout/vList5"/>
-    <dgm:cxn modelId="{73DDE82A-8CAB-4639-A534-CF2E1B45C150}" type="presOf" srcId="{AF883CB8-8AFA-42BA-AD15-20440DE2E7A4}" destId="{28FAAE43-F607-4542-A198-881D7EEEBE2B}" srcOrd="0" destOrd="0" presId="urn:microsoft.com/office/officeart/2005/8/layout/vList5"/>
-    <dgm:cxn modelId="{468B8379-8435-4CF2-A9A7-0318DD4855B7}" type="presParOf" srcId="{11519200-9EA7-4BCA-9D6E-335E0B132F17}" destId="{EE9F3438-EF6F-44AF-AB10-8D12ADA6ED41}" srcOrd="0" destOrd="0" presId="urn:microsoft.com/office/officeart/2005/8/layout/vList5"/>
-    <dgm:cxn modelId="{B10171C9-6F07-4542-96FF-A693ADB7B7B0}" type="presParOf" srcId="{EE9F3438-EF6F-44AF-AB10-8D12ADA6ED41}" destId="{C86A0D88-C1F9-498C-A780-FCE487647AE3}" srcOrd="0" destOrd="0" presId="urn:microsoft.com/office/officeart/2005/8/layout/vList5"/>
-    <dgm:cxn modelId="{BAAD0EC1-AC42-4FD1-91F0-CC88D4254B29}" type="presParOf" srcId="{EE9F3438-EF6F-44AF-AB10-8D12ADA6ED41}" destId="{FD9C0B90-73B4-4C24-A8CC-975CFFD7537B}" srcOrd="1" destOrd="0" presId="urn:microsoft.com/office/officeart/2005/8/layout/vList5"/>
-    <dgm:cxn modelId="{029ACE64-8E7D-42A4-8231-648634638244}" type="presParOf" srcId="{11519200-9EA7-4BCA-9D6E-335E0B132F17}" destId="{4FB2D8F6-4F47-4A0A-85CC-60FB83DB6BBB}" srcOrd="1" destOrd="0" presId="urn:microsoft.com/office/officeart/2005/8/layout/vList5"/>
-    <dgm:cxn modelId="{DBC60606-E35F-46D7-81B3-A957D26FB94C}" type="presParOf" srcId="{11519200-9EA7-4BCA-9D6E-335E0B132F17}" destId="{0B9DADBC-706C-43ED-A9BD-E11F40297E12}" srcOrd="2" destOrd="0" presId="urn:microsoft.com/office/officeart/2005/8/layout/vList5"/>
-    <dgm:cxn modelId="{E601022D-9D29-4B9F-9491-A36FB5920D09}" type="presParOf" srcId="{0B9DADBC-706C-43ED-A9BD-E11F40297E12}" destId="{18E99E2C-F5E3-4720-A7F5-5DFA5B3FF849}" srcOrd="0" destOrd="0" presId="urn:microsoft.com/office/officeart/2005/8/layout/vList5"/>
-    <dgm:cxn modelId="{B840BB6A-5383-4B37-82EF-9DDBA8A51DD8}" type="presParOf" srcId="{0B9DADBC-706C-43ED-A9BD-E11F40297E12}" destId="{01AF2D0A-87C1-4EAE-B995-6C6A5B93CB02}" srcOrd="1" destOrd="0" presId="urn:microsoft.com/office/officeart/2005/8/layout/vList5"/>
-    <dgm:cxn modelId="{2B59AC11-05FE-4E1B-A5F7-0328CF4826FC}" type="presParOf" srcId="{11519200-9EA7-4BCA-9D6E-335E0B132F17}" destId="{D3328E04-8FEB-4C07-BE38-6495A05B4709}" srcOrd="3" destOrd="0" presId="urn:microsoft.com/office/officeart/2005/8/layout/vList5"/>
-    <dgm:cxn modelId="{1ED87705-D570-4240-9C89-18EA6D214D50}" type="presParOf" srcId="{11519200-9EA7-4BCA-9D6E-335E0B132F17}" destId="{AFADCB86-1D73-4AFC-B19C-ACB36534F2E6}" srcOrd="4" destOrd="0" presId="urn:microsoft.com/office/officeart/2005/8/layout/vList5"/>
-    <dgm:cxn modelId="{1721A0A2-1AC0-4086-ABDB-94E523B67822}" type="presParOf" srcId="{AFADCB86-1D73-4AFC-B19C-ACB36534F2E6}" destId="{5D0B5D6A-DA21-41B0-90E4-8E07C46A9ED5}" srcOrd="0" destOrd="0" presId="urn:microsoft.com/office/officeart/2005/8/layout/vList5"/>
-    <dgm:cxn modelId="{EDBA6F27-118F-4B01-8C34-E80896D21A7F}" type="presParOf" srcId="{AFADCB86-1D73-4AFC-B19C-ACB36534F2E6}" destId="{0FFFCC6D-8579-49B1-BF16-3F96A8B8E5AC}" srcOrd="1" destOrd="0" presId="urn:microsoft.com/office/officeart/2005/8/layout/vList5"/>
-    <dgm:cxn modelId="{909E34E5-261F-4F22-AC48-877EBE9EE21D}" type="presParOf" srcId="{11519200-9EA7-4BCA-9D6E-335E0B132F17}" destId="{E96518AF-08A1-49AB-AD12-69D10711E1EF}" srcOrd="5" destOrd="0" presId="urn:microsoft.com/office/officeart/2005/8/layout/vList5"/>
-    <dgm:cxn modelId="{45B667F9-BE5F-4F9F-BBDB-23C21C883802}" type="presParOf" srcId="{11519200-9EA7-4BCA-9D6E-335E0B132F17}" destId="{19A91993-CC91-4A20-B6D8-6A170252C79A}" srcOrd="6" destOrd="0" presId="urn:microsoft.com/office/officeart/2005/8/layout/vList5"/>
-    <dgm:cxn modelId="{0509E818-9C44-4D31-BDE5-784CF7A27B83}" type="presParOf" srcId="{19A91993-CC91-4A20-B6D8-6A170252C79A}" destId="{E8C81914-2867-4B58-ACFB-3BFC5D53DF74}" srcOrd="0" destOrd="0" presId="urn:microsoft.com/office/officeart/2005/8/layout/vList5"/>
-    <dgm:cxn modelId="{B30E5C4C-70FF-4275-885F-95CADFAE2AF0}" type="presParOf" srcId="{19A91993-CC91-4A20-B6D8-6A170252C79A}" destId="{3D825DEC-A7D5-4222-8FEA-AE0AA1891CE5}" srcOrd="1" destOrd="0" presId="urn:microsoft.com/office/officeart/2005/8/layout/vList5"/>
-    <dgm:cxn modelId="{74388684-8606-4BD7-A0F1-51F1B6DE1153}" type="presParOf" srcId="{11519200-9EA7-4BCA-9D6E-335E0B132F17}" destId="{24046502-6661-489A-BE13-5F16B8D7CCB4}" srcOrd="7" destOrd="0" presId="urn:microsoft.com/office/officeart/2005/8/layout/vList5"/>
-    <dgm:cxn modelId="{5C14883F-689D-4F66-948F-BDC369A6C2A0}" type="presParOf" srcId="{11519200-9EA7-4BCA-9D6E-335E0B132F17}" destId="{78190CC4-CFF8-45AD-8824-E94E02DD18A3}" srcOrd="8" destOrd="0" presId="urn:microsoft.com/office/officeart/2005/8/layout/vList5"/>
-    <dgm:cxn modelId="{C4F49543-CD08-4E16-B1A2-A5C6A35A98B7}" type="presParOf" srcId="{78190CC4-CFF8-45AD-8824-E94E02DD18A3}" destId="{1F4FCBF9-31B5-49E2-B07D-8554B1909E27}" srcOrd="0" destOrd="0" presId="urn:microsoft.com/office/officeart/2005/8/layout/vList5"/>
-    <dgm:cxn modelId="{755CDCE5-EAFB-4D15-A5B5-9798A4260564}" type="presParOf" srcId="{78190CC4-CFF8-45AD-8824-E94E02DD18A3}" destId="{1BDABDA8-17BC-4F49-A978-7594BF85AAA9}" srcOrd="1" destOrd="0" presId="urn:microsoft.com/office/officeart/2005/8/layout/vList5"/>
-    <dgm:cxn modelId="{904C9A9E-F654-4C7A-9716-20E22CE80380}" type="presParOf" srcId="{11519200-9EA7-4BCA-9D6E-335E0B132F17}" destId="{84A09EBF-D03D-476F-9682-5001709F6E72}" srcOrd="9" destOrd="0" presId="urn:microsoft.com/office/officeart/2005/8/layout/vList5"/>
-    <dgm:cxn modelId="{42777E16-A75C-4745-9EC6-70119F73CEBC}" type="presParOf" srcId="{11519200-9EA7-4BCA-9D6E-335E0B132F17}" destId="{5F1E930D-7682-409F-AB64-5794A3EB8679}" srcOrd="10" destOrd="0" presId="urn:microsoft.com/office/officeart/2005/8/layout/vList5"/>
-    <dgm:cxn modelId="{EDCE9021-2AA2-4FAF-97D1-3A0CA89F966C}" type="presParOf" srcId="{5F1E930D-7682-409F-AB64-5794A3EB8679}" destId="{CF2CE30B-1588-47E0-913F-3537EEBDC4F1}" srcOrd="0" destOrd="0" presId="urn:microsoft.com/office/officeart/2005/8/layout/vList5"/>
-    <dgm:cxn modelId="{825F2A3A-4B96-4A73-AD7A-EA41C4E41AA5}" type="presParOf" srcId="{5F1E930D-7682-409F-AB64-5794A3EB8679}" destId="{28FAAE43-F607-4542-A198-881D7EEEBE2B}" srcOrd="1" destOrd="0" presId="urn:microsoft.com/office/officeart/2005/8/layout/vList5"/>
+    <dgm:cxn modelId="{8DD943C5-27C5-4BB6-BC67-2BEC4B3A3F9A}" type="presOf" srcId="{BCC996C9-1420-4588-A6EA-FC6515C05688}" destId="{5D0B5D6A-DA21-41B0-90E4-8E07C46A9ED5}" srcOrd="0" destOrd="0" presId="urn:microsoft.com/office/officeart/2005/8/layout/vList5"/>
+    <dgm:cxn modelId="{2AF40BD3-2555-40F4-9AA4-B9B396A9F038}" type="presParOf" srcId="{11519200-9EA7-4BCA-9D6E-335E0B132F17}" destId="{EE9F3438-EF6F-44AF-AB10-8D12ADA6ED41}" srcOrd="0" destOrd="0" presId="urn:microsoft.com/office/officeart/2005/8/layout/vList5"/>
+    <dgm:cxn modelId="{0B9B8DAD-A0C3-4291-9F1F-DAF588CFE4F4}" type="presParOf" srcId="{EE9F3438-EF6F-44AF-AB10-8D12ADA6ED41}" destId="{C86A0D88-C1F9-498C-A780-FCE487647AE3}" srcOrd="0" destOrd="0" presId="urn:microsoft.com/office/officeart/2005/8/layout/vList5"/>
+    <dgm:cxn modelId="{F190CFA8-F6F1-4381-AE8D-AEF70ED8AC84}" type="presParOf" srcId="{EE9F3438-EF6F-44AF-AB10-8D12ADA6ED41}" destId="{FD9C0B90-73B4-4C24-A8CC-975CFFD7537B}" srcOrd="1" destOrd="0" presId="urn:microsoft.com/office/officeart/2005/8/layout/vList5"/>
+    <dgm:cxn modelId="{18A7147F-9852-4D1C-908B-2AB8D5B8572C}" type="presParOf" srcId="{11519200-9EA7-4BCA-9D6E-335E0B132F17}" destId="{4FB2D8F6-4F47-4A0A-85CC-60FB83DB6BBB}" srcOrd="1" destOrd="0" presId="urn:microsoft.com/office/officeart/2005/8/layout/vList5"/>
+    <dgm:cxn modelId="{42B87657-5353-4BD4-B686-4C2551ED43A6}" type="presParOf" srcId="{11519200-9EA7-4BCA-9D6E-335E0B132F17}" destId="{0B9DADBC-706C-43ED-A9BD-E11F40297E12}" srcOrd="2" destOrd="0" presId="urn:microsoft.com/office/officeart/2005/8/layout/vList5"/>
+    <dgm:cxn modelId="{E110E249-7284-4781-B098-84CD156F37B2}" type="presParOf" srcId="{0B9DADBC-706C-43ED-A9BD-E11F40297E12}" destId="{18E99E2C-F5E3-4720-A7F5-5DFA5B3FF849}" srcOrd="0" destOrd="0" presId="urn:microsoft.com/office/officeart/2005/8/layout/vList5"/>
+    <dgm:cxn modelId="{E625938F-8B8C-4C7E-9EA3-6503989A1020}" type="presParOf" srcId="{0B9DADBC-706C-43ED-A9BD-E11F40297E12}" destId="{01AF2D0A-87C1-4EAE-B995-6C6A5B93CB02}" srcOrd="1" destOrd="0" presId="urn:microsoft.com/office/officeart/2005/8/layout/vList5"/>
+    <dgm:cxn modelId="{46922062-9883-4450-AD96-53D8B425E307}" type="presParOf" srcId="{11519200-9EA7-4BCA-9D6E-335E0B132F17}" destId="{D3328E04-8FEB-4C07-BE38-6495A05B4709}" srcOrd="3" destOrd="0" presId="urn:microsoft.com/office/officeart/2005/8/layout/vList5"/>
+    <dgm:cxn modelId="{A317C446-60C6-44E0-8B3D-B51002DB6FD0}" type="presParOf" srcId="{11519200-9EA7-4BCA-9D6E-335E0B132F17}" destId="{AFADCB86-1D73-4AFC-B19C-ACB36534F2E6}" srcOrd="4" destOrd="0" presId="urn:microsoft.com/office/officeart/2005/8/layout/vList5"/>
+    <dgm:cxn modelId="{1FC30C9F-200C-4BE5-8E24-E92C054D20FD}" type="presParOf" srcId="{AFADCB86-1D73-4AFC-B19C-ACB36534F2E6}" destId="{5D0B5D6A-DA21-41B0-90E4-8E07C46A9ED5}" srcOrd="0" destOrd="0" presId="urn:microsoft.com/office/officeart/2005/8/layout/vList5"/>
+    <dgm:cxn modelId="{23557DC6-2E27-4E9E-8AF3-1F243478787B}" type="presParOf" srcId="{AFADCB86-1D73-4AFC-B19C-ACB36534F2E6}" destId="{0FFFCC6D-8579-49B1-BF16-3F96A8B8E5AC}" srcOrd="1" destOrd="0" presId="urn:microsoft.com/office/officeart/2005/8/layout/vList5"/>
+    <dgm:cxn modelId="{8FE7FF0D-B5AD-4666-8368-E78DD4463025}" type="presParOf" srcId="{11519200-9EA7-4BCA-9D6E-335E0B132F17}" destId="{E96518AF-08A1-49AB-AD12-69D10711E1EF}" srcOrd="5" destOrd="0" presId="urn:microsoft.com/office/officeart/2005/8/layout/vList5"/>
+    <dgm:cxn modelId="{EF6F020F-4840-4F22-850D-9139E6383553}" type="presParOf" srcId="{11519200-9EA7-4BCA-9D6E-335E0B132F17}" destId="{19A91993-CC91-4A20-B6D8-6A170252C79A}" srcOrd="6" destOrd="0" presId="urn:microsoft.com/office/officeart/2005/8/layout/vList5"/>
+    <dgm:cxn modelId="{E04FB02B-018B-4613-B5FF-B1ADD96E1BB7}" type="presParOf" srcId="{19A91993-CC91-4A20-B6D8-6A170252C79A}" destId="{E8C81914-2867-4B58-ACFB-3BFC5D53DF74}" srcOrd="0" destOrd="0" presId="urn:microsoft.com/office/officeart/2005/8/layout/vList5"/>
+    <dgm:cxn modelId="{E9D6D9CB-AEFC-4E31-8126-52A89DFAFAEA}" type="presParOf" srcId="{19A91993-CC91-4A20-B6D8-6A170252C79A}" destId="{3D825DEC-A7D5-4222-8FEA-AE0AA1891CE5}" srcOrd="1" destOrd="0" presId="urn:microsoft.com/office/officeart/2005/8/layout/vList5"/>
+    <dgm:cxn modelId="{3F1879C2-6EB4-478A-BECE-7AD08E1285F7}" type="presParOf" srcId="{11519200-9EA7-4BCA-9D6E-335E0B132F17}" destId="{24046502-6661-489A-BE13-5F16B8D7CCB4}" srcOrd="7" destOrd="0" presId="urn:microsoft.com/office/officeart/2005/8/layout/vList5"/>
+    <dgm:cxn modelId="{C6E2F620-63C7-49B9-A8CD-7608730B8E18}" type="presParOf" srcId="{11519200-9EA7-4BCA-9D6E-335E0B132F17}" destId="{78190CC4-CFF8-45AD-8824-E94E02DD18A3}" srcOrd="8" destOrd="0" presId="urn:microsoft.com/office/officeart/2005/8/layout/vList5"/>
+    <dgm:cxn modelId="{84CA9C8E-4BBB-466E-B9B9-489FB3F398B3}" type="presParOf" srcId="{78190CC4-CFF8-45AD-8824-E94E02DD18A3}" destId="{1F4FCBF9-31B5-49E2-B07D-8554B1909E27}" srcOrd="0" destOrd="0" presId="urn:microsoft.com/office/officeart/2005/8/layout/vList5"/>
+    <dgm:cxn modelId="{31EB602C-7A64-4520-BC5B-03D4B77E7417}" type="presParOf" srcId="{78190CC4-CFF8-45AD-8824-E94E02DD18A3}" destId="{1BDABDA8-17BC-4F49-A978-7594BF85AAA9}" srcOrd="1" destOrd="0" presId="urn:microsoft.com/office/officeart/2005/8/layout/vList5"/>
+    <dgm:cxn modelId="{2BE83FD9-C3C2-4DA2-BAEB-E4ED80617C02}" type="presParOf" srcId="{11519200-9EA7-4BCA-9D6E-335E0B132F17}" destId="{84A09EBF-D03D-476F-9682-5001709F6E72}" srcOrd="9" destOrd="0" presId="urn:microsoft.com/office/officeart/2005/8/layout/vList5"/>
+    <dgm:cxn modelId="{926B6C57-C077-47C5-963C-8E96FBFB4217}" type="presParOf" srcId="{11519200-9EA7-4BCA-9D6E-335E0B132F17}" destId="{5F1E930D-7682-409F-AB64-5794A3EB8679}" srcOrd="10" destOrd="0" presId="urn:microsoft.com/office/officeart/2005/8/layout/vList5"/>
+    <dgm:cxn modelId="{266D62BE-60F3-47E1-B151-9B67B4F10167}" type="presParOf" srcId="{5F1E930D-7682-409F-AB64-5794A3EB8679}" destId="{CF2CE30B-1588-47E0-913F-3537EEBDC4F1}" srcOrd="0" destOrd="0" presId="urn:microsoft.com/office/officeart/2005/8/layout/vList5"/>
+    <dgm:cxn modelId="{1C7DC286-D2BC-4790-8E31-2171D2098BD5}" type="presParOf" srcId="{5F1E930D-7682-409F-AB64-5794A3EB8679}" destId="{28FAAE43-F607-4542-A198-881D7EEEBE2B}" srcOrd="1" destOrd="0" presId="urn:microsoft.com/office/officeart/2005/8/layout/vList5"/>
   </dgm:cxnLst>
   <dgm:bg/>
   <dgm:whole/>
@@ -31433,94 +32456,94 @@
     </dgm:pt>
   </dgm:ptLst>
   <dgm:cxnLst>
-    <dgm:cxn modelId="{9D206FFC-4034-48B7-8FF1-B6CB7F983D28}" type="presOf" srcId="{40A57BD4-23C9-45F6-B7B8-D100D70A2AC3}" destId="{CFD8AAAB-5C1C-49FB-9793-8A735C3E224D}" srcOrd="0" destOrd="0" presId="urn:microsoft.com/office/officeart/2005/8/layout/vList5"/>
-    <dgm:cxn modelId="{5CAE8DF1-BB09-41C1-B981-5662F84A7BB5}" type="presOf" srcId="{72C4FAF0-CC1D-463A-A299-AB5B2AAA164F}" destId="{68B9775C-ADEC-4AF1-9A60-DC6B4485FCF4}" srcOrd="0" destOrd="0" presId="urn:microsoft.com/office/officeart/2005/8/layout/vList5"/>
-    <dgm:cxn modelId="{80E8ED6B-132B-44CC-8A48-A882A347C4FC}" type="presOf" srcId="{5DD943BD-810A-4CE9-8F48-AA05AE1AAF7F}" destId="{F4B987E3-1756-4C0B-81BC-5D4FD46B4F2A}" srcOrd="0" destOrd="0" presId="urn:microsoft.com/office/officeart/2005/8/layout/vList5"/>
-    <dgm:cxn modelId="{F004DD54-A467-41AD-A8CB-55D28D4DF7C5}" type="presOf" srcId="{3ED04A44-12D6-4525-B6D4-35C6D0453C92}" destId="{22C7FE2A-EBB2-4E58-B759-1DEBFF0F0CF9}" srcOrd="0" destOrd="0" presId="urn:microsoft.com/office/officeart/2005/8/layout/vList5"/>
+    <dgm:cxn modelId="{356BF3BF-461C-4D8D-BC2A-6B11D8317FB0}" type="presOf" srcId="{55658C84-E387-44B9-99A8-504D27B2D40F}" destId="{CF2CE30B-1588-47E0-913F-3537EEBDC4F1}" srcOrd="0" destOrd="0" presId="urn:microsoft.com/office/officeart/2005/8/layout/vList5"/>
+    <dgm:cxn modelId="{FB73211E-C7EE-48D4-A9FB-C0C364BA3697}" type="presOf" srcId="{72C4FAF0-CC1D-463A-A299-AB5B2AAA164F}" destId="{68B9775C-ADEC-4AF1-9A60-DC6B4485FCF4}" srcOrd="0" destOrd="0" presId="urn:microsoft.com/office/officeart/2005/8/layout/vList5"/>
+    <dgm:cxn modelId="{B5055F0D-7554-416F-87BC-2C01C9962ECF}" type="presOf" srcId="{FCF41B2A-3842-466B-B6D8-6F6DC495A848}" destId="{869DE273-415C-4E80-92D2-08079439F516}" srcOrd="0" destOrd="0" presId="urn:microsoft.com/office/officeart/2005/8/layout/vList5"/>
+    <dgm:cxn modelId="{C1B0075E-A9E6-479D-B571-752B7BA4BE30}" type="presOf" srcId="{B2BA3629-A2D5-4C76-8286-62E4E9AF1C13}" destId="{39BCB55B-1078-42DE-B4A6-BE7851C244FD}" srcOrd="0" destOrd="0" presId="urn:microsoft.com/office/officeart/2005/8/layout/vList5"/>
     <dgm:cxn modelId="{CAC4EE56-AA97-46BD-830D-C4EA12F1A513}" srcId="{FC07AFFD-0C07-4A95-B0FA-CD27BA0D85AB}" destId="{3ED04A44-12D6-4525-B6D4-35C6D0453C92}" srcOrd="0" destOrd="0" parTransId="{51BB93DF-4A69-4747-80C7-46F23887C60F}" sibTransId="{4A92D8E8-2D74-413A-9FFF-16BF0668B4A8}"/>
-    <dgm:cxn modelId="{84928C1B-1A3C-4CF0-A16A-28FD9528D942}" type="presOf" srcId="{6B764548-8FDB-4C2F-ADE2-21DB4F3F1D04}" destId="{DAAB51CD-5F24-493F-90B5-FA1083CA7DF4}" srcOrd="0" destOrd="0" presId="urn:microsoft.com/office/officeart/2005/8/layout/vList5"/>
     <dgm:cxn modelId="{FAFD3247-8F45-4774-A554-2E1E28BA28B5}" srcId="{40A57BD4-23C9-45F6-B7B8-D100D70A2AC3}" destId="{5DD943BD-810A-4CE9-8F48-AA05AE1AAF7F}" srcOrd="0" destOrd="0" parTransId="{0C8A4CBF-A22B-4434-81FE-90886409E6FA}" sibTransId="{DC6FEA67-D531-46C2-A8B7-F21127F1286D}"/>
-    <dgm:cxn modelId="{616677C5-2944-40D1-AE48-398BAA451281}" type="presOf" srcId="{FC07AFFD-0C07-4A95-B0FA-CD27BA0D85AB}" destId="{D50E0E09-8F41-4488-9465-03AF43136D05}" srcOrd="0" destOrd="0" presId="urn:microsoft.com/office/officeart/2005/8/layout/vList5"/>
+    <dgm:cxn modelId="{A0AEC7DC-9569-4A2B-A123-B50E6F465B2F}" type="presOf" srcId="{A0D86E6C-2981-48EC-9901-202E4FC182ED}" destId="{1BDABDA8-17BC-4F49-A978-7594BF85AAA9}" srcOrd="0" destOrd="0" presId="urn:microsoft.com/office/officeart/2005/8/layout/vList5"/>
     <dgm:cxn modelId="{88E301DC-518D-46A8-AA11-BC6AD98C516E}" srcId="{976251E2-04A9-4263-8A00-267BDA912C4E}" destId="{59E6D78C-B749-4637-8124-B9D9652DE9EA}" srcOrd="2" destOrd="0" parTransId="{82559320-1099-4069-8837-91CDE5CA4E76}" sibTransId="{257D2372-87FB-4CE6-91E8-DBF2BB36319A}"/>
-    <dgm:cxn modelId="{16D488DA-7897-4E6A-9FE6-EB89AFE0BD19}" type="presOf" srcId="{606B9183-B2B7-468C-AB3A-B86D1BD0D84F}" destId="{0FFFCC6D-8579-49B1-BF16-3F96A8B8E5AC}" srcOrd="0" destOrd="0" presId="urn:microsoft.com/office/officeart/2005/8/layout/vList5"/>
-    <dgm:cxn modelId="{78261759-8AD1-407A-9F0F-F9B8CAB35C76}" type="presOf" srcId="{21C2E492-0A59-429A-B17F-117F9A9753CB}" destId="{C86A0D88-C1F9-498C-A780-FCE487647AE3}" srcOrd="0" destOrd="0" presId="urn:microsoft.com/office/officeart/2005/8/layout/vList5"/>
-    <dgm:cxn modelId="{D9F60CD0-FC5C-4DCF-A331-4406B1269631}" type="presOf" srcId="{AF883CB8-8AFA-42BA-AD15-20440DE2E7A4}" destId="{28FAAE43-F607-4542-A198-881D7EEEBE2B}" srcOrd="0" destOrd="0" presId="urn:microsoft.com/office/officeart/2005/8/layout/vList5"/>
+    <dgm:cxn modelId="{AFB57835-C5C0-4B1E-839F-8329ACAB2450}" type="presOf" srcId="{59E6D78C-B749-4637-8124-B9D9652DE9EA}" destId="{18E99E2C-F5E3-4720-A7F5-5DFA5B3FF849}" srcOrd="0" destOrd="0" presId="urn:microsoft.com/office/officeart/2005/8/layout/vList5"/>
+    <dgm:cxn modelId="{1AE27F17-6169-460C-833D-0235E39F7B1C}" type="presOf" srcId="{606B9183-B2B7-468C-AB3A-B86D1BD0D84F}" destId="{0FFFCC6D-8579-49B1-BF16-3F96A8B8E5AC}" srcOrd="0" destOrd="0" presId="urn:microsoft.com/office/officeart/2005/8/layout/vList5"/>
+    <dgm:cxn modelId="{99DA69A0-8909-4D25-A821-E47A889062CF}" type="presOf" srcId="{9BCC1A64-3D69-422F-81C2-0DFE6D5C40DB}" destId="{1F4FCBF9-31B5-49E2-B07D-8554B1909E27}" srcOrd="0" destOrd="0" presId="urn:microsoft.com/office/officeart/2005/8/layout/vList5"/>
     <dgm:cxn modelId="{FBCBCB8E-D8B1-4463-8C72-DF20535CF6AD}" srcId="{976251E2-04A9-4263-8A00-267BDA912C4E}" destId="{A8F53E3C-573B-4E42-877E-E43D2DDC78AD}" srcOrd="8" destOrd="0" parTransId="{6ACA054C-059E-45BD-A1CF-3F4133A48D97}" sibTransId="{7DCBA5FB-8A11-434B-88DD-0F5ACF6D3B2E}"/>
     <dgm:cxn modelId="{8867DA3A-10CA-4526-8287-06681AC9FA0E}" srcId="{976251E2-04A9-4263-8A00-267BDA912C4E}" destId="{12F92D7B-E754-4316-9131-54C32AE446B9}" srcOrd="1" destOrd="0" parTransId="{2A17239B-DEB5-4AE7-BCE0-6071575E08E8}" sibTransId="{4651F23C-E303-4040-A456-7A92D48CD255}"/>
     <dgm:cxn modelId="{DBC1F59C-09A2-4661-8065-3831860A794F}" srcId="{976251E2-04A9-4263-8A00-267BDA912C4E}" destId="{FCF41B2A-3842-466B-B6D8-6F6DC495A848}" srcOrd="10" destOrd="0" parTransId="{10CEF8EF-28FD-4023-993C-0E698E871E0E}" sibTransId="{6BD6C5D1-554D-4A42-9D2B-443940C48746}"/>
     <dgm:cxn modelId="{568D8CC8-CDCF-4B3C-8F66-EF36DEA77E64}" srcId="{976251E2-04A9-4263-8A00-267BDA912C4E}" destId="{D2B5F688-E694-4F60-84F2-AF3862C34934}" srcOrd="4" destOrd="0" parTransId="{AF2ACD58-FF41-435E-8233-D9653E6BCE9C}" sibTransId="{56D73F4D-A014-41D2-87B3-EE0A169100BD}"/>
     <dgm:cxn modelId="{614D990B-2B53-4C0F-8071-F5E9CA9EB852}" srcId="{976251E2-04A9-4263-8A00-267BDA912C4E}" destId="{55658C84-E387-44B9-99A8-504D27B2D40F}" srcOrd="6" destOrd="0" parTransId="{CDDB50D5-B286-4B63-AE0C-33C444A7BCE7}" sibTransId="{4FE617C6-DEE9-4DE2-B2F6-3FDB4003CA36}"/>
-    <dgm:cxn modelId="{4E9FFE50-C6A3-4668-AB9E-6C6F3ABE6A81}" type="presOf" srcId="{59E6D78C-B749-4637-8124-B9D9652DE9EA}" destId="{18E99E2C-F5E3-4720-A7F5-5DFA5B3FF849}" srcOrd="0" destOrd="0" presId="urn:microsoft.com/office/officeart/2005/8/layout/vList5"/>
+    <dgm:cxn modelId="{548A8285-FC68-436E-BE28-E59A4218F73D}" srcId="{FCF41B2A-3842-466B-B6D8-6F6DC495A848}" destId="{6B764548-8FDB-4C2F-ADE2-21DB4F3F1D04}" srcOrd="0" destOrd="0" parTransId="{EE028AB0-F83E-4E21-A3A1-928D8FE597EA}" sibTransId="{9CA59731-EC61-4B25-BF7B-5A9E29767184}"/>
     <dgm:cxn modelId="{79A8F099-E95A-497E-A78A-3A57E366434F}" srcId="{59E6D78C-B749-4637-8124-B9D9652DE9EA}" destId="{3C32B176-43C4-4F12-9B0E-3F82F5B774B5}" srcOrd="0" destOrd="0" parTransId="{E344D565-BF73-408F-BA19-4D444DC531C1}" sibTransId="{861CEE04-8F45-4830-87E7-2783E4D6669D}"/>
-    <dgm:cxn modelId="{548A8285-FC68-436E-BE28-E59A4218F73D}" srcId="{FCF41B2A-3842-466B-B6D8-6F6DC495A848}" destId="{6B764548-8FDB-4C2F-ADE2-21DB4F3F1D04}" srcOrd="0" destOrd="0" parTransId="{EE028AB0-F83E-4E21-A3A1-928D8FE597EA}" sibTransId="{9CA59731-EC61-4B25-BF7B-5A9E29767184}"/>
-    <dgm:cxn modelId="{6343C3A2-C1DF-48E2-BB37-2EFC5CDB0560}" type="presOf" srcId="{A8F53E3C-573B-4E42-877E-E43D2DDC78AD}" destId="{2D6C104F-6F14-426D-B2D7-696B1DE16699}" srcOrd="0" destOrd="0" presId="urn:microsoft.com/office/officeart/2005/8/layout/vList5"/>
-    <dgm:cxn modelId="{B3859405-30B3-4E83-921F-4F47B13C4730}" type="presOf" srcId="{976251E2-04A9-4263-8A00-267BDA912C4E}" destId="{11519200-9EA7-4BCA-9D6E-335E0B132F17}" srcOrd="0" destOrd="0" presId="urn:microsoft.com/office/officeart/2005/8/layout/vList5"/>
+    <dgm:cxn modelId="{385FF051-80B7-4DB3-A152-4227E759A3D1}" type="presOf" srcId="{D2B5F688-E694-4F60-84F2-AF3862C34934}" destId="{E8C81914-2867-4B58-ACFB-3BFC5D53DF74}" srcOrd="0" destOrd="0" presId="urn:microsoft.com/office/officeart/2005/8/layout/vList5"/>
+    <dgm:cxn modelId="{F99CB515-2227-457B-8E6E-D98E42456BFB}" type="presOf" srcId="{3E91CEC3-91B4-4B7D-8E7C-0BA2B4F96005}" destId="{FD9C0B90-73B4-4C24-A8CC-975CFFD7537B}" srcOrd="0" destOrd="0" presId="urn:microsoft.com/office/officeart/2005/8/layout/vList5"/>
+    <dgm:cxn modelId="{0B657B29-8DAC-4E84-B902-B968C9F0B077}" type="presOf" srcId="{AF883CB8-8AFA-42BA-AD15-20440DE2E7A4}" destId="{28FAAE43-F607-4542-A198-881D7EEEBE2B}" srcOrd="0" destOrd="0" presId="urn:microsoft.com/office/officeart/2005/8/layout/vList5"/>
     <dgm:cxn modelId="{32DCECAD-5BF0-42D6-AC00-A43E3C078D17}" srcId="{976251E2-04A9-4263-8A00-267BDA912C4E}" destId="{BCC996C9-1420-4588-A6EA-FC6515C05688}" srcOrd="3" destOrd="0" parTransId="{5B858E88-698D-4DC2-84B5-D801A60F152E}" sibTransId="{E07A8B4B-1013-4D82-82D0-EF3DE80E902F}"/>
-    <dgm:cxn modelId="{7B697F96-1450-415F-98B2-63EF8C163844}" type="presOf" srcId="{A0D86E6C-2981-48EC-9901-202E4FC182ED}" destId="{1BDABDA8-17BC-4F49-A978-7594BF85AAA9}" srcOrd="0" destOrd="0" presId="urn:microsoft.com/office/officeart/2005/8/layout/vList5"/>
-    <dgm:cxn modelId="{A8ADA0D5-5762-492E-9273-DEB679F5E546}" type="presOf" srcId="{6EDF1A66-8B7C-40A5-832A-FA2F6B99E386}" destId="{3D825DEC-A7D5-4222-8FEA-AE0AA1891CE5}" srcOrd="0" destOrd="0" presId="urn:microsoft.com/office/officeart/2005/8/layout/vList5"/>
-    <dgm:cxn modelId="{850FC9C1-ADEC-45D4-9BA7-F9B87450DB02}" type="presOf" srcId="{12F92D7B-E754-4316-9131-54C32AE446B9}" destId="{AE1F33C1-A95C-426D-9E30-F98B65877A15}" srcOrd="0" destOrd="0" presId="urn:microsoft.com/office/officeart/2005/8/layout/vList5"/>
-    <dgm:cxn modelId="{E114611D-A06A-48EF-A185-2BB6F9F5D1F3}" type="presOf" srcId="{55658C84-E387-44B9-99A8-504D27B2D40F}" destId="{CF2CE30B-1588-47E0-913F-3537EEBDC4F1}" srcOrd="0" destOrd="0" presId="urn:microsoft.com/office/officeart/2005/8/layout/vList5"/>
-    <dgm:cxn modelId="{153A1B06-DC90-4A59-B6E7-2661B8D1556A}" type="presOf" srcId="{FCF41B2A-3842-466B-B6D8-6F6DC495A848}" destId="{869DE273-415C-4E80-92D2-08079439F516}" srcOrd="0" destOrd="0" presId="urn:microsoft.com/office/officeart/2005/8/layout/vList5"/>
-    <dgm:cxn modelId="{07145E00-E705-460A-B5B8-5CF3E7391414}" type="presOf" srcId="{B2BA3629-A2D5-4C76-8286-62E4E9AF1C13}" destId="{39BCB55B-1078-42DE-B4A6-BE7851C244FD}" srcOrd="0" destOrd="0" presId="urn:microsoft.com/office/officeart/2005/8/layout/vList5"/>
+    <dgm:cxn modelId="{4AF3C229-3B02-4422-86ED-54CA39D50C06}" type="presOf" srcId="{3ED04A44-12D6-4525-B6D4-35C6D0453C92}" destId="{22C7FE2A-EBB2-4E58-B759-1DEBFF0F0CF9}" srcOrd="0" destOrd="0" presId="urn:microsoft.com/office/officeart/2005/8/layout/vList5"/>
+    <dgm:cxn modelId="{59AF09FF-97DD-4F25-916B-D863FEDE6028}" type="presOf" srcId="{21C2E492-0A59-429A-B17F-117F9A9753CB}" destId="{C86A0D88-C1F9-498C-A780-FCE487647AE3}" srcOrd="0" destOrd="0" presId="urn:microsoft.com/office/officeart/2005/8/layout/vList5"/>
+    <dgm:cxn modelId="{DCE9B6BC-F2BE-4ED1-936D-73BF5D78F5C6}" type="presOf" srcId="{FC07AFFD-0C07-4A95-B0FA-CD27BA0D85AB}" destId="{D50E0E09-8F41-4488-9465-03AF43136D05}" srcOrd="0" destOrd="0" presId="urn:microsoft.com/office/officeart/2005/8/layout/vList5"/>
     <dgm:cxn modelId="{11CA9ADF-20F6-40DF-858A-53513ABAB5F6}" srcId="{12F92D7B-E754-4316-9131-54C32AE446B9}" destId="{72C4FAF0-CC1D-463A-A299-AB5B2AAA164F}" srcOrd="0" destOrd="0" parTransId="{70EF3004-7028-4BFE-A50B-B465E6D6AE5D}" sibTransId="{7B80AAF6-B7A3-4C27-85CF-6E6E40E08716}"/>
     <dgm:cxn modelId="{8ECD93D6-F597-41AB-86FC-00C78AC27372}" srcId="{976251E2-04A9-4263-8A00-267BDA912C4E}" destId="{9BCC1A64-3D69-422F-81C2-0DFE6D5C40DB}" srcOrd="5" destOrd="0" parTransId="{8D3D0401-F340-46F6-999F-D1072846BDE4}" sibTransId="{B5A2738C-3FC0-4D87-AFCF-E3D5822AC98E}"/>
+    <dgm:cxn modelId="{560A42C7-9FDD-4F95-A6BC-B311DB9AB54D}" type="presOf" srcId="{976251E2-04A9-4263-8A00-267BDA912C4E}" destId="{11519200-9EA7-4BCA-9D6E-335E0B132F17}" srcOrd="0" destOrd="0" presId="urn:microsoft.com/office/officeart/2005/8/layout/vList5"/>
+    <dgm:cxn modelId="{E681D11E-AB0C-42A4-BF6D-6AB54862E749}" type="presOf" srcId="{6B764548-8FDB-4C2F-ADE2-21DB4F3F1D04}" destId="{DAAB51CD-5F24-493F-90B5-FA1083CA7DF4}" srcOrd="0" destOrd="0" presId="urn:microsoft.com/office/officeart/2005/8/layout/vList5"/>
     <dgm:cxn modelId="{D615F19F-C14B-49AC-8705-890588A1223E}" srcId="{A8F53E3C-573B-4E42-877E-E43D2DDC78AD}" destId="{B2BA3629-A2D5-4C76-8286-62E4E9AF1C13}" srcOrd="0" destOrd="0" parTransId="{716B9DC9-5281-4E76-A0E4-6F126278A22A}" sibTransId="{179E6D1B-566A-4F11-99A2-EAEF043237CC}"/>
     <dgm:cxn modelId="{0D82DA47-E1D1-4D9A-9816-85EC13AE5C59}" srcId="{55658C84-E387-44B9-99A8-504D27B2D40F}" destId="{AF883CB8-8AFA-42BA-AD15-20440DE2E7A4}" srcOrd="0" destOrd="0" parTransId="{97E9C991-60B8-4697-BFE3-2647D23D7AAE}" sibTransId="{CA5455E1-0860-497F-AA1C-B66BE8EC8855}"/>
-    <dgm:cxn modelId="{4164A8CD-5811-4993-AEBD-2F7BF25A7D99}" type="presOf" srcId="{3C32B176-43C4-4F12-9B0E-3F82F5B774B5}" destId="{01AF2D0A-87C1-4EAE-B995-6C6A5B93CB02}" srcOrd="0" destOrd="0" presId="urn:microsoft.com/office/officeart/2005/8/layout/vList5"/>
+    <dgm:cxn modelId="{2AE290C2-DFF7-4190-A5E7-FFBF16D7CFF0}" type="presOf" srcId="{12F92D7B-E754-4316-9131-54C32AE446B9}" destId="{AE1F33C1-A95C-426D-9E30-F98B65877A15}" srcOrd="0" destOrd="0" presId="urn:microsoft.com/office/officeart/2005/8/layout/vList5"/>
     <dgm:cxn modelId="{FD41673E-C9AB-45D9-A171-ECFE8C93DB3F}" srcId="{D2B5F688-E694-4F60-84F2-AF3862C34934}" destId="{6EDF1A66-8B7C-40A5-832A-FA2F6B99E386}" srcOrd="0" destOrd="0" parTransId="{6E86D7EF-5779-4F4F-8E7B-2224FDC37FAB}" sibTransId="{BB2D9214-7170-4A66-8758-702AC5A83D0E}"/>
     <dgm:cxn modelId="{8AD31E84-1FDC-47E9-BE63-4AD6CD2FB480}" srcId="{9BCC1A64-3D69-422F-81C2-0DFE6D5C40DB}" destId="{A0D86E6C-2981-48EC-9901-202E4FC182ED}" srcOrd="0" destOrd="0" parTransId="{261241F0-2D0E-4F03-8C44-83BE8AC70D72}" sibTransId="{455479E7-ABE3-4E56-BFBB-6B73CDCE19E3}"/>
     <dgm:cxn modelId="{FF6F8E55-684D-4437-B9DF-1CB57210C845}" srcId="{976251E2-04A9-4263-8A00-267BDA912C4E}" destId="{FC07AFFD-0C07-4A95-B0FA-CD27BA0D85AB}" srcOrd="9" destOrd="0" parTransId="{AE6BE63B-EC6F-45C6-B201-953AD045B973}" sibTransId="{CB273E3F-90A8-4EE8-9847-0582BD78E123}"/>
-    <dgm:cxn modelId="{44630B16-A6F3-4F8A-BB18-00A9C8B2D734}" type="presOf" srcId="{BCC996C9-1420-4588-A6EA-FC6515C05688}" destId="{5D0B5D6A-DA21-41B0-90E4-8E07C46A9ED5}" srcOrd="0" destOrd="0" presId="urn:microsoft.com/office/officeart/2005/8/layout/vList5"/>
     <dgm:cxn modelId="{51ED2620-634A-44B2-B502-60460AEBEF92}" srcId="{BCC996C9-1420-4588-A6EA-FC6515C05688}" destId="{606B9183-B2B7-468C-AB3A-B86D1BD0D84F}" srcOrd="0" destOrd="0" parTransId="{B80C6F0B-03E3-4583-A846-D77D78483241}" sibTransId="{810DD023-A592-41DE-A32C-A6DDF3DAB32F}"/>
     <dgm:cxn modelId="{0AFC8F06-FDB3-4489-A725-CD2D0A284143}" srcId="{976251E2-04A9-4263-8A00-267BDA912C4E}" destId="{40A57BD4-23C9-45F6-B7B8-D100D70A2AC3}" srcOrd="7" destOrd="0" parTransId="{F0C64919-5D6F-4F87-9366-AED8B2888A55}" sibTransId="{23542288-C76B-463D-970A-8388FF7DCC05}"/>
-    <dgm:cxn modelId="{D7608F7E-7C95-415A-895F-B7198F8321C1}" type="presOf" srcId="{D2B5F688-E694-4F60-84F2-AF3862C34934}" destId="{E8C81914-2867-4B58-ACFB-3BFC5D53DF74}" srcOrd="0" destOrd="0" presId="urn:microsoft.com/office/officeart/2005/8/layout/vList5"/>
+    <dgm:cxn modelId="{A4C59405-0CF0-45AB-A0F9-806F1F054683}" type="presOf" srcId="{5DD943BD-810A-4CE9-8F48-AA05AE1AAF7F}" destId="{F4B987E3-1756-4C0B-81BC-5D4FD46B4F2A}" srcOrd="0" destOrd="0" presId="urn:microsoft.com/office/officeart/2005/8/layout/vList5"/>
+    <dgm:cxn modelId="{DF25504D-1EF6-4F92-B22C-C9572DDE4CCB}" type="presOf" srcId="{40A57BD4-23C9-45F6-B7B8-D100D70A2AC3}" destId="{CFD8AAAB-5C1C-49FB-9793-8A735C3E224D}" srcOrd="0" destOrd="0" presId="urn:microsoft.com/office/officeart/2005/8/layout/vList5"/>
     <dgm:cxn modelId="{45DF3F0B-34ED-45E5-84DD-78EAA5444370}" srcId="{21C2E492-0A59-429A-B17F-117F9A9753CB}" destId="{3E91CEC3-91B4-4B7D-8E7C-0BA2B4F96005}" srcOrd="0" destOrd="0" parTransId="{D5995F57-215A-47CA-9CFE-C0B53525D907}" sibTransId="{CBF8D975-4814-4E5C-A51D-CD41BA958BD4}"/>
-    <dgm:cxn modelId="{C61A0285-71B9-453B-AAB3-8151338778F8}" type="presOf" srcId="{9BCC1A64-3D69-422F-81C2-0DFE6D5C40DB}" destId="{1F4FCBF9-31B5-49E2-B07D-8554B1909E27}" srcOrd="0" destOrd="0" presId="urn:microsoft.com/office/officeart/2005/8/layout/vList5"/>
+    <dgm:cxn modelId="{71BCD0B9-B5CC-45C9-A98F-CAA2A06E2AC8}" type="presOf" srcId="{3C32B176-43C4-4F12-9B0E-3F82F5B774B5}" destId="{01AF2D0A-87C1-4EAE-B995-6C6A5B93CB02}" srcOrd="0" destOrd="0" presId="urn:microsoft.com/office/officeart/2005/8/layout/vList5"/>
+    <dgm:cxn modelId="{BD5A2665-AE76-49F3-8010-BB75054A7A63}" type="presOf" srcId="{A8F53E3C-573B-4E42-877E-E43D2DDC78AD}" destId="{2D6C104F-6F14-426D-B2D7-696B1DE16699}" srcOrd="0" destOrd="0" presId="urn:microsoft.com/office/officeart/2005/8/layout/vList5"/>
     <dgm:cxn modelId="{02FD1774-A27A-49C7-83D7-83F4E92813AE}" srcId="{976251E2-04A9-4263-8A00-267BDA912C4E}" destId="{21C2E492-0A59-429A-B17F-117F9A9753CB}" srcOrd="0" destOrd="0" parTransId="{C3EB1336-FA4C-4A16-B905-DD79E32B677D}" sibTransId="{46BB35AB-F6E8-4DDA-9F87-92BC66A56C02}"/>
-    <dgm:cxn modelId="{C15FCBF0-81AB-45DF-9E4C-DBD38BCD2FAD}" type="presOf" srcId="{3E91CEC3-91B4-4B7D-8E7C-0BA2B4F96005}" destId="{FD9C0B90-73B4-4C24-A8CC-975CFFD7537B}" srcOrd="0" destOrd="0" presId="urn:microsoft.com/office/officeart/2005/8/layout/vList5"/>
-    <dgm:cxn modelId="{D6E21E26-C66F-4C11-B5F7-C457B64D0818}" type="presParOf" srcId="{11519200-9EA7-4BCA-9D6E-335E0B132F17}" destId="{EE9F3438-EF6F-44AF-AB10-8D12ADA6ED41}" srcOrd="0" destOrd="0" presId="urn:microsoft.com/office/officeart/2005/8/layout/vList5"/>
-    <dgm:cxn modelId="{29308B4B-B750-4BEA-BD87-2CF19F33DE06}" type="presParOf" srcId="{EE9F3438-EF6F-44AF-AB10-8D12ADA6ED41}" destId="{C86A0D88-C1F9-498C-A780-FCE487647AE3}" srcOrd="0" destOrd="0" presId="urn:microsoft.com/office/officeart/2005/8/layout/vList5"/>
-    <dgm:cxn modelId="{E5F99710-9796-4DA4-BC31-87B81641E5A2}" type="presParOf" srcId="{EE9F3438-EF6F-44AF-AB10-8D12ADA6ED41}" destId="{FD9C0B90-73B4-4C24-A8CC-975CFFD7537B}" srcOrd="1" destOrd="0" presId="urn:microsoft.com/office/officeart/2005/8/layout/vList5"/>
-    <dgm:cxn modelId="{31E2EE0A-411E-4D68-B6CB-06FC54C06502}" type="presParOf" srcId="{11519200-9EA7-4BCA-9D6E-335E0B132F17}" destId="{4FB2D8F6-4F47-4A0A-85CC-60FB83DB6BBB}" srcOrd="1" destOrd="0" presId="urn:microsoft.com/office/officeart/2005/8/layout/vList5"/>
-    <dgm:cxn modelId="{D29B5CD2-89B2-4EAE-BEF9-BBD65144BA5D}" type="presParOf" srcId="{11519200-9EA7-4BCA-9D6E-335E0B132F17}" destId="{82C6F14C-171E-42F2-8F25-3F024D886FD6}" srcOrd="2" destOrd="0" presId="urn:microsoft.com/office/officeart/2005/8/layout/vList5"/>
-    <dgm:cxn modelId="{D6F9E3B6-7CE6-4076-BF55-43803E9B9F65}" type="presParOf" srcId="{82C6F14C-171E-42F2-8F25-3F024D886FD6}" destId="{AE1F33C1-A95C-426D-9E30-F98B65877A15}" srcOrd="0" destOrd="0" presId="urn:microsoft.com/office/officeart/2005/8/layout/vList5"/>
-    <dgm:cxn modelId="{B4EDDCED-F078-4ABD-B370-3339BD26DCF7}" type="presParOf" srcId="{82C6F14C-171E-42F2-8F25-3F024D886FD6}" destId="{68B9775C-ADEC-4AF1-9A60-DC6B4485FCF4}" srcOrd="1" destOrd="0" presId="urn:microsoft.com/office/officeart/2005/8/layout/vList5"/>
-    <dgm:cxn modelId="{9022D134-45D3-4B29-B90A-71E3E556F48C}" type="presParOf" srcId="{11519200-9EA7-4BCA-9D6E-335E0B132F17}" destId="{DC5BC372-E52D-482F-9B9A-1684A84C34FF}" srcOrd="3" destOrd="0" presId="urn:microsoft.com/office/officeart/2005/8/layout/vList5"/>
-    <dgm:cxn modelId="{8F8C2750-3307-4EDE-922C-B4A4D0A23D8F}" type="presParOf" srcId="{11519200-9EA7-4BCA-9D6E-335E0B132F17}" destId="{0B9DADBC-706C-43ED-A9BD-E11F40297E12}" srcOrd="4" destOrd="0" presId="urn:microsoft.com/office/officeart/2005/8/layout/vList5"/>
-    <dgm:cxn modelId="{D5F7B734-8109-4203-B9D4-F2F281C9FE39}" type="presParOf" srcId="{0B9DADBC-706C-43ED-A9BD-E11F40297E12}" destId="{18E99E2C-F5E3-4720-A7F5-5DFA5B3FF849}" srcOrd="0" destOrd="0" presId="urn:microsoft.com/office/officeart/2005/8/layout/vList5"/>
-    <dgm:cxn modelId="{EAC2ED28-E7FB-4EC5-96C5-CE8801168CEA}" type="presParOf" srcId="{0B9DADBC-706C-43ED-A9BD-E11F40297E12}" destId="{01AF2D0A-87C1-4EAE-B995-6C6A5B93CB02}" srcOrd="1" destOrd="0" presId="urn:microsoft.com/office/officeart/2005/8/layout/vList5"/>
-    <dgm:cxn modelId="{03E52CB6-2519-48E6-A1BF-BB153A5383AB}" type="presParOf" srcId="{11519200-9EA7-4BCA-9D6E-335E0B132F17}" destId="{D3328E04-8FEB-4C07-BE38-6495A05B4709}" srcOrd="5" destOrd="0" presId="urn:microsoft.com/office/officeart/2005/8/layout/vList5"/>
-    <dgm:cxn modelId="{832F4482-AC5C-4C34-979F-930B26D7CC64}" type="presParOf" srcId="{11519200-9EA7-4BCA-9D6E-335E0B132F17}" destId="{AFADCB86-1D73-4AFC-B19C-ACB36534F2E6}" srcOrd="6" destOrd="0" presId="urn:microsoft.com/office/officeart/2005/8/layout/vList5"/>
-    <dgm:cxn modelId="{E205DAA7-4DE7-43CF-B813-B9FDA402028B}" type="presParOf" srcId="{AFADCB86-1D73-4AFC-B19C-ACB36534F2E6}" destId="{5D0B5D6A-DA21-41B0-90E4-8E07C46A9ED5}" srcOrd="0" destOrd="0" presId="urn:microsoft.com/office/officeart/2005/8/layout/vList5"/>
-    <dgm:cxn modelId="{876C380B-29AC-4EC5-889C-B57DC954CC52}" type="presParOf" srcId="{AFADCB86-1D73-4AFC-B19C-ACB36534F2E6}" destId="{0FFFCC6D-8579-49B1-BF16-3F96A8B8E5AC}" srcOrd="1" destOrd="0" presId="urn:microsoft.com/office/officeart/2005/8/layout/vList5"/>
-    <dgm:cxn modelId="{597B98BC-6B8D-402B-9301-70D25378C57C}" type="presParOf" srcId="{11519200-9EA7-4BCA-9D6E-335E0B132F17}" destId="{E96518AF-08A1-49AB-AD12-69D10711E1EF}" srcOrd="7" destOrd="0" presId="urn:microsoft.com/office/officeart/2005/8/layout/vList5"/>
-    <dgm:cxn modelId="{8BDDF01A-FC67-441D-B713-8B4BAC18BDF5}" type="presParOf" srcId="{11519200-9EA7-4BCA-9D6E-335E0B132F17}" destId="{19A91993-CC91-4A20-B6D8-6A170252C79A}" srcOrd="8" destOrd="0" presId="urn:microsoft.com/office/officeart/2005/8/layout/vList5"/>
-    <dgm:cxn modelId="{364525B9-C9E8-4519-A8F7-7C60F6B6E473}" type="presParOf" srcId="{19A91993-CC91-4A20-B6D8-6A170252C79A}" destId="{E8C81914-2867-4B58-ACFB-3BFC5D53DF74}" srcOrd="0" destOrd="0" presId="urn:microsoft.com/office/officeart/2005/8/layout/vList5"/>
-    <dgm:cxn modelId="{B8A47C8D-ED35-4AB0-943C-4645F851336F}" type="presParOf" srcId="{19A91993-CC91-4A20-B6D8-6A170252C79A}" destId="{3D825DEC-A7D5-4222-8FEA-AE0AA1891CE5}" srcOrd="1" destOrd="0" presId="urn:microsoft.com/office/officeart/2005/8/layout/vList5"/>
-    <dgm:cxn modelId="{60011BCF-77FB-42A6-BCA0-F6F094D6880F}" type="presParOf" srcId="{11519200-9EA7-4BCA-9D6E-335E0B132F17}" destId="{24046502-6661-489A-BE13-5F16B8D7CCB4}" srcOrd="9" destOrd="0" presId="urn:microsoft.com/office/officeart/2005/8/layout/vList5"/>
-    <dgm:cxn modelId="{849835EF-C667-45E0-B9B1-3E202EEC4CF5}" type="presParOf" srcId="{11519200-9EA7-4BCA-9D6E-335E0B132F17}" destId="{78190CC4-CFF8-45AD-8824-E94E02DD18A3}" srcOrd="10" destOrd="0" presId="urn:microsoft.com/office/officeart/2005/8/layout/vList5"/>
-    <dgm:cxn modelId="{49B0812D-B87F-47FB-89AE-C94483E28808}" type="presParOf" srcId="{78190CC4-CFF8-45AD-8824-E94E02DD18A3}" destId="{1F4FCBF9-31B5-49E2-B07D-8554B1909E27}" srcOrd="0" destOrd="0" presId="urn:microsoft.com/office/officeart/2005/8/layout/vList5"/>
-    <dgm:cxn modelId="{AC7269E9-7994-4B97-A9BD-DBAED94CF0FA}" type="presParOf" srcId="{78190CC4-CFF8-45AD-8824-E94E02DD18A3}" destId="{1BDABDA8-17BC-4F49-A978-7594BF85AAA9}" srcOrd="1" destOrd="0" presId="urn:microsoft.com/office/officeart/2005/8/layout/vList5"/>
-    <dgm:cxn modelId="{6A08D63B-91BC-4E95-B33B-8854C46B687A}" type="presParOf" srcId="{11519200-9EA7-4BCA-9D6E-335E0B132F17}" destId="{84A09EBF-D03D-476F-9682-5001709F6E72}" srcOrd="11" destOrd="0" presId="urn:microsoft.com/office/officeart/2005/8/layout/vList5"/>
-    <dgm:cxn modelId="{A408ECF1-ED3D-4685-A351-176CD57A2C67}" type="presParOf" srcId="{11519200-9EA7-4BCA-9D6E-335E0B132F17}" destId="{5F1E930D-7682-409F-AB64-5794A3EB8679}" srcOrd="12" destOrd="0" presId="urn:microsoft.com/office/officeart/2005/8/layout/vList5"/>
-    <dgm:cxn modelId="{A8470E84-305E-4951-9E25-4037CCC8C110}" type="presParOf" srcId="{5F1E930D-7682-409F-AB64-5794A3EB8679}" destId="{CF2CE30B-1588-47E0-913F-3537EEBDC4F1}" srcOrd="0" destOrd="0" presId="urn:microsoft.com/office/officeart/2005/8/layout/vList5"/>
-    <dgm:cxn modelId="{86DE4E7A-9D24-467E-AF93-C6BB0D375A34}" type="presParOf" srcId="{5F1E930D-7682-409F-AB64-5794A3EB8679}" destId="{28FAAE43-F607-4542-A198-881D7EEEBE2B}" srcOrd="1" destOrd="0" presId="urn:microsoft.com/office/officeart/2005/8/layout/vList5"/>
-    <dgm:cxn modelId="{B1B9C4C3-C886-4A10-B7DB-D515CAFF692A}" type="presParOf" srcId="{11519200-9EA7-4BCA-9D6E-335E0B132F17}" destId="{E0AE67B8-D252-45EB-96F8-117E0C28C1D6}" srcOrd="13" destOrd="0" presId="urn:microsoft.com/office/officeart/2005/8/layout/vList5"/>
-    <dgm:cxn modelId="{7E0FC1EA-C7A2-43A2-A5B6-70950564A882}" type="presParOf" srcId="{11519200-9EA7-4BCA-9D6E-335E0B132F17}" destId="{15CF8C9B-DCF1-446A-BA90-706F2CFCA4E1}" srcOrd="14" destOrd="0" presId="urn:microsoft.com/office/officeart/2005/8/layout/vList5"/>
-    <dgm:cxn modelId="{5ECBD732-80EB-4A98-B47D-FD6FCA0E76D3}" type="presParOf" srcId="{15CF8C9B-DCF1-446A-BA90-706F2CFCA4E1}" destId="{CFD8AAAB-5C1C-49FB-9793-8A735C3E224D}" srcOrd="0" destOrd="0" presId="urn:microsoft.com/office/officeart/2005/8/layout/vList5"/>
-    <dgm:cxn modelId="{B093E77C-7AF2-4514-A04E-E3C48363A39C}" type="presParOf" srcId="{15CF8C9B-DCF1-446A-BA90-706F2CFCA4E1}" destId="{F4B987E3-1756-4C0B-81BC-5D4FD46B4F2A}" srcOrd="1" destOrd="0" presId="urn:microsoft.com/office/officeart/2005/8/layout/vList5"/>
-    <dgm:cxn modelId="{74512BA6-1C85-49E5-A1C6-DFD029AE9159}" type="presParOf" srcId="{11519200-9EA7-4BCA-9D6E-335E0B132F17}" destId="{E8EBF530-4F74-4A6A-B301-3D084EB1FFB8}" srcOrd="15" destOrd="0" presId="urn:microsoft.com/office/officeart/2005/8/layout/vList5"/>
-    <dgm:cxn modelId="{D3C8D60D-066C-45BD-A4AD-FFFB8D61A1F7}" type="presParOf" srcId="{11519200-9EA7-4BCA-9D6E-335E0B132F17}" destId="{E1D8EF97-8851-481B-8F3C-594B2AA875C2}" srcOrd="16" destOrd="0" presId="urn:microsoft.com/office/officeart/2005/8/layout/vList5"/>
-    <dgm:cxn modelId="{EC5C9D5A-C5F5-4A90-90DD-C06E838BE61E}" type="presParOf" srcId="{E1D8EF97-8851-481B-8F3C-594B2AA875C2}" destId="{2D6C104F-6F14-426D-B2D7-696B1DE16699}" srcOrd="0" destOrd="0" presId="urn:microsoft.com/office/officeart/2005/8/layout/vList5"/>
-    <dgm:cxn modelId="{520BF671-0688-468A-B578-2C91C94C714E}" type="presParOf" srcId="{E1D8EF97-8851-481B-8F3C-594B2AA875C2}" destId="{39BCB55B-1078-42DE-B4A6-BE7851C244FD}" srcOrd="1" destOrd="0" presId="urn:microsoft.com/office/officeart/2005/8/layout/vList5"/>
-    <dgm:cxn modelId="{41FC722D-FD3F-4211-B372-79C1DE72AB2A}" type="presParOf" srcId="{11519200-9EA7-4BCA-9D6E-335E0B132F17}" destId="{E1EF61F4-99F3-4A56-8D79-DE24C1F1193E}" srcOrd="17" destOrd="0" presId="urn:microsoft.com/office/officeart/2005/8/layout/vList5"/>
-    <dgm:cxn modelId="{2B601E46-6689-4C0B-B581-12A894621D0E}" type="presParOf" srcId="{11519200-9EA7-4BCA-9D6E-335E0B132F17}" destId="{4220F6F5-1B4C-416D-B567-6B57A1752936}" srcOrd="18" destOrd="0" presId="urn:microsoft.com/office/officeart/2005/8/layout/vList5"/>
-    <dgm:cxn modelId="{A9BA90B5-D5B0-4375-9449-0957D534C7E2}" type="presParOf" srcId="{4220F6F5-1B4C-416D-B567-6B57A1752936}" destId="{D50E0E09-8F41-4488-9465-03AF43136D05}" srcOrd="0" destOrd="0" presId="urn:microsoft.com/office/officeart/2005/8/layout/vList5"/>
-    <dgm:cxn modelId="{2B4CFE75-A4BD-4AED-BB81-C37A7F03E04E}" type="presParOf" srcId="{4220F6F5-1B4C-416D-B567-6B57A1752936}" destId="{22C7FE2A-EBB2-4E58-B759-1DEBFF0F0CF9}" srcOrd="1" destOrd="0" presId="urn:microsoft.com/office/officeart/2005/8/layout/vList5"/>
-    <dgm:cxn modelId="{B5A64331-035D-4370-A1D1-639CC264A5FD}" type="presParOf" srcId="{11519200-9EA7-4BCA-9D6E-335E0B132F17}" destId="{0E59C5F7-B881-4193-8BBC-0FC792ED21AD}" srcOrd="19" destOrd="0" presId="urn:microsoft.com/office/officeart/2005/8/layout/vList5"/>
-    <dgm:cxn modelId="{8F52961E-924B-4617-A708-2113BD59DCCB}" type="presParOf" srcId="{11519200-9EA7-4BCA-9D6E-335E0B132F17}" destId="{78E34E4D-A63E-4F2F-ADB3-27E78BF3699A}" srcOrd="20" destOrd="0" presId="urn:microsoft.com/office/officeart/2005/8/layout/vList5"/>
-    <dgm:cxn modelId="{845594E5-EBAC-4438-A99F-62866958CB29}" type="presParOf" srcId="{78E34E4D-A63E-4F2F-ADB3-27E78BF3699A}" destId="{869DE273-415C-4E80-92D2-08079439F516}" srcOrd="0" destOrd="0" presId="urn:microsoft.com/office/officeart/2005/8/layout/vList5"/>
-    <dgm:cxn modelId="{BE0CFE50-0D32-4BBA-A924-948E47E62D09}" type="presParOf" srcId="{78E34E4D-A63E-4F2F-ADB3-27E78BF3699A}" destId="{DAAB51CD-5F24-493F-90B5-FA1083CA7DF4}" srcOrd="1" destOrd="0" presId="urn:microsoft.com/office/officeart/2005/8/layout/vList5"/>
+    <dgm:cxn modelId="{90F94CDF-0F6A-4361-8AB7-8F5755A37839}" type="presOf" srcId="{BCC996C9-1420-4588-A6EA-FC6515C05688}" destId="{5D0B5D6A-DA21-41B0-90E4-8E07C46A9ED5}" srcOrd="0" destOrd="0" presId="urn:microsoft.com/office/officeart/2005/8/layout/vList5"/>
+    <dgm:cxn modelId="{0500E41D-4EE9-4209-802A-A568E681B8F9}" type="presOf" srcId="{6EDF1A66-8B7C-40A5-832A-FA2F6B99E386}" destId="{3D825DEC-A7D5-4222-8FEA-AE0AA1891CE5}" srcOrd="0" destOrd="0" presId="urn:microsoft.com/office/officeart/2005/8/layout/vList5"/>
+    <dgm:cxn modelId="{74A50703-34D9-4A8A-B987-127FF56CACF4}" type="presParOf" srcId="{11519200-9EA7-4BCA-9D6E-335E0B132F17}" destId="{EE9F3438-EF6F-44AF-AB10-8D12ADA6ED41}" srcOrd="0" destOrd="0" presId="urn:microsoft.com/office/officeart/2005/8/layout/vList5"/>
+    <dgm:cxn modelId="{70DF3151-EDE5-438A-AE95-10D3713F5303}" type="presParOf" srcId="{EE9F3438-EF6F-44AF-AB10-8D12ADA6ED41}" destId="{C86A0D88-C1F9-498C-A780-FCE487647AE3}" srcOrd="0" destOrd="0" presId="urn:microsoft.com/office/officeart/2005/8/layout/vList5"/>
+    <dgm:cxn modelId="{C2678CE0-4DA9-4CC8-A831-25D5A6BA84FE}" type="presParOf" srcId="{EE9F3438-EF6F-44AF-AB10-8D12ADA6ED41}" destId="{FD9C0B90-73B4-4C24-A8CC-975CFFD7537B}" srcOrd="1" destOrd="0" presId="urn:microsoft.com/office/officeart/2005/8/layout/vList5"/>
+    <dgm:cxn modelId="{80CB7F35-813E-4C55-A6E8-6CEC7B3CE875}" type="presParOf" srcId="{11519200-9EA7-4BCA-9D6E-335E0B132F17}" destId="{4FB2D8F6-4F47-4A0A-85CC-60FB83DB6BBB}" srcOrd="1" destOrd="0" presId="urn:microsoft.com/office/officeart/2005/8/layout/vList5"/>
+    <dgm:cxn modelId="{09BCE95F-9239-4898-965D-8ECBB2437A6E}" type="presParOf" srcId="{11519200-9EA7-4BCA-9D6E-335E0B132F17}" destId="{82C6F14C-171E-42F2-8F25-3F024D886FD6}" srcOrd="2" destOrd="0" presId="urn:microsoft.com/office/officeart/2005/8/layout/vList5"/>
+    <dgm:cxn modelId="{A2299720-CC70-40D4-9F57-9B314AAEB975}" type="presParOf" srcId="{82C6F14C-171E-42F2-8F25-3F024D886FD6}" destId="{AE1F33C1-A95C-426D-9E30-F98B65877A15}" srcOrd="0" destOrd="0" presId="urn:microsoft.com/office/officeart/2005/8/layout/vList5"/>
+    <dgm:cxn modelId="{5E9BF7D6-DBA3-4BFD-9370-95697305E39A}" type="presParOf" srcId="{82C6F14C-171E-42F2-8F25-3F024D886FD6}" destId="{68B9775C-ADEC-4AF1-9A60-DC6B4485FCF4}" srcOrd="1" destOrd="0" presId="urn:microsoft.com/office/officeart/2005/8/layout/vList5"/>
+    <dgm:cxn modelId="{EA103C94-2E25-4761-8662-CCC28F32C4A8}" type="presParOf" srcId="{11519200-9EA7-4BCA-9D6E-335E0B132F17}" destId="{DC5BC372-E52D-482F-9B9A-1684A84C34FF}" srcOrd="3" destOrd="0" presId="urn:microsoft.com/office/officeart/2005/8/layout/vList5"/>
+    <dgm:cxn modelId="{67040112-2F11-420E-80D9-009191751D21}" type="presParOf" srcId="{11519200-9EA7-4BCA-9D6E-335E0B132F17}" destId="{0B9DADBC-706C-43ED-A9BD-E11F40297E12}" srcOrd="4" destOrd="0" presId="urn:microsoft.com/office/officeart/2005/8/layout/vList5"/>
+    <dgm:cxn modelId="{1FC90CB4-AE41-4A76-B28F-E2401B00196D}" type="presParOf" srcId="{0B9DADBC-706C-43ED-A9BD-E11F40297E12}" destId="{18E99E2C-F5E3-4720-A7F5-5DFA5B3FF849}" srcOrd="0" destOrd="0" presId="urn:microsoft.com/office/officeart/2005/8/layout/vList5"/>
+    <dgm:cxn modelId="{174EAD12-329A-416F-AECB-D9AEF59C13B5}" type="presParOf" srcId="{0B9DADBC-706C-43ED-A9BD-E11F40297E12}" destId="{01AF2D0A-87C1-4EAE-B995-6C6A5B93CB02}" srcOrd="1" destOrd="0" presId="urn:microsoft.com/office/officeart/2005/8/layout/vList5"/>
+    <dgm:cxn modelId="{45A98248-B602-412B-A8E4-4D9A967394EC}" type="presParOf" srcId="{11519200-9EA7-4BCA-9D6E-335E0B132F17}" destId="{D3328E04-8FEB-4C07-BE38-6495A05B4709}" srcOrd="5" destOrd="0" presId="urn:microsoft.com/office/officeart/2005/8/layout/vList5"/>
+    <dgm:cxn modelId="{465FBED0-8E4A-4369-9954-173A5F5436EC}" type="presParOf" srcId="{11519200-9EA7-4BCA-9D6E-335E0B132F17}" destId="{AFADCB86-1D73-4AFC-B19C-ACB36534F2E6}" srcOrd="6" destOrd="0" presId="urn:microsoft.com/office/officeart/2005/8/layout/vList5"/>
+    <dgm:cxn modelId="{F14E7AD8-0EE4-49F3-BEB4-CF716044CD13}" type="presParOf" srcId="{AFADCB86-1D73-4AFC-B19C-ACB36534F2E6}" destId="{5D0B5D6A-DA21-41B0-90E4-8E07C46A9ED5}" srcOrd="0" destOrd="0" presId="urn:microsoft.com/office/officeart/2005/8/layout/vList5"/>
+    <dgm:cxn modelId="{B08189A9-E9A1-4FE1-824B-6FC9C6123F2C}" type="presParOf" srcId="{AFADCB86-1D73-4AFC-B19C-ACB36534F2E6}" destId="{0FFFCC6D-8579-49B1-BF16-3F96A8B8E5AC}" srcOrd="1" destOrd="0" presId="urn:microsoft.com/office/officeart/2005/8/layout/vList5"/>
+    <dgm:cxn modelId="{55DC7B55-601B-4775-BDDC-000DF45B1E49}" type="presParOf" srcId="{11519200-9EA7-4BCA-9D6E-335E0B132F17}" destId="{E96518AF-08A1-49AB-AD12-69D10711E1EF}" srcOrd="7" destOrd="0" presId="urn:microsoft.com/office/officeart/2005/8/layout/vList5"/>
+    <dgm:cxn modelId="{ACF2053D-4A71-42DA-BE74-EB1ACE0F2D5B}" type="presParOf" srcId="{11519200-9EA7-4BCA-9D6E-335E0B132F17}" destId="{19A91993-CC91-4A20-B6D8-6A170252C79A}" srcOrd="8" destOrd="0" presId="urn:microsoft.com/office/officeart/2005/8/layout/vList5"/>
+    <dgm:cxn modelId="{77880E66-9D30-4BC5-AC46-27C95A34E3DC}" type="presParOf" srcId="{19A91993-CC91-4A20-B6D8-6A170252C79A}" destId="{E8C81914-2867-4B58-ACFB-3BFC5D53DF74}" srcOrd="0" destOrd="0" presId="urn:microsoft.com/office/officeart/2005/8/layout/vList5"/>
+    <dgm:cxn modelId="{B4C19723-1063-4745-AF29-82D25D450B46}" type="presParOf" srcId="{19A91993-CC91-4A20-B6D8-6A170252C79A}" destId="{3D825DEC-A7D5-4222-8FEA-AE0AA1891CE5}" srcOrd="1" destOrd="0" presId="urn:microsoft.com/office/officeart/2005/8/layout/vList5"/>
+    <dgm:cxn modelId="{9D1B8E4C-C6D1-4E67-9C05-FBB020DDAEF1}" type="presParOf" srcId="{11519200-9EA7-4BCA-9D6E-335E0B132F17}" destId="{24046502-6661-489A-BE13-5F16B8D7CCB4}" srcOrd="9" destOrd="0" presId="urn:microsoft.com/office/officeart/2005/8/layout/vList5"/>
+    <dgm:cxn modelId="{4A426CC8-F542-4A54-8F28-9E5F605FA188}" type="presParOf" srcId="{11519200-9EA7-4BCA-9D6E-335E0B132F17}" destId="{78190CC4-CFF8-45AD-8824-E94E02DD18A3}" srcOrd="10" destOrd="0" presId="urn:microsoft.com/office/officeart/2005/8/layout/vList5"/>
+    <dgm:cxn modelId="{9EFEFDBF-E2AE-4416-94EF-ED14808092D3}" type="presParOf" srcId="{78190CC4-CFF8-45AD-8824-E94E02DD18A3}" destId="{1F4FCBF9-31B5-49E2-B07D-8554B1909E27}" srcOrd="0" destOrd="0" presId="urn:microsoft.com/office/officeart/2005/8/layout/vList5"/>
+    <dgm:cxn modelId="{9235C372-5569-4388-9A88-3A809EABCD50}" type="presParOf" srcId="{78190CC4-CFF8-45AD-8824-E94E02DD18A3}" destId="{1BDABDA8-17BC-4F49-A978-7594BF85AAA9}" srcOrd="1" destOrd="0" presId="urn:microsoft.com/office/officeart/2005/8/layout/vList5"/>
+    <dgm:cxn modelId="{C533831C-2787-4F53-90F1-63501B13D0EC}" type="presParOf" srcId="{11519200-9EA7-4BCA-9D6E-335E0B132F17}" destId="{84A09EBF-D03D-476F-9682-5001709F6E72}" srcOrd="11" destOrd="0" presId="urn:microsoft.com/office/officeart/2005/8/layout/vList5"/>
+    <dgm:cxn modelId="{EB26CF48-C6EA-4387-B588-DB2DD2C2DF16}" type="presParOf" srcId="{11519200-9EA7-4BCA-9D6E-335E0B132F17}" destId="{5F1E930D-7682-409F-AB64-5794A3EB8679}" srcOrd="12" destOrd="0" presId="urn:microsoft.com/office/officeart/2005/8/layout/vList5"/>
+    <dgm:cxn modelId="{9B4F9344-953F-40DC-8CC2-ACAB84050629}" type="presParOf" srcId="{5F1E930D-7682-409F-AB64-5794A3EB8679}" destId="{CF2CE30B-1588-47E0-913F-3537EEBDC4F1}" srcOrd="0" destOrd="0" presId="urn:microsoft.com/office/officeart/2005/8/layout/vList5"/>
+    <dgm:cxn modelId="{9AD30C3F-DFB8-4BC7-BE4D-2780522A4717}" type="presParOf" srcId="{5F1E930D-7682-409F-AB64-5794A3EB8679}" destId="{28FAAE43-F607-4542-A198-881D7EEEBE2B}" srcOrd="1" destOrd="0" presId="urn:microsoft.com/office/officeart/2005/8/layout/vList5"/>
+    <dgm:cxn modelId="{E1F70569-F74C-4709-8A5C-E3F82B216F25}" type="presParOf" srcId="{11519200-9EA7-4BCA-9D6E-335E0B132F17}" destId="{E0AE67B8-D252-45EB-96F8-117E0C28C1D6}" srcOrd="13" destOrd="0" presId="urn:microsoft.com/office/officeart/2005/8/layout/vList5"/>
+    <dgm:cxn modelId="{7786329C-C13B-469F-B121-3AC2EF8D2C06}" type="presParOf" srcId="{11519200-9EA7-4BCA-9D6E-335E0B132F17}" destId="{15CF8C9B-DCF1-446A-BA90-706F2CFCA4E1}" srcOrd="14" destOrd="0" presId="urn:microsoft.com/office/officeart/2005/8/layout/vList5"/>
+    <dgm:cxn modelId="{A9F8DA03-0720-489E-ADD5-88B68FDC2C39}" type="presParOf" srcId="{15CF8C9B-DCF1-446A-BA90-706F2CFCA4E1}" destId="{CFD8AAAB-5C1C-49FB-9793-8A735C3E224D}" srcOrd="0" destOrd="0" presId="urn:microsoft.com/office/officeart/2005/8/layout/vList5"/>
+    <dgm:cxn modelId="{768AB441-78B6-44F9-ABA4-BF9A3CA6D60C}" type="presParOf" srcId="{15CF8C9B-DCF1-446A-BA90-706F2CFCA4E1}" destId="{F4B987E3-1756-4C0B-81BC-5D4FD46B4F2A}" srcOrd="1" destOrd="0" presId="urn:microsoft.com/office/officeart/2005/8/layout/vList5"/>
+    <dgm:cxn modelId="{6E4AD080-28F7-40FF-9579-E7C8E668469A}" type="presParOf" srcId="{11519200-9EA7-4BCA-9D6E-335E0B132F17}" destId="{E8EBF530-4F74-4A6A-B301-3D084EB1FFB8}" srcOrd="15" destOrd="0" presId="urn:microsoft.com/office/officeart/2005/8/layout/vList5"/>
+    <dgm:cxn modelId="{E0E05A50-CB4F-490F-BC75-2EA6FB6DD9B7}" type="presParOf" srcId="{11519200-9EA7-4BCA-9D6E-335E0B132F17}" destId="{E1D8EF97-8851-481B-8F3C-594B2AA875C2}" srcOrd="16" destOrd="0" presId="urn:microsoft.com/office/officeart/2005/8/layout/vList5"/>
+    <dgm:cxn modelId="{66BD8DC6-6E83-4275-9E2D-3C8BDDAF43B7}" type="presParOf" srcId="{E1D8EF97-8851-481B-8F3C-594B2AA875C2}" destId="{2D6C104F-6F14-426D-B2D7-696B1DE16699}" srcOrd="0" destOrd="0" presId="urn:microsoft.com/office/officeart/2005/8/layout/vList5"/>
+    <dgm:cxn modelId="{DE661822-2518-4928-9D7F-DD6D25A357FD}" type="presParOf" srcId="{E1D8EF97-8851-481B-8F3C-594B2AA875C2}" destId="{39BCB55B-1078-42DE-B4A6-BE7851C244FD}" srcOrd="1" destOrd="0" presId="urn:microsoft.com/office/officeart/2005/8/layout/vList5"/>
+    <dgm:cxn modelId="{AFC3FDC1-4474-4AE0-BF3E-E39161FA1424}" type="presParOf" srcId="{11519200-9EA7-4BCA-9D6E-335E0B132F17}" destId="{E1EF61F4-99F3-4A56-8D79-DE24C1F1193E}" srcOrd="17" destOrd="0" presId="urn:microsoft.com/office/officeart/2005/8/layout/vList5"/>
+    <dgm:cxn modelId="{B40BB70A-ED75-4131-94DE-9BFB34A3BAE0}" type="presParOf" srcId="{11519200-9EA7-4BCA-9D6E-335E0B132F17}" destId="{4220F6F5-1B4C-416D-B567-6B57A1752936}" srcOrd="18" destOrd="0" presId="urn:microsoft.com/office/officeart/2005/8/layout/vList5"/>
+    <dgm:cxn modelId="{38F5E3B2-427B-49D0-8114-742D2601E3E2}" type="presParOf" srcId="{4220F6F5-1B4C-416D-B567-6B57A1752936}" destId="{D50E0E09-8F41-4488-9465-03AF43136D05}" srcOrd="0" destOrd="0" presId="urn:microsoft.com/office/officeart/2005/8/layout/vList5"/>
+    <dgm:cxn modelId="{FD634CDA-8323-437F-ACE1-6B350883C972}" type="presParOf" srcId="{4220F6F5-1B4C-416D-B567-6B57A1752936}" destId="{22C7FE2A-EBB2-4E58-B759-1DEBFF0F0CF9}" srcOrd="1" destOrd="0" presId="urn:microsoft.com/office/officeart/2005/8/layout/vList5"/>
+    <dgm:cxn modelId="{C1C6C928-346D-4701-94F6-1682B12D15F3}" type="presParOf" srcId="{11519200-9EA7-4BCA-9D6E-335E0B132F17}" destId="{0E59C5F7-B881-4193-8BBC-0FC792ED21AD}" srcOrd="19" destOrd="0" presId="urn:microsoft.com/office/officeart/2005/8/layout/vList5"/>
+    <dgm:cxn modelId="{D3BAA30F-0CBF-44A7-BC20-41DC36B64C24}" type="presParOf" srcId="{11519200-9EA7-4BCA-9D6E-335E0B132F17}" destId="{78E34E4D-A63E-4F2F-ADB3-27E78BF3699A}" srcOrd="20" destOrd="0" presId="urn:microsoft.com/office/officeart/2005/8/layout/vList5"/>
+    <dgm:cxn modelId="{E4042CE6-40D5-42E5-9116-5D74DFDAE59A}" type="presParOf" srcId="{78E34E4D-A63E-4F2F-ADB3-27E78BF3699A}" destId="{869DE273-415C-4E80-92D2-08079439F516}" srcOrd="0" destOrd="0" presId="urn:microsoft.com/office/officeart/2005/8/layout/vList5"/>
+    <dgm:cxn modelId="{896ED369-9475-4385-B155-AA693EDDD918}" type="presParOf" srcId="{78E34E4D-A63E-4F2F-ADB3-27E78BF3699A}" destId="{DAAB51CD-5F24-493F-90B5-FA1083CA7DF4}" srcOrd="1" destOrd="0" presId="urn:microsoft.com/office/officeart/2005/8/layout/vList5"/>
   </dgm:cxnLst>
   <dgm:bg/>
   <dgm:whole/>
@@ -35442,42 +36465,7 @@
 
 <file path=word/glossary/document.xml><?xml version="1.0" encoding="utf-8"?>
 <w:glossaryDocument xmlns:ve="http://schemas.openxmlformats.org/markup-compatibility/2006" xmlns:o="urn:schemas-microsoft-com:office:office" xmlns:r="http://schemas.openxmlformats.org/officeDocument/2006/relationships" xmlns:m="http://schemas.openxmlformats.org/officeDocument/2006/math" xmlns:v="urn:schemas-microsoft-com:vml" xmlns:wp="http://schemas.openxmlformats.org/drawingml/2006/wordprocessingDrawing" xmlns:w10="urn:schemas-microsoft-com:office:word" xmlns:w="http://schemas.openxmlformats.org/wordprocessingml/2006/main" xmlns:wne="http://schemas.microsoft.com/office/word/2006/wordml">
-  <w:docParts>
-    <w:docPart>
-      <w:docPartPr>
-        <w:name w:val="1CC49CDF5BFD460498D75C722F1BC5F1"/>
-        <w:category>
-          <w:name w:val="General"/>
-          <w:gallery w:val="placeholder"/>
-        </w:category>
-        <w:types>
-          <w:type w:val="bbPlcHdr"/>
-        </w:types>
-        <w:behaviors>
-          <w:behavior w:val="content"/>
-        </w:behaviors>
-        <w:guid w:val="{7E86F7B0-0172-40AE-8A59-15EA6914BE4B}"/>
-      </w:docPartPr>
-      <w:docPartBody>
-        <w:p>
-          <w:pPr>
-            <w:pStyle w:val="1CC49CDF5BFD460498D75C722F1BC5F1"/>
-          </w:pPr>
-          <w:r>
-            <w:rPr>
-              <w:rFonts w:asciiTheme="majorHAnsi" w:eastAsiaTheme="majorEastAsia" w:hAnsiTheme="majorHAnsi" w:cstheme="majorBidi"/>
-              <w:b/>
-              <w:bCs/>
-              <w:color w:val="365F91" w:themeColor="accent1" w:themeShade="BF"/>
-              <w:sz w:val="48"/>
-              <w:szCs w:val="48"/>
-            </w:rPr>
-            <w:t>[Type the document title]</w:t>
-          </w:r>
-        </w:p>
-      </w:docPartBody>
-    </w:docPart>
-  </w:docParts>
+  <w:docParts/>
 </w:glossaryDocument>
 </file>
 
@@ -35495,7 +36483,7 @@
     <w:charset w:val="00"/>
     <w:family w:val="roman"/>
     <w:pitch w:val="variable"/>
-    <w:sig w:usb0="E0002AEF" w:usb1="C0007841" w:usb2="00000009" w:usb3="00000000" w:csb0="000001FF" w:csb1="00000000"/>
+    <w:sig w:usb0="20002A87" w:usb1="80000000" w:usb2="00000008" w:usb3="00000000" w:csb0="000001FF" w:csb1="00000000"/>
   </w:font>
   <w:font w:name="Wingdings">
     <w:panose1 w:val="05000000000000000000"/>
@@ -35509,7 +36497,7 @@
     <w:charset w:val="00"/>
     <w:family w:val="modern"/>
     <w:pitch w:val="fixed"/>
-    <w:sig w:usb0="E0002AFF" w:usb1="C0007843" w:usb2="00000009" w:usb3="00000000" w:csb0="000001FF" w:csb1="00000000"/>
+    <w:sig w:usb0="20002A87" w:usb1="80000000" w:usb2="00000008" w:usb3="00000000" w:csb0="000001FF" w:csb1="00000000"/>
   </w:font>
   <w:font w:name="Calibri">
     <w:panose1 w:val="020F0502020204030204"/>
@@ -35530,7 +36518,7 @@
     <w:charset w:val="00"/>
     <w:family w:val="swiss"/>
     <w:pitch w:val="variable"/>
-    <w:sig w:usb0="E1002AFF" w:usb1="C000605B" w:usb2="00000029" w:usb3="00000000" w:csb0="000101FF" w:csb1="00000000"/>
+    <w:sig w:usb0="61002A87" w:usb1="80000000" w:usb2="00000008" w:usb3="00000000" w:csb0="000101FF" w:csb1="00000000"/>
   </w:font>
 </w:fonts>
 </file>
@@ -35549,6 +36537,7 @@
     <w:rsid w:val="002156D0"/>
     <w:rsid w:val="00381095"/>
     <w:rsid w:val="004C633E"/>
+    <w:rsid w:val="00571867"/>
   </w:rsids>
   <m:mathPr>
     <m:mathFont m:val="Cambria Math"/>
@@ -35565,7 +36554,7 @@
   </m:mathPr>
   <w:themeFontLang w:val="es-CO"/>
   <w:clrSchemeMapping w:bg1="light1" w:t1="dark1" w:bg2="light2" w:t2="dark2" w:accent1="accent1" w:accent2="accent2" w:accent3="accent3" w:accent4="accent4" w:accent5="accent5" w:accent6="accent6" w:hyperlink="hyperlink" w:followedHyperlink="followedHyperlink"/>
-  <w:decimalSymbol w:val=","/>
+  <w:decimalSymbol w:val="."/>
   <w:listSeparator w:val=","/>
 </w:settings>
 </file>

</xml_diff>

<commit_message>
Modifiacion tabla VERSIONES al principio del doc
</commit_message>
<xml_diff>
--- a/SRS[IMind]_V1.1(LineaBase).docx
+++ b/SRS[IMind]_V1.1(LineaBase).docx
@@ -244,7 +244,6 @@
                     <w:r>
                       <w:rPr>
                         <w:bCs/>
-                        <w:lang w:val="en-US"/>
                       </w:rPr>
                       <w:t>Versión 1.1</w:t>
                     </w:r>
@@ -286,7 +285,7 @@
               <w:rFonts w:ascii="Calibri" w:hAnsi="Calibri"/>
               <w:noProof/>
               <w:color w:val="1F497D"/>
-              <w:lang w:val="es-AR" w:eastAsia="es-AR"/>
+              <w:lang w:val="es-CO" w:eastAsia="es-CO"/>
             </w:rPr>
             <w:drawing>
               <wp:inline distT="0" distB="0" distL="0" distR="0">
@@ -352,7 +351,7 @@
               <w:lang w:val="en-US" w:eastAsia="zh-TW"/>
             </w:rPr>
             <w:pict>
-              <v:group id="_x0000_s1049" style="position:absolute;margin-left:2246.05pt;margin-top:0;width:264.55pt;height:690.65pt;z-index:251666432;mso-position-horizontal:right;mso-position-horizontal-relative:page;mso-position-vertical:bottom;mso-position-vertical-relative:page" coordorigin="5531,1258" coordsize="5291,13813">
+              <v:group id="_x0000_s1049" style="position:absolute;margin-left:2470.6pt;margin-top:0;width:264.55pt;height:690.65pt;z-index:251666432;mso-position-horizontal:right;mso-position-horizontal-relative:page;mso-position-vertical:bottom;mso-position-vertical-relative:page" coordorigin="5531,1258" coordsize="5291,13813">
                 <v:shapetype id="_x0000_t32" coordsize="21600,21600" o:spt="32" o:oned="t" path="m,l21600,21600e" filled="f">
                   <v:path arrowok="t" fillok="f" o:connecttype="none"/>
                   <o:lock v:ext="edit" shapetype="t"/>
@@ -385,7 +384,7 @@
               <w:lang w:val="en-US" w:eastAsia="zh-TW"/>
             </w:rPr>
             <w:pict>
-              <v:group id="_x0000_s1055" style="position:absolute;margin-left:3354.5pt;margin-top:0;width:332.7pt;height:227.25pt;z-index:251667456;mso-position-horizontal:right;mso-position-horizontal-relative:margin;mso-position-vertical:top;mso-position-vertical-relative:page" coordorigin="4136,15" coordsize="6654,4545" o:allowincell="f">
+              <v:group id="_x0000_s1055" style="position:absolute;margin-left:3647.2pt;margin-top:0;width:332.7pt;height:227.25pt;z-index:251667456;mso-position-horizontal:right;mso-position-horizontal-relative:margin;mso-position-vertical:top;mso-position-vertical-relative:page" coordorigin="4136,15" coordsize="6654,4545" o:allowincell="f">
                 <v:shape id="_x0000_s1056" type="#_x0000_t32" style="position:absolute;left:4136;top:15;width:3058;height:3855" o:connectortype="straight" strokecolor="#9bbb59 [3206]" strokeweight="1pt">
                   <v:shadow type="perspective" color="#4e6128 [1606]" offset="1pt" offset2="-3pt"/>
                 </v:shape>
@@ -459,11 +458,11 @@
         <w:tblLook w:val="04A0"/>
       </w:tblPr>
       <w:tblGrid>
-        <w:gridCol w:w="1280"/>
-        <w:gridCol w:w="1070"/>
-        <w:gridCol w:w="2451"/>
-        <w:gridCol w:w="2266"/>
-        <w:gridCol w:w="1987"/>
+        <w:gridCol w:w="1276"/>
+        <w:gridCol w:w="1090"/>
+        <w:gridCol w:w="2444"/>
+        <w:gridCol w:w="2260"/>
+        <w:gridCol w:w="1984"/>
       </w:tblGrid>
       <w:tr>
         <w:trPr>
@@ -588,6 +587,20 @@
                 <w:noProof/>
               </w:rPr>
             </w:pPr>
+            <w:r>
+              <w:rPr>
+                <w:bCs w:val="0"/>
+                <w:noProof/>
+              </w:rPr>
+              <w:t>1.</w:t>
+            </w:r>
+            <w:r>
+              <w:rPr>
+                <w:bCs w:val="0"/>
+                <w:noProof/>
+              </w:rPr>
+              <w:t>1</w:t>
+            </w:r>
           </w:p>
         </w:tc>
         <w:tc>
@@ -602,6 +615,13 @@
                 <w:noProof/>
               </w:rPr>
             </w:pPr>
+            <w:r>
+              <w:rPr>
+                <w:b/>
+                <w:noProof/>
+              </w:rPr>
+              <w:t>23 de marzo 2009</w:t>
+            </w:r>
           </w:p>
         </w:tc>
         <w:tc>
@@ -616,6 +636,13 @@
                 <w:noProof/>
               </w:rPr>
             </w:pPr>
+            <w:r>
+              <w:rPr>
+                <w:b/>
+                <w:noProof/>
+              </w:rPr>
+              <w:t>Seccion 1, 2 y 3 del documento</w:t>
+            </w:r>
           </w:p>
         </w:tc>
         <w:tc>
@@ -630,6 +657,13 @@
                 <w:noProof/>
               </w:rPr>
             </w:pPr>
+            <w:r>
+              <w:rPr>
+                <w:b/>
+                <w:noProof/>
+              </w:rPr>
+              <w:t>Agregación y corrección de estas partes</w:t>
+            </w:r>
           </w:p>
         </w:tc>
         <w:tc>
@@ -644,6 +678,13 @@
                 <w:noProof/>
               </w:rPr>
             </w:pPr>
+            <w:r>
+              <w:rPr>
+                <w:b/>
+                <w:noProof/>
+              </w:rPr>
+              <w:t>Todos los integrantes de IMind</w:t>
+            </w:r>
           </w:p>
         </w:tc>
       </w:tr>
@@ -8191,7 +8232,7 @@
       <w:r>
         <w:rPr>
           <w:noProof/>
-          <w:lang w:val="es-AR" w:eastAsia="es-AR"/>
+          <w:lang w:val="es-CO" w:eastAsia="es-CO"/>
         </w:rPr>
         <w:drawing>
           <wp:anchor distT="0" distB="0" distL="114300" distR="114300" simplePos="0" relativeHeight="251664384" behindDoc="0" locked="0" layoutInCell="1" allowOverlap="1">
@@ -15368,7 +15409,7 @@
       <w:r>
         <w:rPr>
           <w:noProof/>
-          <w:lang w:val="es-AR" w:eastAsia="es-AR"/>
+          <w:lang w:val="es-CO" w:eastAsia="es-CO"/>
         </w:rPr>
         <w:drawing>
           <wp:inline distT="0" distB="0" distL="0" distR="0">
@@ -18023,7 +18064,7 @@
                 <v:shape id="_x0000_i1025" type="#_x0000_t75" style="width:58.6pt;height:82.05pt" o:ole="">
                   <v:imagedata r:id="rId16" o:title=""/>
                 </v:shape>
-                <o:OLEObject Type="Embed" ProgID="PBrush" ShapeID="_x0000_i1025" DrawAspect="Content" ObjectID="_1299333297" r:id="rId17"/>
+                <o:OLEObject Type="Embed" ProgID="PBrush" ShapeID="_x0000_i1025" DrawAspect="Content" ObjectID="_1299512954" r:id="rId17"/>
               </w:object>
             </w:r>
           </w:p>
@@ -18097,7 +18138,7 @@
                 <v:shape id="_x0000_i1026" type="#_x0000_t75" style="width:54.4pt;height:73.65pt" o:ole="">
                   <v:imagedata r:id="rId18" o:title=""/>
                 </v:shape>
-                <o:OLEObject Type="Embed" ProgID="PBrush" ShapeID="_x0000_i1026" DrawAspect="Content" ObjectID="_1299333298" r:id="rId19"/>
+                <o:OLEObject Type="Embed" ProgID="PBrush" ShapeID="_x0000_i1026" DrawAspect="Content" ObjectID="_1299512955" r:id="rId19"/>
               </w:object>
             </w:r>
           </w:p>
@@ -18171,7 +18212,7 @@
                 <v:shape id="_x0000_i1027" type="#_x0000_t75" style="width:62.8pt;height:81.2pt" o:ole="">
                   <v:imagedata r:id="rId20" o:title=""/>
                 </v:shape>
-                <o:OLEObject Type="Embed" ProgID="PBrush" ShapeID="_x0000_i1027" DrawAspect="Content" ObjectID="_1299333299" r:id="rId21"/>
+                <o:OLEObject Type="Embed" ProgID="PBrush" ShapeID="_x0000_i1027" DrawAspect="Content" ObjectID="_1299512956" r:id="rId21"/>
               </w:object>
             </w:r>
           </w:p>
@@ -18255,7 +18296,7 @@
                 <v:shape id="_x0000_i1028" type="#_x0000_t75" style="width:46.9pt;height:55.25pt" o:ole="">
                   <v:imagedata r:id="rId22" o:title=""/>
                 </v:shape>
-                <o:OLEObject Type="Embed" ProgID="PBrush" ShapeID="_x0000_i1028" DrawAspect="Content" ObjectID="_1299333300" r:id="rId23"/>
+                <o:OLEObject Type="Embed" ProgID="PBrush" ShapeID="_x0000_i1028" DrawAspect="Content" ObjectID="_1299512957" r:id="rId23"/>
               </w:object>
             </w:r>
           </w:p>
@@ -19652,7 +19693,7 @@
                 <v:shape id="_x0000_i1029" type="#_x0000_t75" style="width:58.6pt;height:82.05pt" o:ole="">
                   <v:imagedata r:id="rId16" o:title=""/>
                 </v:shape>
-                <o:OLEObject Type="Embed" ProgID="PBrush" ShapeID="_x0000_i1029" DrawAspect="Content" ObjectID="_1299333301" r:id="rId24"/>
+                <o:OLEObject Type="Embed" ProgID="PBrush" ShapeID="_x0000_i1029" DrawAspect="Content" ObjectID="_1299512958" r:id="rId24"/>
               </w:object>
             </w:r>
           </w:p>
@@ -19690,7 +19731,7 @@
                 <v:shape id="_x0000_i1030" type="#_x0000_t75" style="width:54.4pt;height:73.65pt" o:ole="">
                   <v:imagedata r:id="rId18" o:title=""/>
                 </v:shape>
-                <o:OLEObject Type="Embed" ProgID="PBrush" ShapeID="_x0000_i1030" DrawAspect="Content" ObjectID="_1299333302" r:id="rId25"/>
+                <o:OLEObject Type="Embed" ProgID="PBrush" ShapeID="_x0000_i1030" DrawAspect="Content" ObjectID="_1299512959" r:id="rId25"/>
               </w:object>
             </w:r>
           </w:p>
@@ -19728,7 +19769,7 @@
                 <v:shape id="_x0000_i1031" type="#_x0000_t75" style="width:62.8pt;height:81.2pt" o:ole="">
                   <v:imagedata r:id="rId20" o:title=""/>
                 </v:shape>
-                <o:OLEObject Type="Embed" ProgID="PBrush" ShapeID="_x0000_i1031" DrawAspect="Content" ObjectID="_1299333303" r:id="rId26"/>
+                <o:OLEObject Type="Embed" ProgID="PBrush" ShapeID="_x0000_i1031" DrawAspect="Content" ObjectID="_1299512960" r:id="rId26"/>
               </w:object>
             </w:r>
           </w:p>
@@ -19769,7 +19810,7 @@
                 <v:shape id="_x0000_i1032" type="#_x0000_t75" style="width:46.9pt;height:55.25pt" o:ole="">
                   <v:imagedata r:id="rId22" o:title=""/>
                 </v:shape>
-                <o:OLEObject Type="Embed" ProgID="PBrush" ShapeID="_x0000_i1032" DrawAspect="Content" ObjectID="_1299333304" r:id="rId27"/>
+                <o:OLEObject Type="Embed" ProgID="PBrush" ShapeID="_x0000_i1032" DrawAspect="Content" ObjectID="_1299512961" r:id="rId27"/>
               </w:object>
             </w:r>
           </w:p>
@@ -20144,7 +20185,7 @@
                 <v:shape id="_x0000_i1033" type="#_x0000_t75" style="width:58.6pt;height:82.05pt" o:ole="">
                   <v:imagedata r:id="rId16" o:title=""/>
                 </v:shape>
-                <o:OLEObject Type="Embed" ProgID="PBrush" ShapeID="_x0000_i1033" DrawAspect="Content" ObjectID="_1299333305" r:id="rId28"/>
+                <o:OLEObject Type="Embed" ProgID="PBrush" ShapeID="_x0000_i1033" DrawAspect="Content" ObjectID="_1299512962" r:id="rId28"/>
               </w:object>
             </w:r>
           </w:p>
@@ -20206,7 +20247,7 @@
                 <v:shape id="_x0000_i1034" type="#_x0000_t75" style="width:62.8pt;height:81.2pt" o:ole="">
                   <v:imagedata r:id="rId20" o:title=""/>
                 </v:shape>
-                <o:OLEObject Type="Embed" ProgID="PBrush" ShapeID="_x0000_i1034" DrawAspect="Content" ObjectID="_1299333306" r:id="rId29"/>
+                <o:OLEObject Type="Embed" ProgID="PBrush" ShapeID="_x0000_i1034" DrawAspect="Content" ObjectID="_1299512963" r:id="rId29"/>
               </w:object>
             </w:r>
           </w:p>
@@ -20244,7 +20285,7 @@
                 <v:shape id="_x0000_i1035" type="#_x0000_t75" style="width:46.9pt;height:55.25pt" o:ole="">
                   <v:imagedata r:id="rId22" o:title=""/>
                 </v:shape>
-                <o:OLEObject Type="Embed" ProgID="PBrush" ShapeID="_x0000_i1035" DrawAspect="Content" ObjectID="_1299333307" r:id="rId30"/>
+                <o:OLEObject Type="Embed" ProgID="PBrush" ShapeID="_x0000_i1035" DrawAspect="Content" ObjectID="_1299512964" r:id="rId30"/>
               </w:object>
             </w:r>
           </w:p>
@@ -20792,7 +20833,7 @@
                 <v:shape id="_x0000_i1036" type="#_x0000_t75" style="width:58.6pt;height:82.05pt" o:ole="">
                   <v:imagedata r:id="rId16" o:title=""/>
                 </v:shape>
-                <o:OLEObject Type="Embed" ProgID="PBrush" ShapeID="_x0000_i1036" DrawAspect="Content" ObjectID="_1299333308" r:id="rId31"/>
+                <o:OLEObject Type="Embed" ProgID="PBrush" ShapeID="_x0000_i1036" DrawAspect="Content" ObjectID="_1299512965" r:id="rId31"/>
               </w:object>
             </w:r>
           </w:p>
@@ -20830,7 +20871,7 @@
                 <v:shape id="_x0000_i1037" type="#_x0000_t75" style="width:54.4pt;height:73.65pt" o:ole="">
                   <v:imagedata r:id="rId18" o:title=""/>
                 </v:shape>
-                <o:OLEObject Type="Embed" ProgID="PBrush" ShapeID="_x0000_i1037" DrawAspect="Content" ObjectID="_1299333309" r:id="rId32"/>
+                <o:OLEObject Type="Embed" ProgID="PBrush" ShapeID="_x0000_i1037" DrawAspect="Content" ObjectID="_1299512966" r:id="rId32"/>
               </w:object>
             </w:r>
           </w:p>
@@ -20868,7 +20909,7 @@
                 <v:shape id="_x0000_i1038" type="#_x0000_t75" style="width:62.8pt;height:81.2pt" o:ole="">
                   <v:imagedata r:id="rId20" o:title=""/>
                 </v:shape>
-                <o:OLEObject Type="Embed" ProgID="PBrush" ShapeID="_x0000_i1038" DrawAspect="Content" ObjectID="_1299333310" r:id="rId33"/>
+                <o:OLEObject Type="Embed" ProgID="PBrush" ShapeID="_x0000_i1038" DrawAspect="Content" ObjectID="_1299512967" r:id="rId33"/>
               </w:object>
             </w:r>
           </w:p>
@@ -20897,7 +20938,7 @@
                 <v:shape id="_x0000_i1039" type="#_x0000_t75" style="width:46.9pt;height:55.25pt" o:ole="">
                   <v:imagedata r:id="rId22" o:title=""/>
                 </v:shape>
-                <o:OLEObject Type="Embed" ProgID="PBrush" ShapeID="_x0000_i1039" DrawAspect="Content" ObjectID="_1299333311" r:id="rId34"/>
+                <o:OLEObject Type="Embed" ProgID="PBrush" ShapeID="_x0000_i1039" DrawAspect="Content" ObjectID="_1299512968" r:id="rId34"/>
               </w:object>
             </w:r>
           </w:p>
@@ -21230,6 +21271,9 @@
         </w:rPr>
       </w:pPr>
       <w:bookmarkStart w:id="79" w:name="_Toc225587125"/>
+      <w:bookmarkStart w:id="80" w:name="_Ref225771034"/>
+      <w:bookmarkStart w:id="81" w:name="_Ref225771039"/>
+      <w:bookmarkStart w:id="82" w:name="_Ref225771044"/>
       <w:r>
         <w:rPr>
           <w:rFonts w:ascii="Calibri" w:hAnsi="Calibri"/>
@@ -21239,6 +21283,9 @@
         <w:t>Estrategia de Trazabilidad</w:t>
       </w:r>
       <w:bookmarkEnd w:id="79"/>
+      <w:bookmarkEnd w:id="80"/>
+      <w:bookmarkEnd w:id="81"/>
+      <w:bookmarkEnd w:id="82"/>
     </w:p>
     <w:p>
       <w:pPr>
@@ -21445,7 +21492,7 @@
         <w:rPr>
           <w:rFonts w:ascii="Calibri" w:hAnsi="Calibri"/>
           <w:noProof/>
-          <w:lang w:val="es-AR" w:eastAsia="es-AR"/>
+          <w:lang w:val="es-CO" w:eastAsia="es-CO"/>
         </w:rPr>
         <w:drawing>
           <wp:inline distT="0" distB="0" distL="0" distR="0">
@@ -21494,9 +21541,9 @@
           <w:color w:val="auto"/>
         </w:rPr>
       </w:pPr>
-      <w:bookmarkStart w:id="80" w:name="_Ref225484316"/>
-      <w:bookmarkStart w:id="81" w:name="_Ref225484358"/>
-      <w:bookmarkStart w:id="82" w:name="_Toc225587126"/>
+      <w:bookmarkStart w:id="83" w:name="_Ref225484316"/>
+      <w:bookmarkStart w:id="84" w:name="_Ref225484358"/>
+      <w:bookmarkStart w:id="85" w:name="_Toc225587126"/>
       <w:r>
         <w:rPr>
           <w:rFonts w:asciiTheme="minorHAnsi" w:hAnsiTheme="minorHAnsi"/>
@@ -21505,9 +21552,9 @@
         <w:lastRenderedPageBreak/>
         <w:t>REQUERIMIENTOS ESPECÍFICOS</w:t>
       </w:r>
-      <w:bookmarkEnd w:id="80"/>
-      <w:bookmarkEnd w:id="81"/>
-      <w:bookmarkEnd w:id="82"/>
+      <w:bookmarkEnd w:id="83"/>
+      <w:bookmarkEnd w:id="84"/>
+      <w:bookmarkEnd w:id="85"/>
     </w:p>
     <w:p>
       <w:pPr>
@@ -21538,16 +21585,16 @@
       <w:r>
         <w:t xml:space="preserve">Para su correspondiente documentación, se tiene en cuenta la plantilla de </w:t>
       </w:r>
-      <w:commentRangeStart w:id="83"/>
+      <w:commentRangeStart w:id="86"/>
       <w:r>
         <w:t>Volere</w:t>
       </w:r>
-      <w:commentRangeEnd w:id="83"/>
+      <w:commentRangeEnd w:id="86"/>
       <w:r>
         <w:rPr>
           <w:rStyle w:val="Refdecomentario"/>
         </w:rPr>
-        <w:commentReference w:id="83"/>
+        <w:commentReference w:id="86"/>
       </w:r>
       <w:r>
         <w:t xml:space="preserve"> que proporciona los atributos necesarios para su representación.</w:t>
@@ -21941,7 +21988,7 @@
       <w:r>
         <w:rPr>
           <w:noProof/>
-          <w:lang w:val="es-AR" w:eastAsia="es-AR"/>
+          <w:lang w:val="es-CO" w:eastAsia="es-CO"/>
         </w:rPr>
         <w:lastRenderedPageBreak/>
         <w:drawing>
@@ -22002,7 +22049,7 @@
           <w:color w:val="auto"/>
         </w:rPr>
       </w:pPr>
-      <w:bookmarkStart w:id="84" w:name="_Toc225587127"/>
+      <w:bookmarkStart w:id="87" w:name="_Toc225587127"/>
       <w:r>
         <w:rPr>
           <w:rFonts w:asciiTheme="minorHAnsi" w:hAnsiTheme="minorHAnsi"/>
@@ -22011,7 +22058,7 @@
         <w:lastRenderedPageBreak/>
         <w:t>REQUERIMIENTOS DE INTERFACES EXTERNAS</w:t>
       </w:r>
-      <w:bookmarkEnd w:id="84"/>
+      <w:bookmarkEnd w:id="87"/>
     </w:p>
     <w:p/>
     <w:p>
@@ -22024,7 +22071,7 @@
           <w:szCs w:val="24"/>
         </w:rPr>
       </w:pPr>
-      <w:bookmarkStart w:id="85" w:name="_Toc225587128"/>
+      <w:bookmarkStart w:id="88" w:name="_Toc225587128"/>
       <w:r>
         <w:rPr>
           <w:rFonts w:asciiTheme="minorHAnsi" w:hAnsiTheme="minorHAnsi"/>
@@ -22034,7 +22081,7 @@
         </w:rPr>
         <w:t>Interfaces con el Usuario</w:t>
       </w:r>
-      <w:bookmarkEnd w:id="85"/>
+      <w:bookmarkEnd w:id="88"/>
     </w:p>
     <w:p>
       <w:pPr>
@@ -23075,7 +23122,7 @@
           <w:szCs w:val="24"/>
         </w:rPr>
       </w:pPr>
-      <w:bookmarkStart w:id="86" w:name="_Toc225587129"/>
+      <w:bookmarkStart w:id="89" w:name="_Toc225587129"/>
       <w:r>
         <w:rPr>
           <w:rFonts w:asciiTheme="minorHAnsi" w:hAnsiTheme="minorHAnsi"/>
@@ -23086,7 +23133,7 @@
         <w:lastRenderedPageBreak/>
         <w:t>Interfaces con el Hardware</w:t>
       </w:r>
-      <w:bookmarkEnd w:id="86"/>
+      <w:bookmarkEnd w:id="89"/>
     </w:p>
     <w:p>
       <w:pPr>
@@ -23098,7 +23145,7 @@
           <w:szCs w:val="24"/>
         </w:rPr>
       </w:pPr>
-      <w:bookmarkStart w:id="87" w:name="_Toc225587130"/>
+      <w:bookmarkStart w:id="90" w:name="_Toc225587130"/>
       <w:r>
         <w:rPr>
           <w:rFonts w:asciiTheme="minorHAnsi" w:hAnsiTheme="minorHAnsi"/>
@@ -23108,7 +23155,7 @@
         </w:rPr>
         <w:t>Interfaces con el Software</w:t>
       </w:r>
-      <w:bookmarkEnd w:id="87"/>
+      <w:bookmarkEnd w:id="90"/>
     </w:p>
     <w:p>
       <w:pPr>
@@ -23120,7 +23167,7 @@
           <w:szCs w:val="24"/>
         </w:rPr>
       </w:pPr>
-      <w:bookmarkStart w:id="88" w:name="_Toc225587131"/>
+      <w:bookmarkStart w:id="91" w:name="_Toc225587131"/>
       <w:r>
         <w:rPr>
           <w:rFonts w:asciiTheme="minorHAnsi" w:hAnsiTheme="minorHAnsi"/>
@@ -23130,7 +23177,7 @@
         </w:rPr>
         <w:t>Interfaces de Comunicaciones</w:t>
       </w:r>
-      <w:bookmarkEnd w:id="88"/>
+      <w:bookmarkEnd w:id="91"/>
     </w:p>
     <w:p>
       <w:pPr>
@@ -23140,7 +23187,7 @@
           <w:color w:val="auto"/>
         </w:rPr>
       </w:pPr>
-      <w:bookmarkStart w:id="89" w:name="_Toc225587132"/>
+      <w:bookmarkStart w:id="92" w:name="_Toc225587132"/>
       <w:r>
         <w:rPr>
           <w:rFonts w:asciiTheme="minorHAnsi" w:hAnsiTheme="minorHAnsi"/>
@@ -23162,7 +23209,7 @@
         </w:rPr>
         <w:t>ÍSTICAS DEL PRODUCTO DE SOFTWARE</w:t>
       </w:r>
-      <w:bookmarkEnd w:id="89"/>
+      <w:bookmarkEnd w:id="92"/>
     </w:p>
     <w:p>
       <w:pPr>
@@ -23172,7 +23219,33 @@
         </w:rPr>
       </w:pPr>
       <w:r>
-        <w:t xml:space="preserve">Demented Movie Game se caracteriza por tener los requerimientos organizados y distribuidos en funcionalidades (ver sección 2.7.1 Distribución de Requerimientos). Gracias a la  estrategia de trazabilidad  generada en la sección 2.7.2 Estrategia de Trazabilidad es posible hacer una integración y mayor acoplamiento entre los casos de uso identificados en el documento anterior (ver documento </w:t>
+        <w:t xml:space="preserve">Demented Movie Game se caracteriza por tener los requerimientos organizados y distribuidos en funcionalidades (ver sección 2.7.1 Distribución de Requerimientos). Gracias a la  estrategia de trazabilidad  generada en la sección </w:t>
+      </w:r>
+      <w:r>
+        <w:fldChar w:fldCharType="begin"/>
+      </w:r>
+      <w:r>
+        <w:instrText xml:space="preserve"> REF _Ref225771034 \r \h </w:instrText>
+      </w:r>
+      <w:r>
+        <w:fldChar w:fldCharType="separate"/>
+      </w:r>
+      <w:r>
+        <w:t>2.7.2</w:t>
+      </w:r>
+      <w:r>
+        <w:fldChar w:fldCharType="end"/>
+      </w:r>
+      <w:r>
+        <w:t xml:space="preserve">. </w:t>
+      </w:r>
+      <w:fldSimple w:instr=" REF _Ref225771044 \h  \* MERGEFORMAT ">
+        <w:r>
+          <w:t>Estrategia de Trazabilidad</w:t>
+        </w:r>
+      </w:fldSimple>
+      <w:r>
+        <w:t xml:space="preserve"> es posible hacer una integración y mayor acoplamiento entre los casos de uso identificados en el documento anterior (ver documento </w:t>
       </w:r>
       <w:r>
         <w:rPr>
@@ -23199,7 +23272,7 @@
       <w:r>
         <w:rPr>
           <w:noProof/>
-          <w:lang w:val="es-AR" w:eastAsia="es-AR"/>
+          <w:lang w:val="es-CO" w:eastAsia="es-CO"/>
         </w:rPr>
         <w:drawing>
           <wp:inline distT="0" distB="0" distL="0" distR="0">
@@ -23853,10 +23926,7 @@
               <w:cnfStyle w:val="000000100000"/>
             </w:pPr>
             <w:r>
-              <w:t xml:space="preserve">El sistema debe </w:t>
-            </w:r>
-            <w:r>
-              <w:t xml:space="preserve">validar que el usuario exista en la base de datos </w:t>
+              <w:t xml:space="preserve">El sistema debe validar que el usuario exista en la base de datos </w:t>
             </w:r>
           </w:p>
         </w:tc>
@@ -24279,13 +24349,7 @@
               <w:cnfStyle w:val="000000100000"/>
             </w:pPr>
             <w:r>
-              <w:t xml:space="preserve">El sistema debe validar que el </w:t>
-            </w:r>
-            <w:r>
-              <w:t>nombre de usuario y la contraseña coincidan</w:t>
-            </w:r>
-            <w:r>
-              <w:t xml:space="preserve"> </w:t>
+              <w:t xml:space="preserve">El sistema debe validar que el nombre de usuario y la contraseña coincidan </w:t>
             </w:r>
           </w:p>
         </w:tc>
@@ -24546,7 +24610,7 @@
           <w:color w:val="auto"/>
         </w:rPr>
       </w:pPr>
-      <w:bookmarkStart w:id="90" w:name="_Toc225587133"/>
+      <w:bookmarkStart w:id="93" w:name="_Toc225587133"/>
       <w:r>
         <w:rPr>
           <w:rFonts w:asciiTheme="minorHAnsi" w:hAnsiTheme="minorHAnsi"/>
@@ -24554,7 +24618,7 @@
         </w:rPr>
         <w:t>REQUERIMIENTOS DE DESEMPEÑO</w:t>
       </w:r>
-      <w:bookmarkEnd w:id="90"/>
+      <w:bookmarkEnd w:id="93"/>
     </w:p>
     <w:p>
       <w:pPr>
@@ -24564,7 +24628,7 @@
           <w:color w:val="auto"/>
         </w:rPr>
       </w:pPr>
-      <w:bookmarkStart w:id="91" w:name="_Toc225587134"/>
+      <w:bookmarkStart w:id="94" w:name="_Toc225587134"/>
       <w:r>
         <w:rPr>
           <w:rFonts w:asciiTheme="minorHAnsi" w:hAnsiTheme="minorHAnsi"/>
@@ -24572,7 +24636,7 @@
         </w:rPr>
         <w:t>RESTRICCIONES DE DISEÑO</w:t>
       </w:r>
-      <w:bookmarkEnd w:id="91"/>
+      <w:bookmarkEnd w:id="94"/>
     </w:p>
     <w:p>
       <w:pPr>
@@ -24582,7 +24646,7 @@
           <w:color w:val="auto"/>
         </w:rPr>
       </w:pPr>
-      <w:bookmarkStart w:id="92" w:name="_Toc225587135"/>
+      <w:bookmarkStart w:id="95" w:name="_Toc225587135"/>
       <w:r>
         <w:rPr>
           <w:rFonts w:asciiTheme="minorHAnsi" w:hAnsiTheme="minorHAnsi"/>
@@ -24590,7 +24654,7 @@
         </w:rPr>
         <w:t>ATRIBUTOS DEL SISTEMA DE SOFTWARE (No Funcionales)</w:t>
       </w:r>
-      <w:bookmarkEnd w:id="92"/>
+      <w:bookmarkEnd w:id="95"/>
     </w:p>
     <w:p>
       <w:pPr>
@@ -24602,7 +24666,7 @@
           <w:szCs w:val="24"/>
         </w:rPr>
       </w:pPr>
-      <w:bookmarkStart w:id="93" w:name="_Toc225587136"/>
+      <w:bookmarkStart w:id="96" w:name="_Toc225587136"/>
       <w:r>
         <w:rPr>
           <w:rFonts w:asciiTheme="minorHAnsi" w:hAnsiTheme="minorHAnsi"/>
@@ -24612,7 +24676,7 @@
         </w:rPr>
         <w:t>Confiabilidad</w:t>
       </w:r>
-      <w:bookmarkEnd w:id="93"/>
+      <w:bookmarkEnd w:id="96"/>
     </w:p>
     <w:p>
       <w:pPr>
@@ -24624,7 +24688,7 @@
           <w:szCs w:val="24"/>
         </w:rPr>
       </w:pPr>
-      <w:bookmarkStart w:id="94" w:name="_Toc225587137"/>
+      <w:bookmarkStart w:id="97" w:name="_Toc225587137"/>
       <w:r>
         <w:rPr>
           <w:rFonts w:asciiTheme="minorHAnsi" w:hAnsiTheme="minorHAnsi"/>
@@ -24634,7 +24698,7 @@
         </w:rPr>
         <w:t>Disponibilidad</w:t>
       </w:r>
-      <w:bookmarkEnd w:id="94"/>
+      <w:bookmarkEnd w:id="97"/>
     </w:p>
     <w:p>
       <w:pPr>
@@ -24646,7 +24710,7 @@
           <w:szCs w:val="24"/>
         </w:rPr>
       </w:pPr>
-      <w:bookmarkStart w:id="95" w:name="_Toc225587138"/>
+      <w:bookmarkStart w:id="98" w:name="_Toc225587138"/>
       <w:r>
         <w:rPr>
           <w:rFonts w:asciiTheme="minorHAnsi" w:hAnsiTheme="minorHAnsi"/>
@@ -24656,7 +24720,7 @@
         </w:rPr>
         <w:t>Seguridad</w:t>
       </w:r>
-      <w:bookmarkEnd w:id="95"/>
+      <w:bookmarkEnd w:id="98"/>
     </w:p>
     <w:p>
       <w:pPr>
@@ -24668,7 +24732,7 @@
           <w:szCs w:val="24"/>
         </w:rPr>
       </w:pPr>
-      <w:bookmarkStart w:id="96" w:name="_Toc225587139"/>
+      <w:bookmarkStart w:id="99" w:name="_Toc225587139"/>
       <w:r>
         <w:rPr>
           <w:rFonts w:asciiTheme="minorHAnsi" w:hAnsiTheme="minorHAnsi"/>
@@ -24678,7 +24742,7 @@
         </w:rPr>
         <w:t>Mantenibilidad</w:t>
       </w:r>
-      <w:bookmarkEnd w:id="96"/>
+      <w:bookmarkEnd w:id="99"/>
     </w:p>
     <w:p>
       <w:pPr>
@@ -24690,7 +24754,7 @@
           <w:szCs w:val="24"/>
         </w:rPr>
       </w:pPr>
-      <w:bookmarkStart w:id="97" w:name="_Toc225587140"/>
+      <w:bookmarkStart w:id="100" w:name="_Toc225587140"/>
       <w:r>
         <w:rPr>
           <w:rFonts w:asciiTheme="minorHAnsi" w:hAnsiTheme="minorHAnsi"/>
@@ -24700,7 +24764,7 @@
         </w:rPr>
         <w:t>Portabilidad</w:t>
       </w:r>
-      <w:bookmarkEnd w:id="97"/>
+      <w:bookmarkEnd w:id="100"/>
     </w:p>
     <w:p>
       <w:pPr>
@@ -24710,7 +24774,7 @@
           <w:color w:val="auto"/>
         </w:rPr>
       </w:pPr>
-      <w:bookmarkStart w:id="98" w:name="_Toc225587141"/>
+      <w:bookmarkStart w:id="101" w:name="_Toc225587141"/>
       <w:r>
         <w:rPr>
           <w:rFonts w:asciiTheme="minorHAnsi" w:hAnsiTheme="minorHAnsi"/>
@@ -24718,7 +24782,7 @@
         </w:rPr>
         <w:t>REQUERIMIENTOS DE LA BASE DE DATOS</w:t>
       </w:r>
-      <w:bookmarkEnd w:id="98"/>
+      <w:bookmarkEnd w:id="101"/>
     </w:p>
     <w:p>
       <w:r>
@@ -24733,7 +24797,7 @@
           <w:color w:val="auto"/>
         </w:rPr>
       </w:pPr>
-      <w:bookmarkStart w:id="99" w:name="_Toc225587142"/>
+      <w:bookmarkStart w:id="102" w:name="_Toc225587142"/>
       <w:r>
         <w:rPr>
           <w:rFonts w:asciiTheme="minorHAnsi" w:hAnsiTheme="minorHAnsi"/>
@@ -24742,7 +24806,7 @@
         <w:lastRenderedPageBreak/>
         <w:t>ANEXOS</w:t>
       </w:r>
-      <w:bookmarkEnd w:id="99"/>
+      <w:bookmarkEnd w:id="102"/>
     </w:p>
     <w:p>
       <w:pPr>
@@ -25197,7 +25261,7 @@
       </w:r>
     </w:p>
   </w:comment>
-  <w:comment w:id="83" w:author="Colossus User" w:date="2009-03-23T13:57:00Z" w:initials="CU">
+  <w:comment w:id="86" w:author="Colossus User" w:date="2009-03-23T13:57:00Z" w:initials="CU">
     <w:p>
       <w:pPr>
         <w:pStyle w:val="Textocomentario"/>
@@ -25320,7 +25384,7 @@
     <w:r>
       <w:rPr>
         <w:noProof/>
-        <w:lang w:val="es-AR" w:eastAsia="es-AR"/>
+        <w:lang w:val="es-CO" w:eastAsia="es-CO"/>
       </w:rPr>
       <w:drawing>
         <wp:anchor distT="0" distB="0" distL="114300" distR="114300" simplePos="0" relativeHeight="251660288" behindDoc="0" locked="0" layoutInCell="1" allowOverlap="1">
@@ -25379,7 +25443,7 @@
     <w:r>
       <w:rPr>
         <w:noProof/>
-        <w:lang w:val="es-AR" w:eastAsia="es-AR"/>
+        <w:lang w:val="es-CO" w:eastAsia="es-CO"/>
       </w:rPr>
       <w:drawing>
         <wp:anchor distT="0" distB="0" distL="114300" distR="114300" simplePos="0" relativeHeight="251659264" behindDoc="0" locked="0" layoutInCell="1" allowOverlap="1">
@@ -32689,36 +32753,36 @@
   </dgm:ptLst>
   <dgm:cxnLst>
     <dgm:cxn modelId="{9FB3A5D3-A338-4DD7-9CAD-478A1531A44E}" srcId="{0CA79D87-1C13-46C0-95E1-DC491145964C}" destId="{341C975B-CF69-4DCE-84C1-1798D8C47E26}" srcOrd="0" destOrd="0" parTransId="{83FCA1E4-8F8F-4357-8F38-55661FC272E8}" sibTransId="{58718693-41EB-45E3-8133-869D2DA74640}"/>
+    <dgm:cxn modelId="{D727AD9D-E12B-4E2B-9A04-6A7E848F6171}" type="presOf" srcId="{341C975B-CF69-4DCE-84C1-1798D8C47E26}" destId="{39935409-8EE0-4EBE-B135-864AEFC46A91}" srcOrd="0" destOrd="0" presId="urn:microsoft.com/office/officeart/2005/8/layout/radial2"/>
+    <dgm:cxn modelId="{B6E369C3-22F3-4C07-A0C1-A6000AD51F51}" type="presOf" srcId="{AB403CEC-D681-4FC5-B825-62DF5FC8F87F}" destId="{A3996A59-14C6-47E7-B9A9-038A142FD6DF}" srcOrd="0" destOrd="0" presId="urn:microsoft.com/office/officeart/2005/8/layout/radial2"/>
     <dgm:cxn modelId="{418F62CF-B674-4A33-B751-FE04530DA23B}" srcId="{3530FF97-E8E4-4D12-8A03-8CD36B210733}" destId="{BBFF2A47-D618-4AD0-B6F1-0FE948B9DA57}" srcOrd="1" destOrd="0" parTransId="{47516B9B-BA7F-4CE0-B3AA-CCF8008D360B}" sibTransId="{17A2B84A-FE6C-4A3B-B182-AC385FABD88F}"/>
-    <dgm:cxn modelId="{53078813-29D8-4912-BCB1-6E2FC7355BC4}" type="presOf" srcId="{AAF68D59-C65D-40AB-9611-74F895D94C0F}" destId="{025889D7-F679-43A9-B4EA-C991B6B4CA86}" srcOrd="0" destOrd="0" presId="urn:microsoft.com/office/officeart/2005/8/layout/radial2"/>
+    <dgm:cxn modelId="{F791E4E4-DB48-4AF9-A39F-FC55C5E68D92}" type="presOf" srcId="{F1A683A2-B4DC-4AE0-86AF-61F9B5A284CC}" destId="{39935409-8EE0-4EBE-B135-864AEFC46A91}" srcOrd="0" destOrd="2" presId="urn:microsoft.com/office/officeart/2005/8/layout/radial2"/>
     <dgm:cxn modelId="{D8BEFEBC-0E44-4328-B952-857BB2354C31}" srcId="{3530FF97-E8E4-4D12-8A03-8CD36B210733}" destId="{A3B34A91-03FE-4B10-9DD1-C76BDC12BEBA}" srcOrd="0" destOrd="0" parTransId="{58A7F5C7-1E71-478E-8F48-9030C317498D}" sibTransId="{5FA78592-2A67-4E15-B667-73D9DE77E5E8}"/>
-    <dgm:cxn modelId="{361ECD29-28CC-4282-8E1C-1D721DA94143}" type="presOf" srcId="{F1A683A2-B4DC-4AE0-86AF-61F9B5A284CC}" destId="{39935409-8EE0-4EBE-B135-864AEFC46A91}" srcOrd="0" destOrd="2" presId="urn:microsoft.com/office/officeart/2005/8/layout/radial2"/>
-    <dgm:cxn modelId="{FA6BC3B0-2A7D-432C-98E4-B1CD435C301E}" type="presOf" srcId="{283500E7-2771-4A97-B34F-C3F2648577AD}" destId="{39935409-8EE0-4EBE-B135-864AEFC46A91}" srcOrd="0" destOrd="3" presId="urn:microsoft.com/office/officeart/2005/8/layout/radial2"/>
-    <dgm:cxn modelId="{FF380862-0D17-43AC-9A86-06EAE7F0761F}" type="presOf" srcId="{BBFF2A47-D618-4AD0-B6F1-0FE948B9DA57}" destId="{D1EBF9DC-DDEA-4ACD-8089-5458F78B55CA}" srcOrd="0" destOrd="1" presId="urn:microsoft.com/office/officeart/2005/8/layout/radial2"/>
-    <dgm:cxn modelId="{F0848F79-2E4B-4DE1-9DD2-E4C4112AAA24}" type="presOf" srcId="{EA7346B3-108A-49F3-B88A-422EB32C2C52}" destId="{2A529F1D-A542-4ABA-83BC-AEE743CE30F3}" srcOrd="0" destOrd="0" presId="urn:microsoft.com/office/officeart/2005/8/layout/radial2"/>
+    <dgm:cxn modelId="{E15E4096-B482-47CD-945F-DEC552DD694D}" type="presOf" srcId="{BBFF2A47-D618-4AD0-B6F1-0FE948B9DA57}" destId="{D1EBF9DC-DDEA-4ACD-8089-5458F78B55CA}" srcOrd="0" destOrd="1" presId="urn:microsoft.com/office/officeart/2005/8/layout/radial2"/>
     <dgm:cxn modelId="{1C460A8A-F3D2-4EB5-A04B-69C08C7096AF}" srcId="{EA7346B3-108A-49F3-B88A-422EB32C2C52}" destId="{3530FF97-E8E4-4D12-8A03-8CD36B210733}" srcOrd="1" destOrd="0" parTransId="{AB403CEC-D681-4FC5-B825-62DF5FC8F87F}" sibTransId="{0E7F9697-B8E2-413C-87E4-93007544452C}"/>
-    <dgm:cxn modelId="{24243263-5B5E-49E3-9492-1CB71E1B37BC}" type="presOf" srcId="{3530FF97-E8E4-4D12-8A03-8CD36B210733}" destId="{E350A781-99DC-46EC-914D-062124BC05C7}" srcOrd="0" destOrd="0" presId="urn:microsoft.com/office/officeart/2005/8/layout/radial2"/>
-    <dgm:cxn modelId="{2311F3FA-D67F-4D8B-AF09-87154AF42CF9}" type="presOf" srcId="{AB403CEC-D681-4FC5-B825-62DF5FC8F87F}" destId="{A3996A59-14C6-47E7-B9A9-038A142FD6DF}" srcOrd="0" destOrd="0" presId="urn:microsoft.com/office/officeart/2005/8/layout/radial2"/>
-    <dgm:cxn modelId="{A05CD42C-9A45-42C4-8A95-4A6E031899F5}" type="presOf" srcId="{0CA79D87-1C13-46C0-95E1-DC491145964C}" destId="{A9765D65-1F0E-43F9-806B-DA7FBCBC5D03}" srcOrd="0" destOrd="0" presId="urn:microsoft.com/office/officeart/2005/8/layout/radial2"/>
+    <dgm:cxn modelId="{CB11A72B-8788-49F9-AC42-B155EB0C2A8B}" type="presOf" srcId="{3530FF97-E8E4-4D12-8A03-8CD36B210733}" destId="{E350A781-99DC-46EC-914D-062124BC05C7}" srcOrd="0" destOrd="0" presId="urn:microsoft.com/office/officeart/2005/8/layout/radial2"/>
+    <dgm:cxn modelId="{2A1822B2-56FA-48DE-AC58-CDA96F5F4927}" type="presOf" srcId="{AAF68D59-C65D-40AB-9611-74F895D94C0F}" destId="{025889D7-F679-43A9-B4EA-C991B6B4CA86}" srcOrd="0" destOrd="0" presId="urn:microsoft.com/office/officeart/2005/8/layout/radial2"/>
     <dgm:cxn modelId="{66773782-CB1B-47FF-A846-BBAB5E64656D}" srcId="{0CA79D87-1C13-46C0-95E1-DC491145964C}" destId="{F1A683A2-B4DC-4AE0-86AF-61F9B5A284CC}" srcOrd="2" destOrd="0" parTransId="{C6B54926-4995-40C0-B5E2-D979383EBA2B}" sibTransId="{FA416F37-9F4C-472E-8BBD-AD777F3C421F}"/>
-    <dgm:cxn modelId="{B8BC379F-CB28-48D9-99F7-B28305A051B1}" type="presOf" srcId="{341C975B-CF69-4DCE-84C1-1798D8C47E26}" destId="{39935409-8EE0-4EBE-B135-864AEFC46A91}" srcOrd="0" destOrd="0" presId="urn:microsoft.com/office/officeart/2005/8/layout/radial2"/>
     <dgm:cxn modelId="{C2C446C6-FDB0-4599-8BE1-1B4C9DA8EB34}" srcId="{0CA79D87-1C13-46C0-95E1-DC491145964C}" destId="{283500E7-2771-4A97-B34F-C3F2648577AD}" srcOrd="3" destOrd="0" parTransId="{A14DD66D-9173-4525-A923-78C0F1957515}" sibTransId="{C57504F9-8B53-4AF7-B837-3A1DD43B3D82}"/>
+    <dgm:cxn modelId="{504DB5B9-A9B2-4BD1-969F-45D01BAA62C5}" type="presOf" srcId="{183412B7-C7CC-4EDA-A9DA-C27D15CA8537}" destId="{39935409-8EE0-4EBE-B135-864AEFC46A91}" srcOrd="0" destOrd="1" presId="urn:microsoft.com/office/officeart/2005/8/layout/radial2"/>
+    <dgm:cxn modelId="{85989F0E-BBEB-40E7-8F3E-67FB6A78E53D}" type="presOf" srcId="{A3B34A91-03FE-4B10-9DD1-C76BDC12BEBA}" destId="{D1EBF9DC-DDEA-4ACD-8089-5458F78B55CA}" srcOrd="0" destOrd="0" presId="urn:microsoft.com/office/officeart/2005/8/layout/radial2"/>
+    <dgm:cxn modelId="{1BB1181B-80BE-4058-AFB2-2BBCDE8F0594}" type="presOf" srcId="{EA7346B3-108A-49F3-B88A-422EB32C2C52}" destId="{2A529F1D-A542-4ABA-83BC-AEE743CE30F3}" srcOrd="0" destOrd="0" presId="urn:microsoft.com/office/officeart/2005/8/layout/radial2"/>
     <dgm:cxn modelId="{F36C2233-C101-4C0A-9352-7A2FCA2F2E9E}" srcId="{0CA79D87-1C13-46C0-95E1-DC491145964C}" destId="{183412B7-C7CC-4EDA-A9DA-C27D15CA8537}" srcOrd="1" destOrd="0" parTransId="{8404CB10-5739-4815-ABD1-44A88E9E490D}" sibTransId="{7D05FAA1-3978-4774-B496-4275F0E330C8}"/>
-    <dgm:cxn modelId="{B8B33C1F-0443-452F-A8C0-D3D6F30E9B52}" type="presOf" srcId="{183412B7-C7CC-4EDA-A9DA-C27D15CA8537}" destId="{39935409-8EE0-4EBE-B135-864AEFC46A91}" srcOrd="0" destOrd="1" presId="urn:microsoft.com/office/officeart/2005/8/layout/radial2"/>
-    <dgm:cxn modelId="{7A9AC20B-7415-4286-ACA9-D3D2A3BF1F65}" type="presOf" srcId="{A3B34A91-03FE-4B10-9DD1-C76BDC12BEBA}" destId="{D1EBF9DC-DDEA-4ACD-8089-5458F78B55CA}" srcOrd="0" destOrd="0" presId="urn:microsoft.com/office/officeart/2005/8/layout/radial2"/>
+    <dgm:cxn modelId="{76A0D917-DADE-4F4E-BAA2-42E964AE8102}" type="presOf" srcId="{0CA79D87-1C13-46C0-95E1-DC491145964C}" destId="{A9765D65-1F0E-43F9-806B-DA7FBCBC5D03}" srcOrd="0" destOrd="0" presId="urn:microsoft.com/office/officeart/2005/8/layout/radial2"/>
     <dgm:cxn modelId="{04393BC9-FAA6-44B0-B354-87E765C2E6AA}" srcId="{EA7346B3-108A-49F3-B88A-422EB32C2C52}" destId="{0CA79D87-1C13-46C0-95E1-DC491145964C}" srcOrd="0" destOrd="0" parTransId="{AAF68D59-C65D-40AB-9611-74F895D94C0F}" sibTransId="{E64C2B81-A9B9-4584-8646-B82075630A9B}"/>
-    <dgm:cxn modelId="{BC449A7F-0C39-469E-8E2C-C6307C91D785}" type="presParOf" srcId="{2A529F1D-A542-4ABA-83BC-AEE743CE30F3}" destId="{B0F4C639-11AC-4221-8D67-539B9524C7F4}" srcOrd="0" destOrd="0" presId="urn:microsoft.com/office/officeart/2005/8/layout/radial2"/>
-    <dgm:cxn modelId="{EA7306B5-3D84-4F1C-BE17-77F63CF41DCE}" type="presParOf" srcId="{B0F4C639-11AC-4221-8D67-539B9524C7F4}" destId="{722D148A-8BE2-4C36-AF86-B044262E0F21}" srcOrd="0" destOrd="0" presId="urn:microsoft.com/office/officeart/2005/8/layout/radial2"/>
-    <dgm:cxn modelId="{207C24F0-ABEE-4F5D-B18A-C8F96F21CB9E}" type="presParOf" srcId="{722D148A-8BE2-4C36-AF86-B044262E0F21}" destId="{6146F509-40BD-4FC5-B857-CB3F1A0646B0}" srcOrd="0" destOrd="0" presId="urn:microsoft.com/office/officeart/2005/8/layout/radial2"/>
-    <dgm:cxn modelId="{24D82A06-B926-478B-9955-120DCE9D2F90}" type="presParOf" srcId="{722D148A-8BE2-4C36-AF86-B044262E0F21}" destId="{E076E7B4-26F6-4877-82D7-AAA09D4A670B}" srcOrd="1" destOrd="0" presId="urn:microsoft.com/office/officeart/2005/8/layout/radial2"/>
-    <dgm:cxn modelId="{817849BC-6767-46B6-8BA8-9E7F131D4704}" type="presParOf" srcId="{B0F4C639-11AC-4221-8D67-539B9524C7F4}" destId="{025889D7-F679-43A9-B4EA-C991B6B4CA86}" srcOrd="1" destOrd="0" presId="urn:microsoft.com/office/officeart/2005/8/layout/radial2"/>
-    <dgm:cxn modelId="{5E019730-49C5-4878-B3D5-DE1A5662DA62}" type="presParOf" srcId="{B0F4C639-11AC-4221-8D67-539B9524C7F4}" destId="{794953B2-C591-4315-BCBD-9913F0DFE646}" srcOrd="2" destOrd="0" presId="urn:microsoft.com/office/officeart/2005/8/layout/radial2"/>
-    <dgm:cxn modelId="{AC366D40-E8C4-4C6C-B166-ECAD394E7624}" type="presParOf" srcId="{794953B2-C591-4315-BCBD-9913F0DFE646}" destId="{A9765D65-1F0E-43F9-806B-DA7FBCBC5D03}" srcOrd="0" destOrd="0" presId="urn:microsoft.com/office/officeart/2005/8/layout/radial2"/>
-    <dgm:cxn modelId="{32F731FA-8037-4C11-BCF7-E627FC58100F}" type="presParOf" srcId="{794953B2-C591-4315-BCBD-9913F0DFE646}" destId="{39935409-8EE0-4EBE-B135-864AEFC46A91}" srcOrd="1" destOrd="0" presId="urn:microsoft.com/office/officeart/2005/8/layout/radial2"/>
-    <dgm:cxn modelId="{B7ABC636-3278-4D15-B56C-4E5641D5CF6C}" type="presParOf" srcId="{B0F4C639-11AC-4221-8D67-539B9524C7F4}" destId="{A3996A59-14C6-47E7-B9A9-038A142FD6DF}" srcOrd="3" destOrd="0" presId="urn:microsoft.com/office/officeart/2005/8/layout/radial2"/>
-    <dgm:cxn modelId="{E402472A-9A0A-4A90-B1DF-B020073D4C43}" type="presParOf" srcId="{B0F4C639-11AC-4221-8D67-539B9524C7F4}" destId="{0C3F41B7-F0C6-4B10-BD4A-D00B9CA2F9E2}" srcOrd="4" destOrd="0" presId="urn:microsoft.com/office/officeart/2005/8/layout/radial2"/>
-    <dgm:cxn modelId="{D8008EB0-0408-4E5E-AEB2-A2720A102FCB}" type="presParOf" srcId="{0C3F41B7-F0C6-4B10-BD4A-D00B9CA2F9E2}" destId="{E350A781-99DC-46EC-914D-062124BC05C7}" srcOrd="0" destOrd="0" presId="urn:microsoft.com/office/officeart/2005/8/layout/radial2"/>
-    <dgm:cxn modelId="{2D40E1F9-9647-4A3E-9F3D-55B34E976798}" type="presParOf" srcId="{0C3F41B7-F0C6-4B10-BD4A-D00B9CA2F9E2}" destId="{D1EBF9DC-DDEA-4ACD-8089-5458F78B55CA}" srcOrd="1" destOrd="0" presId="urn:microsoft.com/office/officeart/2005/8/layout/radial2"/>
+    <dgm:cxn modelId="{4D7D12E6-219F-4799-96CE-657697218269}" type="presOf" srcId="{283500E7-2771-4A97-B34F-C3F2648577AD}" destId="{39935409-8EE0-4EBE-B135-864AEFC46A91}" srcOrd="0" destOrd="3" presId="urn:microsoft.com/office/officeart/2005/8/layout/radial2"/>
+    <dgm:cxn modelId="{3F2F137A-2547-408C-B24E-BE685B4B6F5B}" type="presParOf" srcId="{2A529F1D-A542-4ABA-83BC-AEE743CE30F3}" destId="{B0F4C639-11AC-4221-8D67-539B9524C7F4}" srcOrd="0" destOrd="0" presId="urn:microsoft.com/office/officeart/2005/8/layout/radial2"/>
+    <dgm:cxn modelId="{97C11A4C-C040-4B9E-B62D-DE7FBFEE8518}" type="presParOf" srcId="{B0F4C639-11AC-4221-8D67-539B9524C7F4}" destId="{722D148A-8BE2-4C36-AF86-B044262E0F21}" srcOrd="0" destOrd="0" presId="urn:microsoft.com/office/officeart/2005/8/layout/radial2"/>
+    <dgm:cxn modelId="{137F44BF-C419-4239-898A-0CCF6F76E492}" type="presParOf" srcId="{722D148A-8BE2-4C36-AF86-B044262E0F21}" destId="{6146F509-40BD-4FC5-B857-CB3F1A0646B0}" srcOrd="0" destOrd="0" presId="urn:microsoft.com/office/officeart/2005/8/layout/radial2"/>
+    <dgm:cxn modelId="{27C0506A-0866-42E6-A8DF-7636818B4C3D}" type="presParOf" srcId="{722D148A-8BE2-4C36-AF86-B044262E0F21}" destId="{E076E7B4-26F6-4877-82D7-AAA09D4A670B}" srcOrd="1" destOrd="0" presId="urn:microsoft.com/office/officeart/2005/8/layout/radial2"/>
+    <dgm:cxn modelId="{C46CEA25-0227-4D13-BE8A-FB42F4DC358B}" type="presParOf" srcId="{B0F4C639-11AC-4221-8D67-539B9524C7F4}" destId="{025889D7-F679-43A9-B4EA-C991B6B4CA86}" srcOrd="1" destOrd="0" presId="urn:microsoft.com/office/officeart/2005/8/layout/radial2"/>
+    <dgm:cxn modelId="{464DE9FF-31F4-418C-B40E-B977A0CC2302}" type="presParOf" srcId="{B0F4C639-11AC-4221-8D67-539B9524C7F4}" destId="{794953B2-C591-4315-BCBD-9913F0DFE646}" srcOrd="2" destOrd="0" presId="urn:microsoft.com/office/officeart/2005/8/layout/radial2"/>
+    <dgm:cxn modelId="{86E51746-7B3F-49F2-94B0-772585872135}" type="presParOf" srcId="{794953B2-C591-4315-BCBD-9913F0DFE646}" destId="{A9765D65-1F0E-43F9-806B-DA7FBCBC5D03}" srcOrd="0" destOrd="0" presId="urn:microsoft.com/office/officeart/2005/8/layout/radial2"/>
+    <dgm:cxn modelId="{00EB4D16-22CA-4DF8-A778-F3CB751D1B53}" type="presParOf" srcId="{794953B2-C591-4315-BCBD-9913F0DFE646}" destId="{39935409-8EE0-4EBE-B135-864AEFC46A91}" srcOrd="1" destOrd="0" presId="urn:microsoft.com/office/officeart/2005/8/layout/radial2"/>
+    <dgm:cxn modelId="{87EF232A-7E96-44F7-AF80-1E78B8BB83E6}" type="presParOf" srcId="{B0F4C639-11AC-4221-8D67-539B9524C7F4}" destId="{A3996A59-14C6-47E7-B9A9-038A142FD6DF}" srcOrd="3" destOrd="0" presId="urn:microsoft.com/office/officeart/2005/8/layout/radial2"/>
+    <dgm:cxn modelId="{472C3EF7-533E-42C4-AD21-E04EC0688758}" type="presParOf" srcId="{B0F4C639-11AC-4221-8D67-539B9524C7F4}" destId="{0C3F41B7-F0C6-4B10-BD4A-D00B9CA2F9E2}" srcOrd="4" destOrd="0" presId="urn:microsoft.com/office/officeart/2005/8/layout/radial2"/>
+    <dgm:cxn modelId="{6A8FB2C7-5282-4207-8B06-0D36F450D4D5}" type="presParOf" srcId="{0C3F41B7-F0C6-4B10-BD4A-D00B9CA2F9E2}" destId="{E350A781-99DC-46EC-914D-062124BC05C7}" srcOrd="0" destOrd="0" presId="urn:microsoft.com/office/officeart/2005/8/layout/radial2"/>
+    <dgm:cxn modelId="{B42A445D-E903-4CD0-999D-EE796CBC6A72}" type="presParOf" srcId="{0C3F41B7-F0C6-4B10-BD4A-D00B9CA2F9E2}" destId="{D1EBF9DC-DDEA-4ACD-8089-5458F78B55CA}" srcOrd="1" destOrd="0" presId="urn:microsoft.com/office/officeart/2005/8/layout/radial2"/>
   </dgm:cxnLst>
   <dgm:bg/>
   <dgm:whole/>
@@ -33420,54 +33484,54 @@
     </dgm:pt>
   </dgm:ptLst>
   <dgm:cxnLst>
-    <dgm:cxn modelId="{F89DF97D-BD2E-41A7-86DF-451FD6E63911}" type="presOf" srcId="{BCC996C9-1420-4588-A6EA-FC6515C05688}" destId="{5D0B5D6A-DA21-41B0-90E4-8E07C46A9ED5}" srcOrd="0" destOrd="0" presId="urn:microsoft.com/office/officeart/2005/8/layout/vList5"/>
-    <dgm:cxn modelId="{24DA8C4D-990B-4886-A718-5F6E7ACACFB3}" type="presOf" srcId="{3C32B176-43C4-4F12-9B0E-3F82F5B774B5}" destId="{01AF2D0A-87C1-4EAE-B995-6C6A5B93CB02}" srcOrd="0" destOrd="0" presId="urn:microsoft.com/office/officeart/2005/8/layout/vList5"/>
     <dgm:cxn modelId="{32DCECAD-5BF0-42D6-AC00-A43E3C078D17}" srcId="{976251E2-04A9-4263-8A00-267BDA912C4E}" destId="{BCC996C9-1420-4588-A6EA-FC6515C05688}" srcOrd="2" destOrd="0" parTransId="{5B858E88-698D-4DC2-84B5-D801A60F152E}" sibTransId="{E07A8B4B-1013-4D82-82D0-EF3DE80E902F}"/>
-    <dgm:cxn modelId="{F0C46615-FB03-4DD2-9392-BEF7F1F86063}" type="presOf" srcId="{976251E2-04A9-4263-8A00-267BDA912C4E}" destId="{11519200-9EA7-4BCA-9D6E-335E0B132F17}" srcOrd="0" destOrd="0" presId="urn:microsoft.com/office/officeart/2005/8/layout/vList5"/>
+    <dgm:cxn modelId="{4458B359-2CD6-4697-A1D1-DA7AB8DC0B4F}" type="presOf" srcId="{3E91CEC3-91B4-4B7D-8E7C-0BA2B4F96005}" destId="{FD9C0B90-73B4-4C24-A8CC-975CFFD7537B}" srcOrd="0" destOrd="0" presId="urn:microsoft.com/office/officeart/2005/8/layout/vList5"/>
     <dgm:cxn modelId="{0D82DA47-E1D1-4D9A-9816-85EC13AE5C59}" srcId="{55658C84-E387-44B9-99A8-504D27B2D40F}" destId="{AF883CB8-8AFA-42BA-AD15-20440DE2E7A4}" srcOrd="0" destOrd="0" parTransId="{97E9C991-60B8-4697-BFE3-2647D23D7AAE}" sibTransId="{CA5455E1-0860-497F-AA1C-B66BE8EC8855}"/>
     <dgm:cxn modelId="{02FD1774-A27A-49C7-83D7-83F4E92813AE}" srcId="{976251E2-04A9-4263-8A00-267BDA912C4E}" destId="{21C2E492-0A59-429A-B17F-117F9A9753CB}" srcOrd="0" destOrd="0" parTransId="{C3EB1336-FA4C-4A16-B905-DD79E32B677D}" sibTransId="{46BB35AB-F6E8-4DDA-9F87-92BC66A56C02}"/>
+    <dgm:cxn modelId="{942D22E2-7451-4738-8851-662877289875}" type="presOf" srcId="{A0D86E6C-2981-48EC-9901-202E4FC182ED}" destId="{1BDABDA8-17BC-4F49-A978-7594BF85AAA9}" srcOrd="0" destOrd="0" presId="urn:microsoft.com/office/officeart/2005/8/layout/vList5"/>
     <dgm:cxn modelId="{51ED2620-634A-44B2-B502-60460AEBEF92}" srcId="{BCC996C9-1420-4588-A6EA-FC6515C05688}" destId="{606B9183-B2B7-468C-AB3A-B86D1BD0D84F}" srcOrd="0" destOrd="0" parTransId="{B80C6F0B-03E3-4583-A846-D77D78483241}" sibTransId="{810DD023-A592-41DE-A32C-A6DDF3DAB32F}"/>
-    <dgm:cxn modelId="{F4D9CE20-3EDA-4F5F-BEE2-B89643EF8F2D}" type="presOf" srcId="{AF883CB8-8AFA-42BA-AD15-20440DE2E7A4}" destId="{28FAAE43-F607-4542-A198-881D7EEEBE2B}" srcOrd="0" destOrd="0" presId="urn:microsoft.com/office/officeart/2005/8/layout/vList5"/>
-    <dgm:cxn modelId="{9CFA370E-D97C-4D79-B499-546C29C0EC34}" type="presOf" srcId="{D2B5F688-E694-4F60-84F2-AF3862C34934}" destId="{E8C81914-2867-4B58-ACFB-3BFC5D53DF74}" srcOrd="0" destOrd="0" presId="urn:microsoft.com/office/officeart/2005/8/layout/vList5"/>
+    <dgm:cxn modelId="{3B133347-1B06-40B3-94A1-492798F6EE50}" type="presOf" srcId="{55658C84-E387-44B9-99A8-504D27B2D40F}" destId="{CF2CE30B-1588-47E0-913F-3537EEBDC4F1}" srcOrd="0" destOrd="0" presId="urn:microsoft.com/office/officeart/2005/8/layout/vList5"/>
     <dgm:cxn modelId="{45DF3F0B-34ED-45E5-84DD-78EAA5444370}" srcId="{21C2E492-0A59-429A-B17F-117F9A9753CB}" destId="{3E91CEC3-91B4-4B7D-8E7C-0BA2B4F96005}" srcOrd="0" destOrd="0" parTransId="{D5995F57-215A-47CA-9CFE-C0B53525D907}" sibTransId="{CBF8D975-4814-4E5C-A51D-CD41BA958BD4}"/>
-    <dgm:cxn modelId="{13AEB0E1-97A6-42B5-A2B0-AD3A1BFC5AD1}" type="presOf" srcId="{606B9183-B2B7-468C-AB3A-B86D1BD0D84F}" destId="{0FFFCC6D-8579-49B1-BF16-3F96A8B8E5AC}" srcOrd="0" destOrd="0" presId="urn:microsoft.com/office/officeart/2005/8/layout/vList5"/>
-    <dgm:cxn modelId="{46A2F90C-07B4-4ADF-8ECA-B23423911CDC}" type="presOf" srcId="{55658C84-E387-44B9-99A8-504D27B2D40F}" destId="{CF2CE30B-1588-47E0-913F-3537EEBDC4F1}" srcOrd="0" destOrd="0" presId="urn:microsoft.com/office/officeart/2005/8/layout/vList5"/>
-    <dgm:cxn modelId="{506B223F-82B2-4295-B2D6-E5FF3B772B08}" type="presOf" srcId="{59E6D78C-B749-4637-8124-B9D9652DE9EA}" destId="{18E99E2C-F5E3-4720-A7F5-5DFA5B3FF849}" srcOrd="0" destOrd="0" presId="urn:microsoft.com/office/officeart/2005/8/layout/vList5"/>
-    <dgm:cxn modelId="{F4029776-3EE8-4900-895C-3BEDB2E352F3}" type="presOf" srcId="{9BCC1A64-3D69-422F-81C2-0DFE6D5C40DB}" destId="{1F4FCBF9-31B5-49E2-B07D-8554B1909E27}" srcOrd="0" destOrd="0" presId="urn:microsoft.com/office/officeart/2005/8/layout/vList5"/>
+    <dgm:cxn modelId="{E1B4812F-854F-41B2-8526-B604A2C01422}" type="presOf" srcId="{976251E2-04A9-4263-8A00-267BDA912C4E}" destId="{11519200-9EA7-4BCA-9D6E-335E0B132F17}" srcOrd="0" destOrd="0" presId="urn:microsoft.com/office/officeart/2005/8/layout/vList5"/>
+    <dgm:cxn modelId="{97061B72-39CB-4814-AEF8-441A577A923D}" type="presOf" srcId="{BCC996C9-1420-4588-A6EA-FC6515C05688}" destId="{5D0B5D6A-DA21-41B0-90E4-8E07C46A9ED5}" srcOrd="0" destOrd="0" presId="urn:microsoft.com/office/officeart/2005/8/layout/vList5"/>
+    <dgm:cxn modelId="{A0F9671D-919F-49FD-B655-DF2218548CD1}" type="presOf" srcId="{D2B5F688-E694-4F60-84F2-AF3862C34934}" destId="{E8C81914-2867-4B58-ACFB-3BFC5D53DF74}" srcOrd="0" destOrd="0" presId="urn:microsoft.com/office/officeart/2005/8/layout/vList5"/>
+    <dgm:cxn modelId="{95A6A5A2-9E4F-4432-97BD-7E53B12CA926}" type="presOf" srcId="{3C32B176-43C4-4F12-9B0E-3F82F5B774B5}" destId="{01AF2D0A-87C1-4EAE-B995-6C6A5B93CB02}" srcOrd="0" destOrd="0" presId="urn:microsoft.com/office/officeart/2005/8/layout/vList5"/>
+    <dgm:cxn modelId="{04CC5636-05BC-4A25-AB6E-F2467CD2B741}" type="presOf" srcId="{AF883CB8-8AFA-42BA-AD15-20440DE2E7A4}" destId="{28FAAE43-F607-4542-A198-881D7EEEBE2B}" srcOrd="0" destOrd="0" presId="urn:microsoft.com/office/officeart/2005/8/layout/vList5"/>
     <dgm:cxn modelId="{8ECD93D6-F597-41AB-86FC-00C78AC27372}" srcId="{976251E2-04A9-4263-8A00-267BDA912C4E}" destId="{9BCC1A64-3D69-422F-81C2-0DFE6D5C40DB}" srcOrd="4" destOrd="0" parTransId="{8D3D0401-F340-46F6-999F-D1072846BDE4}" sibTransId="{B5A2738C-3FC0-4D87-AFCF-E3D5822AC98E}"/>
-    <dgm:cxn modelId="{41944371-0034-4FDA-BCB8-FDA9C02FB893}" type="presOf" srcId="{3E91CEC3-91B4-4B7D-8E7C-0BA2B4F96005}" destId="{FD9C0B90-73B4-4C24-A8CC-975CFFD7537B}" srcOrd="0" destOrd="0" presId="urn:microsoft.com/office/officeart/2005/8/layout/vList5"/>
     <dgm:cxn modelId="{614D990B-2B53-4C0F-8071-F5E9CA9EB852}" srcId="{976251E2-04A9-4263-8A00-267BDA912C4E}" destId="{55658C84-E387-44B9-99A8-504D27B2D40F}" srcOrd="5" destOrd="0" parTransId="{CDDB50D5-B286-4B63-AE0C-33C444A7BCE7}" sibTransId="{4FE617C6-DEE9-4DE2-B2F6-3FDB4003CA36}"/>
-    <dgm:cxn modelId="{E012BBC5-4C1A-4D11-8B5F-26EF0AD0597F}" type="presOf" srcId="{21C2E492-0A59-429A-B17F-117F9A9753CB}" destId="{C86A0D88-C1F9-498C-A780-FCE487647AE3}" srcOrd="0" destOrd="0" presId="urn:microsoft.com/office/officeart/2005/8/layout/vList5"/>
     <dgm:cxn modelId="{79A8F099-E95A-497E-A78A-3A57E366434F}" srcId="{59E6D78C-B749-4637-8124-B9D9652DE9EA}" destId="{3C32B176-43C4-4F12-9B0E-3F82F5B774B5}" srcOrd="0" destOrd="0" parTransId="{E344D565-BF73-408F-BA19-4D444DC531C1}" sibTransId="{861CEE04-8F45-4830-87E7-2783E4D6669D}"/>
     <dgm:cxn modelId="{88E301DC-518D-46A8-AA11-BC6AD98C516E}" srcId="{976251E2-04A9-4263-8A00-267BDA912C4E}" destId="{59E6D78C-B749-4637-8124-B9D9652DE9EA}" srcOrd="1" destOrd="0" parTransId="{82559320-1099-4069-8837-91CDE5CA4E76}" sibTransId="{257D2372-87FB-4CE6-91E8-DBF2BB36319A}"/>
     <dgm:cxn modelId="{FD41673E-C9AB-45D9-A171-ECFE8C93DB3F}" srcId="{D2B5F688-E694-4F60-84F2-AF3862C34934}" destId="{6EDF1A66-8B7C-40A5-832A-FA2F6B99E386}" srcOrd="0" destOrd="0" parTransId="{6E86D7EF-5779-4F4F-8E7B-2224FDC37FAB}" sibTransId="{BB2D9214-7170-4A66-8758-702AC5A83D0E}"/>
-    <dgm:cxn modelId="{8D98F0F9-DBA4-400B-94F8-D8CAB7B38A60}" type="presOf" srcId="{6EDF1A66-8B7C-40A5-832A-FA2F6B99E386}" destId="{3D825DEC-A7D5-4222-8FEA-AE0AA1891CE5}" srcOrd="0" destOrd="0" presId="urn:microsoft.com/office/officeart/2005/8/layout/vList5"/>
+    <dgm:cxn modelId="{86F23986-A22E-4473-BEE1-CE64A9A189F9}" type="presOf" srcId="{59E6D78C-B749-4637-8124-B9D9652DE9EA}" destId="{18E99E2C-F5E3-4720-A7F5-5DFA5B3FF849}" srcOrd="0" destOrd="0" presId="urn:microsoft.com/office/officeart/2005/8/layout/vList5"/>
     <dgm:cxn modelId="{8AD31E84-1FDC-47E9-BE63-4AD6CD2FB480}" srcId="{9BCC1A64-3D69-422F-81C2-0DFE6D5C40DB}" destId="{A0D86E6C-2981-48EC-9901-202E4FC182ED}" srcOrd="0" destOrd="0" parTransId="{261241F0-2D0E-4F03-8C44-83BE8AC70D72}" sibTransId="{455479E7-ABE3-4E56-BFBB-6B73CDCE19E3}"/>
-    <dgm:cxn modelId="{B14D2D59-FF70-4E54-94FD-76C39DB06D51}" type="presOf" srcId="{A0D86E6C-2981-48EC-9901-202E4FC182ED}" destId="{1BDABDA8-17BC-4F49-A978-7594BF85AAA9}" srcOrd="0" destOrd="0" presId="urn:microsoft.com/office/officeart/2005/8/layout/vList5"/>
+    <dgm:cxn modelId="{2D124C87-27D1-4C40-AA71-764B6D8369EB}" type="presOf" srcId="{21C2E492-0A59-429A-B17F-117F9A9753CB}" destId="{C86A0D88-C1F9-498C-A780-FCE487647AE3}" srcOrd="0" destOrd="0" presId="urn:microsoft.com/office/officeart/2005/8/layout/vList5"/>
+    <dgm:cxn modelId="{D10A5FA5-222E-4DC9-8C9D-E29FA608BADC}" type="presOf" srcId="{9BCC1A64-3D69-422F-81C2-0DFE6D5C40DB}" destId="{1F4FCBF9-31B5-49E2-B07D-8554B1909E27}" srcOrd="0" destOrd="0" presId="urn:microsoft.com/office/officeart/2005/8/layout/vList5"/>
     <dgm:cxn modelId="{568D8CC8-CDCF-4B3C-8F66-EF36DEA77E64}" srcId="{976251E2-04A9-4263-8A00-267BDA912C4E}" destId="{D2B5F688-E694-4F60-84F2-AF3862C34934}" srcOrd="3" destOrd="0" parTransId="{AF2ACD58-FF41-435E-8233-D9653E6BCE9C}" sibTransId="{56D73F4D-A014-41D2-87B3-EE0A169100BD}"/>
-    <dgm:cxn modelId="{866AE2A2-0604-4BBC-9394-0A4FA90256CE}" type="presParOf" srcId="{11519200-9EA7-4BCA-9D6E-335E0B132F17}" destId="{EE9F3438-EF6F-44AF-AB10-8D12ADA6ED41}" srcOrd="0" destOrd="0" presId="urn:microsoft.com/office/officeart/2005/8/layout/vList5"/>
-    <dgm:cxn modelId="{8981D056-3EDD-4E5F-9A81-1B55AC002A53}" type="presParOf" srcId="{EE9F3438-EF6F-44AF-AB10-8D12ADA6ED41}" destId="{C86A0D88-C1F9-498C-A780-FCE487647AE3}" srcOrd="0" destOrd="0" presId="urn:microsoft.com/office/officeart/2005/8/layout/vList5"/>
-    <dgm:cxn modelId="{A0FA6509-B501-44AA-8FBC-32F7A10E8540}" type="presParOf" srcId="{EE9F3438-EF6F-44AF-AB10-8D12ADA6ED41}" destId="{FD9C0B90-73B4-4C24-A8CC-975CFFD7537B}" srcOrd="1" destOrd="0" presId="urn:microsoft.com/office/officeart/2005/8/layout/vList5"/>
-    <dgm:cxn modelId="{689E03D4-3558-41E1-92EA-F6F6287FAF99}" type="presParOf" srcId="{11519200-9EA7-4BCA-9D6E-335E0B132F17}" destId="{4FB2D8F6-4F47-4A0A-85CC-60FB83DB6BBB}" srcOrd="1" destOrd="0" presId="urn:microsoft.com/office/officeart/2005/8/layout/vList5"/>
-    <dgm:cxn modelId="{F4E58DE9-E400-4EF6-816E-18C1F1C60BA7}" type="presParOf" srcId="{11519200-9EA7-4BCA-9D6E-335E0B132F17}" destId="{0B9DADBC-706C-43ED-A9BD-E11F40297E12}" srcOrd="2" destOrd="0" presId="urn:microsoft.com/office/officeart/2005/8/layout/vList5"/>
-    <dgm:cxn modelId="{44A76B6D-D65E-4998-836C-776563C94785}" type="presParOf" srcId="{0B9DADBC-706C-43ED-A9BD-E11F40297E12}" destId="{18E99E2C-F5E3-4720-A7F5-5DFA5B3FF849}" srcOrd="0" destOrd="0" presId="urn:microsoft.com/office/officeart/2005/8/layout/vList5"/>
-    <dgm:cxn modelId="{0699E6C6-F34F-4A66-81E4-D9434559C9C9}" type="presParOf" srcId="{0B9DADBC-706C-43ED-A9BD-E11F40297E12}" destId="{01AF2D0A-87C1-4EAE-B995-6C6A5B93CB02}" srcOrd="1" destOrd="0" presId="urn:microsoft.com/office/officeart/2005/8/layout/vList5"/>
-    <dgm:cxn modelId="{A05966BB-B83C-4D4B-A8E4-5AD4509C35A0}" type="presParOf" srcId="{11519200-9EA7-4BCA-9D6E-335E0B132F17}" destId="{D3328E04-8FEB-4C07-BE38-6495A05B4709}" srcOrd="3" destOrd="0" presId="urn:microsoft.com/office/officeart/2005/8/layout/vList5"/>
-    <dgm:cxn modelId="{CDC45A24-ADE6-4D51-BFFD-4284B9D417A4}" type="presParOf" srcId="{11519200-9EA7-4BCA-9D6E-335E0B132F17}" destId="{AFADCB86-1D73-4AFC-B19C-ACB36534F2E6}" srcOrd="4" destOrd="0" presId="urn:microsoft.com/office/officeart/2005/8/layout/vList5"/>
-    <dgm:cxn modelId="{1AE13D3B-FD81-4014-BA82-1E52EDA5B71F}" type="presParOf" srcId="{AFADCB86-1D73-4AFC-B19C-ACB36534F2E6}" destId="{5D0B5D6A-DA21-41B0-90E4-8E07C46A9ED5}" srcOrd="0" destOrd="0" presId="urn:microsoft.com/office/officeart/2005/8/layout/vList5"/>
-    <dgm:cxn modelId="{CFCB9845-3C85-400A-9ABA-742A9C854519}" type="presParOf" srcId="{AFADCB86-1D73-4AFC-B19C-ACB36534F2E6}" destId="{0FFFCC6D-8579-49B1-BF16-3F96A8B8E5AC}" srcOrd="1" destOrd="0" presId="urn:microsoft.com/office/officeart/2005/8/layout/vList5"/>
-    <dgm:cxn modelId="{19F1F244-1C72-4C18-B66B-6FB0758DC6C7}" type="presParOf" srcId="{11519200-9EA7-4BCA-9D6E-335E0B132F17}" destId="{E96518AF-08A1-49AB-AD12-69D10711E1EF}" srcOrd="5" destOrd="0" presId="urn:microsoft.com/office/officeart/2005/8/layout/vList5"/>
-    <dgm:cxn modelId="{33B6E169-D680-4776-8173-A8F575099C20}" type="presParOf" srcId="{11519200-9EA7-4BCA-9D6E-335E0B132F17}" destId="{19A91993-CC91-4A20-B6D8-6A170252C79A}" srcOrd="6" destOrd="0" presId="urn:microsoft.com/office/officeart/2005/8/layout/vList5"/>
-    <dgm:cxn modelId="{B2C44492-883B-450B-B832-5A0FE4C1742F}" type="presParOf" srcId="{19A91993-CC91-4A20-B6D8-6A170252C79A}" destId="{E8C81914-2867-4B58-ACFB-3BFC5D53DF74}" srcOrd="0" destOrd="0" presId="urn:microsoft.com/office/officeart/2005/8/layout/vList5"/>
-    <dgm:cxn modelId="{7F0E3E65-9A18-4824-9EC0-636E02B4A762}" type="presParOf" srcId="{19A91993-CC91-4A20-B6D8-6A170252C79A}" destId="{3D825DEC-A7D5-4222-8FEA-AE0AA1891CE5}" srcOrd="1" destOrd="0" presId="urn:microsoft.com/office/officeart/2005/8/layout/vList5"/>
-    <dgm:cxn modelId="{DF53F31C-C259-4A55-B531-A31215ED55F1}" type="presParOf" srcId="{11519200-9EA7-4BCA-9D6E-335E0B132F17}" destId="{24046502-6661-489A-BE13-5F16B8D7CCB4}" srcOrd="7" destOrd="0" presId="urn:microsoft.com/office/officeart/2005/8/layout/vList5"/>
-    <dgm:cxn modelId="{868BFE0A-E452-4D22-9315-2AFE09535BF8}" type="presParOf" srcId="{11519200-9EA7-4BCA-9D6E-335E0B132F17}" destId="{78190CC4-CFF8-45AD-8824-E94E02DD18A3}" srcOrd="8" destOrd="0" presId="urn:microsoft.com/office/officeart/2005/8/layout/vList5"/>
-    <dgm:cxn modelId="{1AF1A833-E74B-404D-8238-352550412B1B}" type="presParOf" srcId="{78190CC4-CFF8-45AD-8824-E94E02DD18A3}" destId="{1F4FCBF9-31B5-49E2-B07D-8554B1909E27}" srcOrd="0" destOrd="0" presId="urn:microsoft.com/office/officeart/2005/8/layout/vList5"/>
-    <dgm:cxn modelId="{10629CBE-A624-4D65-ACEE-5078F8C397DD}" type="presParOf" srcId="{78190CC4-CFF8-45AD-8824-E94E02DD18A3}" destId="{1BDABDA8-17BC-4F49-A978-7594BF85AAA9}" srcOrd="1" destOrd="0" presId="urn:microsoft.com/office/officeart/2005/8/layout/vList5"/>
-    <dgm:cxn modelId="{BC32D877-84D3-454A-8A19-64F83B3E29A4}" type="presParOf" srcId="{11519200-9EA7-4BCA-9D6E-335E0B132F17}" destId="{84A09EBF-D03D-476F-9682-5001709F6E72}" srcOrd="9" destOrd="0" presId="urn:microsoft.com/office/officeart/2005/8/layout/vList5"/>
-    <dgm:cxn modelId="{A6A1C9C3-E65A-46DF-BDF9-8C2B0A486585}" type="presParOf" srcId="{11519200-9EA7-4BCA-9D6E-335E0B132F17}" destId="{5F1E930D-7682-409F-AB64-5794A3EB8679}" srcOrd="10" destOrd="0" presId="urn:microsoft.com/office/officeart/2005/8/layout/vList5"/>
-    <dgm:cxn modelId="{A91CB512-4E21-437B-854A-8A4C596C4981}" type="presParOf" srcId="{5F1E930D-7682-409F-AB64-5794A3EB8679}" destId="{CF2CE30B-1588-47E0-913F-3537EEBDC4F1}" srcOrd="0" destOrd="0" presId="urn:microsoft.com/office/officeart/2005/8/layout/vList5"/>
-    <dgm:cxn modelId="{1B793A0D-6636-4D94-83B4-F476B780BCF9}" type="presParOf" srcId="{5F1E930D-7682-409F-AB64-5794A3EB8679}" destId="{28FAAE43-F607-4542-A198-881D7EEEBE2B}" srcOrd="1" destOrd="0" presId="urn:microsoft.com/office/officeart/2005/8/layout/vList5"/>
+    <dgm:cxn modelId="{9A97A1C0-59E4-49F4-BFEA-ED70EE751F4A}" type="presOf" srcId="{6EDF1A66-8B7C-40A5-832A-FA2F6B99E386}" destId="{3D825DEC-A7D5-4222-8FEA-AE0AA1891CE5}" srcOrd="0" destOrd="0" presId="urn:microsoft.com/office/officeart/2005/8/layout/vList5"/>
+    <dgm:cxn modelId="{4CA32CAB-2DDA-4163-B50C-FED64DE9648B}" type="presOf" srcId="{606B9183-B2B7-468C-AB3A-B86D1BD0D84F}" destId="{0FFFCC6D-8579-49B1-BF16-3F96A8B8E5AC}" srcOrd="0" destOrd="0" presId="urn:microsoft.com/office/officeart/2005/8/layout/vList5"/>
+    <dgm:cxn modelId="{E4F1F259-BC46-4414-8B52-6F00799AB5C9}" type="presParOf" srcId="{11519200-9EA7-4BCA-9D6E-335E0B132F17}" destId="{EE9F3438-EF6F-44AF-AB10-8D12ADA6ED41}" srcOrd="0" destOrd="0" presId="urn:microsoft.com/office/officeart/2005/8/layout/vList5"/>
+    <dgm:cxn modelId="{1E039D3A-42ED-4013-AA9C-6DEFD2499164}" type="presParOf" srcId="{EE9F3438-EF6F-44AF-AB10-8D12ADA6ED41}" destId="{C86A0D88-C1F9-498C-A780-FCE487647AE3}" srcOrd="0" destOrd="0" presId="urn:microsoft.com/office/officeart/2005/8/layout/vList5"/>
+    <dgm:cxn modelId="{637BC508-057A-40F0-9439-D6549F1CE60B}" type="presParOf" srcId="{EE9F3438-EF6F-44AF-AB10-8D12ADA6ED41}" destId="{FD9C0B90-73B4-4C24-A8CC-975CFFD7537B}" srcOrd="1" destOrd="0" presId="urn:microsoft.com/office/officeart/2005/8/layout/vList5"/>
+    <dgm:cxn modelId="{03DE61F9-27D0-470B-8A57-24532AD6AD6C}" type="presParOf" srcId="{11519200-9EA7-4BCA-9D6E-335E0B132F17}" destId="{4FB2D8F6-4F47-4A0A-85CC-60FB83DB6BBB}" srcOrd="1" destOrd="0" presId="urn:microsoft.com/office/officeart/2005/8/layout/vList5"/>
+    <dgm:cxn modelId="{33D399F7-3CB4-48D8-BC4A-80F07816B1FC}" type="presParOf" srcId="{11519200-9EA7-4BCA-9D6E-335E0B132F17}" destId="{0B9DADBC-706C-43ED-A9BD-E11F40297E12}" srcOrd="2" destOrd="0" presId="urn:microsoft.com/office/officeart/2005/8/layout/vList5"/>
+    <dgm:cxn modelId="{CEAA4576-E892-4C1A-9A69-2FE05F30B22E}" type="presParOf" srcId="{0B9DADBC-706C-43ED-A9BD-E11F40297E12}" destId="{18E99E2C-F5E3-4720-A7F5-5DFA5B3FF849}" srcOrd="0" destOrd="0" presId="urn:microsoft.com/office/officeart/2005/8/layout/vList5"/>
+    <dgm:cxn modelId="{03AA822A-0613-4447-8D6F-2F73C51C6BD3}" type="presParOf" srcId="{0B9DADBC-706C-43ED-A9BD-E11F40297E12}" destId="{01AF2D0A-87C1-4EAE-B995-6C6A5B93CB02}" srcOrd="1" destOrd="0" presId="urn:microsoft.com/office/officeart/2005/8/layout/vList5"/>
+    <dgm:cxn modelId="{A66F0D14-5AF2-4F54-9A4A-D13D2CC68097}" type="presParOf" srcId="{11519200-9EA7-4BCA-9D6E-335E0B132F17}" destId="{D3328E04-8FEB-4C07-BE38-6495A05B4709}" srcOrd="3" destOrd="0" presId="urn:microsoft.com/office/officeart/2005/8/layout/vList5"/>
+    <dgm:cxn modelId="{116F9C7C-CAD4-4BE9-9B26-4E29FB8B672B}" type="presParOf" srcId="{11519200-9EA7-4BCA-9D6E-335E0B132F17}" destId="{AFADCB86-1D73-4AFC-B19C-ACB36534F2E6}" srcOrd="4" destOrd="0" presId="urn:microsoft.com/office/officeart/2005/8/layout/vList5"/>
+    <dgm:cxn modelId="{13FC0067-EC01-4485-8717-348AC86A85B5}" type="presParOf" srcId="{AFADCB86-1D73-4AFC-B19C-ACB36534F2E6}" destId="{5D0B5D6A-DA21-41B0-90E4-8E07C46A9ED5}" srcOrd="0" destOrd="0" presId="urn:microsoft.com/office/officeart/2005/8/layout/vList5"/>
+    <dgm:cxn modelId="{167F64CD-B8B2-44D1-8874-F61908F7686D}" type="presParOf" srcId="{AFADCB86-1D73-4AFC-B19C-ACB36534F2E6}" destId="{0FFFCC6D-8579-49B1-BF16-3F96A8B8E5AC}" srcOrd="1" destOrd="0" presId="urn:microsoft.com/office/officeart/2005/8/layout/vList5"/>
+    <dgm:cxn modelId="{9F49FDB4-FC8C-4BAA-879A-AB9EF85A018F}" type="presParOf" srcId="{11519200-9EA7-4BCA-9D6E-335E0B132F17}" destId="{E96518AF-08A1-49AB-AD12-69D10711E1EF}" srcOrd="5" destOrd="0" presId="urn:microsoft.com/office/officeart/2005/8/layout/vList5"/>
+    <dgm:cxn modelId="{EF5AB710-06CA-4E8E-A813-F5F108633064}" type="presParOf" srcId="{11519200-9EA7-4BCA-9D6E-335E0B132F17}" destId="{19A91993-CC91-4A20-B6D8-6A170252C79A}" srcOrd="6" destOrd="0" presId="urn:microsoft.com/office/officeart/2005/8/layout/vList5"/>
+    <dgm:cxn modelId="{1E6EE20E-D38B-4B21-93F2-165BD4D4CE96}" type="presParOf" srcId="{19A91993-CC91-4A20-B6D8-6A170252C79A}" destId="{E8C81914-2867-4B58-ACFB-3BFC5D53DF74}" srcOrd="0" destOrd="0" presId="urn:microsoft.com/office/officeart/2005/8/layout/vList5"/>
+    <dgm:cxn modelId="{EFC28709-CDAE-478F-B1AC-F6B9CB37A59B}" type="presParOf" srcId="{19A91993-CC91-4A20-B6D8-6A170252C79A}" destId="{3D825DEC-A7D5-4222-8FEA-AE0AA1891CE5}" srcOrd="1" destOrd="0" presId="urn:microsoft.com/office/officeart/2005/8/layout/vList5"/>
+    <dgm:cxn modelId="{A1872841-981B-4719-B355-00A0B2688A3B}" type="presParOf" srcId="{11519200-9EA7-4BCA-9D6E-335E0B132F17}" destId="{24046502-6661-489A-BE13-5F16B8D7CCB4}" srcOrd="7" destOrd="0" presId="urn:microsoft.com/office/officeart/2005/8/layout/vList5"/>
+    <dgm:cxn modelId="{E4F95AE8-EE8E-4437-82F9-58590E275668}" type="presParOf" srcId="{11519200-9EA7-4BCA-9D6E-335E0B132F17}" destId="{78190CC4-CFF8-45AD-8824-E94E02DD18A3}" srcOrd="8" destOrd="0" presId="urn:microsoft.com/office/officeart/2005/8/layout/vList5"/>
+    <dgm:cxn modelId="{35164232-8147-4E84-BE01-4B98F4C52887}" type="presParOf" srcId="{78190CC4-CFF8-45AD-8824-E94E02DD18A3}" destId="{1F4FCBF9-31B5-49E2-B07D-8554B1909E27}" srcOrd="0" destOrd="0" presId="urn:microsoft.com/office/officeart/2005/8/layout/vList5"/>
+    <dgm:cxn modelId="{8107AB95-CECD-479E-83BA-77181150799C}" type="presParOf" srcId="{78190CC4-CFF8-45AD-8824-E94E02DD18A3}" destId="{1BDABDA8-17BC-4F49-A978-7594BF85AAA9}" srcOrd="1" destOrd="0" presId="urn:microsoft.com/office/officeart/2005/8/layout/vList5"/>
+    <dgm:cxn modelId="{E97D7450-6187-4799-BDE2-656016774264}" type="presParOf" srcId="{11519200-9EA7-4BCA-9D6E-335E0B132F17}" destId="{84A09EBF-D03D-476F-9682-5001709F6E72}" srcOrd="9" destOrd="0" presId="urn:microsoft.com/office/officeart/2005/8/layout/vList5"/>
+    <dgm:cxn modelId="{C0587909-8D20-41E2-AECA-F6E17301C6E9}" type="presParOf" srcId="{11519200-9EA7-4BCA-9D6E-335E0B132F17}" destId="{5F1E930D-7682-409F-AB64-5794A3EB8679}" srcOrd="10" destOrd="0" presId="urn:microsoft.com/office/officeart/2005/8/layout/vList5"/>
+    <dgm:cxn modelId="{436B1DFD-7F34-40D9-8A65-D59363E0B7DA}" type="presParOf" srcId="{5F1E930D-7682-409F-AB64-5794A3EB8679}" destId="{CF2CE30B-1588-47E0-913F-3537EEBDC4F1}" srcOrd="0" destOrd="0" presId="urn:microsoft.com/office/officeart/2005/8/layout/vList5"/>
+    <dgm:cxn modelId="{24EA8EC9-A47C-45FF-B005-AB6C82863973}" type="presParOf" srcId="{5F1E930D-7682-409F-AB64-5794A3EB8679}" destId="{28FAAE43-F607-4542-A198-881D7EEEBE2B}" srcOrd="1" destOrd="0" presId="urn:microsoft.com/office/officeart/2005/8/layout/vList5"/>
   </dgm:cxnLst>
   <dgm:bg/>
   <dgm:whole/>
@@ -34815,94 +34879,94 @@
     </dgm:pt>
   </dgm:ptLst>
   <dgm:cxnLst>
-    <dgm:cxn modelId="{F98E88E4-95C6-45B1-8C1E-5F63043D40F1}" type="presOf" srcId="{FCF41B2A-3842-466B-B6D8-6F6DC495A848}" destId="{869DE273-415C-4E80-92D2-08079439F516}" srcOrd="0" destOrd="0" presId="urn:microsoft.com/office/officeart/2005/8/layout/vList5"/>
-    <dgm:cxn modelId="{BE21F96E-0F62-4070-AD45-551C7B9B4BAE}" type="presOf" srcId="{AF883CB8-8AFA-42BA-AD15-20440DE2E7A4}" destId="{28FAAE43-F607-4542-A198-881D7EEEBE2B}" srcOrd="0" destOrd="0" presId="urn:microsoft.com/office/officeart/2005/8/layout/vList5"/>
-    <dgm:cxn modelId="{C854FC7B-2408-4DFB-A461-F6EDAF7B9B98}" type="presOf" srcId="{3C32B176-43C4-4F12-9B0E-3F82F5B774B5}" destId="{01AF2D0A-87C1-4EAE-B995-6C6A5B93CB02}" srcOrd="0" destOrd="0" presId="urn:microsoft.com/office/officeart/2005/8/layout/vList5"/>
-    <dgm:cxn modelId="{C3C8827B-A55E-4958-8BC5-D8396DAE3E32}" type="presOf" srcId="{12F92D7B-E754-4316-9131-54C32AE446B9}" destId="{AE1F33C1-A95C-426D-9E30-F98B65877A15}" srcOrd="0" destOrd="0" presId="urn:microsoft.com/office/officeart/2005/8/layout/vList5"/>
+    <dgm:cxn modelId="{8AD31E84-1FDC-47E9-BE63-4AD6CD2FB480}" srcId="{9BCC1A64-3D69-422F-81C2-0DFE6D5C40DB}" destId="{A0D86E6C-2981-48EC-9901-202E4FC182ED}" srcOrd="0" destOrd="0" parTransId="{261241F0-2D0E-4F03-8C44-83BE8AC70D72}" sibTransId="{455479E7-ABE3-4E56-BFBB-6B73CDCE19E3}"/>
+    <dgm:cxn modelId="{32DCECAD-5BF0-42D6-AC00-A43E3C078D17}" srcId="{976251E2-04A9-4263-8A00-267BDA912C4E}" destId="{BCC996C9-1420-4588-A6EA-FC6515C05688}" srcOrd="3" destOrd="0" parTransId="{5B858E88-698D-4DC2-84B5-D801A60F152E}" sibTransId="{E07A8B4B-1013-4D82-82D0-EF3DE80E902F}"/>
+    <dgm:cxn modelId="{FF6F8E55-684D-4437-B9DF-1CB57210C845}" srcId="{976251E2-04A9-4263-8A00-267BDA912C4E}" destId="{FC07AFFD-0C07-4A95-B0FA-CD27BA0D85AB}" srcOrd="9" destOrd="0" parTransId="{AE6BE63B-EC6F-45C6-B201-953AD045B973}" sibTransId="{CB273E3F-90A8-4EE8-9847-0582BD78E123}"/>
+    <dgm:cxn modelId="{3CF1AC78-6454-4484-9C33-B77B61429E1D}" type="presOf" srcId="{D2B5F688-E694-4F60-84F2-AF3862C34934}" destId="{E8C81914-2867-4B58-ACFB-3BFC5D53DF74}" srcOrd="0" destOrd="0" presId="urn:microsoft.com/office/officeart/2005/8/layout/vList5"/>
+    <dgm:cxn modelId="{51ED2620-634A-44B2-B502-60460AEBEF92}" srcId="{BCC996C9-1420-4588-A6EA-FC6515C05688}" destId="{606B9183-B2B7-468C-AB3A-B86D1BD0D84F}" srcOrd="0" destOrd="0" parTransId="{B80C6F0B-03E3-4583-A846-D77D78483241}" sibTransId="{810DD023-A592-41DE-A32C-A6DDF3DAB32F}"/>
+    <dgm:cxn modelId="{0D82DA47-E1D1-4D9A-9816-85EC13AE5C59}" srcId="{55658C84-E387-44B9-99A8-504D27B2D40F}" destId="{AF883CB8-8AFA-42BA-AD15-20440DE2E7A4}" srcOrd="0" destOrd="0" parTransId="{97E9C991-60B8-4697-BFE3-2647D23D7AAE}" sibTransId="{CA5455E1-0860-497F-AA1C-B66BE8EC8855}"/>
+    <dgm:cxn modelId="{0CC47E94-215B-4CDA-9463-8CFBEC5FF809}" type="presOf" srcId="{9BCC1A64-3D69-422F-81C2-0DFE6D5C40DB}" destId="{1F4FCBF9-31B5-49E2-B07D-8554B1909E27}" srcOrd="0" destOrd="0" presId="urn:microsoft.com/office/officeart/2005/8/layout/vList5"/>
+    <dgm:cxn modelId="{79A8F099-E95A-497E-A78A-3A57E366434F}" srcId="{59E6D78C-B749-4637-8124-B9D9652DE9EA}" destId="{3C32B176-43C4-4F12-9B0E-3F82F5B774B5}" srcOrd="0" destOrd="0" parTransId="{E344D565-BF73-408F-BA19-4D444DC531C1}" sibTransId="{861CEE04-8F45-4830-87E7-2783E4D6669D}"/>
+    <dgm:cxn modelId="{548A8285-FC68-436E-BE28-E59A4218F73D}" srcId="{FCF41B2A-3842-466B-B6D8-6F6DC495A848}" destId="{6B764548-8FDB-4C2F-ADE2-21DB4F3F1D04}" srcOrd="0" destOrd="0" parTransId="{EE028AB0-F83E-4E21-A3A1-928D8FE597EA}" sibTransId="{9CA59731-EC61-4B25-BF7B-5A9E29767184}"/>
+    <dgm:cxn modelId="{88E301DC-518D-46A8-AA11-BC6AD98C516E}" srcId="{976251E2-04A9-4263-8A00-267BDA912C4E}" destId="{59E6D78C-B749-4637-8124-B9D9652DE9EA}" srcOrd="2" destOrd="0" parTransId="{82559320-1099-4069-8837-91CDE5CA4E76}" sibTransId="{257D2372-87FB-4CE6-91E8-DBF2BB36319A}"/>
+    <dgm:cxn modelId="{FBCBCB8E-D8B1-4463-8C72-DF20535CF6AD}" srcId="{976251E2-04A9-4263-8A00-267BDA912C4E}" destId="{A8F53E3C-573B-4E42-877E-E43D2DDC78AD}" srcOrd="8" destOrd="0" parTransId="{6ACA054C-059E-45BD-A1CF-3F4133A48D97}" sibTransId="{7DCBA5FB-8A11-434B-88DD-0F5ACF6D3B2E}"/>
+    <dgm:cxn modelId="{A9657E98-D843-42D2-B718-AAEB79A0C48A}" type="presOf" srcId="{21C2E492-0A59-429A-B17F-117F9A9753CB}" destId="{C86A0D88-C1F9-498C-A780-FCE487647AE3}" srcOrd="0" destOrd="0" presId="urn:microsoft.com/office/officeart/2005/8/layout/vList5"/>
+    <dgm:cxn modelId="{FAFD3247-8F45-4774-A554-2E1E28BA28B5}" srcId="{40A57BD4-23C9-45F6-B7B8-D100D70A2AC3}" destId="{5DD943BD-810A-4CE9-8F48-AA05AE1AAF7F}" srcOrd="0" destOrd="0" parTransId="{0C8A4CBF-A22B-4434-81FE-90886409E6FA}" sibTransId="{DC6FEA67-D531-46C2-A8B7-F21127F1286D}"/>
+    <dgm:cxn modelId="{7CBAAFFF-816B-49E6-92B3-672363DDB262}" type="presOf" srcId="{FCF41B2A-3842-466B-B6D8-6F6DC495A848}" destId="{869DE273-415C-4E80-92D2-08079439F516}" srcOrd="0" destOrd="0" presId="urn:microsoft.com/office/officeart/2005/8/layout/vList5"/>
+    <dgm:cxn modelId="{D615F19F-C14B-49AC-8705-890588A1223E}" srcId="{A8F53E3C-573B-4E42-877E-E43D2DDC78AD}" destId="{B2BA3629-A2D5-4C76-8286-62E4E9AF1C13}" srcOrd="0" destOrd="0" parTransId="{716B9DC9-5281-4E76-A0E4-6F126278A22A}" sibTransId="{179E6D1B-566A-4F11-99A2-EAEF043237CC}"/>
+    <dgm:cxn modelId="{D46B4FEE-131B-489A-8844-17265E035AEF}" type="presOf" srcId="{3E91CEC3-91B4-4B7D-8E7C-0BA2B4F96005}" destId="{FD9C0B90-73B4-4C24-A8CC-975CFFD7537B}" srcOrd="0" destOrd="0" presId="urn:microsoft.com/office/officeart/2005/8/layout/vList5"/>
+    <dgm:cxn modelId="{9CE887E8-9E49-4B44-93C4-AC175431BF64}" type="presOf" srcId="{B2BA3629-A2D5-4C76-8286-62E4E9AF1C13}" destId="{39BCB55B-1078-42DE-B4A6-BE7851C244FD}" srcOrd="0" destOrd="0" presId="urn:microsoft.com/office/officeart/2005/8/layout/vList5"/>
+    <dgm:cxn modelId="{8ECD93D6-F597-41AB-86FC-00C78AC27372}" srcId="{976251E2-04A9-4263-8A00-267BDA912C4E}" destId="{9BCC1A64-3D69-422F-81C2-0DFE6D5C40DB}" srcOrd="5" destOrd="0" parTransId="{8D3D0401-F340-46F6-999F-D1072846BDE4}" sibTransId="{B5A2738C-3FC0-4D87-AFCF-E3D5822AC98E}"/>
+    <dgm:cxn modelId="{BE2BB4E6-7138-4422-B71B-B2394E8EC649}" type="presOf" srcId="{72C4FAF0-CC1D-463A-A299-AB5B2AAA164F}" destId="{68B9775C-ADEC-4AF1-9A60-DC6B4485FCF4}" srcOrd="0" destOrd="0" presId="urn:microsoft.com/office/officeart/2005/8/layout/vList5"/>
+    <dgm:cxn modelId="{11CA9ADF-20F6-40DF-858A-53513ABAB5F6}" srcId="{12F92D7B-E754-4316-9131-54C32AE446B9}" destId="{72C4FAF0-CC1D-463A-A299-AB5B2AAA164F}" srcOrd="0" destOrd="0" parTransId="{70EF3004-7028-4BFE-A50B-B465E6D6AE5D}" sibTransId="{7B80AAF6-B7A3-4C27-85CF-6E6E40E08716}"/>
+    <dgm:cxn modelId="{6BED8DE3-B963-43DC-B222-FF719994DA35}" type="presOf" srcId="{A0D86E6C-2981-48EC-9901-202E4FC182ED}" destId="{1BDABDA8-17BC-4F49-A978-7594BF85AAA9}" srcOrd="0" destOrd="0" presId="urn:microsoft.com/office/officeart/2005/8/layout/vList5"/>
+    <dgm:cxn modelId="{D895E533-6410-4F94-A280-D9D0F9890708}" type="presOf" srcId="{FC07AFFD-0C07-4A95-B0FA-CD27BA0D85AB}" destId="{D50E0E09-8F41-4488-9465-03AF43136D05}" srcOrd="0" destOrd="0" presId="urn:microsoft.com/office/officeart/2005/8/layout/vList5"/>
+    <dgm:cxn modelId="{45DF3F0B-34ED-45E5-84DD-78EAA5444370}" srcId="{21C2E492-0A59-429A-B17F-117F9A9753CB}" destId="{3E91CEC3-91B4-4B7D-8E7C-0BA2B4F96005}" srcOrd="0" destOrd="0" parTransId="{D5995F57-215A-47CA-9CFE-C0B53525D907}" sibTransId="{CBF8D975-4814-4E5C-A51D-CD41BA958BD4}"/>
+    <dgm:cxn modelId="{710FBE1B-00EA-4C9C-9AEA-1CCDAC3442A9}" type="presOf" srcId="{55658C84-E387-44B9-99A8-504D27B2D40F}" destId="{CF2CE30B-1588-47E0-913F-3537EEBDC4F1}" srcOrd="0" destOrd="0" presId="urn:microsoft.com/office/officeart/2005/8/layout/vList5"/>
+    <dgm:cxn modelId="{C522CB3E-1F4E-417D-86F9-C4DF3010E22B}" type="presOf" srcId="{976251E2-04A9-4263-8A00-267BDA912C4E}" destId="{11519200-9EA7-4BCA-9D6E-335E0B132F17}" srcOrd="0" destOrd="0" presId="urn:microsoft.com/office/officeart/2005/8/layout/vList5"/>
+    <dgm:cxn modelId="{DBC1F59C-09A2-4661-8065-3831860A794F}" srcId="{976251E2-04A9-4263-8A00-267BDA912C4E}" destId="{FCF41B2A-3842-466B-B6D8-6F6DC495A848}" srcOrd="10" destOrd="0" parTransId="{10CEF8EF-28FD-4023-993C-0E698E871E0E}" sibTransId="{6BD6C5D1-554D-4A42-9D2B-443940C48746}"/>
+    <dgm:cxn modelId="{0AFC8F06-FDB3-4489-A725-CD2D0A284143}" srcId="{976251E2-04A9-4263-8A00-267BDA912C4E}" destId="{40A57BD4-23C9-45F6-B7B8-D100D70A2AC3}" srcOrd="7" destOrd="0" parTransId="{F0C64919-5D6F-4F87-9366-AED8B2888A55}" sibTransId="{23542288-C76B-463D-970A-8388FF7DCC05}"/>
+    <dgm:cxn modelId="{06F909FF-AB69-4CA3-AC73-5FA4AFEC389E}" type="presOf" srcId="{BCC996C9-1420-4588-A6EA-FC6515C05688}" destId="{5D0B5D6A-DA21-41B0-90E4-8E07C46A9ED5}" srcOrd="0" destOrd="0" presId="urn:microsoft.com/office/officeart/2005/8/layout/vList5"/>
+    <dgm:cxn modelId="{86CBE86A-B328-4BDA-A48C-02755794F9ED}" type="presOf" srcId="{606B9183-B2B7-468C-AB3A-B86D1BD0D84F}" destId="{0FFFCC6D-8579-49B1-BF16-3F96A8B8E5AC}" srcOrd="0" destOrd="0" presId="urn:microsoft.com/office/officeart/2005/8/layout/vList5"/>
+    <dgm:cxn modelId="{8867DA3A-10CA-4526-8287-06681AC9FA0E}" srcId="{976251E2-04A9-4263-8A00-267BDA912C4E}" destId="{12F92D7B-E754-4316-9131-54C32AE446B9}" srcOrd="1" destOrd="0" parTransId="{2A17239B-DEB5-4AE7-BCE0-6071575E08E8}" sibTransId="{4651F23C-E303-4040-A456-7A92D48CD255}"/>
+    <dgm:cxn modelId="{4851A7E0-07D0-404D-8DDD-E841ECBA7E3E}" type="presOf" srcId="{AF883CB8-8AFA-42BA-AD15-20440DE2E7A4}" destId="{28FAAE43-F607-4542-A198-881D7EEEBE2B}" srcOrd="0" destOrd="0" presId="urn:microsoft.com/office/officeart/2005/8/layout/vList5"/>
+    <dgm:cxn modelId="{0E928348-5AA6-4A5B-A3F8-FEDF6A0AE7AA}" type="presOf" srcId="{40A57BD4-23C9-45F6-B7B8-D100D70A2AC3}" destId="{CFD8AAAB-5C1C-49FB-9793-8A735C3E224D}" srcOrd="0" destOrd="0" presId="urn:microsoft.com/office/officeart/2005/8/layout/vList5"/>
+    <dgm:cxn modelId="{C60DA5EC-5789-40E8-94E0-E8EAE135C6D9}" type="presOf" srcId="{6B764548-8FDB-4C2F-ADE2-21DB4F3F1D04}" destId="{DAAB51CD-5F24-493F-90B5-FA1083CA7DF4}" srcOrd="0" destOrd="0" presId="urn:microsoft.com/office/officeart/2005/8/layout/vList5"/>
+    <dgm:cxn modelId="{35AC3D3E-40B8-4E91-A74D-F9C16666F976}" type="presOf" srcId="{5DD943BD-810A-4CE9-8F48-AA05AE1AAF7F}" destId="{F4B987E3-1756-4C0B-81BC-5D4FD46B4F2A}" srcOrd="0" destOrd="0" presId="urn:microsoft.com/office/officeart/2005/8/layout/vList5"/>
+    <dgm:cxn modelId="{87D550AD-7837-4089-83D4-8822B7AF9F47}" type="presOf" srcId="{6EDF1A66-8B7C-40A5-832A-FA2F6B99E386}" destId="{3D825DEC-A7D5-4222-8FEA-AE0AA1891CE5}" srcOrd="0" destOrd="0" presId="urn:microsoft.com/office/officeart/2005/8/layout/vList5"/>
+    <dgm:cxn modelId="{90FC424F-5E17-4997-8E3E-20E7387C2B47}" type="presOf" srcId="{3ED04A44-12D6-4525-B6D4-35C6D0453C92}" destId="{22C7FE2A-EBB2-4E58-B759-1DEBFF0F0CF9}" srcOrd="0" destOrd="0" presId="urn:microsoft.com/office/officeart/2005/8/layout/vList5"/>
+    <dgm:cxn modelId="{614D990B-2B53-4C0F-8071-F5E9CA9EB852}" srcId="{976251E2-04A9-4263-8A00-267BDA912C4E}" destId="{55658C84-E387-44B9-99A8-504D27B2D40F}" srcOrd="6" destOrd="0" parTransId="{CDDB50D5-B286-4B63-AE0C-33C444A7BCE7}" sibTransId="{4FE617C6-DEE9-4DE2-B2F6-3FDB4003CA36}"/>
+    <dgm:cxn modelId="{FD41673E-C9AB-45D9-A171-ECFE8C93DB3F}" srcId="{D2B5F688-E694-4F60-84F2-AF3862C34934}" destId="{6EDF1A66-8B7C-40A5-832A-FA2F6B99E386}" srcOrd="0" destOrd="0" parTransId="{6E86D7EF-5779-4F4F-8E7B-2224FDC37FAB}" sibTransId="{BB2D9214-7170-4A66-8758-702AC5A83D0E}"/>
     <dgm:cxn modelId="{CAC4EE56-AA97-46BD-830D-C4EA12F1A513}" srcId="{FC07AFFD-0C07-4A95-B0FA-CD27BA0D85AB}" destId="{3ED04A44-12D6-4525-B6D4-35C6D0453C92}" srcOrd="0" destOrd="0" parTransId="{51BB93DF-4A69-4747-80C7-46F23887C60F}" sibTransId="{4A92D8E8-2D74-413A-9FFF-16BF0668B4A8}"/>
-    <dgm:cxn modelId="{0A56BAE2-C881-4128-86E7-F5472C6DE7CD}" type="presOf" srcId="{40A57BD4-23C9-45F6-B7B8-D100D70A2AC3}" destId="{CFD8AAAB-5C1C-49FB-9793-8A735C3E224D}" srcOrd="0" destOrd="0" presId="urn:microsoft.com/office/officeart/2005/8/layout/vList5"/>
-    <dgm:cxn modelId="{FAFD3247-8F45-4774-A554-2E1E28BA28B5}" srcId="{40A57BD4-23C9-45F6-B7B8-D100D70A2AC3}" destId="{5DD943BD-810A-4CE9-8F48-AA05AE1AAF7F}" srcOrd="0" destOrd="0" parTransId="{0C8A4CBF-A22B-4434-81FE-90886409E6FA}" sibTransId="{DC6FEA67-D531-46C2-A8B7-F21127F1286D}"/>
-    <dgm:cxn modelId="{E7C2988F-AEAB-423E-A52C-80B1CCD8C1AC}" type="presOf" srcId="{6EDF1A66-8B7C-40A5-832A-FA2F6B99E386}" destId="{3D825DEC-A7D5-4222-8FEA-AE0AA1891CE5}" srcOrd="0" destOrd="0" presId="urn:microsoft.com/office/officeart/2005/8/layout/vList5"/>
-    <dgm:cxn modelId="{88E301DC-518D-46A8-AA11-BC6AD98C516E}" srcId="{976251E2-04A9-4263-8A00-267BDA912C4E}" destId="{59E6D78C-B749-4637-8124-B9D9652DE9EA}" srcOrd="2" destOrd="0" parTransId="{82559320-1099-4069-8837-91CDE5CA4E76}" sibTransId="{257D2372-87FB-4CE6-91E8-DBF2BB36319A}"/>
-    <dgm:cxn modelId="{763D52A7-BA28-4E48-A71F-8D0E750D520F}" type="presOf" srcId="{606B9183-B2B7-468C-AB3A-B86D1BD0D84F}" destId="{0FFFCC6D-8579-49B1-BF16-3F96A8B8E5AC}" srcOrd="0" destOrd="0" presId="urn:microsoft.com/office/officeart/2005/8/layout/vList5"/>
-    <dgm:cxn modelId="{FBCBCB8E-D8B1-4463-8C72-DF20535CF6AD}" srcId="{976251E2-04A9-4263-8A00-267BDA912C4E}" destId="{A8F53E3C-573B-4E42-877E-E43D2DDC78AD}" srcOrd="8" destOrd="0" parTransId="{6ACA054C-059E-45BD-A1CF-3F4133A48D97}" sibTransId="{7DCBA5FB-8A11-434B-88DD-0F5ACF6D3B2E}"/>
-    <dgm:cxn modelId="{8867DA3A-10CA-4526-8287-06681AC9FA0E}" srcId="{976251E2-04A9-4263-8A00-267BDA912C4E}" destId="{12F92D7B-E754-4316-9131-54C32AE446B9}" srcOrd="1" destOrd="0" parTransId="{2A17239B-DEB5-4AE7-BCE0-6071575E08E8}" sibTransId="{4651F23C-E303-4040-A456-7A92D48CD255}"/>
-    <dgm:cxn modelId="{DBC1F59C-09A2-4661-8065-3831860A794F}" srcId="{976251E2-04A9-4263-8A00-267BDA912C4E}" destId="{FCF41B2A-3842-466B-B6D8-6F6DC495A848}" srcOrd="10" destOrd="0" parTransId="{10CEF8EF-28FD-4023-993C-0E698E871E0E}" sibTransId="{6BD6C5D1-554D-4A42-9D2B-443940C48746}"/>
+    <dgm:cxn modelId="{59D52E1D-318C-4CBC-A631-075E7958A195}" type="presOf" srcId="{3C32B176-43C4-4F12-9B0E-3F82F5B774B5}" destId="{01AF2D0A-87C1-4EAE-B995-6C6A5B93CB02}" srcOrd="0" destOrd="0" presId="urn:microsoft.com/office/officeart/2005/8/layout/vList5"/>
     <dgm:cxn modelId="{568D8CC8-CDCF-4B3C-8F66-EF36DEA77E64}" srcId="{976251E2-04A9-4263-8A00-267BDA912C4E}" destId="{D2B5F688-E694-4F60-84F2-AF3862C34934}" srcOrd="4" destOrd="0" parTransId="{AF2ACD58-FF41-435E-8233-D9653E6BCE9C}" sibTransId="{56D73F4D-A014-41D2-87B3-EE0A169100BD}"/>
-    <dgm:cxn modelId="{614D990B-2B53-4C0F-8071-F5E9CA9EB852}" srcId="{976251E2-04A9-4263-8A00-267BDA912C4E}" destId="{55658C84-E387-44B9-99A8-504D27B2D40F}" srcOrd="6" destOrd="0" parTransId="{CDDB50D5-B286-4B63-AE0C-33C444A7BCE7}" sibTransId="{4FE617C6-DEE9-4DE2-B2F6-3FDB4003CA36}"/>
-    <dgm:cxn modelId="{548A8285-FC68-436E-BE28-E59A4218F73D}" srcId="{FCF41B2A-3842-466B-B6D8-6F6DC495A848}" destId="{6B764548-8FDB-4C2F-ADE2-21DB4F3F1D04}" srcOrd="0" destOrd="0" parTransId="{EE028AB0-F83E-4E21-A3A1-928D8FE597EA}" sibTransId="{9CA59731-EC61-4B25-BF7B-5A9E29767184}"/>
-    <dgm:cxn modelId="{9EDE6DA8-557F-49F5-9AA9-4A9B5BDD9C95}" type="presOf" srcId="{6B764548-8FDB-4C2F-ADE2-21DB4F3F1D04}" destId="{DAAB51CD-5F24-493F-90B5-FA1083CA7DF4}" srcOrd="0" destOrd="0" presId="urn:microsoft.com/office/officeart/2005/8/layout/vList5"/>
-    <dgm:cxn modelId="{79A8F099-E95A-497E-A78A-3A57E366434F}" srcId="{59E6D78C-B749-4637-8124-B9D9652DE9EA}" destId="{3C32B176-43C4-4F12-9B0E-3F82F5B774B5}" srcOrd="0" destOrd="0" parTransId="{E344D565-BF73-408F-BA19-4D444DC531C1}" sibTransId="{861CEE04-8F45-4830-87E7-2783E4D6669D}"/>
-    <dgm:cxn modelId="{094E5B7F-BB52-40AB-812A-027DDE37B7F1}" type="presOf" srcId="{59E6D78C-B749-4637-8124-B9D9652DE9EA}" destId="{18E99E2C-F5E3-4720-A7F5-5DFA5B3FF849}" srcOrd="0" destOrd="0" presId="urn:microsoft.com/office/officeart/2005/8/layout/vList5"/>
-    <dgm:cxn modelId="{32DCECAD-5BF0-42D6-AC00-A43E3C078D17}" srcId="{976251E2-04A9-4263-8A00-267BDA912C4E}" destId="{BCC996C9-1420-4588-A6EA-FC6515C05688}" srcOrd="3" destOrd="0" parTransId="{5B858E88-698D-4DC2-84B5-D801A60F152E}" sibTransId="{E07A8B4B-1013-4D82-82D0-EF3DE80E902F}"/>
-    <dgm:cxn modelId="{AD49DAC9-0312-40A0-B1A8-5D1B8EE8CF04}" type="presOf" srcId="{BCC996C9-1420-4588-A6EA-FC6515C05688}" destId="{5D0B5D6A-DA21-41B0-90E4-8E07C46A9ED5}" srcOrd="0" destOrd="0" presId="urn:microsoft.com/office/officeart/2005/8/layout/vList5"/>
-    <dgm:cxn modelId="{F27648B2-932A-4C39-8DF5-5EE8543DB3CA}" type="presOf" srcId="{A8F53E3C-573B-4E42-877E-E43D2DDC78AD}" destId="{2D6C104F-6F14-426D-B2D7-696B1DE16699}" srcOrd="0" destOrd="0" presId="urn:microsoft.com/office/officeart/2005/8/layout/vList5"/>
-    <dgm:cxn modelId="{11CA9ADF-20F6-40DF-858A-53513ABAB5F6}" srcId="{12F92D7B-E754-4316-9131-54C32AE446B9}" destId="{72C4FAF0-CC1D-463A-A299-AB5B2AAA164F}" srcOrd="0" destOrd="0" parTransId="{70EF3004-7028-4BFE-A50B-B465E6D6AE5D}" sibTransId="{7B80AAF6-B7A3-4C27-85CF-6E6E40E08716}"/>
-    <dgm:cxn modelId="{8ECD93D6-F597-41AB-86FC-00C78AC27372}" srcId="{976251E2-04A9-4263-8A00-267BDA912C4E}" destId="{9BCC1A64-3D69-422F-81C2-0DFE6D5C40DB}" srcOrd="5" destOrd="0" parTransId="{8D3D0401-F340-46F6-999F-D1072846BDE4}" sibTransId="{B5A2738C-3FC0-4D87-AFCF-E3D5822AC98E}"/>
-    <dgm:cxn modelId="{D2CD9A2C-048A-4D57-9934-D3E93D5BA82C}" type="presOf" srcId="{FC07AFFD-0C07-4A95-B0FA-CD27BA0D85AB}" destId="{D50E0E09-8F41-4488-9465-03AF43136D05}" srcOrd="0" destOrd="0" presId="urn:microsoft.com/office/officeart/2005/8/layout/vList5"/>
-    <dgm:cxn modelId="{17EACD43-BD9A-4E45-B031-2793A66F2FCA}" type="presOf" srcId="{3ED04A44-12D6-4525-B6D4-35C6D0453C92}" destId="{22C7FE2A-EBB2-4E58-B759-1DEBFF0F0CF9}" srcOrd="0" destOrd="0" presId="urn:microsoft.com/office/officeart/2005/8/layout/vList5"/>
-    <dgm:cxn modelId="{94FD7336-D537-4598-AE4F-2C49846E8125}" type="presOf" srcId="{9BCC1A64-3D69-422F-81C2-0DFE6D5C40DB}" destId="{1F4FCBF9-31B5-49E2-B07D-8554B1909E27}" srcOrd="0" destOrd="0" presId="urn:microsoft.com/office/officeart/2005/8/layout/vList5"/>
-    <dgm:cxn modelId="{3944FE0E-6258-48BF-8D46-373AF99AD80C}" type="presOf" srcId="{72C4FAF0-CC1D-463A-A299-AB5B2AAA164F}" destId="{68B9775C-ADEC-4AF1-9A60-DC6B4485FCF4}" srcOrd="0" destOrd="0" presId="urn:microsoft.com/office/officeart/2005/8/layout/vList5"/>
-    <dgm:cxn modelId="{D615F19F-C14B-49AC-8705-890588A1223E}" srcId="{A8F53E3C-573B-4E42-877E-E43D2DDC78AD}" destId="{B2BA3629-A2D5-4C76-8286-62E4E9AF1C13}" srcOrd="0" destOrd="0" parTransId="{716B9DC9-5281-4E76-A0E4-6F126278A22A}" sibTransId="{179E6D1B-566A-4F11-99A2-EAEF043237CC}"/>
-    <dgm:cxn modelId="{0D82DA47-E1D1-4D9A-9816-85EC13AE5C59}" srcId="{55658C84-E387-44B9-99A8-504D27B2D40F}" destId="{AF883CB8-8AFA-42BA-AD15-20440DE2E7A4}" srcOrd="0" destOrd="0" parTransId="{97E9C991-60B8-4697-BFE3-2647D23D7AAE}" sibTransId="{CA5455E1-0860-497F-AA1C-B66BE8EC8855}"/>
-    <dgm:cxn modelId="{E643FFBE-7C66-4B69-B5C0-B3B1F5F037EA}" type="presOf" srcId="{21C2E492-0A59-429A-B17F-117F9A9753CB}" destId="{C86A0D88-C1F9-498C-A780-FCE487647AE3}" srcOrd="0" destOrd="0" presId="urn:microsoft.com/office/officeart/2005/8/layout/vList5"/>
-    <dgm:cxn modelId="{FD41673E-C9AB-45D9-A171-ECFE8C93DB3F}" srcId="{D2B5F688-E694-4F60-84F2-AF3862C34934}" destId="{6EDF1A66-8B7C-40A5-832A-FA2F6B99E386}" srcOrd="0" destOrd="0" parTransId="{6E86D7EF-5779-4F4F-8E7B-2224FDC37FAB}" sibTransId="{BB2D9214-7170-4A66-8758-702AC5A83D0E}"/>
-    <dgm:cxn modelId="{9B6761FA-6758-49D1-B3C0-B4D1A9DE3BEA}" type="presOf" srcId="{976251E2-04A9-4263-8A00-267BDA912C4E}" destId="{11519200-9EA7-4BCA-9D6E-335E0B132F17}" srcOrd="0" destOrd="0" presId="urn:microsoft.com/office/officeart/2005/8/layout/vList5"/>
-    <dgm:cxn modelId="{5881BDAC-6C53-40C7-98A5-3F5C97418855}" type="presOf" srcId="{A0D86E6C-2981-48EC-9901-202E4FC182ED}" destId="{1BDABDA8-17BC-4F49-A978-7594BF85AAA9}" srcOrd="0" destOrd="0" presId="urn:microsoft.com/office/officeart/2005/8/layout/vList5"/>
-    <dgm:cxn modelId="{970EA9F5-E87C-455F-8458-9C63B28CC972}" type="presOf" srcId="{55658C84-E387-44B9-99A8-504D27B2D40F}" destId="{CF2CE30B-1588-47E0-913F-3537EEBDC4F1}" srcOrd="0" destOrd="0" presId="urn:microsoft.com/office/officeart/2005/8/layout/vList5"/>
-    <dgm:cxn modelId="{C4107C92-52F0-422E-AF46-099BB826F762}" type="presOf" srcId="{5DD943BD-810A-4CE9-8F48-AA05AE1AAF7F}" destId="{F4B987E3-1756-4C0B-81BC-5D4FD46B4F2A}" srcOrd="0" destOrd="0" presId="urn:microsoft.com/office/officeart/2005/8/layout/vList5"/>
-    <dgm:cxn modelId="{8AD31E84-1FDC-47E9-BE63-4AD6CD2FB480}" srcId="{9BCC1A64-3D69-422F-81C2-0DFE6D5C40DB}" destId="{A0D86E6C-2981-48EC-9901-202E4FC182ED}" srcOrd="0" destOrd="0" parTransId="{261241F0-2D0E-4F03-8C44-83BE8AC70D72}" sibTransId="{455479E7-ABE3-4E56-BFBB-6B73CDCE19E3}"/>
-    <dgm:cxn modelId="{FF6F8E55-684D-4437-B9DF-1CB57210C845}" srcId="{976251E2-04A9-4263-8A00-267BDA912C4E}" destId="{FC07AFFD-0C07-4A95-B0FA-CD27BA0D85AB}" srcOrd="9" destOrd="0" parTransId="{AE6BE63B-EC6F-45C6-B201-953AD045B973}" sibTransId="{CB273E3F-90A8-4EE8-9847-0582BD78E123}"/>
-    <dgm:cxn modelId="{51ED2620-634A-44B2-B502-60460AEBEF92}" srcId="{BCC996C9-1420-4588-A6EA-FC6515C05688}" destId="{606B9183-B2B7-468C-AB3A-B86D1BD0D84F}" srcOrd="0" destOrd="0" parTransId="{B80C6F0B-03E3-4583-A846-D77D78483241}" sibTransId="{810DD023-A592-41DE-A32C-A6DDF3DAB32F}"/>
-    <dgm:cxn modelId="{0AFC8F06-FDB3-4489-A725-CD2D0A284143}" srcId="{976251E2-04A9-4263-8A00-267BDA912C4E}" destId="{40A57BD4-23C9-45F6-B7B8-D100D70A2AC3}" srcOrd="7" destOrd="0" parTransId="{F0C64919-5D6F-4F87-9366-AED8B2888A55}" sibTransId="{23542288-C76B-463D-970A-8388FF7DCC05}"/>
-    <dgm:cxn modelId="{45DF3F0B-34ED-45E5-84DD-78EAA5444370}" srcId="{21C2E492-0A59-429A-B17F-117F9A9753CB}" destId="{3E91CEC3-91B4-4B7D-8E7C-0BA2B4F96005}" srcOrd="0" destOrd="0" parTransId="{D5995F57-215A-47CA-9CFE-C0B53525D907}" sibTransId="{CBF8D975-4814-4E5C-A51D-CD41BA958BD4}"/>
-    <dgm:cxn modelId="{C66D544A-D4DA-494F-8F18-81FD4C22EBDD}" type="presOf" srcId="{3E91CEC3-91B4-4B7D-8E7C-0BA2B4F96005}" destId="{FD9C0B90-73B4-4C24-A8CC-975CFFD7537B}" srcOrd="0" destOrd="0" presId="urn:microsoft.com/office/officeart/2005/8/layout/vList5"/>
-    <dgm:cxn modelId="{FBBAC115-D51D-40BB-9A6A-2BBFC399C0CC}" type="presOf" srcId="{B2BA3629-A2D5-4C76-8286-62E4E9AF1C13}" destId="{39BCB55B-1078-42DE-B4A6-BE7851C244FD}" srcOrd="0" destOrd="0" presId="urn:microsoft.com/office/officeart/2005/8/layout/vList5"/>
-    <dgm:cxn modelId="{04A1D357-5EDA-4421-BA03-1593178B19B8}" type="presOf" srcId="{D2B5F688-E694-4F60-84F2-AF3862C34934}" destId="{E8C81914-2867-4B58-ACFB-3BFC5D53DF74}" srcOrd="0" destOrd="0" presId="urn:microsoft.com/office/officeart/2005/8/layout/vList5"/>
+    <dgm:cxn modelId="{B2AC1241-793C-4A77-B582-B55A931598FE}" type="presOf" srcId="{59E6D78C-B749-4637-8124-B9D9652DE9EA}" destId="{18E99E2C-F5E3-4720-A7F5-5DFA5B3FF849}" srcOrd="0" destOrd="0" presId="urn:microsoft.com/office/officeart/2005/8/layout/vList5"/>
+    <dgm:cxn modelId="{E7147B21-42DD-4370-8649-D2B4A783AF67}" type="presOf" srcId="{12F92D7B-E754-4316-9131-54C32AE446B9}" destId="{AE1F33C1-A95C-426D-9E30-F98B65877A15}" srcOrd="0" destOrd="0" presId="urn:microsoft.com/office/officeart/2005/8/layout/vList5"/>
     <dgm:cxn modelId="{02FD1774-A27A-49C7-83D7-83F4E92813AE}" srcId="{976251E2-04A9-4263-8A00-267BDA912C4E}" destId="{21C2E492-0A59-429A-B17F-117F9A9753CB}" srcOrd="0" destOrd="0" parTransId="{C3EB1336-FA4C-4A16-B905-DD79E32B677D}" sibTransId="{46BB35AB-F6E8-4DDA-9F87-92BC66A56C02}"/>
-    <dgm:cxn modelId="{9E0A1344-7ED2-4C86-8A96-EF2055144F3E}" type="presParOf" srcId="{11519200-9EA7-4BCA-9D6E-335E0B132F17}" destId="{EE9F3438-EF6F-44AF-AB10-8D12ADA6ED41}" srcOrd="0" destOrd="0" presId="urn:microsoft.com/office/officeart/2005/8/layout/vList5"/>
-    <dgm:cxn modelId="{334BBFD3-6789-4453-BECF-AF66FDD12A3B}" type="presParOf" srcId="{EE9F3438-EF6F-44AF-AB10-8D12ADA6ED41}" destId="{C86A0D88-C1F9-498C-A780-FCE487647AE3}" srcOrd="0" destOrd="0" presId="urn:microsoft.com/office/officeart/2005/8/layout/vList5"/>
-    <dgm:cxn modelId="{3314220F-C0D1-4B49-A711-7B3F05BB1DBD}" type="presParOf" srcId="{EE9F3438-EF6F-44AF-AB10-8D12ADA6ED41}" destId="{FD9C0B90-73B4-4C24-A8CC-975CFFD7537B}" srcOrd="1" destOrd="0" presId="urn:microsoft.com/office/officeart/2005/8/layout/vList5"/>
-    <dgm:cxn modelId="{76E2E76D-4CEB-4B77-B975-1332085A68A2}" type="presParOf" srcId="{11519200-9EA7-4BCA-9D6E-335E0B132F17}" destId="{4FB2D8F6-4F47-4A0A-85CC-60FB83DB6BBB}" srcOrd="1" destOrd="0" presId="urn:microsoft.com/office/officeart/2005/8/layout/vList5"/>
-    <dgm:cxn modelId="{E654CF95-2637-4A2A-97D4-CE6DE725BA1D}" type="presParOf" srcId="{11519200-9EA7-4BCA-9D6E-335E0B132F17}" destId="{82C6F14C-171E-42F2-8F25-3F024D886FD6}" srcOrd="2" destOrd="0" presId="urn:microsoft.com/office/officeart/2005/8/layout/vList5"/>
-    <dgm:cxn modelId="{B140A395-6580-4113-866A-C51462FC5223}" type="presParOf" srcId="{82C6F14C-171E-42F2-8F25-3F024D886FD6}" destId="{AE1F33C1-A95C-426D-9E30-F98B65877A15}" srcOrd="0" destOrd="0" presId="urn:microsoft.com/office/officeart/2005/8/layout/vList5"/>
-    <dgm:cxn modelId="{43C5908E-6575-435D-A867-0349E1B3453E}" type="presParOf" srcId="{82C6F14C-171E-42F2-8F25-3F024D886FD6}" destId="{68B9775C-ADEC-4AF1-9A60-DC6B4485FCF4}" srcOrd="1" destOrd="0" presId="urn:microsoft.com/office/officeart/2005/8/layout/vList5"/>
-    <dgm:cxn modelId="{210F5FF5-52E5-444F-9FC9-508B76A99B79}" type="presParOf" srcId="{11519200-9EA7-4BCA-9D6E-335E0B132F17}" destId="{DC5BC372-E52D-482F-9B9A-1684A84C34FF}" srcOrd="3" destOrd="0" presId="urn:microsoft.com/office/officeart/2005/8/layout/vList5"/>
-    <dgm:cxn modelId="{D067DEF9-DFF5-4A51-9069-AFC08D17E0C9}" type="presParOf" srcId="{11519200-9EA7-4BCA-9D6E-335E0B132F17}" destId="{0B9DADBC-706C-43ED-A9BD-E11F40297E12}" srcOrd="4" destOrd="0" presId="urn:microsoft.com/office/officeart/2005/8/layout/vList5"/>
-    <dgm:cxn modelId="{29218F6C-3552-4168-82A2-F7EF263D8B8E}" type="presParOf" srcId="{0B9DADBC-706C-43ED-A9BD-E11F40297E12}" destId="{18E99E2C-F5E3-4720-A7F5-5DFA5B3FF849}" srcOrd="0" destOrd="0" presId="urn:microsoft.com/office/officeart/2005/8/layout/vList5"/>
-    <dgm:cxn modelId="{E692860E-1F5C-4BB3-B143-28BFC2854DF4}" type="presParOf" srcId="{0B9DADBC-706C-43ED-A9BD-E11F40297E12}" destId="{01AF2D0A-87C1-4EAE-B995-6C6A5B93CB02}" srcOrd="1" destOrd="0" presId="urn:microsoft.com/office/officeart/2005/8/layout/vList5"/>
-    <dgm:cxn modelId="{976E3B84-634B-4372-B476-338BCD5F6351}" type="presParOf" srcId="{11519200-9EA7-4BCA-9D6E-335E0B132F17}" destId="{D3328E04-8FEB-4C07-BE38-6495A05B4709}" srcOrd="5" destOrd="0" presId="urn:microsoft.com/office/officeart/2005/8/layout/vList5"/>
-    <dgm:cxn modelId="{57537DC2-5493-4104-8FD4-C16094DCEDDD}" type="presParOf" srcId="{11519200-9EA7-4BCA-9D6E-335E0B132F17}" destId="{AFADCB86-1D73-4AFC-B19C-ACB36534F2E6}" srcOrd="6" destOrd="0" presId="urn:microsoft.com/office/officeart/2005/8/layout/vList5"/>
-    <dgm:cxn modelId="{64011044-8BBB-4F5F-BF91-5CBED42DCD1A}" type="presParOf" srcId="{AFADCB86-1D73-4AFC-B19C-ACB36534F2E6}" destId="{5D0B5D6A-DA21-41B0-90E4-8E07C46A9ED5}" srcOrd="0" destOrd="0" presId="urn:microsoft.com/office/officeart/2005/8/layout/vList5"/>
-    <dgm:cxn modelId="{4E4B0994-A9E8-47A8-AFED-DD32D13498EC}" type="presParOf" srcId="{AFADCB86-1D73-4AFC-B19C-ACB36534F2E6}" destId="{0FFFCC6D-8579-49B1-BF16-3F96A8B8E5AC}" srcOrd="1" destOrd="0" presId="urn:microsoft.com/office/officeart/2005/8/layout/vList5"/>
-    <dgm:cxn modelId="{306D8FEF-D3DB-4E0F-85B7-79FFC6BE95BB}" type="presParOf" srcId="{11519200-9EA7-4BCA-9D6E-335E0B132F17}" destId="{E96518AF-08A1-49AB-AD12-69D10711E1EF}" srcOrd="7" destOrd="0" presId="urn:microsoft.com/office/officeart/2005/8/layout/vList5"/>
-    <dgm:cxn modelId="{B1324A7D-00FA-4CB3-84E0-0FAD62B602A5}" type="presParOf" srcId="{11519200-9EA7-4BCA-9D6E-335E0B132F17}" destId="{19A91993-CC91-4A20-B6D8-6A170252C79A}" srcOrd="8" destOrd="0" presId="urn:microsoft.com/office/officeart/2005/8/layout/vList5"/>
-    <dgm:cxn modelId="{6742F52A-19A9-4EF1-803A-EF312D8A196D}" type="presParOf" srcId="{19A91993-CC91-4A20-B6D8-6A170252C79A}" destId="{E8C81914-2867-4B58-ACFB-3BFC5D53DF74}" srcOrd="0" destOrd="0" presId="urn:microsoft.com/office/officeart/2005/8/layout/vList5"/>
-    <dgm:cxn modelId="{C9823524-3592-41C8-B21B-0B0846B7FB80}" type="presParOf" srcId="{19A91993-CC91-4A20-B6D8-6A170252C79A}" destId="{3D825DEC-A7D5-4222-8FEA-AE0AA1891CE5}" srcOrd="1" destOrd="0" presId="urn:microsoft.com/office/officeart/2005/8/layout/vList5"/>
-    <dgm:cxn modelId="{99F3ABCD-C9DC-4332-8482-4C84D5BADA5F}" type="presParOf" srcId="{11519200-9EA7-4BCA-9D6E-335E0B132F17}" destId="{24046502-6661-489A-BE13-5F16B8D7CCB4}" srcOrd="9" destOrd="0" presId="urn:microsoft.com/office/officeart/2005/8/layout/vList5"/>
-    <dgm:cxn modelId="{3BCFCA09-B2FB-44DB-8CBA-300A4606373F}" type="presParOf" srcId="{11519200-9EA7-4BCA-9D6E-335E0B132F17}" destId="{78190CC4-CFF8-45AD-8824-E94E02DD18A3}" srcOrd="10" destOrd="0" presId="urn:microsoft.com/office/officeart/2005/8/layout/vList5"/>
-    <dgm:cxn modelId="{A3650AB1-8CAB-44E5-A586-13EDE918A43D}" type="presParOf" srcId="{78190CC4-CFF8-45AD-8824-E94E02DD18A3}" destId="{1F4FCBF9-31B5-49E2-B07D-8554B1909E27}" srcOrd="0" destOrd="0" presId="urn:microsoft.com/office/officeart/2005/8/layout/vList5"/>
-    <dgm:cxn modelId="{91B5C9CA-A10D-4F27-B298-ED88520C5A25}" type="presParOf" srcId="{78190CC4-CFF8-45AD-8824-E94E02DD18A3}" destId="{1BDABDA8-17BC-4F49-A978-7594BF85AAA9}" srcOrd="1" destOrd="0" presId="urn:microsoft.com/office/officeart/2005/8/layout/vList5"/>
-    <dgm:cxn modelId="{16AF477A-D7F7-4E5A-8A65-B30160ED5262}" type="presParOf" srcId="{11519200-9EA7-4BCA-9D6E-335E0B132F17}" destId="{84A09EBF-D03D-476F-9682-5001709F6E72}" srcOrd="11" destOrd="0" presId="urn:microsoft.com/office/officeart/2005/8/layout/vList5"/>
-    <dgm:cxn modelId="{04055B02-BC80-4DE8-9F70-418A8E74B45E}" type="presParOf" srcId="{11519200-9EA7-4BCA-9D6E-335E0B132F17}" destId="{5F1E930D-7682-409F-AB64-5794A3EB8679}" srcOrd="12" destOrd="0" presId="urn:microsoft.com/office/officeart/2005/8/layout/vList5"/>
-    <dgm:cxn modelId="{4DF11435-1CA5-4BD4-B02D-A61A43FB0067}" type="presParOf" srcId="{5F1E930D-7682-409F-AB64-5794A3EB8679}" destId="{CF2CE30B-1588-47E0-913F-3537EEBDC4F1}" srcOrd="0" destOrd="0" presId="urn:microsoft.com/office/officeart/2005/8/layout/vList5"/>
-    <dgm:cxn modelId="{B29E0D54-BDED-4F98-B5A7-7B424BDE51BA}" type="presParOf" srcId="{5F1E930D-7682-409F-AB64-5794A3EB8679}" destId="{28FAAE43-F607-4542-A198-881D7EEEBE2B}" srcOrd="1" destOrd="0" presId="urn:microsoft.com/office/officeart/2005/8/layout/vList5"/>
-    <dgm:cxn modelId="{ED099167-9721-4739-A503-0C39B915F54B}" type="presParOf" srcId="{11519200-9EA7-4BCA-9D6E-335E0B132F17}" destId="{E0AE67B8-D252-45EB-96F8-117E0C28C1D6}" srcOrd="13" destOrd="0" presId="urn:microsoft.com/office/officeart/2005/8/layout/vList5"/>
-    <dgm:cxn modelId="{E8C0A3CF-03CD-4854-BE33-D4A4F8BA8CCB}" type="presParOf" srcId="{11519200-9EA7-4BCA-9D6E-335E0B132F17}" destId="{15CF8C9B-DCF1-446A-BA90-706F2CFCA4E1}" srcOrd="14" destOrd="0" presId="urn:microsoft.com/office/officeart/2005/8/layout/vList5"/>
-    <dgm:cxn modelId="{36CC8534-1D39-4470-B890-5E1A258D89FE}" type="presParOf" srcId="{15CF8C9B-DCF1-446A-BA90-706F2CFCA4E1}" destId="{CFD8AAAB-5C1C-49FB-9793-8A735C3E224D}" srcOrd="0" destOrd="0" presId="urn:microsoft.com/office/officeart/2005/8/layout/vList5"/>
-    <dgm:cxn modelId="{5AA7A8B7-15B1-4664-9E5B-0B2E0690D280}" type="presParOf" srcId="{15CF8C9B-DCF1-446A-BA90-706F2CFCA4E1}" destId="{F4B987E3-1756-4C0B-81BC-5D4FD46B4F2A}" srcOrd="1" destOrd="0" presId="urn:microsoft.com/office/officeart/2005/8/layout/vList5"/>
-    <dgm:cxn modelId="{20E719CB-2ECA-42ED-8D45-CC674FD903B4}" type="presParOf" srcId="{11519200-9EA7-4BCA-9D6E-335E0B132F17}" destId="{E8EBF530-4F74-4A6A-B301-3D084EB1FFB8}" srcOrd="15" destOrd="0" presId="urn:microsoft.com/office/officeart/2005/8/layout/vList5"/>
-    <dgm:cxn modelId="{ADE9654F-267F-4125-A483-E5DE52B76BDB}" type="presParOf" srcId="{11519200-9EA7-4BCA-9D6E-335E0B132F17}" destId="{E1D8EF97-8851-481B-8F3C-594B2AA875C2}" srcOrd="16" destOrd="0" presId="urn:microsoft.com/office/officeart/2005/8/layout/vList5"/>
-    <dgm:cxn modelId="{7C47F5A0-FE3C-450C-86A6-60C08EFFEF95}" type="presParOf" srcId="{E1D8EF97-8851-481B-8F3C-594B2AA875C2}" destId="{2D6C104F-6F14-426D-B2D7-696B1DE16699}" srcOrd="0" destOrd="0" presId="urn:microsoft.com/office/officeart/2005/8/layout/vList5"/>
-    <dgm:cxn modelId="{57A15625-B1A6-4958-9738-FBDFC440D608}" type="presParOf" srcId="{E1D8EF97-8851-481B-8F3C-594B2AA875C2}" destId="{39BCB55B-1078-42DE-B4A6-BE7851C244FD}" srcOrd="1" destOrd="0" presId="urn:microsoft.com/office/officeart/2005/8/layout/vList5"/>
-    <dgm:cxn modelId="{B6FCF37A-0EE3-407D-A771-2667D9A18D33}" type="presParOf" srcId="{11519200-9EA7-4BCA-9D6E-335E0B132F17}" destId="{E1EF61F4-99F3-4A56-8D79-DE24C1F1193E}" srcOrd="17" destOrd="0" presId="urn:microsoft.com/office/officeart/2005/8/layout/vList5"/>
-    <dgm:cxn modelId="{BC30DD8F-9979-44D2-8251-E06067162736}" type="presParOf" srcId="{11519200-9EA7-4BCA-9D6E-335E0B132F17}" destId="{4220F6F5-1B4C-416D-B567-6B57A1752936}" srcOrd="18" destOrd="0" presId="urn:microsoft.com/office/officeart/2005/8/layout/vList5"/>
-    <dgm:cxn modelId="{786B90A4-EE11-48AE-9706-17C9D6181825}" type="presParOf" srcId="{4220F6F5-1B4C-416D-B567-6B57A1752936}" destId="{D50E0E09-8F41-4488-9465-03AF43136D05}" srcOrd="0" destOrd="0" presId="urn:microsoft.com/office/officeart/2005/8/layout/vList5"/>
-    <dgm:cxn modelId="{A5F6E1A1-B82B-4B22-A18F-E07BE0E3E715}" type="presParOf" srcId="{4220F6F5-1B4C-416D-B567-6B57A1752936}" destId="{22C7FE2A-EBB2-4E58-B759-1DEBFF0F0CF9}" srcOrd="1" destOrd="0" presId="urn:microsoft.com/office/officeart/2005/8/layout/vList5"/>
-    <dgm:cxn modelId="{4C470816-881E-4EB5-ADEE-79EEC981DE76}" type="presParOf" srcId="{11519200-9EA7-4BCA-9D6E-335E0B132F17}" destId="{0E59C5F7-B881-4193-8BBC-0FC792ED21AD}" srcOrd="19" destOrd="0" presId="urn:microsoft.com/office/officeart/2005/8/layout/vList5"/>
-    <dgm:cxn modelId="{20726760-E0C9-4056-9AF1-201B0408071A}" type="presParOf" srcId="{11519200-9EA7-4BCA-9D6E-335E0B132F17}" destId="{78E34E4D-A63E-4F2F-ADB3-27E78BF3699A}" srcOrd="20" destOrd="0" presId="urn:microsoft.com/office/officeart/2005/8/layout/vList5"/>
-    <dgm:cxn modelId="{A5FE6771-E815-425D-9E83-6E24C7020246}" type="presParOf" srcId="{78E34E4D-A63E-4F2F-ADB3-27E78BF3699A}" destId="{869DE273-415C-4E80-92D2-08079439F516}" srcOrd="0" destOrd="0" presId="urn:microsoft.com/office/officeart/2005/8/layout/vList5"/>
-    <dgm:cxn modelId="{AE7B146E-2675-4762-9ADA-537636102A92}" type="presParOf" srcId="{78E34E4D-A63E-4F2F-ADB3-27E78BF3699A}" destId="{DAAB51CD-5F24-493F-90B5-FA1083CA7DF4}" srcOrd="1" destOrd="0" presId="urn:microsoft.com/office/officeart/2005/8/layout/vList5"/>
+    <dgm:cxn modelId="{3F2D312F-CD62-441E-9B4E-65B961F4A9C3}" type="presOf" srcId="{A8F53E3C-573B-4E42-877E-E43D2DDC78AD}" destId="{2D6C104F-6F14-426D-B2D7-696B1DE16699}" srcOrd="0" destOrd="0" presId="urn:microsoft.com/office/officeart/2005/8/layout/vList5"/>
+    <dgm:cxn modelId="{0B24424F-7D64-45FF-9FD2-C01BB2327F18}" type="presParOf" srcId="{11519200-9EA7-4BCA-9D6E-335E0B132F17}" destId="{EE9F3438-EF6F-44AF-AB10-8D12ADA6ED41}" srcOrd="0" destOrd="0" presId="urn:microsoft.com/office/officeart/2005/8/layout/vList5"/>
+    <dgm:cxn modelId="{F898C675-5D91-4E84-BAE0-C62586DD5F9B}" type="presParOf" srcId="{EE9F3438-EF6F-44AF-AB10-8D12ADA6ED41}" destId="{C86A0D88-C1F9-498C-A780-FCE487647AE3}" srcOrd="0" destOrd="0" presId="urn:microsoft.com/office/officeart/2005/8/layout/vList5"/>
+    <dgm:cxn modelId="{C7B56E43-47AE-4B46-BE9A-13D40F362D16}" type="presParOf" srcId="{EE9F3438-EF6F-44AF-AB10-8D12ADA6ED41}" destId="{FD9C0B90-73B4-4C24-A8CC-975CFFD7537B}" srcOrd="1" destOrd="0" presId="urn:microsoft.com/office/officeart/2005/8/layout/vList5"/>
+    <dgm:cxn modelId="{23ECE969-B3BF-4BF0-A3A4-F4FE6580FF4A}" type="presParOf" srcId="{11519200-9EA7-4BCA-9D6E-335E0B132F17}" destId="{4FB2D8F6-4F47-4A0A-85CC-60FB83DB6BBB}" srcOrd="1" destOrd="0" presId="urn:microsoft.com/office/officeart/2005/8/layout/vList5"/>
+    <dgm:cxn modelId="{394EF6AA-99E6-4F89-A222-6296F23AF59D}" type="presParOf" srcId="{11519200-9EA7-4BCA-9D6E-335E0B132F17}" destId="{82C6F14C-171E-42F2-8F25-3F024D886FD6}" srcOrd="2" destOrd="0" presId="urn:microsoft.com/office/officeart/2005/8/layout/vList5"/>
+    <dgm:cxn modelId="{83999639-BF79-4664-A89B-253D83545064}" type="presParOf" srcId="{82C6F14C-171E-42F2-8F25-3F024D886FD6}" destId="{AE1F33C1-A95C-426D-9E30-F98B65877A15}" srcOrd="0" destOrd="0" presId="urn:microsoft.com/office/officeart/2005/8/layout/vList5"/>
+    <dgm:cxn modelId="{97191660-D390-4F4B-AEEE-2C5EC70C4F48}" type="presParOf" srcId="{82C6F14C-171E-42F2-8F25-3F024D886FD6}" destId="{68B9775C-ADEC-4AF1-9A60-DC6B4485FCF4}" srcOrd="1" destOrd="0" presId="urn:microsoft.com/office/officeart/2005/8/layout/vList5"/>
+    <dgm:cxn modelId="{49719BB5-26CA-4687-B7B9-0FDCFB5EB677}" type="presParOf" srcId="{11519200-9EA7-4BCA-9D6E-335E0B132F17}" destId="{DC5BC372-E52D-482F-9B9A-1684A84C34FF}" srcOrd="3" destOrd="0" presId="urn:microsoft.com/office/officeart/2005/8/layout/vList5"/>
+    <dgm:cxn modelId="{C1F3F110-C5DF-460E-944A-DE0A1D8C519A}" type="presParOf" srcId="{11519200-9EA7-4BCA-9D6E-335E0B132F17}" destId="{0B9DADBC-706C-43ED-A9BD-E11F40297E12}" srcOrd="4" destOrd="0" presId="urn:microsoft.com/office/officeart/2005/8/layout/vList5"/>
+    <dgm:cxn modelId="{13DF1835-DD4B-474B-B513-1031A4DF8944}" type="presParOf" srcId="{0B9DADBC-706C-43ED-A9BD-E11F40297E12}" destId="{18E99E2C-F5E3-4720-A7F5-5DFA5B3FF849}" srcOrd="0" destOrd="0" presId="urn:microsoft.com/office/officeart/2005/8/layout/vList5"/>
+    <dgm:cxn modelId="{10E48217-7077-4889-8039-457BBC366A3A}" type="presParOf" srcId="{0B9DADBC-706C-43ED-A9BD-E11F40297E12}" destId="{01AF2D0A-87C1-4EAE-B995-6C6A5B93CB02}" srcOrd="1" destOrd="0" presId="urn:microsoft.com/office/officeart/2005/8/layout/vList5"/>
+    <dgm:cxn modelId="{58B4A68C-9AC1-425D-8CB0-493E9A9FDAF3}" type="presParOf" srcId="{11519200-9EA7-4BCA-9D6E-335E0B132F17}" destId="{D3328E04-8FEB-4C07-BE38-6495A05B4709}" srcOrd="5" destOrd="0" presId="urn:microsoft.com/office/officeart/2005/8/layout/vList5"/>
+    <dgm:cxn modelId="{5A768418-C64D-45FF-A63D-22C863E7BC23}" type="presParOf" srcId="{11519200-9EA7-4BCA-9D6E-335E0B132F17}" destId="{AFADCB86-1D73-4AFC-B19C-ACB36534F2E6}" srcOrd="6" destOrd="0" presId="urn:microsoft.com/office/officeart/2005/8/layout/vList5"/>
+    <dgm:cxn modelId="{68E3FE47-695F-4E1C-9592-659C66A79FBE}" type="presParOf" srcId="{AFADCB86-1D73-4AFC-B19C-ACB36534F2E6}" destId="{5D0B5D6A-DA21-41B0-90E4-8E07C46A9ED5}" srcOrd="0" destOrd="0" presId="urn:microsoft.com/office/officeart/2005/8/layout/vList5"/>
+    <dgm:cxn modelId="{9DA7D1D5-0745-491F-A097-E1547344E1DB}" type="presParOf" srcId="{AFADCB86-1D73-4AFC-B19C-ACB36534F2E6}" destId="{0FFFCC6D-8579-49B1-BF16-3F96A8B8E5AC}" srcOrd="1" destOrd="0" presId="urn:microsoft.com/office/officeart/2005/8/layout/vList5"/>
+    <dgm:cxn modelId="{00DE7579-E4BA-4F1B-A527-4574234AFB52}" type="presParOf" srcId="{11519200-9EA7-4BCA-9D6E-335E0B132F17}" destId="{E96518AF-08A1-49AB-AD12-69D10711E1EF}" srcOrd="7" destOrd="0" presId="urn:microsoft.com/office/officeart/2005/8/layout/vList5"/>
+    <dgm:cxn modelId="{8576EAC1-C88A-4FC1-A43B-F3CA11396874}" type="presParOf" srcId="{11519200-9EA7-4BCA-9D6E-335E0B132F17}" destId="{19A91993-CC91-4A20-B6D8-6A170252C79A}" srcOrd="8" destOrd="0" presId="urn:microsoft.com/office/officeart/2005/8/layout/vList5"/>
+    <dgm:cxn modelId="{0A4463EB-414E-49D5-AE0C-69DA4549E1AB}" type="presParOf" srcId="{19A91993-CC91-4A20-B6D8-6A170252C79A}" destId="{E8C81914-2867-4B58-ACFB-3BFC5D53DF74}" srcOrd="0" destOrd="0" presId="urn:microsoft.com/office/officeart/2005/8/layout/vList5"/>
+    <dgm:cxn modelId="{62BBED12-D6CF-4E02-AF9D-4FABB292997B}" type="presParOf" srcId="{19A91993-CC91-4A20-B6D8-6A170252C79A}" destId="{3D825DEC-A7D5-4222-8FEA-AE0AA1891CE5}" srcOrd="1" destOrd="0" presId="urn:microsoft.com/office/officeart/2005/8/layout/vList5"/>
+    <dgm:cxn modelId="{4C2A750B-D587-45AF-A465-CA0958324C7E}" type="presParOf" srcId="{11519200-9EA7-4BCA-9D6E-335E0B132F17}" destId="{24046502-6661-489A-BE13-5F16B8D7CCB4}" srcOrd="9" destOrd="0" presId="urn:microsoft.com/office/officeart/2005/8/layout/vList5"/>
+    <dgm:cxn modelId="{C55E77DE-BE62-43CB-9AB4-7A625CCA3CB2}" type="presParOf" srcId="{11519200-9EA7-4BCA-9D6E-335E0B132F17}" destId="{78190CC4-CFF8-45AD-8824-E94E02DD18A3}" srcOrd="10" destOrd="0" presId="urn:microsoft.com/office/officeart/2005/8/layout/vList5"/>
+    <dgm:cxn modelId="{44FC9974-BC04-49E1-B799-717374053309}" type="presParOf" srcId="{78190CC4-CFF8-45AD-8824-E94E02DD18A3}" destId="{1F4FCBF9-31B5-49E2-B07D-8554B1909E27}" srcOrd="0" destOrd="0" presId="urn:microsoft.com/office/officeart/2005/8/layout/vList5"/>
+    <dgm:cxn modelId="{05F0F289-BC42-4FFE-A5B0-1BB3B3B984BE}" type="presParOf" srcId="{78190CC4-CFF8-45AD-8824-E94E02DD18A3}" destId="{1BDABDA8-17BC-4F49-A978-7594BF85AAA9}" srcOrd="1" destOrd="0" presId="urn:microsoft.com/office/officeart/2005/8/layout/vList5"/>
+    <dgm:cxn modelId="{CEAC8A55-5F85-43C1-8170-AE6BA30B82C5}" type="presParOf" srcId="{11519200-9EA7-4BCA-9D6E-335E0B132F17}" destId="{84A09EBF-D03D-476F-9682-5001709F6E72}" srcOrd="11" destOrd="0" presId="urn:microsoft.com/office/officeart/2005/8/layout/vList5"/>
+    <dgm:cxn modelId="{5E621747-EE40-4BBD-A1FD-BA0DD2A7F3ED}" type="presParOf" srcId="{11519200-9EA7-4BCA-9D6E-335E0B132F17}" destId="{5F1E930D-7682-409F-AB64-5794A3EB8679}" srcOrd="12" destOrd="0" presId="urn:microsoft.com/office/officeart/2005/8/layout/vList5"/>
+    <dgm:cxn modelId="{F2BA3E2F-F0D2-4C41-B3C1-F827ACE47E2F}" type="presParOf" srcId="{5F1E930D-7682-409F-AB64-5794A3EB8679}" destId="{CF2CE30B-1588-47E0-913F-3537EEBDC4F1}" srcOrd="0" destOrd="0" presId="urn:microsoft.com/office/officeart/2005/8/layout/vList5"/>
+    <dgm:cxn modelId="{46FA9F85-21FA-4D50-B229-7E3D2C083168}" type="presParOf" srcId="{5F1E930D-7682-409F-AB64-5794A3EB8679}" destId="{28FAAE43-F607-4542-A198-881D7EEEBE2B}" srcOrd="1" destOrd="0" presId="urn:microsoft.com/office/officeart/2005/8/layout/vList5"/>
+    <dgm:cxn modelId="{0708B1C0-8275-47B4-B4AC-9B0E5D12344F}" type="presParOf" srcId="{11519200-9EA7-4BCA-9D6E-335E0B132F17}" destId="{E0AE67B8-D252-45EB-96F8-117E0C28C1D6}" srcOrd="13" destOrd="0" presId="urn:microsoft.com/office/officeart/2005/8/layout/vList5"/>
+    <dgm:cxn modelId="{B3FDCDA6-CA7E-46BB-AF3B-5A2EF6D7545A}" type="presParOf" srcId="{11519200-9EA7-4BCA-9D6E-335E0B132F17}" destId="{15CF8C9B-DCF1-446A-BA90-706F2CFCA4E1}" srcOrd="14" destOrd="0" presId="urn:microsoft.com/office/officeart/2005/8/layout/vList5"/>
+    <dgm:cxn modelId="{24A46D6C-A35D-4792-B4BE-F7AF46F6CFCD}" type="presParOf" srcId="{15CF8C9B-DCF1-446A-BA90-706F2CFCA4E1}" destId="{CFD8AAAB-5C1C-49FB-9793-8A735C3E224D}" srcOrd="0" destOrd="0" presId="urn:microsoft.com/office/officeart/2005/8/layout/vList5"/>
+    <dgm:cxn modelId="{AC99FF92-0EAF-4E70-9999-9096EA63BE06}" type="presParOf" srcId="{15CF8C9B-DCF1-446A-BA90-706F2CFCA4E1}" destId="{F4B987E3-1756-4C0B-81BC-5D4FD46B4F2A}" srcOrd="1" destOrd="0" presId="urn:microsoft.com/office/officeart/2005/8/layout/vList5"/>
+    <dgm:cxn modelId="{7378DE73-5A5E-4A1B-95F4-2A181834FBFD}" type="presParOf" srcId="{11519200-9EA7-4BCA-9D6E-335E0B132F17}" destId="{E8EBF530-4F74-4A6A-B301-3D084EB1FFB8}" srcOrd="15" destOrd="0" presId="urn:microsoft.com/office/officeart/2005/8/layout/vList5"/>
+    <dgm:cxn modelId="{C6F6A854-CF21-430C-8272-3C36BF514303}" type="presParOf" srcId="{11519200-9EA7-4BCA-9D6E-335E0B132F17}" destId="{E1D8EF97-8851-481B-8F3C-594B2AA875C2}" srcOrd="16" destOrd="0" presId="urn:microsoft.com/office/officeart/2005/8/layout/vList5"/>
+    <dgm:cxn modelId="{A640044E-59F5-4C09-80F8-8F696EAD3AD8}" type="presParOf" srcId="{E1D8EF97-8851-481B-8F3C-594B2AA875C2}" destId="{2D6C104F-6F14-426D-B2D7-696B1DE16699}" srcOrd="0" destOrd="0" presId="urn:microsoft.com/office/officeart/2005/8/layout/vList5"/>
+    <dgm:cxn modelId="{4F82120B-7706-4D03-8F0C-458A6592A9BD}" type="presParOf" srcId="{E1D8EF97-8851-481B-8F3C-594B2AA875C2}" destId="{39BCB55B-1078-42DE-B4A6-BE7851C244FD}" srcOrd="1" destOrd="0" presId="urn:microsoft.com/office/officeart/2005/8/layout/vList5"/>
+    <dgm:cxn modelId="{D3A0A96B-950E-44BE-9423-056230A6DB9D}" type="presParOf" srcId="{11519200-9EA7-4BCA-9D6E-335E0B132F17}" destId="{E1EF61F4-99F3-4A56-8D79-DE24C1F1193E}" srcOrd="17" destOrd="0" presId="urn:microsoft.com/office/officeart/2005/8/layout/vList5"/>
+    <dgm:cxn modelId="{856BB290-824E-4A5E-BD98-DAC603CDC865}" type="presParOf" srcId="{11519200-9EA7-4BCA-9D6E-335E0B132F17}" destId="{4220F6F5-1B4C-416D-B567-6B57A1752936}" srcOrd="18" destOrd="0" presId="urn:microsoft.com/office/officeart/2005/8/layout/vList5"/>
+    <dgm:cxn modelId="{DC916610-A15D-4AA7-9DDD-592237A6993C}" type="presParOf" srcId="{4220F6F5-1B4C-416D-B567-6B57A1752936}" destId="{D50E0E09-8F41-4488-9465-03AF43136D05}" srcOrd="0" destOrd="0" presId="urn:microsoft.com/office/officeart/2005/8/layout/vList5"/>
+    <dgm:cxn modelId="{8728427D-ED04-48F9-8F14-591BF670B78A}" type="presParOf" srcId="{4220F6F5-1B4C-416D-B567-6B57A1752936}" destId="{22C7FE2A-EBB2-4E58-B759-1DEBFF0F0CF9}" srcOrd="1" destOrd="0" presId="urn:microsoft.com/office/officeart/2005/8/layout/vList5"/>
+    <dgm:cxn modelId="{20554B23-82F4-469D-80CB-552FCCF6CC4D}" type="presParOf" srcId="{11519200-9EA7-4BCA-9D6E-335E0B132F17}" destId="{0E59C5F7-B881-4193-8BBC-0FC792ED21AD}" srcOrd="19" destOrd="0" presId="urn:microsoft.com/office/officeart/2005/8/layout/vList5"/>
+    <dgm:cxn modelId="{D0120A11-68C2-4FFF-A2B6-CFD3AEA2B487}" type="presParOf" srcId="{11519200-9EA7-4BCA-9D6E-335E0B132F17}" destId="{78E34E4D-A63E-4F2F-ADB3-27E78BF3699A}" srcOrd="20" destOrd="0" presId="urn:microsoft.com/office/officeart/2005/8/layout/vList5"/>
+    <dgm:cxn modelId="{71769DCE-F212-4125-AC05-959189F963A4}" type="presParOf" srcId="{78E34E4D-A63E-4F2F-ADB3-27E78BF3699A}" destId="{869DE273-415C-4E80-92D2-08079439F516}" srcOrd="0" destOrd="0" presId="urn:microsoft.com/office/officeart/2005/8/layout/vList5"/>
+    <dgm:cxn modelId="{1700C6B7-EC81-4764-9C55-0D05814D255B}" type="presParOf" srcId="{78E34E4D-A63E-4F2F-ADB3-27E78BF3699A}" destId="{DAAB51CD-5F24-493F-90B5-FA1083CA7DF4}" srcOrd="1" destOrd="0" presId="urn:microsoft.com/office/officeart/2005/8/layout/vList5"/>
   </dgm:cxnLst>
   <dgm:bg/>
   <dgm:whole/>
@@ -35148,6 +35212,13 @@
         </dgm:presLayoutVars>
       </dgm:prSet>
       <dgm:spPr/>
+      <dgm:t>
+        <a:bodyPr/>
+        <a:lstStyle/>
+        <a:p>
+          <a:endParaRPr lang="es-CO"/>
+        </a:p>
+      </dgm:t>
     </dgm:pt>
     <dgm:pt modelId="{E7D4C52C-8627-4EFC-9079-BCF0A818BAD3}" type="pres">
       <dgm:prSet presAssocID="{261822AC-45CC-41E9-BC8C-56AE2CBDE593}" presName="radial" presStyleCnt="0">
@@ -35175,6 +35246,13 @@
         </dgm:presLayoutVars>
       </dgm:prSet>
       <dgm:spPr/>
+      <dgm:t>
+        <a:bodyPr/>
+        <a:lstStyle/>
+        <a:p>
+          <a:endParaRPr lang="es-CO"/>
+        </a:p>
+      </dgm:t>
     </dgm:pt>
     <dgm:pt modelId="{376108C7-AF89-4832-B217-7BD221C1880A}" type="pres">
       <dgm:prSet presAssocID="{B0895E9C-839A-45AA-AD0B-4B066C25628A}" presName="node" presStyleLbl="vennNode1" presStyleIdx="2" presStyleCnt="6" custScaleX="135912" custScaleY="132318">
@@ -35183,6 +35261,13 @@
         </dgm:presLayoutVars>
       </dgm:prSet>
       <dgm:spPr/>
+      <dgm:t>
+        <a:bodyPr/>
+        <a:lstStyle/>
+        <a:p>
+          <a:endParaRPr lang="es-CO"/>
+        </a:p>
+      </dgm:t>
     </dgm:pt>
     <dgm:pt modelId="{1D34265E-C0D0-4165-BC34-CA7DDE3C6859}" type="pres">
       <dgm:prSet presAssocID="{E10D6CB9-25BB-4F58-9ADD-F10D82759ECE}" presName="node" presStyleLbl="vennNode1" presStyleIdx="3" presStyleCnt="6" custScaleX="135912" custScaleY="132318">
@@ -35191,6 +35276,13 @@
         </dgm:presLayoutVars>
       </dgm:prSet>
       <dgm:spPr/>
+      <dgm:t>
+        <a:bodyPr/>
+        <a:lstStyle/>
+        <a:p>
+          <a:endParaRPr lang="es-CO"/>
+        </a:p>
+      </dgm:t>
     </dgm:pt>
     <dgm:pt modelId="{566FA6A0-2344-4665-9474-CB3E2FCD05A7}" type="pres">
       <dgm:prSet presAssocID="{72F27833-F552-4ABF-A76F-683DA387EFD5}" presName="node" presStyleLbl="vennNode1" presStyleIdx="4" presStyleCnt="6" custScaleX="135912" custScaleY="132318">
@@ -35199,6 +35291,13 @@
         </dgm:presLayoutVars>
       </dgm:prSet>
       <dgm:spPr/>
+      <dgm:t>
+        <a:bodyPr/>
+        <a:lstStyle/>
+        <a:p>
+          <a:endParaRPr lang="es-CO"/>
+        </a:p>
+      </dgm:t>
     </dgm:pt>
     <dgm:pt modelId="{AC6B7912-ECF1-44D0-B51E-2343557C20BD}" type="pres">
       <dgm:prSet presAssocID="{98E4117B-7BFD-4D90-B0F1-E71D3248F23E}" presName="node" presStyleLbl="vennNode1" presStyleIdx="5" presStyleCnt="6" custScaleX="127633" custScaleY="123901">
@@ -35217,26 +35316,26 @@
     </dgm:pt>
   </dgm:ptLst>
   <dgm:cxnLst>
-    <dgm:cxn modelId="{891BF22F-519B-48AC-A93E-AD4A8F8B8A6A}" type="presOf" srcId="{98E4117B-7BFD-4D90-B0F1-E71D3248F23E}" destId="{AC6B7912-ECF1-44D0-B51E-2343557C20BD}" srcOrd="0" destOrd="0" presId="urn:microsoft.com/office/officeart/2005/8/layout/radial3"/>
-    <dgm:cxn modelId="{84CEEDF3-4DD4-44CD-8A55-90AE959EAE35}" type="presOf" srcId="{B0895E9C-839A-45AA-AD0B-4B066C25628A}" destId="{376108C7-AF89-4832-B217-7BD221C1880A}" srcOrd="0" destOrd="0" presId="urn:microsoft.com/office/officeart/2005/8/layout/radial3"/>
     <dgm:cxn modelId="{88766222-D1CD-4E24-A587-ACF5B3467777}" srcId="{D2651DC4-D6B8-4B4B-877C-CBDE3A34FEBA}" destId="{3657DA42-5C87-4ED8-8A2A-3E3A3278543D}" srcOrd="0" destOrd="0" parTransId="{54A8B347-847A-462A-887D-9C37F4CA49E6}" sibTransId="{22F84CED-E204-41EB-97F1-6CF5B7BBF291}"/>
     <dgm:cxn modelId="{EDEAF5D7-9F81-4D44-B0CD-8FC9844A6797}" srcId="{D2651DC4-D6B8-4B4B-877C-CBDE3A34FEBA}" destId="{72F27833-F552-4ABF-A76F-683DA387EFD5}" srcOrd="3" destOrd="0" parTransId="{98FF8F32-55B1-4169-8C6F-C2751FB9D592}" sibTransId="{F77C8595-DCE8-42E2-AB77-C4D630EE0821}"/>
     <dgm:cxn modelId="{1D19AD29-2AA0-4145-A9E6-2B9B6C286283}" srcId="{D2651DC4-D6B8-4B4B-877C-CBDE3A34FEBA}" destId="{B0895E9C-839A-45AA-AD0B-4B066C25628A}" srcOrd="1" destOrd="0" parTransId="{7A44A600-B111-4DB1-8CF4-1B20C3E34048}" sibTransId="{25D132DA-21ED-4D56-864F-12A68AC6FE18}"/>
-    <dgm:cxn modelId="{B23E1789-E3A5-4B87-8A98-E184A37B53BF}" type="presOf" srcId="{E10D6CB9-25BB-4F58-9ADD-F10D82759ECE}" destId="{1D34265E-C0D0-4165-BC34-CA7DDE3C6859}" srcOrd="0" destOrd="0" presId="urn:microsoft.com/office/officeart/2005/8/layout/radial3"/>
     <dgm:cxn modelId="{E223F087-3FC2-4A53-9534-3D899494105C}" srcId="{D2651DC4-D6B8-4B4B-877C-CBDE3A34FEBA}" destId="{E10D6CB9-25BB-4F58-9ADD-F10D82759ECE}" srcOrd="2" destOrd="0" parTransId="{086BE9CC-1322-4A14-B355-DE318D8A2803}" sibTransId="{37EC2BD1-5095-4E31-BB44-4C29E6698B65}"/>
-    <dgm:cxn modelId="{1E6052C9-4AA2-4D3B-9E1A-244A7AC997A7}" type="presOf" srcId="{D2651DC4-D6B8-4B4B-877C-CBDE3A34FEBA}" destId="{82FD0BAD-4696-474C-887B-63012598020C}" srcOrd="0" destOrd="0" presId="urn:microsoft.com/office/officeart/2005/8/layout/radial3"/>
-    <dgm:cxn modelId="{FBA59EDC-2DCB-4C8F-B422-4FA3C0B4510E}" type="presOf" srcId="{72F27833-F552-4ABF-A76F-683DA387EFD5}" destId="{566FA6A0-2344-4665-9474-CB3E2FCD05A7}" srcOrd="0" destOrd="0" presId="urn:microsoft.com/office/officeart/2005/8/layout/radial3"/>
-    <dgm:cxn modelId="{342802F0-A2C8-4C53-9F3E-1B5232D487BA}" type="presOf" srcId="{261822AC-45CC-41E9-BC8C-56AE2CBDE593}" destId="{0E027013-B11C-427F-AAA1-7DFF12DC3791}" srcOrd="0" destOrd="0" presId="urn:microsoft.com/office/officeart/2005/8/layout/radial3"/>
-    <dgm:cxn modelId="{39A09522-2443-47D2-B383-77E739B4187C}" type="presOf" srcId="{3657DA42-5C87-4ED8-8A2A-3E3A3278543D}" destId="{4EEA56F8-062C-4D91-8CCA-96F55CA8AF48}" srcOrd="0" destOrd="0" presId="urn:microsoft.com/office/officeart/2005/8/layout/radial3"/>
+    <dgm:cxn modelId="{ED28E805-9129-4152-8300-3A79DC6CE9B0}" type="presOf" srcId="{E10D6CB9-25BB-4F58-9ADD-F10D82759ECE}" destId="{1D34265E-C0D0-4165-BC34-CA7DDE3C6859}" srcOrd="0" destOrd="0" presId="urn:microsoft.com/office/officeart/2005/8/layout/radial3"/>
+    <dgm:cxn modelId="{2F32B3BF-1CBC-4087-8B55-42DF8550E33C}" type="presOf" srcId="{261822AC-45CC-41E9-BC8C-56AE2CBDE593}" destId="{0E027013-B11C-427F-AAA1-7DFF12DC3791}" srcOrd="0" destOrd="0" presId="urn:microsoft.com/office/officeart/2005/8/layout/radial3"/>
+    <dgm:cxn modelId="{00DEFE38-B8AB-4045-BDCD-8E162BA38A2C}" type="presOf" srcId="{B0895E9C-839A-45AA-AD0B-4B066C25628A}" destId="{376108C7-AF89-4832-B217-7BD221C1880A}" srcOrd="0" destOrd="0" presId="urn:microsoft.com/office/officeart/2005/8/layout/radial3"/>
     <dgm:cxn modelId="{C28A9507-BDA2-44CA-B2B8-7D0F0CC4BDE3}" srcId="{D2651DC4-D6B8-4B4B-877C-CBDE3A34FEBA}" destId="{98E4117B-7BFD-4D90-B0F1-E71D3248F23E}" srcOrd="4" destOrd="0" parTransId="{87AC965C-4CAE-4ED9-B5CC-5BCEF979172D}" sibTransId="{1C82D627-94A0-4A9F-9493-7F9F57BC2940}"/>
+    <dgm:cxn modelId="{EB47A0CE-2F04-4B5C-8DB1-6C28E4E35185}" type="presOf" srcId="{98E4117B-7BFD-4D90-B0F1-E71D3248F23E}" destId="{AC6B7912-ECF1-44D0-B51E-2343557C20BD}" srcOrd="0" destOrd="0" presId="urn:microsoft.com/office/officeart/2005/8/layout/radial3"/>
+    <dgm:cxn modelId="{77D19581-F45F-4E72-BDF0-3E12CA922478}" type="presOf" srcId="{D2651DC4-D6B8-4B4B-877C-CBDE3A34FEBA}" destId="{82FD0BAD-4696-474C-887B-63012598020C}" srcOrd="0" destOrd="0" presId="urn:microsoft.com/office/officeart/2005/8/layout/radial3"/>
+    <dgm:cxn modelId="{635B5194-6B8D-4350-8EFC-866FCA21C9D7}" type="presOf" srcId="{3657DA42-5C87-4ED8-8A2A-3E3A3278543D}" destId="{4EEA56F8-062C-4D91-8CCA-96F55CA8AF48}" srcOrd="0" destOrd="0" presId="urn:microsoft.com/office/officeart/2005/8/layout/radial3"/>
+    <dgm:cxn modelId="{B0380737-B089-463C-B9CF-D10FE6F65E1C}" type="presOf" srcId="{72F27833-F552-4ABF-A76F-683DA387EFD5}" destId="{566FA6A0-2344-4665-9474-CB3E2FCD05A7}" srcOrd="0" destOrd="0" presId="urn:microsoft.com/office/officeart/2005/8/layout/radial3"/>
     <dgm:cxn modelId="{EC855653-2168-4E00-A630-9C6DA37035A0}" srcId="{261822AC-45CC-41E9-BC8C-56AE2CBDE593}" destId="{D2651DC4-D6B8-4B4B-877C-CBDE3A34FEBA}" srcOrd="0" destOrd="0" parTransId="{1F607E45-4A64-4B7D-A8A7-5C2EBC317BE7}" sibTransId="{051AD3B6-49B8-4795-ACC7-EE84C7411CAD}"/>
-    <dgm:cxn modelId="{7088B078-041D-4195-991C-EB8C8597A20B}" type="presParOf" srcId="{0E027013-B11C-427F-AAA1-7DFF12DC3791}" destId="{E7D4C52C-8627-4EFC-9079-BCF0A818BAD3}" srcOrd="0" destOrd="0" presId="urn:microsoft.com/office/officeart/2005/8/layout/radial3"/>
-    <dgm:cxn modelId="{98C2F7BC-AB77-4BA7-8500-2F7860223014}" type="presParOf" srcId="{E7D4C52C-8627-4EFC-9079-BCF0A818BAD3}" destId="{82FD0BAD-4696-474C-887B-63012598020C}" srcOrd="0" destOrd="0" presId="urn:microsoft.com/office/officeart/2005/8/layout/radial3"/>
-    <dgm:cxn modelId="{14D7F1A2-C692-49D0-B4BE-13276278E78B}" type="presParOf" srcId="{E7D4C52C-8627-4EFC-9079-BCF0A818BAD3}" destId="{4EEA56F8-062C-4D91-8CCA-96F55CA8AF48}" srcOrd="1" destOrd="0" presId="urn:microsoft.com/office/officeart/2005/8/layout/radial3"/>
-    <dgm:cxn modelId="{9155E560-6078-4B8A-8FDA-BD1E8082CD51}" type="presParOf" srcId="{E7D4C52C-8627-4EFC-9079-BCF0A818BAD3}" destId="{376108C7-AF89-4832-B217-7BD221C1880A}" srcOrd="2" destOrd="0" presId="urn:microsoft.com/office/officeart/2005/8/layout/radial3"/>
-    <dgm:cxn modelId="{2F19994D-16B5-424C-AB6D-4CE2788327EE}" type="presParOf" srcId="{E7D4C52C-8627-4EFC-9079-BCF0A818BAD3}" destId="{1D34265E-C0D0-4165-BC34-CA7DDE3C6859}" srcOrd="3" destOrd="0" presId="urn:microsoft.com/office/officeart/2005/8/layout/radial3"/>
-    <dgm:cxn modelId="{2162FEC8-D5AC-46E4-A27B-812B7101269E}" type="presParOf" srcId="{E7D4C52C-8627-4EFC-9079-BCF0A818BAD3}" destId="{566FA6A0-2344-4665-9474-CB3E2FCD05A7}" srcOrd="4" destOrd="0" presId="urn:microsoft.com/office/officeart/2005/8/layout/radial3"/>
-    <dgm:cxn modelId="{B9F08760-AADB-4EB2-99A6-6DB8BC1900DF}" type="presParOf" srcId="{E7D4C52C-8627-4EFC-9079-BCF0A818BAD3}" destId="{AC6B7912-ECF1-44D0-B51E-2343557C20BD}" srcOrd="5" destOrd="0" presId="urn:microsoft.com/office/officeart/2005/8/layout/radial3"/>
+    <dgm:cxn modelId="{FBFE4948-D50A-442C-948C-F02D71AB6773}" type="presParOf" srcId="{0E027013-B11C-427F-AAA1-7DFF12DC3791}" destId="{E7D4C52C-8627-4EFC-9079-BCF0A818BAD3}" srcOrd="0" destOrd="0" presId="urn:microsoft.com/office/officeart/2005/8/layout/radial3"/>
+    <dgm:cxn modelId="{AD785E91-E97D-44DB-8756-D444AEEA7E70}" type="presParOf" srcId="{E7D4C52C-8627-4EFC-9079-BCF0A818BAD3}" destId="{82FD0BAD-4696-474C-887B-63012598020C}" srcOrd="0" destOrd="0" presId="urn:microsoft.com/office/officeart/2005/8/layout/radial3"/>
+    <dgm:cxn modelId="{43C42209-2742-41F0-9E18-C730D8334AC7}" type="presParOf" srcId="{E7D4C52C-8627-4EFC-9079-BCF0A818BAD3}" destId="{4EEA56F8-062C-4D91-8CCA-96F55CA8AF48}" srcOrd="1" destOrd="0" presId="urn:microsoft.com/office/officeart/2005/8/layout/radial3"/>
+    <dgm:cxn modelId="{6044E90B-04BB-460A-B6CC-90C953C89CCB}" type="presParOf" srcId="{E7D4C52C-8627-4EFC-9079-BCF0A818BAD3}" destId="{376108C7-AF89-4832-B217-7BD221C1880A}" srcOrd="2" destOrd="0" presId="urn:microsoft.com/office/officeart/2005/8/layout/radial3"/>
+    <dgm:cxn modelId="{6F4442C4-C13F-4B47-B014-6B508B7AE73E}" type="presParOf" srcId="{E7D4C52C-8627-4EFC-9079-BCF0A818BAD3}" destId="{1D34265E-C0D0-4165-BC34-CA7DDE3C6859}" srcOrd="3" destOrd="0" presId="urn:microsoft.com/office/officeart/2005/8/layout/radial3"/>
+    <dgm:cxn modelId="{ED12A696-C47C-4520-8F4D-317A73518193}" type="presParOf" srcId="{E7D4C52C-8627-4EFC-9079-BCF0A818BAD3}" destId="{566FA6A0-2344-4665-9474-CB3E2FCD05A7}" srcOrd="4" destOrd="0" presId="urn:microsoft.com/office/officeart/2005/8/layout/radial3"/>
+    <dgm:cxn modelId="{4602D884-EB7A-4149-87A0-F019CA056337}" type="presParOf" srcId="{E7D4C52C-8627-4EFC-9079-BCF0A818BAD3}" destId="{AC6B7912-ECF1-44D0-B51E-2343557C20BD}" srcOrd="5" destOrd="0" presId="urn:microsoft.com/office/officeart/2005/8/layout/radial3"/>
   </dgm:cxnLst>
   <dgm:bg/>
   <dgm:whole/>
@@ -40688,7 +40787,7 @@
 </file>
 
 <file path=customXml/itemProps2.xml><?xml version="1.0" encoding="utf-8"?>
-<ds:datastoreItem xmlns:ds="http://schemas.openxmlformats.org/officeDocument/2006/customXml" ds:itemID="{6D4BCC75-577E-46D8-8C91-89E5DD70965D}">
+<ds:datastoreItem xmlns:ds="http://schemas.openxmlformats.org/officeDocument/2006/customXml" ds:itemID="{73DF2F34-C3C3-4255-BA9F-BF1A64C5D99E}">
   <ds:schemaRefs>
     <ds:schemaRef ds:uri="http://schemas.openxmlformats.org/officeDocument/2006/bibliography"/>
   </ds:schemaRefs>

</xml_diff>

<commit_message>
Requerimientos funcionalidad 1: registro y autenticacion listos y de la funcionalidad 2: jugar, solo los últimos dos
</commit_message>
<xml_diff>
--- a/SRS[IMind]_V1.1(LineaBase).docx
+++ b/SRS[IMind]_V1.1(LineaBase).docx
@@ -18064,7 +18064,7 @@
                 <v:shape id="_x0000_i1025" type="#_x0000_t75" style="width:58.6pt;height:82.05pt" o:ole="">
                   <v:imagedata r:id="rId16" o:title=""/>
                 </v:shape>
-                <o:OLEObject Type="Embed" ProgID="PBrush" ShapeID="_x0000_i1025" DrawAspect="Content" ObjectID="_1299512954" r:id="rId17"/>
+                <o:OLEObject Type="Embed" ProgID="PBrush" ShapeID="_x0000_i1025" DrawAspect="Content" ObjectID="_1299519769" r:id="rId17"/>
               </w:object>
             </w:r>
           </w:p>
@@ -18138,7 +18138,7 @@
                 <v:shape id="_x0000_i1026" type="#_x0000_t75" style="width:54.4pt;height:73.65pt" o:ole="">
                   <v:imagedata r:id="rId18" o:title=""/>
                 </v:shape>
-                <o:OLEObject Type="Embed" ProgID="PBrush" ShapeID="_x0000_i1026" DrawAspect="Content" ObjectID="_1299512955" r:id="rId19"/>
+                <o:OLEObject Type="Embed" ProgID="PBrush" ShapeID="_x0000_i1026" DrawAspect="Content" ObjectID="_1299519770" r:id="rId19"/>
               </w:object>
             </w:r>
           </w:p>
@@ -18212,7 +18212,7 @@
                 <v:shape id="_x0000_i1027" type="#_x0000_t75" style="width:62.8pt;height:81.2pt" o:ole="">
                   <v:imagedata r:id="rId20" o:title=""/>
                 </v:shape>
-                <o:OLEObject Type="Embed" ProgID="PBrush" ShapeID="_x0000_i1027" DrawAspect="Content" ObjectID="_1299512956" r:id="rId21"/>
+                <o:OLEObject Type="Embed" ProgID="PBrush" ShapeID="_x0000_i1027" DrawAspect="Content" ObjectID="_1299519771" r:id="rId21"/>
               </w:object>
             </w:r>
           </w:p>
@@ -18296,7 +18296,7 @@
                 <v:shape id="_x0000_i1028" type="#_x0000_t75" style="width:46.9pt;height:55.25pt" o:ole="">
                   <v:imagedata r:id="rId22" o:title=""/>
                 </v:shape>
-                <o:OLEObject Type="Embed" ProgID="PBrush" ShapeID="_x0000_i1028" DrawAspect="Content" ObjectID="_1299512957" r:id="rId23"/>
+                <o:OLEObject Type="Embed" ProgID="PBrush" ShapeID="_x0000_i1028" DrawAspect="Content" ObjectID="_1299519772" r:id="rId23"/>
               </w:object>
             </w:r>
           </w:p>
@@ -19693,7 +19693,7 @@
                 <v:shape id="_x0000_i1029" type="#_x0000_t75" style="width:58.6pt;height:82.05pt" o:ole="">
                   <v:imagedata r:id="rId16" o:title=""/>
                 </v:shape>
-                <o:OLEObject Type="Embed" ProgID="PBrush" ShapeID="_x0000_i1029" DrawAspect="Content" ObjectID="_1299512958" r:id="rId24"/>
+                <o:OLEObject Type="Embed" ProgID="PBrush" ShapeID="_x0000_i1029" DrawAspect="Content" ObjectID="_1299519773" r:id="rId24"/>
               </w:object>
             </w:r>
           </w:p>
@@ -19731,7 +19731,7 @@
                 <v:shape id="_x0000_i1030" type="#_x0000_t75" style="width:54.4pt;height:73.65pt" o:ole="">
                   <v:imagedata r:id="rId18" o:title=""/>
                 </v:shape>
-                <o:OLEObject Type="Embed" ProgID="PBrush" ShapeID="_x0000_i1030" DrawAspect="Content" ObjectID="_1299512959" r:id="rId25"/>
+                <o:OLEObject Type="Embed" ProgID="PBrush" ShapeID="_x0000_i1030" DrawAspect="Content" ObjectID="_1299519774" r:id="rId25"/>
               </w:object>
             </w:r>
           </w:p>
@@ -19769,7 +19769,7 @@
                 <v:shape id="_x0000_i1031" type="#_x0000_t75" style="width:62.8pt;height:81.2pt" o:ole="">
                   <v:imagedata r:id="rId20" o:title=""/>
                 </v:shape>
-                <o:OLEObject Type="Embed" ProgID="PBrush" ShapeID="_x0000_i1031" DrawAspect="Content" ObjectID="_1299512960" r:id="rId26"/>
+                <o:OLEObject Type="Embed" ProgID="PBrush" ShapeID="_x0000_i1031" DrawAspect="Content" ObjectID="_1299519775" r:id="rId26"/>
               </w:object>
             </w:r>
           </w:p>
@@ -19810,7 +19810,7 @@
                 <v:shape id="_x0000_i1032" type="#_x0000_t75" style="width:46.9pt;height:55.25pt" o:ole="">
                   <v:imagedata r:id="rId22" o:title=""/>
                 </v:shape>
-                <o:OLEObject Type="Embed" ProgID="PBrush" ShapeID="_x0000_i1032" DrawAspect="Content" ObjectID="_1299512961" r:id="rId27"/>
+                <o:OLEObject Type="Embed" ProgID="PBrush" ShapeID="_x0000_i1032" DrawAspect="Content" ObjectID="_1299519776" r:id="rId27"/>
               </w:object>
             </w:r>
           </w:p>
@@ -20185,7 +20185,7 @@
                 <v:shape id="_x0000_i1033" type="#_x0000_t75" style="width:58.6pt;height:82.05pt" o:ole="">
                   <v:imagedata r:id="rId16" o:title=""/>
                 </v:shape>
-                <o:OLEObject Type="Embed" ProgID="PBrush" ShapeID="_x0000_i1033" DrawAspect="Content" ObjectID="_1299512962" r:id="rId28"/>
+                <o:OLEObject Type="Embed" ProgID="PBrush" ShapeID="_x0000_i1033" DrawAspect="Content" ObjectID="_1299519777" r:id="rId28"/>
               </w:object>
             </w:r>
           </w:p>
@@ -20247,7 +20247,7 @@
                 <v:shape id="_x0000_i1034" type="#_x0000_t75" style="width:62.8pt;height:81.2pt" o:ole="">
                   <v:imagedata r:id="rId20" o:title=""/>
                 </v:shape>
-                <o:OLEObject Type="Embed" ProgID="PBrush" ShapeID="_x0000_i1034" DrawAspect="Content" ObjectID="_1299512963" r:id="rId29"/>
+                <o:OLEObject Type="Embed" ProgID="PBrush" ShapeID="_x0000_i1034" DrawAspect="Content" ObjectID="_1299519778" r:id="rId29"/>
               </w:object>
             </w:r>
           </w:p>
@@ -20285,7 +20285,7 @@
                 <v:shape id="_x0000_i1035" type="#_x0000_t75" style="width:46.9pt;height:55.25pt" o:ole="">
                   <v:imagedata r:id="rId22" o:title=""/>
                 </v:shape>
-                <o:OLEObject Type="Embed" ProgID="PBrush" ShapeID="_x0000_i1035" DrawAspect="Content" ObjectID="_1299512964" r:id="rId30"/>
+                <o:OLEObject Type="Embed" ProgID="PBrush" ShapeID="_x0000_i1035" DrawAspect="Content" ObjectID="_1299519779" r:id="rId30"/>
               </w:object>
             </w:r>
           </w:p>
@@ -20833,7 +20833,7 @@
                 <v:shape id="_x0000_i1036" type="#_x0000_t75" style="width:58.6pt;height:82.05pt" o:ole="">
                   <v:imagedata r:id="rId16" o:title=""/>
                 </v:shape>
-                <o:OLEObject Type="Embed" ProgID="PBrush" ShapeID="_x0000_i1036" DrawAspect="Content" ObjectID="_1299512965" r:id="rId31"/>
+                <o:OLEObject Type="Embed" ProgID="PBrush" ShapeID="_x0000_i1036" DrawAspect="Content" ObjectID="_1299519780" r:id="rId31"/>
               </w:object>
             </w:r>
           </w:p>
@@ -20871,7 +20871,7 @@
                 <v:shape id="_x0000_i1037" type="#_x0000_t75" style="width:54.4pt;height:73.65pt" o:ole="">
                   <v:imagedata r:id="rId18" o:title=""/>
                 </v:shape>
-                <o:OLEObject Type="Embed" ProgID="PBrush" ShapeID="_x0000_i1037" DrawAspect="Content" ObjectID="_1299512966" r:id="rId32"/>
+                <o:OLEObject Type="Embed" ProgID="PBrush" ShapeID="_x0000_i1037" DrawAspect="Content" ObjectID="_1299519781" r:id="rId32"/>
               </w:object>
             </w:r>
           </w:p>
@@ -20909,7 +20909,7 @@
                 <v:shape id="_x0000_i1038" type="#_x0000_t75" style="width:62.8pt;height:81.2pt" o:ole="">
                   <v:imagedata r:id="rId20" o:title=""/>
                 </v:shape>
-                <o:OLEObject Type="Embed" ProgID="PBrush" ShapeID="_x0000_i1038" DrawAspect="Content" ObjectID="_1299512967" r:id="rId33"/>
+                <o:OLEObject Type="Embed" ProgID="PBrush" ShapeID="_x0000_i1038" DrawAspect="Content" ObjectID="_1299519782" r:id="rId33"/>
               </w:object>
             </w:r>
           </w:p>
@@ -20938,7 +20938,7 @@
                 <v:shape id="_x0000_i1039" type="#_x0000_t75" style="width:46.9pt;height:55.25pt" o:ole="">
                   <v:imagedata r:id="rId22" o:title=""/>
                 </v:shape>
-                <o:OLEObject Type="Embed" ProgID="PBrush" ShapeID="_x0000_i1039" DrawAspect="Content" ObjectID="_1299512968" r:id="rId34"/>
+                <o:OLEObject Type="Embed" ProgID="PBrush" ShapeID="_x0000_i1039" DrawAspect="Content" ObjectID="_1299519783" r:id="rId34"/>
               </w:object>
             </w:r>
           </w:p>
@@ -21993,8 +21993,8 @@
         <w:lastRenderedPageBreak/>
         <w:drawing>
           <wp:inline distT="0" distB="0" distL="0" distR="0">
-            <wp:extent cx="5501961" cy="5498275"/>
-            <wp:effectExtent l="57150" t="0" r="22539" b="45275"/>
+            <wp:extent cx="5502718" cy="6007396"/>
+            <wp:effectExtent l="57150" t="0" r="21782" b="31454"/>
             <wp:docPr id="1" name="Diagrama 1"/>
             <wp:cNvGraphicFramePr/>
             <a:graphic xmlns:a="http://schemas.openxmlformats.org/drawingml/2006/main">
@@ -22055,7 +22055,6 @@
           <w:rFonts w:asciiTheme="minorHAnsi" w:hAnsiTheme="minorHAnsi"/>
           <w:color w:val="auto"/>
         </w:rPr>
-        <w:lastRenderedPageBreak/>
         <w:t>REQUERIMIENTOS DE INTERFACES EXTERNAS</w:t>
       </w:r>
       <w:bookmarkEnd w:id="87"/>
@@ -23331,7 +23330,7 @@
         <w:tc>
           <w:tcPr>
             <w:cnfStyle w:val="001000000000"/>
-            <w:tcW w:w="1809" w:type="dxa"/>
+            <w:tcW w:w="1778" w:type="dxa"/>
           </w:tcPr>
           <w:p>
             <w:pPr>
@@ -23352,7 +23351,7 @@
         </w:tc>
         <w:tc>
           <w:tcPr>
-            <w:tcW w:w="1469" w:type="dxa"/>
+            <w:tcW w:w="1412" w:type="dxa"/>
             <w:shd w:val="clear" w:color="auto" w:fill="EAF1DD" w:themeFill="accent3" w:themeFillTint="33"/>
           </w:tcPr>
           <w:p>
@@ -23375,7 +23374,7 @@
         </w:tc>
         <w:tc>
           <w:tcPr>
-            <w:tcW w:w="1740" w:type="dxa"/>
+            <w:tcW w:w="1739" w:type="dxa"/>
             <w:gridSpan w:val="2"/>
           </w:tcPr>
           <w:p>
@@ -23399,7 +23398,7 @@
         </w:tc>
         <w:tc>
           <w:tcPr>
-            <w:tcW w:w="1786" w:type="dxa"/>
+            <w:tcW w:w="1663" w:type="dxa"/>
             <w:gridSpan w:val="2"/>
             <w:shd w:val="clear" w:color="auto" w:fill="EAF1DD" w:themeFill="accent3" w:themeFillTint="33"/>
           </w:tcPr>
@@ -23421,7 +23420,7 @@
         </w:tc>
         <w:tc>
           <w:tcPr>
-            <w:tcW w:w="1029" w:type="dxa"/>
+            <w:tcW w:w="1285" w:type="dxa"/>
           </w:tcPr>
           <w:p>
             <w:pPr>
@@ -23435,7 +23434,7 @@
         </w:tc>
         <w:tc>
           <w:tcPr>
-            <w:tcW w:w="1221" w:type="dxa"/>
+            <w:tcW w:w="1177" w:type="dxa"/>
             <w:shd w:val="clear" w:color="auto" w:fill="EAF1DD" w:themeFill="accent3" w:themeFillTint="33"/>
           </w:tcPr>
           <w:p>
@@ -23443,20 +23442,23 @@
               <w:jc w:val="both"/>
               <w:cnfStyle w:val="100000000000"/>
               <w:rPr>
+                <w:b w:val="0"/>
                 <w:color w:val="auto"/>
               </w:rPr>
             </w:pPr>
             <w:r>
               <w:rPr>
+                <w:b w:val="0"/>
                 <w:color w:val="auto"/>
               </w:rPr>
-              <w:t>IM</w:t>
-            </w:r>
-            <w:r>
-              <w:rPr>
+              <w:t>IMCU-025</w:t>
+            </w:r>
+            <w:r>
+              <w:rPr>
+                <w:b w:val="0"/>
                 <w:color w:val="auto"/>
               </w:rPr>
-              <w:t>CU-025</w:t>
+              <w:t xml:space="preserve"> </w:t>
             </w:r>
           </w:p>
         </w:tc>
@@ -23468,7 +23470,7 @@
         <w:tc>
           <w:tcPr>
             <w:cnfStyle w:val="001000000000"/>
-            <w:tcW w:w="1809" w:type="dxa"/>
+            <w:tcW w:w="1778" w:type="dxa"/>
           </w:tcPr>
           <w:p>
             <w:pPr>
@@ -23481,7 +23483,7 @@
         </w:tc>
         <w:tc>
           <w:tcPr>
-            <w:tcW w:w="7245" w:type="dxa"/>
+            <w:tcW w:w="7276" w:type="dxa"/>
             <w:gridSpan w:val="7"/>
           </w:tcPr>
           <w:p>
@@ -23499,7 +23501,7 @@
         <w:tc>
           <w:tcPr>
             <w:cnfStyle w:val="001000000000"/>
-            <w:tcW w:w="1809" w:type="dxa"/>
+            <w:tcW w:w="1778" w:type="dxa"/>
           </w:tcPr>
           <w:p>
             <w:pPr>
@@ -23512,7 +23514,7 @@
         </w:tc>
         <w:tc>
           <w:tcPr>
-            <w:tcW w:w="7245" w:type="dxa"/>
+            <w:tcW w:w="7276" w:type="dxa"/>
             <w:gridSpan w:val="7"/>
           </w:tcPr>
           <w:p>
@@ -23521,7 +23523,17 @@
               <w:cnfStyle w:val="000000000000"/>
             </w:pPr>
             <w:r>
-              <w:t xml:space="preserve">Para que en el sistema no exista duplicación de identificadores de nombres de usuario. </w:t>
+              <w:t>Para que en el sistema no exista duplicación de identificadores de nombres de usuario</w:t>
+            </w:r>
+            <w:r>
+              <w:t xml:space="preserve"> </w:t>
+            </w:r>
+            <w:r>
+              <w:lastRenderedPageBreak/>
+              <w:t>en el momento de registrarse</w:t>
+            </w:r>
+            <w:r>
+              <w:t xml:space="preserve">. </w:t>
             </w:r>
           </w:p>
         </w:tc>
@@ -23533,7 +23545,7 @@
         <w:tc>
           <w:tcPr>
             <w:cnfStyle w:val="001000000000"/>
-            <w:tcW w:w="1809" w:type="dxa"/>
+            <w:tcW w:w="1778" w:type="dxa"/>
           </w:tcPr>
           <w:p>
             <w:pPr>
@@ -23547,7 +23559,7 @@
         </w:tc>
         <w:tc>
           <w:tcPr>
-            <w:tcW w:w="7245" w:type="dxa"/>
+            <w:tcW w:w="7276" w:type="dxa"/>
             <w:gridSpan w:val="7"/>
           </w:tcPr>
           <w:p>
@@ -23565,7 +23577,7 @@
         <w:tc>
           <w:tcPr>
             <w:cnfStyle w:val="001000000000"/>
-            <w:tcW w:w="1809" w:type="dxa"/>
+            <w:tcW w:w="1778" w:type="dxa"/>
           </w:tcPr>
           <w:p>
             <w:pPr>
@@ -23578,7 +23590,7 @@
         </w:tc>
         <w:tc>
           <w:tcPr>
-            <w:tcW w:w="7245" w:type="dxa"/>
+            <w:tcW w:w="7276" w:type="dxa"/>
             <w:gridSpan w:val="7"/>
           </w:tcPr>
           <w:p>
@@ -23599,6 +23611,467 @@
         <w:tc>
           <w:tcPr>
             <w:cnfStyle w:val="001000000000"/>
+            <w:tcW w:w="1778" w:type="dxa"/>
+          </w:tcPr>
+          <w:p>
+            <w:pPr>
+              <w:jc w:val="both"/>
+            </w:pPr>
+            <w:r>
+              <w:t>Prioridad</w:t>
+            </w:r>
+          </w:p>
+        </w:tc>
+        <w:tc>
+          <w:tcPr>
+            <w:tcW w:w="2207" w:type="dxa"/>
+            <w:gridSpan w:val="2"/>
+          </w:tcPr>
+          <w:p>
+            <w:pPr>
+              <w:jc w:val="both"/>
+              <w:cnfStyle w:val="000000100000"/>
+            </w:pPr>
+            <w:r>
+              <w:t>Alta</w:t>
+            </w:r>
+          </w:p>
+        </w:tc>
+        <w:tc>
+          <w:tcPr>
+            <w:tcW w:w="1924" w:type="dxa"/>
+            <w:gridSpan w:val="2"/>
+            <w:shd w:val="clear" w:color="auto" w:fill="9BBB59" w:themeFill="accent3"/>
+          </w:tcPr>
+          <w:p>
+            <w:pPr>
+              <w:jc w:val="both"/>
+              <w:cnfStyle w:val="000000100000"/>
+              <w:rPr>
+                <w:b/>
+                <w:color w:val="FFFFFF" w:themeColor="background1"/>
+              </w:rPr>
+            </w:pPr>
+            <w:r>
+              <w:rPr>
+                <w:b/>
+                <w:color w:val="FFFFFF" w:themeColor="background1"/>
+              </w:rPr>
+              <w:t>Fecha de creación</w:t>
+            </w:r>
+          </w:p>
+        </w:tc>
+        <w:tc>
+          <w:tcPr>
+            <w:tcW w:w="3145" w:type="dxa"/>
+            <w:gridSpan w:val="3"/>
+          </w:tcPr>
+          <w:p>
+            <w:pPr>
+              <w:jc w:val="both"/>
+              <w:cnfStyle w:val="000000100000"/>
+            </w:pPr>
+            <w:r>
+              <w:t>23/03/09</w:t>
+            </w:r>
+          </w:p>
+        </w:tc>
+      </w:tr>
+      <w:tr>
+        <w:tc>
+          <w:tcPr>
+            <w:cnfStyle w:val="001000000000"/>
+            <w:tcW w:w="1778" w:type="dxa"/>
+          </w:tcPr>
+          <w:p>
+            <w:pPr>
+              <w:jc w:val="both"/>
+            </w:pPr>
+            <w:r>
+              <w:t xml:space="preserve">Versión </w:t>
+            </w:r>
+          </w:p>
+        </w:tc>
+        <w:tc>
+          <w:tcPr>
+            <w:tcW w:w="2207" w:type="dxa"/>
+            <w:gridSpan w:val="2"/>
+          </w:tcPr>
+          <w:p>
+            <w:pPr>
+              <w:jc w:val="both"/>
+              <w:cnfStyle w:val="000000000000"/>
+            </w:pPr>
+            <w:r>
+              <w:t>1.0</w:t>
+            </w:r>
+          </w:p>
+        </w:tc>
+        <w:tc>
+          <w:tcPr>
+            <w:tcW w:w="1924" w:type="dxa"/>
+            <w:gridSpan w:val="2"/>
+            <w:shd w:val="clear" w:color="auto" w:fill="9BBB59" w:themeFill="accent3"/>
+          </w:tcPr>
+          <w:p>
+            <w:pPr>
+              <w:jc w:val="both"/>
+              <w:cnfStyle w:val="000000000000"/>
+              <w:rPr>
+                <w:b/>
+                <w:color w:val="FFFFFF" w:themeColor="background1"/>
+              </w:rPr>
+            </w:pPr>
+            <w:r>
+              <w:rPr>
+                <w:b/>
+                <w:color w:val="FFFFFF" w:themeColor="background1"/>
+              </w:rPr>
+              <w:t>Fecha de última actualización</w:t>
+            </w:r>
+          </w:p>
+        </w:tc>
+        <w:tc>
+          <w:tcPr>
+            <w:tcW w:w="3145" w:type="dxa"/>
+            <w:gridSpan w:val="3"/>
+          </w:tcPr>
+          <w:p>
+            <w:pPr>
+              <w:jc w:val="both"/>
+              <w:cnfStyle w:val="000000000000"/>
+            </w:pPr>
+            <w:r>
+              <w:t>23/03/09</w:t>
+            </w:r>
+          </w:p>
+        </w:tc>
+      </w:tr>
+    </w:tbl>
+    <w:p/>
+    <w:tbl>
+      <w:tblPr>
+        <w:tblStyle w:val="Cuadrculamedia3-nfasis3"/>
+        <w:tblW w:w="0" w:type="auto"/>
+        <w:tblLook w:val="04A0"/>
+      </w:tblPr>
+      <w:tblGrid>
+        <w:gridCol w:w="1778"/>
+        <w:gridCol w:w="1413"/>
+        <w:gridCol w:w="795"/>
+        <w:gridCol w:w="944"/>
+        <w:gridCol w:w="980"/>
+        <w:gridCol w:w="683"/>
+        <w:gridCol w:w="1285"/>
+        <w:gridCol w:w="1176"/>
+      </w:tblGrid>
+      <w:tr>
+        <w:trPr>
+          <w:cnfStyle w:val="100000000000"/>
+        </w:trPr>
+        <w:tc>
+          <w:tcPr>
+            <w:cnfStyle w:val="001000000000"/>
+            <w:tcW w:w="1809" w:type="dxa"/>
+          </w:tcPr>
+          <w:p>
+            <w:pPr>
+              <w:jc w:val="both"/>
+            </w:pPr>
+            <w:r>
+              <w:t>Id</w:t>
+            </w:r>
+          </w:p>
+          <w:p>
+            <w:pPr>
+              <w:jc w:val="both"/>
+            </w:pPr>
+            <w:r>
+              <w:t>Requerimiento</w:t>
+            </w:r>
+          </w:p>
+        </w:tc>
+        <w:tc>
+          <w:tcPr>
+            <w:tcW w:w="1469" w:type="dxa"/>
+            <w:shd w:val="clear" w:color="auto" w:fill="EAF1DD" w:themeFill="accent3" w:themeFillTint="33"/>
+          </w:tcPr>
+          <w:p>
+            <w:pPr>
+              <w:jc w:val="both"/>
+              <w:cnfStyle w:val="100000000000"/>
+              <w:rPr>
+                <w:b w:val="0"/>
+                <w:color w:val="auto"/>
+              </w:rPr>
+            </w:pPr>
+            <w:r>
+              <w:rPr>
+                <w:b w:val="0"/>
+                <w:color w:val="auto"/>
+              </w:rPr>
+              <w:t>IMR002</w:t>
+            </w:r>
+          </w:p>
+        </w:tc>
+        <w:tc>
+          <w:tcPr>
+            <w:tcW w:w="1740" w:type="dxa"/>
+            <w:gridSpan w:val="2"/>
+          </w:tcPr>
+          <w:p>
+            <w:pPr>
+              <w:jc w:val="both"/>
+              <w:cnfStyle w:val="100000000000"/>
+            </w:pPr>
+            <w:r>
+              <w:t>Tipo de</w:t>
+            </w:r>
+          </w:p>
+          <w:p>
+            <w:pPr>
+              <w:jc w:val="both"/>
+              <w:cnfStyle w:val="100000000000"/>
+            </w:pPr>
+            <w:r>
+              <w:t xml:space="preserve"> requerimiento</w:t>
+            </w:r>
+          </w:p>
+        </w:tc>
+        <w:tc>
+          <w:tcPr>
+            <w:tcW w:w="1786" w:type="dxa"/>
+            <w:gridSpan w:val="2"/>
+            <w:shd w:val="clear" w:color="auto" w:fill="EAF1DD" w:themeFill="accent3" w:themeFillTint="33"/>
+          </w:tcPr>
+          <w:p>
+            <w:pPr>
+              <w:jc w:val="both"/>
+              <w:cnfStyle w:val="100000000000"/>
+              <w:rPr>
+                <w:color w:val="auto"/>
+              </w:rPr>
+            </w:pPr>
+            <w:r>
+              <w:rPr>
+                <w:color w:val="auto"/>
+              </w:rPr>
+              <w:t>F</w:t>
+            </w:r>
+          </w:p>
+        </w:tc>
+        <w:tc>
+          <w:tcPr>
+            <w:tcW w:w="1029" w:type="dxa"/>
+          </w:tcPr>
+          <w:p>
+            <w:pPr>
+              <w:jc w:val="both"/>
+              <w:cnfStyle w:val="100000000000"/>
+            </w:pPr>
+            <w:r>
+              <w:t>Asociaciones</w:t>
+            </w:r>
+          </w:p>
+        </w:tc>
+        <w:tc>
+          <w:tcPr>
+            <w:tcW w:w="1221" w:type="dxa"/>
+            <w:shd w:val="clear" w:color="auto" w:fill="EAF1DD" w:themeFill="accent3" w:themeFillTint="33"/>
+          </w:tcPr>
+          <w:p>
+            <w:pPr>
+              <w:jc w:val="both"/>
+              <w:cnfStyle w:val="100000000000"/>
+              <w:rPr>
+                <w:b w:val="0"/>
+                <w:color w:val="auto"/>
+              </w:rPr>
+            </w:pPr>
+            <w:r>
+              <w:rPr>
+                <w:b w:val="0"/>
+                <w:color w:val="auto"/>
+              </w:rPr>
+              <w:t>IMCU-028</w:t>
+            </w:r>
+            <w:r>
+              <w:rPr>
+                <w:b w:val="0"/>
+                <w:color w:val="auto"/>
+              </w:rPr>
+              <w:t>,</w:t>
+            </w:r>
+          </w:p>
+          <w:p>
+            <w:pPr>
+              <w:jc w:val="both"/>
+              <w:cnfStyle w:val="100000000000"/>
+              <w:rPr>
+                <w:b w:val="0"/>
+                <w:color w:val="auto"/>
+              </w:rPr>
+            </w:pPr>
+            <w:r>
+              <w:rPr>
+                <w:rFonts w:asciiTheme="minorHAnsi" w:hAnsiTheme="minorHAnsi"/>
+                <w:b w:val="0"/>
+                <w:color w:val="000000" w:themeColor="text1"/>
+              </w:rPr>
+              <w:t>IMCU-015</w:t>
+            </w:r>
+          </w:p>
+        </w:tc>
+      </w:tr>
+      <w:tr>
+        <w:trPr>
+          <w:cnfStyle w:val="000000100000"/>
+        </w:trPr>
+        <w:tc>
+          <w:tcPr>
+            <w:cnfStyle w:val="001000000000"/>
+            <w:tcW w:w="1809" w:type="dxa"/>
+          </w:tcPr>
+          <w:p>
+            <w:pPr>
+              <w:jc w:val="both"/>
+            </w:pPr>
+            <w:r>
+              <w:t>Descripción</w:t>
+            </w:r>
+          </w:p>
+        </w:tc>
+        <w:tc>
+          <w:tcPr>
+            <w:tcW w:w="7245" w:type="dxa"/>
+            <w:gridSpan w:val="7"/>
+          </w:tcPr>
+          <w:p>
+            <w:pPr>
+              <w:jc w:val="both"/>
+              <w:cnfStyle w:val="000000100000"/>
+            </w:pPr>
+            <w:r>
+              <w:t>El sistema debe validar que el usuario</w:t>
+            </w:r>
+            <w:r>
+              <w:t xml:space="preserve"> y la contraseña dados</w:t>
+            </w:r>
+            <w:r>
+              <w:t xml:space="preserve"> exista</w:t>
+            </w:r>
+            <w:r>
+              <w:t>n</w:t>
+            </w:r>
+            <w:r>
+              <w:t xml:space="preserve"> en la base de datos </w:t>
+            </w:r>
+          </w:p>
+        </w:tc>
+      </w:tr>
+      <w:tr>
+        <w:tc>
+          <w:tcPr>
+            <w:cnfStyle w:val="001000000000"/>
+            <w:tcW w:w="1809" w:type="dxa"/>
+          </w:tcPr>
+          <w:p>
+            <w:pPr>
+              <w:jc w:val="both"/>
+            </w:pPr>
+            <w:r>
+              <w:t>Razón de ser</w:t>
+            </w:r>
+          </w:p>
+        </w:tc>
+        <w:tc>
+          <w:tcPr>
+            <w:tcW w:w="7245" w:type="dxa"/>
+            <w:gridSpan w:val="7"/>
+          </w:tcPr>
+          <w:p>
+            <w:pPr>
+              <w:jc w:val="both"/>
+              <w:cnfStyle w:val="000000000000"/>
+            </w:pPr>
+            <w:r>
+              <w:t>Para verificar que el usuario ya está registrado en el sistema.</w:t>
+            </w:r>
+          </w:p>
+        </w:tc>
+      </w:tr>
+      <w:tr>
+        <w:trPr>
+          <w:cnfStyle w:val="000000100000"/>
+        </w:trPr>
+        <w:tc>
+          <w:tcPr>
+            <w:cnfStyle w:val="001000000000"/>
+            <w:tcW w:w="1809" w:type="dxa"/>
+          </w:tcPr>
+          <w:p>
+            <w:pPr>
+              <w:jc w:val="both"/>
+            </w:pPr>
+            <w:r>
+              <w:t>Autor</w:t>
+            </w:r>
+          </w:p>
+        </w:tc>
+        <w:tc>
+          <w:tcPr>
+            <w:tcW w:w="7245" w:type="dxa"/>
+            <w:gridSpan w:val="7"/>
+          </w:tcPr>
+          <w:p>
+            <w:pPr>
+              <w:jc w:val="both"/>
+              <w:cnfStyle w:val="000000100000"/>
+            </w:pPr>
+            <w:r>
+              <w:t>María Ximena Narváez Barrera y Ana María González Urueta</w:t>
+            </w:r>
+          </w:p>
+        </w:tc>
+      </w:tr>
+      <w:tr>
+        <w:tc>
+          <w:tcPr>
+            <w:cnfStyle w:val="001000000000"/>
+            <w:tcW w:w="1809" w:type="dxa"/>
+          </w:tcPr>
+          <w:p>
+            <w:pPr>
+              <w:jc w:val="both"/>
+            </w:pPr>
+            <w:r>
+              <w:t>Encargado</w:t>
+            </w:r>
+          </w:p>
+        </w:tc>
+        <w:tc>
+          <w:tcPr>
+            <w:tcW w:w="7245" w:type="dxa"/>
+            <w:gridSpan w:val="7"/>
+          </w:tcPr>
+          <w:p>
+            <w:pPr>
+              <w:jc w:val="both"/>
+              <w:cnfStyle w:val="000000000000"/>
+            </w:pPr>
+            <w:r>
+              <w:t>María Ximena Narváez Barrera</w:t>
+            </w:r>
+          </w:p>
+        </w:tc>
+      </w:tr>
+      <w:tr>
+        <w:trPr>
+          <w:cnfStyle w:val="000000100000"/>
+        </w:trPr>
+        <w:tc>
+          <w:tcPr>
+            <w:cnfStyle w:val="001000000000"/>
             <w:tcW w:w="1809" w:type="dxa"/>
           </w:tcPr>
           <w:p>
@@ -23736,6 +24209,2271 @@
         </w:tc>
       </w:tr>
     </w:tbl>
+    <w:p/>
+    <w:tbl>
+      <w:tblPr>
+        <w:tblStyle w:val="Cuadrculamedia3-nfasis3"/>
+        <w:tblW w:w="0" w:type="auto"/>
+        <w:tblLook w:val="04A0"/>
+      </w:tblPr>
+      <w:tblGrid>
+        <w:gridCol w:w="1778"/>
+        <w:gridCol w:w="1413"/>
+        <w:gridCol w:w="795"/>
+        <w:gridCol w:w="944"/>
+        <w:gridCol w:w="980"/>
+        <w:gridCol w:w="683"/>
+        <w:gridCol w:w="1285"/>
+        <w:gridCol w:w="1176"/>
+      </w:tblGrid>
+      <w:tr>
+        <w:trPr>
+          <w:cnfStyle w:val="100000000000"/>
+        </w:trPr>
+        <w:tc>
+          <w:tcPr>
+            <w:cnfStyle w:val="001000000000"/>
+            <w:tcW w:w="1809" w:type="dxa"/>
+          </w:tcPr>
+          <w:p>
+            <w:pPr>
+              <w:jc w:val="both"/>
+            </w:pPr>
+            <w:r>
+              <w:t>Id</w:t>
+            </w:r>
+          </w:p>
+          <w:p>
+            <w:pPr>
+              <w:jc w:val="both"/>
+            </w:pPr>
+            <w:r>
+              <w:t>Requerimiento</w:t>
+            </w:r>
+          </w:p>
+        </w:tc>
+        <w:tc>
+          <w:tcPr>
+            <w:tcW w:w="1469" w:type="dxa"/>
+            <w:shd w:val="clear" w:color="auto" w:fill="EAF1DD" w:themeFill="accent3" w:themeFillTint="33"/>
+          </w:tcPr>
+          <w:p>
+            <w:pPr>
+              <w:jc w:val="both"/>
+              <w:cnfStyle w:val="100000000000"/>
+              <w:rPr>
+                <w:b w:val="0"/>
+                <w:color w:val="auto"/>
+              </w:rPr>
+            </w:pPr>
+            <w:r>
+              <w:rPr>
+                <w:b w:val="0"/>
+                <w:color w:val="auto"/>
+              </w:rPr>
+              <w:t>IMR003</w:t>
+            </w:r>
+          </w:p>
+        </w:tc>
+        <w:tc>
+          <w:tcPr>
+            <w:tcW w:w="1740" w:type="dxa"/>
+            <w:gridSpan w:val="2"/>
+          </w:tcPr>
+          <w:p>
+            <w:pPr>
+              <w:jc w:val="both"/>
+              <w:cnfStyle w:val="100000000000"/>
+            </w:pPr>
+            <w:r>
+              <w:t>Tipo de</w:t>
+            </w:r>
+          </w:p>
+          <w:p>
+            <w:pPr>
+              <w:jc w:val="both"/>
+              <w:cnfStyle w:val="100000000000"/>
+            </w:pPr>
+            <w:r>
+              <w:t xml:space="preserve"> requerimiento</w:t>
+            </w:r>
+          </w:p>
+        </w:tc>
+        <w:tc>
+          <w:tcPr>
+            <w:tcW w:w="1786" w:type="dxa"/>
+            <w:gridSpan w:val="2"/>
+            <w:shd w:val="clear" w:color="auto" w:fill="EAF1DD" w:themeFill="accent3" w:themeFillTint="33"/>
+          </w:tcPr>
+          <w:p>
+            <w:pPr>
+              <w:jc w:val="both"/>
+              <w:cnfStyle w:val="100000000000"/>
+              <w:rPr>
+                <w:color w:val="auto"/>
+              </w:rPr>
+            </w:pPr>
+            <w:r>
+              <w:rPr>
+                <w:color w:val="auto"/>
+              </w:rPr>
+              <w:t>F</w:t>
+            </w:r>
+          </w:p>
+        </w:tc>
+        <w:tc>
+          <w:tcPr>
+            <w:tcW w:w="1029" w:type="dxa"/>
+          </w:tcPr>
+          <w:p>
+            <w:pPr>
+              <w:jc w:val="both"/>
+              <w:cnfStyle w:val="100000000000"/>
+            </w:pPr>
+            <w:r>
+              <w:t>Asociaciones</w:t>
+            </w:r>
+          </w:p>
+        </w:tc>
+        <w:tc>
+          <w:tcPr>
+            <w:tcW w:w="1221" w:type="dxa"/>
+            <w:shd w:val="clear" w:color="auto" w:fill="EAF1DD" w:themeFill="accent3" w:themeFillTint="33"/>
+          </w:tcPr>
+          <w:p>
+            <w:pPr>
+              <w:jc w:val="both"/>
+              <w:cnfStyle w:val="100000000000"/>
+              <w:rPr>
+                <w:rFonts w:asciiTheme="minorHAnsi" w:hAnsiTheme="minorHAnsi"/>
+                <w:b w:val="0"/>
+                <w:color w:val="000000" w:themeColor="text1"/>
+              </w:rPr>
+            </w:pPr>
+            <w:r>
+              <w:rPr>
+                <w:rFonts w:asciiTheme="minorHAnsi" w:hAnsiTheme="minorHAnsi"/>
+                <w:b w:val="0"/>
+                <w:color w:val="000000" w:themeColor="text1"/>
+              </w:rPr>
+              <w:t>IMCU-0</w:t>
+            </w:r>
+            <w:r>
+              <w:rPr>
+                <w:rFonts w:asciiTheme="minorHAnsi" w:hAnsiTheme="minorHAnsi"/>
+                <w:b w:val="0"/>
+                <w:color w:val="000000" w:themeColor="text1"/>
+              </w:rPr>
+              <w:t xml:space="preserve">28, </w:t>
+            </w:r>
+            <w:r>
+              <w:rPr>
+                <w:rFonts w:asciiTheme="minorHAnsi" w:hAnsiTheme="minorHAnsi"/>
+                <w:b w:val="0"/>
+                <w:color w:val="000000" w:themeColor="text1"/>
+              </w:rPr>
+              <w:t>IMCU-015</w:t>
+            </w:r>
+          </w:p>
+        </w:tc>
+      </w:tr>
+      <w:tr>
+        <w:trPr>
+          <w:cnfStyle w:val="000000100000"/>
+        </w:trPr>
+        <w:tc>
+          <w:tcPr>
+            <w:cnfStyle w:val="001000000000"/>
+            <w:tcW w:w="1809" w:type="dxa"/>
+          </w:tcPr>
+          <w:p>
+            <w:pPr>
+              <w:jc w:val="both"/>
+            </w:pPr>
+            <w:r>
+              <w:t>Descripción</w:t>
+            </w:r>
+          </w:p>
+        </w:tc>
+        <w:tc>
+          <w:tcPr>
+            <w:tcW w:w="7245" w:type="dxa"/>
+            <w:gridSpan w:val="7"/>
+          </w:tcPr>
+          <w:p>
+            <w:pPr>
+              <w:jc w:val="both"/>
+              <w:cnfStyle w:val="000000100000"/>
+            </w:pPr>
+            <w:r>
+              <w:t xml:space="preserve">El sistema debe validar que el nombre de usuario y la contraseña coincidan </w:t>
+            </w:r>
+          </w:p>
+        </w:tc>
+      </w:tr>
+      <w:tr>
+        <w:tc>
+          <w:tcPr>
+            <w:cnfStyle w:val="001000000000"/>
+            <w:tcW w:w="1809" w:type="dxa"/>
+          </w:tcPr>
+          <w:p>
+            <w:pPr>
+              <w:jc w:val="both"/>
+            </w:pPr>
+            <w:r>
+              <w:t>Razón de ser</w:t>
+            </w:r>
+          </w:p>
+        </w:tc>
+        <w:tc>
+          <w:tcPr>
+            <w:tcW w:w="7245" w:type="dxa"/>
+            <w:gridSpan w:val="7"/>
+          </w:tcPr>
+          <w:p>
+            <w:pPr>
+              <w:jc w:val="both"/>
+              <w:cnfStyle w:val="000000000000"/>
+            </w:pPr>
+            <w:r>
+              <w:t>Para verificar la validez de la contraseña según el nombre de usuario y evitar inseguridad en el ingreso a las cuentas.</w:t>
+            </w:r>
+          </w:p>
+        </w:tc>
+      </w:tr>
+      <w:tr>
+        <w:trPr>
+          <w:cnfStyle w:val="000000100000"/>
+        </w:trPr>
+        <w:tc>
+          <w:tcPr>
+            <w:cnfStyle w:val="001000000000"/>
+            <w:tcW w:w="1809" w:type="dxa"/>
+          </w:tcPr>
+          <w:p>
+            <w:pPr>
+              <w:jc w:val="both"/>
+            </w:pPr>
+            <w:r>
+              <w:t>Autor</w:t>
+            </w:r>
+          </w:p>
+        </w:tc>
+        <w:tc>
+          <w:tcPr>
+            <w:tcW w:w="7245" w:type="dxa"/>
+            <w:gridSpan w:val="7"/>
+          </w:tcPr>
+          <w:p>
+            <w:pPr>
+              <w:jc w:val="both"/>
+              <w:cnfStyle w:val="000000100000"/>
+            </w:pPr>
+            <w:r>
+              <w:t>María Ximena Narváez Barrera y Ana María González Urueta</w:t>
+            </w:r>
+          </w:p>
+        </w:tc>
+      </w:tr>
+      <w:tr>
+        <w:tc>
+          <w:tcPr>
+            <w:cnfStyle w:val="001000000000"/>
+            <w:tcW w:w="1809" w:type="dxa"/>
+          </w:tcPr>
+          <w:p>
+            <w:pPr>
+              <w:jc w:val="both"/>
+            </w:pPr>
+            <w:r>
+              <w:t>Encargado</w:t>
+            </w:r>
+          </w:p>
+        </w:tc>
+        <w:tc>
+          <w:tcPr>
+            <w:tcW w:w="7245" w:type="dxa"/>
+            <w:gridSpan w:val="7"/>
+          </w:tcPr>
+          <w:p>
+            <w:pPr>
+              <w:jc w:val="both"/>
+              <w:cnfStyle w:val="000000000000"/>
+            </w:pPr>
+            <w:r>
+              <w:t>María Ximena Narváez Barrera</w:t>
+            </w:r>
+          </w:p>
+        </w:tc>
+      </w:tr>
+      <w:tr>
+        <w:trPr>
+          <w:cnfStyle w:val="000000100000"/>
+        </w:trPr>
+        <w:tc>
+          <w:tcPr>
+            <w:cnfStyle w:val="001000000000"/>
+            <w:tcW w:w="1809" w:type="dxa"/>
+          </w:tcPr>
+          <w:p>
+            <w:pPr>
+              <w:jc w:val="both"/>
+            </w:pPr>
+            <w:r>
+              <w:t>Prioridad</w:t>
+            </w:r>
+          </w:p>
+        </w:tc>
+        <w:tc>
+          <w:tcPr>
+            <w:tcW w:w="2264" w:type="dxa"/>
+            <w:gridSpan w:val="2"/>
+          </w:tcPr>
+          <w:p>
+            <w:pPr>
+              <w:jc w:val="both"/>
+              <w:cnfStyle w:val="000000100000"/>
+            </w:pPr>
+            <w:r>
+              <w:t>Alta</w:t>
+            </w:r>
+          </w:p>
+        </w:tc>
+        <w:tc>
+          <w:tcPr>
+            <w:tcW w:w="1988" w:type="dxa"/>
+            <w:gridSpan w:val="2"/>
+            <w:shd w:val="clear" w:color="auto" w:fill="9BBB59" w:themeFill="accent3"/>
+          </w:tcPr>
+          <w:p>
+            <w:pPr>
+              <w:jc w:val="both"/>
+              <w:cnfStyle w:val="000000100000"/>
+              <w:rPr>
+                <w:b/>
+                <w:color w:val="FFFFFF" w:themeColor="background1"/>
+              </w:rPr>
+            </w:pPr>
+            <w:r>
+              <w:rPr>
+                <w:b/>
+                <w:color w:val="FFFFFF" w:themeColor="background1"/>
+              </w:rPr>
+              <w:t>Fecha de creación</w:t>
+            </w:r>
+          </w:p>
+        </w:tc>
+        <w:tc>
+          <w:tcPr>
+            <w:tcW w:w="2993" w:type="dxa"/>
+            <w:gridSpan w:val="3"/>
+          </w:tcPr>
+          <w:p>
+            <w:pPr>
+              <w:jc w:val="both"/>
+              <w:cnfStyle w:val="000000100000"/>
+            </w:pPr>
+            <w:r>
+              <w:t>23/03/09</w:t>
+            </w:r>
+          </w:p>
+        </w:tc>
+      </w:tr>
+      <w:tr>
+        <w:tc>
+          <w:tcPr>
+            <w:cnfStyle w:val="001000000000"/>
+            <w:tcW w:w="1809" w:type="dxa"/>
+          </w:tcPr>
+          <w:p>
+            <w:pPr>
+              <w:jc w:val="both"/>
+            </w:pPr>
+            <w:r>
+              <w:t xml:space="preserve">Versión </w:t>
+            </w:r>
+          </w:p>
+        </w:tc>
+        <w:tc>
+          <w:tcPr>
+            <w:tcW w:w="2264" w:type="dxa"/>
+            <w:gridSpan w:val="2"/>
+          </w:tcPr>
+          <w:p>
+            <w:pPr>
+              <w:jc w:val="both"/>
+              <w:cnfStyle w:val="000000000000"/>
+            </w:pPr>
+            <w:r>
+              <w:t>1.0</w:t>
+            </w:r>
+          </w:p>
+        </w:tc>
+        <w:tc>
+          <w:tcPr>
+            <w:tcW w:w="1988" w:type="dxa"/>
+            <w:gridSpan w:val="2"/>
+            <w:shd w:val="clear" w:color="auto" w:fill="9BBB59" w:themeFill="accent3"/>
+          </w:tcPr>
+          <w:p>
+            <w:pPr>
+              <w:jc w:val="both"/>
+              <w:cnfStyle w:val="000000000000"/>
+              <w:rPr>
+                <w:b/>
+                <w:color w:val="FFFFFF" w:themeColor="background1"/>
+              </w:rPr>
+            </w:pPr>
+            <w:r>
+              <w:rPr>
+                <w:b/>
+                <w:color w:val="FFFFFF" w:themeColor="background1"/>
+              </w:rPr>
+              <w:t>Fecha de última actualización</w:t>
+            </w:r>
+          </w:p>
+        </w:tc>
+        <w:tc>
+          <w:tcPr>
+            <w:tcW w:w="2993" w:type="dxa"/>
+            <w:gridSpan w:val="3"/>
+          </w:tcPr>
+          <w:p>
+            <w:pPr>
+              <w:jc w:val="both"/>
+              <w:cnfStyle w:val="000000000000"/>
+            </w:pPr>
+            <w:r>
+              <w:t>2</w:t>
+            </w:r>
+            <w:r>
+              <w:t>5</w:t>
+            </w:r>
+            <w:r>
+              <w:t>/03/09</w:t>
+            </w:r>
+          </w:p>
+        </w:tc>
+      </w:tr>
+    </w:tbl>
+    <w:p/>
+    <w:tbl>
+      <w:tblPr>
+        <w:tblStyle w:val="Cuadrculamedia3-nfasis3"/>
+        <w:tblW w:w="0" w:type="auto"/>
+        <w:tblLook w:val="04A0"/>
+      </w:tblPr>
+      <w:tblGrid>
+        <w:gridCol w:w="1775"/>
+        <w:gridCol w:w="1410"/>
+        <w:gridCol w:w="795"/>
+        <w:gridCol w:w="944"/>
+        <w:gridCol w:w="978"/>
+        <w:gridCol w:w="681"/>
+        <w:gridCol w:w="1285"/>
+        <w:gridCol w:w="1186"/>
+      </w:tblGrid>
+      <w:tr>
+        <w:trPr>
+          <w:cnfStyle w:val="100000000000"/>
+        </w:trPr>
+        <w:tc>
+          <w:tcPr>
+            <w:cnfStyle w:val="001000000000"/>
+            <w:tcW w:w="1809" w:type="dxa"/>
+          </w:tcPr>
+          <w:p>
+            <w:pPr>
+              <w:jc w:val="both"/>
+            </w:pPr>
+            <w:r>
+              <w:t>Id</w:t>
+            </w:r>
+          </w:p>
+          <w:p>
+            <w:pPr>
+              <w:jc w:val="both"/>
+            </w:pPr>
+            <w:r>
+              <w:t>Requerimiento</w:t>
+            </w:r>
+          </w:p>
+        </w:tc>
+        <w:tc>
+          <w:tcPr>
+            <w:tcW w:w="1469" w:type="dxa"/>
+            <w:shd w:val="clear" w:color="auto" w:fill="EAF1DD" w:themeFill="accent3" w:themeFillTint="33"/>
+          </w:tcPr>
+          <w:p>
+            <w:pPr>
+              <w:jc w:val="both"/>
+              <w:cnfStyle w:val="100000000000"/>
+              <w:rPr>
+                <w:b w:val="0"/>
+                <w:color w:val="auto"/>
+              </w:rPr>
+            </w:pPr>
+            <w:r>
+              <w:rPr>
+                <w:b w:val="0"/>
+                <w:color w:val="auto"/>
+              </w:rPr>
+              <w:t>IMR004</w:t>
+            </w:r>
+          </w:p>
+        </w:tc>
+        <w:tc>
+          <w:tcPr>
+            <w:tcW w:w="1740" w:type="dxa"/>
+            <w:gridSpan w:val="2"/>
+          </w:tcPr>
+          <w:p>
+            <w:pPr>
+              <w:jc w:val="both"/>
+              <w:cnfStyle w:val="100000000000"/>
+            </w:pPr>
+            <w:r>
+              <w:t>Tipo de</w:t>
+            </w:r>
+          </w:p>
+          <w:p>
+            <w:pPr>
+              <w:jc w:val="both"/>
+              <w:cnfStyle w:val="100000000000"/>
+            </w:pPr>
+            <w:r>
+              <w:t xml:space="preserve"> requerimiento</w:t>
+            </w:r>
+          </w:p>
+        </w:tc>
+        <w:tc>
+          <w:tcPr>
+            <w:tcW w:w="1786" w:type="dxa"/>
+            <w:gridSpan w:val="2"/>
+            <w:shd w:val="clear" w:color="auto" w:fill="EAF1DD" w:themeFill="accent3" w:themeFillTint="33"/>
+          </w:tcPr>
+          <w:p>
+            <w:pPr>
+              <w:jc w:val="both"/>
+              <w:cnfStyle w:val="100000000000"/>
+              <w:rPr>
+                <w:color w:val="auto"/>
+              </w:rPr>
+            </w:pPr>
+            <w:r>
+              <w:rPr>
+                <w:color w:val="auto"/>
+              </w:rPr>
+              <w:t>F</w:t>
+            </w:r>
+          </w:p>
+        </w:tc>
+        <w:tc>
+          <w:tcPr>
+            <w:tcW w:w="1029" w:type="dxa"/>
+          </w:tcPr>
+          <w:p>
+            <w:pPr>
+              <w:jc w:val="both"/>
+              <w:cnfStyle w:val="100000000000"/>
+            </w:pPr>
+            <w:r>
+              <w:t>Asociaciones</w:t>
+            </w:r>
+          </w:p>
+        </w:tc>
+        <w:tc>
+          <w:tcPr>
+            <w:tcW w:w="1221" w:type="dxa"/>
+            <w:shd w:val="clear" w:color="auto" w:fill="EAF1DD" w:themeFill="accent3" w:themeFillTint="33"/>
+          </w:tcPr>
+          <w:p>
+            <w:pPr>
+              <w:jc w:val="both"/>
+              <w:cnfStyle w:val="100000000000"/>
+              <w:rPr>
+                <w:b w:val="0"/>
+                <w:color w:val="000000" w:themeColor="text1"/>
+              </w:rPr>
+            </w:pPr>
+            <w:r>
+              <w:rPr>
+                <w:b w:val="0"/>
+                <w:color w:val="000000" w:themeColor="text1"/>
+              </w:rPr>
+              <w:t>IMCU-025</w:t>
+            </w:r>
+            <w:r>
+              <w:rPr>
+                <w:b w:val="0"/>
+                <w:color w:val="000000" w:themeColor="text1"/>
+              </w:rPr>
+              <w:t>,</w:t>
+            </w:r>
+          </w:p>
+          <w:p>
+            <w:pPr>
+              <w:jc w:val="both"/>
+              <w:cnfStyle w:val="100000000000"/>
+              <w:rPr>
+                <w:color w:val="auto"/>
+              </w:rPr>
+            </w:pPr>
+            <w:r>
+              <w:rPr>
+                <w:b w:val="0"/>
+                <w:color w:val="auto"/>
+              </w:rPr>
+              <w:t>IMR005</w:t>
+            </w:r>
+          </w:p>
+        </w:tc>
+      </w:tr>
+      <w:tr>
+        <w:trPr>
+          <w:cnfStyle w:val="000000100000"/>
+        </w:trPr>
+        <w:tc>
+          <w:tcPr>
+            <w:cnfStyle w:val="001000000000"/>
+            <w:tcW w:w="1809" w:type="dxa"/>
+          </w:tcPr>
+          <w:p>
+            <w:pPr>
+              <w:jc w:val="both"/>
+            </w:pPr>
+            <w:r>
+              <w:t>Descripción</w:t>
+            </w:r>
+          </w:p>
+        </w:tc>
+        <w:tc>
+          <w:tcPr>
+            <w:tcW w:w="7245" w:type="dxa"/>
+            <w:gridSpan w:val="7"/>
+          </w:tcPr>
+          <w:p>
+            <w:pPr>
+              <w:cnfStyle w:val="000000100000"/>
+              <w:rPr>
+                <w:lang w:val="es-ES_tradnl"/>
+              </w:rPr>
+            </w:pPr>
+            <w:r>
+              <w:t>El sistema debe</w:t>
+            </w:r>
+            <w:r>
+              <w:t xml:space="preserve"> validar que la contraseña tenga número de caracteres mínimos (6 caracteres mínimo).</w:t>
+            </w:r>
+          </w:p>
+        </w:tc>
+      </w:tr>
+      <w:tr>
+        <w:tc>
+          <w:tcPr>
+            <w:cnfStyle w:val="001000000000"/>
+            <w:tcW w:w="1809" w:type="dxa"/>
+          </w:tcPr>
+          <w:p>
+            <w:pPr>
+              <w:jc w:val="both"/>
+            </w:pPr>
+            <w:r>
+              <w:t>Razón de ser</w:t>
+            </w:r>
+          </w:p>
+        </w:tc>
+        <w:tc>
+          <w:tcPr>
+            <w:tcW w:w="7245" w:type="dxa"/>
+            <w:gridSpan w:val="7"/>
+          </w:tcPr>
+          <w:p>
+            <w:pPr>
+              <w:jc w:val="both"/>
+              <w:cnfStyle w:val="000000000000"/>
+            </w:pPr>
+            <w:r>
+              <w:t>Garantizar la integridad de los datos de cada usuario, usando un mínimo de seguridad al registrarse.</w:t>
+            </w:r>
+          </w:p>
+        </w:tc>
+      </w:tr>
+      <w:tr>
+        <w:trPr>
+          <w:cnfStyle w:val="000000100000"/>
+        </w:trPr>
+        <w:tc>
+          <w:tcPr>
+            <w:cnfStyle w:val="001000000000"/>
+            <w:tcW w:w="1809" w:type="dxa"/>
+          </w:tcPr>
+          <w:p>
+            <w:pPr>
+              <w:jc w:val="both"/>
+            </w:pPr>
+            <w:r>
+              <w:t>Autor</w:t>
+            </w:r>
+          </w:p>
+        </w:tc>
+        <w:tc>
+          <w:tcPr>
+            <w:tcW w:w="7245" w:type="dxa"/>
+            <w:gridSpan w:val="7"/>
+          </w:tcPr>
+          <w:p>
+            <w:pPr>
+              <w:jc w:val="both"/>
+              <w:cnfStyle w:val="000000100000"/>
+            </w:pPr>
+            <w:r>
+              <w:t>María Ximena Narváez Barrera y Ana María González Urueta</w:t>
+            </w:r>
+          </w:p>
+        </w:tc>
+      </w:tr>
+      <w:tr>
+        <w:tc>
+          <w:tcPr>
+            <w:cnfStyle w:val="001000000000"/>
+            <w:tcW w:w="1809" w:type="dxa"/>
+          </w:tcPr>
+          <w:p>
+            <w:pPr>
+              <w:jc w:val="both"/>
+            </w:pPr>
+            <w:r>
+              <w:t>Encargado</w:t>
+            </w:r>
+          </w:p>
+        </w:tc>
+        <w:tc>
+          <w:tcPr>
+            <w:tcW w:w="7245" w:type="dxa"/>
+            <w:gridSpan w:val="7"/>
+          </w:tcPr>
+          <w:p>
+            <w:pPr>
+              <w:jc w:val="both"/>
+              <w:cnfStyle w:val="000000000000"/>
+            </w:pPr>
+            <w:r>
+              <w:t>María Ximena Narváez Barrera</w:t>
+            </w:r>
+          </w:p>
+        </w:tc>
+      </w:tr>
+      <w:tr>
+        <w:trPr>
+          <w:cnfStyle w:val="000000100000"/>
+        </w:trPr>
+        <w:tc>
+          <w:tcPr>
+            <w:cnfStyle w:val="001000000000"/>
+            <w:tcW w:w="1809" w:type="dxa"/>
+          </w:tcPr>
+          <w:p>
+            <w:pPr>
+              <w:jc w:val="both"/>
+            </w:pPr>
+            <w:r>
+              <w:t>Prioridad</w:t>
+            </w:r>
+          </w:p>
+        </w:tc>
+        <w:tc>
+          <w:tcPr>
+            <w:tcW w:w="2264" w:type="dxa"/>
+            <w:gridSpan w:val="2"/>
+          </w:tcPr>
+          <w:p>
+            <w:pPr>
+              <w:jc w:val="both"/>
+              <w:cnfStyle w:val="000000100000"/>
+            </w:pPr>
+            <w:r>
+              <w:t>Alta</w:t>
+            </w:r>
+          </w:p>
+        </w:tc>
+        <w:tc>
+          <w:tcPr>
+            <w:tcW w:w="1988" w:type="dxa"/>
+            <w:gridSpan w:val="2"/>
+            <w:shd w:val="clear" w:color="auto" w:fill="9BBB59" w:themeFill="accent3"/>
+          </w:tcPr>
+          <w:p>
+            <w:pPr>
+              <w:jc w:val="both"/>
+              <w:cnfStyle w:val="000000100000"/>
+              <w:rPr>
+                <w:b/>
+                <w:color w:val="FFFFFF" w:themeColor="background1"/>
+              </w:rPr>
+            </w:pPr>
+            <w:r>
+              <w:rPr>
+                <w:b/>
+                <w:color w:val="FFFFFF" w:themeColor="background1"/>
+              </w:rPr>
+              <w:t>Fecha de creación</w:t>
+            </w:r>
+          </w:p>
+        </w:tc>
+        <w:tc>
+          <w:tcPr>
+            <w:tcW w:w="2993" w:type="dxa"/>
+            <w:gridSpan w:val="3"/>
+          </w:tcPr>
+          <w:p>
+            <w:pPr>
+              <w:jc w:val="both"/>
+              <w:cnfStyle w:val="000000100000"/>
+            </w:pPr>
+            <w:r>
+              <w:t>23/03/09</w:t>
+            </w:r>
+          </w:p>
+        </w:tc>
+      </w:tr>
+      <w:tr>
+        <w:tc>
+          <w:tcPr>
+            <w:cnfStyle w:val="001000000000"/>
+            <w:tcW w:w="1809" w:type="dxa"/>
+          </w:tcPr>
+          <w:p>
+            <w:pPr>
+              <w:jc w:val="both"/>
+            </w:pPr>
+            <w:r>
+              <w:t xml:space="preserve">Versión </w:t>
+            </w:r>
+          </w:p>
+        </w:tc>
+        <w:tc>
+          <w:tcPr>
+            <w:tcW w:w="2264" w:type="dxa"/>
+            <w:gridSpan w:val="2"/>
+          </w:tcPr>
+          <w:p>
+            <w:pPr>
+              <w:jc w:val="both"/>
+              <w:cnfStyle w:val="000000000000"/>
+            </w:pPr>
+            <w:r>
+              <w:t>1.</w:t>
+            </w:r>
+            <w:r>
+              <w:t>0</w:t>
+            </w:r>
+          </w:p>
+        </w:tc>
+        <w:tc>
+          <w:tcPr>
+            <w:tcW w:w="1988" w:type="dxa"/>
+            <w:gridSpan w:val="2"/>
+            <w:shd w:val="clear" w:color="auto" w:fill="9BBB59" w:themeFill="accent3"/>
+          </w:tcPr>
+          <w:p>
+            <w:pPr>
+              <w:jc w:val="both"/>
+              <w:cnfStyle w:val="000000000000"/>
+              <w:rPr>
+                <w:b/>
+                <w:color w:val="FFFFFF" w:themeColor="background1"/>
+              </w:rPr>
+            </w:pPr>
+            <w:r>
+              <w:rPr>
+                <w:b/>
+                <w:color w:val="FFFFFF" w:themeColor="background1"/>
+              </w:rPr>
+              <w:t>Fecha de última actualización</w:t>
+            </w:r>
+          </w:p>
+        </w:tc>
+        <w:tc>
+          <w:tcPr>
+            <w:tcW w:w="2993" w:type="dxa"/>
+            <w:gridSpan w:val="3"/>
+          </w:tcPr>
+          <w:p>
+            <w:pPr>
+              <w:jc w:val="both"/>
+              <w:cnfStyle w:val="000000000000"/>
+            </w:pPr>
+            <w:r>
+              <w:t>2</w:t>
+            </w:r>
+            <w:r>
+              <w:t>5</w:t>
+            </w:r>
+            <w:r>
+              <w:t>/03/09</w:t>
+            </w:r>
+          </w:p>
+        </w:tc>
+      </w:tr>
+    </w:tbl>
+    <w:p/>
+    <w:tbl>
+      <w:tblPr>
+        <w:tblStyle w:val="Cuadrculamedia3-nfasis3"/>
+        <w:tblW w:w="0" w:type="auto"/>
+        <w:tblLook w:val="04A0"/>
+      </w:tblPr>
+      <w:tblGrid>
+        <w:gridCol w:w="1778"/>
+        <w:gridCol w:w="1413"/>
+        <w:gridCol w:w="795"/>
+        <w:gridCol w:w="944"/>
+        <w:gridCol w:w="980"/>
+        <w:gridCol w:w="683"/>
+        <w:gridCol w:w="1285"/>
+        <w:gridCol w:w="1176"/>
+      </w:tblGrid>
+      <w:tr>
+        <w:trPr>
+          <w:cnfStyle w:val="100000000000"/>
+        </w:trPr>
+        <w:tc>
+          <w:tcPr>
+            <w:cnfStyle w:val="001000000000"/>
+            <w:tcW w:w="1809" w:type="dxa"/>
+          </w:tcPr>
+          <w:p>
+            <w:pPr>
+              <w:jc w:val="both"/>
+            </w:pPr>
+            <w:r>
+              <w:t>Id</w:t>
+            </w:r>
+          </w:p>
+          <w:p>
+            <w:pPr>
+              <w:jc w:val="both"/>
+            </w:pPr>
+            <w:r>
+              <w:t>Requerimiento</w:t>
+            </w:r>
+          </w:p>
+        </w:tc>
+        <w:tc>
+          <w:tcPr>
+            <w:tcW w:w="1469" w:type="dxa"/>
+            <w:shd w:val="clear" w:color="auto" w:fill="EAF1DD" w:themeFill="accent3" w:themeFillTint="33"/>
+          </w:tcPr>
+          <w:p>
+            <w:pPr>
+              <w:jc w:val="both"/>
+              <w:cnfStyle w:val="100000000000"/>
+              <w:rPr>
+                <w:b w:val="0"/>
+                <w:color w:val="auto"/>
+              </w:rPr>
+            </w:pPr>
+            <w:r>
+              <w:rPr>
+                <w:b w:val="0"/>
+                <w:color w:val="auto"/>
+              </w:rPr>
+              <w:t>IMR005</w:t>
+            </w:r>
+          </w:p>
+        </w:tc>
+        <w:tc>
+          <w:tcPr>
+            <w:tcW w:w="1740" w:type="dxa"/>
+            <w:gridSpan w:val="2"/>
+          </w:tcPr>
+          <w:p>
+            <w:pPr>
+              <w:jc w:val="both"/>
+              <w:cnfStyle w:val="100000000000"/>
+            </w:pPr>
+            <w:r>
+              <w:t>Tipo de</w:t>
+            </w:r>
+          </w:p>
+          <w:p>
+            <w:pPr>
+              <w:jc w:val="both"/>
+              <w:cnfStyle w:val="100000000000"/>
+            </w:pPr>
+            <w:r>
+              <w:t xml:space="preserve"> requerimiento</w:t>
+            </w:r>
+          </w:p>
+        </w:tc>
+        <w:tc>
+          <w:tcPr>
+            <w:tcW w:w="1786" w:type="dxa"/>
+            <w:gridSpan w:val="2"/>
+            <w:shd w:val="clear" w:color="auto" w:fill="EAF1DD" w:themeFill="accent3" w:themeFillTint="33"/>
+          </w:tcPr>
+          <w:p>
+            <w:pPr>
+              <w:jc w:val="both"/>
+              <w:cnfStyle w:val="100000000000"/>
+              <w:rPr>
+                <w:color w:val="auto"/>
+              </w:rPr>
+            </w:pPr>
+            <w:r>
+              <w:rPr>
+                <w:color w:val="auto"/>
+              </w:rPr>
+              <w:t>F</w:t>
+            </w:r>
+          </w:p>
+        </w:tc>
+        <w:tc>
+          <w:tcPr>
+            <w:tcW w:w="1029" w:type="dxa"/>
+          </w:tcPr>
+          <w:p>
+            <w:pPr>
+              <w:jc w:val="both"/>
+              <w:cnfStyle w:val="100000000000"/>
+            </w:pPr>
+            <w:r>
+              <w:t>Asociaciones</w:t>
+            </w:r>
+          </w:p>
+        </w:tc>
+        <w:tc>
+          <w:tcPr>
+            <w:tcW w:w="1221" w:type="dxa"/>
+            <w:shd w:val="clear" w:color="auto" w:fill="EAF1DD" w:themeFill="accent3" w:themeFillTint="33"/>
+          </w:tcPr>
+          <w:p>
+            <w:pPr>
+              <w:jc w:val="both"/>
+              <w:cnfStyle w:val="100000000000"/>
+              <w:rPr>
+                <w:color w:val="auto"/>
+              </w:rPr>
+            </w:pPr>
+            <w:r>
+              <w:rPr>
+                <w:b w:val="0"/>
+                <w:color w:val="000000" w:themeColor="text1"/>
+              </w:rPr>
+              <w:t>IMCU-025</w:t>
+            </w:r>
+          </w:p>
+        </w:tc>
+      </w:tr>
+      <w:tr>
+        <w:trPr>
+          <w:cnfStyle w:val="000000100000"/>
+        </w:trPr>
+        <w:tc>
+          <w:tcPr>
+            <w:cnfStyle w:val="001000000000"/>
+            <w:tcW w:w="1809" w:type="dxa"/>
+          </w:tcPr>
+          <w:p>
+            <w:pPr>
+              <w:jc w:val="both"/>
+            </w:pPr>
+            <w:r>
+              <w:t>Descripción</w:t>
+            </w:r>
+          </w:p>
+        </w:tc>
+        <w:tc>
+          <w:tcPr>
+            <w:tcW w:w="7245" w:type="dxa"/>
+            <w:gridSpan w:val="7"/>
+          </w:tcPr>
+          <w:p>
+            <w:pPr>
+              <w:cnfStyle w:val="000000100000"/>
+              <w:rPr>
+                <w:lang w:val="es-CO"/>
+              </w:rPr>
+            </w:pPr>
+            <w:r>
+              <w:t xml:space="preserve">El sistema debe </w:t>
+            </w:r>
+            <w:r>
+              <w:t xml:space="preserve">poder </w:t>
+            </w:r>
+            <w:r>
+              <w:t xml:space="preserve">notificar </w:t>
+            </w:r>
+            <w:r>
+              <w:t xml:space="preserve">al usuario </w:t>
+            </w:r>
+            <w:r>
+              <w:t xml:space="preserve">que </w:t>
+            </w:r>
+            <w:r>
+              <w:t xml:space="preserve">su </w:t>
+            </w:r>
+            <w:r>
+              <w:t xml:space="preserve">registro </w:t>
+            </w:r>
+            <w:r>
+              <w:t>en el sistema</w:t>
+            </w:r>
+            <w:r>
+              <w:t xml:space="preserve"> es exitoso</w:t>
+            </w:r>
+            <w:r>
+              <w:t xml:space="preserve"> o fallido.</w:t>
+            </w:r>
+          </w:p>
+        </w:tc>
+      </w:tr>
+      <w:tr>
+        <w:tc>
+          <w:tcPr>
+            <w:cnfStyle w:val="001000000000"/>
+            <w:tcW w:w="1809" w:type="dxa"/>
+          </w:tcPr>
+          <w:p>
+            <w:pPr>
+              <w:jc w:val="both"/>
+            </w:pPr>
+            <w:r>
+              <w:lastRenderedPageBreak/>
+              <w:t>Razón de ser</w:t>
+            </w:r>
+          </w:p>
+        </w:tc>
+        <w:tc>
+          <w:tcPr>
+            <w:tcW w:w="7245" w:type="dxa"/>
+            <w:gridSpan w:val="7"/>
+          </w:tcPr>
+          <w:p>
+            <w:pPr>
+              <w:jc w:val="both"/>
+              <w:cnfStyle w:val="000000000000"/>
+            </w:pPr>
+            <w:r>
+              <w:t>Para que el usuario esté al tanto del estado del proceso de registro que hizo en el sistema.</w:t>
+            </w:r>
+          </w:p>
+        </w:tc>
+      </w:tr>
+      <w:tr>
+        <w:trPr>
+          <w:cnfStyle w:val="000000100000"/>
+        </w:trPr>
+        <w:tc>
+          <w:tcPr>
+            <w:cnfStyle w:val="001000000000"/>
+            <w:tcW w:w="1809" w:type="dxa"/>
+          </w:tcPr>
+          <w:p>
+            <w:pPr>
+              <w:jc w:val="both"/>
+            </w:pPr>
+            <w:r>
+              <w:t>Autor</w:t>
+            </w:r>
+          </w:p>
+        </w:tc>
+        <w:tc>
+          <w:tcPr>
+            <w:tcW w:w="7245" w:type="dxa"/>
+            <w:gridSpan w:val="7"/>
+          </w:tcPr>
+          <w:p>
+            <w:pPr>
+              <w:ind w:left="708" w:hanging="708"/>
+              <w:cnfStyle w:val="000000100000"/>
+            </w:pPr>
+            <w:r>
+              <w:t>María Ximena Narváez Barrera</w:t>
+            </w:r>
+            <w:r>
+              <w:t>,</w:t>
+            </w:r>
+            <w:r>
+              <w:t xml:space="preserve">  Ana María González Urueta</w:t>
+            </w:r>
+            <w:r>
+              <w:t>, Carlos Fernando Jaramillo y Laura Catalina Zorro Jiménez</w:t>
+            </w:r>
+          </w:p>
+        </w:tc>
+      </w:tr>
+      <w:tr>
+        <w:tc>
+          <w:tcPr>
+            <w:cnfStyle w:val="001000000000"/>
+            <w:tcW w:w="1809" w:type="dxa"/>
+          </w:tcPr>
+          <w:p>
+            <w:pPr>
+              <w:jc w:val="both"/>
+            </w:pPr>
+            <w:r>
+              <w:t>Encargado</w:t>
+            </w:r>
+          </w:p>
+        </w:tc>
+        <w:tc>
+          <w:tcPr>
+            <w:tcW w:w="7245" w:type="dxa"/>
+            <w:gridSpan w:val="7"/>
+          </w:tcPr>
+          <w:p>
+            <w:pPr>
+              <w:jc w:val="both"/>
+              <w:cnfStyle w:val="000000000000"/>
+            </w:pPr>
+            <w:r>
+              <w:t>María Ximena Narváez Barrera</w:t>
+            </w:r>
+          </w:p>
+        </w:tc>
+      </w:tr>
+      <w:tr>
+        <w:trPr>
+          <w:cnfStyle w:val="000000100000"/>
+        </w:trPr>
+        <w:tc>
+          <w:tcPr>
+            <w:cnfStyle w:val="001000000000"/>
+            <w:tcW w:w="1809" w:type="dxa"/>
+          </w:tcPr>
+          <w:p>
+            <w:pPr>
+              <w:jc w:val="both"/>
+            </w:pPr>
+            <w:r>
+              <w:t>Prioridad</w:t>
+            </w:r>
+          </w:p>
+        </w:tc>
+        <w:tc>
+          <w:tcPr>
+            <w:tcW w:w="2264" w:type="dxa"/>
+            <w:gridSpan w:val="2"/>
+          </w:tcPr>
+          <w:p>
+            <w:pPr>
+              <w:jc w:val="both"/>
+              <w:cnfStyle w:val="000000100000"/>
+            </w:pPr>
+            <w:r>
+              <w:t>Media</w:t>
+            </w:r>
+          </w:p>
+        </w:tc>
+        <w:tc>
+          <w:tcPr>
+            <w:tcW w:w="1988" w:type="dxa"/>
+            <w:gridSpan w:val="2"/>
+            <w:shd w:val="clear" w:color="auto" w:fill="9BBB59" w:themeFill="accent3"/>
+          </w:tcPr>
+          <w:p>
+            <w:pPr>
+              <w:jc w:val="both"/>
+              <w:cnfStyle w:val="000000100000"/>
+              <w:rPr>
+                <w:b/>
+                <w:color w:val="FFFFFF" w:themeColor="background1"/>
+              </w:rPr>
+            </w:pPr>
+            <w:r>
+              <w:rPr>
+                <w:b/>
+                <w:color w:val="FFFFFF" w:themeColor="background1"/>
+              </w:rPr>
+              <w:t>Fecha de creación</w:t>
+            </w:r>
+          </w:p>
+        </w:tc>
+        <w:tc>
+          <w:tcPr>
+            <w:tcW w:w="2993" w:type="dxa"/>
+            <w:gridSpan w:val="3"/>
+          </w:tcPr>
+          <w:p>
+            <w:pPr>
+              <w:jc w:val="both"/>
+              <w:cnfStyle w:val="000000100000"/>
+            </w:pPr>
+            <w:r>
+              <w:t>23/03/09</w:t>
+            </w:r>
+          </w:p>
+        </w:tc>
+      </w:tr>
+      <w:tr>
+        <w:tc>
+          <w:tcPr>
+            <w:cnfStyle w:val="001000000000"/>
+            <w:tcW w:w="1809" w:type="dxa"/>
+          </w:tcPr>
+          <w:p>
+            <w:pPr>
+              <w:jc w:val="both"/>
+            </w:pPr>
+            <w:r>
+              <w:t xml:space="preserve">Versión </w:t>
+            </w:r>
+          </w:p>
+        </w:tc>
+        <w:tc>
+          <w:tcPr>
+            <w:tcW w:w="2264" w:type="dxa"/>
+            <w:gridSpan w:val="2"/>
+          </w:tcPr>
+          <w:p>
+            <w:pPr>
+              <w:jc w:val="both"/>
+              <w:cnfStyle w:val="000000000000"/>
+            </w:pPr>
+            <w:r>
+              <w:t>1.0</w:t>
+            </w:r>
+          </w:p>
+        </w:tc>
+        <w:tc>
+          <w:tcPr>
+            <w:tcW w:w="1988" w:type="dxa"/>
+            <w:gridSpan w:val="2"/>
+            <w:shd w:val="clear" w:color="auto" w:fill="9BBB59" w:themeFill="accent3"/>
+          </w:tcPr>
+          <w:p>
+            <w:pPr>
+              <w:jc w:val="both"/>
+              <w:cnfStyle w:val="000000000000"/>
+              <w:rPr>
+                <w:b/>
+                <w:color w:val="FFFFFF" w:themeColor="background1"/>
+              </w:rPr>
+            </w:pPr>
+            <w:r>
+              <w:rPr>
+                <w:b/>
+                <w:color w:val="FFFFFF" w:themeColor="background1"/>
+              </w:rPr>
+              <w:t>Fecha de última actualización</w:t>
+            </w:r>
+          </w:p>
+        </w:tc>
+        <w:tc>
+          <w:tcPr>
+            <w:tcW w:w="2993" w:type="dxa"/>
+            <w:gridSpan w:val="3"/>
+          </w:tcPr>
+          <w:p>
+            <w:pPr>
+              <w:jc w:val="both"/>
+              <w:cnfStyle w:val="000000000000"/>
+            </w:pPr>
+            <w:r>
+              <w:t>25/03/09</w:t>
+            </w:r>
+          </w:p>
+        </w:tc>
+      </w:tr>
+    </w:tbl>
+    <w:p/>
+    <w:tbl>
+      <w:tblPr>
+        <w:tblStyle w:val="Cuadrculamedia3-nfasis3"/>
+        <w:tblW w:w="0" w:type="auto"/>
+        <w:tblLook w:val="04A0"/>
+      </w:tblPr>
+      <w:tblGrid>
+        <w:gridCol w:w="1778"/>
+        <w:gridCol w:w="1413"/>
+        <w:gridCol w:w="795"/>
+        <w:gridCol w:w="944"/>
+        <w:gridCol w:w="980"/>
+        <w:gridCol w:w="683"/>
+        <w:gridCol w:w="1285"/>
+        <w:gridCol w:w="1176"/>
+      </w:tblGrid>
+      <w:tr>
+        <w:trPr>
+          <w:cnfStyle w:val="100000000000"/>
+        </w:trPr>
+        <w:tc>
+          <w:tcPr>
+            <w:cnfStyle w:val="001000000000"/>
+            <w:tcW w:w="1809" w:type="dxa"/>
+          </w:tcPr>
+          <w:p>
+            <w:pPr>
+              <w:jc w:val="both"/>
+            </w:pPr>
+            <w:r>
+              <w:t>Id</w:t>
+            </w:r>
+          </w:p>
+          <w:p>
+            <w:pPr>
+              <w:jc w:val="both"/>
+            </w:pPr>
+            <w:r>
+              <w:t>Requerimiento</w:t>
+            </w:r>
+          </w:p>
+        </w:tc>
+        <w:tc>
+          <w:tcPr>
+            <w:tcW w:w="1469" w:type="dxa"/>
+            <w:shd w:val="clear" w:color="auto" w:fill="EAF1DD" w:themeFill="accent3" w:themeFillTint="33"/>
+          </w:tcPr>
+          <w:p>
+            <w:pPr>
+              <w:jc w:val="both"/>
+              <w:cnfStyle w:val="100000000000"/>
+              <w:rPr>
+                <w:b w:val="0"/>
+                <w:color w:val="auto"/>
+              </w:rPr>
+            </w:pPr>
+            <w:r>
+              <w:rPr>
+                <w:b w:val="0"/>
+                <w:color w:val="auto"/>
+              </w:rPr>
+              <w:t>IMR006</w:t>
+            </w:r>
+          </w:p>
+        </w:tc>
+        <w:tc>
+          <w:tcPr>
+            <w:tcW w:w="1740" w:type="dxa"/>
+            <w:gridSpan w:val="2"/>
+          </w:tcPr>
+          <w:p>
+            <w:pPr>
+              <w:jc w:val="both"/>
+              <w:cnfStyle w:val="100000000000"/>
+            </w:pPr>
+            <w:r>
+              <w:t>Tipo de</w:t>
+            </w:r>
+          </w:p>
+          <w:p>
+            <w:pPr>
+              <w:jc w:val="both"/>
+              <w:cnfStyle w:val="100000000000"/>
+            </w:pPr>
+            <w:r>
+              <w:t xml:space="preserve"> requerimiento</w:t>
+            </w:r>
+          </w:p>
+        </w:tc>
+        <w:tc>
+          <w:tcPr>
+            <w:tcW w:w="1786" w:type="dxa"/>
+            <w:gridSpan w:val="2"/>
+            <w:shd w:val="clear" w:color="auto" w:fill="EAF1DD" w:themeFill="accent3" w:themeFillTint="33"/>
+          </w:tcPr>
+          <w:p>
+            <w:pPr>
+              <w:jc w:val="both"/>
+              <w:cnfStyle w:val="100000000000"/>
+              <w:rPr>
+                <w:color w:val="auto"/>
+              </w:rPr>
+            </w:pPr>
+            <w:r>
+              <w:rPr>
+                <w:color w:val="auto"/>
+              </w:rPr>
+              <w:t>F</w:t>
+            </w:r>
+          </w:p>
+        </w:tc>
+        <w:tc>
+          <w:tcPr>
+            <w:tcW w:w="1029" w:type="dxa"/>
+          </w:tcPr>
+          <w:p>
+            <w:pPr>
+              <w:jc w:val="both"/>
+              <w:cnfStyle w:val="100000000000"/>
+            </w:pPr>
+            <w:r>
+              <w:t>Asociaciones</w:t>
+            </w:r>
+          </w:p>
+        </w:tc>
+        <w:tc>
+          <w:tcPr>
+            <w:tcW w:w="1221" w:type="dxa"/>
+            <w:shd w:val="clear" w:color="auto" w:fill="EAF1DD" w:themeFill="accent3" w:themeFillTint="33"/>
+          </w:tcPr>
+          <w:p>
+            <w:pPr>
+              <w:jc w:val="both"/>
+              <w:cnfStyle w:val="100000000000"/>
+              <w:rPr>
+                <w:color w:val="auto"/>
+              </w:rPr>
+            </w:pPr>
+            <w:r>
+              <w:rPr>
+                <w:rFonts w:asciiTheme="minorHAnsi" w:hAnsiTheme="minorHAnsi"/>
+                <w:b w:val="0"/>
+                <w:color w:val="000000" w:themeColor="text1"/>
+              </w:rPr>
+              <w:t>IMCU-015</w:t>
+            </w:r>
+          </w:p>
+        </w:tc>
+      </w:tr>
+      <w:tr>
+        <w:trPr>
+          <w:cnfStyle w:val="000000100000"/>
+        </w:trPr>
+        <w:tc>
+          <w:tcPr>
+            <w:cnfStyle w:val="001000000000"/>
+            <w:tcW w:w="1809" w:type="dxa"/>
+          </w:tcPr>
+          <w:p>
+            <w:pPr>
+              <w:jc w:val="both"/>
+            </w:pPr>
+            <w:r>
+              <w:t>Descripción</w:t>
+            </w:r>
+          </w:p>
+        </w:tc>
+        <w:tc>
+          <w:tcPr>
+            <w:tcW w:w="7245" w:type="dxa"/>
+            <w:gridSpan w:val="7"/>
+          </w:tcPr>
+          <w:p>
+            <w:pPr>
+              <w:cnfStyle w:val="000000100000"/>
+              <w:rPr>
+                <w:lang w:val="es-CO"/>
+              </w:rPr>
+            </w:pPr>
+            <w:r>
+              <w:t xml:space="preserve">El sistema debe </w:t>
+            </w:r>
+            <w:r>
+              <w:t xml:space="preserve">poder </w:t>
+            </w:r>
+            <w:r>
+              <w:t>notificar</w:t>
+            </w:r>
+            <w:r>
+              <w:t xml:space="preserve"> al usuario</w:t>
+            </w:r>
+            <w:r>
+              <w:t xml:space="preserve"> que el ingreso al sistema es exitoso</w:t>
+            </w:r>
+            <w:r>
+              <w:t xml:space="preserve"> o fallido.</w:t>
+            </w:r>
+          </w:p>
+        </w:tc>
+      </w:tr>
+      <w:tr>
+        <w:tc>
+          <w:tcPr>
+            <w:cnfStyle w:val="001000000000"/>
+            <w:tcW w:w="1809" w:type="dxa"/>
+          </w:tcPr>
+          <w:p>
+            <w:pPr>
+              <w:jc w:val="both"/>
+            </w:pPr>
+            <w:r>
+              <w:t>Razón de ser</w:t>
+            </w:r>
+          </w:p>
+        </w:tc>
+        <w:tc>
+          <w:tcPr>
+            <w:tcW w:w="7245" w:type="dxa"/>
+            <w:gridSpan w:val="7"/>
+          </w:tcPr>
+          <w:p>
+            <w:pPr>
+              <w:jc w:val="both"/>
+              <w:cnfStyle w:val="000000000000"/>
+            </w:pPr>
+            <w:r>
+              <w:t xml:space="preserve">Para que el usuario esté al tanto del estado del proceso de </w:t>
+            </w:r>
+            <w:r>
+              <w:t>validación de ingreso al sistema</w:t>
+            </w:r>
+            <w:r>
+              <w:t>.</w:t>
+            </w:r>
+          </w:p>
+        </w:tc>
+      </w:tr>
+      <w:tr>
+        <w:trPr>
+          <w:cnfStyle w:val="000000100000"/>
+        </w:trPr>
+        <w:tc>
+          <w:tcPr>
+            <w:cnfStyle w:val="001000000000"/>
+            <w:tcW w:w="1809" w:type="dxa"/>
+          </w:tcPr>
+          <w:p>
+            <w:pPr>
+              <w:jc w:val="both"/>
+            </w:pPr>
+            <w:r>
+              <w:t>Autor</w:t>
+            </w:r>
+          </w:p>
+        </w:tc>
+        <w:tc>
+          <w:tcPr>
+            <w:tcW w:w="7245" w:type="dxa"/>
+            <w:gridSpan w:val="7"/>
+          </w:tcPr>
+          <w:p>
+            <w:pPr>
+              <w:ind w:left="708" w:hanging="708"/>
+              <w:cnfStyle w:val="000000100000"/>
+            </w:pPr>
+            <w:r>
+              <w:t xml:space="preserve">María Ximena Narváez Barrera,  Ana María González Urueta, Carlos Fernando Jaramillo y Laura Catalina Zorro </w:t>
+            </w:r>
+            <w:r>
+              <w:t>Jiménez</w:t>
+            </w:r>
+          </w:p>
+        </w:tc>
+      </w:tr>
+      <w:tr>
+        <w:tc>
+          <w:tcPr>
+            <w:cnfStyle w:val="001000000000"/>
+            <w:tcW w:w="1809" w:type="dxa"/>
+          </w:tcPr>
+          <w:p>
+            <w:pPr>
+              <w:jc w:val="both"/>
+            </w:pPr>
+            <w:r>
+              <w:t>Encargado</w:t>
+            </w:r>
+          </w:p>
+        </w:tc>
+        <w:tc>
+          <w:tcPr>
+            <w:tcW w:w="7245" w:type="dxa"/>
+            <w:gridSpan w:val="7"/>
+          </w:tcPr>
+          <w:p>
+            <w:pPr>
+              <w:jc w:val="both"/>
+              <w:cnfStyle w:val="000000000000"/>
+            </w:pPr>
+            <w:r>
+              <w:t>María Ximena Narváez Barrera</w:t>
+            </w:r>
+          </w:p>
+        </w:tc>
+      </w:tr>
+      <w:tr>
+        <w:trPr>
+          <w:cnfStyle w:val="000000100000"/>
+        </w:trPr>
+        <w:tc>
+          <w:tcPr>
+            <w:cnfStyle w:val="001000000000"/>
+            <w:tcW w:w="1809" w:type="dxa"/>
+          </w:tcPr>
+          <w:p>
+            <w:pPr>
+              <w:jc w:val="both"/>
+            </w:pPr>
+            <w:r>
+              <w:t>Prioridad</w:t>
+            </w:r>
+          </w:p>
+        </w:tc>
+        <w:tc>
+          <w:tcPr>
+            <w:tcW w:w="2264" w:type="dxa"/>
+            <w:gridSpan w:val="2"/>
+          </w:tcPr>
+          <w:p>
+            <w:pPr>
+              <w:jc w:val="both"/>
+              <w:cnfStyle w:val="000000100000"/>
+            </w:pPr>
+            <w:r>
+              <w:t>Media</w:t>
+            </w:r>
+          </w:p>
+        </w:tc>
+        <w:tc>
+          <w:tcPr>
+            <w:tcW w:w="1988" w:type="dxa"/>
+            <w:gridSpan w:val="2"/>
+            <w:shd w:val="clear" w:color="auto" w:fill="9BBB59" w:themeFill="accent3"/>
+          </w:tcPr>
+          <w:p>
+            <w:pPr>
+              <w:jc w:val="both"/>
+              <w:cnfStyle w:val="000000100000"/>
+              <w:rPr>
+                <w:b/>
+                <w:color w:val="FFFFFF" w:themeColor="background1"/>
+              </w:rPr>
+            </w:pPr>
+            <w:r>
+              <w:rPr>
+                <w:b/>
+                <w:color w:val="FFFFFF" w:themeColor="background1"/>
+              </w:rPr>
+              <w:t>Fecha de creación</w:t>
+            </w:r>
+          </w:p>
+        </w:tc>
+        <w:tc>
+          <w:tcPr>
+            <w:tcW w:w="2993" w:type="dxa"/>
+            <w:gridSpan w:val="3"/>
+          </w:tcPr>
+          <w:p>
+            <w:pPr>
+              <w:jc w:val="both"/>
+              <w:cnfStyle w:val="000000100000"/>
+            </w:pPr>
+            <w:r>
+              <w:t>23/03/09</w:t>
+            </w:r>
+          </w:p>
+        </w:tc>
+      </w:tr>
+      <w:tr>
+        <w:tc>
+          <w:tcPr>
+            <w:cnfStyle w:val="001000000000"/>
+            <w:tcW w:w="1809" w:type="dxa"/>
+          </w:tcPr>
+          <w:p>
+            <w:pPr>
+              <w:jc w:val="both"/>
+            </w:pPr>
+            <w:r>
+              <w:t xml:space="preserve">Versión </w:t>
+            </w:r>
+          </w:p>
+        </w:tc>
+        <w:tc>
+          <w:tcPr>
+            <w:tcW w:w="2264" w:type="dxa"/>
+            <w:gridSpan w:val="2"/>
+          </w:tcPr>
+          <w:p>
+            <w:pPr>
+              <w:jc w:val="both"/>
+              <w:cnfStyle w:val="000000000000"/>
+            </w:pPr>
+            <w:r>
+              <w:t>1.0</w:t>
+            </w:r>
+          </w:p>
+        </w:tc>
+        <w:tc>
+          <w:tcPr>
+            <w:tcW w:w="1988" w:type="dxa"/>
+            <w:gridSpan w:val="2"/>
+            <w:shd w:val="clear" w:color="auto" w:fill="9BBB59" w:themeFill="accent3"/>
+          </w:tcPr>
+          <w:p>
+            <w:pPr>
+              <w:jc w:val="both"/>
+              <w:cnfStyle w:val="000000000000"/>
+              <w:rPr>
+                <w:b/>
+                <w:color w:val="FFFFFF" w:themeColor="background1"/>
+              </w:rPr>
+            </w:pPr>
+            <w:r>
+              <w:rPr>
+                <w:b/>
+                <w:color w:val="FFFFFF" w:themeColor="background1"/>
+              </w:rPr>
+              <w:t>Fecha de última actualización</w:t>
+            </w:r>
+          </w:p>
+        </w:tc>
+        <w:tc>
+          <w:tcPr>
+            <w:tcW w:w="2993" w:type="dxa"/>
+            <w:gridSpan w:val="3"/>
+          </w:tcPr>
+          <w:p>
+            <w:pPr>
+              <w:jc w:val="both"/>
+              <w:cnfStyle w:val="000000000000"/>
+            </w:pPr>
+            <w:r>
+              <w:t>25/03/09</w:t>
+            </w:r>
+          </w:p>
+        </w:tc>
+      </w:tr>
+    </w:tbl>
+    <w:p/>
+    <w:tbl>
+      <w:tblPr>
+        <w:tblStyle w:val="Cuadrculamedia3-nfasis3"/>
+        <w:tblW w:w="0" w:type="auto"/>
+        <w:tblLook w:val="04A0"/>
+      </w:tblPr>
+      <w:tblGrid>
+        <w:gridCol w:w="1775"/>
+        <w:gridCol w:w="1410"/>
+        <w:gridCol w:w="795"/>
+        <w:gridCol w:w="944"/>
+        <w:gridCol w:w="978"/>
+        <w:gridCol w:w="681"/>
+        <w:gridCol w:w="1285"/>
+        <w:gridCol w:w="1186"/>
+      </w:tblGrid>
+      <w:tr>
+        <w:trPr>
+          <w:cnfStyle w:val="100000000000"/>
+        </w:trPr>
+        <w:tc>
+          <w:tcPr>
+            <w:cnfStyle w:val="001000000000"/>
+            <w:tcW w:w="1809" w:type="dxa"/>
+          </w:tcPr>
+          <w:p>
+            <w:pPr>
+              <w:jc w:val="both"/>
+            </w:pPr>
+            <w:r>
+              <w:t>Id</w:t>
+            </w:r>
+          </w:p>
+          <w:p>
+            <w:pPr>
+              <w:jc w:val="both"/>
+            </w:pPr>
+            <w:r>
+              <w:t>Requerimiento</w:t>
+            </w:r>
+          </w:p>
+        </w:tc>
+        <w:tc>
+          <w:tcPr>
+            <w:tcW w:w="1469" w:type="dxa"/>
+            <w:shd w:val="clear" w:color="auto" w:fill="EAF1DD" w:themeFill="accent3" w:themeFillTint="33"/>
+          </w:tcPr>
+          <w:p>
+            <w:pPr>
+              <w:jc w:val="both"/>
+              <w:cnfStyle w:val="100000000000"/>
+              <w:rPr>
+                <w:b w:val="0"/>
+                <w:color w:val="auto"/>
+              </w:rPr>
+            </w:pPr>
+            <w:r>
+              <w:rPr>
+                <w:b w:val="0"/>
+                <w:color w:val="auto"/>
+              </w:rPr>
+              <w:t>IMR00</w:t>
+            </w:r>
+            <w:r>
+              <w:rPr>
+                <w:b w:val="0"/>
+                <w:color w:val="auto"/>
+              </w:rPr>
+              <w:t>7</w:t>
+            </w:r>
+          </w:p>
+        </w:tc>
+        <w:tc>
+          <w:tcPr>
+            <w:tcW w:w="1740" w:type="dxa"/>
+            <w:gridSpan w:val="2"/>
+          </w:tcPr>
+          <w:p>
+            <w:pPr>
+              <w:jc w:val="both"/>
+              <w:cnfStyle w:val="100000000000"/>
+            </w:pPr>
+            <w:r>
+              <w:t>Tipo de</w:t>
+            </w:r>
+          </w:p>
+          <w:p>
+            <w:pPr>
+              <w:jc w:val="both"/>
+              <w:cnfStyle w:val="100000000000"/>
+            </w:pPr>
+            <w:r>
+              <w:t xml:space="preserve"> requerimiento</w:t>
+            </w:r>
+          </w:p>
+        </w:tc>
+        <w:tc>
+          <w:tcPr>
+            <w:tcW w:w="1786" w:type="dxa"/>
+            <w:gridSpan w:val="2"/>
+            <w:shd w:val="clear" w:color="auto" w:fill="EAF1DD" w:themeFill="accent3" w:themeFillTint="33"/>
+          </w:tcPr>
+          <w:p>
+            <w:pPr>
+              <w:jc w:val="both"/>
+              <w:cnfStyle w:val="100000000000"/>
+              <w:rPr>
+                <w:color w:val="auto"/>
+              </w:rPr>
+            </w:pPr>
+            <w:r>
+              <w:rPr>
+                <w:color w:val="auto"/>
+              </w:rPr>
+              <w:t>F</w:t>
+            </w:r>
+          </w:p>
+        </w:tc>
+        <w:tc>
+          <w:tcPr>
+            <w:tcW w:w="1029" w:type="dxa"/>
+          </w:tcPr>
+          <w:p>
+            <w:pPr>
+              <w:jc w:val="both"/>
+              <w:cnfStyle w:val="100000000000"/>
+            </w:pPr>
+            <w:r>
+              <w:t>Asociaciones</w:t>
+            </w:r>
+          </w:p>
+        </w:tc>
+        <w:tc>
+          <w:tcPr>
+            <w:tcW w:w="1221" w:type="dxa"/>
+            <w:shd w:val="clear" w:color="auto" w:fill="EAF1DD" w:themeFill="accent3" w:themeFillTint="33"/>
+          </w:tcPr>
+          <w:p>
+            <w:pPr>
+              <w:jc w:val="both"/>
+              <w:cnfStyle w:val="100000000000"/>
+              <w:rPr>
+                <w:color w:val="auto"/>
+              </w:rPr>
+            </w:pPr>
+            <w:r>
+              <w:rPr>
+                <w:b w:val="0"/>
+                <w:color w:val="auto"/>
+              </w:rPr>
+              <w:t xml:space="preserve">IMR005 </w:t>
+            </w:r>
+          </w:p>
+        </w:tc>
+      </w:tr>
+      <w:tr>
+        <w:trPr>
+          <w:cnfStyle w:val="000000100000"/>
+        </w:trPr>
+        <w:tc>
+          <w:tcPr>
+            <w:cnfStyle w:val="001000000000"/>
+            <w:tcW w:w="1809" w:type="dxa"/>
+          </w:tcPr>
+          <w:p>
+            <w:pPr>
+              <w:jc w:val="both"/>
+            </w:pPr>
+            <w:r>
+              <w:t>Descripción</w:t>
+            </w:r>
+          </w:p>
+        </w:tc>
+        <w:tc>
+          <w:tcPr>
+            <w:tcW w:w="7245" w:type="dxa"/>
+            <w:gridSpan w:val="7"/>
+          </w:tcPr>
+          <w:p>
+            <w:pPr>
+              <w:cnfStyle w:val="000000100000"/>
+              <w:rPr>
+                <w:lang w:val="es-CO"/>
+              </w:rPr>
+            </w:pPr>
+            <w:r>
+              <w:t>El sistema debe</w:t>
+            </w:r>
+            <w:r>
+              <w:t xml:space="preserve"> poder</w:t>
+            </w:r>
+            <w:r>
+              <w:t xml:space="preserve"> almacenar la información del registro en la base de datos</w:t>
+            </w:r>
+            <w:r>
+              <w:t>.</w:t>
+            </w:r>
+          </w:p>
+        </w:tc>
+      </w:tr>
+      <w:tr>
+        <w:tc>
+          <w:tcPr>
+            <w:cnfStyle w:val="001000000000"/>
+            <w:tcW w:w="1809" w:type="dxa"/>
+          </w:tcPr>
+          <w:p>
+            <w:pPr>
+              <w:jc w:val="both"/>
+            </w:pPr>
+            <w:r>
+              <w:t>Razón de ser</w:t>
+            </w:r>
+          </w:p>
+        </w:tc>
+        <w:tc>
+          <w:tcPr>
+            <w:tcW w:w="7245" w:type="dxa"/>
+            <w:gridSpan w:val="7"/>
+          </w:tcPr>
+          <w:p>
+            <w:pPr>
+              <w:jc w:val="both"/>
+              <w:cnfStyle w:val="000000000000"/>
+            </w:pPr>
+            <w:r>
+              <w:t>Para que el sistema pueda guardar los datos de un usuario nuevo y así poder validar la información en un próximo ingreso al sistema, y tener el registro de todos los jugadores pertenecientes al juego.</w:t>
+            </w:r>
+          </w:p>
+        </w:tc>
+      </w:tr>
+      <w:tr>
+        <w:trPr>
+          <w:cnfStyle w:val="000000100000"/>
+        </w:trPr>
+        <w:tc>
+          <w:tcPr>
+            <w:cnfStyle w:val="001000000000"/>
+            <w:tcW w:w="1809" w:type="dxa"/>
+          </w:tcPr>
+          <w:p>
+            <w:pPr>
+              <w:jc w:val="both"/>
+            </w:pPr>
+            <w:r>
+              <w:t>Autor</w:t>
+            </w:r>
+          </w:p>
+        </w:tc>
+        <w:tc>
+          <w:tcPr>
+            <w:tcW w:w="7245" w:type="dxa"/>
+            <w:gridSpan w:val="7"/>
+          </w:tcPr>
+          <w:p>
+            <w:pPr>
+              <w:ind w:left="708" w:hanging="708"/>
+              <w:cnfStyle w:val="000000100000"/>
+            </w:pPr>
+            <w:r>
+              <w:t xml:space="preserve">María Ximena Narváez Barrera,  Ana María González Urueta, Carlos Fernando Jaramillo y Laura Catalina Zorro </w:t>
+            </w:r>
+            <w:r>
+              <w:t>Jiménez</w:t>
+            </w:r>
+          </w:p>
+        </w:tc>
+      </w:tr>
+      <w:tr>
+        <w:tc>
+          <w:tcPr>
+            <w:cnfStyle w:val="001000000000"/>
+            <w:tcW w:w="1809" w:type="dxa"/>
+          </w:tcPr>
+          <w:p>
+            <w:pPr>
+              <w:jc w:val="both"/>
+            </w:pPr>
+            <w:r>
+              <w:t>Encargado</w:t>
+            </w:r>
+          </w:p>
+        </w:tc>
+        <w:tc>
+          <w:tcPr>
+            <w:tcW w:w="7245" w:type="dxa"/>
+            <w:gridSpan w:val="7"/>
+          </w:tcPr>
+          <w:p>
+            <w:pPr>
+              <w:jc w:val="both"/>
+              <w:cnfStyle w:val="000000000000"/>
+            </w:pPr>
+            <w:r>
+              <w:t>María Ximena Narváez Barrera</w:t>
+            </w:r>
+          </w:p>
+        </w:tc>
+      </w:tr>
+      <w:tr>
+        <w:trPr>
+          <w:cnfStyle w:val="000000100000"/>
+        </w:trPr>
+        <w:tc>
+          <w:tcPr>
+            <w:cnfStyle w:val="001000000000"/>
+            <w:tcW w:w="1809" w:type="dxa"/>
+          </w:tcPr>
+          <w:p>
+            <w:pPr>
+              <w:jc w:val="both"/>
+            </w:pPr>
+            <w:r>
+              <w:t>Prioridad</w:t>
+            </w:r>
+          </w:p>
+        </w:tc>
+        <w:tc>
+          <w:tcPr>
+            <w:tcW w:w="2264" w:type="dxa"/>
+            <w:gridSpan w:val="2"/>
+          </w:tcPr>
+          <w:p>
+            <w:pPr>
+              <w:jc w:val="both"/>
+              <w:cnfStyle w:val="000000100000"/>
+            </w:pPr>
+            <w:r>
+              <w:t>Alta</w:t>
+            </w:r>
+          </w:p>
+        </w:tc>
+        <w:tc>
+          <w:tcPr>
+            <w:tcW w:w="1988" w:type="dxa"/>
+            <w:gridSpan w:val="2"/>
+            <w:shd w:val="clear" w:color="auto" w:fill="9BBB59" w:themeFill="accent3"/>
+          </w:tcPr>
+          <w:p>
+            <w:pPr>
+              <w:jc w:val="both"/>
+              <w:cnfStyle w:val="000000100000"/>
+              <w:rPr>
+                <w:b/>
+                <w:color w:val="FFFFFF" w:themeColor="background1"/>
+              </w:rPr>
+            </w:pPr>
+            <w:r>
+              <w:rPr>
+                <w:b/>
+                <w:color w:val="FFFFFF" w:themeColor="background1"/>
+              </w:rPr>
+              <w:t>Fecha de creación</w:t>
+            </w:r>
+          </w:p>
+        </w:tc>
+        <w:tc>
+          <w:tcPr>
+            <w:tcW w:w="2993" w:type="dxa"/>
+            <w:gridSpan w:val="3"/>
+          </w:tcPr>
+          <w:p>
+            <w:pPr>
+              <w:jc w:val="both"/>
+              <w:cnfStyle w:val="000000100000"/>
+            </w:pPr>
+            <w:r>
+              <w:t>23/03/09</w:t>
+            </w:r>
+          </w:p>
+        </w:tc>
+      </w:tr>
+      <w:tr>
+        <w:tc>
+          <w:tcPr>
+            <w:cnfStyle w:val="001000000000"/>
+            <w:tcW w:w="1809" w:type="dxa"/>
+          </w:tcPr>
+          <w:p>
+            <w:pPr>
+              <w:jc w:val="both"/>
+            </w:pPr>
+            <w:r>
+              <w:t xml:space="preserve">Versión </w:t>
+            </w:r>
+          </w:p>
+        </w:tc>
+        <w:tc>
+          <w:tcPr>
+            <w:tcW w:w="2264" w:type="dxa"/>
+            <w:gridSpan w:val="2"/>
+          </w:tcPr>
+          <w:p>
+            <w:pPr>
+              <w:jc w:val="both"/>
+              <w:cnfStyle w:val="000000000000"/>
+            </w:pPr>
+            <w:r>
+              <w:t>1.0</w:t>
+            </w:r>
+          </w:p>
+        </w:tc>
+        <w:tc>
+          <w:tcPr>
+            <w:tcW w:w="1988" w:type="dxa"/>
+            <w:gridSpan w:val="2"/>
+            <w:shd w:val="clear" w:color="auto" w:fill="9BBB59" w:themeFill="accent3"/>
+          </w:tcPr>
+          <w:p>
+            <w:pPr>
+              <w:jc w:val="both"/>
+              <w:cnfStyle w:val="000000000000"/>
+              <w:rPr>
+                <w:b/>
+                <w:color w:val="FFFFFF" w:themeColor="background1"/>
+              </w:rPr>
+            </w:pPr>
+            <w:r>
+              <w:rPr>
+                <w:b/>
+                <w:color w:val="FFFFFF" w:themeColor="background1"/>
+              </w:rPr>
+              <w:t>Fecha de última actualización</w:t>
+            </w:r>
+          </w:p>
+        </w:tc>
+        <w:tc>
+          <w:tcPr>
+            <w:tcW w:w="2993" w:type="dxa"/>
+            <w:gridSpan w:val="3"/>
+          </w:tcPr>
+          <w:p>
+            <w:pPr>
+              <w:jc w:val="both"/>
+              <w:cnfStyle w:val="000000000000"/>
+            </w:pPr>
+            <w:r>
+              <w:t>25/03/09</w:t>
+            </w:r>
+          </w:p>
+        </w:tc>
+      </w:tr>
+    </w:tbl>
     <w:p>
       <w:pPr>
         <w:jc w:val="both"/>
@@ -23743,6 +26481,25 @@
           <w:b/>
         </w:rPr>
       </w:pPr>
+    </w:p>
+    <w:p>
+      <w:pPr>
+        <w:pStyle w:val="Prrafodelista"/>
+        <w:numPr>
+          <w:ilvl w:val="2"/>
+          <w:numId w:val="19"/>
+        </w:numPr>
+        <w:jc w:val="both"/>
+        <w:rPr>
+          <w:b/>
+        </w:rPr>
+      </w:pPr>
+      <w:r>
+        <w:rPr>
+          <w:b/>
+        </w:rPr>
+        <w:t>Funcionalidad 2: Jugar</w:t>
+      </w:r>
     </w:p>
     <w:tbl>
       <w:tblPr>
@@ -23752,13 +26509,13 @@
       </w:tblPr>
       <w:tblGrid>
         <w:gridCol w:w="1778"/>
-        <w:gridCol w:w="1412"/>
+        <w:gridCol w:w="1413"/>
         <w:gridCol w:w="795"/>
         <w:gridCol w:w="944"/>
         <w:gridCol w:w="980"/>
         <w:gridCol w:w="683"/>
         <w:gridCol w:w="1285"/>
-        <w:gridCol w:w="1177"/>
+        <w:gridCol w:w="1176"/>
       </w:tblGrid>
       <w:tr>
         <w:trPr>
@@ -23805,7 +26562,14 @@
                 <w:b w:val="0"/>
                 <w:color w:val="auto"/>
               </w:rPr>
-              <w:t>IMR002</w:t>
+              <w:t>IMR0</w:t>
+            </w:r>
+            <w:r>
+              <w:rPr>
+                <w:b w:val="0"/>
+                <w:color w:val="auto"/>
+              </w:rPr>
+              <w:t>35</w:t>
             </w:r>
           </w:p>
         </w:tc>
@@ -23884,15 +26648,24 @@
             </w:pPr>
             <w:r>
               <w:rPr>
+                <w:b w:val="0"/>
                 <w:color w:val="auto"/>
               </w:rPr>
-              <w:t>IM</w:t>
-            </w:r>
-            <w:r>
-              <w:rPr>
-                <w:color w:val="auto"/>
-              </w:rPr>
-              <w:t>CU-028</w:t>
+              <w:t xml:space="preserve"> </w:t>
+            </w:r>
+            <w:r>
+              <w:rPr>
+                <w:b w:val="0"/>
+                <w:color w:val="000000" w:themeColor="text1"/>
+              </w:rPr>
+              <w:t>IMCU-02</w:t>
+            </w:r>
+            <w:r>
+              <w:rPr>
+                <w:b w:val="0"/>
+                <w:color w:val="000000" w:themeColor="text1"/>
+              </w:rPr>
+              <w:t>4</w:t>
             </w:r>
           </w:p>
         </w:tc>
@@ -23922,11 +26695,31 @@
           </w:tcPr>
           <w:p>
             <w:pPr>
-              <w:jc w:val="both"/>
               <w:cnfStyle w:val="000000100000"/>
-            </w:pPr>
-            <w:r>
-              <w:t xml:space="preserve">El sistema debe validar que el usuario exista en la base de datos </w:t>
+              <w:rPr>
+                <w:lang w:val="es-CO"/>
+              </w:rPr>
+            </w:pPr>
+            <w:r>
+              <w:t>El sistema debe</w:t>
+            </w:r>
+            <w:r>
+              <w:t xml:space="preserve"> poder</w:t>
+            </w:r>
+            <w:r>
+              <w:t xml:space="preserve"> terminar el turno</w:t>
+            </w:r>
+            <w:r>
+              <w:t xml:space="preserve"> del jugador, ap</w:t>
+            </w:r>
+            <w:r>
+              <w:t xml:space="preserve">enas </w:t>
+            </w:r>
+            <w:r>
+              <w:t>este</w:t>
+            </w:r>
+            <w:r>
+              <w:t xml:space="preserve"> realice su jugada en la segunda modalidad</w:t>
             </w:r>
           </w:p>
         </w:tc>
@@ -23957,7 +26750,7 @@
               <w:cnfStyle w:val="000000000000"/>
             </w:pPr>
             <w:r>
-              <w:t>Para verificar que el usuario ya está registrado en el sistema.</w:t>
+              <w:t>Para se cumplan las reglas de esta segunda modalidad, es necesario que el sistema pueda realizar esta acción. Ver ANEXO REGLAS DE JUEGO.</w:t>
             </w:r>
           </w:p>
         </w:tc>
@@ -23987,11 +26780,14 @@
           </w:tcPr>
           <w:p>
             <w:pPr>
-              <w:jc w:val="both"/>
+              <w:ind w:left="708" w:hanging="708"/>
               <w:cnfStyle w:val="000000100000"/>
             </w:pPr>
             <w:r>
-              <w:t>María Ximena Narváez Barrera y Ana María González Urueta</w:t>
+              <w:t xml:space="preserve">María Ximena Narváez Barrera,  Ana María González Urueta, Carlos Fernando Jaramillo y Laura Catalina Zorro </w:t>
+            </w:r>
+            <w:r>
+              <w:t>Jiménez</w:t>
             </w:r>
           </w:p>
         </w:tc>
@@ -24022,7 +26818,7 @@
               <w:cnfStyle w:val="000000000000"/>
             </w:pPr>
             <w:r>
-              <w:t>María Ximena Narváez Barrera</w:t>
+              <w:t>Víctor Hugo Villalobos Rodríguez</w:t>
             </w:r>
           </w:p>
         </w:tc>
@@ -24056,7 +26852,7 @@
               <w:cnfStyle w:val="000000100000"/>
             </w:pPr>
             <w:r>
-              <w:t>Alta</w:t>
+              <w:t>Media</w:t>
             </w:r>
           </w:p>
         </w:tc>
@@ -24111,6 +26907,7 @@
               <w:jc w:val="both"/>
             </w:pPr>
             <w:r>
+              <w:lastRenderedPageBreak/>
               <w:t xml:space="preserve">Versión </w:t>
             </w:r>
           </w:p>
@@ -24165,20 +26962,13 @@
               <w:cnfStyle w:val="000000000000"/>
             </w:pPr>
             <w:r>
-              <w:t>23/03/09</w:t>
+              <w:t>25/03/09</w:t>
             </w:r>
           </w:p>
         </w:tc>
       </w:tr>
     </w:tbl>
-    <w:p>
-      <w:pPr>
-        <w:jc w:val="both"/>
-        <w:rPr>
-          <w:b/>
-        </w:rPr>
-      </w:pPr>
-    </w:p>
+    <w:p/>
     <w:tbl>
       <w:tblPr>
         <w:tblStyle w:val="Cuadrculamedia3-nfasis3"/>
@@ -24186,14 +26976,14 @@
         <w:tblLook w:val="04A0"/>
       </w:tblPr>
       <w:tblGrid>
-        <w:gridCol w:w="1782"/>
-        <w:gridCol w:w="1421"/>
+        <w:gridCol w:w="1778"/>
+        <w:gridCol w:w="1413"/>
         <w:gridCol w:w="795"/>
         <w:gridCol w:w="944"/>
-        <w:gridCol w:w="990"/>
-        <w:gridCol w:w="693"/>
+        <w:gridCol w:w="980"/>
+        <w:gridCol w:w="683"/>
         <w:gridCol w:w="1285"/>
-        <w:gridCol w:w="1144"/>
+        <w:gridCol w:w="1176"/>
       </w:tblGrid>
       <w:tr>
         <w:trPr>
@@ -24240,7 +27030,14 @@
                 <w:b w:val="0"/>
                 <w:color w:val="auto"/>
               </w:rPr>
-              <w:t>IMR003</w:t>
+              <w:t>IMR0</w:t>
+            </w:r>
+            <w:r>
+              <w:rPr>
+                <w:b w:val="0"/>
+                <w:color w:val="auto"/>
+              </w:rPr>
+              <w:t>36</w:t>
             </w:r>
           </w:p>
         </w:tc>
@@ -24317,6 +27114,27 @@
                 <w:color w:val="auto"/>
               </w:rPr>
             </w:pPr>
+            <w:r>
+              <w:rPr>
+                <w:b w:val="0"/>
+                <w:color w:val="auto"/>
+              </w:rPr>
+              <w:t xml:space="preserve"> </w:t>
+            </w:r>
+            <w:r>
+              <w:rPr>
+                <w:b w:val="0"/>
+                <w:color w:val="000000" w:themeColor="text1"/>
+              </w:rPr>
+              <w:t>IMCU-02</w:t>
+            </w:r>
+            <w:r>
+              <w:rPr>
+                <w:b w:val="0"/>
+                <w:color w:val="000000" w:themeColor="text1"/>
+              </w:rPr>
+              <w:t>4</w:t>
+            </w:r>
           </w:p>
         </w:tc>
       </w:tr>
@@ -24345,11 +27163,22 @@
           </w:tcPr>
           <w:p>
             <w:pPr>
-              <w:jc w:val="both"/>
               <w:cnfStyle w:val="000000100000"/>
-            </w:pPr>
-            <w:r>
-              <w:t xml:space="preserve">El sistema debe validar que el nombre de usuario y la contraseña coincidan </w:t>
+              <w:rPr>
+                <w:lang w:val="es-CO"/>
+              </w:rPr>
+            </w:pPr>
+            <w:r>
+              <w:t xml:space="preserve">El sistema debe </w:t>
+            </w:r>
+            <w:r>
+              <w:t xml:space="preserve">poder </w:t>
+            </w:r>
+            <w:r>
+              <w:t>terminar el turno de un jugador si sus posibilidades de juego son nulas</w:t>
+            </w:r>
+            <w:r>
+              <w:t xml:space="preserve"> en la primera modalidad.</w:t>
             </w:r>
           </w:p>
         </w:tc>
@@ -24380,7 +27209,13 @@
               <w:cnfStyle w:val="000000000000"/>
             </w:pPr>
             <w:r>
-              <w:t>Para verificar que el usuario ya está registrado en el sistema.</w:t>
+              <w:t xml:space="preserve">Para se cumplan las reglas de esta </w:t>
+            </w:r>
+            <w:r>
+              <w:t>primera</w:t>
+            </w:r>
+            <w:r>
+              <w:t xml:space="preserve"> modalidad, es necesario que el sistema pueda realizar esta acción. Ver ANEXO REGLAS DE JUEGO.</w:t>
             </w:r>
           </w:p>
         </w:tc>
@@ -24410,11 +27245,14 @@
           </w:tcPr>
           <w:p>
             <w:pPr>
-              <w:jc w:val="both"/>
+              <w:ind w:left="708" w:hanging="708"/>
               <w:cnfStyle w:val="000000100000"/>
             </w:pPr>
             <w:r>
-              <w:t>María Ximena Narváez Barrera y Ana María González Urueta</w:t>
+              <w:t xml:space="preserve">María Ximena Narváez Barrera,  Ana María González Urueta, Carlos Fernando Jaramillo y Laura Catalina Zorro </w:t>
+            </w:r>
+            <w:r>
+              <w:t xml:space="preserve"> Jiménez</w:t>
             </w:r>
           </w:p>
         </w:tc>
@@ -24445,7 +27283,7 @@
               <w:cnfStyle w:val="000000000000"/>
             </w:pPr>
             <w:r>
-              <w:t>María Ximena Narváez Barrera</w:t>
+              <w:t>Víctor Hugo Villalobos Rodríguez</w:t>
             </w:r>
           </w:p>
         </w:tc>
@@ -24479,7 +27317,7 @@
               <w:cnfStyle w:val="000000100000"/>
             </w:pPr>
             <w:r>
-              <w:t>Alta</w:t>
+              <w:t>Media</w:t>
             </w:r>
           </w:p>
         </w:tc>
@@ -24588,7 +27426,7 @@
               <w:cnfStyle w:val="000000000000"/>
             </w:pPr>
             <w:r>
-              <w:t>23/03/09</w:t>
+              <w:t>25/03/09</w:t>
             </w:r>
           </w:p>
         </w:tc>
@@ -25329,7 +28167,7 @@
             <w:rPr>
               <w:noProof/>
             </w:rPr>
-            <w:t>29</w:t>
+            <w:t>32</w:t>
           </w:r>
         </w:fldSimple>
         <w:r>
@@ -32753,36 +35591,36 @@
   </dgm:ptLst>
   <dgm:cxnLst>
     <dgm:cxn modelId="{9FB3A5D3-A338-4DD7-9CAD-478A1531A44E}" srcId="{0CA79D87-1C13-46C0-95E1-DC491145964C}" destId="{341C975B-CF69-4DCE-84C1-1798D8C47E26}" srcOrd="0" destOrd="0" parTransId="{83FCA1E4-8F8F-4357-8F38-55661FC272E8}" sibTransId="{58718693-41EB-45E3-8133-869D2DA74640}"/>
-    <dgm:cxn modelId="{D727AD9D-E12B-4E2B-9A04-6A7E848F6171}" type="presOf" srcId="{341C975B-CF69-4DCE-84C1-1798D8C47E26}" destId="{39935409-8EE0-4EBE-B135-864AEFC46A91}" srcOrd="0" destOrd="0" presId="urn:microsoft.com/office/officeart/2005/8/layout/radial2"/>
-    <dgm:cxn modelId="{B6E369C3-22F3-4C07-A0C1-A6000AD51F51}" type="presOf" srcId="{AB403CEC-D681-4FC5-B825-62DF5FC8F87F}" destId="{A3996A59-14C6-47E7-B9A9-038A142FD6DF}" srcOrd="0" destOrd="0" presId="urn:microsoft.com/office/officeart/2005/8/layout/radial2"/>
     <dgm:cxn modelId="{418F62CF-B674-4A33-B751-FE04530DA23B}" srcId="{3530FF97-E8E4-4D12-8A03-8CD36B210733}" destId="{BBFF2A47-D618-4AD0-B6F1-0FE948B9DA57}" srcOrd="1" destOrd="0" parTransId="{47516B9B-BA7F-4CE0-B3AA-CCF8008D360B}" sibTransId="{17A2B84A-FE6C-4A3B-B182-AC385FABD88F}"/>
-    <dgm:cxn modelId="{F791E4E4-DB48-4AF9-A39F-FC55C5E68D92}" type="presOf" srcId="{F1A683A2-B4DC-4AE0-86AF-61F9B5A284CC}" destId="{39935409-8EE0-4EBE-B135-864AEFC46A91}" srcOrd="0" destOrd="2" presId="urn:microsoft.com/office/officeart/2005/8/layout/radial2"/>
+    <dgm:cxn modelId="{8858F1EA-107B-4152-809C-36ACE1ACFCAC}" type="presOf" srcId="{341C975B-CF69-4DCE-84C1-1798D8C47E26}" destId="{39935409-8EE0-4EBE-B135-864AEFC46A91}" srcOrd="0" destOrd="0" presId="urn:microsoft.com/office/officeart/2005/8/layout/radial2"/>
     <dgm:cxn modelId="{D8BEFEBC-0E44-4328-B952-857BB2354C31}" srcId="{3530FF97-E8E4-4D12-8A03-8CD36B210733}" destId="{A3B34A91-03FE-4B10-9DD1-C76BDC12BEBA}" srcOrd="0" destOrd="0" parTransId="{58A7F5C7-1E71-478E-8F48-9030C317498D}" sibTransId="{5FA78592-2A67-4E15-B667-73D9DE77E5E8}"/>
-    <dgm:cxn modelId="{E15E4096-B482-47CD-945F-DEC552DD694D}" type="presOf" srcId="{BBFF2A47-D618-4AD0-B6F1-0FE948B9DA57}" destId="{D1EBF9DC-DDEA-4ACD-8089-5458F78B55CA}" srcOrd="0" destOrd="1" presId="urn:microsoft.com/office/officeart/2005/8/layout/radial2"/>
+    <dgm:cxn modelId="{D41A6FA7-F5D0-4E57-A8E3-A66FAD48978D}" type="presOf" srcId="{A3B34A91-03FE-4B10-9DD1-C76BDC12BEBA}" destId="{D1EBF9DC-DDEA-4ACD-8089-5458F78B55CA}" srcOrd="0" destOrd="0" presId="urn:microsoft.com/office/officeart/2005/8/layout/radial2"/>
+    <dgm:cxn modelId="{BBF75625-D020-4661-BA70-8A0438C2C815}" type="presOf" srcId="{EA7346B3-108A-49F3-B88A-422EB32C2C52}" destId="{2A529F1D-A542-4ABA-83BC-AEE743CE30F3}" srcOrd="0" destOrd="0" presId="urn:microsoft.com/office/officeart/2005/8/layout/radial2"/>
+    <dgm:cxn modelId="{C8D96BF5-CC01-4177-8A93-EB25DB9CB977}" type="presOf" srcId="{AAF68D59-C65D-40AB-9611-74F895D94C0F}" destId="{025889D7-F679-43A9-B4EA-C991B6B4CA86}" srcOrd="0" destOrd="0" presId="urn:microsoft.com/office/officeart/2005/8/layout/radial2"/>
     <dgm:cxn modelId="{1C460A8A-F3D2-4EB5-A04B-69C08C7096AF}" srcId="{EA7346B3-108A-49F3-B88A-422EB32C2C52}" destId="{3530FF97-E8E4-4D12-8A03-8CD36B210733}" srcOrd="1" destOrd="0" parTransId="{AB403CEC-D681-4FC5-B825-62DF5FC8F87F}" sibTransId="{0E7F9697-B8E2-413C-87E4-93007544452C}"/>
-    <dgm:cxn modelId="{CB11A72B-8788-49F9-AC42-B155EB0C2A8B}" type="presOf" srcId="{3530FF97-E8E4-4D12-8A03-8CD36B210733}" destId="{E350A781-99DC-46EC-914D-062124BC05C7}" srcOrd="0" destOrd="0" presId="urn:microsoft.com/office/officeart/2005/8/layout/radial2"/>
-    <dgm:cxn modelId="{2A1822B2-56FA-48DE-AC58-CDA96F5F4927}" type="presOf" srcId="{AAF68D59-C65D-40AB-9611-74F895D94C0F}" destId="{025889D7-F679-43A9-B4EA-C991B6B4CA86}" srcOrd="0" destOrd="0" presId="urn:microsoft.com/office/officeart/2005/8/layout/radial2"/>
+    <dgm:cxn modelId="{FD306A4A-E08C-4F1C-8C0C-8DCCB439D134}" type="presOf" srcId="{183412B7-C7CC-4EDA-A9DA-C27D15CA8537}" destId="{39935409-8EE0-4EBE-B135-864AEFC46A91}" srcOrd="0" destOrd="1" presId="urn:microsoft.com/office/officeart/2005/8/layout/radial2"/>
+    <dgm:cxn modelId="{D2CCC9CC-AD38-40A6-8357-5336EF2468D7}" type="presOf" srcId="{3530FF97-E8E4-4D12-8A03-8CD36B210733}" destId="{E350A781-99DC-46EC-914D-062124BC05C7}" srcOrd="0" destOrd="0" presId="urn:microsoft.com/office/officeart/2005/8/layout/radial2"/>
+    <dgm:cxn modelId="{DE336C58-24BE-4781-BF05-492E3BFE466D}" type="presOf" srcId="{BBFF2A47-D618-4AD0-B6F1-0FE948B9DA57}" destId="{D1EBF9DC-DDEA-4ACD-8089-5458F78B55CA}" srcOrd="0" destOrd="1" presId="urn:microsoft.com/office/officeart/2005/8/layout/radial2"/>
+    <dgm:cxn modelId="{ACFEAD98-3E07-4C45-8F0F-2CA95CC99670}" type="presOf" srcId="{F1A683A2-B4DC-4AE0-86AF-61F9B5A284CC}" destId="{39935409-8EE0-4EBE-B135-864AEFC46A91}" srcOrd="0" destOrd="2" presId="urn:microsoft.com/office/officeart/2005/8/layout/radial2"/>
+    <dgm:cxn modelId="{92836B53-8EA0-4F04-8F07-95B184CEEC41}" type="presOf" srcId="{0CA79D87-1C13-46C0-95E1-DC491145964C}" destId="{A9765D65-1F0E-43F9-806B-DA7FBCBC5D03}" srcOrd="0" destOrd="0" presId="urn:microsoft.com/office/officeart/2005/8/layout/radial2"/>
     <dgm:cxn modelId="{66773782-CB1B-47FF-A846-BBAB5E64656D}" srcId="{0CA79D87-1C13-46C0-95E1-DC491145964C}" destId="{F1A683A2-B4DC-4AE0-86AF-61F9B5A284CC}" srcOrd="2" destOrd="0" parTransId="{C6B54926-4995-40C0-B5E2-D979383EBA2B}" sibTransId="{FA416F37-9F4C-472E-8BBD-AD777F3C421F}"/>
     <dgm:cxn modelId="{C2C446C6-FDB0-4599-8BE1-1B4C9DA8EB34}" srcId="{0CA79D87-1C13-46C0-95E1-DC491145964C}" destId="{283500E7-2771-4A97-B34F-C3F2648577AD}" srcOrd="3" destOrd="0" parTransId="{A14DD66D-9173-4525-A923-78C0F1957515}" sibTransId="{C57504F9-8B53-4AF7-B837-3A1DD43B3D82}"/>
-    <dgm:cxn modelId="{504DB5B9-A9B2-4BD1-969F-45D01BAA62C5}" type="presOf" srcId="{183412B7-C7CC-4EDA-A9DA-C27D15CA8537}" destId="{39935409-8EE0-4EBE-B135-864AEFC46A91}" srcOrd="0" destOrd="1" presId="urn:microsoft.com/office/officeart/2005/8/layout/radial2"/>
-    <dgm:cxn modelId="{85989F0E-BBEB-40E7-8F3E-67FB6A78E53D}" type="presOf" srcId="{A3B34A91-03FE-4B10-9DD1-C76BDC12BEBA}" destId="{D1EBF9DC-DDEA-4ACD-8089-5458F78B55CA}" srcOrd="0" destOrd="0" presId="urn:microsoft.com/office/officeart/2005/8/layout/radial2"/>
-    <dgm:cxn modelId="{1BB1181B-80BE-4058-AFB2-2BBCDE8F0594}" type="presOf" srcId="{EA7346B3-108A-49F3-B88A-422EB32C2C52}" destId="{2A529F1D-A542-4ABA-83BC-AEE743CE30F3}" srcOrd="0" destOrd="0" presId="urn:microsoft.com/office/officeart/2005/8/layout/radial2"/>
     <dgm:cxn modelId="{F36C2233-C101-4C0A-9352-7A2FCA2F2E9E}" srcId="{0CA79D87-1C13-46C0-95E1-DC491145964C}" destId="{183412B7-C7CC-4EDA-A9DA-C27D15CA8537}" srcOrd="1" destOrd="0" parTransId="{8404CB10-5739-4815-ABD1-44A88E9E490D}" sibTransId="{7D05FAA1-3978-4774-B496-4275F0E330C8}"/>
-    <dgm:cxn modelId="{76A0D917-DADE-4F4E-BAA2-42E964AE8102}" type="presOf" srcId="{0CA79D87-1C13-46C0-95E1-DC491145964C}" destId="{A9765D65-1F0E-43F9-806B-DA7FBCBC5D03}" srcOrd="0" destOrd="0" presId="urn:microsoft.com/office/officeart/2005/8/layout/radial2"/>
+    <dgm:cxn modelId="{C48DB652-71CB-455A-86C6-C714E38AAA6E}" type="presOf" srcId="{283500E7-2771-4A97-B34F-C3F2648577AD}" destId="{39935409-8EE0-4EBE-B135-864AEFC46A91}" srcOrd="0" destOrd="3" presId="urn:microsoft.com/office/officeart/2005/8/layout/radial2"/>
     <dgm:cxn modelId="{04393BC9-FAA6-44B0-B354-87E765C2E6AA}" srcId="{EA7346B3-108A-49F3-B88A-422EB32C2C52}" destId="{0CA79D87-1C13-46C0-95E1-DC491145964C}" srcOrd="0" destOrd="0" parTransId="{AAF68D59-C65D-40AB-9611-74F895D94C0F}" sibTransId="{E64C2B81-A9B9-4584-8646-B82075630A9B}"/>
-    <dgm:cxn modelId="{4D7D12E6-219F-4799-96CE-657697218269}" type="presOf" srcId="{283500E7-2771-4A97-B34F-C3F2648577AD}" destId="{39935409-8EE0-4EBE-B135-864AEFC46A91}" srcOrd="0" destOrd="3" presId="urn:microsoft.com/office/officeart/2005/8/layout/radial2"/>
-    <dgm:cxn modelId="{3F2F137A-2547-408C-B24E-BE685B4B6F5B}" type="presParOf" srcId="{2A529F1D-A542-4ABA-83BC-AEE743CE30F3}" destId="{B0F4C639-11AC-4221-8D67-539B9524C7F4}" srcOrd="0" destOrd="0" presId="urn:microsoft.com/office/officeart/2005/8/layout/radial2"/>
-    <dgm:cxn modelId="{97C11A4C-C040-4B9E-B62D-DE7FBFEE8518}" type="presParOf" srcId="{B0F4C639-11AC-4221-8D67-539B9524C7F4}" destId="{722D148A-8BE2-4C36-AF86-B044262E0F21}" srcOrd="0" destOrd="0" presId="urn:microsoft.com/office/officeart/2005/8/layout/radial2"/>
-    <dgm:cxn modelId="{137F44BF-C419-4239-898A-0CCF6F76E492}" type="presParOf" srcId="{722D148A-8BE2-4C36-AF86-B044262E0F21}" destId="{6146F509-40BD-4FC5-B857-CB3F1A0646B0}" srcOrd="0" destOrd="0" presId="urn:microsoft.com/office/officeart/2005/8/layout/radial2"/>
-    <dgm:cxn modelId="{27C0506A-0866-42E6-A8DF-7636818B4C3D}" type="presParOf" srcId="{722D148A-8BE2-4C36-AF86-B044262E0F21}" destId="{E076E7B4-26F6-4877-82D7-AAA09D4A670B}" srcOrd="1" destOrd="0" presId="urn:microsoft.com/office/officeart/2005/8/layout/radial2"/>
-    <dgm:cxn modelId="{C46CEA25-0227-4D13-BE8A-FB42F4DC358B}" type="presParOf" srcId="{B0F4C639-11AC-4221-8D67-539B9524C7F4}" destId="{025889D7-F679-43A9-B4EA-C991B6B4CA86}" srcOrd="1" destOrd="0" presId="urn:microsoft.com/office/officeart/2005/8/layout/radial2"/>
-    <dgm:cxn modelId="{464DE9FF-31F4-418C-B40E-B977A0CC2302}" type="presParOf" srcId="{B0F4C639-11AC-4221-8D67-539B9524C7F4}" destId="{794953B2-C591-4315-BCBD-9913F0DFE646}" srcOrd="2" destOrd="0" presId="urn:microsoft.com/office/officeart/2005/8/layout/radial2"/>
-    <dgm:cxn modelId="{86E51746-7B3F-49F2-94B0-772585872135}" type="presParOf" srcId="{794953B2-C591-4315-BCBD-9913F0DFE646}" destId="{A9765D65-1F0E-43F9-806B-DA7FBCBC5D03}" srcOrd="0" destOrd="0" presId="urn:microsoft.com/office/officeart/2005/8/layout/radial2"/>
-    <dgm:cxn modelId="{00EB4D16-22CA-4DF8-A778-F3CB751D1B53}" type="presParOf" srcId="{794953B2-C591-4315-BCBD-9913F0DFE646}" destId="{39935409-8EE0-4EBE-B135-864AEFC46A91}" srcOrd="1" destOrd="0" presId="urn:microsoft.com/office/officeart/2005/8/layout/radial2"/>
-    <dgm:cxn modelId="{87EF232A-7E96-44F7-AF80-1E78B8BB83E6}" type="presParOf" srcId="{B0F4C639-11AC-4221-8D67-539B9524C7F4}" destId="{A3996A59-14C6-47E7-B9A9-038A142FD6DF}" srcOrd="3" destOrd="0" presId="urn:microsoft.com/office/officeart/2005/8/layout/radial2"/>
-    <dgm:cxn modelId="{472C3EF7-533E-42C4-AD21-E04EC0688758}" type="presParOf" srcId="{B0F4C639-11AC-4221-8D67-539B9524C7F4}" destId="{0C3F41B7-F0C6-4B10-BD4A-D00B9CA2F9E2}" srcOrd="4" destOrd="0" presId="urn:microsoft.com/office/officeart/2005/8/layout/radial2"/>
-    <dgm:cxn modelId="{6A8FB2C7-5282-4207-8B06-0D36F450D4D5}" type="presParOf" srcId="{0C3F41B7-F0C6-4B10-BD4A-D00B9CA2F9E2}" destId="{E350A781-99DC-46EC-914D-062124BC05C7}" srcOrd="0" destOrd="0" presId="urn:microsoft.com/office/officeart/2005/8/layout/radial2"/>
-    <dgm:cxn modelId="{B42A445D-E903-4CD0-999D-EE796CBC6A72}" type="presParOf" srcId="{0C3F41B7-F0C6-4B10-BD4A-D00B9CA2F9E2}" destId="{D1EBF9DC-DDEA-4ACD-8089-5458F78B55CA}" srcOrd="1" destOrd="0" presId="urn:microsoft.com/office/officeart/2005/8/layout/radial2"/>
+    <dgm:cxn modelId="{3EB184F1-1C82-41A1-9446-71342C7FFFD7}" type="presOf" srcId="{AB403CEC-D681-4FC5-B825-62DF5FC8F87F}" destId="{A3996A59-14C6-47E7-B9A9-038A142FD6DF}" srcOrd="0" destOrd="0" presId="urn:microsoft.com/office/officeart/2005/8/layout/radial2"/>
+    <dgm:cxn modelId="{592F350A-3970-4948-A68E-A41B4B01E9A4}" type="presParOf" srcId="{2A529F1D-A542-4ABA-83BC-AEE743CE30F3}" destId="{B0F4C639-11AC-4221-8D67-539B9524C7F4}" srcOrd="0" destOrd="0" presId="urn:microsoft.com/office/officeart/2005/8/layout/radial2"/>
+    <dgm:cxn modelId="{304BD5F6-FCBD-4D09-8318-B5D05CCE810A}" type="presParOf" srcId="{B0F4C639-11AC-4221-8D67-539B9524C7F4}" destId="{722D148A-8BE2-4C36-AF86-B044262E0F21}" srcOrd="0" destOrd="0" presId="urn:microsoft.com/office/officeart/2005/8/layout/radial2"/>
+    <dgm:cxn modelId="{1BD5459C-7DDF-4E11-ADD8-1A72D71B6681}" type="presParOf" srcId="{722D148A-8BE2-4C36-AF86-B044262E0F21}" destId="{6146F509-40BD-4FC5-B857-CB3F1A0646B0}" srcOrd="0" destOrd="0" presId="urn:microsoft.com/office/officeart/2005/8/layout/radial2"/>
+    <dgm:cxn modelId="{773F8089-1B93-4509-8E3E-BF7EA068C6E4}" type="presParOf" srcId="{722D148A-8BE2-4C36-AF86-B044262E0F21}" destId="{E076E7B4-26F6-4877-82D7-AAA09D4A670B}" srcOrd="1" destOrd="0" presId="urn:microsoft.com/office/officeart/2005/8/layout/radial2"/>
+    <dgm:cxn modelId="{42201DFC-9364-4824-9A2F-EFDE6D0865EC}" type="presParOf" srcId="{B0F4C639-11AC-4221-8D67-539B9524C7F4}" destId="{025889D7-F679-43A9-B4EA-C991B6B4CA86}" srcOrd="1" destOrd="0" presId="urn:microsoft.com/office/officeart/2005/8/layout/radial2"/>
+    <dgm:cxn modelId="{13A10A64-74A7-46FE-AE4C-385BE87C4A57}" type="presParOf" srcId="{B0F4C639-11AC-4221-8D67-539B9524C7F4}" destId="{794953B2-C591-4315-BCBD-9913F0DFE646}" srcOrd="2" destOrd="0" presId="urn:microsoft.com/office/officeart/2005/8/layout/radial2"/>
+    <dgm:cxn modelId="{B24B4F89-B0EC-4066-80B5-9C37C9BA8C3F}" type="presParOf" srcId="{794953B2-C591-4315-BCBD-9913F0DFE646}" destId="{A9765D65-1F0E-43F9-806B-DA7FBCBC5D03}" srcOrd="0" destOrd="0" presId="urn:microsoft.com/office/officeart/2005/8/layout/radial2"/>
+    <dgm:cxn modelId="{51D45006-CAFA-4AD4-AF8A-1573B4810A34}" type="presParOf" srcId="{794953B2-C591-4315-BCBD-9913F0DFE646}" destId="{39935409-8EE0-4EBE-B135-864AEFC46A91}" srcOrd="1" destOrd="0" presId="urn:microsoft.com/office/officeart/2005/8/layout/radial2"/>
+    <dgm:cxn modelId="{E333E723-1C4E-4A2A-9FC7-A6A0B8B418A7}" type="presParOf" srcId="{B0F4C639-11AC-4221-8D67-539B9524C7F4}" destId="{A3996A59-14C6-47E7-B9A9-038A142FD6DF}" srcOrd="3" destOrd="0" presId="urn:microsoft.com/office/officeart/2005/8/layout/radial2"/>
+    <dgm:cxn modelId="{64AB3F71-F895-405E-AB4B-23C15CC0C6D5}" type="presParOf" srcId="{B0F4C639-11AC-4221-8D67-539B9524C7F4}" destId="{0C3F41B7-F0C6-4B10-BD4A-D00B9CA2F9E2}" srcOrd="4" destOrd="0" presId="urn:microsoft.com/office/officeart/2005/8/layout/radial2"/>
+    <dgm:cxn modelId="{418DC9FC-4C47-4CDA-9619-E6E74CD953F1}" type="presParOf" srcId="{0C3F41B7-F0C6-4B10-BD4A-D00B9CA2F9E2}" destId="{E350A781-99DC-46EC-914D-062124BC05C7}" srcOrd="0" destOrd="0" presId="urn:microsoft.com/office/officeart/2005/8/layout/radial2"/>
+    <dgm:cxn modelId="{9B26ED27-1589-43F5-8CA6-85ECDA6A417A}" type="presParOf" srcId="{0C3F41B7-F0C6-4B10-BD4A-D00B9CA2F9E2}" destId="{D1EBF9DC-DDEA-4ACD-8089-5458F78B55CA}" srcOrd="1" destOrd="0" presId="urn:microsoft.com/office/officeart/2005/8/layout/radial2"/>
   </dgm:cxnLst>
   <dgm:bg/>
   <dgm:whole/>
@@ -33484,54 +36322,54 @@
     </dgm:pt>
   </dgm:ptLst>
   <dgm:cxnLst>
+    <dgm:cxn modelId="{00D5AEB1-F6E5-4A6A-899F-73DE8D787D33}" type="presOf" srcId="{55658C84-E387-44B9-99A8-504D27B2D40F}" destId="{CF2CE30B-1588-47E0-913F-3537EEBDC4F1}" srcOrd="0" destOrd="0" presId="urn:microsoft.com/office/officeart/2005/8/layout/vList5"/>
+    <dgm:cxn modelId="{8F6180BF-5EFE-415A-8CB0-256F82D9205F}" type="presOf" srcId="{AF883CB8-8AFA-42BA-AD15-20440DE2E7A4}" destId="{28FAAE43-F607-4542-A198-881D7EEEBE2B}" srcOrd="0" destOrd="0" presId="urn:microsoft.com/office/officeart/2005/8/layout/vList5"/>
     <dgm:cxn modelId="{32DCECAD-5BF0-42D6-AC00-A43E3C078D17}" srcId="{976251E2-04A9-4263-8A00-267BDA912C4E}" destId="{BCC996C9-1420-4588-A6EA-FC6515C05688}" srcOrd="2" destOrd="0" parTransId="{5B858E88-698D-4DC2-84B5-D801A60F152E}" sibTransId="{E07A8B4B-1013-4D82-82D0-EF3DE80E902F}"/>
-    <dgm:cxn modelId="{4458B359-2CD6-4697-A1D1-DA7AB8DC0B4F}" type="presOf" srcId="{3E91CEC3-91B4-4B7D-8E7C-0BA2B4F96005}" destId="{FD9C0B90-73B4-4C24-A8CC-975CFFD7537B}" srcOrd="0" destOrd="0" presId="urn:microsoft.com/office/officeart/2005/8/layout/vList5"/>
+    <dgm:cxn modelId="{5E3BE82B-FCDE-4C3C-A613-56176A05B26C}" type="presOf" srcId="{9BCC1A64-3D69-422F-81C2-0DFE6D5C40DB}" destId="{1F4FCBF9-31B5-49E2-B07D-8554B1909E27}" srcOrd="0" destOrd="0" presId="urn:microsoft.com/office/officeart/2005/8/layout/vList5"/>
     <dgm:cxn modelId="{0D82DA47-E1D1-4D9A-9816-85EC13AE5C59}" srcId="{55658C84-E387-44B9-99A8-504D27B2D40F}" destId="{AF883CB8-8AFA-42BA-AD15-20440DE2E7A4}" srcOrd="0" destOrd="0" parTransId="{97E9C991-60B8-4697-BFE3-2647D23D7AAE}" sibTransId="{CA5455E1-0860-497F-AA1C-B66BE8EC8855}"/>
     <dgm:cxn modelId="{02FD1774-A27A-49C7-83D7-83F4E92813AE}" srcId="{976251E2-04A9-4263-8A00-267BDA912C4E}" destId="{21C2E492-0A59-429A-B17F-117F9A9753CB}" srcOrd="0" destOrd="0" parTransId="{C3EB1336-FA4C-4A16-B905-DD79E32B677D}" sibTransId="{46BB35AB-F6E8-4DDA-9F87-92BC66A56C02}"/>
-    <dgm:cxn modelId="{942D22E2-7451-4738-8851-662877289875}" type="presOf" srcId="{A0D86E6C-2981-48EC-9901-202E4FC182ED}" destId="{1BDABDA8-17BC-4F49-A978-7594BF85AAA9}" srcOrd="0" destOrd="0" presId="urn:microsoft.com/office/officeart/2005/8/layout/vList5"/>
     <dgm:cxn modelId="{51ED2620-634A-44B2-B502-60460AEBEF92}" srcId="{BCC996C9-1420-4588-A6EA-FC6515C05688}" destId="{606B9183-B2B7-468C-AB3A-B86D1BD0D84F}" srcOrd="0" destOrd="0" parTransId="{B80C6F0B-03E3-4583-A846-D77D78483241}" sibTransId="{810DD023-A592-41DE-A32C-A6DDF3DAB32F}"/>
-    <dgm:cxn modelId="{3B133347-1B06-40B3-94A1-492798F6EE50}" type="presOf" srcId="{55658C84-E387-44B9-99A8-504D27B2D40F}" destId="{CF2CE30B-1588-47E0-913F-3537EEBDC4F1}" srcOrd="0" destOrd="0" presId="urn:microsoft.com/office/officeart/2005/8/layout/vList5"/>
     <dgm:cxn modelId="{45DF3F0B-34ED-45E5-84DD-78EAA5444370}" srcId="{21C2E492-0A59-429A-B17F-117F9A9753CB}" destId="{3E91CEC3-91B4-4B7D-8E7C-0BA2B4F96005}" srcOrd="0" destOrd="0" parTransId="{D5995F57-215A-47CA-9CFE-C0B53525D907}" sibTransId="{CBF8D975-4814-4E5C-A51D-CD41BA958BD4}"/>
-    <dgm:cxn modelId="{E1B4812F-854F-41B2-8526-B604A2C01422}" type="presOf" srcId="{976251E2-04A9-4263-8A00-267BDA912C4E}" destId="{11519200-9EA7-4BCA-9D6E-335E0B132F17}" srcOrd="0" destOrd="0" presId="urn:microsoft.com/office/officeart/2005/8/layout/vList5"/>
-    <dgm:cxn modelId="{97061B72-39CB-4814-AEF8-441A577A923D}" type="presOf" srcId="{BCC996C9-1420-4588-A6EA-FC6515C05688}" destId="{5D0B5D6A-DA21-41B0-90E4-8E07C46A9ED5}" srcOrd="0" destOrd="0" presId="urn:microsoft.com/office/officeart/2005/8/layout/vList5"/>
-    <dgm:cxn modelId="{A0F9671D-919F-49FD-B655-DF2218548CD1}" type="presOf" srcId="{D2B5F688-E694-4F60-84F2-AF3862C34934}" destId="{E8C81914-2867-4B58-ACFB-3BFC5D53DF74}" srcOrd="0" destOrd="0" presId="urn:microsoft.com/office/officeart/2005/8/layout/vList5"/>
-    <dgm:cxn modelId="{95A6A5A2-9E4F-4432-97BD-7E53B12CA926}" type="presOf" srcId="{3C32B176-43C4-4F12-9B0E-3F82F5B774B5}" destId="{01AF2D0A-87C1-4EAE-B995-6C6A5B93CB02}" srcOrd="0" destOrd="0" presId="urn:microsoft.com/office/officeart/2005/8/layout/vList5"/>
-    <dgm:cxn modelId="{04CC5636-05BC-4A25-AB6E-F2467CD2B741}" type="presOf" srcId="{AF883CB8-8AFA-42BA-AD15-20440DE2E7A4}" destId="{28FAAE43-F607-4542-A198-881D7EEEBE2B}" srcOrd="0" destOrd="0" presId="urn:microsoft.com/office/officeart/2005/8/layout/vList5"/>
+    <dgm:cxn modelId="{0FC4FF83-B188-4EA5-89FE-A41E4D35A85E}" type="presOf" srcId="{3E91CEC3-91B4-4B7D-8E7C-0BA2B4F96005}" destId="{FD9C0B90-73B4-4C24-A8CC-975CFFD7537B}" srcOrd="0" destOrd="0" presId="urn:microsoft.com/office/officeart/2005/8/layout/vList5"/>
+    <dgm:cxn modelId="{C7D668FB-CECB-4E05-8173-59846ACE30D7}" type="presOf" srcId="{976251E2-04A9-4263-8A00-267BDA912C4E}" destId="{11519200-9EA7-4BCA-9D6E-335E0B132F17}" srcOrd="0" destOrd="0" presId="urn:microsoft.com/office/officeart/2005/8/layout/vList5"/>
+    <dgm:cxn modelId="{F14D8813-07BF-460A-811B-3AFCBFB3300C}" type="presOf" srcId="{59E6D78C-B749-4637-8124-B9D9652DE9EA}" destId="{18E99E2C-F5E3-4720-A7F5-5DFA5B3FF849}" srcOrd="0" destOrd="0" presId="urn:microsoft.com/office/officeart/2005/8/layout/vList5"/>
+    <dgm:cxn modelId="{9A6E7689-AE82-44D7-9E9F-AC86822ED329}" type="presOf" srcId="{3C32B176-43C4-4F12-9B0E-3F82F5B774B5}" destId="{01AF2D0A-87C1-4EAE-B995-6C6A5B93CB02}" srcOrd="0" destOrd="0" presId="urn:microsoft.com/office/officeart/2005/8/layout/vList5"/>
+    <dgm:cxn modelId="{48B5FA70-3F0F-45A9-AD88-AB1B2C1F6DD3}" type="presOf" srcId="{BCC996C9-1420-4588-A6EA-FC6515C05688}" destId="{5D0B5D6A-DA21-41B0-90E4-8E07C46A9ED5}" srcOrd="0" destOrd="0" presId="urn:microsoft.com/office/officeart/2005/8/layout/vList5"/>
+    <dgm:cxn modelId="{C99FDFDA-855D-49CB-846B-F1D4AEFE4281}" type="presOf" srcId="{D2B5F688-E694-4F60-84F2-AF3862C34934}" destId="{E8C81914-2867-4B58-ACFB-3BFC5D53DF74}" srcOrd="0" destOrd="0" presId="urn:microsoft.com/office/officeart/2005/8/layout/vList5"/>
+    <dgm:cxn modelId="{F3D76C07-37EF-4FE8-A07C-559EDB982B1A}" type="presOf" srcId="{21C2E492-0A59-429A-B17F-117F9A9753CB}" destId="{C86A0D88-C1F9-498C-A780-FCE487647AE3}" srcOrd="0" destOrd="0" presId="urn:microsoft.com/office/officeart/2005/8/layout/vList5"/>
     <dgm:cxn modelId="{8ECD93D6-F597-41AB-86FC-00C78AC27372}" srcId="{976251E2-04A9-4263-8A00-267BDA912C4E}" destId="{9BCC1A64-3D69-422F-81C2-0DFE6D5C40DB}" srcOrd="4" destOrd="0" parTransId="{8D3D0401-F340-46F6-999F-D1072846BDE4}" sibTransId="{B5A2738C-3FC0-4D87-AFCF-E3D5822AC98E}"/>
     <dgm:cxn modelId="{614D990B-2B53-4C0F-8071-F5E9CA9EB852}" srcId="{976251E2-04A9-4263-8A00-267BDA912C4E}" destId="{55658C84-E387-44B9-99A8-504D27B2D40F}" srcOrd="5" destOrd="0" parTransId="{CDDB50D5-B286-4B63-AE0C-33C444A7BCE7}" sibTransId="{4FE617C6-DEE9-4DE2-B2F6-3FDB4003CA36}"/>
+    <dgm:cxn modelId="{EF175545-45AF-4927-91F3-B9B860917EBE}" type="presOf" srcId="{6EDF1A66-8B7C-40A5-832A-FA2F6B99E386}" destId="{3D825DEC-A7D5-4222-8FEA-AE0AA1891CE5}" srcOrd="0" destOrd="0" presId="urn:microsoft.com/office/officeart/2005/8/layout/vList5"/>
     <dgm:cxn modelId="{79A8F099-E95A-497E-A78A-3A57E366434F}" srcId="{59E6D78C-B749-4637-8124-B9D9652DE9EA}" destId="{3C32B176-43C4-4F12-9B0E-3F82F5B774B5}" srcOrd="0" destOrd="0" parTransId="{E344D565-BF73-408F-BA19-4D444DC531C1}" sibTransId="{861CEE04-8F45-4830-87E7-2783E4D6669D}"/>
+    <dgm:cxn modelId="{BCB9C5BB-70A8-4790-896A-A7B92D41706E}" type="presOf" srcId="{606B9183-B2B7-468C-AB3A-B86D1BD0D84F}" destId="{0FFFCC6D-8579-49B1-BF16-3F96A8B8E5AC}" srcOrd="0" destOrd="0" presId="urn:microsoft.com/office/officeart/2005/8/layout/vList5"/>
     <dgm:cxn modelId="{88E301DC-518D-46A8-AA11-BC6AD98C516E}" srcId="{976251E2-04A9-4263-8A00-267BDA912C4E}" destId="{59E6D78C-B749-4637-8124-B9D9652DE9EA}" srcOrd="1" destOrd="0" parTransId="{82559320-1099-4069-8837-91CDE5CA4E76}" sibTransId="{257D2372-87FB-4CE6-91E8-DBF2BB36319A}"/>
     <dgm:cxn modelId="{FD41673E-C9AB-45D9-A171-ECFE8C93DB3F}" srcId="{D2B5F688-E694-4F60-84F2-AF3862C34934}" destId="{6EDF1A66-8B7C-40A5-832A-FA2F6B99E386}" srcOrd="0" destOrd="0" parTransId="{6E86D7EF-5779-4F4F-8E7B-2224FDC37FAB}" sibTransId="{BB2D9214-7170-4A66-8758-702AC5A83D0E}"/>
-    <dgm:cxn modelId="{86F23986-A22E-4473-BEE1-CE64A9A189F9}" type="presOf" srcId="{59E6D78C-B749-4637-8124-B9D9652DE9EA}" destId="{18E99E2C-F5E3-4720-A7F5-5DFA5B3FF849}" srcOrd="0" destOrd="0" presId="urn:microsoft.com/office/officeart/2005/8/layout/vList5"/>
     <dgm:cxn modelId="{8AD31E84-1FDC-47E9-BE63-4AD6CD2FB480}" srcId="{9BCC1A64-3D69-422F-81C2-0DFE6D5C40DB}" destId="{A0D86E6C-2981-48EC-9901-202E4FC182ED}" srcOrd="0" destOrd="0" parTransId="{261241F0-2D0E-4F03-8C44-83BE8AC70D72}" sibTransId="{455479E7-ABE3-4E56-BFBB-6B73CDCE19E3}"/>
-    <dgm:cxn modelId="{2D124C87-27D1-4C40-AA71-764B6D8369EB}" type="presOf" srcId="{21C2E492-0A59-429A-B17F-117F9A9753CB}" destId="{C86A0D88-C1F9-498C-A780-FCE487647AE3}" srcOrd="0" destOrd="0" presId="urn:microsoft.com/office/officeart/2005/8/layout/vList5"/>
-    <dgm:cxn modelId="{D10A5FA5-222E-4DC9-8C9D-E29FA608BADC}" type="presOf" srcId="{9BCC1A64-3D69-422F-81C2-0DFE6D5C40DB}" destId="{1F4FCBF9-31B5-49E2-B07D-8554B1909E27}" srcOrd="0" destOrd="0" presId="urn:microsoft.com/office/officeart/2005/8/layout/vList5"/>
+    <dgm:cxn modelId="{F3764848-7160-41A0-BB31-5FAD3FA6DD1C}" type="presOf" srcId="{A0D86E6C-2981-48EC-9901-202E4FC182ED}" destId="{1BDABDA8-17BC-4F49-A978-7594BF85AAA9}" srcOrd="0" destOrd="0" presId="urn:microsoft.com/office/officeart/2005/8/layout/vList5"/>
     <dgm:cxn modelId="{568D8CC8-CDCF-4B3C-8F66-EF36DEA77E64}" srcId="{976251E2-04A9-4263-8A00-267BDA912C4E}" destId="{D2B5F688-E694-4F60-84F2-AF3862C34934}" srcOrd="3" destOrd="0" parTransId="{AF2ACD58-FF41-435E-8233-D9653E6BCE9C}" sibTransId="{56D73F4D-A014-41D2-87B3-EE0A169100BD}"/>
-    <dgm:cxn modelId="{9A97A1C0-59E4-49F4-BFEA-ED70EE751F4A}" type="presOf" srcId="{6EDF1A66-8B7C-40A5-832A-FA2F6B99E386}" destId="{3D825DEC-A7D5-4222-8FEA-AE0AA1891CE5}" srcOrd="0" destOrd="0" presId="urn:microsoft.com/office/officeart/2005/8/layout/vList5"/>
-    <dgm:cxn modelId="{4CA32CAB-2DDA-4163-B50C-FED64DE9648B}" type="presOf" srcId="{606B9183-B2B7-468C-AB3A-B86D1BD0D84F}" destId="{0FFFCC6D-8579-49B1-BF16-3F96A8B8E5AC}" srcOrd="0" destOrd="0" presId="urn:microsoft.com/office/officeart/2005/8/layout/vList5"/>
-    <dgm:cxn modelId="{E4F1F259-BC46-4414-8B52-6F00799AB5C9}" type="presParOf" srcId="{11519200-9EA7-4BCA-9D6E-335E0B132F17}" destId="{EE9F3438-EF6F-44AF-AB10-8D12ADA6ED41}" srcOrd="0" destOrd="0" presId="urn:microsoft.com/office/officeart/2005/8/layout/vList5"/>
-    <dgm:cxn modelId="{1E039D3A-42ED-4013-AA9C-6DEFD2499164}" type="presParOf" srcId="{EE9F3438-EF6F-44AF-AB10-8D12ADA6ED41}" destId="{C86A0D88-C1F9-498C-A780-FCE487647AE3}" srcOrd="0" destOrd="0" presId="urn:microsoft.com/office/officeart/2005/8/layout/vList5"/>
-    <dgm:cxn modelId="{637BC508-057A-40F0-9439-D6549F1CE60B}" type="presParOf" srcId="{EE9F3438-EF6F-44AF-AB10-8D12ADA6ED41}" destId="{FD9C0B90-73B4-4C24-A8CC-975CFFD7537B}" srcOrd="1" destOrd="0" presId="urn:microsoft.com/office/officeart/2005/8/layout/vList5"/>
-    <dgm:cxn modelId="{03DE61F9-27D0-470B-8A57-24532AD6AD6C}" type="presParOf" srcId="{11519200-9EA7-4BCA-9D6E-335E0B132F17}" destId="{4FB2D8F6-4F47-4A0A-85CC-60FB83DB6BBB}" srcOrd="1" destOrd="0" presId="urn:microsoft.com/office/officeart/2005/8/layout/vList5"/>
-    <dgm:cxn modelId="{33D399F7-3CB4-48D8-BC4A-80F07816B1FC}" type="presParOf" srcId="{11519200-9EA7-4BCA-9D6E-335E0B132F17}" destId="{0B9DADBC-706C-43ED-A9BD-E11F40297E12}" srcOrd="2" destOrd="0" presId="urn:microsoft.com/office/officeart/2005/8/layout/vList5"/>
-    <dgm:cxn modelId="{CEAA4576-E892-4C1A-9A69-2FE05F30B22E}" type="presParOf" srcId="{0B9DADBC-706C-43ED-A9BD-E11F40297E12}" destId="{18E99E2C-F5E3-4720-A7F5-5DFA5B3FF849}" srcOrd="0" destOrd="0" presId="urn:microsoft.com/office/officeart/2005/8/layout/vList5"/>
-    <dgm:cxn modelId="{03AA822A-0613-4447-8D6F-2F73C51C6BD3}" type="presParOf" srcId="{0B9DADBC-706C-43ED-A9BD-E11F40297E12}" destId="{01AF2D0A-87C1-4EAE-B995-6C6A5B93CB02}" srcOrd="1" destOrd="0" presId="urn:microsoft.com/office/officeart/2005/8/layout/vList5"/>
-    <dgm:cxn modelId="{A66F0D14-5AF2-4F54-9A4A-D13D2CC68097}" type="presParOf" srcId="{11519200-9EA7-4BCA-9D6E-335E0B132F17}" destId="{D3328E04-8FEB-4C07-BE38-6495A05B4709}" srcOrd="3" destOrd="0" presId="urn:microsoft.com/office/officeart/2005/8/layout/vList5"/>
-    <dgm:cxn modelId="{116F9C7C-CAD4-4BE9-9B26-4E29FB8B672B}" type="presParOf" srcId="{11519200-9EA7-4BCA-9D6E-335E0B132F17}" destId="{AFADCB86-1D73-4AFC-B19C-ACB36534F2E6}" srcOrd="4" destOrd="0" presId="urn:microsoft.com/office/officeart/2005/8/layout/vList5"/>
-    <dgm:cxn modelId="{13FC0067-EC01-4485-8717-348AC86A85B5}" type="presParOf" srcId="{AFADCB86-1D73-4AFC-B19C-ACB36534F2E6}" destId="{5D0B5D6A-DA21-41B0-90E4-8E07C46A9ED5}" srcOrd="0" destOrd="0" presId="urn:microsoft.com/office/officeart/2005/8/layout/vList5"/>
-    <dgm:cxn modelId="{167F64CD-B8B2-44D1-8874-F61908F7686D}" type="presParOf" srcId="{AFADCB86-1D73-4AFC-B19C-ACB36534F2E6}" destId="{0FFFCC6D-8579-49B1-BF16-3F96A8B8E5AC}" srcOrd="1" destOrd="0" presId="urn:microsoft.com/office/officeart/2005/8/layout/vList5"/>
-    <dgm:cxn modelId="{9F49FDB4-FC8C-4BAA-879A-AB9EF85A018F}" type="presParOf" srcId="{11519200-9EA7-4BCA-9D6E-335E0B132F17}" destId="{E96518AF-08A1-49AB-AD12-69D10711E1EF}" srcOrd="5" destOrd="0" presId="urn:microsoft.com/office/officeart/2005/8/layout/vList5"/>
-    <dgm:cxn modelId="{EF5AB710-06CA-4E8E-A813-F5F108633064}" type="presParOf" srcId="{11519200-9EA7-4BCA-9D6E-335E0B132F17}" destId="{19A91993-CC91-4A20-B6D8-6A170252C79A}" srcOrd="6" destOrd="0" presId="urn:microsoft.com/office/officeart/2005/8/layout/vList5"/>
-    <dgm:cxn modelId="{1E6EE20E-D38B-4B21-93F2-165BD4D4CE96}" type="presParOf" srcId="{19A91993-CC91-4A20-B6D8-6A170252C79A}" destId="{E8C81914-2867-4B58-ACFB-3BFC5D53DF74}" srcOrd="0" destOrd="0" presId="urn:microsoft.com/office/officeart/2005/8/layout/vList5"/>
-    <dgm:cxn modelId="{EFC28709-CDAE-478F-B1AC-F6B9CB37A59B}" type="presParOf" srcId="{19A91993-CC91-4A20-B6D8-6A170252C79A}" destId="{3D825DEC-A7D5-4222-8FEA-AE0AA1891CE5}" srcOrd="1" destOrd="0" presId="urn:microsoft.com/office/officeart/2005/8/layout/vList5"/>
-    <dgm:cxn modelId="{A1872841-981B-4719-B355-00A0B2688A3B}" type="presParOf" srcId="{11519200-9EA7-4BCA-9D6E-335E0B132F17}" destId="{24046502-6661-489A-BE13-5F16B8D7CCB4}" srcOrd="7" destOrd="0" presId="urn:microsoft.com/office/officeart/2005/8/layout/vList5"/>
-    <dgm:cxn modelId="{E4F95AE8-EE8E-4437-82F9-58590E275668}" type="presParOf" srcId="{11519200-9EA7-4BCA-9D6E-335E0B132F17}" destId="{78190CC4-CFF8-45AD-8824-E94E02DD18A3}" srcOrd="8" destOrd="0" presId="urn:microsoft.com/office/officeart/2005/8/layout/vList5"/>
-    <dgm:cxn modelId="{35164232-8147-4E84-BE01-4B98F4C52887}" type="presParOf" srcId="{78190CC4-CFF8-45AD-8824-E94E02DD18A3}" destId="{1F4FCBF9-31B5-49E2-B07D-8554B1909E27}" srcOrd="0" destOrd="0" presId="urn:microsoft.com/office/officeart/2005/8/layout/vList5"/>
-    <dgm:cxn modelId="{8107AB95-CECD-479E-83BA-77181150799C}" type="presParOf" srcId="{78190CC4-CFF8-45AD-8824-E94E02DD18A3}" destId="{1BDABDA8-17BC-4F49-A978-7594BF85AAA9}" srcOrd="1" destOrd="0" presId="urn:microsoft.com/office/officeart/2005/8/layout/vList5"/>
-    <dgm:cxn modelId="{E97D7450-6187-4799-BDE2-656016774264}" type="presParOf" srcId="{11519200-9EA7-4BCA-9D6E-335E0B132F17}" destId="{84A09EBF-D03D-476F-9682-5001709F6E72}" srcOrd="9" destOrd="0" presId="urn:microsoft.com/office/officeart/2005/8/layout/vList5"/>
-    <dgm:cxn modelId="{C0587909-8D20-41E2-AECA-F6E17301C6E9}" type="presParOf" srcId="{11519200-9EA7-4BCA-9D6E-335E0B132F17}" destId="{5F1E930D-7682-409F-AB64-5794A3EB8679}" srcOrd="10" destOrd="0" presId="urn:microsoft.com/office/officeart/2005/8/layout/vList5"/>
-    <dgm:cxn modelId="{436B1DFD-7F34-40D9-8A65-D59363E0B7DA}" type="presParOf" srcId="{5F1E930D-7682-409F-AB64-5794A3EB8679}" destId="{CF2CE30B-1588-47E0-913F-3537EEBDC4F1}" srcOrd="0" destOrd="0" presId="urn:microsoft.com/office/officeart/2005/8/layout/vList5"/>
-    <dgm:cxn modelId="{24EA8EC9-A47C-45FF-B005-AB6C82863973}" type="presParOf" srcId="{5F1E930D-7682-409F-AB64-5794A3EB8679}" destId="{28FAAE43-F607-4542-A198-881D7EEEBE2B}" srcOrd="1" destOrd="0" presId="urn:microsoft.com/office/officeart/2005/8/layout/vList5"/>
+    <dgm:cxn modelId="{A0C2FDF2-460D-4923-93B4-940A5D52CEC5}" type="presParOf" srcId="{11519200-9EA7-4BCA-9D6E-335E0B132F17}" destId="{EE9F3438-EF6F-44AF-AB10-8D12ADA6ED41}" srcOrd="0" destOrd="0" presId="urn:microsoft.com/office/officeart/2005/8/layout/vList5"/>
+    <dgm:cxn modelId="{BF80A613-6BDB-4D0A-B6C3-195F8B3DC25E}" type="presParOf" srcId="{EE9F3438-EF6F-44AF-AB10-8D12ADA6ED41}" destId="{C86A0D88-C1F9-498C-A780-FCE487647AE3}" srcOrd="0" destOrd="0" presId="urn:microsoft.com/office/officeart/2005/8/layout/vList5"/>
+    <dgm:cxn modelId="{5D236F6A-E7EB-45BF-A573-CA110FB6F4CA}" type="presParOf" srcId="{EE9F3438-EF6F-44AF-AB10-8D12ADA6ED41}" destId="{FD9C0B90-73B4-4C24-A8CC-975CFFD7537B}" srcOrd="1" destOrd="0" presId="urn:microsoft.com/office/officeart/2005/8/layout/vList5"/>
+    <dgm:cxn modelId="{225F5AAF-E221-4EF6-88EF-F78C156BBF45}" type="presParOf" srcId="{11519200-9EA7-4BCA-9D6E-335E0B132F17}" destId="{4FB2D8F6-4F47-4A0A-85CC-60FB83DB6BBB}" srcOrd="1" destOrd="0" presId="urn:microsoft.com/office/officeart/2005/8/layout/vList5"/>
+    <dgm:cxn modelId="{1F187836-EB18-40D9-82C4-4DAE2229EA60}" type="presParOf" srcId="{11519200-9EA7-4BCA-9D6E-335E0B132F17}" destId="{0B9DADBC-706C-43ED-A9BD-E11F40297E12}" srcOrd="2" destOrd="0" presId="urn:microsoft.com/office/officeart/2005/8/layout/vList5"/>
+    <dgm:cxn modelId="{F123AF93-21CB-4B68-BE2A-EBC85BBBB544}" type="presParOf" srcId="{0B9DADBC-706C-43ED-A9BD-E11F40297E12}" destId="{18E99E2C-F5E3-4720-A7F5-5DFA5B3FF849}" srcOrd="0" destOrd="0" presId="urn:microsoft.com/office/officeart/2005/8/layout/vList5"/>
+    <dgm:cxn modelId="{67108A2F-F565-4373-8AA2-B4DD9736ED57}" type="presParOf" srcId="{0B9DADBC-706C-43ED-A9BD-E11F40297E12}" destId="{01AF2D0A-87C1-4EAE-B995-6C6A5B93CB02}" srcOrd="1" destOrd="0" presId="urn:microsoft.com/office/officeart/2005/8/layout/vList5"/>
+    <dgm:cxn modelId="{5A2D8552-0271-4617-9276-3A0E957642EE}" type="presParOf" srcId="{11519200-9EA7-4BCA-9D6E-335E0B132F17}" destId="{D3328E04-8FEB-4C07-BE38-6495A05B4709}" srcOrd="3" destOrd="0" presId="urn:microsoft.com/office/officeart/2005/8/layout/vList5"/>
+    <dgm:cxn modelId="{14729AE3-F354-4F11-B6D3-4A5360DA1694}" type="presParOf" srcId="{11519200-9EA7-4BCA-9D6E-335E0B132F17}" destId="{AFADCB86-1D73-4AFC-B19C-ACB36534F2E6}" srcOrd="4" destOrd="0" presId="urn:microsoft.com/office/officeart/2005/8/layout/vList5"/>
+    <dgm:cxn modelId="{570E8DBE-359F-4237-9BB1-125FE85B9F1C}" type="presParOf" srcId="{AFADCB86-1D73-4AFC-B19C-ACB36534F2E6}" destId="{5D0B5D6A-DA21-41B0-90E4-8E07C46A9ED5}" srcOrd="0" destOrd="0" presId="urn:microsoft.com/office/officeart/2005/8/layout/vList5"/>
+    <dgm:cxn modelId="{ECBEC576-B611-4B97-987A-B701E5C69C89}" type="presParOf" srcId="{AFADCB86-1D73-4AFC-B19C-ACB36534F2E6}" destId="{0FFFCC6D-8579-49B1-BF16-3F96A8B8E5AC}" srcOrd="1" destOrd="0" presId="urn:microsoft.com/office/officeart/2005/8/layout/vList5"/>
+    <dgm:cxn modelId="{3577EF64-126D-40F2-9734-876FB2D9B231}" type="presParOf" srcId="{11519200-9EA7-4BCA-9D6E-335E0B132F17}" destId="{E96518AF-08A1-49AB-AD12-69D10711E1EF}" srcOrd="5" destOrd="0" presId="urn:microsoft.com/office/officeart/2005/8/layout/vList5"/>
+    <dgm:cxn modelId="{D1B7F09C-0C84-4C6E-9FB7-0AE7BF3F23F1}" type="presParOf" srcId="{11519200-9EA7-4BCA-9D6E-335E0B132F17}" destId="{19A91993-CC91-4A20-B6D8-6A170252C79A}" srcOrd="6" destOrd="0" presId="urn:microsoft.com/office/officeart/2005/8/layout/vList5"/>
+    <dgm:cxn modelId="{20AD08FB-95FC-4BE6-A663-3B6CF47903A6}" type="presParOf" srcId="{19A91993-CC91-4A20-B6D8-6A170252C79A}" destId="{E8C81914-2867-4B58-ACFB-3BFC5D53DF74}" srcOrd="0" destOrd="0" presId="urn:microsoft.com/office/officeart/2005/8/layout/vList5"/>
+    <dgm:cxn modelId="{0D7CAEA3-AC86-464D-9FAF-03894F41A454}" type="presParOf" srcId="{19A91993-CC91-4A20-B6D8-6A170252C79A}" destId="{3D825DEC-A7D5-4222-8FEA-AE0AA1891CE5}" srcOrd="1" destOrd="0" presId="urn:microsoft.com/office/officeart/2005/8/layout/vList5"/>
+    <dgm:cxn modelId="{16BAD5F9-97A5-4BF6-A866-B7271F91D1FF}" type="presParOf" srcId="{11519200-9EA7-4BCA-9D6E-335E0B132F17}" destId="{24046502-6661-489A-BE13-5F16B8D7CCB4}" srcOrd="7" destOrd="0" presId="urn:microsoft.com/office/officeart/2005/8/layout/vList5"/>
+    <dgm:cxn modelId="{60220508-E792-4A88-AEA6-E1ECCB401FFB}" type="presParOf" srcId="{11519200-9EA7-4BCA-9D6E-335E0B132F17}" destId="{78190CC4-CFF8-45AD-8824-E94E02DD18A3}" srcOrd="8" destOrd="0" presId="urn:microsoft.com/office/officeart/2005/8/layout/vList5"/>
+    <dgm:cxn modelId="{FDF8109F-5919-4CE1-904F-B22605F5E826}" type="presParOf" srcId="{78190CC4-CFF8-45AD-8824-E94E02DD18A3}" destId="{1F4FCBF9-31B5-49E2-B07D-8554B1909E27}" srcOrd="0" destOrd="0" presId="urn:microsoft.com/office/officeart/2005/8/layout/vList5"/>
+    <dgm:cxn modelId="{5A4362E7-CBF2-4C66-9DD4-9771A07A5177}" type="presParOf" srcId="{78190CC4-CFF8-45AD-8824-E94E02DD18A3}" destId="{1BDABDA8-17BC-4F49-A978-7594BF85AAA9}" srcOrd="1" destOrd="0" presId="urn:microsoft.com/office/officeart/2005/8/layout/vList5"/>
+    <dgm:cxn modelId="{D01A5D84-F41B-4E57-86E8-E08D6EE7753B}" type="presParOf" srcId="{11519200-9EA7-4BCA-9D6E-335E0B132F17}" destId="{84A09EBF-D03D-476F-9682-5001709F6E72}" srcOrd="9" destOrd="0" presId="urn:microsoft.com/office/officeart/2005/8/layout/vList5"/>
+    <dgm:cxn modelId="{4C3BCCDC-758B-4A48-9A01-D53D2348840C}" type="presParOf" srcId="{11519200-9EA7-4BCA-9D6E-335E0B132F17}" destId="{5F1E930D-7682-409F-AB64-5794A3EB8679}" srcOrd="10" destOrd="0" presId="urn:microsoft.com/office/officeart/2005/8/layout/vList5"/>
+    <dgm:cxn modelId="{A07F4AA3-9298-410B-8ECE-2CBA977F85D3}" type="presParOf" srcId="{5F1E930D-7682-409F-AB64-5794A3EB8679}" destId="{CF2CE30B-1588-47E0-913F-3537EEBDC4F1}" srcOrd="0" destOrd="0" presId="urn:microsoft.com/office/officeart/2005/8/layout/vList5"/>
+    <dgm:cxn modelId="{16CA7A11-9961-4078-AB81-BD0E908987CA}" type="presParOf" srcId="{5F1E930D-7682-409F-AB64-5794A3EB8679}" destId="{28FAAE43-F607-4542-A198-881D7EEEBE2B}" srcOrd="1" destOrd="0" presId="urn:microsoft.com/office/officeart/2005/8/layout/vList5"/>
   </dgm:cxnLst>
   <dgm:bg/>
   <dgm:whole/>
@@ -34201,15 +37039,15 @@
       </dgm:t>
     </dgm:pt>
     <dgm:pt modelId="{5DD943BD-810A-4CE9-8F48-AA05AE1AAF7F}">
-      <dgm:prSet/>
+      <dgm:prSet custT="1"/>
       <dgm:spPr/>
       <dgm:t>
         <a:bodyPr/>
         <a:lstStyle/>
         <a:p>
           <a:r>
-            <a:rPr lang="es-AR"/>
-            <a:t>Describe què tan importante es el requerimiento para el cliente, el arquitecto, el analista de requerimientos y el director de proyecto.</a:t>
+            <a:rPr lang="es-AR" sz="1000"/>
+            <a:t>Describe qué tan importante es el requerimiento para el cliente, el arquitecto, el analista de requerimientos y el director de proyecto. La medida se dará como Alta, Media, Baja, Muy Baja.</a:t>
           </a:r>
         </a:p>
       </dgm:t>
@@ -34879,94 +37717,94 @@
     </dgm:pt>
   </dgm:ptLst>
   <dgm:cxnLst>
+    <dgm:cxn modelId="{0F9AA514-2171-477D-9E5B-A4B76C60AE87}" type="presOf" srcId="{3E91CEC3-91B4-4B7D-8E7C-0BA2B4F96005}" destId="{FD9C0B90-73B4-4C24-A8CC-975CFFD7537B}" srcOrd="0" destOrd="0" presId="urn:microsoft.com/office/officeart/2005/8/layout/vList5"/>
+    <dgm:cxn modelId="{D615F19F-C14B-49AC-8705-890588A1223E}" srcId="{A8F53E3C-573B-4E42-877E-E43D2DDC78AD}" destId="{B2BA3629-A2D5-4C76-8286-62E4E9AF1C13}" srcOrd="0" destOrd="0" parTransId="{716B9DC9-5281-4E76-A0E4-6F126278A22A}" sibTransId="{179E6D1B-566A-4F11-99A2-EAEF043237CC}"/>
+    <dgm:cxn modelId="{43E1092D-9BFC-4B9A-8227-AD7C9EC22F86}" type="presOf" srcId="{A8F53E3C-573B-4E42-877E-E43D2DDC78AD}" destId="{2D6C104F-6F14-426D-B2D7-696B1DE16699}" srcOrd="0" destOrd="0" presId="urn:microsoft.com/office/officeart/2005/8/layout/vList5"/>
+    <dgm:cxn modelId="{30B97E43-477E-4808-858F-7E580108720C}" type="presOf" srcId="{55658C84-E387-44B9-99A8-504D27B2D40F}" destId="{CF2CE30B-1588-47E0-913F-3537EEBDC4F1}" srcOrd="0" destOrd="0" presId="urn:microsoft.com/office/officeart/2005/8/layout/vList5"/>
+    <dgm:cxn modelId="{DBC1F59C-09A2-4661-8065-3831860A794F}" srcId="{976251E2-04A9-4263-8A00-267BDA912C4E}" destId="{FCF41B2A-3842-466B-B6D8-6F6DC495A848}" srcOrd="10" destOrd="0" parTransId="{10CEF8EF-28FD-4023-993C-0E698E871E0E}" sibTransId="{6BD6C5D1-554D-4A42-9D2B-443940C48746}"/>
+    <dgm:cxn modelId="{0D82DA47-E1D1-4D9A-9816-85EC13AE5C59}" srcId="{55658C84-E387-44B9-99A8-504D27B2D40F}" destId="{AF883CB8-8AFA-42BA-AD15-20440DE2E7A4}" srcOrd="0" destOrd="0" parTransId="{97E9C991-60B8-4697-BFE3-2647D23D7AAE}" sibTransId="{CA5455E1-0860-497F-AA1C-B66BE8EC8855}"/>
+    <dgm:cxn modelId="{45DF3F0B-34ED-45E5-84DD-78EAA5444370}" srcId="{21C2E492-0A59-429A-B17F-117F9A9753CB}" destId="{3E91CEC3-91B4-4B7D-8E7C-0BA2B4F96005}" srcOrd="0" destOrd="0" parTransId="{D5995F57-215A-47CA-9CFE-C0B53525D907}" sibTransId="{CBF8D975-4814-4E5C-A51D-CD41BA958BD4}"/>
+    <dgm:cxn modelId="{08184029-5CF1-4A8C-8115-337A9880836F}" type="presOf" srcId="{AF883CB8-8AFA-42BA-AD15-20440DE2E7A4}" destId="{28FAAE43-F607-4542-A198-881D7EEEBE2B}" srcOrd="0" destOrd="0" presId="urn:microsoft.com/office/officeart/2005/8/layout/vList5"/>
+    <dgm:cxn modelId="{CAC4EE56-AA97-46BD-830D-C4EA12F1A513}" srcId="{FC07AFFD-0C07-4A95-B0FA-CD27BA0D85AB}" destId="{3ED04A44-12D6-4525-B6D4-35C6D0453C92}" srcOrd="0" destOrd="0" parTransId="{51BB93DF-4A69-4747-80C7-46F23887C60F}" sibTransId="{4A92D8E8-2D74-413A-9FFF-16BF0668B4A8}"/>
+    <dgm:cxn modelId="{51ED2620-634A-44B2-B502-60460AEBEF92}" srcId="{BCC996C9-1420-4588-A6EA-FC6515C05688}" destId="{606B9183-B2B7-468C-AB3A-B86D1BD0D84F}" srcOrd="0" destOrd="0" parTransId="{B80C6F0B-03E3-4583-A846-D77D78483241}" sibTransId="{810DD023-A592-41DE-A32C-A6DDF3DAB32F}"/>
+    <dgm:cxn modelId="{88E301DC-518D-46A8-AA11-BC6AD98C516E}" srcId="{976251E2-04A9-4263-8A00-267BDA912C4E}" destId="{59E6D78C-B749-4637-8124-B9D9652DE9EA}" srcOrd="2" destOrd="0" parTransId="{82559320-1099-4069-8837-91CDE5CA4E76}" sibTransId="{257D2372-87FB-4CE6-91E8-DBF2BB36319A}"/>
+    <dgm:cxn modelId="{0AFC8F06-FDB3-4489-A725-CD2D0A284143}" srcId="{976251E2-04A9-4263-8A00-267BDA912C4E}" destId="{40A57BD4-23C9-45F6-B7B8-D100D70A2AC3}" srcOrd="7" destOrd="0" parTransId="{F0C64919-5D6F-4F87-9366-AED8B2888A55}" sibTransId="{23542288-C76B-463D-970A-8388FF7DCC05}"/>
+    <dgm:cxn modelId="{FF6F8E55-684D-4437-B9DF-1CB57210C845}" srcId="{976251E2-04A9-4263-8A00-267BDA912C4E}" destId="{FC07AFFD-0C07-4A95-B0FA-CD27BA0D85AB}" srcOrd="9" destOrd="0" parTransId="{AE6BE63B-EC6F-45C6-B201-953AD045B973}" sibTransId="{CB273E3F-90A8-4EE8-9847-0582BD78E123}"/>
+    <dgm:cxn modelId="{568D8CC8-CDCF-4B3C-8F66-EF36DEA77E64}" srcId="{976251E2-04A9-4263-8A00-267BDA912C4E}" destId="{D2B5F688-E694-4F60-84F2-AF3862C34934}" srcOrd="4" destOrd="0" parTransId="{AF2ACD58-FF41-435E-8233-D9653E6BCE9C}" sibTransId="{56D73F4D-A014-41D2-87B3-EE0A169100BD}"/>
+    <dgm:cxn modelId="{DA21E5A8-F2B0-447B-BA7C-A7486FE0ABB9}" type="presOf" srcId="{6EDF1A66-8B7C-40A5-832A-FA2F6B99E386}" destId="{3D825DEC-A7D5-4222-8FEA-AE0AA1891CE5}" srcOrd="0" destOrd="0" presId="urn:microsoft.com/office/officeart/2005/8/layout/vList5"/>
+    <dgm:cxn modelId="{32DCECAD-5BF0-42D6-AC00-A43E3C078D17}" srcId="{976251E2-04A9-4263-8A00-267BDA912C4E}" destId="{BCC996C9-1420-4588-A6EA-FC6515C05688}" srcOrd="3" destOrd="0" parTransId="{5B858E88-698D-4DC2-84B5-D801A60F152E}" sibTransId="{E07A8B4B-1013-4D82-82D0-EF3DE80E902F}"/>
+    <dgm:cxn modelId="{122CAB21-AE47-4E2E-B369-194B109DEE23}" type="presOf" srcId="{976251E2-04A9-4263-8A00-267BDA912C4E}" destId="{11519200-9EA7-4BCA-9D6E-335E0B132F17}" srcOrd="0" destOrd="0" presId="urn:microsoft.com/office/officeart/2005/8/layout/vList5"/>
+    <dgm:cxn modelId="{20BB0796-3A91-478E-BADC-0A63AA11E23F}" type="presOf" srcId="{FC07AFFD-0C07-4A95-B0FA-CD27BA0D85AB}" destId="{D50E0E09-8F41-4488-9465-03AF43136D05}" srcOrd="0" destOrd="0" presId="urn:microsoft.com/office/officeart/2005/8/layout/vList5"/>
+    <dgm:cxn modelId="{C58F1057-6873-450B-BDA5-A89BE24E422E}" type="presOf" srcId="{40A57BD4-23C9-45F6-B7B8-D100D70A2AC3}" destId="{CFD8AAAB-5C1C-49FB-9793-8A735C3E224D}" srcOrd="0" destOrd="0" presId="urn:microsoft.com/office/officeart/2005/8/layout/vList5"/>
+    <dgm:cxn modelId="{614D990B-2B53-4C0F-8071-F5E9CA9EB852}" srcId="{976251E2-04A9-4263-8A00-267BDA912C4E}" destId="{55658C84-E387-44B9-99A8-504D27B2D40F}" srcOrd="6" destOrd="0" parTransId="{CDDB50D5-B286-4B63-AE0C-33C444A7BCE7}" sibTransId="{4FE617C6-DEE9-4DE2-B2F6-3FDB4003CA36}"/>
     <dgm:cxn modelId="{8AD31E84-1FDC-47E9-BE63-4AD6CD2FB480}" srcId="{9BCC1A64-3D69-422F-81C2-0DFE6D5C40DB}" destId="{A0D86E6C-2981-48EC-9901-202E4FC182ED}" srcOrd="0" destOrd="0" parTransId="{261241F0-2D0E-4F03-8C44-83BE8AC70D72}" sibTransId="{455479E7-ABE3-4E56-BFBB-6B73CDCE19E3}"/>
-    <dgm:cxn modelId="{32DCECAD-5BF0-42D6-AC00-A43E3C078D17}" srcId="{976251E2-04A9-4263-8A00-267BDA912C4E}" destId="{BCC996C9-1420-4588-A6EA-FC6515C05688}" srcOrd="3" destOrd="0" parTransId="{5B858E88-698D-4DC2-84B5-D801A60F152E}" sibTransId="{E07A8B4B-1013-4D82-82D0-EF3DE80E902F}"/>
-    <dgm:cxn modelId="{FF6F8E55-684D-4437-B9DF-1CB57210C845}" srcId="{976251E2-04A9-4263-8A00-267BDA912C4E}" destId="{FC07AFFD-0C07-4A95-B0FA-CD27BA0D85AB}" srcOrd="9" destOrd="0" parTransId="{AE6BE63B-EC6F-45C6-B201-953AD045B973}" sibTransId="{CB273E3F-90A8-4EE8-9847-0582BD78E123}"/>
-    <dgm:cxn modelId="{3CF1AC78-6454-4484-9C33-B77B61429E1D}" type="presOf" srcId="{D2B5F688-E694-4F60-84F2-AF3862C34934}" destId="{E8C81914-2867-4B58-ACFB-3BFC5D53DF74}" srcOrd="0" destOrd="0" presId="urn:microsoft.com/office/officeart/2005/8/layout/vList5"/>
-    <dgm:cxn modelId="{51ED2620-634A-44B2-B502-60460AEBEF92}" srcId="{BCC996C9-1420-4588-A6EA-FC6515C05688}" destId="{606B9183-B2B7-468C-AB3A-B86D1BD0D84F}" srcOrd="0" destOrd="0" parTransId="{B80C6F0B-03E3-4583-A846-D77D78483241}" sibTransId="{810DD023-A592-41DE-A32C-A6DDF3DAB32F}"/>
-    <dgm:cxn modelId="{0D82DA47-E1D1-4D9A-9816-85EC13AE5C59}" srcId="{55658C84-E387-44B9-99A8-504D27B2D40F}" destId="{AF883CB8-8AFA-42BA-AD15-20440DE2E7A4}" srcOrd="0" destOrd="0" parTransId="{97E9C991-60B8-4697-BFE3-2647D23D7AAE}" sibTransId="{CA5455E1-0860-497F-AA1C-B66BE8EC8855}"/>
-    <dgm:cxn modelId="{0CC47E94-215B-4CDA-9463-8CFBEC5FF809}" type="presOf" srcId="{9BCC1A64-3D69-422F-81C2-0DFE6D5C40DB}" destId="{1F4FCBF9-31B5-49E2-B07D-8554B1909E27}" srcOrd="0" destOrd="0" presId="urn:microsoft.com/office/officeart/2005/8/layout/vList5"/>
+    <dgm:cxn modelId="{FC6852B7-F249-4340-BCB1-15DB70EE261B}" type="presOf" srcId="{B2BA3629-A2D5-4C76-8286-62E4E9AF1C13}" destId="{39BCB55B-1078-42DE-B4A6-BE7851C244FD}" srcOrd="0" destOrd="0" presId="urn:microsoft.com/office/officeart/2005/8/layout/vList5"/>
+    <dgm:cxn modelId="{4C5EEF07-6E5C-4A8E-9A2E-D0B17B53173E}" type="presOf" srcId="{5DD943BD-810A-4CE9-8F48-AA05AE1AAF7F}" destId="{F4B987E3-1756-4C0B-81BC-5D4FD46B4F2A}" srcOrd="0" destOrd="0" presId="urn:microsoft.com/office/officeart/2005/8/layout/vList5"/>
+    <dgm:cxn modelId="{CD32C292-AE2E-4B36-AC78-B3A6B3771A4E}" type="presOf" srcId="{3C32B176-43C4-4F12-9B0E-3F82F5B774B5}" destId="{01AF2D0A-87C1-4EAE-B995-6C6A5B93CB02}" srcOrd="0" destOrd="0" presId="urn:microsoft.com/office/officeart/2005/8/layout/vList5"/>
+    <dgm:cxn modelId="{8075F18A-569B-4D2D-893D-ECC503C34F78}" type="presOf" srcId="{D2B5F688-E694-4F60-84F2-AF3862C34934}" destId="{E8C81914-2867-4B58-ACFB-3BFC5D53DF74}" srcOrd="0" destOrd="0" presId="urn:microsoft.com/office/officeart/2005/8/layout/vList5"/>
+    <dgm:cxn modelId="{548A8285-FC68-436E-BE28-E59A4218F73D}" srcId="{FCF41B2A-3842-466B-B6D8-6F6DC495A848}" destId="{6B764548-8FDB-4C2F-ADE2-21DB4F3F1D04}" srcOrd="0" destOrd="0" parTransId="{EE028AB0-F83E-4E21-A3A1-928D8FE597EA}" sibTransId="{9CA59731-EC61-4B25-BF7B-5A9E29767184}"/>
+    <dgm:cxn modelId="{8ECD93D6-F597-41AB-86FC-00C78AC27372}" srcId="{976251E2-04A9-4263-8A00-267BDA912C4E}" destId="{9BCC1A64-3D69-422F-81C2-0DFE6D5C40DB}" srcOrd="5" destOrd="0" parTransId="{8D3D0401-F340-46F6-999F-D1072846BDE4}" sibTransId="{B5A2738C-3FC0-4D87-AFCF-E3D5822AC98E}"/>
+    <dgm:cxn modelId="{C6D48011-3A4E-4444-8A23-B446E693E61D}" type="presOf" srcId="{59E6D78C-B749-4637-8124-B9D9652DE9EA}" destId="{18E99E2C-F5E3-4720-A7F5-5DFA5B3FF849}" srcOrd="0" destOrd="0" presId="urn:microsoft.com/office/officeart/2005/8/layout/vList5"/>
+    <dgm:cxn modelId="{FAFD3247-8F45-4774-A554-2E1E28BA28B5}" srcId="{40A57BD4-23C9-45F6-B7B8-D100D70A2AC3}" destId="{5DD943BD-810A-4CE9-8F48-AA05AE1AAF7F}" srcOrd="0" destOrd="0" parTransId="{0C8A4CBF-A22B-4434-81FE-90886409E6FA}" sibTransId="{DC6FEA67-D531-46C2-A8B7-F21127F1286D}"/>
+    <dgm:cxn modelId="{8867DA3A-10CA-4526-8287-06681AC9FA0E}" srcId="{976251E2-04A9-4263-8A00-267BDA912C4E}" destId="{12F92D7B-E754-4316-9131-54C32AE446B9}" srcOrd="1" destOrd="0" parTransId="{2A17239B-DEB5-4AE7-BCE0-6071575E08E8}" sibTransId="{4651F23C-E303-4040-A456-7A92D48CD255}"/>
+    <dgm:cxn modelId="{FD41673E-C9AB-45D9-A171-ECFE8C93DB3F}" srcId="{D2B5F688-E694-4F60-84F2-AF3862C34934}" destId="{6EDF1A66-8B7C-40A5-832A-FA2F6B99E386}" srcOrd="0" destOrd="0" parTransId="{6E86D7EF-5779-4F4F-8E7B-2224FDC37FAB}" sibTransId="{BB2D9214-7170-4A66-8758-702AC5A83D0E}"/>
+    <dgm:cxn modelId="{02FD1774-A27A-49C7-83D7-83F4E92813AE}" srcId="{976251E2-04A9-4263-8A00-267BDA912C4E}" destId="{21C2E492-0A59-429A-B17F-117F9A9753CB}" srcOrd="0" destOrd="0" parTransId="{C3EB1336-FA4C-4A16-B905-DD79E32B677D}" sibTransId="{46BB35AB-F6E8-4DDA-9F87-92BC66A56C02}"/>
+    <dgm:cxn modelId="{FBCBCB8E-D8B1-4463-8C72-DF20535CF6AD}" srcId="{976251E2-04A9-4263-8A00-267BDA912C4E}" destId="{A8F53E3C-573B-4E42-877E-E43D2DDC78AD}" srcOrd="8" destOrd="0" parTransId="{6ACA054C-059E-45BD-A1CF-3F4133A48D97}" sibTransId="{7DCBA5FB-8A11-434B-88DD-0F5ACF6D3B2E}"/>
+    <dgm:cxn modelId="{8D2CBA9C-2A44-429B-A75D-8E29D460C2AF}" type="presOf" srcId="{12F92D7B-E754-4316-9131-54C32AE446B9}" destId="{AE1F33C1-A95C-426D-9E30-F98B65877A15}" srcOrd="0" destOrd="0" presId="urn:microsoft.com/office/officeart/2005/8/layout/vList5"/>
+    <dgm:cxn modelId="{76F05BA9-F3E6-4B4F-922F-EF1D511E4C41}" type="presOf" srcId="{6B764548-8FDB-4C2F-ADE2-21DB4F3F1D04}" destId="{DAAB51CD-5F24-493F-90B5-FA1083CA7DF4}" srcOrd="0" destOrd="0" presId="urn:microsoft.com/office/officeart/2005/8/layout/vList5"/>
+    <dgm:cxn modelId="{61D742D3-BB6B-47FD-9217-40BD306E05A2}" type="presOf" srcId="{606B9183-B2B7-468C-AB3A-B86D1BD0D84F}" destId="{0FFFCC6D-8579-49B1-BF16-3F96A8B8E5AC}" srcOrd="0" destOrd="0" presId="urn:microsoft.com/office/officeart/2005/8/layout/vList5"/>
+    <dgm:cxn modelId="{65263921-18FC-4E32-B570-D5C33638CF79}" type="presOf" srcId="{72C4FAF0-CC1D-463A-A299-AB5B2AAA164F}" destId="{68B9775C-ADEC-4AF1-9A60-DC6B4485FCF4}" srcOrd="0" destOrd="0" presId="urn:microsoft.com/office/officeart/2005/8/layout/vList5"/>
+    <dgm:cxn modelId="{9CC3EC85-33D2-4CCE-B7A9-627B3990C52A}" type="presOf" srcId="{A0D86E6C-2981-48EC-9901-202E4FC182ED}" destId="{1BDABDA8-17BC-4F49-A978-7594BF85AAA9}" srcOrd="0" destOrd="0" presId="urn:microsoft.com/office/officeart/2005/8/layout/vList5"/>
+    <dgm:cxn modelId="{11CA9ADF-20F6-40DF-858A-53513ABAB5F6}" srcId="{12F92D7B-E754-4316-9131-54C32AE446B9}" destId="{72C4FAF0-CC1D-463A-A299-AB5B2AAA164F}" srcOrd="0" destOrd="0" parTransId="{70EF3004-7028-4BFE-A50B-B465E6D6AE5D}" sibTransId="{7B80AAF6-B7A3-4C27-85CF-6E6E40E08716}"/>
     <dgm:cxn modelId="{79A8F099-E95A-497E-A78A-3A57E366434F}" srcId="{59E6D78C-B749-4637-8124-B9D9652DE9EA}" destId="{3C32B176-43C4-4F12-9B0E-3F82F5B774B5}" srcOrd="0" destOrd="0" parTransId="{E344D565-BF73-408F-BA19-4D444DC531C1}" sibTransId="{861CEE04-8F45-4830-87E7-2783E4D6669D}"/>
-    <dgm:cxn modelId="{548A8285-FC68-436E-BE28-E59A4218F73D}" srcId="{FCF41B2A-3842-466B-B6D8-6F6DC495A848}" destId="{6B764548-8FDB-4C2F-ADE2-21DB4F3F1D04}" srcOrd="0" destOrd="0" parTransId="{EE028AB0-F83E-4E21-A3A1-928D8FE597EA}" sibTransId="{9CA59731-EC61-4B25-BF7B-5A9E29767184}"/>
-    <dgm:cxn modelId="{88E301DC-518D-46A8-AA11-BC6AD98C516E}" srcId="{976251E2-04A9-4263-8A00-267BDA912C4E}" destId="{59E6D78C-B749-4637-8124-B9D9652DE9EA}" srcOrd="2" destOrd="0" parTransId="{82559320-1099-4069-8837-91CDE5CA4E76}" sibTransId="{257D2372-87FB-4CE6-91E8-DBF2BB36319A}"/>
-    <dgm:cxn modelId="{FBCBCB8E-D8B1-4463-8C72-DF20535CF6AD}" srcId="{976251E2-04A9-4263-8A00-267BDA912C4E}" destId="{A8F53E3C-573B-4E42-877E-E43D2DDC78AD}" srcOrd="8" destOrd="0" parTransId="{6ACA054C-059E-45BD-A1CF-3F4133A48D97}" sibTransId="{7DCBA5FB-8A11-434B-88DD-0F5ACF6D3B2E}"/>
-    <dgm:cxn modelId="{A9657E98-D843-42D2-B718-AAEB79A0C48A}" type="presOf" srcId="{21C2E492-0A59-429A-B17F-117F9A9753CB}" destId="{C86A0D88-C1F9-498C-A780-FCE487647AE3}" srcOrd="0" destOrd="0" presId="urn:microsoft.com/office/officeart/2005/8/layout/vList5"/>
-    <dgm:cxn modelId="{FAFD3247-8F45-4774-A554-2E1E28BA28B5}" srcId="{40A57BD4-23C9-45F6-B7B8-D100D70A2AC3}" destId="{5DD943BD-810A-4CE9-8F48-AA05AE1AAF7F}" srcOrd="0" destOrd="0" parTransId="{0C8A4CBF-A22B-4434-81FE-90886409E6FA}" sibTransId="{DC6FEA67-D531-46C2-A8B7-F21127F1286D}"/>
-    <dgm:cxn modelId="{7CBAAFFF-816B-49E6-92B3-672363DDB262}" type="presOf" srcId="{FCF41B2A-3842-466B-B6D8-6F6DC495A848}" destId="{869DE273-415C-4E80-92D2-08079439F516}" srcOrd="0" destOrd="0" presId="urn:microsoft.com/office/officeart/2005/8/layout/vList5"/>
-    <dgm:cxn modelId="{D615F19F-C14B-49AC-8705-890588A1223E}" srcId="{A8F53E3C-573B-4E42-877E-E43D2DDC78AD}" destId="{B2BA3629-A2D5-4C76-8286-62E4E9AF1C13}" srcOrd="0" destOrd="0" parTransId="{716B9DC9-5281-4E76-A0E4-6F126278A22A}" sibTransId="{179E6D1B-566A-4F11-99A2-EAEF043237CC}"/>
-    <dgm:cxn modelId="{D46B4FEE-131B-489A-8844-17265E035AEF}" type="presOf" srcId="{3E91CEC3-91B4-4B7D-8E7C-0BA2B4F96005}" destId="{FD9C0B90-73B4-4C24-A8CC-975CFFD7537B}" srcOrd="0" destOrd="0" presId="urn:microsoft.com/office/officeart/2005/8/layout/vList5"/>
-    <dgm:cxn modelId="{9CE887E8-9E49-4B44-93C4-AC175431BF64}" type="presOf" srcId="{B2BA3629-A2D5-4C76-8286-62E4E9AF1C13}" destId="{39BCB55B-1078-42DE-B4A6-BE7851C244FD}" srcOrd="0" destOrd="0" presId="urn:microsoft.com/office/officeart/2005/8/layout/vList5"/>
-    <dgm:cxn modelId="{8ECD93D6-F597-41AB-86FC-00C78AC27372}" srcId="{976251E2-04A9-4263-8A00-267BDA912C4E}" destId="{9BCC1A64-3D69-422F-81C2-0DFE6D5C40DB}" srcOrd="5" destOrd="0" parTransId="{8D3D0401-F340-46F6-999F-D1072846BDE4}" sibTransId="{B5A2738C-3FC0-4D87-AFCF-E3D5822AC98E}"/>
-    <dgm:cxn modelId="{BE2BB4E6-7138-4422-B71B-B2394E8EC649}" type="presOf" srcId="{72C4FAF0-CC1D-463A-A299-AB5B2AAA164F}" destId="{68B9775C-ADEC-4AF1-9A60-DC6B4485FCF4}" srcOrd="0" destOrd="0" presId="urn:microsoft.com/office/officeart/2005/8/layout/vList5"/>
-    <dgm:cxn modelId="{11CA9ADF-20F6-40DF-858A-53513ABAB5F6}" srcId="{12F92D7B-E754-4316-9131-54C32AE446B9}" destId="{72C4FAF0-CC1D-463A-A299-AB5B2AAA164F}" srcOrd="0" destOrd="0" parTransId="{70EF3004-7028-4BFE-A50B-B465E6D6AE5D}" sibTransId="{7B80AAF6-B7A3-4C27-85CF-6E6E40E08716}"/>
-    <dgm:cxn modelId="{6BED8DE3-B963-43DC-B222-FF719994DA35}" type="presOf" srcId="{A0D86E6C-2981-48EC-9901-202E4FC182ED}" destId="{1BDABDA8-17BC-4F49-A978-7594BF85AAA9}" srcOrd="0" destOrd="0" presId="urn:microsoft.com/office/officeart/2005/8/layout/vList5"/>
-    <dgm:cxn modelId="{D895E533-6410-4F94-A280-D9D0F9890708}" type="presOf" srcId="{FC07AFFD-0C07-4A95-B0FA-CD27BA0D85AB}" destId="{D50E0E09-8F41-4488-9465-03AF43136D05}" srcOrd="0" destOrd="0" presId="urn:microsoft.com/office/officeart/2005/8/layout/vList5"/>
-    <dgm:cxn modelId="{45DF3F0B-34ED-45E5-84DD-78EAA5444370}" srcId="{21C2E492-0A59-429A-B17F-117F9A9753CB}" destId="{3E91CEC3-91B4-4B7D-8E7C-0BA2B4F96005}" srcOrd="0" destOrd="0" parTransId="{D5995F57-215A-47CA-9CFE-C0B53525D907}" sibTransId="{CBF8D975-4814-4E5C-A51D-CD41BA958BD4}"/>
-    <dgm:cxn modelId="{710FBE1B-00EA-4C9C-9AEA-1CCDAC3442A9}" type="presOf" srcId="{55658C84-E387-44B9-99A8-504D27B2D40F}" destId="{CF2CE30B-1588-47E0-913F-3537EEBDC4F1}" srcOrd="0" destOrd="0" presId="urn:microsoft.com/office/officeart/2005/8/layout/vList5"/>
-    <dgm:cxn modelId="{C522CB3E-1F4E-417D-86F9-C4DF3010E22B}" type="presOf" srcId="{976251E2-04A9-4263-8A00-267BDA912C4E}" destId="{11519200-9EA7-4BCA-9D6E-335E0B132F17}" srcOrd="0" destOrd="0" presId="urn:microsoft.com/office/officeart/2005/8/layout/vList5"/>
-    <dgm:cxn modelId="{DBC1F59C-09A2-4661-8065-3831860A794F}" srcId="{976251E2-04A9-4263-8A00-267BDA912C4E}" destId="{FCF41B2A-3842-466B-B6D8-6F6DC495A848}" srcOrd="10" destOrd="0" parTransId="{10CEF8EF-28FD-4023-993C-0E698E871E0E}" sibTransId="{6BD6C5D1-554D-4A42-9D2B-443940C48746}"/>
-    <dgm:cxn modelId="{0AFC8F06-FDB3-4489-A725-CD2D0A284143}" srcId="{976251E2-04A9-4263-8A00-267BDA912C4E}" destId="{40A57BD4-23C9-45F6-B7B8-D100D70A2AC3}" srcOrd="7" destOrd="0" parTransId="{F0C64919-5D6F-4F87-9366-AED8B2888A55}" sibTransId="{23542288-C76B-463D-970A-8388FF7DCC05}"/>
-    <dgm:cxn modelId="{06F909FF-AB69-4CA3-AC73-5FA4AFEC389E}" type="presOf" srcId="{BCC996C9-1420-4588-A6EA-FC6515C05688}" destId="{5D0B5D6A-DA21-41B0-90E4-8E07C46A9ED5}" srcOrd="0" destOrd="0" presId="urn:microsoft.com/office/officeart/2005/8/layout/vList5"/>
-    <dgm:cxn modelId="{86CBE86A-B328-4BDA-A48C-02755794F9ED}" type="presOf" srcId="{606B9183-B2B7-468C-AB3A-B86D1BD0D84F}" destId="{0FFFCC6D-8579-49B1-BF16-3F96A8B8E5AC}" srcOrd="0" destOrd="0" presId="urn:microsoft.com/office/officeart/2005/8/layout/vList5"/>
-    <dgm:cxn modelId="{8867DA3A-10CA-4526-8287-06681AC9FA0E}" srcId="{976251E2-04A9-4263-8A00-267BDA912C4E}" destId="{12F92D7B-E754-4316-9131-54C32AE446B9}" srcOrd="1" destOrd="0" parTransId="{2A17239B-DEB5-4AE7-BCE0-6071575E08E8}" sibTransId="{4651F23C-E303-4040-A456-7A92D48CD255}"/>
-    <dgm:cxn modelId="{4851A7E0-07D0-404D-8DDD-E841ECBA7E3E}" type="presOf" srcId="{AF883CB8-8AFA-42BA-AD15-20440DE2E7A4}" destId="{28FAAE43-F607-4542-A198-881D7EEEBE2B}" srcOrd="0" destOrd="0" presId="urn:microsoft.com/office/officeart/2005/8/layout/vList5"/>
-    <dgm:cxn modelId="{0E928348-5AA6-4A5B-A3F8-FEDF6A0AE7AA}" type="presOf" srcId="{40A57BD4-23C9-45F6-B7B8-D100D70A2AC3}" destId="{CFD8AAAB-5C1C-49FB-9793-8A735C3E224D}" srcOrd="0" destOrd="0" presId="urn:microsoft.com/office/officeart/2005/8/layout/vList5"/>
-    <dgm:cxn modelId="{C60DA5EC-5789-40E8-94E0-E8EAE135C6D9}" type="presOf" srcId="{6B764548-8FDB-4C2F-ADE2-21DB4F3F1D04}" destId="{DAAB51CD-5F24-493F-90B5-FA1083CA7DF4}" srcOrd="0" destOrd="0" presId="urn:microsoft.com/office/officeart/2005/8/layout/vList5"/>
-    <dgm:cxn modelId="{35AC3D3E-40B8-4E91-A74D-F9C16666F976}" type="presOf" srcId="{5DD943BD-810A-4CE9-8F48-AA05AE1AAF7F}" destId="{F4B987E3-1756-4C0B-81BC-5D4FD46B4F2A}" srcOrd="0" destOrd="0" presId="urn:microsoft.com/office/officeart/2005/8/layout/vList5"/>
-    <dgm:cxn modelId="{87D550AD-7837-4089-83D4-8822B7AF9F47}" type="presOf" srcId="{6EDF1A66-8B7C-40A5-832A-FA2F6B99E386}" destId="{3D825DEC-A7D5-4222-8FEA-AE0AA1891CE5}" srcOrd="0" destOrd="0" presId="urn:microsoft.com/office/officeart/2005/8/layout/vList5"/>
-    <dgm:cxn modelId="{90FC424F-5E17-4997-8E3E-20E7387C2B47}" type="presOf" srcId="{3ED04A44-12D6-4525-B6D4-35C6D0453C92}" destId="{22C7FE2A-EBB2-4E58-B759-1DEBFF0F0CF9}" srcOrd="0" destOrd="0" presId="urn:microsoft.com/office/officeart/2005/8/layout/vList5"/>
-    <dgm:cxn modelId="{614D990B-2B53-4C0F-8071-F5E9CA9EB852}" srcId="{976251E2-04A9-4263-8A00-267BDA912C4E}" destId="{55658C84-E387-44B9-99A8-504D27B2D40F}" srcOrd="6" destOrd="0" parTransId="{CDDB50D5-B286-4B63-AE0C-33C444A7BCE7}" sibTransId="{4FE617C6-DEE9-4DE2-B2F6-3FDB4003CA36}"/>
-    <dgm:cxn modelId="{FD41673E-C9AB-45D9-A171-ECFE8C93DB3F}" srcId="{D2B5F688-E694-4F60-84F2-AF3862C34934}" destId="{6EDF1A66-8B7C-40A5-832A-FA2F6B99E386}" srcOrd="0" destOrd="0" parTransId="{6E86D7EF-5779-4F4F-8E7B-2224FDC37FAB}" sibTransId="{BB2D9214-7170-4A66-8758-702AC5A83D0E}"/>
-    <dgm:cxn modelId="{CAC4EE56-AA97-46BD-830D-C4EA12F1A513}" srcId="{FC07AFFD-0C07-4A95-B0FA-CD27BA0D85AB}" destId="{3ED04A44-12D6-4525-B6D4-35C6D0453C92}" srcOrd="0" destOrd="0" parTransId="{51BB93DF-4A69-4747-80C7-46F23887C60F}" sibTransId="{4A92D8E8-2D74-413A-9FFF-16BF0668B4A8}"/>
-    <dgm:cxn modelId="{59D52E1D-318C-4CBC-A631-075E7958A195}" type="presOf" srcId="{3C32B176-43C4-4F12-9B0E-3F82F5B774B5}" destId="{01AF2D0A-87C1-4EAE-B995-6C6A5B93CB02}" srcOrd="0" destOrd="0" presId="urn:microsoft.com/office/officeart/2005/8/layout/vList5"/>
-    <dgm:cxn modelId="{568D8CC8-CDCF-4B3C-8F66-EF36DEA77E64}" srcId="{976251E2-04A9-4263-8A00-267BDA912C4E}" destId="{D2B5F688-E694-4F60-84F2-AF3862C34934}" srcOrd="4" destOrd="0" parTransId="{AF2ACD58-FF41-435E-8233-D9653E6BCE9C}" sibTransId="{56D73F4D-A014-41D2-87B3-EE0A169100BD}"/>
-    <dgm:cxn modelId="{B2AC1241-793C-4A77-B582-B55A931598FE}" type="presOf" srcId="{59E6D78C-B749-4637-8124-B9D9652DE9EA}" destId="{18E99E2C-F5E3-4720-A7F5-5DFA5B3FF849}" srcOrd="0" destOrd="0" presId="urn:microsoft.com/office/officeart/2005/8/layout/vList5"/>
-    <dgm:cxn modelId="{E7147B21-42DD-4370-8649-D2B4A783AF67}" type="presOf" srcId="{12F92D7B-E754-4316-9131-54C32AE446B9}" destId="{AE1F33C1-A95C-426D-9E30-F98B65877A15}" srcOrd="0" destOrd="0" presId="urn:microsoft.com/office/officeart/2005/8/layout/vList5"/>
-    <dgm:cxn modelId="{02FD1774-A27A-49C7-83D7-83F4E92813AE}" srcId="{976251E2-04A9-4263-8A00-267BDA912C4E}" destId="{21C2E492-0A59-429A-B17F-117F9A9753CB}" srcOrd="0" destOrd="0" parTransId="{C3EB1336-FA4C-4A16-B905-DD79E32B677D}" sibTransId="{46BB35AB-F6E8-4DDA-9F87-92BC66A56C02}"/>
-    <dgm:cxn modelId="{3F2D312F-CD62-441E-9B4E-65B961F4A9C3}" type="presOf" srcId="{A8F53E3C-573B-4E42-877E-E43D2DDC78AD}" destId="{2D6C104F-6F14-426D-B2D7-696B1DE16699}" srcOrd="0" destOrd="0" presId="urn:microsoft.com/office/officeart/2005/8/layout/vList5"/>
-    <dgm:cxn modelId="{0B24424F-7D64-45FF-9FD2-C01BB2327F18}" type="presParOf" srcId="{11519200-9EA7-4BCA-9D6E-335E0B132F17}" destId="{EE9F3438-EF6F-44AF-AB10-8D12ADA6ED41}" srcOrd="0" destOrd="0" presId="urn:microsoft.com/office/officeart/2005/8/layout/vList5"/>
-    <dgm:cxn modelId="{F898C675-5D91-4E84-BAE0-C62586DD5F9B}" type="presParOf" srcId="{EE9F3438-EF6F-44AF-AB10-8D12ADA6ED41}" destId="{C86A0D88-C1F9-498C-A780-FCE487647AE3}" srcOrd="0" destOrd="0" presId="urn:microsoft.com/office/officeart/2005/8/layout/vList5"/>
-    <dgm:cxn modelId="{C7B56E43-47AE-4B46-BE9A-13D40F362D16}" type="presParOf" srcId="{EE9F3438-EF6F-44AF-AB10-8D12ADA6ED41}" destId="{FD9C0B90-73B4-4C24-A8CC-975CFFD7537B}" srcOrd="1" destOrd="0" presId="urn:microsoft.com/office/officeart/2005/8/layout/vList5"/>
-    <dgm:cxn modelId="{23ECE969-B3BF-4BF0-A3A4-F4FE6580FF4A}" type="presParOf" srcId="{11519200-9EA7-4BCA-9D6E-335E0B132F17}" destId="{4FB2D8F6-4F47-4A0A-85CC-60FB83DB6BBB}" srcOrd="1" destOrd="0" presId="urn:microsoft.com/office/officeart/2005/8/layout/vList5"/>
-    <dgm:cxn modelId="{394EF6AA-99E6-4F89-A222-6296F23AF59D}" type="presParOf" srcId="{11519200-9EA7-4BCA-9D6E-335E0B132F17}" destId="{82C6F14C-171E-42F2-8F25-3F024D886FD6}" srcOrd="2" destOrd="0" presId="urn:microsoft.com/office/officeart/2005/8/layout/vList5"/>
-    <dgm:cxn modelId="{83999639-BF79-4664-A89B-253D83545064}" type="presParOf" srcId="{82C6F14C-171E-42F2-8F25-3F024D886FD6}" destId="{AE1F33C1-A95C-426D-9E30-F98B65877A15}" srcOrd="0" destOrd="0" presId="urn:microsoft.com/office/officeart/2005/8/layout/vList5"/>
-    <dgm:cxn modelId="{97191660-D390-4F4B-AEEE-2C5EC70C4F48}" type="presParOf" srcId="{82C6F14C-171E-42F2-8F25-3F024D886FD6}" destId="{68B9775C-ADEC-4AF1-9A60-DC6B4485FCF4}" srcOrd="1" destOrd="0" presId="urn:microsoft.com/office/officeart/2005/8/layout/vList5"/>
-    <dgm:cxn modelId="{49719BB5-26CA-4687-B7B9-0FDCFB5EB677}" type="presParOf" srcId="{11519200-9EA7-4BCA-9D6E-335E0B132F17}" destId="{DC5BC372-E52D-482F-9B9A-1684A84C34FF}" srcOrd="3" destOrd="0" presId="urn:microsoft.com/office/officeart/2005/8/layout/vList5"/>
-    <dgm:cxn modelId="{C1F3F110-C5DF-460E-944A-DE0A1D8C519A}" type="presParOf" srcId="{11519200-9EA7-4BCA-9D6E-335E0B132F17}" destId="{0B9DADBC-706C-43ED-A9BD-E11F40297E12}" srcOrd="4" destOrd="0" presId="urn:microsoft.com/office/officeart/2005/8/layout/vList5"/>
-    <dgm:cxn modelId="{13DF1835-DD4B-474B-B513-1031A4DF8944}" type="presParOf" srcId="{0B9DADBC-706C-43ED-A9BD-E11F40297E12}" destId="{18E99E2C-F5E3-4720-A7F5-5DFA5B3FF849}" srcOrd="0" destOrd="0" presId="urn:microsoft.com/office/officeart/2005/8/layout/vList5"/>
-    <dgm:cxn modelId="{10E48217-7077-4889-8039-457BBC366A3A}" type="presParOf" srcId="{0B9DADBC-706C-43ED-A9BD-E11F40297E12}" destId="{01AF2D0A-87C1-4EAE-B995-6C6A5B93CB02}" srcOrd="1" destOrd="0" presId="urn:microsoft.com/office/officeart/2005/8/layout/vList5"/>
-    <dgm:cxn modelId="{58B4A68C-9AC1-425D-8CB0-493E9A9FDAF3}" type="presParOf" srcId="{11519200-9EA7-4BCA-9D6E-335E0B132F17}" destId="{D3328E04-8FEB-4C07-BE38-6495A05B4709}" srcOrd="5" destOrd="0" presId="urn:microsoft.com/office/officeart/2005/8/layout/vList5"/>
-    <dgm:cxn modelId="{5A768418-C64D-45FF-A63D-22C863E7BC23}" type="presParOf" srcId="{11519200-9EA7-4BCA-9D6E-335E0B132F17}" destId="{AFADCB86-1D73-4AFC-B19C-ACB36534F2E6}" srcOrd="6" destOrd="0" presId="urn:microsoft.com/office/officeart/2005/8/layout/vList5"/>
-    <dgm:cxn modelId="{68E3FE47-695F-4E1C-9592-659C66A79FBE}" type="presParOf" srcId="{AFADCB86-1D73-4AFC-B19C-ACB36534F2E6}" destId="{5D0B5D6A-DA21-41B0-90E4-8E07C46A9ED5}" srcOrd="0" destOrd="0" presId="urn:microsoft.com/office/officeart/2005/8/layout/vList5"/>
-    <dgm:cxn modelId="{9DA7D1D5-0745-491F-A097-E1547344E1DB}" type="presParOf" srcId="{AFADCB86-1D73-4AFC-B19C-ACB36534F2E6}" destId="{0FFFCC6D-8579-49B1-BF16-3F96A8B8E5AC}" srcOrd="1" destOrd="0" presId="urn:microsoft.com/office/officeart/2005/8/layout/vList5"/>
-    <dgm:cxn modelId="{00DE7579-E4BA-4F1B-A527-4574234AFB52}" type="presParOf" srcId="{11519200-9EA7-4BCA-9D6E-335E0B132F17}" destId="{E96518AF-08A1-49AB-AD12-69D10711E1EF}" srcOrd="7" destOrd="0" presId="urn:microsoft.com/office/officeart/2005/8/layout/vList5"/>
-    <dgm:cxn modelId="{8576EAC1-C88A-4FC1-A43B-F3CA11396874}" type="presParOf" srcId="{11519200-9EA7-4BCA-9D6E-335E0B132F17}" destId="{19A91993-CC91-4A20-B6D8-6A170252C79A}" srcOrd="8" destOrd="0" presId="urn:microsoft.com/office/officeart/2005/8/layout/vList5"/>
-    <dgm:cxn modelId="{0A4463EB-414E-49D5-AE0C-69DA4549E1AB}" type="presParOf" srcId="{19A91993-CC91-4A20-B6D8-6A170252C79A}" destId="{E8C81914-2867-4B58-ACFB-3BFC5D53DF74}" srcOrd="0" destOrd="0" presId="urn:microsoft.com/office/officeart/2005/8/layout/vList5"/>
-    <dgm:cxn modelId="{62BBED12-D6CF-4E02-AF9D-4FABB292997B}" type="presParOf" srcId="{19A91993-CC91-4A20-B6D8-6A170252C79A}" destId="{3D825DEC-A7D5-4222-8FEA-AE0AA1891CE5}" srcOrd="1" destOrd="0" presId="urn:microsoft.com/office/officeart/2005/8/layout/vList5"/>
-    <dgm:cxn modelId="{4C2A750B-D587-45AF-A465-CA0958324C7E}" type="presParOf" srcId="{11519200-9EA7-4BCA-9D6E-335E0B132F17}" destId="{24046502-6661-489A-BE13-5F16B8D7CCB4}" srcOrd="9" destOrd="0" presId="urn:microsoft.com/office/officeart/2005/8/layout/vList5"/>
-    <dgm:cxn modelId="{C55E77DE-BE62-43CB-9AB4-7A625CCA3CB2}" type="presParOf" srcId="{11519200-9EA7-4BCA-9D6E-335E0B132F17}" destId="{78190CC4-CFF8-45AD-8824-E94E02DD18A3}" srcOrd="10" destOrd="0" presId="urn:microsoft.com/office/officeart/2005/8/layout/vList5"/>
-    <dgm:cxn modelId="{44FC9974-BC04-49E1-B799-717374053309}" type="presParOf" srcId="{78190CC4-CFF8-45AD-8824-E94E02DD18A3}" destId="{1F4FCBF9-31B5-49E2-B07D-8554B1909E27}" srcOrd="0" destOrd="0" presId="urn:microsoft.com/office/officeart/2005/8/layout/vList5"/>
-    <dgm:cxn modelId="{05F0F289-BC42-4FFE-A5B0-1BB3B3B984BE}" type="presParOf" srcId="{78190CC4-CFF8-45AD-8824-E94E02DD18A3}" destId="{1BDABDA8-17BC-4F49-A978-7594BF85AAA9}" srcOrd="1" destOrd="0" presId="urn:microsoft.com/office/officeart/2005/8/layout/vList5"/>
-    <dgm:cxn modelId="{CEAC8A55-5F85-43C1-8170-AE6BA30B82C5}" type="presParOf" srcId="{11519200-9EA7-4BCA-9D6E-335E0B132F17}" destId="{84A09EBF-D03D-476F-9682-5001709F6E72}" srcOrd="11" destOrd="0" presId="urn:microsoft.com/office/officeart/2005/8/layout/vList5"/>
-    <dgm:cxn modelId="{5E621747-EE40-4BBD-A1FD-BA0DD2A7F3ED}" type="presParOf" srcId="{11519200-9EA7-4BCA-9D6E-335E0B132F17}" destId="{5F1E930D-7682-409F-AB64-5794A3EB8679}" srcOrd="12" destOrd="0" presId="urn:microsoft.com/office/officeart/2005/8/layout/vList5"/>
-    <dgm:cxn modelId="{F2BA3E2F-F0D2-4C41-B3C1-F827ACE47E2F}" type="presParOf" srcId="{5F1E930D-7682-409F-AB64-5794A3EB8679}" destId="{CF2CE30B-1588-47E0-913F-3537EEBDC4F1}" srcOrd="0" destOrd="0" presId="urn:microsoft.com/office/officeart/2005/8/layout/vList5"/>
-    <dgm:cxn modelId="{46FA9F85-21FA-4D50-B229-7E3D2C083168}" type="presParOf" srcId="{5F1E930D-7682-409F-AB64-5794A3EB8679}" destId="{28FAAE43-F607-4542-A198-881D7EEEBE2B}" srcOrd="1" destOrd="0" presId="urn:microsoft.com/office/officeart/2005/8/layout/vList5"/>
-    <dgm:cxn modelId="{0708B1C0-8275-47B4-B4AC-9B0E5D12344F}" type="presParOf" srcId="{11519200-9EA7-4BCA-9D6E-335E0B132F17}" destId="{E0AE67B8-D252-45EB-96F8-117E0C28C1D6}" srcOrd="13" destOrd="0" presId="urn:microsoft.com/office/officeart/2005/8/layout/vList5"/>
-    <dgm:cxn modelId="{B3FDCDA6-CA7E-46BB-AF3B-5A2EF6D7545A}" type="presParOf" srcId="{11519200-9EA7-4BCA-9D6E-335E0B132F17}" destId="{15CF8C9B-DCF1-446A-BA90-706F2CFCA4E1}" srcOrd="14" destOrd="0" presId="urn:microsoft.com/office/officeart/2005/8/layout/vList5"/>
-    <dgm:cxn modelId="{24A46D6C-A35D-4792-B4BE-F7AF46F6CFCD}" type="presParOf" srcId="{15CF8C9B-DCF1-446A-BA90-706F2CFCA4E1}" destId="{CFD8AAAB-5C1C-49FB-9793-8A735C3E224D}" srcOrd="0" destOrd="0" presId="urn:microsoft.com/office/officeart/2005/8/layout/vList5"/>
-    <dgm:cxn modelId="{AC99FF92-0EAF-4E70-9999-9096EA63BE06}" type="presParOf" srcId="{15CF8C9B-DCF1-446A-BA90-706F2CFCA4E1}" destId="{F4B987E3-1756-4C0B-81BC-5D4FD46B4F2A}" srcOrd="1" destOrd="0" presId="urn:microsoft.com/office/officeart/2005/8/layout/vList5"/>
-    <dgm:cxn modelId="{7378DE73-5A5E-4A1B-95F4-2A181834FBFD}" type="presParOf" srcId="{11519200-9EA7-4BCA-9D6E-335E0B132F17}" destId="{E8EBF530-4F74-4A6A-B301-3D084EB1FFB8}" srcOrd="15" destOrd="0" presId="urn:microsoft.com/office/officeart/2005/8/layout/vList5"/>
-    <dgm:cxn modelId="{C6F6A854-CF21-430C-8272-3C36BF514303}" type="presParOf" srcId="{11519200-9EA7-4BCA-9D6E-335E0B132F17}" destId="{E1D8EF97-8851-481B-8F3C-594B2AA875C2}" srcOrd="16" destOrd="0" presId="urn:microsoft.com/office/officeart/2005/8/layout/vList5"/>
-    <dgm:cxn modelId="{A640044E-59F5-4C09-80F8-8F696EAD3AD8}" type="presParOf" srcId="{E1D8EF97-8851-481B-8F3C-594B2AA875C2}" destId="{2D6C104F-6F14-426D-B2D7-696B1DE16699}" srcOrd="0" destOrd="0" presId="urn:microsoft.com/office/officeart/2005/8/layout/vList5"/>
-    <dgm:cxn modelId="{4F82120B-7706-4D03-8F0C-458A6592A9BD}" type="presParOf" srcId="{E1D8EF97-8851-481B-8F3C-594B2AA875C2}" destId="{39BCB55B-1078-42DE-B4A6-BE7851C244FD}" srcOrd="1" destOrd="0" presId="urn:microsoft.com/office/officeart/2005/8/layout/vList5"/>
-    <dgm:cxn modelId="{D3A0A96B-950E-44BE-9423-056230A6DB9D}" type="presParOf" srcId="{11519200-9EA7-4BCA-9D6E-335E0B132F17}" destId="{E1EF61F4-99F3-4A56-8D79-DE24C1F1193E}" srcOrd="17" destOrd="0" presId="urn:microsoft.com/office/officeart/2005/8/layout/vList5"/>
-    <dgm:cxn modelId="{856BB290-824E-4A5E-BD98-DAC603CDC865}" type="presParOf" srcId="{11519200-9EA7-4BCA-9D6E-335E0B132F17}" destId="{4220F6F5-1B4C-416D-B567-6B57A1752936}" srcOrd="18" destOrd="0" presId="urn:microsoft.com/office/officeart/2005/8/layout/vList5"/>
-    <dgm:cxn modelId="{DC916610-A15D-4AA7-9DDD-592237A6993C}" type="presParOf" srcId="{4220F6F5-1B4C-416D-B567-6B57A1752936}" destId="{D50E0E09-8F41-4488-9465-03AF43136D05}" srcOrd="0" destOrd="0" presId="urn:microsoft.com/office/officeart/2005/8/layout/vList5"/>
-    <dgm:cxn modelId="{8728427D-ED04-48F9-8F14-591BF670B78A}" type="presParOf" srcId="{4220F6F5-1B4C-416D-B567-6B57A1752936}" destId="{22C7FE2A-EBB2-4E58-B759-1DEBFF0F0CF9}" srcOrd="1" destOrd="0" presId="urn:microsoft.com/office/officeart/2005/8/layout/vList5"/>
-    <dgm:cxn modelId="{20554B23-82F4-469D-80CB-552FCCF6CC4D}" type="presParOf" srcId="{11519200-9EA7-4BCA-9D6E-335E0B132F17}" destId="{0E59C5F7-B881-4193-8BBC-0FC792ED21AD}" srcOrd="19" destOrd="0" presId="urn:microsoft.com/office/officeart/2005/8/layout/vList5"/>
-    <dgm:cxn modelId="{D0120A11-68C2-4FFF-A2B6-CFD3AEA2B487}" type="presParOf" srcId="{11519200-9EA7-4BCA-9D6E-335E0B132F17}" destId="{78E34E4D-A63E-4F2F-ADB3-27E78BF3699A}" srcOrd="20" destOrd="0" presId="urn:microsoft.com/office/officeart/2005/8/layout/vList5"/>
-    <dgm:cxn modelId="{71769DCE-F212-4125-AC05-959189F963A4}" type="presParOf" srcId="{78E34E4D-A63E-4F2F-ADB3-27E78BF3699A}" destId="{869DE273-415C-4E80-92D2-08079439F516}" srcOrd="0" destOrd="0" presId="urn:microsoft.com/office/officeart/2005/8/layout/vList5"/>
-    <dgm:cxn modelId="{1700C6B7-EC81-4764-9C55-0D05814D255B}" type="presParOf" srcId="{78E34E4D-A63E-4F2F-ADB3-27E78BF3699A}" destId="{DAAB51CD-5F24-493F-90B5-FA1083CA7DF4}" srcOrd="1" destOrd="0" presId="urn:microsoft.com/office/officeart/2005/8/layout/vList5"/>
+    <dgm:cxn modelId="{26BAECEA-A0D4-4993-B077-9F32F19DF78C}" type="presOf" srcId="{FCF41B2A-3842-466B-B6D8-6F6DC495A848}" destId="{869DE273-415C-4E80-92D2-08079439F516}" srcOrd="0" destOrd="0" presId="urn:microsoft.com/office/officeart/2005/8/layout/vList5"/>
+    <dgm:cxn modelId="{74203176-09A1-4643-86DC-871A4DE24E64}" type="presOf" srcId="{21C2E492-0A59-429A-B17F-117F9A9753CB}" destId="{C86A0D88-C1F9-498C-A780-FCE487647AE3}" srcOrd="0" destOrd="0" presId="urn:microsoft.com/office/officeart/2005/8/layout/vList5"/>
+    <dgm:cxn modelId="{5B3C1947-1007-4532-9FFD-55E22B19E0E8}" type="presOf" srcId="{BCC996C9-1420-4588-A6EA-FC6515C05688}" destId="{5D0B5D6A-DA21-41B0-90E4-8E07C46A9ED5}" srcOrd="0" destOrd="0" presId="urn:microsoft.com/office/officeart/2005/8/layout/vList5"/>
+    <dgm:cxn modelId="{DE8E4CAA-94DA-445A-9230-CB7C7A000577}" type="presOf" srcId="{9BCC1A64-3D69-422F-81C2-0DFE6D5C40DB}" destId="{1F4FCBF9-31B5-49E2-B07D-8554B1909E27}" srcOrd="0" destOrd="0" presId="urn:microsoft.com/office/officeart/2005/8/layout/vList5"/>
+    <dgm:cxn modelId="{16EAFE77-A286-4434-93F9-F28E6D50A89C}" type="presOf" srcId="{3ED04A44-12D6-4525-B6D4-35C6D0453C92}" destId="{22C7FE2A-EBB2-4E58-B759-1DEBFF0F0CF9}" srcOrd="0" destOrd="0" presId="urn:microsoft.com/office/officeart/2005/8/layout/vList5"/>
+    <dgm:cxn modelId="{D03F6B73-8258-46E6-9C26-765FF95A9CAC}" type="presParOf" srcId="{11519200-9EA7-4BCA-9D6E-335E0B132F17}" destId="{EE9F3438-EF6F-44AF-AB10-8D12ADA6ED41}" srcOrd="0" destOrd="0" presId="urn:microsoft.com/office/officeart/2005/8/layout/vList5"/>
+    <dgm:cxn modelId="{4C58BF11-82E8-45F1-816B-C6C36D01E96F}" type="presParOf" srcId="{EE9F3438-EF6F-44AF-AB10-8D12ADA6ED41}" destId="{C86A0D88-C1F9-498C-A780-FCE487647AE3}" srcOrd="0" destOrd="0" presId="urn:microsoft.com/office/officeart/2005/8/layout/vList5"/>
+    <dgm:cxn modelId="{9224F1E5-DA88-428E-833C-C84467B47B29}" type="presParOf" srcId="{EE9F3438-EF6F-44AF-AB10-8D12ADA6ED41}" destId="{FD9C0B90-73B4-4C24-A8CC-975CFFD7537B}" srcOrd="1" destOrd="0" presId="urn:microsoft.com/office/officeart/2005/8/layout/vList5"/>
+    <dgm:cxn modelId="{BA05244A-79E0-4125-8D0D-1457F2E38A6A}" type="presParOf" srcId="{11519200-9EA7-4BCA-9D6E-335E0B132F17}" destId="{4FB2D8F6-4F47-4A0A-85CC-60FB83DB6BBB}" srcOrd="1" destOrd="0" presId="urn:microsoft.com/office/officeart/2005/8/layout/vList5"/>
+    <dgm:cxn modelId="{0BF26408-A71A-45AE-A99B-0ECEA402CBFD}" type="presParOf" srcId="{11519200-9EA7-4BCA-9D6E-335E0B132F17}" destId="{82C6F14C-171E-42F2-8F25-3F024D886FD6}" srcOrd="2" destOrd="0" presId="urn:microsoft.com/office/officeart/2005/8/layout/vList5"/>
+    <dgm:cxn modelId="{0145F0D6-9B3E-4F08-BC21-F039C6D20A52}" type="presParOf" srcId="{82C6F14C-171E-42F2-8F25-3F024D886FD6}" destId="{AE1F33C1-A95C-426D-9E30-F98B65877A15}" srcOrd="0" destOrd="0" presId="urn:microsoft.com/office/officeart/2005/8/layout/vList5"/>
+    <dgm:cxn modelId="{3F9F3208-B60D-49C4-942D-66297ACAA7B9}" type="presParOf" srcId="{82C6F14C-171E-42F2-8F25-3F024D886FD6}" destId="{68B9775C-ADEC-4AF1-9A60-DC6B4485FCF4}" srcOrd="1" destOrd="0" presId="urn:microsoft.com/office/officeart/2005/8/layout/vList5"/>
+    <dgm:cxn modelId="{68B9B946-1AA3-410D-ABBC-46F845D7940A}" type="presParOf" srcId="{11519200-9EA7-4BCA-9D6E-335E0B132F17}" destId="{DC5BC372-E52D-482F-9B9A-1684A84C34FF}" srcOrd="3" destOrd="0" presId="urn:microsoft.com/office/officeart/2005/8/layout/vList5"/>
+    <dgm:cxn modelId="{4DD4C7A8-3DE2-4245-9634-75874B9937E1}" type="presParOf" srcId="{11519200-9EA7-4BCA-9D6E-335E0B132F17}" destId="{0B9DADBC-706C-43ED-A9BD-E11F40297E12}" srcOrd="4" destOrd="0" presId="urn:microsoft.com/office/officeart/2005/8/layout/vList5"/>
+    <dgm:cxn modelId="{CFF327F4-8F95-46D7-8615-6217CD888150}" type="presParOf" srcId="{0B9DADBC-706C-43ED-A9BD-E11F40297E12}" destId="{18E99E2C-F5E3-4720-A7F5-5DFA5B3FF849}" srcOrd="0" destOrd="0" presId="urn:microsoft.com/office/officeart/2005/8/layout/vList5"/>
+    <dgm:cxn modelId="{379D2D3E-86CE-4320-8AE3-4D80879ECE8A}" type="presParOf" srcId="{0B9DADBC-706C-43ED-A9BD-E11F40297E12}" destId="{01AF2D0A-87C1-4EAE-B995-6C6A5B93CB02}" srcOrd="1" destOrd="0" presId="urn:microsoft.com/office/officeart/2005/8/layout/vList5"/>
+    <dgm:cxn modelId="{E808DE75-D745-436B-86C4-96FD0B98A19D}" type="presParOf" srcId="{11519200-9EA7-4BCA-9D6E-335E0B132F17}" destId="{D3328E04-8FEB-4C07-BE38-6495A05B4709}" srcOrd="5" destOrd="0" presId="urn:microsoft.com/office/officeart/2005/8/layout/vList5"/>
+    <dgm:cxn modelId="{2D925351-8FCE-43D7-A31B-4B8588CD3422}" type="presParOf" srcId="{11519200-9EA7-4BCA-9D6E-335E0B132F17}" destId="{AFADCB86-1D73-4AFC-B19C-ACB36534F2E6}" srcOrd="6" destOrd="0" presId="urn:microsoft.com/office/officeart/2005/8/layout/vList5"/>
+    <dgm:cxn modelId="{8A25CF5A-08D3-4290-AB19-C7F53F027066}" type="presParOf" srcId="{AFADCB86-1D73-4AFC-B19C-ACB36534F2E6}" destId="{5D0B5D6A-DA21-41B0-90E4-8E07C46A9ED5}" srcOrd="0" destOrd="0" presId="urn:microsoft.com/office/officeart/2005/8/layout/vList5"/>
+    <dgm:cxn modelId="{1AF7406F-ACE7-4EDE-9100-F629CFA9E0DD}" type="presParOf" srcId="{AFADCB86-1D73-4AFC-B19C-ACB36534F2E6}" destId="{0FFFCC6D-8579-49B1-BF16-3F96A8B8E5AC}" srcOrd="1" destOrd="0" presId="urn:microsoft.com/office/officeart/2005/8/layout/vList5"/>
+    <dgm:cxn modelId="{907BB58A-79D0-49AC-B3ED-678D5BE2945F}" type="presParOf" srcId="{11519200-9EA7-4BCA-9D6E-335E0B132F17}" destId="{E96518AF-08A1-49AB-AD12-69D10711E1EF}" srcOrd="7" destOrd="0" presId="urn:microsoft.com/office/officeart/2005/8/layout/vList5"/>
+    <dgm:cxn modelId="{BC89179D-1A19-4643-B352-B7E08203E0E5}" type="presParOf" srcId="{11519200-9EA7-4BCA-9D6E-335E0B132F17}" destId="{19A91993-CC91-4A20-B6D8-6A170252C79A}" srcOrd="8" destOrd="0" presId="urn:microsoft.com/office/officeart/2005/8/layout/vList5"/>
+    <dgm:cxn modelId="{09673396-3E98-4364-8B5D-24E784DCA6C8}" type="presParOf" srcId="{19A91993-CC91-4A20-B6D8-6A170252C79A}" destId="{E8C81914-2867-4B58-ACFB-3BFC5D53DF74}" srcOrd="0" destOrd="0" presId="urn:microsoft.com/office/officeart/2005/8/layout/vList5"/>
+    <dgm:cxn modelId="{657A5C95-07C6-4C2B-927B-CAE32B06F1D7}" type="presParOf" srcId="{19A91993-CC91-4A20-B6D8-6A170252C79A}" destId="{3D825DEC-A7D5-4222-8FEA-AE0AA1891CE5}" srcOrd="1" destOrd="0" presId="urn:microsoft.com/office/officeart/2005/8/layout/vList5"/>
+    <dgm:cxn modelId="{5C4F4039-22BE-4642-93C8-062048DB6E32}" type="presParOf" srcId="{11519200-9EA7-4BCA-9D6E-335E0B132F17}" destId="{24046502-6661-489A-BE13-5F16B8D7CCB4}" srcOrd="9" destOrd="0" presId="urn:microsoft.com/office/officeart/2005/8/layout/vList5"/>
+    <dgm:cxn modelId="{478124BB-EAE6-46C8-81E2-02FFC4DA92C4}" type="presParOf" srcId="{11519200-9EA7-4BCA-9D6E-335E0B132F17}" destId="{78190CC4-CFF8-45AD-8824-E94E02DD18A3}" srcOrd="10" destOrd="0" presId="urn:microsoft.com/office/officeart/2005/8/layout/vList5"/>
+    <dgm:cxn modelId="{C65047CA-23BC-4DD8-8C32-0A82A240DDDC}" type="presParOf" srcId="{78190CC4-CFF8-45AD-8824-E94E02DD18A3}" destId="{1F4FCBF9-31B5-49E2-B07D-8554B1909E27}" srcOrd="0" destOrd="0" presId="urn:microsoft.com/office/officeart/2005/8/layout/vList5"/>
+    <dgm:cxn modelId="{69F7855B-2B3B-433E-A871-182F95DBF335}" type="presParOf" srcId="{78190CC4-CFF8-45AD-8824-E94E02DD18A3}" destId="{1BDABDA8-17BC-4F49-A978-7594BF85AAA9}" srcOrd="1" destOrd="0" presId="urn:microsoft.com/office/officeart/2005/8/layout/vList5"/>
+    <dgm:cxn modelId="{6B61324F-A917-473E-BF3F-11EAF8DED525}" type="presParOf" srcId="{11519200-9EA7-4BCA-9D6E-335E0B132F17}" destId="{84A09EBF-D03D-476F-9682-5001709F6E72}" srcOrd="11" destOrd="0" presId="urn:microsoft.com/office/officeart/2005/8/layout/vList5"/>
+    <dgm:cxn modelId="{498E9B48-CEF9-45AC-9D65-21C14F333DAF}" type="presParOf" srcId="{11519200-9EA7-4BCA-9D6E-335E0B132F17}" destId="{5F1E930D-7682-409F-AB64-5794A3EB8679}" srcOrd="12" destOrd="0" presId="urn:microsoft.com/office/officeart/2005/8/layout/vList5"/>
+    <dgm:cxn modelId="{E1912AFD-FB0F-446F-AFB6-D174C3FB4B4A}" type="presParOf" srcId="{5F1E930D-7682-409F-AB64-5794A3EB8679}" destId="{CF2CE30B-1588-47E0-913F-3537EEBDC4F1}" srcOrd="0" destOrd="0" presId="urn:microsoft.com/office/officeart/2005/8/layout/vList5"/>
+    <dgm:cxn modelId="{C9C84501-D131-4287-A557-58E0F384D68C}" type="presParOf" srcId="{5F1E930D-7682-409F-AB64-5794A3EB8679}" destId="{28FAAE43-F607-4542-A198-881D7EEEBE2B}" srcOrd="1" destOrd="0" presId="urn:microsoft.com/office/officeart/2005/8/layout/vList5"/>
+    <dgm:cxn modelId="{10AA97F2-9F5E-4E4E-97BF-465B7EA181C6}" type="presParOf" srcId="{11519200-9EA7-4BCA-9D6E-335E0B132F17}" destId="{E0AE67B8-D252-45EB-96F8-117E0C28C1D6}" srcOrd="13" destOrd="0" presId="urn:microsoft.com/office/officeart/2005/8/layout/vList5"/>
+    <dgm:cxn modelId="{BE555159-FB75-42B1-8D58-4BC815170463}" type="presParOf" srcId="{11519200-9EA7-4BCA-9D6E-335E0B132F17}" destId="{15CF8C9B-DCF1-446A-BA90-706F2CFCA4E1}" srcOrd="14" destOrd="0" presId="urn:microsoft.com/office/officeart/2005/8/layout/vList5"/>
+    <dgm:cxn modelId="{1EB5444E-6AA6-4ED2-944F-6B7CB6593C1C}" type="presParOf" srcId="{15CF8C9B-DCF1-446A-BA90-706F2CFCA4E1}" destId="{CFD8AAAB-5C1C-49FB-9793-8A735C3E224D}" srcOrd="0" destOrd="0" presId="urn:microsoft.com/office/officeart/2005/8/layout/vList5"/>
+    <dgm:cxn modelId="{ADB59CEA-3C06-43D6-8415-94AF03D715CE}" type="presParOf" srcId="{15CF8C9B-DCF1-446A-BA90-706F2CFCA4E1}" destId="{F4B987E3-1756-4C0B-81BC-5D4FD46B4F2A}" srcOrd="1" destOrd="0" presId="urn:microsoft.com/office/officeart/2005/8/layout/vList5"/>
+    <dgm:cxn modelId="{EC7B0D17-36AB-4F39-93E2-0AF80ABA984F}" type="presParOf" srcId="{11519200-9EA7-4BCA-9D6E-335E0B132F17}" destId="{E8EBF530-4F74-4A6A-B301-3D084EB1FFB8}" srcOrd="15" destOrd="0" presId="urn:microsoft.com/office/officeart/2005/8/layout/vList5"/>
+    <dgm:cxn modelId="{F2550C95-075E-45B9-9808-D9496048DED6}" type="presParOf" srcId="{11519200-9EA7-4BCA-9D6E-335E0B132F17}" destId="{E1D8EF97-8851-481B-8F3C-594B2AA875C2}" srcOrd="16" destOrd="0" presId="urn:microsoft.com/office/officeart/2005/8/layout/vList5"/>
+    <dgm:cxn modelId="{9A02C4B2-7DA7-4C00-9F43-EF9EFEDED144}" type="presParOf" srcId="{E1D8EF97-8851-481B-8F3C-594B2AA875C2}" destId="{2D6C104F-6F14-426D-B2D7-696B1DE16699}" srcOrd="0" destOrd="0" presId="urn:microsoft.com/office/officeart/2005/8/layout/vList5"/>
+    <dgm:cxn modelId="{E063A7D4-0661-4C13-AB1E-7B3191A2C854}" type="presParOf" srcId="{E1D8EF97-8851-481B-8F3C-594B2AA875C2}" destId="{39BCB55B-1078-42DE-B4A6-BE7851C244FD}" srcOrd="1" destOrd="0" presId="urn:microsoft.com/office/officeart/2005/8/layout/vList5"/>
+    <dgm:cxn modelId="{6F489953-96EC-4D6C-98C0-B0B234B7FEF5}" type="presParOf" srcId="{11519200-9EA7-4BCA-9D6E-335E0B132F17}" destId="{E1EF61F4-99F3-4A56-8D79-DE24C1F1193E}" srcOrd="17" destOrd="0" presId="urn:microsoft.com/office/officeart/2005/8/layout/vList5"/>
+    <dgm:cxn modelId="{CD6883A6-40D4-4984-AC3B-D0D822FE2E30}" type="presParOf" srcId="{11519200-9EA7-4BCA-9D6E-335E0B132F17}" destId="{4220F6F5-1B4C-416D-B567-6B57A1752936}" srcOrd="18" destOrd="0" presId="urn:microsoft.com/office/officeart/2005/8/layout/vList5"/>
+    <dgm:cxn modelId="{229DAE8D-E467-449D-93B5-415A1901C0E6}" type="presParOf" srcId="{4220F6F5-1B4C-416D-B567-6B57A1752936}" destId="{D50E0E09-8F41-4488-9465-03AF43136D05}" srcOrd="0" destOrd="0" presId="urn:microsoft.com/office/officeart/2005/8/layout/vList5"/>
+    <dgm:cxn modelId="{B3F73D42-AEE3-4677-B034-07FD67D88D09}" type="presParOf" srcId="{4220F6F5-1B4C-416D-B567-6B57A1752936}" destId="{22C7FE2A-EBB2-4E58-B759-1DEBFF0F0CF9}" srcOrd="1" destOrd="0" presId="urn:microsoft.com/office/officeart/2005/8/layout/vList5"/>
+    <dgm:cxn modelId="{08F0A81C-5DDF-49BF-B7EF-3353A7382271}" type="presParOf" srcId="{11519200-9EA7-4BCA-9D6E-335E0B132F17}" destId="{0E59C5F7-B881-4193-8BBC-0FC792ED21AD}" srcOrd="19" destOrd="0" presId="urn:microsoft.com/office/officeart/2005/8/layout/vList5"/>
+    <dgm:cxn modelId="{04A711BD-393C-48EB-BAB2-E81658C6B1F7}" type="presParOf" srcId="{11519200-9EA7-4BCA-9D6E-335E0B132F17}" destId="{78E34E4D-A63E-4F2F-ADB3-27E78BF3699A}" srcOrd="20" destOrd="0" presId="urn:microsoft.com/office/officeart/2005/8/layout/vList5"/>
+    <dgm:cxn modelId="{3509543E-A5D1-4A43-96AD-B6E645B43FBB}" type="presParOf" srcId="{78E34E4D-A63E-4F2F-ADB3-27E78BF3699A}" destId="{869DE273-415C-4E80-92D2-08079439F516}" srcOrd="0" destOrd="0" presId="urn:microsoft.com/office/officeart/2005/8/layout/vList5"/>
+    <dgm:cxn modelId="{5365A12E-BE9B-4825-9B10-5F339278F81C}" type="presParOf" srcId="{78E34E4D-A63E-4F2F-ADB3-27E78BF3699A}" destId="{DAAB51CD-5F24-493F-90B5-FA1083CA7DF4}" srcOrd="1" destOrd="0" presId="urn:microsoft.com/office/officeart/2005/8/layout/vList5"/>
   </dgm:cxnLst>
   <dgm:bg/>
   <dgm:whole/>
@@ -35316,26 +38154,26 @@
     </dgm:pt>
   </dgm:ptLst>
   <dgm:cxnLst>
+    <dgm:cxn modelId="{6D3934E6-1E64-40E0-BBB0-C317BA9FAF87}" type="presOf" srcId="{3657DA42-5C87-4ED8-8A2A-3E3A3278543D}" destId="{4EEA56F8-062C-4D91-8CCA-96F55CA8AF48}" srcOrd="0" destOrd="0" presId="urn:microsoft.com/office/officeart/2005/8/layout/radial3"/>
     <dgm:cxn modelId="{88766222-D1CD-4E24-A587-ACF5B3467777}" srcId="{D2651DC4-D6B8-4B4B-877C-CBDE3A34FEBA}" destId="{3657DA42-5C87-4ED8-8A2A-3E3A3278543D}" srcOrd="0" destOrd="0" parTransId="{54A8B347-847A-462A-887D-9C37F4CA49E6}" sibTransId="{22F84CED-E204-41EB-97F1-6CF5B7BBF291}"/>
     <dgm:cxn modelId="{EDEAF5D7-9F81-4D44-B0CD-8FC9844A6797}" srcId="{D2651DC4-D6B8-4B4B-877C-CBDE3A34FEBA}" destId="{72F27833-F552-4ABF-A76F-683DA387EFD5}" srcOrd="3" destOrd="0" parTransId="{98FF8F32-55B1-4169-8C6F-C2751FB9D592}" sibTransId="{F77C8595-DCE8-42E2-AB77-C4D630EE0821}"/>
     <dgm:cxn modelId="{1D19AD29-2AA0-4145-A9E6-2B9B6C286283}" srcId="{D2651DC4-D6B8-4B4B-877C-CBDE3A34FEBA}" destId="{B0895E9C-839A-45AA-AD0B-4B066C25628A}" srcOrd="1" destOrd="0" parTransId="{7A44A600-B111-4DB1-8CF4-1B20C3E34048}" sibTransId="{25D132DA-21ED-4D56-864F-12A68AC6FE18}"/>
     <dgm:cxn modelId="{E223F087-3FC2-4A53-9534-3D899494105C}" srcId="{D2651DC4-D6B8-4B4B-877C-CBDE3A34FEBA}" destId="{E10D6CB9-25BB-4F58-9ADD-F10D82759ECE}" srcOrd="2" destOrd="0" parTransId="{086BE9CC-1322-4A14-B355-DE318D8A2803}" sibTransId="{37EC2BD1-5095-4E31-BB44-4C29E6698B65}"/>
-    <dgm:cxn modelId="{ED28E805-9129-4152-8300-3A79DC6CE9B0}" type="presOf" srcId="{E10D6CB9-25BB-4F58-9ADD-F10D82759ECE}" destId="{1D34265E-C0D0-4165-BC34-CA7DDE3C6859}" srcOrd="0" destOrd="0" presId="urn:microsoft.com/office/officeart/2005/8/layout/radial3"/>
-    <dgm:cxn modelId="{2F32B3BF-1CBC-4087-8B55-42DF8550E33C}" type="presOf" srcId="{261822AC-45CC-41E9-BC8C-56AE2CBDE593}" destId="{0E027013-B11C-427F-AAA1-7DFF12DC3791}" srcOrd="0" destOrd="0" presId="urn:microsoft.com/office/officeart/2005/8/layout/radial3"/>
-    <dgm:cxn modelId="{00DEFE38-B8AB-4045-BDCD-8E162BA38A2C}" type="presOf" srcId="{B0895E9C-839A-45AA-AD0B-4B066C25628A}" destId="{376108C7-AF89-4832-B217-7BD221C1880A}" srcOrd="0" destOrd="0" presId="urn:microsoft.com/office/officeart/2005/8/layout/radial3"/>
+    <dgm:cxn modelId="{38B9A005-2523-4E3E-8FD3-9B390A8C5CC7}" type="presOf" srcId="{D2651DC4-D6B8-4B4B-877C-CBDE3A34FEBA}" destId="{82FD0BAD-4696-474C-887B-63012598020C}" srcOrd="0" destOrd="0" presId="urn:microsoft.com/office/officeart/2005/8/layout/radial3"/>
+    <dgm:cxn modelId="{65BA4D2A-3011-4D9F-9E96-A201C9E1DD6E}" type="presOf" srcId="{B0895E9C-839A-45AA-AD0B-4B066C25628A}" destId="{376108C7-AF89-4832-B217-7BD221C1880A}" srcOrd="0" destOrd="0" presId="urn:microsoft.com/office/officeart/2005/8/layout/radial3"/>
+    <dgm:cxn modelId="{5DB756D7-9665-43D1-9723-2D6B1D09C85A}" type="presOf" srcId="{72F27833-F552-4ABF-A76F-683DA387EFD5}" destId="{566FA6A0-2344-4665-9474-CB3E2FCD05A7}" srcOrd="0" destOrd="0" presId="urn:microsoft.com/office/officeart/2005/8/layout/radial3"/>
     <dgm:cxn modelId="{C28A9507-BDA2-44CA-B2B8-7D0F0CC4BDE3}" srcId="{D2651DC4-D6B8-4B4B-877C-CBDE3A34FEBA}" destId="{98E4117B-7BFD-4D90-B0F1-E71D3248F23E}" srcOrd="4" destOrd="0" parTransId="{87AC965C-4CAE-4ED9-B5CC-5BCEF979172D}" sibTransId="{1C82D627-94A0-4A9F-9493-7F9F57BC2940}"/>
-    <dgm:cxn modelId="{EB47A0CE-2F04-4B5C-8DB1-6C28E4E35185}" type="presOf" srcId="{98E4117B-7BFD-4D90-B0F1-E71D3248F23E}" destId="{AC6B7912-ECF1-44D0-B51E-2343557C20BD}" srcOrd="0" destOrd="0" presId="urn:microsoft.com/office/officeart/2005/8/layout/radial3"/>
-    <dgm:cxn modelId="{77D19581-F45F-4E72-BDF0-3E12CA922478}" type="presOf" srcId="{D2651DC4-D6B8-4B4B-877C-CBDE3A34FEBA}" destId="{82FD0BAD-4696-474C-887B-63012598020C}" srcOrd="0" destOrd="0" presId="urn:microsoft.com/office/officeart/2005/8/layout/radial3"/>
-    <dgm:cxn modelId="{635B5194-6B8D-4350-8EFC-866FCA21C9D7}" type="presOf" srcId="{3657DA42-5C87-4ED8-8A2A-3E3A3278543D}" destId="{4EEA56F8-062C-4D91-8CCA-96F55CA8AF48}" srcOrd="0" destOrd="0" presId="urn:microsoft.com/office/officeart/2005/8/layout/radial3"/>
-    <dgm:cxn modelId="{B0380737-B089-463C-B9CF-D10FE6F65E1C}" type="presOf" srcId="{72F27833-F552-4ABF-A76F-683DA387EFD5}" destId="{566FA6A0-2344-4665-9474-CB3E2FCD05A7}" srcOrd="0" destOrd="0" presId="urn:microsoft.com/office/officeart/2005/8/layout/radial3"/>
+    <dgm:cxn modelId="{0122B801-513F-4D37-9D8F-B24B46494C05}" type="presOf" srcId="{98E4117B-7BFD-4D90-B0F1-E71D3248F23E}" destId="{AC6B7912-ECF1-44D0-B51E-2343557C20BD}" srcOrd="0" destOrd="0" presId="urn:microsoft.com/office/officeart/2005/8/layout/radial3"/>
+    <dgm:cxn modelId="{DE47AF65-9166-40DF-8FFF-A85219DF61AB}" type="presOf" srcId="{E10D6CB9-25BB-4F58-9ADD-F10D82759ECE}" destId="{1D34265E-C0D0-4165-BC34-CA7DDE3C6859}" srcOrd="0" destOrd="0" presId="urn:microsoft.com/office/officeart/2005/8/layout/radial3"/>
+    <dgm:cxn modelId="{9BC02821-360D-4C60-B83D-9B335083DD40}" type="presOf" srcId="{261822AC-45CC-41E9-BC8C-56AE2CBDE593}" destId="{0E027013-B11C-427F-AAA1-7DFF12DC3791}" srcOrd="0" destOrd="0" presId="urn:microsoft.com/office/officeart/2005/8/layout/radial3"/>
     <dgm:cxn modelId="{EC855653-2168-4E00-A630-9C6DA37035A0}" srcId="{261822AC-45CC-41E9-BC8C-56AE2CBDE593}" destId="{D2651DC4-D6B8-4B4B-877C-CBDE3A34FEBA}" srcOrd="0" destOrd="0" parTransId="{1F607E45-4A64-4B7D-A8A7-5C2EBC317BE7}" sibTransId="{051AD3B6-49B8-4795-ACC7-EE84C7411CAD}"/>
-    <dgm:cxn modelId="{FBFE4948-D50A-442C-948C-F02D71AB6773}" type="presParOf" srcId="{0E027013-B11C-427F-AAA1-7DFF12DC3791}" destId="{E7D4C52C-8627-4EFC-9079-BCF0A818BAD3}" srcOrd="0" destOrd="0" presId="urn:microsoft.com/office/officeart/2005/8/layout/radial3"/>
-    <dgm:cxn modelId="{AD785E91-E97D-44DB-8756-D444AEEA7E70}" type="presParOf" srcId="{E7D4C52C-8627-4EFC-9079-BCF0A818BAD3}" destId="{82FD0BAD-4696-474C-887B-63012598020C}" srcOrd="0" destOrd="0" presId="urn:microsoft.com/office/officeart/2005/8/layout/radial3"/>
-    <dgm:cxn modelId="{43C42209-2742-41F0-9E18-C730D8334AC7}" type="presParOf" srcId="{E7D4C52C-8627-4EFC-9079-BCF0A818BAD3}" destId="{4EEA56F8-062C-4D91-8CCA-96F55CA8AF48}" srcOrd="1" destOrd="0" presId="urn:microsoft.com/office/officeart/2005/8/layout/radial3"/>
-    <dgm:cxn modelId="{6044E90B-04BB-460A-B6CC-90C953C89CCB}" type="presParOf" srcId="{E7D4C52C-8627-4EFC-9079-BCF0A818BAD3}" destId="{376108C7-AF89-4832-B217-7BD221C1880A}" srcOrd="2" destOrd="0" presId="urn:microsoft.com/office/officeart/2005/8/layout/radial3"/>
-    <dgm:cxn modelId="{6F4442C4-C13F-4B47-B014-6B508B7AE73E}" type="presParOf" srcId="{E7D4C52C-8627-4EFC-9079-BCF0A818BAD3}" destId="{1D34265E-C0D0-4165-BC34-CA7DDE3C6859}" srcOrd="3" destOrd="0" presId="urn:microsoft.com/office/officeart/2005/8/layout/radial3"/>
-    <dgm:cxn modelId="{ED12A696-C47C-4520-8F4D-317A73518193}" type="presParOf" srcId="{E7D4C52C-8627-4EFC-9079-BCF0A818BAD3}" destId="{566FA6A0-2344-4665-9474-CB3E2FCD05A7}" srcOrd="4" destOrd="0" presId="urn:microsoft.com/office/officeart/2005/8/layout/radial3"/>
-    <dgm:cxn modelId="{4602D884-EB7A-4149-87A0-F019CA056337}" type="presParOf" srcId="{E7D4C52C-8627-4EFC-9079-BCF0A818BAD3}" destId="{AC6B7912-ECF1-44D0-B51E-2343557C20BD}" srcOrd="5" destOrd="0" presId="urn:microsoft.com/office/officeart/2005/8/layout/radial3"/>
+    <dgm:cxn modelId="{4BBC47E1-373C-4937-8321-A869E1CF7E97}" type="presParOf" srcId="{0E027013-B11C-427F-AAA1-7DFF12DC3791}" destId="{E7D4C52C-8627-4EFC-9079-BCF0A818BAD3}" srcOrd="0" destOrd="0" presId="urn:microsoft.com/office/officeart/2005/8/layout/radial3"/>
+    <dgm:cxn modelId="{07B95BEA-71A4-4326-A3BD-E77B3C9254E0}" type="presParOf" srcId="{E7D4C52C-8627-4EFC-9079-BCF0A818BAD3}" destId="{82FD0BAD-4696-474C-887B-63012598020C}" srcOrd="0" destOrd="0" presId="urn:microsoft.com/office/officeart/2005/8/layout/radial3"/>
+    <dgm:cxn modelId="{F179F9D6-46E7-4980-A857-4B4044E938DE}" type="presParOf" srcId="{E7D4C52C-8627-4EFC-9079-BCF0A818BAD3}" destId="{4EEA56F8-062C-4D91-8CCA-96F55CA8AF48}" srcOrd="1" destOrd="0" presId="urn:microsoft.com/office/officeart/2005/8/layout/radial3"/>
+    <dgm:cxn modelId="{8EDDFBDB-C83C-429A-BD53-0F740D4EDC56}" type="presParOf" srcId="{E7D4C52C-8627-4EFC-9079-BCF0A818BAD3}" destId="{376108C7-AF89-4832-B217-7BD221C1880A}" srcOrd="2" destOrd="0" presId="urn:microsoft.com/office/officeart/2005/8/layout/radial3"/>
+    <dgm:cxn modelId="{CE545170-07A6-4455-86B5-13E740A51EF2}" type="presParOf" srcId="{E7D4C52C-8627-4EFC-9079-BCF0A818BAD3}" destId="{1D34265E-C0D0-4165-BC34-CA7DDE3C6859}" srcOrd="3" destOrd="0" presId="urn:microsoft.com/office/officeart/2005/8/layout/radial3"/>
+    <dgm:cxn modelId="{6474E990-F797-4108-8312-CFE9D0C9B734}" type="presParOf" srcId="{E7D4C52C-8627-4EFC-9079-BCF0A818BAD3}" destId="{566FA6A0-2344-4665-9474-CB3E2FCD05A7}" srcOrd="4" destOrd="0" presId="urn:microsoft.com/office/officeart/2005/8/layout/radial3"/>
+    <dgm:cxn modelId="{CE9BFF5D-6563-4D6F-9D4D-BED3E6165490}" type="presParOf" srcId="{E7D4C52C-8627-4EFC-9079-BCF0A818BAD3}" destId="{AC6B7912-ECF1-44D0-B51E-2343557C20BD}" srcOrd="5" destOrd="0" presId="urn:microsoft.com/office/officeart/2005/8/layout/radial3"/>
   </dgm:cxnLst>
   <dgm:bg/>
   <dgm:whole/>
@@ -40787,7 +43625,7 @@
 </file>
 
 <file path=customXml/itemProps2.xml><?xml version="1.0" encoding="utf-8"?>
-<ds:datastoreItem xmlns:ds="http://schemas.openxmlformats.org/officeDocument/2006/customXml" ds:itemID="{73DF2F34-C3C3-4255-BA9F-BF1A64C5D99E}">
+<ds:datastoreItem xmlns:ds="http://schemas.openxmlformats.org/officeDocument/2006/customXml" ds:itemID="{58E6C353-B9C0-4006-89F5-40A9A3A2615C}">
   <ds:schemaRefs>
     <ds:schemaRef ds:uri="http://schemas.openxmlformats.org/officeDocument/2006/bibliography"/>
   </ds:schemaRefs>

</xml_diff>

<commit_message>
Corrección de algunos requerimientos (cambios chiquitos)
</commit_message>
<xml_diff>
--- a/SRS[IMind]_V1.1(LineaBase).docx
+++ b/SRS[IMind]_V1.1(LineaBase).docx
@@ -285,7 +285,7 @@
               <w:rFonts w:ascii="Calibri" w:hAnsi="Calibri"/>
               <w:noProof/>
               <w:color w:val="1F497D"/>
-              <w:lang w:val="es-AR" w:eastAsia="es-AR"/>
+              <w:lang w:val="es-CO" w:eastAsia="es-CO"/>
             </w:rPr>
             <w:drawing>
               <wp:anchor distT="0" distB="0" distL="114300" distR="114300" simplePos="0" relativeHeight="251669504" behindDoc="0" locked="0" layoutInCell="1" allowOverlap="1">
@@ -359,7 +359,7 @@
               <w:lang w:val="en-US" w:eastAsia="zh-TW"/>
             </w:rPr>
             <w:pict>
-              <v:group id="_x0000_s1049" style="position:absolute;margin-left:2919.7pt;margin-top:0;width:264.55pt;height:690.65pt;z-index:251666432;mso-position-horizontal:right;mso-position-horizontal-relative:page;mso-position-vertical:bottom;mso-position-vertical-relative:page" coordorigin="5531,1258" coordsize="5291,13813">
+              <v:group id="_x0000_s1049" style="position:absolute;margin-left:3144.25pt;margin-top:0;width:264.55pt;height:690.65pt;z-index:251666432;mso-position-horizontal:right;mso-position-horizontal-relative:page;mso-position-vertical:bottom;mso-position-vertical-relative:page" coordorigin="5531,1258" coordsize="5291,13813">
                 <v:shapetype id="_x0000_t32" coordsize="21600,21600" o:spt="32" o:oned="t" path="m,l21600,21600e" filled="f">
                   <v:path arrowok="t" fillok="f" o:connecttype="none"/>
                   <o:lock v:ext="edit" shapetype="t"/>
@@ -392,7 +392,7 @@
               <w:lang w:val="en-US" w:eastAsia="zh-TW"/>
             </w:rPr>
             <w:pict>
-              <v:group id="_x0000_s1055" style="position:absolute;margin-left:4232.6pt;margin-top:0;width:332.7pt;height:227.25pt;z-index:251667456;mso-position-horizontal:right;mso-position-horizontal-relative:margin;mso-position-vertical:top;mso-position-vertical-relative:page" coordorigin="4136,15" coordsize="6654,4545" o:allowincell="f">
+              <v:group id="_x0000_s1055" style="position:absolute;margin-left:4525.3pt;margin-top:0;width:332.7pt;height:227.25pt;z-index:251667456;mso-position-horizontal:right;mso-position-horizontal-relative:margin;mso-position-vertical:top;mso-position-vertical-relative:page" coordorigin="4136,15" coordsize="6654,4545" o:allowincell="f">
                 <v:shape id="_x0000_s1056" type="#_x0000_t32" style="position:absolute;left:4136;top:15;width:3058;height:3855" o:connectortype="straight" strokecolor="#9bbb59 [3206]" strokeweight="1pt">
                   <v:shadow type="perspective" color="#4e6128 [1606]" offset="1pt" offset2="-3pt"/>
                 </v:shape>
@@ -8240,7 +8240,7 @@
       <w:r>
         <w:rPr>
           <w:noProof/>
-          <w:lang w:val="es-AR" w:eastAsia="es-AR"/>
+          <w:lang w:val="es-CO" w:eastAsia="es-CO"/>
         </w:rPr>
         <w:drawing>
           <wp:anchor distT="0" distB="0" distL="114300" distR="114300" simplePos="0" relativeHeight="251664384" behindDoc="0" locked="0" layoutInCell="1" allowOverlap="1">
@@ -15417,7 +15417,7 @@
       <w:r>
         <w:rPr>
           <w:noProof/>
-          <w:lang w:val="es-AR" w:eastAsia="es-AR"/>
+          <w:lang w:val="es-CO" w:eastAsia="es-CO"/>
         </w:rPr>
         <w:drawing>
           <wp:inline distT="0" distB="0" distL="0" distR="0">
@@ -17758,11 +17758,11 @@
       </w:tblPr>
       <w:tblGrid>
         <w:gridCol w:w="1730"/>
-        <w:gridCol w:w="1387"/>
-        <w:gridCol w:w="1321"/>
-        <w:gridCol w:w="1478"/>
-        <w:gridCol w:w="2028"/>
-        <w:gridCol w:w="1110"/>
+        <w:gridCol w:w="1388"/>
+        <w:gridCol w:w="1320"/>
+        <w:gridCol w:w="1471"/>
+        <w:gridCol w:w="2033"/>
+        <w:gridCol w:w="1112"/>
       </w:tblGrid>
       <w:tr>
         <w:trPr>
@@ -18069,10 +18069,10 @@
                   <v:path o:extrusionok="f" gradientshapeok="t" o:connecttype="rect"/>
                   <o:lock v:ext="edit" aspectratio="t"/>
                 </v:shapetype>
-                <v:shape id="_x0000_i1025" type="#_x0000_t75" style="width:58.6pt;height:82.05pt" o:ole="">
+                <v:shape id="_x0000_i1025" type="#_x0000_t75" style="width:58.5pt;height:81.75pt" o:ole="">
                   <v:imagedata r:id="rId16" o:title=""/>
                 </v:shape>
-                <o:OLEObject Type="Embed" ProgID="PBrush" ShapeID="_x0000_i1025" DrawAspect="Content" ObjectID="_1299735554" r:id="rId17"/>
+                <o:OLEObject Type="Embed" ProgID="PBrush" ShapeID="_x0000_i1025" DrawAspect="Content" ObjectID="_1299736353" r:id="rId17"/>
               </w:object>
             </w:r>
           </w:p>
@@ -18143,10 +18143,10 @@
                 <w:lang w:val="es-ES_tradnl" w:eastAsia="en-US"/>
               </w:rPr>
               <w:object w:dxaOrig="1425" w:dyaOrig="1890">
-                <v:shape id="_x0000_i1026" type="#_x0000_t75" style="width:54.4pt;height:73.65pt" o:ole="">
+                <v:shape id="_x0000_i1026" type="#_x0000_t75" style="width:54.75pt;height:73.5pt" o:ole="">
                   <v:imagedata r:id="rId18" o:title=""/>
                 </v:shape>
-                <o:OLEObject Type="Embed" ProgID="PBrush" ShapeID="_x0000_i1026" DrawAspect="Content" ObjectID="_1299735555" r:id="rId19"/>
+                <o:OLEObject Type="Embed" ProgID="PBrush" ShapeID="_x0000_i1026" DrawAspect="Content" ObjectID="_1299736354" r:id="rId19"/>
               </w:object>
             </w:r>
           </w:p>
@@ -18217,10 +18217,10 @@
                 <w:lang w:val="es-ES_tradnl" w:eastAsia="en-US"/>
               </w:rPr>
               <w:object w:dxaOrig="3615" w:dyaOrig="3660">
-                <v:shape id="_x0000_i1027" type="#_x0000_t75" style="width:62.8pt;height:81.2pt" o:ole="">
+                <v:shape id="_x0000_i1027" type="#_x0000_t75" style="width:63pt;height:81pt" o:ole="">
                   <v:imagedata r:id="rId20" o:title=""/>
                 </v:shape>
-                <o:OLEObject Type="Embed" ProgID="PBrush" ShapeID="_x0000_i1027" DrawAspect="Content" ObjectID="_1299735556" r:id="rId21"/>
+                <o:OLEObject Type="Embed" ProgID="PBrush" ShapeID="_x0000_i1027" DrawAspect="Content" ObjectID="_1299736355" r:id="rId21"/>
               </w:object>
             </w:r>
           </w:p>
@@ -18301,10 +18301,10 @@
                 <w:lang w:val="es-ES_tradnl" w:eastAsia="en-US"/>
               </w:rPr>
               <w:object w:dxaOrig="540" w:dyaOrig="630">
-                <v:shape id="_x0000_i1028" type="#_x0000_t75" style="width:46.9pt;height:55.25pt" o:ole="">
+                <v:shape id="_x0000_i1028" type="#_x0000_t75" style="width:47.25pt;height:55.5pt" o:ole="">
                   <v:imagedata r:id="rId22" o:title=""/>
                 </v:shape>
-                <o:OLEObject Type="Embed" ProgID="PBrush" ShapeID="_x0000_i1028" DrawAspect="Content" ObjectID="_1299735557" r:id="rId23"/>
+                <o:OLEObject Type="Embed" ProgID="PBrush" ShapeID="_x0000_i1028" DrawAspect="Content" ObjectID="_1299736356" r:id="rId23"/>
               </w:object>
             </w:r>
           </w:p>
@@ -19698,10 +19698,10 @@
                 <w:lang w:val="es-ES_tradnl" w:eastAsia="en-US"/>
               </w:rPr>
               <w:object w:dxaOrig="1260" w:dyaOrig="1785">
-                <v:shape id="_x0000_i1029" type="#_x0000_t75" style="width:58.6pt;height:82.05pt" o:ole="">
+                <v:shape id="_x0000_i1029" type="#_x0000_t75" style="width:58.5pt;height:81.75pt" o:ole="">
                   <v:imagedata r:id="rId16" o:title=""/>
                 </v:shape>
-                <o:OLEObject Type="Embed" ProgID="PBrush" ShapeID="_x0000_i1029" DrawAspect="Content" ObjectID="_1299735558" r:id="rId24"/>
+                <o:OLEObject Type="Embed" ProgID="PBrush" ShapeID="_x0000_i1029" DrawAspect="Content" ObjectID="_1299736357" r:id="rId24"/>
               </w:object>
             </w:r>
           </w:p>
@@ -19736,10 +19736,10 @@
                 <w:lang w:val="es-ES_tradnl" w:eastAsia="en-US"/>
               </w:rPr>
               <w:object w:dxaOrig="1425" w:dyaOrig="1890">
-                <v:shape id="_x0000_i1030" type="#_x0000_t75" style="width:54.4pt;height:73.65pt" o:ole="">
+                <v:shape id="_x0000_i1030" type="#_x0000_t75" style="width:54.75pt;height:73.5pt" o:ole="">
                   <v:imagedata r:id="rId18" o:title=""/>
                 </v:shape>
-                <o:OLEObject Type="Embed" ProgID="PBrush" ShapeID="_x0000_i1030" DrawAspect="Content" ObjectID="_1299735559" r:id="rId25"/>
+                <o:OLEObject Type="Embed" ProgID="PBrush" ShapeID="_x0000_i1030" DrawAspect="Content" ObjectID="_1299736358" r:id="rId25"/>
               </w:object>
             </w:r>
           </w:p>
@@ -19774,10 +19774,10 @@
                 <w:lang w:val="es-ES_tradnl" w:eastAsia="en-US"/>
               </w:rPr>
               <w:object w:dxaOrig="3615" w:dyaOrig="3660">
-                <v:shape id="_x0000_i1031" type="#_x0000_t75" style="width:62.8pt;height:81.2pt" o:ole="">
+                <v:shape id="_x0000_i1031" type="#_x0000_t75" style="width:63pt;height:81pt" o:ole="">
                   <v:imagedata r:id="rId20" o:title=""/>
                 </v:shape>
-                <o:OLEObject Type="Embed" ProgID="PBrush" ShapeID="_x0000_i1031" DrawAspect="Content" ObjectID="_1299735560" r:id="rId26"/>
+                <o:OLEObject Type="Embed" ProgID="PBrush" ShapeID="_x0000_i1031" DrawAspect="Content" ObjectID="_1299736359" r:id="rId26"/>
               </w:object>
             </w:r>
           </w:p>
@@ -19815,10 +19815,10 @@
                 <w:lang w:val="es-ES_tradnl" w:eastAsia="en-US"/>
               </w:rPr>
               <w:object w:dxaOrig="540" w:dyaOrig="630">
-                <v:shape id="_x0000_i1032" type="#_x0000_t75" style="width:46.9pt;height:55.25pt" o:ole="">
+                <v:shape id="_x0000_i1032" type="#_x0000_t75" style="width:47.25pt;height:55.5pt" o:ole="">
                   <v:imagedata r:id="rId22" o:title=""/>
                 </v:shape>
-                <o:OLEObject Type="Embed" ProgID="PBrush" ShapeID="_x0000_i1032" DrawAspect="Content" ObjectID="_1299735561" r:id="rId27"/>
+                <o:OLEObject Type="Embed" ProgID="PBrush" ShapeID="_x0000_i1032" DrawAspect="Content" ObjectID="_1299736360" r:id="rId27"/>
               </w:object>
             </w:r>
           </w:p>
@@ -20190,10 +20190,10 @@
                 <w:lang w:val="es-ES_tradnl" w:eastAsia="en-US"/>
               </w:rPr>
               <w:object w:dxaOrig="1260" w:dyaOrig="1785">
-                <v:shape id="_x0000_i1033" type="#_x0000_t75" style="width:58.6pt;height:82.05pt" o:ole="">
+                <v:shape id="_x0000_i1033" type="#_x0000_t75" style="width:58.5pt;height:81.75pt" o:ole="">
                   <v:imagedata r:id="rId16" o:title=""/>
                 </v:shape>
-                <o:OLEObject Type="Embed" ProgID="PBrush" ShapeID="_x0000_i1033" DrawAspect="Content" ObjectID="_1299735562" r:id="rId28"/>
+                <o:OLEObject Type="Embed" ProgID="PBrush" ShapeID="_x0000_i1033" DrawAspect="Content" ObjectID="_1299736361" r:id="rId28"/>
               </w:object>
             </w:r>
           </w:p>
@@ -20252,10 +20252,10 @@
                 <w:lang w:val="es-ES_tradnl" w:eastAsia="en-US"/>
               </w:rPr>
               <w:object w:dxaOrig="3615" w:dyaOrig="3660">
-                <v:shape id="_x0000_i1034" type="#_x0000_t75" style="width:62.8pt;height:81.2pt" o:ole="">
+                <v:shape id="_x0000_i1034" type="#_x0000_t75" style="width:63pt;height:81pt" o:ole="">
                   <v:imagedata r:id="rId20" o:title=""/>
                 </v:shape>
-                <o:OLEObject Type="Embed" ProgID="PBrush" ShapeID="_x0000_i1034" DrawAspect="Content" ObjectID="_1299735563" r:id="rId29"/>
+                <o:OLEObject Type="Embed" ProgID="PBrush" ShapeID="_x0000_i1034" DrawAspect="Content" ObjectID="_1299736362" r:id="rId29"/>
               </w:object>
             </w:r>
           </w:p>
@@ -20290,10 +20290,10 @@
                 <w:lang w:val="es-ES_tradnl" w:eastAsia="en-US"/>
               </w:rPr>
               <w:object w:dxaOrig="540" w:dyaOrig="630">
-                <v:shape id="_x0000_i1035" type="#_x0000_t75" style="width:46.9pt;height:55.25pt" o:ole="">
+                <v:shape id="_x0000_i1035" type="#_x0000_t75" style="width:47.25pt;height:55.5pt" o:ole="">
                   <v:imagedata r:id="rId22" o:title=""/>
                 </v:shape>
-                <o:OLEObject Type="Embed" ProgID="PBrush" ShapeID="_x0000_i1035" DrawAspect="Content" ObjectID="_1299735564" r:id="rId30"/>
+                <o:OLEObject Type="Embed" ProgID="PBrush" ShapeID="_x0000_i1035" DrawAspect="Content" ObjectID="_1299736363" r:id="rId30"/>
               </w:object>
             </w:r>
           </w:p>
@@ -20838,10 +20838,10 @@
                 <w:lang w:val="es-ES_tradnl" w:eastAsia="en-US"/>
               </w:rPr>
               <w:object w:dxaOrig="1260" w:dyaOrig="1785">
-                <v:shape id="_x0000_i1036" type="#_x0000_t75" style="width:58.6pt;height:82.05pt" o:ole="">
+                <v:shape id="_x0000_i1036" type="#_x0000_t75" style="width:58.5pt;height:81.75pt" o:ole="">
                   <v:imagedata r:id="rId16" o:title=""/>
                 </v:shape>
-                <o:OLEObject Type="Embed" ProgID="PBrush" ShapeID="_x0000_i1036" DrawAspect="Content" ObjectID="_1299735565" r:id="rId31"/>
+                <o:OLEObject Type="Embed" ProgID="PBrush" ShapeID="_x0000_i1036" DrawAspect="Content" ObjectID="_1299736364" r:id="rId31"/>
               </w:object>
             </w:r>
           </w:p>
@@ -20876,10 +20876,10 @@
                 <w:lang w:val="es-ES_tradnl" w:eastAsia="en-US"/>
               </w:rPr>
               <w:object w:dxaOrig="1425" w:dyaOrig="1890">
-                <v:shape id="_x0000_i1037" type="#_x0000_t75" style="width:54.4pt;height:73.65pt" o:ole="">
+                <v:shape id="_x0000_i1037" type="#_x0000_t75" style="width:54.75pt;height:73.5pt" o:ole="">
                   <v:imagedata r:id="rId18" o:title=""/>
                 </v:shape>
-                <o:OLEObject Type="Embed" ProgID="PBrush" ShapeID="_x0000_i1037" DrawAspect="Content" ObjectID="_1299735566" r:id="rId32"/>
+                <o:OLEObject Type="Embed" ProgID="PBrush" ShapeID="_x0000_i1037" DrawAspect="Content" ObjectID="_1299736365" r:id="rId32"/>
               </w:object>
             </w:r>
           </w:p>
@@ -20914,10 +20914,10 @@
                 <w:lang w:val="es-ES_tradnl" w:eastAsia="en-US"/>
               </w:rPr>
               <w:object w:dxaOrig="3615" w:dyaOrig="3660">
-                <v:shape id="_x0000_i1038" type="#_x0000_t75" style="width:62.8pt;height:81.2pt" o:ole="">
+                <v:shape id="_x0000_i1038" type="#_x0000_t75" style="width:63pt;height:81pt" o:ole="">
                   <v:imagedata r:id="rId20" o:title=""/>
                 </v:shape>
-                <o:OLEObject Type="Embed" ProgID="PBrush" ShapeID="_x0000_i1038" DrawAspect="Content" ObjectID="_1299735567" r:id="rId33"/>
+                <o:OLEObject Type="Embed" ProgID="PBrush" ShapeID="_x0000_i1038" DrawAspect="Content" ObjectID="_1299736366" r:id="rId33"/>
               </w:object>
             </w:r>
           </w:p>
@@ -20943,10 +20943,10 @@
                 <w:lang w:val="es-ES_tradnl" w:eastAsia="en-US"/>
               </w:rPr>
               <w:object w:dxaOrig="540" w:dyaOrig="630">
-                <v:shape id="_x0000_i1039" type="#_x0000_t75" style="width:46.9pt;height:55.25pt" o:ole="">
+                <v:shape id="_x0000_i1039" type="#_x0000_t75" style="width:47.25pt;height:55.5pt" o:ole="">
                   <v:imagedata r:id="rId22" o:title=""/>
                 </v:shape>
-                <o:OLEObject Type="Embed" ProgID="PBrush" ShapeID="_x0000_i1039" DrawAspect="Content" ObjectID="_1299735568" r:id="rId34"/>
+                <o:OLEObject Type="Embed" ProgID="PBrush" ShapeID="_x0000_i1039" DrawAspect="Content" ObjectID="_1299736367" r:id="rId34"/>
               </w:object>
             </w:r>
           </w:p>
@@ -21500,7 +21500,7 @@
         <w:rPr>
           <w:rFonts w:ascii="Calibri" w:hAnsi="Calibri"/>
           <w:noProof/>
-          <w:lang w:val="es-AR" w:eastAsia="es-AR"/>
+          <w:lang w:val="es-CO" w:eastAsia="es-CO"/>
         </w:rPr>
         <w:drawing>
           <wp:inline distT="0" distB="0" distL="0" distR="0">
@@ -21996,7 +21996,7 @@
       <w:r>
         <w:rPr>
           <w:noProof/>
-          <w:lang w:val="es-AR" w:eastAsia="es-AR"/>
+          <w:lang w:val="es-CO" w:eastAsia="es-CO"/>
         </w:rPr>
         <w:lastRenderedPageBreak/>
         <w:drawing>
@@ -23137,13 +23137,20 @@
           <w:sz w:val="24"/>
           <w:szCs w:val="24"/>
         </w:rPr>
-        <w:lastRenderedPageBreak/>
         <w:t>Interfaces con el Hardware</w:t>
       </w:r>
       <w:bookmarkEnd w:id="89"/>
     </w:p>
     <w:p>
       <w:pPr>
+        <w:ind w:left="708"/>
+      </w:pPr>
+      <w:r>
+        <w:t>Ver sección 2.1.3 Interfaces con el hardware</w:t>
+      </w:r>
+    </w:p>
+    <w:p>
+      <w:pPr>
         <w:pStyle w:val="Ttulo3"/>
         <w:rPr>
           <w:rFonts w:asciiTheme="minorHAnsi" w:hAnsiTheme="minorHAnsi"/>
@@ -23160,12 +23167,21 @@
           <w:sz w:val="24"/>
           <w:szCs w:val="24"/>
         </w:rPr>
+        <w:lastRenderedPageBreak/>
         <w:t>Interfaces con el Software</w:t>
       </w:r>
       <w:bookmarkEnd w:id="90"/>
     </w:p>
     <w:p>
       <w:pPr>
+        <w:ind w:left="708"/>
+      </w:pPr>
+      <w:r>
+        <w:t>Ver sección 2.1.4 Interfaces con el software.</w:t>
+      </w:r>
+    </w:p>
+    <w:p>
+      <w:pPr>
         <w:pStyle w:val="Ttulo3"/>
         <w:rPr>
           <w:rFonts w:asciiTheme="minorHAnsi" w:hAnsiTheme="minorHAnsi"/>
@@ -23185,6 +23201,14 @@
         <w:t>Interfaces de Comunicaciones</w:t>
       </w:r>
       <w:bookmarkEnd w:id="91"/>
+    </w:p>
+    <w:p>
+      <w:pPr>
+        <w:ind w:left="576" w:firstLine="132"/>
+      </w:pPr>
+      <w:r>
+        <w:t>Ver sección 2.1.5 Interfaces de comunicación.</w:t>
+      </w:r>
     </w:p>
     <w:p>
       <w:pPr>
@@ -23279,7 +23303,7 @@
       <w:r>
         <w:rPr>
           <w:noProof/>
-          <w:lang w:val="es-AR" w:eastAsia="es-AR"/>
+          <w:lang w:val="es-CO" w:eastAsia="es-CO"/>
         </w:rPr>
         <w:drawing>
           <wp:inline distT="0" distB="0" distL="0" distR="0">
@@ -25362,11 +25386,17 @@
           </w:tcPr>
           <w:p>
             <w:pPr>
-              <w:ind w:left="708" w:hanging="708"/>
+              <w:ind w:left="65"/>
               <w:cnfStyle w:val="000000100000"/>
             </w:pPr>
             <w:r>
-              <w:t>María Ximena Narváez Barrera,  Ana María González Urueta, Carlos Fernando Jaramillo y Laura Catalina Zorro Jiménez</w:t>
+              <w:t>María Ximena Narváez Barrera,  Ana María González Urueta, Carlos Fernando Jaramillo</w:t>
+            </w:r>
+            <w:r>
+              <w:t xml:space="preserve"> </w:t>
+            </w:r>
+            <w:r>
+              <w:t>y Laura Catalina Zorro Jiménez</w:t>
             </w:r>
           </w:p>
         </w:tc>
@@ -25803,7 +25833,6 @@
           </w:tcPr>
           <w:p>
             <w:pPr>
-              <w:ind w:left="708" w:hanging="708"/>
               <w:cnfStyle w:val="000000100000"/>
             </w:pPr>
             <w:r>
@@ -26237,7 +26266,7 @@
           </w:tcPr>
           <w:p>
             <w:pPr>
-              <w:ind w:left="708" w:hanging="708"/>
+              <w:ind w:left="68"/>
               <w:cnfStyle w:val="000000100000"/>
             </w:pPr>
             <w:r>
@@ -30859,11 +30888,20 @@
           </w:tcPr>
           <w:p>
             <w:pPr>
-              <w:jc w:val="both"/>
+              <w:ind w:left="708" w:hanging="708"/>
               <w:cnfStyle w:val="000000100000"/>
             </w:pPr>
             <w:r>
-              <w:t xml:space="preserve">Carlos Jaramillo Ortiz, María Ximena Narváez Barrera y Ana María González Urueta </w:t>
+              <w:t>María Ximena Narváez Barrera,  Ana María González Urueta, Carlos Fernando</w:t>
+            </w:r>
+          </w:p>
+          <w:p>
+            <w:pPr>
+              <w:jc w:val="both"/>
+              <w:cnfStyle w:val="000000100000"/>
+            </w:pPr>
+            <w:r>
+              <w:t>Jaramillo y Laura Catalina Zorro Jiménez</w:t>
             </w:r>
           </w:p>
         </w:tc>
@@ -31029,6 +31067,434 @@
         <w:tc>
           <w:tcPr>
             <w:tcW w:w="2993" w:type="dxa"/>
+            <w:gridSpan w:val="3"/>
+          </w:tcPr>
+          <w:p>
+            <w:pPr>
+              <w:jc w:val="both"/>
+              <w:cnfStyle w:val="000000000000"/>
+            </w:pPr>
+            <w:r>
+              <w:t>27/03/09</w:t>
+            </w:r>
+          </w:p>
+        </w:tc>
+      </w:tr>
+    </w:tbl>
+    <w:p/>
+    <w:tbl>
+      <w:tblPr>
+        <w:tblStyle w:val="Cuadrculamedia3-nfasis3"/>
+        <w:tblW w:w="0" w:type="auto"/>
+        <w:tblLook w:val="04A0"/>
+      </w:tblPr>
+      <w:tblGrid>
+        <w:gridCol w:w="1746"/>
+        <w:gridCol w:w="1359"/>
+        <w:gridCol w:w="795"/>
+        <w:gridCol w:w="944"/>
+        <w:gridCol w:w="921"/>
+        <w:gridCol w:w="627"/>
+        <w:gridCol w:w="1285"/>
+        <w:gridCol w:w="1377"/>
+      </w:tblGrid>
+      <w:tr>
+        <w:trPr>
+          <w:cnfStyle w:val="100000000000"/>
+        </w:trPr>
+        <w:tc>
+          <w:tcPr>
+            <w:cnfStyle w:val="001000000000"/>
+            <w:tcW w:w="1746" w:type="dxa"/>
+          </w:tcPr>
+          <w:p>
+            <w:pPr>
+              <w:jc w:val="both"/>
+            </w:pPr>
+            <w:r>
+              <w:t>Id</w:t>
+            </w:r>
+          </w:p>
+          <w:p>
+            <w:pPr>
+              <w:jc w:val="both"/>
+            </w:pPr>
+            <w:r>
+              <w:t>Requerimiento</w:t>
+            </w:r>
+          </w:p>
+        </w:tc>
+        <w:tc>
+          <w:tcPr>
+            <w:tcW w:w="1359" w:type="dxa"/>
+            <w:shd w:val="clear" w:color="auto" w:fill="EAF1DD" w:themeFill="accent3" w:themeFillTint="33"/>
+          </w:tcPr>
+          <w:p>
+            <w:pPr>
+              <w:jc w:val="both"/>
+              <w:cnfStyle w:val="100000000000"/>
+              <w:rPr>
+                <w:b w:val="0"/>
+                <w:color w:val="auto"/>
+              </w:rPr>
+            </w:pPr>
+            <w:r>
+              <w:rPr>
+                <w:b w:val="0"/>
+                <w:color w:val="auto"/>
+              </w:rPr>
+              <w:t>IMR018</w:t>
+            </w:r>
+          </w:p>
+        </w:tc>
+        <w:tc>
+          <w:tcPr>
+            <w:tcW w:w="1739" w:type="dxa"/>
+            <w:gridSpan w:val="2"/>
+          </w:tcPr>
+          <w:p>
+            <w:pPr>
+              <w:jc w:val="both"/>
+              <w:cnfStyle w:val="100000000000"/>
+            </w:pPr>
+            <w:r>
+              <w:t>Tipo de</w:t>
+            </w:r>
+          </w:p>
+          <w:p>
+            <w:pPr>
+              <w:jc w:val="both"/>
+              <w:cnfStyle w:val="100000000000"/>
+            </w:pPr>
+            <w:r>
+              <w:t>requerimiento</w:t>
+            </w:r>
+          </w:p>
+        </w:tc>
+        <w:tc>
+          <w:tcPr>
+            <w:tcW w:w="1548" w:type="dxa"/>
+            <w:gridSpan w:val="2"/>
+            <w:shd w:val="clear" w:color="auto" w:fill="EAF1DD" w:themeFill="accent3" w:themeFillTint="33"/>
+          </w:tcPr>
+          <w:p>
+            <w:pPr>
+              <w:jc w:val="both"/>
+              <w:cnfStyle w:val="100000000000"/>
+              <w:rPr>
+                <w:color w:val="auto"/>
+              </w:rPr>
+            </w:pPr>
+            <w:r>
+              <w:rPr>
+                <w:color w:val="auto"/>
+              </w:rPr>
+              <w:t>F</w:t>
+            </w:r>
+          </w:p>
+        </w:tc>
+        <w:tc>
+          <w:tcPr>
+            <w:tcW w:w="1285" w:type="dxa"/>
+          </w:tcPr>
+          <w:p>
+            <w:pPr>
+              <w:jc w:val="both"/>
+              <w:cnfStyle w:val="100000000000"/>
+            </w:pPr>
+            <w:r>
+              <w:t>Asociaciones</w:t>
+            </w:r>
+          </w:p>
+        </w:tc>
+        <w:tc>
+          <w:tcPr>
+            <w:tcW w:w="1377" w:type="dxa"/>
+            <w:shd w:val="clear" w:color="auto" w:fill="EAF1DD" w:themeFill="accent3" w:themeFillTint="33"/>
+          </w:tcPr>
+          <w:p>
+            <w:pPr>
+              <w:jc w:val="both"/>
+              <w:cnfStyle w:val="100000000000"/>
+              <w:rPr>
+                <w:b w:val="0"/>
+                <w:color w:val="auto"/>
+              </w:rPr>
+            </w:pPr>
+          </w:p>
+        </w:tc>
+      </w:tr>
+      <w:tr>
+        <w:trPr>
+          <w:cnfStyle w:val="000000100000"/>
+        </w:trPr>
+        <w:tc>
+          <w:tcPr>
+            <w:cnfStyle w:val="001000000000"/>
+            <w:tcW w:w="1746" w:type="dxa"/>
+          </w:tcPr>
+          <w:p>
+            <w:pPr>
+              <w:jc w:val="both"/>
+            </w:pPr>
+            <w:r>
+              <w:t>Descripción</w:t>
+            </w:r>
+          </w:p>
+        </w:tc>
+        <w:tc>
+          <w:tcPr>
+            <w:tcW w:w="7308" w:type="dxa"/>
+            <w:gridSpan w:val="7"/>
+          </w:tcPr>
+          <w:p>
+            <w:pPr>
+              <w:cnfStyle w:val="000000100000"/>
+            </w:pPr>
+            <w:r>
+              <w:t>El sistema debe asegurar que el jugador que tiene la carta 1 A  sea quien empiece la partida</w:t>
+            </w:r>
+            <w:r>
+              <w:t>.</w:t>
+            </w:r>
+          </w:p>
+        </w:tc>
+      </w:tr>
+      <w:tr>
+        <w:tc>
+          <w:tcPr>
+            <w:cnfStyle w:val="001000000000"/>
+            <w:tcW w:w="1746" w:type="dxa"/>
+          </w:tcPr>
+          <w:p>
+            <w:pPr>
+              <w:jc w:val="both"/>
+            </w:pPr>
+            <w:r>
+              <w:t>Razón de ser</w:t>
+            </w:r>
+          </w:p>
+        </w:tc>
+        <w:tc>
+          <w:tcPr>
+            <w:tcW w:w="7308" w:type="dxa"/>
+            <w:gridSpan w:val="7"/>
+          </w:tcPr>
+          <w:p>
+            <w:pPr>
+              <w:jc w:val="both"/>
+              <w:cnfStyle w:val="000000000000"/>
+            </w:pPr>
+            <w:r>
+              <w:t>Establece quien debe ser la persona encargada para empezar a jugar una de las cartas.</w:t>
+            </w:r>
+          </w:p>
+        </w:tc>
+      </w:tr>
+      <w:tr>
+        <w:trPr>
+          <w:cnfStyle w:val="000000100000"/>
+        </w:trPr>
+        <w:tc>
+          <w:tcPr>
+            <w:cnfStyle w:val="001000000000"/>
+            <w:tcW w:w="1746" w:type="dxa"/>
+          </w:tcPr>
+          <w:p>
+            <w:pPr>
+              <w:jc w:val="both"/>
+            </w:pPr>
+            <w:r>
+              <w:t>Autor</w:t>
+            </w:r>
+          </w:p>
+        </w:tc>
+        <w:tc>
+          <w:tcPr>
+            <w:tcW w:w="7308" w:type="dxa"/>
+            <w:gridSpan w:val="7"/>
+          </w:tcPr>
+          <w:p>
+            <w:pPr>
+              <w:ind w:left="708" w:hanging="708"/>
+              <w:cnfStyle w:val="000000100000"/>
+            </w:pPr>
+            <w:r>
+              <w:t>María Ximena Narváez Barrera,  Ana María González Urueta, Carlos Fernando</w:t>
+            </w:r>
+          </w:p>
+          <w:p>
+            <w:pPr>
+              <w:jc w:val="both"/>
+              <w:cnfStyle w:val="000000100000"/>
+            </w:pPr>
+            <w:r>
+              <w:t>Jaramillo y Laura Catalina Zorro Jiménez</w:t>
+            </w:r>
+          </w:p>
+        </w:tc>
+      </w:tr>
+      <w:tr>
+        <w:tc>
+          <w:tcPr>
+            <w:cnfStyle w:val="001000000000"/>
+            <w:tcW w:w="1746" w:type="dxa"/>
+          </w:tcPr>
+          <w:p>
+            <w:pPr>
+              <w:jc w:val="both"/>
+            </w:pPr>
+            <w:r>
+              <w:t>Encargado</w:t>
+            </w:r>
+          </w:p>
+        </w:tc>
+        <w:tc>
+          <w:tcPr>
+            <w:tcW w:w="7308" w:type="dxa"/>
+            <w:gridSpan w:val="7"/>
+          </w:tcPr>
+          <w:p>
+            <w:pPr>
+              <w:jc w:val="both"/>
+              <w:cnfStyle w:val="000000000000"/>
+            </w:pPr>
+            <w:r>
+              <w:t>María Ximena Narváez Barrera</w:t>
+            </w:r>
+          </w:p>
+        </w:tc>
+      </w:tr>
+      <w:tr>
+        <w:trPr>
+          <w:cnfStyle w:val="000000100000"/>
+        </w:trPr>
+        <w:tc>
+          <w:tcPr>
+            <w:cnfStyle w:val="001000000000"/>
+            <w:tcW w:w="1746" w:type="dxa"/>
+          </w:tcPr>
+          <w:p>
+            <w:pPr>
+              <w:jc w:val="both"/>
+            </w:pPr>
+            <w:r>
+              <w:t>Prioridad</w:t>
+            </w:r>
+          </w:p>
+        </w:tc>
+        <w:tc>
+          <w:tcPr>
+            <w:tcW w:w="2154" w:type="dxa"/>
+            <w:gridSpan w:val="2"/>
+          </w:tcPr>
+          <w:p>
+            <w:pPr>
+              <w:jc w:val="both"/>
+              <w:cnfStyle w:val="000000100000"/>
+            </w:pPr>
+            <w:r>
+              <w:t>Alta</w:t>
+            </w:r>
+          </w:p>
+        </w:tc>
+        <w:tc>
+          <w:tcPr>
+            <w:tcW w:w="1865" w:type="dxa"/>
+            <w:gridSpan w:val="2"/>
+            <w:shd w:val="clear" w:color="auto" w:fill="9BBB59" w:themeFill="accent3"/>
+          </w:tcPr>
+          <w:p>
+            <w:pPr>
+              <w:jc w:val="both"/>
+              <w:cnfStyle w:val="000000100000"/>
+              <w:rPr>
+                <w:b/>
+                <w:color w:val="FFFFFF" w:themeColor="background1"/>
+              </w:rPr>
+            </w:pPr>
+            <w:r>
+              <w:rPr>
+                <w:b/>
+                <w:color w:val="FFFFFF" w:themeColor="background1"/>
+              </w:rPr>
+              <w:t>Fecha de creación</w:t>
+            </w:r>
+          </w:p>
+        </w:tc>
+        <w:tc>
+          <w:tcPr>
+            <w:tcW w:w="3289" w:type="dxa"/>
+            <w:gridSpan w:val="3"/>
+          </w:tcPr>
+          <w:p>
+            <w:pPr>
+              <w:jc w:val="both"/>
+              <w:cnfStyle w:val="000000100000"/>
+            </w:pPr>
+            <w:r>
+              <w:t>26/03/09</w:t>
+            </w:r>
+          </w:p>
+        </w:tc>
+      </w:tr>
+      <w:tr>
+        <w:tc>
+          <w:tcPr>
+            <w:cnfStyle w:val="001000000000"/>
+            <w:tcW w:w="1746" w:type="dxa"/>
+          </w:tcPr>
+          <w:p>
+            <w:pPr>
+              <w:jc w:val="both"/>
+            </w:pPr>
+            <w:r>
+              <w:t xml:space="preserve">Versión </w:t>
+            </w:r>
+          </w:p>
+        </w:tc>
+        <w:tc>
+          <w:tcPr>
+            <w:tcW w:w="2154" w:type="dxa"/>
+            <w:gridSpan w:val="2"/>
+          </w:tcPr>
+          <w:p>
+            <w:pPr>
+              <w:jc w:val="both"/>
+              <w:cnfStyle w:val="000000000000"/>
+            </w:pPr>
+            <w:r>
+              <w:t>1.0</w:t>
+            </w:r>
+          </w:p>
+        </w:tc>
+        <w:tc>
+          <w:tcPr>
+            <w:tcW w:w="1865" w:type="dxa"/>
+            <w:gridSpan w:val="2"/>
+            <w:shd w:val="clear" w:color="auto" w:fill="9BBB59" w:themeFill="accent3"/>
+          </w:tcPr>
+          <w:p>
+            <w:pPr>
+              <w:jc w:val="both"/>
+              <w:cnfStyle w:val="000000000000"/>
+              <w:rPr>
+                <w:b/>
+                <w:color w:val="FFFFFF" w:themeColor="background1"/>
+              </w:rPr>
+            </w:pPr>
+            <w:r>
+              <w:rPr>
+                <w:b/>
+                <w:color w:val="FFFFFF" w:themeColor="background1"/>
+              </w:rPr>
+              <w:t>Fecha de última actualización</w:t>
+            </w:r>
+          </w:p>
+        </w:tc>
+        <w:tc>
+          <w:tcPr>
+            <w:tcW w:w="3289" w:type="dxa"/>
             <w:gridSpan w:val="3"/>
           </w:tcPr>
           <w:p>
@@ -31105,7 +31571,7 @@
                 <w:b w:val="0"/>
                 <w:color w:val="auto"/>
               </w:rPr>
-              <w:t>IMR018</w:t>
+              <w:t>IMR019</w:t>
             </w:r>
           </w:p>
         </w:tc>
@@ -31214,7 +31680,7 @@
               <w:cnfStyle w:val="000000100000"/>
             </w:pPr>
             <w:r>
-              <w:t>El sistema debe asegurar que el jugador que tiene la carta 1 A  sea quien empiece la partida</w:t>
+              <w:t>El sistema debe asegurar que el número de jugadores se encuentre entre 2 y 4</w:t>
             </w:r>
             <w:r>
               <w:t>.</w:t>
@@ -31248,7 +31714,7 @@
               <w:cnfStyle w:val="000000000000"/>
             </w:pPr>
             <w:r>
-              <w:t>Establece quien debe ser la persona encargada para empezar a jugar una de las cartas.</w:t>
+              <w:t>El sistema como tal está diseñado para no tener más de cuatro y menos de dos jugadores. Si llega a ser menor a dos el número de jugadores será imposible inicializar el juego. Si por lo contrario existen más de cuatro (4) jugadores se prevee sea mala la interacción entre los jugadores.</w:t>
             </w:r>
           </w:p>
         </w:tc>
@@ -31267,6 +31733,7 @@
               <w:jc w:val="both"/>
             </w:pPr>
             <w:r>
+              <w:lastRenderedPageBreak/>
               <w:t>Autor</w:t>
             </w:r>
           </w:p>
@@ -31278,11 +31745,20 @@
           </w:tcPr>
           <w:p>
             <w:pPr>
-              <w:jc w:val="both"/>
+              <w:ind w:left="708" w:hanging="708"/>
               <w:cnfStyle w:val="000000100000"/>
             </w:pPr>
             <w:r>
-              <w:t>Carlos Jaramillo Ortiz, María Ximena Narváez Barrera y Ana María González Urueta</w:t>
+              <w:t>María Ximena Narváez Barrera,  Ana María González Urueta, Carlos Fernando</w:t>
+            </w:r>
+          </w:p>
+          <w:p>
+            <w:pPr>
+              <w:jc w:val="both"/>
+              <w:cnfStyle w:val="000000100000"/>
+            </w:pPr>
+            <w:r>
+              <w:t>Jaramillo y Laura Catalina Zorro Jiménez</w:t>
             </w:r>
           </w:p>
         </w:tc>
@@ -31524,7 +32000,7 @@
                 <w:b w:val="0"/>
                 <w:color w:val="auto"/>
               </w:rPr>
-              <w:t>IMR019</w:t>
+              <w:t>IMR020</w:t>
             </w:r>
           </w:p>
         </w:tc>
@@ -31633,7 +32109,10 @@
               <w:cnfStyle w:val="000000100000"/>
             </w:pPr>
             <w:r>
-              <w:t>El sistema debe asegurar que el número de jugadores se encuentre entre 2 y 4</w:t>
+              <w:t>El sistema só</w:t>
+            </w:r>
+            <w:r>
+              <w:t>lo debe permitir a los invitados unirse a una partida, mientras el anfitrión no ha dado inicio a la partida</w:t>
             </w:r>
             <w:r>
               <w:t>.</w:t>
@@ -31667,7 +32146,7 @@
               <w:cnfStyle w:val="000000000000"/>
             </w:pPr>
             <w:r>
-              <w:t>El sistema como tal está diseñado para no tener más de cuatro y menos de dos jugadores. Si llega a ser menor a dos el número de jugadores será imposible inicializar el juego. Si por lo contrario existen más de cuatro (4) jugadores se prevee sea mala la interacción entre los jugadores.</w:t>
+              <w:t xml:space="preserve">Asegura que sólo puedan añadirse jugadores mientras la partida se encuentra en estado de espera de invitados. </w:t>
             </w:r>
           </w:p>
         </w:tc>
@@ -31697,11 +32176,20 @@
           </w:tcPr>
           <w:p>
             <w:pPr>
-              <w:jc w:val="both"/>
+              <w:ind w:left="708" w:hanging="708"/>
               <w:cnfStyle w:val="000000100000"/>
             </w:pPr>
             <w:r>
-              <w:t>María Ximena Narváez Barrera y Ana María González Urueta</w:t>
+              <w:t>María Ximena Narváez Barrera,  Ana María González Urueta, Carlos Fernando</w:t>
+            </w:r>
+          </w:p>
+          <w:p>
+            <w:pPr>
+              <w:jc w:val="both"/>
+              <w:cnfStyle w:val="000000100000"/>
+            </w:pPr>
+            <w:r>
+              <w:t>Jaramillo y Laura Catalina Zorro Jiménez</w:t>
             </w:r>
           </w:p>
         </w:tc>
@@ -31717,7 +32205,6 @@
               <w:jc w:val="both"/>
             </w:pPr>
             <w:r>
-              <w:lastRenderedPageBreak/>
               <w:t>Encargado</w:t>
             </w:r>
           </w:p>
@@ -31877,6 +32364,877 @@
             </w:pPr>
             <w:r>
               <w:t>27/03/09</w:t>
+            </w:r>
+          </w:p>
+        </w:tc>
+      </w:tr>
+    </w:tbl>
+    <w:p/>
+    <w:tbl>
+      <w:tblPr>
+        <w:tblStyle w:val="Cuadrculamedia3-nfasis3"/>
+        <w:tblW w:w="0" w:type="auto"/>
+        <w:tblLook w:val="04A0"/>
+      </w:tblPr>
+      <w:tblGrid>
+        <w:gridCol w:w="1782"/>
+        <w:gridCol w:w="1421"/>
+        <w:gridCol w:w="795"/>
+        <w:gridCol w:w="944"/>
+        <w:gridCol w:w="990"/>
+        <w:gridCol w:w="693"/>
+        <w:gridCol w:w="1285"/>
+        <w:gridCol w:w="1144"/>
+      </w:tblGrid>
+      <w:tr>
+        <w:trPr>
+          <w:cnfStyle w:val="100000000000"/>
+        </w:trPr>
+        <w:tc>
+          <w:tcPr>
+            <w:cnfStyle w:val="001000000000"/>
+            <w:tcW w:w="1809" w:type="dxa"/>
+          </w:tcPr>
+          <w:p>
+            <w:pPr>
+              <w:jc w:val="both"/>
+            </w:pPr>
+            <w:r>
+              <w:t>Id</w:t>
+            </w:r>
+          </w:p>
+          <w:p>
+            <w:pPr>
+              <w:jc w:val="both"/>
+            </w:pPr>
+            <w:r>
+              <w:t>Requerimiento</w:t>
+            </w:r>
+          </w:p>
+        </w:tc>
+        <w:tc>
+          <w:tcPr>
+            <w:tcW w:w="1469" w:type="dxa"/>
+            <w:shd w:val="clear" w:color="auto" w:fill="EAF1DD" w:themeFill="accent3" w:themeFillTint="33"/>
+          </w:tcPr>
+          <w:p>
+            <w:pPr>
+              <w:jc w:val="both"/>
+              <w:cnfStyle w:val="100000000000"/>
+              <w:rPr>
+                <w:b w:val="0"/>
+                <w:color w:val="auto"/>
+              </w:rPr>
+            </w:pPr>
+            <w:r>
+              <w:rPr>
+                <w:b w:val="0"/>
+                <w:color w:val="auto"/>
+              </w:rPr>
+              <w:t>IMR021</w:t>
+            </w:r>
+          </w:p>
+        </w:tc>
+        <w:tc>
+          <w:tcPr>
+            <w:tcW w:w="1740" w:type="dxa"/>
+            <w:gridSpan w:val="2"/>
+          </w:tcPr>
+          <w:p>
+            <w:pPr>
+              <w:jc w:val="both"/>
+              <w:cnfStyle w:val="100000000000"/>
+            </w:pPr>
+            <w:r>
+              <w:t>Tipo de</w:t>
+            </w:r>
+          </w:p>
+          <w:p>
+            <w:pPr>
+              <w:jc w:val="both"/>
+              <w:cnfStyle w:val="100000000000"/>
+            </w:pPr>
+            <w:r>
+              <w:t>requerimiento</w:t>
+            </w:r>
+          </w:p>
+        </w:tc>
+        <w:tc>
+          <w:tcPr>
+            <w:tcW w:w="1786" w:type="dxa"/>
+            <w:gridSpan w:val="2"/>
+            <w:shd w:val="clear" w:color="auto" w:fill="EAF1DD" w:themeFill="accent3" w:themeFillTint="33"/>
+          </w:tcPr>
+          <w:p>
+            <w:pPr>
+              <w:jc w:val="both"/>
+              <w:cnfStyle w:val="100000000000"/>
+              <w:rPr>
+                <w:color w:val="auto"/>
+              </w:rPr>
+            </w:pPr>
+            <w:r>
+              <w:rPr>
+                <w:color w:val="auto"/>
+              </w:rPr>
+              <w:t>F</w:t>
+            </w:r>
+          </w:p>
+        </w:tc>
+        <w:tc>
+          <w:tcPr>
+            <w:tcW w:w="1029" w:type="dxa"/>
+          </w:tcPr>
+          <w:p>
+            <w:pPr>
+              <w:jc w:val="both"/>
+              <w:cnfStyle w:val="100000000000"/>
+            </w:pPr>
+            <w:r>
+              <w:t>Asociaciones</w:t>
+            </w:r>
+          </w:p>
+        </w:tc>
+        <w:tc>
+          <w:tcPr>
+            <w:tcW w:w="1221" w:type="dxa"/>
+            <w:shd w:val="clear" w:color="auto" w:fill="EAF1DD" w:themeFill="accent3" w:themeFillTint="33"/>
+          </w:tcPr>
+          <w:p>
+            <w:pPr>
+              <w:jc w:val="both"/>
+              <w:cnfStyle w:val="100000000000"/>
+              <w:rPr>
+                <w:b w:val="0"/>
+                <w:color w:val="auto"/>
+              </w:rPr>
+            </w:pPr>
+          </w:p>
+        </w:tc>
+      </w:tr>
+      <w:tr>
+        <w:trPr>
+          <w:cnfStyle w:val="000000100000"/>
+        </w:trPr>
+        <w:tc>
+          <w:tcPr>
+            <w:cnfStyle w:val="001000000000"/>
+            <w:tcW w:w="1809" w:type="dxa"/>
+          </w:tcPr>
+          <w:p>
+            <w:pPr>
+              <w:jc w:val="both"/>
+            </w:pPr>
+            <w:r>
+              <w:t>Descripción</w:t>
+            </w:r>
+          </w:p>
+        </w:tc>
+        <w:tc>
+          <w:tcPr>
+            <w:tcW w:w="7245" w:type="dxa"/>
+            <w:gridSpan w:val="7"/>
+          </w:tcPr>
+          <w:p>
+            <w:pPr>
+              <w:cnfStyle w:val="000000100000"/>
+            </w:pPr>
+            <w:r>
+              <w:t>El sistema  debe mostrar únicamente una carta a</w:t>
+            </w:r>
+            <w:r>
+              <w:t>l jugador</w:t>
+            </w:r>
+            <w:r>
+              <w:t xml:space="preserve"> del total de su juego de cartas, si se encuentran en la segunda modalidad</w:t>
+            </w:r>
+            <w:r>
+              <w:t xml:space="preserve"> de juego.</w:t>
+            </w:r>
+          </w:p>
+        </w:tc>
+      </w:tr>
+      <w:tr>
+        <w:tc>
+          <w:tcPr>
+            <w:cnfStyle w:val="001000000000"/>
+            <w:tcW w:w="1809" w:type="dxa"/>
+          </w:tcPr>
+          <w:p>
+            <w:pPr>
+              <w:jc w:val="both"/>
+            </w:pPr>
+            <w:r>
+              <w:t>Razón de ser</w:t>
+            </w:r>
+          </w:p>
+        </w:tc>
+        <w:tc>
+          <w:tcPr>
+            <w:tcW w:w="7245" w:type="dxa"/>
+            <w:gridSpan w:val="7"/>
+          </w:tcPr>
+          <w:p>
+            <w:pPr>
+              <w:jc w:val="both"/>
+              <w:cnfStyle w:val="000000000000"/>
+            </w:pPr>
+            <w:r>
+              <w:t xml:space="preserve">Garantizar las reglas de juego en esta modalidad. </w:t>
+            </w:r>
+          </w:p>
+        </w:tc>
+      </w:tr>
+      <w:tr>
+        <w:trPr>
+          <w:cnfStyle w:val="000000100000"/>
+        </w:trPr>
+        <w:tc>
+          <w:tcPr>
+            <w:cnfStyle w:val="001000000000"/>
+            <w:tcW w:w="1809" w:type="dxa"/>
+          </w:tcPr>
+          <w:p>
+            <w:pPr>
+              <w:jc w:val="both"/>
+            </w:pPr>
+            <w:r>
+              <w:t>Autor</w:t>
+            </w:r>
+          </w:p>
+        </w:tc>
+        <w:tc>
+          <w:tcPr>
+            <w:tcW w:w="7245" w:type="dxa"/>
+            <w:gridSpan w:val="7"/>
+          </w:tcPr>
+          <w:p>
+            <w:pPr>
+              <w:ind w:left="708" w:hanging="708"/>
+              <w:cnfStyle w:val="000000100000"/>
+            </w:pPr>
+            <w:r>
+              <w:t>María Ximena Narváez Barrera,  Ana María González Urueta, Carlos Fernando</w:t>
+            </w:r>
+          </w:p>
+          <w:p>
+            <w:pPr>
+              <w:jc w:val="both"/>
+              <w:cnfStyle w:val="000000100000"/>
+            </w:pPr>
+            <w:r>
+              <w:t>Jaramillo y Laura Catalina Zorro Jiménez</w:t>
+            </w:r>
+          </w:p>
+        </w:tc>
+      </w:tr>
+      <w:tr>
+        <w:tc>
+          <w:tcPr>
+            <w:cnfStyle w:val="001000000000"/>
+            <w:tcW w:w="1809" w:type="dxa"/>
+          </w:tcPr>
+          <w:p>
+            <w:pPr>
+              <w:jc w:val="both"/>
+            </w:pPr>
+            <w:r>
+              <w:t>Encargado</w:t>
+            </w:r>
+          </w:p>
+        </w:tc>
+        <w:tc>
+          <w:tcPr>
+            <w:tcW w:w="7245" w:type="dxa"/>
+            <w:gridSpan w:val="7"/>
+          </w:tcPr>
+          <w:p>
+            <w:pPr>
+              <w:jc w:val="both"/>
+              <w:cnfStyle w:val="000000000000"/>
+            </w:pPr>
+            <w:r>
+              <w:t>María Ximena Narváez Barrera</w:t>
+            </w:r>
+          </w:p>
+        </w:tc>
+      </w:tr>
+      <w:tr>
+        <w:trPr>
+          <w:cnfStyle w:val="000000100000"/>
+        </w:trPr>
+        <w:tc>
+          <w:tcPr>
+            <w:cnfStyle w:val="001000000000"/>
+            <w:tcW w:w="1809" w:type="dxa"/>
+          </w:tcPr>
+          <w:p>
+            <w:pPr>
+              <w:jc w:val="both"/>
+            </w:pPr>
+            <w:r>
+              <w:t>Prioridad</w:t>
+            </w:r>
+          </w:p>
+        </w:tc>
+        <w:tc>
+          <w:tcPr>
+            <w:tcW w:w="2264" w:type="dxa"/>
+            <w:gridSpan w:val="2"/>
+          </w:tcPr>
+          <w:p>
+            <w:pPr>
+              <w:jc w:val="both"/>
+              <w:cnfStyle w:val="000000100000"/>
+            </w:pPr>
+            <w:r>
+              <w:t>Alta</w:t>
+            </w:r>
+          </w:p>
+        </w:tc>
+        <w:tc>
+          <w:tcPr>
+            <w:tcW w:w="1988" w:type="dxa"/>
+            <w:gridSpan w:val="2"/>
+            <w:shd w:val="clear" w:color="auto" w:fill="9BBB59" w:themeFill="accent3"/>
+          </w:tcPr>
+          <w:p>
+            <w:pPr>
+              <w:jc w:val="both"/>
+              <w:cnfStyle w:val="000000100000"/>
+              <w:rPr>
+                <w:b/>
+                <w:color w:val="FFFFFF" w:themeColor="background1"/>
+              </w:rPr>
+            </w:pPr>
+            <w:r>
+              <w:rPr>
+                <w:b/>
+                <w:color w:val="FFFFFF" w:themeColor="background1"/>
+              </w:rPr>
+              <w:t>Fecha de creación</w:t>
+            </w:r>
+          </w:p>
+        </w:tc>
+        <w:tc>
+          <w:tcPr>
+            <w:tcW w:w="2993" w:type="dxa"/>
+            <w:gridSpan w:val="3"/>
+          </w:tcPr>
+          <w:p>
+            <w:pPr>
+              <w:jc w:val="both"/>
+              <w:cnfStyle w:val="000000100000"/>
+            </w:pPr>
+            <w:r>
+              <w:t>23/03/09</w:t>
+            </w:r>
+          </w:p>
+        </w:tc>
+      </w:tr>
+      <w:tr>
+        <w:tc>
+          <w:tcPr>
+            <w:cnfStyle w:val="001000000000"/>
+            <w:tcW w:w="1809" w:type="dxa"/>
+          </w:tcPr>
+          <w:p>
+            <w:pPr>
+              <w:jc w:val="both"/>
+            </w:pPr>
+            <w:r>
+              <w:t xml:space="preserve">Versión </w:t>
+            </w:r>
+          </w:p>
+        </w:tc>
+        <w:tc>
+          <w:tcPr>
+            <w:tcW w:w="2264" w:type="dxa"/>
+            <w:gridSpan w:val="2"/>
+          </w:tcPr>
+          <w:p>
+            <w:pPr>
+              <w:jc w:val="both"/>
+              <w:cnfStyle w:val="000000000000"/>
+            </w:pPr>
+            <w:r>
+              <w:t>1.0</w:t>
+            </w:r>
+          </w:p>
+        </w:tc>
+        <w:tc>
+          <w:tcPr>
+            <w:tcW w:w="1988" w:type="dxa"/>
+            <w:gridSpan w:val="2"/>
+            <w:shd w:val="clear" w:color="auto" w:fill="9BBB59" w:themeFill="accent3"/>
+          </w:tcPr>
+          <w:p>
+            <w:pPr>
+              <w:jc w:val="both"/>
+              <w:cnfStyle w:val="000000000000"/>
+              <w:rPr>
+                <w:b/>
+                <w:color w:val="FFFFFF" w:themeColor="background1"/>
+              </w:rPr>
+            </w:pPr>
+            <w:r>
+              <w:rPr>
+                <w:b/>
+                <w:color w:val="FFFFFF" w:themeColor="background1"/>
+              </w:rPr>
+              <w:t>Fecha de última actualización</w:t>
+            </w:r>
+          </w:p>
+        </w:tc>
+        <w:tc>
+          <w:tcPr>
+            <w:tcW w:w="2993" w:type="dxa"/>
+            <w:gridSpan w:val="3"/>
+          </w:tcPr>
+          <w:p>
+            <w:pPr>
+              <w:jc w:val="both"/>
+              <w:cnfStyle w:val="000000000000"/>
+            </w:pPr>
+            <w:r>
+              <w:t>23/03/09</w:t>
+            </w:r>
+          </w:p>
+        </w:tc>
+      </w:tr>
+    </w:tbl>
+    <w:p/>
+    <w:tbl>
+      <w:tblPr>
+        <w:tblStyle w:val="Cuadrculamedia3-nfasis3"/>
+        <w:tblW w:w="0" w:type="auto"/>
+        <w:tblLook w:val="04A0"/>
+      </w:tblPr>
+      <w:tblGrid>
+        <w:gridCol w:w="1782"/>
+        <w:gridCol w:w="1421"/>
+        <w:gridCol w:w="795"/>
+        <w:gridCol w:w="944"/>
+        <w:gridCol w:w="990"/>
+        <w:gridCol w:w="693"/>
+        <w:gridCol w:w="1285"/>
+        <w:gridCol w:w="1144"/>
+      </w:tblGrid>
+      <w:tr>
+        <w:trPr>
+          <w:cnfStyle w:val="100000000000"/>
+        </w:trPr>
+        <w:tc>
+          <w:tcPr>
+            <w:cnfStyle w:val="001000000000"/>
+            <w:tcW w:w="1809" w:type="dxa"/>
+          </w:tcPr>
+          <w:p>
+            <w:pPr>
+              <w:jc w:val="both"/>
+            </w:pPr>
+            <w:r>
+              <w:t>Id</w:t>
+            </w:r>
+          </w:p>
+          <w:p>
+            <w:pPr>
+              <w:jc w:val="both"/>
+            </w:pPr>
+            <w:r>
+              <w:t>Requerimiento</w:t>
+            </w:r>
+          </w:p>
+        </w:tc>
+        <w:tc>
+          <w:tcPr>
+            <w:tcW w:w="1469" w:type="dxa"/>
+            <w:shd w:val="clear" w:color="auto" w:fill="EAF1DD" w:themeFill="accent3" w:themeFillTint="33"/>
+          </w:tcPr>
+          <w:p>
+            <w:pPr>
+              <w:jc w:val="both"/>
+              <w:cnfStyle w:val="100000000000"/>
+              <w:rPr>
+                <w:b w:val="0"/>
+                <w:color w:val="auto"/>
+              </w:rPr>
+            </w:pPr>
+            <w:r>
+              <w:rPr>
+                <w:b w:val="0"/>
+                <w:color w:val="auto"/>
+              </w:rPr>
+              <w:t>IMR022</w:t>
+            </w:r>
+          </w:p>
+        </w:tc>
+        <w:tc>
+          <w:tcPr>
+            <w:tcW w:w="1740" w:type="dxa"/>
+            <w:gridSpan w:val="2"/>
+          </w:tcPr>
+          <w:p>
+            <w:pPr>
+              <w:jc w:val="both"/>
+              <w:cnfStyle w:val="100000000000"/>
+            </w:pPr>
+            <w:r>
+              <w:t>Tipo de</w:t>
+            </w:r>
+          </w:p>
+          <w:p>
+            <w:pPr>
+              <w:jc w:val="both"/>
+              <w:cnfStyle w:val="100000000000"/>
+            </w:pPr>
+            <w:r>
+              <w:t>requerimiento</w:t>
+            </w:r>
+          </w:p>
+        </w:tc>
+        <w:tc>
+          <w:tcPr>
+            <w:tcW w:w="1786" w:type="dxa"/>
+            <w:gridSpan w:val="2"/>
+            <w:shd w:val="clear" w:color="auto" w:fill="EAF1DD" w:themeFill="accent3" w:themeFillTint="33"/>
+          </w:tcPr>
+          <w:p>
+            <w:pPr>
+              <w:jc w:val="both"/>
+              <w:cnfStyle w:val="100000000000"/>
+              <w:rPr>
+                <w:color w:val="auto"/>
+              </w:rPr>
+            </w:pPr>
+            <w:r>
+              <w:rPr>
+                <w:color w:val="auto"/>
+              </w:rPr>
+              <w:t>F</w:t>
+            </w:r>
+          </w:p>
+        </w:tc>
+        <w:tc>
+          <w:tcPr>
+            <w:tcW w:w="1029" w:type="dxa"/>
+          </w:tcPr>
+          <w:p>
+            <w:pPr>
+              <w:jc w:val="both"/>
+              <w:cnfStyle w:val="100000000000"/>
+            </w:pPr>
+            <w:r>
+              <w:t>Asociaciones</w:t>
+            </w:r>
+          </w:p>
+        </w:tc>
+        <w:tc>
+          <w:tcPr>
+            <w:tcW w:w="1221" w:type="dxa"/>
+            <w:shd w:val="clear" w:color="auto" w:fill="EAF1DD" w:themeFill="accent3" w:themeFillTint="33"/>
+          </w:tcPr>
+          <w:p>
+            <w:pPr>
+              <w:jc w:val="both"/>
+              <w:cnfStyle w:val="100000000000"/>
+              <w:rPr>
+                <w:b w:val="0"/>
+                <w:color w:val="auto"/>
+              </w:rPr>
+            </w:pPr>
+          </w:p>
+        </w:tc>
+      </w:tr>
+      <w:tr>
+        <w:trPr>
+          <w:cnfStyle w:val="000000100000"/>
+        </w:trPr>
+        <w:tc>
+          <w:tcPr>
+            <w:cnfStyle w:val="001000000000"/>
+            <w:tcW w:w="1809" w:type="dxa"/>
+          </w:tcPr>
+          <w:p>
+            <w:pPr>
+              <w:jc w:val="both"/>
+            </w:pPr>
+            <w:r>
+              <w:t>Descripción</w:t>
+            </w:r>
+          </w:p>
+        </w:tc>
+        <w:tc>
+          <w:tcPr>
+            <w:tcW w:w="7245" w:type="dxa"/>
+            <w:gridSpan w:val="7"/>
+          </w:tcPr>
+          <w:p>
+            <w:pPr>
+              <w:cnfStyle w:val="000000100000"/>
+            </w:pPr>
+            <w:r>
+              <w:t>El sistema debe permitir mostrar el cuarteto formado por el jugador, cuando se encuentran  en la primera modalidad</w:t>
+            </w:r>
+            <w:r>
+              <w:t>.</w:t>
+            </w:r>
+          </w:p>
+        </w:tc>
+      </w:tr>
+      <w:tr>
+        <w:tc>
+          <w:tcPr>
+            <w:cnfStyle w:val="001000000000"/>
+            <w:tcW w:w="1809" w:type="dxa"/>
+          </w:tcPr>
+          <w:p>
+            <w:pPr>
+              <w:jc w:val="both"/>
+            </w:pPr>
+            <w:r>
+              <w:t>Razón de ser</w:t>
+            </w:r>
+          </w:p>
+        </w:tc>
+        <w:tc>
+          <w:tcPr>
+            <w:tcW w:w="7245" w:type="dxa"/>
+            <w:gridSpan w:val="7"/>
+          </w:tcPr>
+          <w:p>
+            <w:pPr>
+              <w:jc w:val="both"/>
+              <w:cnfStyle w:val="000000000000"/>
+            </w:pPr>
+            <w:r>
+              <w:t>Garantizar las reglas de juego en esta modalidad.</w:t>
+            </w:r>
+          </w:p>
+          <w:p>
+            <w:pPr>
+              <w:jc w:val="both"/>
+              <w:cnfStyle w:val="000000000000"/>
+            </w:pPr>
+            <w:r>
+              <w:t xml:space="preserve">Garantizar que el jugador pueda librarse de sus cartas y que a su vez sean vistas por los demás jugadores en la mesa. </w:t>
+            </w:r>
+          </w:p>
+        </w:tc>
+      </w:tr>
+      <w:tr>
+        <w:trPr>
+          <w:cnfStyle w:val="000000100000"/>
+        </w:trPr>
+        <w:tc>
+          <w:tcPr>
+            <w:cnfStyle w:val="001000000000"/>
+            <w:tcW w:w="1809" w:type="dxa"/>
+          </w:tcPr>
+          <w:p>
+            <w:pPr>
+              <w:jc w:val="both"/>
+            </w:pPr>
+            <w:r>
+              <w:t>Autor</w:t>
+            </w:r>
+          </w:p>
+        </w:tc>
+        <w:tc>
+          <w:tcPr>
+            <w:tcW w:w="7245" w:type="dxa"/>
+            <w:gridSpan w:val="7"/>
+          </w:tcPr>
+          <w:p>
+            <w:pPr>
+              <w:ind w:left="708" w:hanging="708"/>
+              <w:cnfStyle w:val="000000100000"/>
+            </w:pPr>
+            <w:r>
+              <w:t>María Ximena Narváez Barrera,  Ana María González Urueta, Carlos Fernando</w:t>
+            </w:r>
+          </w:p>
+          <w:p>
+            <w:pPr>
+              <w:jc w:val="both"/>
+              <w:cnfStyle w:val="000000100000"/>
+            </w:pPr>
+            <w:r>
+              <w:t>Jaramillo y Laura Catalina Zorro Jiménez</w:t>
+            </w:r>
+          </w:p>
+        </w:tc>
+      </w:tr>
+      <w:tr>
+        <w:tc>
+          <w:tcPr>
+            <w:cnfStyle w:val="001000000000"/>
+            <w:tcW w:w="1809" w:type="dxa"/>
+          </w:tcPr>
+          <w:p>
+            <w:pPr>
+              <w:jc w:val="both"/>
+            </w:pPr>
+            <w:r>
+              <w:t>Encargado</w:t>
+            </w:r>
+          </w:p>
+        </w:tc>
+        <w:tc>
+          <w:tcPr>
+            <w:tcW w:w="7245" w:type="dxa"/>
+            <w:gridSpan w:val="7"/>
+          </w:tcPr>
+          <w:p>
+            <w:pPr>
+              <w:jc w:val="both"/>
+              <w:cnfStyle w:val="000000000000"/>
+            </w:pPr>
+            <w:r>
+              <w:t>María Ximena Narváez Barrera</w:t>
+            </w:r>
+          </w:p>
+        </w:tc>
+      </w:tr>
+      <w:tr>
+        <w:trPr>
+          <w:cnfStyle w:val="000000100000"/>
+        </w:trPr>
+        <w:tc>
+          <w:tcPr>
+            <w:cnfStyle w:val="001000000000"/>
+            <w:tcW w:w="1809" w:type="dxa"/>
+          </w:tcPr>
+          <w:p>
+            <w:pPr>
+              <w:jc w:val="both"/>
+            </w:pPr>
+            <w:r>
+              <w:t>Prioridad</w:t>
+            </w:r>
+          </w:p>
+        </w:tc>
+        <w:tc>
+          <w:tcPr>
+            <w:tcW w:w="2264" w:type="dxa"/>
+            <w:gridSpan w:val="2"/>
+          </w:tcPr>
+          <w:p>
+            <w:pPr>
+              <w:jc w:val="both"/>
+              <w:cnfStyle w:val="000000100000"/>
+            </w:pPr>
+            <w:r>
+              <w:t>Alta</w:t>
+            </w:r>
+          </w:p>
+        </w:tc>
+        <w:tc>
+          <w:tcPr>
+            <w:tcW w:w="1988" w:type="dxa"/>
+            <w:gridSpan w:val="2"/>
+            <w:shd w:val="clear" w:color="auto" w:fill="9BBB59" w:themeFill="accent3"/>
+          </w:tcPr>
+          <w:p>
+            <w:pPr>
+              <w:jc w:val="both"/>
+              <w:cnfStyle w:val="000000100000"/>
+              <w:rPr>
+                <w:b/>
+                <w:color w:val="FFFFFF" w:themeColor="background1"/>
+              </w:rPr>
+            </w:pPr>
+            <w:r>
+              <w:rPr>
+                <w:b/>
+                <w:color w:val="FFFFFF" w:themeColor="background1"/>
+              </w:rPr>
+              <w:t>Fecha de creación</w:t>
+            </w:r>
+          </w:p>
+        </w:tc>
+        <w:tc>
+          <w:tcPr>
+            <w:tcW w:w="2993" w:type="dxa"/>
+            <w:gridSpan w:val="3"/>
+          </w:tcPr>
+          <w:p>
+            <w:pPr>
+              <w:jc w:val="both"/>
+              <w:cnfStyle w:val="000000100000"/>
+            </w:pPr>
+            <w:r>
+              <w:t>23/03/09</w:t>
+            </w:r>
+          </w:p>
+        </w:tc>
+      </w:tr>
+      <w:tr>
+        <w:tc>
+          <w:tcPr>
+            <w:cnfStyle w:val="001000000000"/>
+            <w:tcW w:w="1809" w:type="dxa"/>
+          </w:tcPr>
+          <w:p>
+            <w:pPr>
+              <w:jc w:val="both"/>
+            </w:pPr>
+            <w:r>
+              <w:t xml:space="preserve">Versión </w:t>
+            </w:r>
+          </w:p>
+        </w:tc>
+        <w:tc>
+          <w:tcPr>
+            <w:tcW w:w="2264" w:type="dxa"/>
+            <w:gridSpan w:val="2"/>
+          </w:tcPr>
+          <w:p>
+            <w:pPr>
+              <w:jc w:val="both"/>
+              <w:cnfStyle w:val="000000000000"/>
+            </w:pPr>
+            <w:r>
+              <w:t>1.0</w:t>
+            </w:r>
+          </w:p>
+        </w:tc>
+        <w:tc>
+          <w:tcPr>
+            <w:tcW w:w="1988" w:type="dxa"/>
+            <w:gridSpan w:val="2"/>
+            <w:shd w:val="clear" w:color="auto" w:fill="9BBB59" w:themeFill="accent3"/>
+          </w:tcPr>
+          <w:p>
+            <w:pPr>
+              <w:jc w:val="both"/>
+              <w:cnfStyle w:val="000000000000"/>
+              <w:rPr>
+                <w:b/>
+                <w:color w:val="FFFFFF" w:themeColor="background1"/>
+              </w:rPr>
+            </w:pPr>
+            <w:r>
+              <w:rPr>
+                <w:b/>
+                <w:color w:val="FFFFFF" w:themeColor="background1"/>
+              </w:rPr>
+              <w:t>Fecha de última actualización</w:t>
+            </w:r>
+          </w:p>
+        </w:tc>
+        <w:tc>
+          <w:tcPr>
+            <w:tcW w:w="2993" w:type="dxa"/>
+            <w:gridSpan w:val="3"/>
+          </w:tcPr>
+          <w:p>
+            <w:pPr>
+              <w:jc w:val="both"/>
+              <w:cnfStyle w:val="000000000000"/>
+            </w:pPr>
+            <w:r>
+              <w:t>23/03/09</w:t>
             </w:r>
           </w:p>
         </w:tc>
@@ -31913,6 +33271,7 @@
               <w:jc w:val="both"/>
             </w:pPr>
             <w:r>
+              <w:lastRenderedPageBreak/>
               <w:t>Id</w:t>
             </w:r>
           </w:p>
@@ -31944,7 +33303,7 @@
                 <w:b w:val="0"/>
                 <w:color w:val="auto"/>
               </w:rPr>
-              <w:t>IMR020</w:t>
+              <w:t>IMR023</w:t>
             </w:r>
           </w:p>
         </w:tc>
@@ -32053,10 +33412,7 @@
               <w:cnfStyle w:val="000000100000"/>
             </w:pPr>
             <w:r>
-              <w:t>El sistema só</w:t>
-            </w:r>
-            <w:r>
-              <w:t>lo debe permitir a los invitados unirse a una partida, mientras el anfitrión no ha dado inicio a la partida</w:t>
+              <w:t>El sistema debe permitir realizar guerra si la hay cuando existe un empate entre dos jugadores</w:t>
             </w:r>
             <w:r>
               <w:t>.</w:t>
@@ -32090,7 +33446,7 @@
               <w:cnfStyle w:val="000000000000"/>
             </w:pPr>
             <w:r>
-              <w:t xml:space="preserve">Asegura que sólo puedan añadirse jugadores mientras la partida se encuentra en estado de espera de invitados. </w:t>
+              <w:t>Para que los usuarios implicados en el empate puedan seguir jugando entre ellos las cartas que están en la mesa.</w:t>
             </w:r>
           </w:p>
         </w:tc>
@@ -32120,11 +33476,448 @@
           </w:tcPr>
           <w:p>
             <w:pPr>
-              <w:jc w:val="both"/>
+              <w:ind w:left="708" w:hanging="708"/>
               <w:cnfStyle w:val="000000100000"/>
             </w:pPr>
             <w:r>
-              <w:t>Carlos Jaramillo Ortiz, María Ximena Narváez Barrera y Ana María González Urueta</w:t>
+              <w:t>María Ximena Narváez Barrera,  Ana María González Urueta, Carlos Fernando</w:t>
+            </w:r>
+          </w:p>
+          <w:p>
+            <w:pPr>
+              <w:jc w:val="both"/>
+              <w:cnfStyle w:val="000000100000"/>
+            </w:pPr>
+            <w:r>
+              <w:t>Jaramillo y Laura Catalina Zorro Jiménez</w:t>
+            </w:r>
+          </w:p>
+        </w:tc>
+      </w:tr>
+      <w:tr>
+        <w:tc>
+          <w:tcPr>
+            <w:cnfStyle w:val="001000000000"/>
+            <w:tcW w:w="1746" w:type="dxa"/>
+          </w:tcPr>
+          <w:p>
+            <w:pPr>
+              <w:jc w:val="both"/>
+            </w:pPr>
+            <w:r>
+              <w:t>Encargado</w:t>
+            </w:r>
+          </w:p>
+        </w:tc>
+        <w:tc>
+          <w:tcPr>
+            <w:tcW w:w="6974" w:type="dxa"/>
+            <w:gridSpan w:val="7"/>
+          </w:tcPr>
+          <w:p>
+            <w:pPr>
+              <w:jc w:val="both"/>
+              <w:cnfStyle w:val="000000000000"/>
+            </w:pPr>
+            <w:r>
+              <w:t>María Ximena Narváez Barrera</w:t>
+            </w:r>
+          </w:p>
+        </w:tc>
+      </w:tr>
+      <w:tr>
+        <w:trPr>
+          <w:cnfStyle w:val="000000100000"/>
+        </w:trPr>
+        <w:tc>
+          <w:tcPr>
+            <w:cnfStyle w:val="001000000000"/>
+            <w:tcW w:w="1746" w:type="dxa"/>
+          </w:tcPr>
+          <w:p>
+            <w:pPr>
+              <w:jc w:val="both"/>
+            </w:pPr>
+            <w:r>
+              <w:t>Prioridad</w:t>
+            </w:r>
+          </w:p>
+        </w:tc>
+        <w:tc>
+          <w:tcPr>
+            <w:tcW w:w="2154" w:type="dxa"/>
+            <w:gridSpan w:val="2"/>
+          </w:tcPr>
+          <w:p>
+            <w:pPr>
+              <w:jc w:val="both"/>
+              <w:cnfStyle w:val="000000100000"/>
+            </w:pPr>
+            <w:r>
+              <w:t>Alta</w:t>
+            </w:r>
+          </w:p>
+        </w:tc>
+        <w:tc>
+          <w:tcPr>
+            <w:tcW w:w="1865" w:type="dxa"/>
+            <w:gridSpan w:val="2"/>
+            <w:shd w:val="clear" w:color="auto" w:fill="9BBB59" w:themeFill="accent3"/>
+          </w:tcPr>
+          <w:p>
+            <w:pPr>
+              <w:jc w:val="both"/>
+              <w:cnfStyle w:val="000000100000"/>
+              <w:rPr>
+                <w:b/>
+                <w:color w:val="FFFFFF" w:themeColor="background1"/>
+              </w:rPr>
+            </w:pPr>
+            <w:r>
+              <w:rPr>
+                <w:b/>
+                <w:color w:val="FFFFFF" w:themeColor="background1"/>
+              </w:rPr>
+              <w:t>Fecha de creación</w:t>
+            </w:r>
+          </w:p>
+        </w:tc>
+        <w:tc>
+          <w:tcPr>
+            <w:tcW w:w="2955" w:type="dxa"/>
+            <w:gridSpan w:val="3"/>
+          </w:tcPr>
+          <w:p>
+            <w:pPr>
+              <w:jc w:val="both"/>
+              <w:cnfStyle w:val="000000100000"/>
+            </w:pPr>
+            <w:r>
+              <w:t>26/03/09</w:t>
+            </w:r>
+          </w:p>
+        </w:tc>
+      </w:tr>
+      <w:tr>
+        <w:tc>
+          <w:tcPr>
+            <w:cnfStyle w:val="001000000000"/>
+            <w:tcW w:w="1746" w:type="dxa"/>
+          </w:tcPr>
+          <w:p>
+            <w:pPr>
+              <w:jc w:val="both"/>
+            </w:pPr>
+            <w:r>
+              <w:t xml:space="preserve">Versión </w:t>
+            </w:r>
+          </w:p>
+        </w:tc>
+        <w:tc>
+          <w:tcPr>
+            <w:tcW w:w="2154" w:type="dxa"/>
+            <w:gridSpan w:val="2"/>
+          </w:tcPr>
+          <w:p>
+            <w:pPr>
+              <w:jc w:val="both"/>
+              <w:cnfStyle w:val="000000000000"/>
+            </w:pPr>
+            <w:r>
+              <w:t>1.0</w:t>
+            </w:r>
+          </w:p>
+        </w:tc>
+        <w:tc>
+          <w:tcPr>
+            <w:tcW w:w="1865" w:type="dxa"/>
+            <w:gridSpan w:val="2"/>
+            <w:shd w:val="clear" w:color="auto" w:fill="9BBB59" w:themeFill="accent3"/>
+          </w:tcPr>
+          <w:p>
+            <w:pPr>
+              <w:jc w:val="both"/>
+              <w:cnfStyle w:val="000000000000"/>
+              <w:rPr>
+                <w:b/>
+                <w:color w:val="FFFFFF" w:themeColor="background1"/>
+              </w:rPr>
+            </w:pPr>
+            <w:r>
+              <w:rPr>
+                <w:b/>
+                <w:color w:val="FFFFFF" w:themeColor="background1"/>
+              </w:rPr>
+              <w:t>Fecha de última actualización</w:t>
+            </w:r>
+          </w:p>
+        </w:tc>
+        <w:tc>
+          <w:tcPr>
+            <w:tcW w:w="2955" w:type="dxa"/>
+            <w:gridSpan w:val="3"/>
+          </w:tcPr>
+          <w:p>
+            <w:pPr>
+              <w:jc w:val="both"/>
+              <w:cnfStyle w:val="000000000000"/>
+            </w:pPr>
+            <w:r>
+              <w:t>27/03/09</w:t>
+            </w:r>
+          </w:p>
+        </w:tc>
+      </w:tr>
+    </w:tbl>
+    <w:p/>
+    <w:tbl>
+      <w:tblPr>
+        <w:tblStyle w:val="Cuadrculamedia3-nfasis3"/>
+        <w:tblW w:w="0" w:type="auto"/>
+        <w:tblLook w:val="04A0"/>
+      </w:tblPr>
+      <w:tblGrid>
+        <w:gridCol w:w="1746"/>
+        <w:gridCol w:w="1359"/>
+        <w:gridCol w:w="795"/>
+        <w:gridCol w:w="944"/>
+        <w:gridCol w:w="921"/>
+        <w:gridCol w:w="627"/>
+        <w:gridCol w:w="1285"/>
+        <w:gridCol w:w="1043"/>
+      </w:tblGrid>
+      <w:tr>
+        <w:trPr>
+          <w:cnfStyle w:val="100000000000"/>
+        </w:trPr>
+        <w:tc>
+          <w:tcPr>
+            <w:cnfStyle w:val="001000000000"/>
+            <w:tcW w:w="1746" w:type="dxa"/>
+          </w:tcPr>
+          <w:p>
+            <w:pPr>
+              <w:jc w:val="both"/>
+            </w:pPr>
+            <w:r>
+              <w:t>Id</w:t>
+            </w:r>
+          </w:p>
+          <w:p>
+            <w:pPr>
+              <w:jc w:val="both"/>
+            </w:pPr>
+            <w:r>
+              <w:t>Requerimiento</w:t>
+            </w:r>
+          </w:p>
+        </w:tc>
+        <w:tc>
+          <w:tcPr>
+            <w:tcW w:w="1359" w:type="dxa"/>
+            <w:shd w:val="clear" w:color="auto" w:fill="EAF1DD" w:themeFill="accent3" w:themeFillTint="33"/>
+          </w:tcPr>
+          <w:p>
+            <w:pPr>
+              <w:jc w:val="both"/>
+              <w:cnfStyle w:val="100000000000"/>
+              <w:rPr>
+                <w:b w:val="0"/>
+                <w:color w:val="auto"/>
+              </w:rPr>
+            </w:pPr>
+            <w:r>
+              <w:rPr>
+                <w:b w:val="0"/>
+                <w:color w:val="auto"/>
+              </w:rPr>
+              <w:t>IMR024</w:t>
+            </w:r>
+          </w:p>
+        </w:tc>
+        <w:tc>
+          <w:tcPr>
+            <w:tcW w:w="1739" w:type="dxa"/>
+            <w:gridSpan w:val="2"/>
+          </w:tcPr>
+          <w:p>
+            <w:pPr>
+              <w:jc w:val="both"/>
+              <w:cnfStyle w:val="100000000000"/>
+            </w:pPr>
+            <w:r>
+              <w:t>Tipo de</w:t>
+            </w:r>
+          </w:p>
+          <w:p>
+            <w:pPr>
+              <w:jc w:val="both"/>
+              <w:cnfStyle w:val="100000000000"/>
+            </w:pPr>
+            <w:r>
+              <w:t>requerimiento</w:t>
+            </w:r>
+          </w:p>
+        </w:tc>
+        <w:tc>
+          <w:tcPr>
+            <w:tcW w:w="1548" w:type="dxa"/>
+            <w:gridSpan w:val="2"/>
+            <w:shd w:val="clear" w:color="auto" w:fill="EAF1DD" w:themeFill="accent3" w:themeFillTint="33"/>
+          </w:tcPr>
+          <w:p>
+            <w:pPr>
+              <w:jc w:val="both"/>
+              <w:cnfStyle w:val="100000000000"/>
+              <w:rPr>
+                <w:color w:val="auto"/>
+              </w:rPr>
+            </w:pPr>
+            <w:r>
+              <w:rPr>
+                <w:color w:val="auto"/>
+              </w:rPr>
+              <w:t>F</w:t>
+            </w:r>
+          </w:p>
+        </w:tc>
+        <w:tc>
+          <w:tcPr>
+            <w:tcW w:w="1285" w:type="dxa"/>
+          </w:tcPr>
+          <w:p>
+            <w:pPr>
+              <w:jc w:val="both"/>
+              <w:cnfStyle w:val="100000000000"/>
+            </w:pPr>
+            <w:r>
+              <w:t>Asociaciones</w:t>
+            </w:r>
+          </w:p>
+        </w:tc>
+        <w:tc>
+          <w:tcPr>
+            <w:tcW w:w="1043" w:type="dxa"/>
+            <w:shd w:val="clear" w:color="auto" w:fill="EAF1DD" w:themeFill="accent3" w:themeFillTint="33"/>
+          </w:tcPr>
+          <w:p>
+            <w:pPr>
+              <w:jc w:val="both"/>
+              <w:cnfStyle w:val="100000000000"/>
+              <w:rPr>
+                <w:b w:val="0"/>
+                <w:color w:val="auto"/>
+              </w:rPr>
+            </w:pPr>
+          </w:p>
+        </w:tc>
+      </w:tr>
+      <w:tr>
+        <w:trPr>
+          <w:cnfStyle w:val="000000100000"/>
+        </w:trPr>
+        <w:tc>
+          <w:tcPr>
+            <w:cnfStyle w:val="001000000000"/>
+            <w:tcW w:w="1746" w:type="dxa"/>
+          </w:tcPr>
+          <w:p>
+            <w:pPr>
+              <w:jc w:val="both"/>
+            </w:pPr>
+            <w:r>
+              <w:t>Descripción</w:t>
+            </w:r>
+          </w:p>
+        </w:tc>
+        <w:tc>
+          <w:tcPr>
+            <w:tcW w:w="6974" w:type="dxa"/>
+            <w:gridSpan w:val="7"/>
+          </w:tcPr>
+          <w:p>
+            <w:pPr>
+              <w:cnfStyle w:val="000000100000"/>
+            </w:pPr>
+            <w:r>
+              <w:t>El sistema debe validar cual es la carta que tiene la mejor característica elegida  por el jugador en turno  en la  segunda modalidad</w:t>
+            </w:r>
+            <w:r>
+              <w:t>.</w:t>
+            </w:r>
+          </w:p>
+        </w:tc>
+      </w:tr>
+      <w:tr>
+        <w:tc>
+          <w:tcPr>
+            <w:cnfStyle w:val="001000000000"/>
+            <w:tcW w:w="1746" w:type="dxa"/>
+          </w:tcPr>
+          <w:p>
+            <w:pPr>
+              <w:jc w:val="both"/>
+            </w:pPr>
+            <w:r>
+              <w:t>Razón de ser</w:t>
+            </w:r>
+          </w:p>
+        </w:tc>
+        <w:tc>
+          <w:tcPr>
+            <w:tcW w:w="6974" w:type="dxa"/>
+            <w:gridSpan w:val="7"/>
+          </w:tcPr>
+          <w:p>
+            <w:pPr>
+              <w:jc w:val="both"/>
+              <w:cnfStyle w:val="000000000000"/>
+            </w:pPr>
+            <w:r>
+              <w:t>Para verificar que quien tenga el mejor puntaje en el dato seleccionado por el jugador que puso la carta sea quien gane la mano.</w:t>
+            </w:r>
+          </w:p>
+        </w:tc>
+      </w:tr>
+      <w:tr>
+        <w:trPr>
+          <w:cnfStyle w:val="000000100000"/>
+        </w:trPr>
+        <w:tc>
+          <w:tcPr>
+            <w:cnfStyle w:val="001000000000"/>
+            <w:tcW w:w="1746" w:type="dxa"/>
+          </w:tcPr>
+          <w:p>
+            <w:pPr>
+              <w:jc w:val="both"/>
+            </w:pPr>
+            <w:r>
+              <w:t>Autor</w:t>
+            </w:r>
+          </w:p>
+        </w:tc>
+        <w:tc>
+          <w:tcPr>
+            <w:tcW w:w="6974" w:type="dxa"/>
+            <w:gridSpan w:val="7"/>
+          </w:tcPr>
+          <w:p>
+            <w:pPr>
+              <w:ind w:left="708" w:hanging="708"/>
+              <w:cnfStyle w:val="000000100000"/>
+            </w:pPr>
+            <w:r>
+              <w:t>María Ximena Narváez Barrera,  Ana María González Urueta, Carlos Fernando</w:t>
+            </w:r>
+          </w:p>
+          <w:p>
+            <w:pPr>
+              <w:jc w:val="both"/>
+              <w:cnfStyle w:val="000000100000"/>
+            </w:pPr>
+            <w:r>
+              <w:t>Jaramillo y Laura Catalina Zorro Jiménez</w:t>
             </w:r>
           </w:p>
         </w:tc>
@@ -32366,7 +34159,7 @@
                 <w:b w:val="0"/>
                 <w:color w:val="auto"/>
               </w:rPr>
-              <w:t>IMR021</w:t>
+              <w:t>IMR025</w:t>
             </w:r>
           </w:p>
         </w:tc>
@@ -32475,16 +34268,10 @@
               <w:cnfStyle w:val="000000100000"/>
             </w:pPr>
             <w:r>
-              <w:t>El sistema  debe mostrar únicamente una carta a</w:t>
-            </w:r>
-            <w:r>
-              <w:t>l jugador</w:t>
-            </w:r>
-            <w:r>
-              <w:t xml:space="preserve"> del total de su juego de cartas, si se encuentran en la segunda modalidad</w:t>
-            </w:r>
-            <w:r>
-              <w:t xml:space="preserve"> de juego.</w:t>
+              <w:t>El sistema debe notificar a un jugador que gano una jugada</w:t>
+            </w:r>
+            <w:r>
+              <w:t>.</w:t>
             </w:r>
           </w:p>
         </w:tc>
@@ -32515,7 +34302,7 @@
               <w:cnfStyle w:val="000000000000"/>
             </w:pPr>
             <w:r>
-              <w:t xml:space="preserve">Garantizar las reglas de juego en esta modalidad. </w:t>
+              <w:t>Informar al jugador que gana la mano o jugada que él ha sido quien gana la mano. Aparte de esto en el tablero se muestra quien ganó la mano o jugada para que todos los jugadores que esten jugando se enteren de ello</w:t>
             </w:r>
           </w:p>
         </w:tc>
@@ -32545,1697 +34332,20 @@
           </w:tcPr>
           <w:p>
             <w:pPr>
-              <w:jc w:val="both"/>
+              <w:ind w:left="708" w:hanging="708"/>
               <w:cnfStyle w:val="000000100000"/>
             </w:pPr>
             <w:r>
-              <w:t>Carlos Jaramillo Ortiz, María Ximena Narváez Barrera y Ana María González Urueta</w:t>
-            </w:r>
-          </w:p>
-        </w:tc>
-      </w:tr>
-      <w:tr>
-        <w:tc>
-          <w:tcPr>
-            <w:cnfStyle w:val="001000000000"/>
-            <w:tcW w:w="1809" w:type="dxa"/>
-          </w:tcPr>
-          <w:p>
-            <w:pPr>
-              <w:jc w:val="both"/>
-            </w:pPr>
-            <w:r>
-              <w:t>Encargado</w:t>
-            </w:r>
-          </w:p>
-        </w:tc>
-        <w:tc>
-          <w:tcPr>
-            <w:tcW w:w="7245" w:type="dxa"/>
-            <w:gridSpan w:val="7"/>
-          </w:tcPr>
-          <w:p>
-            <w:pPr>
-              <w:jc w:val="both"/>
-              <w:cnfStyle w:val="000000000000"/>
-            </w:pPr>
-            <w:r>
-              <w:t>María Ximena Narváez Barrera</w:t>
-            </w:r>
-          </w:p>
-        </w:tc>
-      </w:tr>
-      <w:tr>
-        <w:trPr>
-          <w:cnfStyle w:val="000000100000"/>
-        </w:trPr>
-        <w:tc>
-          <w:tcPr>
-            <w:cnfStyle w:val="001000000000"/>
-            <w:tcW w:w="1809" w:type="dxa"/>
-          </w:tcPr>
-          <w:p>
-            <w:pPr>
-              <w:jc w:val="both"/>
-            </w:pPr>
-            <w:r>
-              <w:t>Prioridad</w:t>
-            </w:r>
-          </w:p>
-        </w:tc>
-        <w:tc>
-          <w:tcPr>
-            <w:tcW w:w="2264" w:type="dxa"/>
-            <w:gridSpan w:val="2"/>
-          </w:tcPr>
+              <w:t>María Ximena Narváez Barrera,  Ana María González Urueta, Carlos Fernando</w:t>
+            </w:r>
+          </w:p>
           <w:p>
             <w:pPr>
               <w:jc w:val="both"/>
               <w:cnfStyle w:val="000000100000"/>
             </w:pPr>
             <w:r>
-              <w:t>Alta</w:t>
-            </w:r>
-          </w:p>
-        </w:tc>
-        <w:tc>
-          <w:tcPr>
-            <w:tcW w:w="1988" w:type="dxa"/>
-            <w:gridSpan w:val="2"/>
-            <w:shd w:val="clear" w:color="auto" w:fill="9BBB59" w:themeFill="accent3"/>
-          </w:tcPr>
-          <w:p>
-            <w:pPr>
-              <w:jc w:val="both"/>
-              <w:cnfStyle w:val="000000100000"/>
-              <w:rPr>
-                <w:b/>
-                <w:color w:val="FFFFFF" w:themeColor="background1"/>
-              </w:rPr>
-            </w:pPr>
-            <w:r>
-              <w:rPr>
-                <w:b/>
-                <w:color w:val="FFFFFF" w:themeColor="background1"/>
-              </w:rPr>
-              <w:t>Fecha de creación</w:t>
-            </w:r>
-          </w:p>
-        </w:tc>
-        <w:tc>
-          <w:tcPr>
-            <w:tcW w:w="2993" w:type="dxa"/>
-            <w:gridSpan w:val="3"/>
-          </w:tcPr>
-          <w:p>
-            <w:pPr>
-              <w:jc w:val="both"/>
-              <w:cnfStyle w:val="000000100000"/>
-            </w:pPr>
-            <w:r>
-              <w:t>23/03/09</w:t>
-            </w:r>
-          </w:p>
-        </w:tc>
-      </w:tr>
-      <w:tr>
-        <w:tc>
-          <w:tcPr>
-            <w:cnfStyle w:val="001000000000"/>
-            <w:tcW w:w="1809" w:type="dxa"/>
-          </w:tcPr>
-          <w:p>
-            <w:pPr>
-              <w:jc w:val="both"/>
-            </w:pPr>
-            <w:r>
-              <w:t xml:space="preserve">Versión </w:t>
-            </w:r>
-          </w:p>
-        </w:tc>
-        <w:tc>
-          <w:tcPr>
-            <w:tcW w:w="2264" w:type="dxa"/>
-            <w:gridSpan w:val="2"/>
-          </w:tcPr>
-          <w:p>
-            <w:pPr>
-              <w:jc w:val="both"/>
-              <w:cnfStyle w:val="000000000000"/>
-            </w:pPr>
-            <w:r>
-              <w:t>1.0</w:t>
-            </w:r>
-          </w:p>
-        </w:tc>
-        <w:tc>
-          <w:tcPr>
-            <w:tcW w:w="1988" w:type="dxa"/>
-            <w:gridSpan w:val="2"/>
-            <w:shd w:val="clear" w:color="auto" w:fill="9BBB59" w:themeFill="accent3"/>
-          </w:tcPr>
-          <w:p>
-            <w:pPr>
-              <w:jc w:val="both"/>
-              <w:cnfStyle w:val="000000000000"/>
-              <w:rPr>
-                <w:b/>
-                <w:color w:val="FFFFFF" w:themeColor="background1"/>
-              </w:rPr>
-            </w:pPr>
-            <w:r>
-              <w:rPr>
-                <w:b/>
-                <w:color w:val="FFFFFF" w:themeColor="background1"/>
-              </w:rPr>
-              <w:t>Fecha de última actualización</w:t>
-            </w:r>
-          </w:p>
-        </w:tc>
-        <w:tc>
-          <w:tcPr>
-            <w:tcW w:w="2993" w:type="dxa"/>
-            <w:gridSpan w:val="3"/>
-          </w:tcPr>
-          <w:p>
-            <w:pPr>
-              <w:jc w:val="both"/>
-              <w:cnfStyle w:val="000000000000"/>
-            </w:pPr>
-            <w:r>
-              <w:t>23/03/09</w:t>
-            </w:r>
-          </w:p>
-        </w:tc>
-      </w:tr>
-    </w:tbl>
-    <w:p/>
-    <w:tbl>
-      <w:tblPr>
-        <w:tblStyle w:val="Cuadrculamedia3-nfasis3"/>
-        <w:tblW w:w="0" w:type="auto"/>
-        <w:tblLook w:val="04A0"/>
-      </w:tblPr>
-      <w:tblGrid>
-        <w:gridCol w:w="1782"/>
-        <w:gridCol w:w="1421"/>
-        <w:gridCol w:w="795"/>
-        <w:gridCol w:w="944"/>
-        <w:gridCol w:w="990"/>
-        <w:gridCol w:w="693"/>
-        <w:gridCol w:w="1285"/>
-        <w:gridCol w:w="1144"/>
-      </w:tblGrid>
-      <w:tr>
-        <w:trPr>
-          <w:cnfStyle w:val="100000000000"/>
-        </w:trPr>
-        <w:tc>
-          <w:tcPr>
-            <w:cnfStyle w:val="001000000000"/>
-            <w:tcW w:w="1809" w:type="dxa"/>
-          </w:tcPr>
-          <w:p>
-            <w:pPr>
-              <w:jc w:val="both"/>
-            </w:pPr>
-            <w:r>
-              <w:t>Id</w:t>
-            </w:r>
-          </w:p>
-          <w:p>
-            <w:pPr>
-              <w:jc w:val="both"/>
-            </w:pPr>
-            <w:r>
-              <w:t>Requerimiento</w:t>
-            </w:r>
-          </w:p>
-        </w:tc>
-        <w:tc>
-          <w:tcPr>
-            <w:tcW w:w="1469" w:type="dxa"/>
-            <w:shd w:val="clear" w:color="auto" w:fill="EAF1DD" w:themeFill="accent3" w:themeFillTint="33"/>
-          </w:tcPr>
-          <w:p>
-            <w:pPr>
-              <w:jc w:val="both"/>
-              <w:cnfStyle w:val="100000000000"/>
-              <w:rPr>
-                <w:b w:val="0"/>
-                <w:color w:val="auto"/>
-              </w:rPr>
-            </w:pPr>
-            <w:r>
-              <w:rPr>
-                <w:b w:val="0"/>
-                <w:color w:val="auto"/>
-              </w:rPr>
-              <w:t>IMR022</w:t>
-            </w:r>
-          </w:p>
-        </w:tc>
-        <w:tc>
-          <w:tcPr>
-            <w:tcW w:w="1740" w:type="dxa"/>
-            <w:gridSpan w:val="2"/>
-          </w:tcPr>
-          <w:p>
-            <w:pPr>
-              <w:jc w:val="both"/>
-              <w:cnfStyle w:val="100000000000"/>
-            </w:pPr>
-            <w:r>
-              <w:t>Tipo de</w:t>
-            </w:r>
-          </w:p>
-          <w:p>
-            <w:pPr>
-              <w:jc w:val="both"/>
-              <w:cnfStyle w:val="100000000000"/>
-            </w:pPr>
-            <w:r>
-              <w:t>requerimiento</w:t>
-            </w:r>
-          </w:p>
-        </w:tc>
-        <w:tc>
-          <w:tcPr>
-            <w:tcW w:w="1786" w:type="dxa"/>
-            <w:gridSpan w:val="2"/>
-            <w:shd w:val="clear" w:color="auto" w:fill="EAF1DD" w:themeFill="accent3" w:themeFillTint="33"/>
-          </w:tcPr>
-          <w:p>
-            <w:pPr>
-              <w:jc w:val="both"/>
-              <w:cnfStyle w:val="100000000000"/>
-              <w:rPr>
-                <w:color w:val="auto"/>
-              </w:rPr>
-            </w:pPr>
-            <w:r>
-              <w:rPr>
-                <w:color w:val="auto"/>
-              </w:rPr>
-              <w:t>F</w:t>
-            </w:r>
-          </w:p>
-        </w:tc>
-        <w:tc>
-          <w:tcPr>
-            <w:tcW w:w="1029" w:type="dxa"/>
-          </w:tcPr>
-          <w:p>
-            <w:pPr>
-              <w:jc w:val="both"/>
-              <w:cnfStyle w:val="100000000000"/>
-            </w:pPr>
-            <w:r>
-              <w:t>Asociaciones</w:t>
-            </w:r>
-          </w:p>
-        </w:tc>
-        <w:tc>
-          <w:tcPr>
-            <w:tcW w:w="1221" w:type="dxa"/>
-            <w:shd w:val="clear" w:color="auto" w:fill="EAF1DD" w:themeFill="accent3" w:themeFillTint="33"/>
-          </w:tcPr>
-          <w:p>
-            <w:pPr>
-              <w:jc w:val="both"/>
-              <w:cnfStyle w:val="100000000000"/>
-              <w:rPr>
-                <w:b w:val="0"/>
-                <w:color w:val="auto"/>
-              </w:rPr>
-            </w:pPr>
-          </w:p>
-        </w:tc>
-      </w:tr>
-      <w:tr>
-        <w:trPr>
-          <w:cnfStyle w:val="000000100000"/>
-        </w:trPr>
-        <w:tc>
-          <w:tcPr>
-            <w:cnfStyle w:val="001000000000"/>
-            <w:tcW w:w="1809" w:type="dxa"/>
-          </w:tcPr>
-          <w:p>
-            <w:pPr>
-              <w:jc w:val="both"/>
-            </w:pPr>
-            <w:r>
-              <w:t>Descripción</w:t>
-            </w:r>
-          </w:p>
-        </w:tc>
-        <w:tc>
-          <w:tcPr>
-            <w:tcW w:w="7245" w:type="dxa"/>
-            <w:gridSpan w:val="7"/>
-          </w:tcPr>
-          <w:p>
-            <w:pPr>
-              <w:cnfStyle w:val="000000100000"/>
-            </w:pPr>
-            <w:r>
-              <w:t>El sistema debe permitir mostrar el cuarteto formado por el jugador, cuando se encuentran  en la primera modalidad</w:t>
-            </w:r>
-            <w:r>
-              <w:t>.</w:t>
-            </w:r>
-          </w:p>
-        </w:tc>
-      </w:tr>
-      <w:tr>
-        <w:tc>
-          <w:tcPr>
-            <w:cnfStyle w:val="001000000000"/>
-            <w:tcW w:w="1809" w:type="dxa"/>
-          </w:tcPr>
-          <w:p>
-            <w:pPr>
-              <w:jc w:val="both"/>
-            </w:pPr>
-            <w:r>
-              <w:t>Razón de ser</w:t>
-            </w:r>
-          </w:p>
-        </w:tc>
-        <w:tc>
-          <w:tcPr>
-            <w:tcW w:w="7245" w:type="dxa"/>
-            <w:gridSpan w:val="7"/>
-          </w:tcPr>
-          <w:p>
-            <w:pPr>
-              <w:jc w:val="both"/>
-              <w:cnfStyle w:val="000000000000"/>
-            </w:pPr>
-            <w:r>
-              <w:t>Garantizar las reglas de juego en esta modalidad.</w:t>
-            </w:r>
-          </w:p>
-          <w:p>
-            <w:pPr>
-              <w:jc w:val="both"/>
-              <w:cnfStyle w:val="000000000000"/>
-            </w:pPr>
-            <w:r>
-              <w:t xml:space="preserve">Garantizar que el jugador pueda librarse de sus cartas y que a su vez sean vistas por los demás jugadores en la mesa. </w:t>
-            </w:r>
-          </w:p>
-        </w:tc>
-      </w:tr>
-      <w:tr>
-        <w:trPr>
-          <w:cnfStyle w:val="000000100000"/>
-        </w:trPr>
-        <w:tc>
-          <w:tcPr>
-            <w:cnfStyle w:val="001000000000"/>
-            <w:tcW w:w="1809" w:type="dxa"/>
-          </w:tcPr>
-          <w:p>
-            <w:pPr>
-              <w:jc w:val="both"/>
-            </w:pPr>
-            <w:r>
-              <w:t>Autor</w:t>
-            </w:r>
-          </w:p>
-        </w:tc>
-        <w:tc>
-          <w:tcPr>
-            <w:tcW w:w="7245" w:type="dxa"/>
-            <w:gridSpan w:val="7"/>
-          </w:tcPr>
-          <w:p>
-            <w:pPr>
-              <w:jc w:val="both"/>
-              <w:cnfStyle w:val="000000100000"/>
-            </w:pPr>
-            <w:r>
-              <w:t>Carlos Jaramillo Ortiz, María Ximena Narváez Barrera y Ana María González Urueta</w:t>
-            </w:r>
-          </w:p>
-        </w:tc>
-      </w:tr>
-      <w:tr>
-        <w:tc>
-          <w:tcPr>
-            <w:cnfStyle w:val="001000000000"/>
-            <w:tcW w:w="1809" w:type="dxa"/>
-          </w:tcPr>
-          <w:p>
-            <w:pPr>
-              <w:jc w:val="both"/>
-            </w:pPr>
-            <w:r>
-              <w:t>Encargado</w:t>
-            </w:r>
-          </w:p>
-        </w:tc>
-        <w:tc>
-          <w:tcPr>
-            <w:tcW w:w="7245" w:type="dxa"/>
-            <w:gridSpan w:val="7"/>
-          </w:tcPr>
-          <w:p>
-            <w:pPr>
-              <w:jc w:val="both"/>
-              <w:cnfStyle w:val="000000000000"/>
-            </w:pPr>
-            <w:r>
-              <w:t>María Ximena Narváez Barrera</w:t>
-            </w:r>
-          </w:p>
-        </w:tc>
-      </w:tr>
-      <w:tr>
-        <w:trPr>
-          <w:cnfStyle w:val="000000100000"/>
-        </w:trPr>
-        <w:tc>
-          <w:tcPr>
-            <w:cnfStyle w:val="001000000000"/>
-            <w:tcW w:w="1809" w:type="dxa"/>
-          </w:tcPr>
-          <w:p>
-            <w:pPr>
-              <w:jc w:val="both"/>
-            </w:pPr>
-            <w:r>
-              <w:t>Prioridad</w:t>
-            </w:r>
-          </w:p>
-        </w:tc>
-        <w:tc>
-          <w:tcPr>
-            <w:tcW w:w="2264" w:type="dxa"/>
-            <w:gridSpan w:val="2"/>
-          </w:tcPr>
-          <w:p>
-            <w:pPr>
-              <w:jc w:val="both"/>
-              <w:cnfStyle w:val="000000100000"/>
-            </w:pPr>
-            <w:r>
-              <w:t>Alta</w:t>
-            </w:r>
-          </w:p>
-        </w:tc>
-        <w:tc>
-          <w:tcPr>
-            <w:tcW w:w="1988" w:type="dxa"/>
-            <w:gridSpan w:val="2"/>
-            <w:shd w:val="clear" w:color="auto" w:fill="9BBB59" w:themeFill="accent3"/>
-          </w:tcPr>
-          <w:p>
-            <w:pPr>
-              <w:jc w:val="both"/>
-              <w:cnfStyle w:val="000000100000"/>
-              <w:rPr>
-                <w:b/>
-                <w:color w:val="FFFFFF" w:themeColor="background1"/>
-              </w:rPr>
-            </w:pPr>
-            <w:r>
-              <w:rPr>
-                <w:b/>
-                <w:color w:val="FFFFFF" w:themeColor="background1"/>
-              </w:rPr>
-              <w:t>Fecha de creación</w:t>
-            </w:r>
-          </w:p>
-        </w:tc>
-        <w:tc>
-          <w:tcPr>
-            <w:tcW w:w="2993" w:type="dxa"/>
-            <w:gridSpan w:val="3"/>
-          </w:tcPr>
-          <w:p>
-            <w:pPr>
-              <w:jc w:val="both"/>
-              <w:cnfStyle w:val="000000100000"/>
-            </w:pPr>
-            <w:r>
-              <w:t>23/03/09</w:t>
-            </w:r>
-          </w:p>
-        </w:tc>
-      </w:tr>
-      <w:tr>
-        <w:tc>
-          <w:tcPr>
-            <w:cnfStyle w:val="001000000000"/>
-            <w:tcW w:w="1809" w:type="dxa"/>
-          </w:tcPr>
-          <w:p>
-            <w:pPr>
-              <w:jc w:val="both"/>
-            </w:pPr>
-            <w:r>
-              <w:t xml:space="preserve">Versión </w:t>
-            </w:r>
-          </w:p>
-        </w:tc>
-        <w:tc>
-          <w:tcPr>
-            <w:tcW w:w="2264" w:type="dxa"/>
-            <w:gridSpan w:val="2"/>
-          </w:tcPr>
-          <w:p>
-            <w:pPr>
-              <w:jc w:val="both"/>
-              <w:cnfStyle w:val="000000000000"/>
-            </w:pPr>
-            <w:r>
-              <w:t>1.0</w:t>
-            </w:r>
-          </w:p>
-        </w:tc>
-        <w:tc>
-          <w:tcPr>
-            <w:tcW w:w="1988" w:type="dxa"/>
-            <w:gridSpan w:val="2"/>
-            <w:shd w:val="clear" w:color="auto" w:fill="9BBB59" w:themeFill="accent3"/>
-          </w:tcPr>
-          <w:p>
-            <w:pPr>
-              <w:jc w:val="both"/>
-              <w:cnfStyle w:val="000000000000"/>
-              <w:rPr>
-                <w:b/>
-                <w:color w:val="FFFFFF" w:themeColor="background1"/>
-              </w:rPr>
-            </w:pPr>
-            <w:r>
-              <w:rPr>
-                <w:b/>
-                <w:color w:val="FFFFFF" w:themeColor="background1"/>
-              </w:rPr>
-              <w:t>Fecha de última actualización</w:t>
-            </w:r>
-          </w:p>
-        </w:tc>
-        <w:tc>
-          <w:tcPr>
-            <w:tcW w:w="2993" w:type="dxa"/>
-            <w:gridSpan w:val="3"/>
-          </w:tcPr>
-          <w:p>
-            <w:pPr>
-              <w:jc w:val="both"/>
-              <w:cnfStyle w:val="000000000000"/>
-            </w:pPr>
-            <w:r>
-              <w:t>23/03/09</w:t>
-            </w:r>
-          </w:p>
-        </w:tc>
-      </w:tr>
-    </w:tbl>
-    <w:p/>
-    <w:tbl>
-      <w:tblPr>
-        <w:tblStyle w:val="Cuadrculamedia3-nfasis3"/>
-        <w:tblW w:w="0" w:type="auto"/>
-        <w:tblLook w:val="04A0"/>
-      </w:tblPr>
-      <w:tblGrid>
-        <w:gridCol w:w="1746"/>
-        <w:gridCol w:w="1359"/>
-        <w:gridCol w:w="795"/>
-        <w:gridCol w:w="944"/>
-        <w:gridCol w:w="921"/>
-        <w:gridCol w:w="627"/>
-        <w:gridCol w:w="1285"/>
-        <w:gridCol w:w="1043"/>
-      </w:tblGrid>
-      <w:tr>
-        <w:trPr>
-          <w:cnfStyle w:val="100000000000"/>
-        </w:trPr>
-        <w:tc>
-          <w:tcPr>
-            <w:cnfStyle w:val="001000000000"/>
-            <w:tcW w:w="1746" w:type="dxa"/>
-          </w:tcPr>
-          <w:p>
-            <w:pPr>
-              <w:jc w:val="both"/>
-            </w:pPr>
-            <w:r>
-              <w:t>Id</w:t>
-            </w:r>
-          </w:p>
-          <w:p>
-            <w:pPr>
-              <w:jc w:val="both"/>
-            </w:pPr>
-            <w:r>
-              <w:t>Requerimiento</w:t>
-            </w:r>
-          </w:p>
-        </w:tc>
-        <w:tc>
-          <w:tcPr>
-            <w:tcW w:w="1359" w:type="dxa"/>
-            <w:shd w:val="clear" w:color="auto" w:fill="EAF1DD" w:themeFill="accent3" w:themeFillTint="33"/>
-          </w:tcPr>
-          <w:p>
-            <w:pPr>
-              <w:jc w:val="both"/>
-              <w:cnfStyle w:val="100000000000"/>
-              <w:rPr>
-                <w:b w:val="0"/>
-                <w:color w:val="auto"/>
-              </w:rPr>
-            </w:pPr>
-            <w:r>
-              <w:rPr>
-                <w:b w:val="0"/>
-                <w:color w:val="auto"/>
-              </w:rPr>
-              <w:t>IMR023</w:t>
-            </w:r>
-          </w:p>
-        </w:tc>
-        <w:tc>
-          <w:tcPr>
-            <w:tcW w:w="1739" w:type="dxa"/>
-            <w:gridSpan w:val="2"/>
-          </w:tcPr>
-          <w:p>
-            <w:pPr>
-              <w:jc w:val="both"/>
-              <w:cnfStyle w:val="100000000000"/>
-            </w:pPr>
-            <w:r>
-              <w:t>Tipo de</w:t>
-            </w:r>
-          </w:p>
-          <w:p>
-            <w:pPr>
-              <w:jc w:val="both"/>
-              <w:cnfStyle w:val="100000000000"/>
-            </w:pPr>
-            <w:r>
-              <w:t>requerimiento</w:t>
-            </w:r>
-          </w:p>
-        </w:tc>
-        <w:tc>
-          <w:tcPr>
-            <w:tcW w:w="1548" w:type="dxa"/>
-            <w:gridSpan w:val="2"/>
-            <w:shd w:val="clear" w:color="auto" w:fill="EAF1DD" w:themeFill="accent3" w:themeFillTint="33"/>
-          </w:tcPr>
-          <w:p>
-            <w:pPr>
-              <w:jc w:val="both"/>
-              <w:cnfStyle w:val="100000000000"/>
-              <w:rPr>
-                <w:color w:val="auto"/>
-              </w:rPr>
-            </w:pPr>
-            <w:r>
-              <w:rPr>
-                <w:color w:val="auto"/>
-              </w:rPr>
-              <w:t>F</w:t>
-            </w:r>
-          </w:p>
-        </w:tc>
-        <w:tc>
-          <w:tcPr>
-            <w:tcW w:w="1285" w:type="dxa"/>
-          </w:tcPr>
-          <w:p>
-            <w:pPr>
-              <w:jc w:val="both"/>
-              <w:cnfStyle w:val="100000000000"/>
-            </w:pPr>
-            <w:r>
-              <w:t>Asociaciones</w:t>
-            </w:r>
-          </w:p>
-        </w:tc>
-        <w:tc>
-          <w:tcPr>
-            <w:tcW w:w="1043" w:type="dxa"/>
-            <w:shd w:val="clear" w:color="auto" w:fill="EAF1DD" w:themeFill="accent3" w:themeFillTint="33"/>
-          </w:tcPr>
-          <w:p>
-            <w:pPr>
-              <w:jc w:val="both"/>
-              <w:cnfStyle w:val="100000000000"/>
-              <w:rPr>
-                <w:b w:val="0"/>
-                <w:color w:val="auto"/>
-              </w:rPr>
-            </w:pPr>
-          </w:p>
-        </w:tc>
-      </w:tr>
-      <w:tr>
-        <w:trPr>
-          <w:cnfStyle w:val="000000100000"/>
-        </w:trPr>
-        <w:tc>
-          <w:tcPr>
-            <w:cnfStyle w:val="001000000000"/>
-            <w:tcW w:w="1746" w:type="dxa"/>
-          </w:tcPr>
-          <w:p>
-            <w:pPr>
-              <w:jc w:val="both"/>
-            </w:pPr>
-            <w:r>
-              <w:t>Descripción</w:t>
-            </w:r>
-          </w:p>
-        </w:tc>
-        <w:tc>
-          <w:tcPr>
-            <w:tcW w:w="6974" w:type="dxa"/>
-            <w:gridSpan w:val="7"/>
-          </w:tcPr>
-          <w:p>
-            <w:pPr>
-              <w:cnfStyle w:val="000000100000"/>
-            </w:pPr>
-            <w:r>
-              <w:t>El sistema debe permitir realizar guerra si la hay cuando existe un empate entre dos jugadores</w:t>
-            </w:r>
-            <w:r>
-              <w:t>.</w:t>
-            </w:r>
-          </w:p>
-        </w:tc>
-      </w:tr>
-      <w:tr>
-        <w:tc>
-          <w:tcPr>
-            <w:cnfStyle w:val="001000000000"/>
-            <w:tcW w:w="1746" w:type="dxa"/>
-          </w:tcPr>
-          <w:p>
-            <w:pPr>
-              <w:jc w:val="both"/>
-            </w:pPr>
-            <w:r>
-              <w:lastRenderedPageBreak/>
-              <w:t>Razón de ser</w:t>
-            </w:r>
-          </w:p>
-        </w:tc>
-        <w:tc>
-          <w:tcPr>
-            <w:tcW w:w="6974" w:type="dxa"/>
-            <w:gridSpan w:val="7"/>
-          </w:tcPr>
-          <w:p>
-            <w:pPr>
-              <w:jc w:val="both"/>
-              <w:cnfStyle w:val="000000000000"/>
-            </w:pPr>
-            <w:r>
-              <w:t>Para que los usuarios implicados en el empate puedan seguir jugando entre ellos las cartas que están en la mesa.</w:t>
-            </w:r>
-          </w:p>
-        </w:tc>
-      </w:tr>
-      <w:tr>
-        <w:trPr>
-          <w:cnfStyle w:val="000000100000"/>
-        </w:trPr>
-        <w:tc>
-          <w:tcPr>
-            <w:cnfStyle w:val="001000000000"/>
-            <w:tcW w:w="1746" w:type="dxa"/>
-          </w:tcPr>
-          <w:p>
-            <w:pPr>
-              <w:jc w:val="both"/>
-            </w:pPr>
-            <w:r>
-              <w:t>Autor</w:t>
-            </w:r>
-          </w:p>
-        </w:tc>
-        <w:tc>
-          <w:tcPr>
-            <w:tcW w:w="6974" w:type="dxa"/>
-            <w:gridSpan w:val="7"/>
-          </w:tcPr>
-          <w:p>
-            <w:pPr>
-              <w:jc w:val="both"/>
-              <w:cnfStyle w:val="000000100000"/>
-            </w:pPr>
-            <w:r>
-              <w:t>Carlos Jaramillo Ortiz, María Ximena Narváez Barrera y Ana María González Urueta</w:t>
-            </w:r>
-          </w:p>
-        </w:tc>
-      </w:tr>
-      <w:tr>
-        <w:tc>
-          <w:tcPr>
-            <w:cnfStyle w:val="001000000000"/>
-            <w:tcW w:w="1746" w:type="dxa"/>
-          </w:tcPr>
-          <w:p>
-            <w:pPr>
-              <w:jc w:val="both"/>
-            </w:pPr>
-            <w:r>
-              <w:t>Encargado</w:t>
-            </w:r>
-          </w:p>
-        </w:tc>
-        <w:tc>
-          <w:tcPr>
-            <w:tcW w:w="6974" w:type="dxa"/>
-            <w:gridSpan w:val="7"/>
-          </w:tcPr>
-          <w:p>
-            <w:pPr>
-              <w:jc w:val="both"/>
-              <w:cnfStyle w:val="000000000000"/>
-            </w:pPr>
-            <w:r>
-              <w:t>María Ximena Narváez Barrera</w:t>
-            </w:r>
-          </w:p>
-        </w:tc>
-      </w:tr>
-      <w:tr>
-        <w:trPr>
-          <w:cnfStyle w:val="000000100000"/>
-        </w:trPr>
-        <w:tc>
-          <w:tcPr>
-            <w:cnfStyle w:val="001000000000"/>
-            <w:tcW w:w="1746" w:type="dxa"/>
-          </w:tcPr>
-          <w:p>
-            <w:pPr>
-              <w:jc w:val="both"/>
-            </w:pPr>
-            <w:r>
-              <w:t>Prioridad</w:t>
-            </w:r>
-          </w:p>
-        </w:tc>
-        <w:tc>
-          <w:tcPr>
-            <w:tcW w:w="2154" w:type="dxa"/>
-            <w:gridSpan w:val="2"/>
-          </w:tcPr>
-          <w:p>
-            <w:pPr>
-              <w:jc w:val="both"/>
-              <w:cnfStyle w:val="000000100000"/>
-            </w:pPr>
-            <w:r>
-              <w:t>Alta</w:t>
-            </w:r>
-          </w:p>
-        </w:tc>
-        <w:tc>
-          <w:tcPr>
-            <w:tcW w:w="1865" w:type="dxa"/>
-            <w:gridSpan w:val="2"/>
-            <w:shd w:val="clear" w:color="auto" w:fill="9BBB59" w:themeFill="accent3"/>
-          </w:tcPr>
-          <w:p>
-            <w:pPr>
-              <w:jc w:val="both"/>
-              <w:cnfStyle w:val="000000100000"/>
-              <w:rPr>
-                <w:b/>
-                <w:color w:val="FFFFFF" w:themeColor="background1"/>
-              </w:rPr>
-            </w:pPr>
-            <w:r>
-              <w:rPr>
-                <w:b/>
-                <w:color w:val="FFFFFF" w:themeColor="background1"/>
-              </w:rPr>
-              <w:t>Fecha de creación</w:t>
-            </w:r>
-          </w:p>
-        </w:tc>
-        <w:tc>
-          <w:tcPr>
-            <w:tcW w:w="2955" w:type="dxa"/>
-            <w:gridSpan w:val="3"/>
-          </w:tcPr>
-          <w:p>
-            <w:pPr>
-              <w:jc w:val="both"/>
-              <w:cnfStyle w:val="000000100000"/>
-            </w:pPr>
-            <w:r>
-              <w:t>26/03/09</w:t>
-            </w:r>
-          </w:p>
-        </w:tc>
-      </w:tr>
-      <w:tr>
-        <w:tc>
-          <w:tcPr>
-            <w:cnfStyle w:val="001000000000"/>
-            <w:tcW w:w="1746" w:type="dxa"/>
-          </w:tcPr>
-          <w:p>
-            <w:pPr>
-              <w:jc w:val="both"/>
-            </w:pPr>
-            <w:r>
-              <w:t xml:space="preserve">Versión </w:t>
-            </w:r>
-          </w:p>
-        </w:tc>
-        <w:tc>
-          <w:tcPr>
-            <w:tcW w:w="2154" w:type="dxa"/>
-            <w:gridSpan w:val="2"/>
-          </w:tcPr>
-          <w:p>
-            <w:pPr>
-              <w:jc w:val="both"/>
-              <w:cnfStyle w:val="000000000000"/>
-            </w:pPr>
-            <w:r>
-              <w:t>1.0</w:t>
-            </w:r>
-          </w:p>
-        </w:tc>
-        <w:tc>
-          <w:tcPr>
-            <w:tcW w:w="1865" w:type="dxa"/>
-            <w:gridSpan w:val="2"/>
-            <w:shd w:val="clear" w:color="auto" w:fill="9BBB59" w:themeFill="accent3"/>
-          </w:tcPr>
-          <w:p>
-            <w:pPr>
-              <w:jc w:val="both"/>
-              <w:cnfStyle w:val="000000000000"/>
-              <w:rPr>
-                <w:b/>
-                <w:color w:val="FFFFFF" w:themeColor="background1"/>
-              </w:rPr>
-            </w:pPr>
-            <w:r>
-              <w:rPr>
-                <w:b/>
-                <w:color w:val="FFFFFF" w:themeColor="background1"/>
-              </w:rPr>
-              <w:t>Fecha de última actualización</w:t>
-            </w:r>
-          </w:p>
-        </w:tc>
-        <w:tc>
-          <w:tcPr>
-            <w:tcW w:w="2955" w:type="dxa"/>
-            <w:gridSpan w:val="3"/>
-          </w:tcPr>
-          <w:p>
-            <w:pPr>
-              <w:jc w:val="both"/>
-              <w:cnfStyle w:val="000000000000"/>
-            </w:pPr>
-            <w:r>
-              <w:t>27/03/09</w:t>
-            </w:r>
-          </w:p>
-        </w:tc>
-      </w:tr>
-    </w:tbl>
-    <w:p/>
-    <w:tbl>
-      <w:tblPr>
-        <w:tblStyle w:val="Cuadrculamedia3-nfasis3"/>
-        <w:tblW w:w="0" w:type="auto"/>
-        <w:tblLook w:val="04A0"/>
-      </w:tblPr>
-      <w:tblGrid>
-        <w:gridCol w:w="1746"/>
-        <w:gridCol w:w="1359"/>
-        <w:gridCol w:w="795"/>
-        <w:gridCol w:w="944"/>
-        <w:gridCol w:w="921"/>
-        <w:gridCol w:w="627"/>
-        <w:gridCol w:w="1285"/>
-        <w:gridCol w:w="1043"/>
-      </w:tblGrid>
-      <w:tr>
-        <w:trPr>
-          <w:cnfStyle w:val="100000000000"/>
-        </w:trPr>
-        <w:tc>
-          <w:tcPr>
-            <w:cnfStyle w:val="001000000000"/>
-            <w:tcW w:w="1746" w:type="dxa"/>
-          </w:tcPr>
-          <w:p>
-            <w:pPr>
-              <w:jc w:val="both"/>
-            </w:pPr>
-            <w:r>
-              <w:t>Id</w:t>
-            </w:r>
-          </w:p>
-          <w:p>
-            <w:pPr>
-              <w:jc w:val="both"/>
-            </w:pPr>
-            <w:r>
-              <w:t>Requerimiento</w:t>
-            </w:r>
-          </w:p>
-        </w:tc>
-        <w:tc>
-          <w:tcPr>
-            <w:tcW w:w="1359" w:type="dxa"/>
-            <w:shd w:val="clear" w:color="auto" w:fill="EAF1DD" w:themeFill="accent3" w:themeFillTint="33"/>
-          </w:tcPr>
-          <w:p>
-            <w:pPr>
-              <w:jc w:val="both"/>
-              <w:cnfStyle w:val="100000000000"/>
-              <w:rPr>
-                <w:b w:val="0"/>
-                <w:color w:val="auto"/>
-              </w:rPr>
-            </w:pPr>
-            <w:r>
-              <w:rPr>
-                <w:b w:val="0"/>
-                <w:color w:val="auto"/>
-              </w:rPr>
-              <w:t>IMR024</w:t>
-            </w:r>
-          </w:p>
-        </w:tc>
-        <w:tc>
-          <w:tcPr>
-            <w:tcW w:w="1739" w:type="dxa"/>
-            <w:gridSpan w:val="2"/>
-          </w:tcPr>
-          <w:p>
-            <w:pPr>
-              <w:jc w:val="both"/>
-              <w:cnfStyle w:val="100000000000"/>
-            </w:pPr>
-            <w:r>
-              <w:t>Tipo de</w:t>
-            </w:r>
-          </w:p>
-          <w:p>
-            <w:pPr>
-              <w:jc w:val="both"/>
-              <w:cnfStyle w:val="100000000000"/>
-            </w:pPr>
-            <w:r>
-              <w:t>requerimiento</w:t>
-            </w:r>
-          </w:p>
-        </w:tc>
-        <w:tc>
-          <w:tcPr>
-            <w:tcW w:w="1548" w:type="dxa"/>
-            <w:gridSpan w:val="2"/>
-            <w:shd w:val="clear" w:color="auto" w:fill="EAF1DD" w:themeFill="accent3" w:themeFillTint="33"/>
-          </w:tcPr>
-          <w:p>
-            <w:pPr>
-              <w:jc w:val="both"/>
-              <w:cnfStyle w:val="100000000000"/>
-              <w:rPr>
-                <w:color w:val="auto"/>
-              </w:rPr>
-            </w:pPr>
-            <w:r>
-              <w:rPr>
-                <w:color w:val="auto"/>
-              </w:rPr>
-              <w:t>F</w:t>
-            </w:r>
-          </w:p>
-        </w:tc>
-        <w:tc>
-          <w:tcPr>
-            <w:tcW w:w="1285" w:type="dxa"/>
-          </w:tcPr>
-          <w:p>
-            <w:pPr>
-              <w:jc w:val="both"/>
-              <w:cnfStyle w:val="100000000000"/>
-            </w:pPr>
-            <w:r>
-              <w:t>Asociaciones</w:t>
-            </w:r>
-          </w:p>
-        </w:tc>
-        <w:tc>
-          <w:tcPr>
-            <w:tcW w:w="1043" w:type="dxa"/>
-            <w:shd w:val="clear" w:color="auto" w:fill="EAF1DD" w:themeFill="accent3" w:themeFillTint="33"/>
-          </w:tcPr>
-          <w:p>
-            <w:pPr>
-              <w:jc w:val="both"/>
-              <w:cnfStyle w:val="100000000000"/>
-              <w:rPr>
-                <w:b w:val="0"/>
-                <w:color w:val="auto"/>
-              </w:rPr>
-            </w:pPr>
-          </w:p>
-        </w:tc>
-      </w:tr>
-      <w:tr>
-        <w:trPr>
-          <w:cnfStyle w:val="000000100000"/>
-        </w:trPr>
-        <w:tc>
-          <w:tcPr>
-            <w:cnfStyle w:val="001000000000"/>
-            <w:tcW w:w="1746" w:type="dxa"/>
-          </w:tcPr>
-          <w:p>
-            <w:pPr>
-              <w:jc w:val="both"/>
-            </w:pPr>
-            <w:r>
-              <w:t>Descripción</w:t>
-            </w:r>
-          </w:p>
-        </w:tc>
-        <w:tc>
-          <w:tcPr>
-            <w:tcW w:w="6974" w:type="dxa"/>
-            <w:gridSpan w:val="7"/>
-          </w:tcPr>
-          <w:p>
-            <w:pPr>
-              <w:cnfStyle w:val="000000100000"/>
-            </w:pPr>
-            <w:r>
-              <w:t>El sistema debe validar cual es la carta que tiene la mejor característica elegida  por el jugador en turno  en la  segunda modalidad</w:t>
-            </w:r>
-            <w:r>
-              <w:t>.</w:t>
-            </w:r>
-          </w:p>
-        </w:tc>
-      </w:tr>
-      <w:tr>
-        <w:tc>
-          <w:tcPr>
-            <w:cnfStyle w:val="001000000000"/>
-            <w:tcW w:w="1746" w:type="dxa"/>
-          </w:tcPr>
-          <w:p>
-            <w:pPr>
-              <w:jc w:val="both"/>
-            </w:pPr>
-            <w:r>
-              <w:t>Razón de ser</w:t>
-            </w:r>
-          </w:p>
-        </w:tc>
-        <w:tc>
-          <w:tcPr>
-            <w:tcW w:w="6974" w:type="dxa"/>
-            <w:gridSpan w:val="7"/>
-          </w:tcPr>
-          <w:p>
-            <w:pPr>
-              <w:jc w:val="both"/>
-              <w:cnfStyle w:val="000000000000"/>
-            </w:pPr>
-            <w:r>
-              <w:t>Para verificar que quien tenga el mejor puntaje en el dato seleccionado por el jugador que puso la carta sea quien gane la mano.</w:t>
-            </w:r>
-          </w:p>
-        </w:tc>
-      </w:tr>
-      <w:tr>
-        <w:trPr>
-          <w:cnfStyle w:val="000000100000"/>
-        </w:trPr>
-        <w:tc>
-          <w:tcPr>
-            <w:cnfStyle w:val="001000000000"/>
-            <w:tcW w:w="1746" w:type="dxa"/>
-          </w:tcPr>
-          <w:p>
-            <w:pPr>
-              <w:jc w:val="both"/>
-            </w:pPr>
-            <w:r>
-              <w:t>Autor</w:t>
-            </w:r>
-          </w:p>
-        </w:tc>
-        <w:tc>
-          <w:tcPr>
-            <w:tcW w:w="6974" w:type="dxa"/>
-            <w:gridSpan w:val="7"/>
-          </w:tcPr>
-          <w:p>
-            <w:pPr>
-              <w:jc w:val="both"/>
-              <w:cnfStyle w:val="000000100000"/>
-            </w:pPr>
-            <w:r>
-              <w:t>Carlos Jaramillo Ortiz, María Ximena Narváez Barrera y Ana María González Urueta</w:t>
-            </w:r>
-          </w:p>
-        </w:tc>
-      </w:tr>
-      <w:tr>
-        <w:tc>
-          <w:tcPr>
-            <w:cnfStyle w:val="001000000000"/>
-            <w:tcW w:w="1746" w:type="dxa"/>
-          </w:tcPr>
-          <w:p>
-            <w:pPr>
-              <w:jc w:val="both"/>
-            </w:pPr>
-            <w:r>
-              <w:t>Encargado</w:t>
-            </w:r>
-          </w:p>
-        </w:tc>
-        <w:tc>
-          <w:tcPr>
-            <w:tcW w:w="6974" w:type="dxa"/>
-            <w:gridSpan w:val="7"/>
-          </w:tcPr>
-          <w:p>
-            <w:pPr>
-              <w:jc w:val="both"/>
-              <w:cnfStyle w:val="000000000000"/>
-            </w:pPr>
-            <w:r>
-              <w:t>María Ximena Narváez Barrera</w:t>
-            </w:r>
-          </w:p>
-        </w:tc>
-      </w:tr>
-      <w:tr>
-        <w:trPr>
-          <w:cnfStyle w:val="000000100000"/>
-        </w:trPr>
-        <w:tc>
-          <w:tcPr>
-            <w:cnfStyle w:val="001000000000"/>
-            <w:tcW w:w="1746" w:type="dxa"/>
-          </w:tcPr>
-          <w:p>
-            <w:pPr>
-              <w:jc w:val="both"/>
-            </w:pPr>
-            <w:r>
-              <w:t>Prioridad</w:t>
-            </w:r>
-          </w:p>
-        </w:tc>
-        <w:tc>
-          <w:tcPr>
-            <w:tcW w:w="2154" w:type="dxa"/>
-            <w:gridSpan w:val="2"/>
-          </w:tcPr>
-          <w:p>
-            <w:pPr>
-              <w:jc w:val="both"/>
-              <w:cnfStyle w:val="000000100000"/>
-            </w:pPr>
-            <w:r>
-              <w:t>Alta</w:t>
-            </w:r>
-          </w:p>
-        </w:tc>
-        <w:tc>
-          <w:tcPr>
-            <w:tcW w:w="1865" w:type="dxa"/>
-            <w:gridSpan w:val="2"/>
-            <w:shd w:val="clear" w:color="auto" w:fill="9BBB59" w:themeFill="accent3"/>
-          </w:tcPr>
-          <w:p>
-            <w:pPr>
-              <w:jc w:val="both"/>
-              <w:cnfStyle w:val="000000100000"/>
-              <w:rPr>
-                <w:b/>
-                <w:color w:val="FFFFFF" w:themeColor="background1"/>
-              </w:rPr>
-            </w:pPr>
-            <w:r>
-              <w:rPr>
-                <w:b/>
-                <w:color w:val="FFFFFF" w:themeColor="background1"/>
-              </w:rPr>
-              <w:t>Fecha de creación</w:t>
-            </w:r>
-          </w:p>
-        </w:tc>
-        <w:tc>
-          <w:tcPr>
-            <w:tcW w:w="2955" w:type="dxa"/>
-            <w:gridSpan w:val="3"/>
-          </w:tcPr>
-          <w:p>
-            <w:pPr>
-              <w:jc w:val="both"/>
-              <w:cnfStyle w:val="000000100000"/>
-            </w:pPr>
-            <w:r>
-              <w:t>26/03/09</w:t>
-            </w:r>
-          </w:p>
-        </w:tc>
-      </w:tr>
-      <w:tr>
-        <w:tc>
-          <w:tcPr>
-            <w:cnfStyle w:val="001000000000"/>
-            <w:tcW w:w="1746" w:type="dxa"/>
-          </w:tcPr>
-          <w:p>
-            <w:pPr>
-              <w:jc w:val="both"/>
-            </w:pPr>
-            <w:r>
-              <w:t xml:space="preserve">Versión </w:t>
-            </w:r>
-          </w:p>
-        </w:tc>
-        <w:tc>
-          <w:tcPr>
-            <w:tcW w:w="2154" w:type="dxa"/>
-            <w:gridSpan w:val="2"/>
-          </w:tcPr>
-          <w:p>
-            <w:pPr>
-              <w:jc w:val="both"/>
-              <w:cnfStyle w:val="000000000000"/>
-            </w:pPr>
-            <w:r>
-              <w:t>1.0</w:t>
-            </w:r>
-          </w:p>
-        </w:tc>
-        <w:tc>
-          <w:tcPr>
-            <w:tcW w:w="1865" w:type="dxa"/>
-            <w:gridSpan w:val="2"/>
-            <w:shd w:val="clear" w:color="auto" w:fill="9BBB59" w:themeFill="accent3"/>
-          </w:tcPr>
-          <w:p>
-            <w:pPr>
-              <w:jc w:val="both"/>
-              <w:cnfStyle w:val="000000000000"/>
-              <w:rPr>
-                <w:b/>
-                <w:color w:val="FFFFFF" w:themeColor="background1"/>
-              </w:rPr>
-            </w:pPr>
-            <w:r>
-              <w:rPr>
-                <w:b/>
-                <w:color w:val="FFFFFF" w:themeColor="background1"/>
-              </w:rPr>
-              <w:t>Fecha de última actualización</w:t>
-            </w:r>
-          </w:p>
-        </w:tc>
-        <w:tc>
-          <w:tcPr>
-            <w:tcW w:w="2955" w:type="dxa"/>
-            <w:gridSpan w:val="3"/>
-          </w:tcPr>
-          <w:p>
-            <w:pPr>
-              <w:jc w:val="both"/>
-              <w:cnfStyle w:val="000000000000"/>
-            </w:pPr>
-            <w:r>
-              <w:t>27/03/09</w:t>
-            </w:r>
-          </w:p>
-        </w:tc>
-      </w:tr>
-    </w:tbl>
-    <w:p/>
-    <w:tbl>
-      <w:tblPr>
-        <w:tblStyle w:val="Cuadrculamedia3-nfasis3"/>
-        <w:tblW w:w="0" w:type="auto"/>
-        <w:tblLook w:val="04A0"/>
-      </w:tblPr>
-      <w:tblGrid>
-        <w:gridCol w:w="1782"/>
-        <w:gridCol w:w="1421"/>
-        <w:gridCol w:w="795"/>
-        <w:gridCol w:w="944"/>
-        <w:gridCol w:w="990"/>
-        <w:gridCol w:w="693"/>
-        <w:gridCol w:w="1285"/>
-        <w:gridCol w:w="1144"/>
-      </w:tblGrid>
-      <w:tr>
-        <w:trPr>
-          <w:cnfStyle w:val="100000000000"/>
-        </w:trPr>
-        <w:tc>
-          <w:tcPr>
-            <w:cnfStyle w:val="001000000000"/>
-            <w:tcW w:w="1809" w:type="dxa"/>
-          </w:tcPr>
-          <w:p>
-            <w:pPr>
-              <w:jc w:val="both"/>
-            </w:pPr>
-            <w:r>
-              <w:t>Id</w:t>
-            </w:r>
-          </w:p>
-          <w:p>
-            <w:pPr>
-              <w:jc w:val="both"/>
-            </w:pPr>
-            <w:r>
-              <w:t>Requerimiento</w:t>
-            </w:r>
-          </w:p>
-        </w:tc>
-        <w:tc>
-          <w:tcPr>
-            <w:tcW w:w="1469" w:type="dxa"/>
-            <w:shd w:val="clear" w:color="auto" w:fill="EAF1DD" w:themeFill="accent3" w:themeFillTint="33"/>
-          </w:tcPr>
-          <w:p>
-            <w:pPr>
-              <w:jc w:val="both"/>
-              <w:cnfStyle w:val="100000000000"/>
-              <w:rPr>
-                <w:b w:val="0"/>
-                <w:color w:val="auto"/>
-              </w:rPr>
-            </w:pPr>
-            <w:r>
-              <w:rPr>
-                <w:b w:val="0"/>
-                <w:color w:val="auto"/>
-              </w:rPr>
-              <w:t>IMR025</w:t>
-            </w:r>
-          </w:p>
-        </w:tc>
-        <w:tc>
-          <w:tcPr>
-            <w:tcW w:w="1740" w:type="dxa"/>
-            <w:gridSpan w:val="2"/>
-          </w:tcPr>
-          <w:p>
-            <w:pPr>
-              <w:jc w:val="both"/>
-              <w:cnfStyle w:val="100000000000"/>
-            </w:pPr>
-            <w:r>
-              <w:t>Tipo de</w:t>
-            </w:r>
-          </w:p>
-          <w:p>
-            <w:pPr>
-              <w:jc w:val="both"/>
-              <w:cnfStyle w:val="100000000000"/>
-            </w:pPr>
-            <w:r>
-              <w:t>requerimiento</w:t>
-            </w:r>
-          </w:p>
-        </w:tc>
-        <w:tc>
-          <w:tcPr>
-            <w:tcW w:w="1786" w:type="dxa"/>
-            <w:gridSpan w:val="2"/>
-            <w:shd w:val="clear" w:color="auto" w:fill="EAF1DD" w:themeFill="accent3" w:themeFillTint="33"/>
-          </w:tcPr>
-          <w:p>
-            <w:pPr>
-              <w:jc w:val="both"/>
-              <w:cnfStyle w:val="100000000000"/>
-              <w:rPr>
-                <w:color w:val="auto"/>
-              </w:rPr>
-            </w:pPr>
-            <w:r>
-              <w:rPr>
-                <w:color w:val="auto"/>
-              </w:rPr>
-              <w:t>F</w:t>
-            </w:r>
-          </w:p>
-        </w:tc>
-        <w:tc>
-          <w:tcPr>
-            <w:tcW w:w="1029" w:type="dxa"/>
-          </w:tcPr>
-          <w:p>
-            <w:pPr>
-              <w:jc w:val="both"/>
-              <w:cnfStyle w:val="100000000000"/>
-            </w:pPr>
-            <w:r>
-              <w:t>Asociaciones</w:t>
-            </w:r>
-          </w:p>
-        </w:tc>
-        <w:tc>
-          <w:tcPr>
-            <w:tcW w:w="1221" w:type="dxa"/>
-            <w:shd w:val="clear" w:color="auto" w:fill="EAF1DD" w:themeFill="accent3" w:themeFillTint="33"/>
-          </w:tcPr>
-          <w:p>
-            <w:pPr>
-              <w:jc w:val="both"/>
-              <w:cnfStyle w:val="100000000000"/>
-              <w:rPr>
-                <w:b w:val="0"/>
-                <w:color w:val="auto"/>
-              </w:rPr>
-            </w:pPr>
-          </w:p>
-        </w:tc>
-      </w:tr>
-      <w:tr>
-        <w:trPr>
-          <w:cnfStyle w:val="000000100000"/>
-        </w:trPr>
-        <w:tc>
-          <w:tcPr>
-            <w:cnfStyle w:val="001000000000"/>
-            <w:tcW w:w="1809" w:type="dxa"/>
-          </w:tcPr>
-          <w:p>
-            <w:pPr>
-              <w:jc w:val="both"/>
-            </w:pPr>
-            <w:r>
-              <w:t>Descripción</w:t>
-            </w:r>
-          </w:p>
-        </w:tc>
-        <w:tc>
-          <w:tcPr>
-            <w:tcW w:w="7245" w:type="dxa"/>
-            <w:gridSpan w:val="7"/>
-          </w:tcPr>
-          <w:p>
-            <w:pPr>
-              <w:cnfStyle w:val="000000100000"/>
-            </w:pPr>
-            <w:r>
-              <w:t>El sistema debe notificar a un jugador que gano una jugada</w:t>
-            </w:r>
-            <w:r>
-              <w:t>.</w:t>
-            </w:r>
-          </w:p>
-        </w:tc>
-      </w:tr>
-      <w:tr>
-        <w:tc>
-          <w:tcPr>
-            <w:cnfStyle w:val="001000000000"/>
-            <w:tcW w:w="1809" w:type="dxa"/>
-          </w:tcPr>
-          <w:p>
-            <w:pPr>
-              <w:jc w:val="both"/>
-            </w:pPr>
-            <w:r>
-              <w:t>Razón de ser</w:t>
-            </w:r>
-          </w:p>
-        </w:tc>
-        <w:tc>
-          <w:tcPr>
-            <w:tcW w:w="7245" w:type="dxa"/>
-            <w:gridSpan w:val="7"/>
-          </w:tcPr>
-          <w:p>
-            <w:pPr>
-              <w:jc w:val="both"/>
-              <w:cnfStyle w:val="000000000000"/>
-            </w:pPr>
-            <w:r>
-              <w:t>Informar al jugador que gana la mano o jugada que él ha sido quien gana la mano. Aparte de esto en el tablero se muestra quien ganó la mano o jugada para que todos los jugadores que esten jugando se enteren de ello</w:t>
-            </w:r>
-          </w:p>
-        </w:tc>
-      </w:tr>
-      <w:tr>
-        <w:trPr>
-          <w:cnfStyle w:val="000000100000"/>
-        </w:trPr>
-        <w:tc>
-          <w:tcPr>
-            <w:cnfStyle w:val="001000000000"/>
-            <w:tcW w:w="1809" w:type="dxa"/>
-          </w:tcPr>
-          <w:p>
-            <w:pPr>
-              <w:jc w:val="both"/>
-            </w:pPr>
-            <w:r>
-              <w:t>Autor</w:t>
-            </w:r>
-          </w:p>
-        </w:tc>
-        <w:tc>
-          <w:tcPr>
-            <w:tcW w:w="7245" w:type="dxa"/>
-            <w:gridSpan w:val="7"/>
-          </w:tcPr>
-          <w:p>
-            <w:pPr>
-              <w:jc w:val="both"/>
-              <w:cnfStyle w:val="000000100000"/>
-            </w:pPr>
-            <w:r>
-              <w:t>Carlos Jaramillo Ortiz, María Ximena Narváez Barrera y Ana María González Urueta</w:t>
+              <w:t>Jaramillo y Laura Catalina Zorro Jiménez</w:t>
             </w:r>
           </w:p>
         </w:tc>
@@ -34697,11 +34807,15 @@
           </w:tcPr>
           <w:p>
             <w:pPr>
-              <w:ind w:left="708" w:hanging="708"/>
+              <w:ind w:left="65"/>
               <w:cnfStyle w:val="000000100000"/>
             </w:pPr>
             <w:r>
-              <w:t>María Ximena Narváez Barrera,  Ana María González Urueta, Carlos Fernando Jaramillo y Laura Catalina Zorro Jiménez</w:t>
+              <w:t xml:space="preserve">María Ximena Narváez Barrera,  Ana María González Urueta, Carlos Fernando </w:t>
+            </w:r>
+            <w:r>
+              <w:lastRenderedPageBreak/>
+              <w:t>Jaramillo y Laura Catalina Zorro Jiménez</w:t>
             </w:r>
           </w:p>
         </w:tc>
@@ -34717,6 +34831,7 @@
               <w:jc w:val="both"/>
             </w:pPr>
             <w:r>
+              <w:lastRenderedPageBreak/>
               <w:t>Encargado</w:t>
             </w:r>
           </w:p>
@@ -34912,7 +35027,6 @@
               <w:jc w:val="both"/>
             </w:pPr>
             <w:r>
-              <w:lastRenderedPageBreak/>
               <w:t>Id</w:t>
             </w:r>
           </w:p>
@@ -35146,7 +35260,7 @@
           </w:tcPr>
           <w:p>
             <w:pPr>
-              <w:ind w:left="708" w:hanging="708"/>
+              <w:ind w:left="65"/>
               <w:cnfStyle w:val="000000100000"/>
             </w:pPr>
             <w:r>
@@ -35936,6 +36050,7 @@
               <w:jc w:val="both"/>
             </w:pPr>
             <w:r>
+              <w:lastRenderedPageBreak/>
               <w:t>Id</w:t>
             </w:r>
           </w:p>
@@ -36189,7 +36304,6 @@
               <w:jc w:val="both"/>
             </w:pPr>
             <w:r>
-              <w:lastRenderedPageBreak/>
               <w:t>Prioridad</w:t>
             </w:r>
           </w:p>
@@ -37701,6 +37815,7 @@
               <w:jc w:val="both"/>
             </w:pPr>
             <w:r>
+              <w:lastRenderedPageBreak/>
               <w:t>Id</w:t>
             </w:r>
           </w:p>
@@ -37889,7 +38004,6 @@
               <w:jc w:val="both"/>
             </w:pPr>
             <w:r>
-              <w:lastRenderedPageBreak/>
               <w:t>Autor</w:t>
             </w:r>
           </w:p>
@@ -39273,7 +39387,7 @@
             <w:rPr>
               <w:noProof/>
             </w:rPr>
-            <w:t>37</w:t>
+            <w:t>29</w:t>
           </w:r>
         </w:fldSimple>
         <w:r>
@@ -39328,7 +39442,7 @@
     <w:r>
       <w:rPr>
         <w:noProof/>
-        <w:lang w:val="es-AR" w:eastAsia="es-AR"/>
+        <w:lang w:val="es-CO" w:eastAsia="es-CO"/>
       </w:rPr>
       <w:drawing>
         <wp:anchor distT="0" distB="0" distL="114300" distR="114300" simplePos="0" relativeHeight="251660288" behindDoc="0" locked="0" layoutInCell="1" allowOverlap="1">
@@ -39387,7 +39501,7 @@
     <w:r>
       <w:rPr>
         <w:noProof/>
-        <w:lang w:val="es-AR" w:eastAsia="es-AR"/>
+        <w:lang w:val="es-CO" w:eastAsia="es-CO"/>
       </w:rPr>
       <w:drawing>
         <wp:anchor distT="0" distB="0" distL="114300" distR="114300" simplePos="0" relativeHeight="251659264" behindDoc="0" locked="0" layoutInCell="1" allowOverlap="1">
@@ -46727,36 +46841,36 @@
   </dgm:ptLst>
   <dgm:cxnLst>
     <dgm:cxn modelId="{9FB3A5D3-A338-4DD7-9CAD-478A1531A44E}" srcId="{0CA79D87-1C13-46C0-95E1-DC491145964C}" destId="{341C975B-CF69-4DCE-84C1-1798D8C47E26}" srcOrd="0" destOrd="0" parTransId="{83FCA1E4-8F8F-4357-8F38-55661FC272E8}" sibTransId="{58718693-41EB-45E3-8133-869D2DA74640}"/>
-    <dgm:cxn modelId="{296F7921-7E3B-404E-B67C-44CF8CAF6336}" type="presOf" srcId="{EA7346B3-108A-49F3-B88A-422EB32C2C52}" destId="{2A529F1D-A542-4ABA-83BC-AEE743CE30F3}" srcOrd="0" destOrd="0" presId="urn:microsoft.com/office/officeart/2005/8/layout/radial2"/>
-    <dgm:cxn modelId="{647A2BCD-F195-41AD-B34E-C6C2706771D3}" type="presOf" srcId="{283500E7-2771-4A97-B34F-C3F2648577AD}" destId="{39935409-8EE0-4EBE-B135-864AEFC46A91}" srcOrd="0" destOrd="3" presId="urn:microsoft.com/office/officeart/2005/8/layout/radial2"/>
+    <dgm:cxn modelId="{A2508D5E-8038-4276-BCB2-1E098D702F2F}" type="presOf" srcId="{0CA79D87-1C13-46C0-95E1-DC491145964C}" destId="{A9765D65-1F0E-43F9-806B-DA7FBCBC5D03}" srcOrd="0" destOrd="0" presId="urn:microsoft.com/office/officeart/2005/8/layout/radial2"/>
+    <dgm:cxn modelId="{9A857B92-B8DF-4B03-A9E5-06AF60274FC4}" type="presOf" srcId="{F1A683A2-B4DC-4AE0-86AF-61F9B5A284CC}" destId="{39935409-8EE0-4EBE-B135-864AEFC46A91}" srcOrd="0" destOrd="2" presId="urn:microsoft.com/office/officeart/2005/8/layout/radial2"/>
+    <dgm:cxn modelId="{A0308905-DDBB-4021-9CC2-C41D128BB681}" type="presOf" srcId="{AAF68D59-C65D-40AB-9611-74F895D94C0F}" destId="{025889D7-F679-43A9-B4EA-C991B6B4CA86}" srcOrd="0" destOrd="0" presId="urn:microsoft.com/office/officeart/2005/8/layout/radial2"/>
+    <dgm:cxn modelId="{01568E35-EB5D-47AB-A812-A21735C5CD2B}" type="presOf" srcId="{341C975B-CF69-4DCE-84C1-1798D8C47E26}" destId="{39935409-8EE0-4EBE-B135-864AEFC46A91}" srcOrd="0" destOrd="0" presId="urn:microsoft.com/office/officeart/2005/8/layout/radial2"/>
     <dgm:cxn modelId="{418F62CF-B674-4A33-B751-FE04530DA23B}" srcId="{3530FF97-E8E4-4D12-8A03-8CD36B210733}" destId="{BBFF2A47-D618-4AD0-B6F1-0FE948B9DA57}" srcOrd="1" destOrd="0" parTransId="{47516B9B-BA7F-4CE0-B3AA-CCF8008D360B}" sibTransId="{17A2B84A-FE6C-4A3B-B182-AC385FABD88F}"/>
-    <dgm:cxn modelId="{746C262F-B92E-4C3A-BBA1-A8CD285B0D56}" type="presOf" srcId="{BBFF2A47-D618-4AD0-B6F1-0FE948B9DA57}" destId="{D1EBF9DC-DDEA-4ACD-8089-5458F78B55CA}" srcOrd="0" destOrd="1" presId="urn:microsoft.com/office/officeart/2005/8/layout/radial2"/>
+    <dgm:cxn modelId="{41D5B76F-B037-41C2-8D32-67D93F04DAAC}" type="presOf" srcId="{283500E7-2771-4A97-B34F-C3F2648577AD}" destId="{39935409-8EE0-4EBE-B135-864AEFC46A91}" srcOrd="0" destOrd="3" presId="urn:microsoft.com/office/officeart/2005/8/layout/radial2"/>
     <dgm:cxn modelId="{D8BEFEBC-0E44-4328-B952-857BB2354C31}" srcId="{3530FF97-E8E4-4D12-8A03-8CD36B210733}" destId="{A3B34A91-03FE-4B10-9DD1-C76BDC12BEBA}" srcOrd="0" destOrd="0" parTransId="{58A7F5C7-1E71-478E-8F48-9030C317498D}" sibTransId="{5FA78592-2A67-4E15-B667-73D9DE77E5E8}"/>
-    <dgm:cxn modelId="{9693907D-065F-49F6-8F1A-767E919BDD96}" type="presOf" srcId="{AB403CEC-D681-4FC5-B825-62DF5FC8F87F}" destId="{A3996A59-14C6-47E7-B9A9-038A142FD6DF}" srcOrd="0" destOrd="0" presId="urn:microsoft.com/office/officeart/2005/8/layout/radial2"/>
-    <dgm:cxn modelId="{33A36EFB-90A2-4A21-AD96-6D804BCE460E}" type="presOf" srcId="{A3B34A91-03FE-4B10-9DD1-C76BDC12BEBA}" destId="{D1EBF9DC-DDEA-4ACD-8089-5458F78B55CA}" srcOrd="0" destOrd="0" presId="urn:microsoft.com/office/officeart/2005/8/layout/radial2"/>
+    <dgm:cxn modelId="{5C2FC853-0798-4D7F-A543-80153033550F}" type="presOf" srcId="{BBFF2A47-D618-4AD0-B6F1-0FE948B9DA57}" destId="{D1EBF9DC-DDEA-4ACD-8089-5458F78B55CA}" srcOrd="0" destOrd="1" presId="urn:microsoft.com/office/officeart/2005/8/layout/radial2"/>
+    <dgm:cxn modelId="{E8666A82-FB53-4D81-9B51-4FCE679464C1}" type="presOf" srcId="{EA7346B3-108A-49F3-B88A-422EB32C2C52}" destId="{2A529F1D-A542-4ABA-83BC-AEE743CE30F3}" srcOrd="0" destOrd="0" presId="urn:microsoft.com/office/officeart/2005/8/layout/radial2"/>
+    <dgm:cxn modelId="{141043FE-CD59-456C-BF21-2FA41AE6058F}" type="presOf" srcId="{183412B7-C7CC-4EDA-A9DA-C27D15CA8537}" destId="{39935409-8EE0-4EBE-B135-864AEFC46A91}" srcOrd="0" destOrd="1" presId="urn:microsoft.com/office/officeart/2005/8/layout/radial2"/>
+    <dgm:cxn modelId="{580F036F-4DE6-41E0-8D93-B7D7A11ADBF3}" type="presOf" srcId="{A3B34A91-03FE-4B10-9DD1-C76BDC12BEBA}" destId="{D1EBF9DC-DDEA-4ACD-8089-5458F78B55CA}" srcOrd="0" destOrd="0" presId="urn:microsoft.com/office/officeart/2005/8/layout/radial2"/>
     <dgm:cxn modelId="{1C460A8A-F3D2-4EB5-A04B-69C08C7096AF}" srcId="{EA7346B3-108A-49F3-B88A-422EB32C2C52}" destId="{3530FF97-E8E4-4D12-8A03-8CD36B210733}" srcOrd="1" destOrd="0" parTransId="{AB403CEC-D681-4FC5-B825-62DF5FC8F87F}" sibTransId="{0E7F9697-B8E2-413C-87E4-93007544452C}"/>
-    <dgm:cxn modelId="{18A5648A-531E-40BC-9EC2-C1F2EDC7ACD3}" type="presOf" srcId="{341C975B-CF69-4DCE-84C1-1798D8C47E26}" destId="{39935409-8EE0-4EBE-B135-864AEFC46A91}" srcOrd="0" destOrd="0" presId="urn:microsoft.com/office/officeart/2005/8/layout/radial2"/>
+    <dgm:cxn modelId="{75C3A102-6350-40B1-B5EF-D71C1722848D}" type="presOf" srcId="{AB403CEC-D681-4FC5-B825-62DF5FC8F87F}" destId="{A3996A59-14C6-47E7-B9A9-038A142FD6DF}" srcOrd="0" destOrd="0" presId="urn:microsoft.com/office/officeart/2005/8/layout/radial2"/>
     <dgm:cxn modelId="{66773782-CB1B-47FF-A846-BBAB5E64656D}" srcId="{0CA79D87-1C13-46C0-95E1-DC491145964C}" destId="{F1A683A2-B4DC-4AE0-86AF-61F9B5A284CC}" srcOrd="2" destOrd="0" parTransId="{C6B54926-4995-40C0-B5E2-D979383EBA2B}" sibTransId="{FA416F37-9F4C-472E-8BBD-AD777F3C421F}"/>
     <dgm:cxn modelId="{C2C446C6-FDB0-4599-8BE1-1B4C9DA8EB34}" srcId="{0CA79D87-1C13-46C0-95E1-DC491145964C}" destId="{283500E7-2771-4A97-B34F-C3F2648577AD}" srcOrd="3" destOrd="0" parTransId="{A14DD66D-9173-4525-A923-78C0F1957515}" sibTransId="{C57504F9-8B53-4AF7-B837-3A1DD43B3D82}"/>
-    <dgm:cxn modelId="{3C4EC833-B0AD-4DED-BF5B-65D0B45D1B41}" type="presOf" srcId="{3530FF97-E8E4-4D12-8A03-8CD36B210733}" destId="{E350A781-99DC-46EC-914D-062124BC05C7}" srcOrd="0" destOrd="0" presId="urn:microsoft.com/office/officeart/2005/8/layout/radial2"/>
     <dgm:cxn modelId="{F36C2233-C101-4C0A-9352-7A2FCA2F2E9E}" srcId="{0CA79D87-1C13-46C0-95E1-DC491145964C}" destId="{183412B7-C7CC-4EDA-A9DA-C27D15CA8537}" srcOrd="1" destOrd="0" parTransId="{8404CB10-5739-4815-ABD1-44A88E9E490D}" sibTransId="{7D05FAA1-3978-4774-B496-4275F0E330C8}"/>
     <dgm:cxn modelId="{04393BC9-FAA6-44B0-B354-87E765C2E6AA}" srcId="{EA7346B3-108A-49F3-B88A-422EB32C2C52}" destId="{0CA79D87-1C13-46C0-95E1-DC491145964C}" srcOrd="0" destOrd="0" parTransId="{AAF68D59-C65D-40AB-9611-74F895D94C0F}" sibTransId="{E64C2B81-A9B9-4584-8646-B82075630A9B}"/>
-    <dgm:cxn modelId="{6243CC8F-0782-47CA-9E06-2B58BC93BC69}" type="presOf" srcId="{0CA79D87-1C13-46C0-95E1-DC491145964C}" destId="{A9765D65-1F0E-43F9-806B-DA7FBCBC5D03}" srcOrd="0" destOrd="0" presId="urn:microsoft.com/office/officeart/2005/8/layout/radial2"/>
-    <dgm:cxn modelId="{3BCF9BAC-BF72-42E8-A168-94C61D928B0C}" type="presOf" srcId="{183412B7-C7CC-4EDA-A9DA-C27D15CA8537}" destId="{39935409-8EE0-4EBE-B135-864AEFC46A91}" srcOrd="0" destOrd="1" presId="urn:microsoft.com/office/officeart/2005/8/layout/radial2"/>
-    <dgm:cxn modelId="{8BC0AB1D-CFAD-44F5-B31B-360553D4A96D}" type="presOf" srcId="{AAF68D59-C65D-40AB-9611-74F895D94C0F}" destId="{025889D7-F679-43A9-B4EA-C991B6B4CA86}" srcOrd="0" destOrd="0" presId="urn:microsoft.com/office/officeart/2005/8/layout/radial2"/>
-    <dgm:cxn modelId="{3D01E219-ACB4-4521-AE97-8E20D02FEF14}" type="presOf" srcId="{F1A683A2-B4DC-4AE0-86AF-61F9B5A284CC}" destId="{39935409-8EE0-4EBE-B135-864AEFC46A91}" srcOrd="0" destOrd="2" presId="urn:microsoft.com/office/officeart/2005/8/layout/radial2"/>
-    <dgm:cxn modelId="{3025D105-15A2-43BF-9D2A-9074F06F2F31}" type="presParOf" srcId="{2A529F1D-A542-4ABA-83BC-AEE743CE30F3}" destId="{B0F4C639-11AC-4221-8D67-539B9524C7F4}" srcOrd="0" destOrd="0" presId="urn:microsoft.com/office/officeart/2005/8/layout/radial2"/>
-    <dgm:cxn modelId="{471F5925-D608-4208-9B9E-DEB92B85DE48}" type="presParOf" srcId="{B0F4C639-11AC-4221-8D67-539B9524C7F4}" destId="{722D148A-8BE2-4C36-AF86-B044262E0F21}" srcOrd="0" destOrd="0" presId="urn:microsoft.com/office/officeart/2005/8/layout/radial2"/>
-    <dgm:cxn modelId="{7ACE8B85-F0C1-435F-B500-9F1A7C3A5A47}" type="presParOf" srcId="{722D148A-8BE2-4C36-AF86-B044262E0F21}" destId="{6146F509-40BD-4FC5-B857-CB3F1A0646B0}" srcOrd="0" destOrd="0" presId="urn:microsoft.com/office/officeart/2005/8/layout/radial2"/>
-    <dgm:cxn modelId="{FDA765BC-21CD-4307-88A6-7A3B14E112A0}" type="presParOf" srcId="{722D148A-8BE2-4C36-AF86-B044262E0F21}" destId="{E076E7B4-26F6-4877-82D7-AAA09D4A670B}" srcOrd="1" destOrd="0" presId="urn:microsoft.com/office/officeart/2005/8/layout/radial2"/>
-    <dgm:cxn modelId="{C91F6923-6F7E-42F6-B5EC-5201D4C8F880}" type="presParOf" srcId="{B0F4C639-11AC-4221-8D67-539B9524C7F4}" destId="{025889D7-F679-43A9-B4EA-C991B6B4CA86}" srcOrd="1" destOrd="0" presId="urn:microsoft.com/office/officeart/2005/8/layout/radial2"/>
-    <dgm:cxn modelId="{D2FF4001-7A28-4638-B8E6-875404DE58F9}" type="presParOf" srcId="{B0F4C639-11AC-4221-8D67-539B9524C7F4}" destId="{794953B2-C591-4315-BCBD-9913F0DFE646}" srcOrd="2" destOrd="0" presId="urn:microsoft.com/office/officeart/2005/8/layout/radial2"/>
-    <dgm:cxn modelId="{2C3EDCB3-C685-4936-A457-4A184E108B13}" type="presParOf" srcId="{794953B2-C591-4315-BCBD-9913F0DFE646}" destId="{A9765D65-1F0E-43F9-806B-DA7FBCBC5D03}" srcOrd="0" destOrd="0" presId="urn:microsoft.com/office/officeart/2005/8/layout/radial2"/>
-    <dgm:cxn modelId="{7CA70B89-0501-4820-B912-5060D7C1A075}" type="presParOf" srcId="{794953B2-C591-4315-BCBD-9913F0DFE646}" destId="{39935409-8EE0-4EBE-B135-864AEFC46A91}" srcOrd="1" destOrd="0" presId="urn:microsoft.com/office/officeart/2005/8/layout/radial2"/>
-    <dgm:cxn modelId="{795F949E-EFCA-4FAE-BAD7-4F094F741F80}" type="presParOf" srcId="{B0F4C639-11AC-4221-8D67-539B9524C7F4}" destId="{A3996A59-14C6-47E7-B9A9-038A142FD6DF}" srcOrd="3" destOrd="0" presId="urn:microsoft.com/office/officeart/2005/8/layout/radial2"/>
-    <dgm:cxn modelId="{503329D7-41BC-4960-8176-E367F530CDB5}" type="presParOf" srcId="{B0F4C639-11AC-4221-8D67-539B9524C7F4}" destId="{0C3F41B7-F0C6-4B10-BD4A-D00B9CA2F9E2}" srcOrd="4" destOrd="0" presId="urn:microsoft.com/office/officeart/2005/8/layout/radial2"/>
-    <dgm:cxn modelId="{58C51505-B988-4957-831E-BBD23E13A2D4}" type="presParOf" srcId="{0C3F41B7-F0C6-4B10-BD4A-D00B9CA2F9E2}" destId="{E350A781-99DC-46EC-914D-062124BC05C7}" srcOrd="0" destOrd="0" presId="urn:microsoft.com/office/officeart/2005/8/layout/radial2"/>
-    <dgm:cxn modelId="{EE3D5853-59D0-4CC2-BDD2-E397FD9AA561}" type="presParOf" srcId="{0C3F41B7-F0C6-4B10-BD4A-D00B9CA2F9E2}" destId="{D1EBF9DC-DDEA-4ACD-8089-5458F78B55CA}" srcOrd="1" destOrd="0" presId="urn:microsoft.com/office/officeart/2005/8/layout/radial2"/>
+    <dgm:cxn modelId="{8B1A0C89-1464-4A88-88FB-8B636C7BDE84}" type="presOf" srcId="{3530FF97-E8E4-4D12-8A03-8CD36B210733}" destId="{E350A781-99DC-46EC-914D-062124BC05C7}" srcOrd="0" destOrd="0" presId="urn:microsoft.com/office/officeart/2005/8/layout/radial2"/>
+    <dgm:cxn modelId="{ACEE8316-088C-4606-98B1-0785BB936741}" type="presParOf" srcId="{2A529F1D-A542-4ABA-83BC-AEE743CE30F3}" destId="{B0F4C639-11AC-4221-8D67-539B9524C7F4}" srcOrd="0" destOrd="0" presId="urn:microsoft.com/office/officeart/2005/8/layout/radial2"/>
+    <dgm:cxn modelId="{879914DC-9070-4C1B-832F-490C78D92066}" type="presParOf" srcId="{B0F4C639-11AC-4221-8D67-539B9524C7F4}" destId="{722D148A-8BE2-4C36-AF86-B044262E0F21}" srcOrd="0" destOrd="0" presId="urn:microsoft.com/office/officeart/2005/8/layout/radial2"/>
+    <dgm:cxn modelId="{54A2F627-5DBD-468D-A238-7969040934E0}" type="presParOf" srcId="{722D148A-8BE2-4C36-AF86-B044262E0F21}" destId="{6146F509-40BD-4FC5-B857-CB3F1A0646B0}" srcOrd="0" destOrd="0" presId="urn:microsoft.com/office/officeart/2005/8/layout/radial2"/>
+    <dgm:cxn modelId="{96982EEF-8FDC-4133-BE33-801BFBBECC41}" type="presParOf" srcId="{722D148A-8BE2-4C36-AF86-B044262E0F21}" destId="{E076E7B4-26F6-4877-82D7-AAA09D4A670B}" srcOrd="1" destOrd="0" presId="urn:microsoft.com/office/officeart/2005/8/layout/radial2"/>
+    <dgm:cxn modelId="{319D0C2A-5D6D-41CD-B8E5-1D151AE463CA}" type="presParOf" srcId="{B0F4C639-11AC-4221-8D67-539B9524C7F4}" destId="{025889D7-F679-43A9-B4EA-C991B6B4CA86}" srcOrd="1" destOrd="0" presId="urn:microsoft.com/office/officeart/2005/8/layout/radial2"/>
+    <dgm:cxn modelId="{543409E8-1997-44B0-B70A-B2DA69B5F010}" type="presParOf" srcId="{B0F4C639-11AC-4221-8D67-539B9524C7F4}" destId="{794953B2-C591-4315-BCBD-9913F0DFE646}" srcOrd="2" destOrd="0" presId="urn:microsoft.com/office/officeart/2005/8/layout/radial2"/>
+    <dgm:cxn modelId="{4F2DD778-1076-4550-8ED6-E6871005431E}" type="presParOf" srcId="{794953B2-C591-4315-BCBD-9913F0DFE646}" destId="{A9765D65-1F0E-43F9-806B-DA7FBCBC5D03}" srcOrd="0" destOrd="0" presId="urn:microsoft.com/office/officeart/2005/8/layout/radial2"/>
+    <dgm:cxn modelId="{2FC99C12-9CAD-4B78-A329-3B988E7418C9}" type="presParOf" srcId="{794953B2-C591-4315-BCBD-9913F0DFE646}" destId="{39935409-8EE0-4EBE-B135-864AEFC46A91}" srcOrd="1" destOrd="0" presId="urn:microsoft.com/office/officeart/2005/8/layout/radial2"/>
+    <dgm:cxn modelId="{90D2328A-C5F0-4C13-8BD8-67898ACDD624}" type="presParOf" srcId="{B0F4C639-11AC-4221-8D67-539B9524C7F4}" destId="{A3996A59-14C6-47E7-B9A9-038A142FD6DF}" srcOrd="3" destOrd="0" presId="urn:microsoft.com/office/officeart/2005/8/layout/radial2"/>
+    <dgm:cxn modelId="{1F52DBB7-E9B5-4604-9AAE-7A39806A384B}" type="presParOf" srcId="{B0F4C639-11AC-4221-8D67-539B9524C7F4}" destId="{0C3F41B7-F0C6-4B10-BD4A-D00B9CA2F9E2}" srcOrd="4" destOrd="0" presId="urn:microsoft.com/office/officeart/2005/8/layout/radial2"/>
+    <dgm:cxn modelId="{0F96A5B3-08BF-4573-B0B9-CA56E72D8ED0}" type="presParOf" srcId="{0C3F41B7-F0C6-4B10-BD4A-D00B9CA2F9E2}" destId="{E350A781-99DC-46EC-914D-062124BC05C7}" srcOrd="0" destOrd="0" presId="urn:microsoft.com/office/officeart/2005/8/layout/radial2"/>
+    <dgm:cxn modelId="{55FC1CCD-B158-41CC-AB81-DC0554F0A882}" type="presParOf" srcId="{0C3F41B7-F0C6-4B10-BD4A-D00B9CA2F9E2}" destId="{D1EBF9DC-DDEA-4ACD-8089-5458F78B55CA}" srcOrd="1" destOrd="0" presId="urn:microsoft.com/office/officeart/2005/8/layout/radial2"/>
   </dgm:cxnLst>
   <dgm:bg/>
   <dgm:whole/>
@@ -47458,54 +47572,54 @@
     </dgm:pt>
   </dgm:ptLst>
   <dgm:cxnLst>
+    <dgm:cxn modelId="{EC514B54-E806-4B26-9B8C-16EDE856665A}" type="presOf" srcId="{AF883CB8-8AFA-42BA-AD15-20440DE2E7A4}" destId="{28FAAE43-F607-4542-A198-881D7EEEBE2B}" srcOrd="0" destOrd="0" presId="urn:microsoft.com/office/officeart/2005/8/layout/vList5"/>
+    <dgm:cxn modelId="{1CD7A785-4952-4872-8AAF-58E439D6CEED}" type="presOf" srcId="{606B9183-B2B7-468C-AB3A-B86D1BD0D84F}" destId="{0FFFCC6D-8579-49B1-BF16-3F96A8B8E5AC}" srcOrd="0" destOrd="0" presId="urn:microsoft.com/office/officeart/2005/8/layout/vList5"/>
     <dgm:cxn modelId="{32DCECAD-5BF0-42D6-AC00-A43E3C078D17}" srcId="{976251E2-04A9-4263-8A00-267BDA912C4E}" destId="{BCC996C9-1420-4588-A6EA-FC6515C05688}" srcOrd="2" destOrd="0" parTransId="{5B858E88-698D-4DC2-84B5-D801A60F152E}" sibTransId="{E07A8B4B-1013-4D82-82D0-EF3DE80E902F}"/>
     <dgm:cxn modelId="{0D82DA47-E1D1-4D9A-9816-85EC13AE5C59}" srcId="{55658C84-E387-44B9-99A8-504D27B2D40F}" destId="{AF883CB8-8AFA-42BA-AD15-20440DE2E7A4}" srcOrd="0" destOrd="0" parTransId="{97E9C991-60B8-4697-BFE3-2647D23D7AAE}" sibTransId="{CA5455E1-0860-497F-AA1C-B66BE8EC8855}"/>
+    <dgm:cxn modelId="{1AEB2500-E8B6-48A0-8CB0-8C595EDDBEA9}" type="presOf" srcId="{9BCC1A64-3D69-422F-81C2-0DFE6D5C40DB}" destId="{1F4FCBF9-31B5-49E2-B07D-8554B1909E27}" srcOrd="0" destOrd="0" presId="urn:microsoft.com/office/officeart/2005/8/layout/vList5"/>
+    <dgm:cxn modelId="{C534A780-379F-4031-B943-CE25C1FBCF0E}" type="presOf" srcId="{21C2E492-0A59-429A-B17F-117F9A9753CB}" destId="{C86A0D88-C1F9-498C-A780-FCE487647AE3}" srcOrd="0" destOrd="0" presId="urn:microsoft.com/office/officeart/2005/8/layout/vList5"/>
     <dgm:cxn modelId="{02FD1774-A27A-49C7-83D7-83F4E92813AE}" srcId="{976251E2-04A9-4263-8A00-267BDA912C4E}" destId="{21C2E492-0A59-429A-B17F-117F9A9753CB}" srcOrd="0" destOrd="0" parTransId="{C3EB1336-FA4C-4A16-B905-DD79E32B677D}" sibTransId="{46BB35AB-F6E8-4DDA-9F87-92BC66A56C02}"/>
-    <dgm:cxn modelId="{495DF58C-9229-4567-BB0B-76A18ECB8FE6}" type="presOf" srcId="{55658C84-E387-44B9-99A8-504D27B2D40F}" destId="{CF2CE30B-1588-47E0-913F-3537EEBDC4F1}" srcOrd="0" destOrd="0" presId="urn:microsoft.com/office/officeart/2005/8/layout/vList5"/>
     <dgm:cxn modelId="{51ED2620-634A-44B2-B502-60460AEBEF92}" srcId="{BCC996C9-1420-4588-A6EA-FC6515C05688}" destId="{606B9183-B2B7-468C-AB3A-B86D1BD0D84F}" srcOrd="0" destOrd="0" parTransId="{B80C6F0B-03E3-4583-A846-D77D78483241}" sibTransId="{810DD023-A592-41DE-A32C-A6DDF3DAB32F}"/>
-    <dgm:cxn modelId="{9966F114-46AE-48FD-8BD4-63408DDEEA64}" type="presOf" srcId="{6EDF1A66-8B7C-40A5-832A-FA2F6B99E386}" destId="{3D825DEC-A7D5-4222-8FEA-AE0AA1891CE5}" srcOrd="0" destOrd="0" presId="urn:microsoft.com/office/officeart/2005/8/layout/vList5"/>
+    <dgm:cxn modelId="{858C4148-0D7C-4312-8E33-25728B6628DB}" type="presOf" srcId="{55658C84-E387-44B9-99A8-504D27B2D40F}" destId="{CF2CE30B-1588-47E0-913F-3537EEBDC4F1}" srcOrd="0" destOrd="0" presId="urn:microsoft.com/office/officeart/2005/8/layout/vList5"/>
     <dgm:cxn modelId="{45DF3F0B-34ED-45E5-84DD-78EAA5444370}" srcId="{21C2E492-0A59-429A-B17F-117F9A9753CB}" destId="{3E91CEC3-91B4-4B7D-8E7C-0BA2B4F96005}" srcOrd="0" destOrd="0" parTransId="{D5995F57-215A-47CA-9CFE-C0B53525D907}" sibTransId="{CBF8D975-4814-4E5C-A51D-CD41BA958BD4}"/>
-    <dgm:cxn modelId="{952B38CF-45ED-4DE6-827A-B019F41CE191}" type="presOf" srcId="{21C2E492-0A59-429A-B17F-117F9A9753CB}" destId="{C86A0D88-C1F9-498C-A780-FCE487647AE3}" srcOrd="0" destOrd="0" presId="urn:microsoft.com/office/officeart/2005/8/layout/vList5"/>
-    <dgm:cxn modelId="{68F99B7D-90F2-4A11-AB79-5DD0CAA79830}" type="presOf" srcId="{BCC996C9-1420-4588-A6EA-FC6515C05688}" destId="{5D0B5D6A-DA21-41B0-90E4-8E07C46A9ED5}" srcOrd="0" destOrd="0" presId="urn:microsoft.com/office/officeart/2005/8/layout/vList5"/>
-    <dgm:cxn modelId="{644EFBFD-829D-42B2-BA1A-455D68A0A3A3}" type="presOf" srcId="{9BCC1A64-3D69-422F-81C2-0DFE6D5C40DB}" destId="{1F4FCBF9-31B5-49E2-B07D-8554B1909E27}" srcOrd="0" destOrd="0" presId="urn:microsoft.com/office/officeart/2005/8/layout/vList5"/>
+    <dgm:cxn modelId="{F78481BB-97F9-48AC-B87C-3F365290F2D4}" type="presOf" srcId="{976251E2-04A9-4263-8A00-267BDA912C4E}" destId="{11519200-9EA7-4BCA-9D6E-335E0B132F17}" srcOrd="0" destOrd="0" presId="urn:microsoft.com/office/officeart/2005/8/layout/vList5"/>
+    <dgm:cxn modelId="{88999751-1E2F-4D0F-9CC0-E9C5706DD3FE}" type="presOf" srcId="{D2B5F688-E694-4F60-84F2-AF3862C34934}" destId="{E8C81914-2867-4B58-ACFB-3BFC5D53DF74}" srcOrd="0" destOrd="0" presId="urn:microsoft.com/office/officeart/2005/8/layout/vList5"/>
     <dgm:cxn modelId="{8ECD93D6-F597-41AB-86FC-00C78AC27372}" srcId="{976251E2-04A9-4263-8A00-267BDA912C4E}" destId="{9BCC1A64-3D69-422F-81C2-0DFE6D5C40DB}" srcOrd="4" destOrd="0" parTransId="{8D3D0401-F340-46F6-999F-D1072846BDE4}" sibTransId="{B5A2738C-3FC0-4D87-AFCF-E3D5822AC98E}"/>
-    <dgm:cxn modelId="{94F4F3F7-76D2-4CF4-8F12-CB0B088B9476}" type="presOf" srcId="{3E91CEC3-91B4-4B7D-8E7C-0BA2B4F96005}" destId="{FD9C0B90-73B4-4C24-A8CC-975CFFD7537B}" srcOrd="0" destOrd="0" presId="urn:microsoft.com/office/officeart/2005/8/layout/vList5"/>
+    <dgm:cxn modelId="{B501CD74-FE7E-4751-B6DD-54ACDDE97885}" type="presOf" srcId="{A0D86E6C-2981-48EC-9901-202E4FC182ED}" destId="{1BDABDA8-17BC-4F49-A978-7594BF85AAA9}" srcOrd="0" destOrd="0" presId="urn:microsoft.com/office/officeart/2005/8/layout/vList5"/>
     <dgm:cxn modelId="{614D990B-2B53-4C0F-8071-F5E9CA9EB852}" srcId="{976251E2-04A9-4263-8A00-267BDA912C4E}" destId="{55658C84-E387-44B9-99A8-504D27B2D40F}" srcOrd="5" destOrd="0" parTransId="{CDDB50D5-B286-4B63-AE0C-33C444A7BCE7}" sibTransId="{4FE617C6-DEE9-4DE2-B2F6-3FDB4003CA36}"/>
     <dgm:cxn modelId="{79A8F099-E95A-497E-A78A-3A57E366434F}" srcId="{59E6D78C-B749-4637-8124-B9D9652DE9EA}" destId="{3C32B176-43C4-4F12-9B0E-3F82F5B774B5}" srcOrd="0" destOrd="0" parTransId="{E344D565-BF73-408F-BA19-4D444DC531C1}" sibTransId="{861CEE04-8F45-4830-87E7-2783E4D6669D}"/>
     <dgm:cxn modelId="{88E301DC-518D-46A8-AA11-BC6AD98C516E}" srcId="{976251E2-04A9-4263-8A00-267BDA912C4E}" destId="{59E6D78C-B749-4637-8124-B9D9652DE9EA}" srcOrd="1" destOrd="0" parTransId="{82559320-1099-4069-8837-91CDE5CA4E76}" sibTransId="{257D2372-87FB-4CE6-91E8-DBF2BB36319A}"/>
     <dgm:cxn modelId="{FD41673E-C9AB-45D9-A171-ECFE8C93DB3F}" srcId="{D2B5F688-E694-4F60-84F2-AF3862C34934}" destId="{6EDF1A66-8B7C-40A5-832A-FA2F6B99E386}" srcOrd="0" destOrd="0" parTransId="{6E86D7EF-5779-4F4F-8E7B-2224FDC37FAB}" sibTransId="{BB2D9214-7170-4A66-8758-702AC5A83D0E}"/>
     <dgm:cxn modelId="{8AD31E84-1FDC-47E9-BE63-4AD6CD2FB480}" srcId="{9BCC1A64-3D69-422F-81C2-0DFE6D5C40DB}" destId="{A0D86E6C-2981-48EC-9901-202E4FC182ED}" srcOrd="0" destOrd="0" parTransId="{261241F0-2D0E-4F03-8C44-83BE8AC70D72}" sibTransId="{455479E7-ABE3-4E56-BFBB-6B73CDCE19E3}"/>
-    <dgm:cxn modelId="{61258289-1C5B-46DC-BEE0-D9B536A6A5B2}" type="presOf" srcId="{606B9183-B2B7-468C-AB3A-B86D1BD0D84F}" destId="{0FFFCC6D-8579-49B1-BF16-3F96A8B8E5AC}" srcOrd="0" destOrd="0" presId="urn:microsoft.com/office/officeart/2005/8/layout/vList5"/>
-    <dgm:cxn modelId="{CF2ED871-44B4-49A7-9E8D-9073C76AADEB}" type="presOf" srcId="{A0D86E6C-2981-48EC-9901-202E4FC182ED}" destId="{1BDABDA8-17BC-4F49-A978-7594BF85AAA9}" srcOrd="0" destOrd="0" presId="urn:microsoft.com/office/officeart/2005/8/layout/vList5"/>
     <dgm:cxn modelId="{568D8CC8-CDCF-4B3C-8F66-EF36DEA77E64}" srcId="{976251E2-04A9-4263-8A00-267BDA912C4E}" destId="{D2B5F688-E694-4F60-84F2-AF3862C34934}" srcOrd="3" destOrd="0" parTransId="{AF2ACD58-FF41-435E-8233-D9653E6BCE9C}" sibTransId="{56D73F4D-A014-41D2-87B3-EE0A169100BD}"/>
-    <dgm:cxn modelId="{5AE508F6-6728-433E-A78F-2A6FF13C92B5}" type="presOf" srcId="{D2B5F688-E694-4F60-84F2-AF3862C34934}" destId="{E8C81914-2867-4B58-ACFB-3BFC5D53DF74}" srcOrd="0" destOrd="0" presId="urn:microsoft.com/office/officeart/2005/8/layout/vList5"/>
-    <dgm:cxn modelId="{1D9D51A2-B45B-4A02-A048-E1057B928FDD}" type="presOf" srcId="{976251E2-04A9-4263-8A00-267BDA912C4E}" destId="{11519200-9EA7-4BCA-9D6E-335E0B132F17}" srcOrd="0" destOrd="0" presId="urn:microsoft.com/office/officeart/2005/8/layout/vList5"/>
-    <dgm:cxn modelId="{06536FAD-C317-4B1C-BED6-67BD032C2C44}" type="presOf" srcId="{59E6D78C-B749-4637-8124-B9D9652DE9EA}" destId="{18E99E2C-F5E3-4720-A7F5-5DFA5B3FF849}" srcOrd="0" destOrd="0" presId="urn:microsoft.com/office/officeart/2005/8/layout/vList5"/>
-    <dgm:cxn modelId="{3C59FC8F-0418-4B63-B934-C5988EBD37BE}" type="presOf" srcId="{3C32B176-43C4-4F12-9B0E-3F82F5B774B5}" destId="{01AF2D0A-87C1-4EAE-B995-6C6A5B93CB02}" srcOrd="0" destOrd="0" presId="urn:microsoft.com/office/officeart/2005/8/layout/vList5"/>
-    <dgm:cxn modelId="{60642D2F-4E08-426A-BDED-C8FCD1314B22}" type="presOf" srcId="{AF883CB8-8AFA-42BA-AD15-20440DE2E7A4}" destId="{28FAAE43-F607-4542-A198-881D7EEEBE2B}" srcOrd="0" destOrd="0" presId="urn:microsoft.com/office/officeart/2005/8/layout/vList5"/>
-    <dgm:cxn modelId="{C06F9390-6C31-496C-8D7F-3A0E3D92C202}" type="presParOf" srcId="{11519200-9EA7-4BCA-9D6E-335E0B132F17}" destId="{EE9F3438-EF6F-44AF-AB10-8D12ADA6ED41}" srcOrd="0" destOrd="0" presId="urn:microsoft.com/office/officeart/2005/8/layout/vList5"/>
-    <dgm:cxn modelId="{2382B72F-F3EC-4999-B296-C27D78C418B5}" type="presParOf" srcId="{EE9F3438-EF6F-44AF-AB10-8D12ADA6ED41}" destId="{C86A0D88-C1F9-498C-A780-FCE487647AE3}" srcOrd="0" destOrd="0" presId="urn:microsoft.com/office/officeart/2005/8/layout/vList5"/>
-    <dgm:cxn modelId="{E3D0742B-D6E6-42EB-91BE-6676AEEEC7F7}" type="presParOf" srcId="{EE9F3438-EF6F-44AF-AB10-8D12ADA6ED41}" destId="{FD9C0B90-73B4-4C24-A8CC-975CFFD7537B}" srcOrd="1" destOrd="0" presId="urn:microsoft.com/office/officeart/2005/8/layout/vList5"/>
-    <dgm:cxn modelId="{30AA3FEB-BA68-42F4-B0C3-A346A2C0DDE4}" type="presParOf" srcId="{11519200-9EA7-4BCA-9D6E-335E0B132F17}" destId="{4FB2D8F6-4F47-4A0A-85CC-60FB83DB6BBB}" srcOrd="1" destOrd="0" presId="urn:microsoft.com/office/officeart/2005/8/layout/vList5"/>
-    <dgm:cxn modelId="{89A59D59-A324-4149-912E-33B4AED9A9CA}" type="presParOf" srcId="{11519200-9EA7-4BCA-9D6E-335E0B132F17}" destId="{0B9DADBC-706C-43ED-A9BD-E11F40297E12}" srcOrd="2" destOrd="0" presId="urn:microsoft.com/office/officeart/2005/8/layout/vList5"/>
-    <dgm:cxn modelId="{5ECAB982-7605-423B-A2F6-7F339E56CBE0}" type="presParOf" srcId="{0B9DADBC-706C-43ED-A9BD-E11F40297E12}" destId="{18E99E2C-F5E3-4720-A7F5-5DFA5B3FF849}" srcOrd="0" destOrd="0" presId="urn:microsoft.com/office/officeart/2005/8/layout/vList5"/>
-    <dgm:cxn modelId="{E8D294C3-EC32-48EB-868E-F04466F42CD8}" type="presParOf" srcId="{0B9DADBC-706C-43ED-A9BD-E11F40297E12}" destId="{01AF2D0A-87C1-4EAE-B995-6C6A5B93CB02}" srcOrd="1" destOrd="0" presId="urn:microsoft.com/office/officeart/2005/8/layout/vList5"/>
-    <dgm:cxn modelId="{CC21FD41-8C51-4BE1-8A69-345FE3C3E0B2}" type="presParOf" srcId="{11519200-9EA7-4BCA-9D6E-335E0B132F17}" destId="{D3328E04-8FEB-4C07-BE38-6495A05B4709}" srcOrd="3" destOrd="0" presId="urn:microsoft.com/office/officeart/2005/8/layout/vList5"/>
-    <dgm:cxn modelId="{7713BB82-48FE-48FA-A429-34283CB2E7B9}" type="presParOf" srcId="{11519200-9EA7-4BCA-9D6E-335E0B132F17}" destId="{AFADCB86-1D73-4AFC-B19C-ACB36534F2E6}" srcOrd="4" destOrd="0" presId="urn:microsoft.com/office/officeart/2005/8/layout/vList5"/>
-    <dgm:cxn modelId="{EC97A901-C7A2-480A-93E0-CF7C6DA0B4C9}" type="presParOf" srcId="{AFADCB86-1D73-4AFC-B19C-ACB36534F2E6}" destId="{5D0B5D6A-DA21-41B0-90E4-8E07C46A9ED5}" srcOrd="0" destOrd="0" presId="urn:microsoft.com/office/officeart/2005/8/layout/vList5"/>
-    <dgm:cxn modelId="{39AF5184-3611-4E67-93AD-3C56475A8D75}" type="presParOf" srcId="{AFADCB86-1D73-4AFC-B19C-ACB36534F2E6}" destId="{0FFFCC6D-8579-49B1-BF16-3F96A8B8E5AC}" srcOrd="1" destOrd="0" presId="urn:microsoft.com/office/officeart/2005/8/layout/vList5"/>
-    <dgm:cxn modelId="{7944D279-BC52-4062-815F-929F1604DB6A}" type="presParOf" srcId="{11519200-9EA7-4BCA-9D6E-335E0B132F17}" destId="{E96518AF-08A1-49AB-AD12-69D10711E1EF}" srcOrd="5" destOrd="0" presId="urn:microsoft.com/office/officeart/2005/8/layout/vList5"/>
-    <dgm:cxn modelId="{523FB3B0-F9A5-431B-A34C-59DEF540FB2C}" type="presParOf" srcId="{11519200-9EA7-4BCA-9D6E-335E0B132F17}" destId="{19A91993-CC91-4A20-B6D8-6A170252C79A}" srcOrd="6" destOrd="0" presId="urn:microsoft.com/office/officeart/2005/8/layout/vList5"/>
-    <dgm:cxn modelId="{461588C4-036A-49FA-A646-7A32C22A5993}" type="presParOf" srcId="{19A91993-CC91-4A20-B6D8-6A170252C79A}" destId="{E8C81914-2867-4B58-ACFB-3BFC5D53DF74}" srcOrd="0" destOrd="0" presId="urn:microsoft.com/office/officeart/2005/8/layout/vList5"/>
-    <dgm:cxn modelId="{896A4832-5E7C-4A9F-BDCD-1EFB03B2218E}" type="presParOf" srcId="{19A91993-CC91-4A20-B6D8-6A170252C79A}" destId="{3D825DEC-A7D5-4222-8FEA-AE0AA1891CE5}" srcOrd="1" destOrd="0" presId="urn:microsoft.com/office/officeart/2005/8/layout/vList5"/>
-    <dgm:cxn modelId="{8F32D458-B5BE-4B33-96A4-1AC027E631AE}" type="presParOf" srcId="{11519200-9EA7-4BCA-9D6E-335E0B132F17}" destId="{24046502-6661-489A-BE13-5F16B8D7CCB4}" srcOrd="7" destOrd="0" presId="urn:microsoft.com/office/officeart/2005/8/layout/vList5"/>
-    <dgm:cxn modelId="{3A9C52BB-02F6-467E-814E-F572E2C827CF}" type="presParOf" srcId="{11519200-9EA7-4BCA-9D6E-335E0B132F17}" destId="{78190CC4-CFF8-45AD-8824-E94E02DD18A3}" srcOrd="8" destOrd="0" presId="urn:microsoft.com/office/officeart/2005/8/layout/vList5"/>
-    <dgm:cxn modelId="{631F4824-2C95-4B92-83F6-FC367831E819}" type="presParOf" srcId="{78190CC4-CFF8-45AD-8824-E94E02DD18A3}" destId="{1F4FCBF9-31B5-49E2-B07D-8554B1909E27}" srcOrd="0" destOrd="0" presId="urn:microsoft.com/office/officeart/2005/8/layout/vList5"/>
-    <dgm:cxn modelId="{B59F7640-D46B-4151-9A84-DA2687FD1050}" type="presParOf" srcId="{78190CC4-CFF8-45AD-8824-E94E02DD18A3}" destId="{1BDABDA8-17BC-4F49-A978-7594BF85AAA9}" srcOrd="1" destOrd="0" presId="urn:microsoft.com/office/officeart/2005/8/layout/vList5"/>
-    <dgm:cxn modelId="{D2E236EA-6F7A-4BCF-A639-42B70056D4C2}" type="presParOf" srcId="{11519200-9EA7-4BCA-9D6E-335E0B132F17}" destId="{84A09EBF-D03D-476F-9682-5001709F6E72}" srcOrd="9" destOrd="0" presId="urn:microsoft.com/office/officeart/2005/8/layout/vList5"/>
-    <dgm:cxn modelId="{1BDEFBF5-6275-4421-A45C-6AD83D195623}" type="presParOf" srcId="{11519200-9EA7-4BCA-9D6E-335E0B132F17}" destId="{5F1E930D-7682-409F-AB64-5794A3EB8679}" srcOrd="10" destOrd="0" presId="urn:microsoft.com/office/officeart/2005/8/layout/vList5"/>
-    <dgm:cxn modelId="{FE3CCA5C-FB67-4392-B9BB-49E67E778FBB}" type="presParOf" srcId="{5F1E930D-7682-409F-AB64-5794A3EB8679}" destId="{CF2CE30B-1588-47E0-913F-3537EEBDC4F1}" srcOrd="0" destOrd="0" presId="urn:microsoft.com/office/officeart/2005/8/layout/vList5"/>
-    <dgm:cxn modelId="{A3B9430E-A036-4983-AD8C-CE2EBF44C6F4}" type="presParOf" srcId="{5F1E930D-7682-409F-AB64-5794A3EB8679}" destId="{28FAAE43-F607-4542-A198-881D7EEEBE2B}" srcOrd="1" destOrd="0" presId="urn:microsoft.com/office/officeart/2005/8/layout/vList5"/>
+    <dgm:cxn modelId="{75F216FF-F698-4846-8555-159CCB72C213}" type="presOf" srcId="{BCC996C9-1420-4588-A6EA-FC6515C05688}" destId="{5D0B5D6A-DA21-41B0-90E4-8E07C46A9ED5}" srcOrd="0" destOrd="0" presId="urn:microsoft.com/office/officeart/2005/8/layout/vList5"/>
+    <dgm:cxn modelId="{F25D5E38-EB8A-4C34-8100-C61CCCD46A91}" type="presOf" srcId="{3C32B176-43C4-4F12-9B0E-3F82F5B774B5}" destId="{01AF2D0A-87C1-4EAE-B995-6C6A5B93CB02}" srcOrd="0" destOrd="0" presId="urn:microsoft.com/office/officeart/2005/8/layout/vList5"/>
+    <dgm:cxn modelId="{F0C1B914-AA0A-47D7-B0D3-456A4777D371}" type="presOf" srcId="{6EDF1A66-8B7C-40A5-832A-FA2F6B99E386}" destId="{3D825DEC-A7D5-4222-8FEA-AE0AA1891CE5}" srcOrd="0" destOrd="0" presId="urn:microsoft.com/office/officeart/2005/8/layout/vList5"/>
+    <dgm:cxn modelId="{7D55816A-2996-4CBA-8F9F-E85CC3D70A11}" type="presOf" srcId="{3E91CEC3-91B4-4B7D-8E7C-0BA2B4F96005}" destId="{FD9C0B90-73B4-4C24-A8CC-975CFFD7537B}" srcOrd="0" destOrd="0" presId="urn:microsoft.com/office/officeart/2005/8/layout/vList5"/>
+    <dgm:cxn modelId="{F9D452BC-618F-414B-B25D-E8482EA709D9}" type="presOf" srcId="{59E6D78C-B749-4637-8124-B9D9652DE9EA}" destId="{18E99E2C-F5E3-4720-A7F5-5DFA5B3FF849}" srcOrd="0" destOrd="0" presId="urn:microsoft.com/office/officeart/2005/8/layout/vList5"/>
+    <dgm:cxn modelId="{FEA49DAC-B6CD-4B25-801D-13E08F7290AB}" type="presParOf" srcId="{11519200-9EA7-4BCA-9D6E-335E0B132F17}" destId="{EE9F3438-EF6F-44AF-AB10-8D12ADA6ED41}" srcOrd="0" destOrd="0" presId="urn:microsoft.com/office/officeart/2005/8/layout/vList5"/>
+    <dgm:cxn modelId="{8F7E4C44-8522-4ABA-800E-4AA993CA2599}" type="presParOf" srcId="{EE9F3438-EF6F-44AF-AB10-8D12ADA6ED41}" destId="{C86A0D88-C1F9-498C-A780-FCE487647AE3}" srcOrd="0" destOrd="0" presId="urn:microsoft.com/office/officeart/2005/8/layout/vList5"/>
+    <dgm:cxn modelId="{54E1B284-D34A-477D-80BC-77EDB6A798BC}" type="presParOf" srcId="{EE9F3438-EF6F-44AF-AB10-8D12ADA6ED41}" destId="{FD9C0B90-73B4-4C24-A8CC-975CFFD7537B}" srcOrd="1" destOrd="0" presId="urn:microsoft.com/office/officeart/2005/8/layout/vList5"/>
+    <dgm:cxn modelId="{725F98E4-0481-48C6-B0DD-4E6E7A5934FF}" type="presParOf" srcId="{11519200-9EA7-4BCA-9D6E-335E0B132F17}" destId="{4FB2D8F6-4F47-4A0A-85CC-60FB83DB6BBB}" srcOrd="1" destOrd="0" presId="urn:microsoft.com/office/officeart/2005/8/layout/vList5"/>
+    <dgm:cxn modelId="{B89FD28C-F796-48A6-B293-3A3B290D89F6}" type="presParOf" srcId="{11519200-9EA7-4BCA-9D6E-335E0B132F17}" destId="{0B9DADBC-706C-43ED-A9BD-E11F40297E12}" srcOrd="2" destOrd="0" presId="urn:microsoft.com/office/officeart/2005/8/layout/vList5"/>
+    <dgm:cxn modelId="{653B805E-5C26-4B2C-B67A-E04C7C3558A1}" type="presParOf" srcId="{0B9DADBC-706C-43ED-A9BD-E11F40297E12}" destId="{18E99E2C-F5E3-4720-A7F5-5DFA5B3FF849}" srcOrd="0" destOrd="0" presId="urn:microsoft.com/office/officeart/2005/8/layout/vList5"/>
+    <dgm:cxn modelId="{1EB1F056-105E-4D3F-A6C0-4801C002C3BC}" type="presParOf" srcId="{0B9DADBC-706C-43ED-A9BD-E11F40297E12}" destId="{01AF2D0A-87C1-4EAE-B995-6C6A5B93CB02}" srcOrd="1" destOrd="0" presId="urn:microsoft.com/office/officeart/2005/8/layout/vList5"/>
+    <dgm:cxn modelId="{E511FECA-C84A-4B3C-BFC9-75A504A52A17}" type="presParOf" srcId="{11519200-9EA7-4BCA-9D6E-335E0B132F17}" destId="{D3328E04-8FEB-4C07-BE38-6495A05B4709}" srcOrd="3" destOrd="0" presId="urn:microsoft.com/office/officeart/2005/8/layout/vList5"/>
+    <dgm:cxn modelId="{B8E72736-0E0F-4711-AAAF-609F66095A52}" type="presParOf" srcId="{11519200-9EA7-4BCA-9D6E-335E0B132F17}" destId="{AFADCB86-1D73-4AFC-B19C-ACB36534F2E6}" srcOrd="4" destOrd="0" presId="urn:microsoft.com/office/officeart/2005/8/layout/vList5"/>
+    <dgm:cxn modelId="{D6C4B9E1-1AFA-42A2-B2D1-91DD8FE599CA}" type="presParOf" srcId="{AFADCB86-1D73-4AFC-B19C-ACB36534F2E6}" destId="{5D0B5D6A-DA21-41B0-90E4-8E07C46A9ED5}" srcOrd="0" destOrd="0" presId="urn:microsoft.com/office/officeart/2005/8/layout/vList5"/>
+    <dgm:cxn modelId="{1DC08BA2-5932-41EB-9C05-D1CA47DFFEFA}" type="presParOf" srcId="{AFADCB86-1D73-4AFC-B19C-ACB36534F2E6}" destId="{0FFFCC6D-8579-49B1-BF16-3F96A8B8E5AC}" srcOrd="1" destOrd="0" presId="urn:microsoft.com/office/officeart/2005/8/layout/vList5"/>
+    <dgm:cxn modelId="{0CADE0D8-6205-4B00-A792-DA6D9F6001E8}" type="presParOf" srcId="{11519200-9EA7-4BCA-9D6E-335E0B132F17}" destId="{E96518AF-08A1-49AB-AD12-69D10711E1EF}" srcOrd="5" destOrd="0" presId="urn:microsoft.com/office/officeart/2005/8/layout/vList5"/>
+    <dgm:cxn modelId="{F66EA481-38A3-45B6-92D8-C47D70AC7159}" type="presParOf" srcId="{11519200-9EA7-4BCA-9D6E-335E0B132F17}" destId="{19A91993-CC91-4A20-B6D8-6A170252C79A}" srcOrd="6" destOrd="0" presId="urn:microsoft.com/office/officeart/2005/8/layout/vList5"/>
+    <dgm:cxn modelId="{BB604BDB-1C3B-421E-AEE2-BD090C801905}" type="presParOf" srcId="{19A91993-CC91-4A20-B6D8-6A170252C79A}" destId="{E8C81914-2867-4B58-ACFB-3BFC5D53DF74}" srcOrd="0" destOrd="0" presId="urn:microsoft.com/office/officeart/2005/8/layout/vList5"/>
+    <dgm:cxn modelId="{2A5B8290-98DE-4EF1-957C-9413B5D6736B}" type="presParOf" srcId="{19A91993-CC91-4A20-B6D8-6A170252C79A}" destId="{3D825DEC-A7D5-4222-8FEA-AE0AA1891CE5}" srcOrd="1" destOrd="0" presId="urn:microsoft.com/office/officeart/2005/8/layout/vList5"/>
+    <dgm:cxn modelId="{E873105A-CFC4-49CF-8783-733799D5E4EE}" type="presParOf" srcId="{11519200-9EA7-4BCA-9D6E-335E0B132F17}" destId="{24046502-6661-489A-BE13-5F16B8D7CCB4}" srcOrd="7" destOrd="0" presId="urn:microsoft.com/office/officeart/2005/8/layout/vList5"/>
+    <dgm:cxn modelId="{1BDBF7B5-7D2D-430E-AD2E-369B913BCCD7}" type="presParOf" srcId="{11519200-9EA7-4BCA-9D6E-335E0B132F17}" destId="{78190CC4-CFF8-45AD-8824-E94E02DD18A3}" srcOrd="8" destOrd="0" presId="urn:microsoft.com/office/officeart/2005/8/layout/vList5"/>
+    <dgm:cxn modelId="{C39CCDC2-BFC5-4202-B049-D12D18B16E97}" type="presParOf" srcId="{78190CC4-CFF8-45AD-8824-E94E02DD18A3}" destId="{1F4FCBF9-31B5-49E2-B07D-8554B1909E27}" srcOrd="0" destOrd="0" presId="urn:microsoft.com/office/officeart/2005/8/layout/vList5"/>
+    <dgm:cxn modelId="{B5EA12EC-16F7-4AE9-87A3-584A37889FA4}" type="presParOf" srcId="{78190CC4-CFF8-45AD-8824-E94E02DD18A3}" destId="{1BDABDA8-17BC-4F49-A978-7594BF85AAA9}" srcOrd="1" destOrd="0" presId="urn:microsoft.com/office/officeart/2005/8/layout/vList5"/>
+    <dgm:cxn modelId="{21368E24-21DA-4569-901E-74BF931E69A8}" type="presParOf" srcId="{11519200-9EA7-4BCA-9D6E-335E0B132F17}" destId="{84A09EBF-D03D-476F-9682-5001709F6E72}" srcOrd="9" destOrd="0" presId="urn:microsoft.com/office/officeart/2005/8/layout/vList5"/>
+    <dgm:cxn modelId="{30128636-2536-4BED-A6DA-414725448297}" type="presParOf" srcId="{11519200-9EA7-4BCA-9D6E-335E0B132F17}" destId="{5F1E930D-7682-409F-AB64-5794A3EB8679}" srcOrd="10" destOrd="0" presId="urn:microsoft.com/office/officeart/2005/8/layout/vList5"/>
+    <dgm:cxn modelId="{EBDE9537-C950-414B-8979-4AACE662B761}" type="presParOf" srcId="{5F1E930D-7682-409F-AB64-5794A3EB8679}" destId="{CF2CE30B-1588-47E0-913F-3537EEBDC4F1}" srcOrd="0" destOrd="0" presId="urn:microsoft.com/office/officeart/2005/8/layout/vList5"/>
+    <dgm:cxn modelId="{DA08CF1F-754D-4D11-9C83-6DACA09AE5FC}" type="presParOf" srcId="{5F1E930D-7682-409F-AB64-5794A3EB8679}" destId="{28FAAE43-F607-4542-A198-881D7EEEBE2B}" srcOrd="1" destOrd="0" presId="urn:microsoft.com/office/officeart/2005/8/layout/vList5"/>
   </dgm:cxnLst>
   <dgm:bg/>
   <dgm:whole/>
@@ -48853,94 +48967,94 @@
     </dgm:pt>
   </dgm:ptLst>
   <dgm:cxnLst>
-    <dgm:cxn modelId="{431A9AC3-BE23-43A4-8778-1FE2959F52D3}" type="presOf" srcId="{3ED04A44-12D6-4525-B6D4-35C6D0453C92}" destId="{22C7FE2A-EBB2-4E58-B759-1DEBFF0F0CF9}" srcOrd="0" destOrd="0" presId="urn:microsoft.com/office/officeart/2005/8/layout/vList5"/>
+    <dgm:cxn modelId="{D615F19F-C14B-49AC-8705-890588A1223E}" srcId="{A8F53E3C-573B-4E42-877E-E43D2DDC78AD}" destId="{B2BA3629-A2D5-4C76-8286-62E4E9AF1C13}" srcOrd="0" destOrd="0" parTransId="{716B9DC9-5281-4E76-A0E4-6F126278A22A}" sibTransId="{179E6D1B-566A-4F11-99A2-EAEF043237CC}"/>
+    <dgm:cxn modelId="{DBC1F59C-09A2-4661-8065-3831860A794F}" srcId="{976251E2-04A9-4263-8A00-267BDA912C4E}" destId="{FCF41B2A-3842-466B-B6D8-6F6DC495A848}" srcOrd="10" destOrd="0" parTransId="{10CEF8EF-28FD-4023-993C-0E698E871E0E}" sibTransId="{6BD6C5D1-554D-4A42-9D2B-443940C48746}"/>
+    <dgm:cxn modelId="{D3B956BA-486D-464E-8230-E796904A1860}" type="presOf" srcId="{9BCC1A64-3D69-422F-81C2-0DFE6D5C40DB}" destId="{1F4FCBF9-31B5-49E2-B07D-8554B1909E27}" srcOrd="0" destOrd="0" presId="urn:microsoft.com/office/officeart/2005/8/layout/vList5"/>
+    <dgm:cxn modelId="{3D6F962D-3249-4AA0-AE59-481A74B4C185}" type="presOf" srcId="{3C32B176-43C4-4F12-9B0E-3F82F5B774B5}" destId="{01AF2D0A-87C1-4EAE-B995-6C6A5B93CB02}" srcOrd="0" destOrd="0" presId="urn:microsoft.com/office/officeart/2005/8/layout/vList5"/>
+    <dgm:cxn modelId="{0D82DA47-E1D1-4D9A-9816-85EC13AE5C59}" srcId="{55658C84-E387-44B9-99A8-504D27B2D40F}" destId="{AF883CB8-8AFA-42BA-AD15-20440DE2E7A4}" srcOrd="0" destOrd="0" parTransId="{97E9C991-60B8-4697-BFE3-2647D23D7AAE}" sibTransId="{CA5455E1-0860-497F-AA1C-B66BE8EC8855}"/>
+    <dgm:cxn modelId="{45DF3F0B-34ED-45E5-84DD-78EAA5444370}" srcId="{21C2E492-0A59-429A-B17F-117F9A9753CB}" destId="{3E91CEC3-91B4-4B7D-8E7C-0BA2B4F96005}" srcOrd="0" destOrd="0" parTransId="{D5995F57-215A-47CA-9CFE-C0B53525D907}" sibTransId="{CBF8D975-4814-4E5C-A51D-CD41BA958BD4}"/>
+    <dgm:cxn modelId="{80D87D85-151E-41E7-A085-8C5CD95EA71C}" type="presOf" srcId="{3E91CEC3-91B4-4B7D-8E7C-0BA2B4F96005}" destId="{FD9C0B90-73B4-4C24-A8CC-975CFFD7537B}" srcOrd="0" destOrd="0" presId="urn:microsoft.com/office/officeart/2005/8/layout/vList5"/>
+    <dgm:cxn modelId="{52CA2136-A4E6-4689-8CDB-10272989CAFC}" type="presOf" srcId="{BCC996C9-1420-4588-A6EA-FC6515C05688}" destId="{5D0B5D6A-DA21-41B0-90E4-8E07C46A9ED5}" srcOrd="0" destOrd="0" presId="urn:microsoft.com/office/officeart/2005/8/layout/vList5"/>
     <dgm:cxn modelId="{CAC4EE56-AA97-46BD-830D-C4EA12F1A513}" srcId="{FC07AFFD-0C07-4A95-B0FA-CD27BA0D85AB}" destId="{3ED04A44-12D6-4525-B6D4-35C6D0453C92}" srcOrd="0" destOrd="0" parTransId="{51BB93DF-4A69-4747-80C7-46F23887C60F}" sibTransId="{4A92D8E8-2D74-413A-9FFF-16BF0668B4A8}"/>
-    <dgm:cxn modelId="{F9342F65-6386-4C1F-8462-84E5D8527BDA}" type="presOf" srcId="{3E91CEC3-91B4-4B7D-8E7C-0BA2B4F96005}" destId="{FD9C0B90-73B4-4C24-A8CC-975CFFD7537B}" srcOrd="0" destOrd="0" presId="urn:microsoft.com/office/officeart/2005/8/layout/vList5"/>
+    <dgm:cxn modelId="{3D662FCC-6EBB-4F60-BEF3-1E32E0A18493}" type="presOf" srcId="{5DD943BD-810A-4CE9-8F48-AA05AE1AAF7F}" destId="{F4B987E3-1756-4C0B-81BC-5D4FD46B4F2A}" srcOrd="0" destOrd="0" presId="urn:microsoft.com/office/officeart/2005/8/layout/vList5"/>
+    <dgm:cxn modelId="{4093DDD1-22D7-4A35-95A7-27BC398D02F7}" type="presOf" srcId="{FCF41B2A-3842-466B-B6D8-6F6DC495A848}" destId="{869DE273-415C-4E80-92D2-08079439F516}" srcOrd="0" destOrd="0" presId="urn:microsoft.com/office/officeart/2005/8/layout/vList5"/>
+    <dgm:cxn modelId="{51ED2620-634A-44B2-B502-60460AEBEF92}" srcId="{BCC996C9-1420-4588-A6EA-FC6515C05688}" destId="{606B9183-B2B7-468C-AB3A-B86D1BD0D84F}" srcOrd="0" destOrd="0" parTransId="{B80C6F0B-03E3-4583-A846-D77D78483241}" sibTransId="{810DD023-A592-41DE-A32C-A6DDF3DAB32F}"/>
+    <dgm:cxn modelId="{0610535F-25BE-4D3D-998F-C5831FDBDCF5}" type="presOf" srcId="{FC07AFFD-0C07-4A95-B0FA-CD27BA0D85AB}" destId="{D50E0E09-8F41-4488-9465-03AF43136D05}" srcOrd="0" destOrd="0" presId="urn:microsoft.com/office/officeart/2005/8/layout/vList5"/>
+    <dgm:cxn modelId="{88E301DC-518D-46A8-AA11-BC6AD98C516E}" srcId="{976251E2-04A9-4263-8A00-267BDA912C4E}" destId="{59E6D78C-B749-4637-8124-B9D9652DE9EA}" srcOrd="2" destOrd="0" parTransId="{82559320-1099-4069-8837-91CDE5CA4E76}" sibTransId="{257D2372-87FB-4CE6-91E8-DBF2BB36319A}"/>
+    <dgm:cxn modelId="{0AFC8F06-FDB3-4489-A725-CD2D0A284143}" srcId="{976251E2-04A9-4263-8A00-267BDA912C4E}" destId="{40A57BD4-23C9-45F6-B7B8-D100D70A2AC3}" srcOrd="7" destOrd="0" parTransId="{F0C64919-5D6F-4F87-9366-AED8B2888A55}" sibTransId="{23542288-C76B-463D-970A-8388FF7DCC05}"/>
+    <dgm:cxn modelId="{FF6F8E55-684D-4437-B9DF-1CB57210C845}" srcId="{976251E2-04A9-4263-8A00-267BDA912C4E}" destId="{FC07AFFD-0C07-4A95-B0FA-CD27BA0D85AB}" srcOrd="9" destOrd="0" parTransId="{AE6BE63B-EC6F-45C6-B201-953AD045B973}" sibTransId="{CB273E3F-90A8-4EE8-9847-0582BD78E123}"/>
+    <dgm:cxn modelId="{568D8CC8-CDCF-4B3C-8F66-EF36DEA77E64}" srcId="{976251E2-04A9-4263-8A00-267BDA912C4E}" destId="{D2B5F688-E694-4F60-84F2-AF3862C34934}" srcOrd="4" destOrd="0" parTransId="{AF2ACD58-FF41-435E-8233-D9653E6BCE9C}" sibTransId="{56D73F4D-A014-41D2-87B3-EE0A169100BD}"/>
+    <dgm:cxn modelId="{3A0CECED-D932-4AD5-9A7A-9E55433302E1}" type="presOf" srcId="{606B9183-B2B7-468C-AB3A-B86D1BD0D84F}" destId="{0FFFCC6D-8579-49B1-BF16-3F96A8B8E5AC}" srcOrd="0" destOrd="0" presId="urn:microsoft.com/office/officeart/2005/8/layout/vList5"/>
+    <dgm:cxn modelId="{CA2A36B3-952D-4E2D-BEB4-DECFC0363557}" type="presOf" srcId="{AF883CB8-8AFA-42BA-AD15-20440DE2E7A4}" destId="{28FAAE43-F607-4542-A198-881D7EEEBE2B}" srcOrd="0" destOrd="0" presId="urn:microsoft.com/office/officeart/2005/8/layout/vList5"/>
+    <dgm:cxn modelId="{32DCECAD-5BF0-42D6-AC00-A43E3C078D17}" srcId="{976251E2-04A9-4263-8A00-267BDA912C4E}" destId="{BCC996C9-1420-4588-A6EA-FC6515C05688}" srcOrd="3" destOrd="0" parTransId="{5B858E88-698D-4DC2-84B5-D801A60F152E}" sibTransId="{E07A8B4B-1013-4D82-82D0-EF3DE80E902F}"/>
+    <dgm:cxn modelId="{B0A3DF10-CF45-4BAF-9B78-F5287A8F7E5A}" type="presOf" srcId="{12F92D7B-E754-4316-9131-54C32AE446B9}" destId="{AE1F33C1-A95C-426D-9E30-F98B65877A15}" srcOrd="0" destOrd="0" presId="urn:microsoft.com/office/officeart/2005/8/layout/vList5"/>
+    <dgm:cxn modelId="{6126DED4-AF22-41EE-890B-80A90527E969}" type="presOf" srcId="{B2BA3629-A2D5-4C76-8286-62E4E9AF1C13}" destId="{39BCB55B-1078-42DE-B4A6-BE7851C244FD}" srcOrd="0" destOrd="0" presId="urn:microsoft.com/office/officeart/2005/8/layout/vList5"/>
+    <dgm:cxn modelId="{0BC2A079-29DD-4F4C-82DD-5127D0CAC457}" type="presOf" srcId="{40A57BD4-23C9-45F6-B7B8-D100D70A2AC3}" destId="{CFD8AAAB-5C1C-49FB-9793-8A735C3E224D}" srcOrd="0" destOrd="0" presId="urn:microsoft.com/office/officeart/2005/8/layout/vList5"/>
+    <dgm:cxn modelId="{614D990B-2B53-4C0F-8071-F5E9CA9EB852}" srcId="{976251E2-04A9-4263-8A00-267BDA912C4E}" destId="{55658C84-E387-44B9-99A8-504D27B2D40F}" srcOrd="6" destOrd="0" parTransId="{CDDB50D5-B286-4B63-AE0C-33C444A7BCE7}" sibTransId="{4FE617C6-DEE9-4DE2-B2F6-3FDB4003CA36}"/>
+    <dgm:cxn modelId="{8AD31E84-1FDC-47E9-BE63-4AD6CD2FB480}" srcId="{9BCC1A64-3D69-422F-81C2-0DFE6D5C40DB}" destId="{A0D86E6C-2981-48EC-9901-202E4FC182ED}" srcOrd="0" destOrd="0" parTransId="{261241F0-2D0E-4F03-8C44-83BE8AC70D72}" sibTransId="{455479E7-ABE3-4E56-BFBB-6B73CDCE19E3}"/>
+    <dgm:cxn modelId="{384096A1-1B2C-4CFE-B673-45C312EF38B5}" type="presOf" srcId="{D2B5F688-E694-4F60-84F2-AF3862C34934}" destId="{E8C81914-2867-4B58-ACFB-3BFC5D53DF74}" srcOrd="0" destOrd="0" presId="urn:microsoft.com/office/officeart/2005/8/layout/vList5"/>
+    <dgm:cxn modelId="{986D0BE2-6B9F-4DD0-BF3D-579DCF288641}" type="presOf" srcId="{55658C84-E387-44B9-99A8-504D27B2D40F}" destId="{CF2CE30B-1588-47E0-913F-3537EEBDC4F1}" srcOrd="0" destOrd="0" presId="urn:microsoft.com/office/officeart/2005/8/layout/vList5"/>
+    <dgm:cxn modelId="{9BF12149-ADF6-466F-9E49-BCD5455196DB}" type="presOf" srcId="{6EDF1A66-8B7C-40A5-832A-FA2F6B99E386}" destId="{3D825DEC-A7D5-4222-8FEA-AE0AA1891CE5}" srcOrd="0" destOrd="0" presId="urn:microsoft.com/office/officeart/2005/8/layout/vList5"/>
+    <dgm:cxn modelId="{548A8285-FC68-436E-BE28-E59A4218F73D}" srcId="{FCF41B2A-3842-466B-B6D8-6F6DC495A848}" destId="{6B764548-8FDB-4C2F-ADE2-21DB4F3F1D04}" srcOrd="0" destOrd="0" parTransId="{EE028AB0-F83E-4E21-A3A1-928D8FE597EA}" sibTransId="{9CA59731-EC61-4B25-BF7B-5A9E29767184}"/>
+    <dgm:cxn modelId="{8ECD93D6-F597-41AB-86FC-00C78AC27372}" srcId="{976251E2-04A9-4263-8A00-267BDA912C4E}" destId="{9BCC1A64-3D69-422F-81C2-0DFE6D5C40DB}" srcOrd="5" destOrd="0" parTransId="{8D3D0401-F340-46F6-999F-D1072846BDE4}" sibTransId="{B5A2738C-3FC0-4D87-AFCF-E3D5822AC98E}"/>
+    <dgm:cxn modelId="{A310B6D3-1F5D-43F9-B79F-ECA7510FDCA5}" type="presOf" srcId="{72C4FAF0-CC1D-463A-A299-AB5B2AAA164F}" destId="{68B9775C-ADEC-4AF1-9A60-DC6B4485FCF4}" srcOrd="0" destOrd="0" presId="urn:microsoft.com/office/officeart/2005/8/layout/vList5"/>
+    <dgm:cxn modelId="{D751A952-C61E-46B3-BED1-7E7437742537}" type="presOf" srcId="{A0D86E6C-2981-48EC-9901-202E4FC182ED}" destId="{1BDABDA8-17BC-4F49-A978-7594BF85AAA9}" srcOrd="0" destOrd="0" presId="urn:microsoft.com/office/officeart/2005/8/layout/vList5"/>
     <dgm:cxn modelId="{FAFD3247-8F45-4774-A554-2E1E28BA28B5}" srcId="{40A57BD4-23C9-45F6-B7B8-D100D70A2AC3}" destId="{5DD943BD-810A-4CE9-8F48-AA05AE1AAF7F}" srcOrd="0" destOrd="0" parTransId="{0C8A4CBF-A22B-4434-81FE-90886409E6FA}" sibTransId="{DC6FEA67-D531-46C2-A8B7-F21127F1286D}"/>
-    <dgm:cxn modelId="{B6CE01BA-8DF8-4B05-A1E1-3C320FA0F5AC}" type="presOf" srcId="{9BCC1A64-3D69-422F-81C2-0DFE6D5C40DB}" destId="{1F4FCBF9-31B5-49E2-B07D-8554B1909E27}" srcOrd="0" destOrd="0" presId="urn:microsoft.com/office/officeart/2005/8/layout/vList5"/>
-    <dgm:cxn modelId="{0A54B1E6-2679-4463-AF41-C72D2EF7637A}" type="presOf" srcId="{976251E2-04A9-4263-8A00-267BDA912C4E}" destId="{11519200-9EA7-4BCA-9D6E-335E0B132F17}" srcOrd="0" destOrd="0" presId="urn:microsoft.com/office/officeart/2005/8/layout/vList5"/>
-    <dgm:cxn modelId="{E0B8C984-D9DE-463E-A229-806FCE8CFAF0}" type="presOf" srcId="{A8F53E3C-573B-4E42-877E-E43D2DDC78AD}" destId="{2D6C104F-6F14-426D-B2D7-696B1DE16699}" srcOrd="0" destOrd="0" presId="urn:microsoft.com/office/officeart/2005/8/layout/vList5"/>
-    <dgm:cxn modelId="{88E301DC-518D-46A8-AA11-BC6AD98C516E}" srcId="{976251E2-04A9-4263-8A00-267BDA912C4E}" destId="{59E6D78C-B749-4637-8124-B9D9652DE9EA}" srcOrd="2" destOrd="0" parTransId="{82559320-1099-4069-8837-91CDE5CA4E76}" sibTransId="{257D2372-87FB-4CE6-91E8-DBF2BB36319A}"/>
-    <dgm:cxn modelId="{B9E99FC3-258E-41DC-9B63-4EAEB6F8F359}" type="presOf" srcId="{B2BA3629-A2D5-4C76-8286-62E4E9AF1C13}" destId="{39BCB55B-1078-42DE-B4A6-BE7851C244FD}" srcOrd="0" destOrd="0" presId="urn:microsoft.com/office/officeart/2005/8/layout/vList5"/>
-    <dgm:cxn modelId="{19B8B0E2-C6EA-4471-97F3-01E4D7390F1F}" type="presOf" srcId="{FC07AFFD-0C07-4A95-B0FA-CD27BA0D85AB}" destId="{D50E0E09-8F41-4488-9465-03AF43136D05}" srcOrd="0" destOrd="0" presId="urn:microsoft.com/office/officeart/2005/8/layout/vList5"/>
+    <dgm:cxn modelId="{8867DA3A-10CA-4526-8287-06681AC9FA0E}" srcId="{976251E2-04A9-4263-8A00-267BDA912C4E}" destId="{12F92D7B-E754-4316-9131-54C32AE446B9}" srcOrd="1" destOrd="0" parTransId="{2A17239B-DEB5-4AE7-BCE0-6071575E08E8}" sibTransId="{4651F23C-E303-4040-A456-7A92D48CD255}"/>
+    <dgm:cxn modelId="{FD41673E-C9AB-45D9-A171-ECFE8C93DB3F}" srcId="{D2B5F688-E694-4F60-84F2-AF3862C34934}" destId="{6EDF1A66-8B7C-40A5-832A-FA2F6B99E386}" srcOrd="0" destOrd="0" parTransId="{6E86D7EF-5779-4F4F-8E7B-2224FDC37FAB}" sibTransId="{BB2D9214-7170-4A66-8758-702AC5A83D0E}"/>
+    <dgm:cxn modelId="{02FD1774-A27A-49C7-83D7-83F4E92813AE}" srcId="{976251E2-04A9-4263-8A00-267BDA912C4E}" destId="{21C2E492-0A59-429A-B17F-117F9A9753CB}" srcOrd="0" destOrd="0" parTransId="{C3EB1336-FA4C-4A16-B905-DD79E32B677D}" sibTransId="{46BB35AB-F6E8-4DDA-9F87-92BC66A56C02}"/>
     <dgm:cxn modelId="{FBCBCB8E-D8B1-4463-8C72-DF20535CF6AD}" srcId="{976251E2-04A9-4263-8A00-267BDA912C4E}" destId="{A8F53E3C-573B-4E42-877E-E43D2DDC78AD}" srcOrd="8" destOrd="0" parTransId="{6ACA054C-059E-45BD-A1CF-3F4133A48D97}" sibTransId="{7DCBA5FB-8A11-434B-88DD-0F5ACF6D3B2E}"/>
-    <dgm:cxn modelId="{8867DA3A-10CA-4526-8287-06681AC9FA0E}" srcId="{976251E2-04A9-4263-8A00-267BDA912C4E}" destId="{12F92D7B-E754-4316-9131-54C32AE446B9}" srcOrd="1" destOrd="0" parTransId="{2A17239B-DEB5-4AE7-BCE0-6071575E08E8}" sibTransId="{4651F23C-E303-4040-A456-7A92D48CD255}"/>
-    <dgm:cxn modelId="{DBC1F59C-09A2-4661-8065-3831860A794F}" srcId="{976251E2-04A9-4263-8A00-267BDA912C4E}" destId="{FCF41B2A-3842-466B-B6D8-6F6DC495A848}" srcOrd="10" destOrd="0" parTransId="{10CEF8EF-28FD-4023-993C-0E698E871E0E}" sibTransId="{6BD6C5D1-554D-4A42-9D2B-443940C48746}"/>
-    <dgm:cxn modelId="{568D8CC8-CDCF-4B3C-8F66-EF36DEA77E64}" srcId="{976251E2-04A9-4263-8A00-267BDA912C4E}" destId="{D2B5F688-E694-4F60-84F2-AF3862C34934}" srcOrd="4" destOrd="0" parTransId="{AF2ACD58-FF41-435E-8233-D9653E6BCE9C}" sibTransId="{56D73F4D-A014-41D2-87B3-EE0A169100BD}"/>
-    <dgm:cxn modelId="{05C8CFDF-AA85-4931-8B44-A050F1C76969}" type="presOf" srcId="{6EDF1A66-8B7C-40A5-832A-FA2F6B99E386}" destId="{3D825DEC-A7D5-4222-8FEA-AE0AA1891CE5}" srcOrd="0" destOrd="0" presId="urn:microsoft.com/office/officeart/2005/8/layout/vList5"/>
-    <dgm:cxn modelId="{614D990B-2B53-4C0F-8071-F5E9CA9EB852}" srcId="{976251E2-04A9-4263-8A00-267BDA912C4E}" destId="{55658C84-E387-44B9-99A8-504D27B2D40F}" srcOrd="6" destOrd="0" parTransId="{CDDB50D5-B286-4B63-AE0C-33C444A7BCE7}" sibTransId="{4FE617C6-DEE9-4DE2-B2F6-3FDB4003CA36}"/>
-    <dgm:cxn modelId="{80A0BCB7-CF76-45AA-B717-BB4A1307A4AB}" type="presOf" srcId="{59E6D78C-B749-4637-8124-B9D9652DE9EA}" destId="{18E99E2C-F5E3-4720-A7F5-5DFA5B3FF849}" srcOrd="0" destOrd="0" presId="urn:microsoft.com/office/officeart/2005/8/layout/vList5"/>
-    <dgm:cxn modelId="{CEE51A52-358F-4F18-AA24-A3B6E4525DA5}" type="presOf" srcId="{12F92D7B-E754-4316-9131-54C32AE446B9}" destId="{AE1F33C1-A95C-426D-9E30-F98B65877A15}" srcOrd="0" destOrd="0" presId="urn:microsoft.com/office/officeart/2005/8/layout/vList5"/>
-    <dgm:cxn modelId="{D1959A25-6FDB-4395-9A2A-133843739C97}" type="presOf" srcId="{72C4FAF0-CC1D-463A-A299-AB5B2AAA164F}" destId="{68B9775C-ADEC-4AF1-9A60-DC6B4485FCF4}" srcOrd="0" destOrd="0" presId="urn:microsoft.com/office/officeart/2005/8/layout/vList5"/>
-    <dgm:cxn modelId="{548A8285-FC68-436E-BE28-E59A4218F73D}" srcId="{FCF41B2A-3842-466B-B6D8-6F6DC495A848}" destId="{6B764548-8FDB-4C2F-ADE2-21DB4F3F1D04}" srcOrd="0" destOrd="0" parTransId="{EE028AB0-F83E-4E21-A3A1-928D8FE597EA}" sibTransId="{9CA59731-EC61-4B25-BF7B-5A9E29767184}"/>
+    <dgm:cxn modelId="{3B31FFF2-09D1-4AB8-BE05-108ABD411351}" type="presOf" srcId="{6B764548-8FDB-4C2F-ADE2-21DB4F3F1D04}" destId="{DAAB51CD-5F24-493F-90B5-FA1083CA7DF4}" srcOrd="0" destOrd="0" presId="urn:microsoft.com/office/officeart/2005/8/layout/vList5"/>
+    <dgm:cxn modelId="{11CA9ADF-20F6-40DF-858A-53513ABAB5F6}" srcId="{12F92D7B-E754-4316-9131-54C32AE446B9}" destId="{72C4FAF0-CC1D-463A-A299-AB5B2AAA164F}" srcOrd="0" destOrd="0" parTransId="{70EF3004-7028-4BFE-A50B-B465E6D6AE5D}" sibTransId="{7B80AAF6-B7A3-4C27-85CF-6E6E40E08716}"/>
     <dgm:cxn modelId="{79A8F099-E95A-497E-A78A-3A57E366434F}" srcId="{59E6D78C-B749-4637-8124-B9D9652DE9EA}" destId="{3C32B176-43C4-4F12-9B0E-3F82F5B774B5}" srcOrd="0" destOrd="0" parTransId="{E344D565-BF73-408F-BA19-4D444DC531C1}" sibTransId="{861CEE04-8F45-4830-87E7-2783E4D6669D}"/>
-    <dgm:cxn modelId="{0BE7001C-431B-4F12-9DA4-57F86F8D6D5F}" type="presOf" srcId="{5DD943BD-810A-4CE9-8F48-AA05AE1AAF7F}" destId="{F4B987E3-1756-4C0B-81BC-5D4FD46B4F2A}" srcOrd="0" destOrd="0" presId="urn:microsoft.com/office/officeart/2005/8/layout/vList5"/>
-    <dgm:cxn modelId="{32DCECAD-5BF0-42D6-AC00-A43E3C078D17}" srcId="{976251E2-04A9-4263-8A00-267BDA912C4E}" destId="{BCC996C9-1420-4588-A6EA-FC6515C05688}" srcOrd="3" destOrd="0" parTransId="{5B858E88-698D-4DC2-84B5-D801A60F152E}" sibTransId="{E07A8B4B-1013-4D82-82D0-EF3DE80E902F}"/>
-    <dgm:cxn modelId="{6A88C5D0-9AE4-4251-ACE7-84F4D39F3A48}" type="presOf" srcId="{FCF41B2A-3842-466B-B6D8-6F6DC495A848}" destId="{869DE273-415C-4E80-92D2-08079439F516}" srcOrd="0" destOrd="0" presId="urn:microsoft.com/office/officeart/2005/8/layout/vList5"/>
-    <dgm:cxn modelId="{11CA9ADF-20F6-40DF-858A-53513ABAB5F6}" srcId="{12F92D7B-E754-4316-9131-54C32AE446B9}" destId="{72C4FAF0-CC1D-463A-A299-AB5B2AAA164F}" srcOrd="0" destOrd="0" parTransId="{70EF3004-7028-4BFE-A50B-B465E6D6AE5D}" sibTransId="{7B80AAF6-B7A3-4C27-85CF-6E6E40E08716}"/>
-    <dgm:cxn modelId="{A4E875FF-7617-46DF-AAD0-249794526368}" type="presOf" srcId="{AF883CB8-8AFA-42BA-AD15-20440DE2E7A4}" destId="{28FAAE43-F607-4542-A198-881D7EEEBE2B}" srcOrd="0" destOrd="0" presId="urn:microsoft.com/office/officeart/2005/8/layout/vList5"/>
-    <dgm:cxn modelId="{01EBDA31-381B-428D-9D9C-E1BE154EB516}" type="presOf" srcId="{3C32B176-43C4-4F12-9B0E-3F82F5B774B5}" destId="{01AF2D0A-87C1-4EAE-B995-6C6A5B93CB02}" srcOrd="0" destOrd="0" presId="urn:microsoft.com/office/officeart/2005/8/layout/vList5"/>
-    <dgm:cxn modelId="{8ECD93D6-F597-41AB-86FC-00C78AC27372}" srcId="{976251E2-04A9-4263-8A00-267BDA912C4E}" destId="{9BCC1A64-3D69-422F-81C2-0DFE6D5C40DB}" srcOrd="5" destOrd="0" parTransId="{8D3D0401-F340-46F6-999F-D1072846BDE4}" sibTransId="{B5A2738C-3FC0-4D87-AFCF-E3D5822AC98E}"/>
-    <dgm:cxn modelId="{12F46858-9827-43A2-BC05-77D8A496178F}" type="presOf" srcId="{6B764548-8FDB-4C2F-ADE2-21DB4F3F1D04}" destId="{DAAB51CD-5F24-493F-90B5-FA1083CA7DF4}" srcOrd="0" destOrd="0" presId="urn:microsoft.com/office/officeart/2005/8/layout/vList5"/>
-    <dgm:cxn modelId="{D615F19F-C14B-49AC-8705-890588A1223E}" srcId="{A8F53E3C-573B-4E42-877E-E43D2DDC78AD}" destId="{B2BA3629-A2D5-4C76-8286-62E4E9AF1C13}" srcOrd="0" destOrd="0" parTransId="{716B9DC9-5281-4E76-A0E4-6F126278A22A}" sibTransId="{179E6D1B-566A-4F11-99A2-EAEF043237CC}"/>
-    <dgm:cxn modelId="{0D82DA47-E1D1-4D9A-9816-85EC13AE5C59}" srcId="{55658C84-E387-44B9-99A8-504D27B2D40F}" destId="{AF883CB8-8AFA-42BA-AD15-20440DE2E7A4}" srcOrd="0" destOrd="0" parTransId="{97E9C991-60B8-4697-BFE3-2647D23D7AAE}" sibTransId="{CA5455E1-0860-497F-AA1C-B66BE8EC8855}"/>
-    <dgm:cxn modelId="{BA34C868-FEF3-4A39-930E-E53C652ADAE2}" type="presOf" srcId="{40A57BD4-23C9-45F6-B7B8-D100D70A2AC3}" destId="{CFD8AAAB-5C1C-49FB-9793-8A735C3E224D}" srcOrd="0" destOrd="0" presId="urn:microsoft.com/office/officeart/2005/8/layout/vList5"/>
-    <dgm:cxn modelId="{53E65C6E-87DF-4587-807C-942385EFD8C9}" type="presOf" srcId="{55658C84-E387-44B9-99A8-504D27B2D40F}" destId="{CF2CE30B-1588-47E0-913F-3537EEBDC4F1}" srcOrd="0" destOrd="0" presId="urn:microsoft.com/office/officeart/2005/8/layout/vList5"/>
-    <dgm:cxn modelId="{FD41673E-C9AB-45D9-A171-ECFE8C93DB3F}" srcId="{D2B5F688-E694-4F60-84F2-AF3862C34934}" destId="{6EDF1A66-8B7C-40A5-832A-FA2F6B99E386}" srcOrd="0" destOrd="0" parTransId="{6E86D7EF-5779-4F4F-8E7B-2224FDC37FAB}" sibTransId="{BB2D9214-7170-4A66-8758-702AC5A83D0E}"/>
-    <dgm:cxn modelId="{477B9373-B7E9-4114-B405-1367C2832E2C}" type="presOf" srcId="{A0D86E6C-2981-48EC-9901-202E4FC182ED}" destId="{1BDABDA8-17BC-4F49-A978-7594BF85AAA9}" srcOrd="0" destOrd="0" presId="urn:microsoft.com/office/officeart/2005/8/layout/vList5"/>
-    <dgm:cxn modelId="{B5332FF4-614C-4BEE-B519-0A9101828BDD}" type="presOf" srcId="{BCC996C9-1420-4588-A6EA-FC6515C05688}" destId="{5D0B5D6A-DA21-41B0-90E4-8E07C46A9ED5}" srcOrd="0" destOrd="0" presId="urn:microsoft.com/office/officeart/2005/8/layout/vList5"/>
-    <dgm:cxn modelId="{8AD31E84-1FDC-47E9-BE63-4AD6CD2FB480}" srcId="{9BCC1A64-3D69-422F-81C2-0DFE6D5C40DB}" destId="{A0D86E6C-2981-48EC-9901-202E4FC182ED}" srcOrd="0" destOrd="0" parTransId="{261241F0-2D0E-4F03-8C44-83BE8AC70D72}" sibTransId="{455479E7-ABE3-4E56-BFBB-6B73CDCE19E3}"/>
-    <dgm:cxn modelId="{10F2EDE0-621E-4A88-A237-D030DB0ED749}" type="presOf" srcId="{606B9183-B2B7-468C-AB3A-B86D1BD0D84F}" destId="{0FFFCC6D-8579-49B1-BF16-3F96A8B8E5AC}" srcOrd="0" destOrd="0" presId="urn:microsoft.com/office/officeart/2005/8/layout/vList5"/>
-    <dgm:cxn modelId="{FF6F8E55-684D-4437-B9DF-1CB57210C845}" srcId="{976251E2-04A9-4263-8A00-267BDA912C4E}" destId="{FC07AFFD-0C07-4A95-B0FA-CD27BA0D85AB}" srcOrd="9" destOrd="0" parTransId="{AE6BE63B-EC6F-45C6-B201-953AD045B973}" sibTransId="{CB273E3F-90A8-4EE8-9847-0582BD78E123}"/>
-    <dgm:cxn modelId="{51ED2620-634A-44B2-B502-60460AEBEF92}" srcId="{BCC996C9-1420-4588-A6EA-FC6515C05688}" destId="{606B9183-B2B7-468C-AB3A-B86D1BD0D84F}" srcOrd="0" destOrd="0" parTransId="{B80C6F0B-03E3-4583-A846-D77D78483241}" sibTransId="{810DD023-A592-41DE-A32C-A6DDF3DAB32F}"/>
-    <dgm:cxn modelId="{0AFC8F06-FDB3-4489-A725-CD2D0A284143}" srcId="{976251E2-04A9-4263-8A00-267BDA912C4E}" destId="{40A57BD4-23C9-45F6-B7B8-D100D70A2AC3}" srcOrd="7" destOrd="0" parTransId="{F0C64919-5D6F-4F87-9366-AED8B2888A55}" sibTransId="{23542288-C76B-463D-970A-8388FF7DCC05}"/>
-    <dgm:cxn modelId="{45DF3F0B-34ED-45E5-84DD-78EAA5444370}" srcId="{21C2E492-0A59-429A-B17F-117F9A9753CB}" destId="{3E91CEC3-91B4-4B7D-8E7C-0BA2B4F96005}" srcOrd="0" destOrd="0" parTransId="{D5995F57-215A-47CA-9CFE-C0B53525D907}" sibTransId="{CBF8D975-4814-4E5C-A51D-CD41BA958BD4}"/>
-    <dgm:cxn modelId="{898F0578-2C62-430C-BFD5-8AB80CD09DD0}" type="presOf" srcId="{21C2E492-0A59-429A-B17F-117F9A9753CB}" destId="{C86A0D88-C1F9-498C-A780-FCE487647AE3}" srcOrd="0" destOrd="0" presId="urn:microsoft.com/office/officeart/2005/8/layout/vList5"/>
-    <dgm:cxn modelId="{02FD1774-A27A-49C7-83D7-83F4E92813AE}" srcId="{976251E2-04A9-4263-8A00-267BDA912C4E}" destId="{21C2E492-0A59-429A-B17F-117F9A9753CB}" srcOrd="0" destOrd="0" parTransId="{C3EB1336-FA4C-4A16-B905-DD79E32B677D}" sibTransId="{46BB35AB-F6E8-4DDA-9F87-92BC66A56C02}"/>
-    <dgm:cxn modelId="{7F9E2762-4FE9-41A1-BE7C-565794E26C88}" type="presOf" srcId="{D2B5F688-E694-4F60-84F2-AF3862C34934}" destId="{E8C81914-2867-4B58-ACFB-3BFC5D53DF74}" srcOrd="0" destOrd="0" presId="urn:microsoft.com/office/officeart/2005/8/layout/vList5"/>
-    <dgm:cxn modelId="{28FDE877-4F1C-4C89-B649-5DD449A52DF3}" type="presParOf" srcId="{11519200-9EA7-4BCA-9D6E-335E0B132F17}" destId="{EE9F3438-EF6F-44AF-AB10-8D12ADA6ED41}" srcOrd="0" destOrd="0" presId="urn:microsoft.com/office/officeart/2005/8/layout/vList5"/>
-    <dgm:cxn modelId="{576CA196-FDB9-409D-8B27-27F1CFA13F37}" type="presParOf" srcId="{EE9F3438-EF6F-44AF-AB10-8D12ADA6ED41}" destId="{C86A0D88-C1F9-498C-A780-FCE487647AE3}" srcOrd="0" destOrd="0" presId="urn:microsoft.com/office/officeart/2005/8/layout/vList5"/>
-    <dgm:cxn modelId="{2ED4215C-B29F-446C-A4D1-832DE3661EBD}" type="presParOf" srcId="{EE9F3438-EF6F-44AF-AB10-8D12ADA6ED41}" destId="{FD9C0B90-73B4-4C24-A8CC-975CFFD7537B}" srcOrd="1" destOrd="0" presId="urn:microsoft.com/office/officeart/2005/8/layout/vList5"/>
-    <dgm:cxn modelId="{E5697AD2-47FD-41AD-ACEF-09B272C649A3}" type="presParOf" srcId="{11519200-9EA7-4BCA-9D6E-335E0B132F17}" destId="{4FB2D8F6-4F47-4A0A-85CC-60FB83DB6BBB}" srcOrd="1" destOrd="0" presId="urn:microsoft.com/office/officeart/2005/8/layout/vList5"/>
-    <dgm:cxn modelId="{D1C53FA7-D368-404C-90AD-0E3675993B0A}" type="presParOf" srcId="{11519200-9EA7-4BCA-9D6E-335E0B132F17}" destId="{82C6F14C-171E-42F2-8F25-3F024D886FD6}" srcOrd="2" destOrd="0" presId="urn:microsoft.com/office/officeart/2005/8/layout/vList5"/>
-    <dgm:cxn modelId="{A926A8C1-4582-4C77-BDB3-BACDF6CCF79B}" type="presParOf" srcId="{82C6F14C-171E-42F2-8F25-3F024D886FD6}" destId="{AE1F33C1-A95C-426D-9E30-F98B65877A15}" srcOrd="0" destOrd="0" presId="urn:microsoft.com/office/officeart/2005/8/layout/vList5"/>
-    <dgm:cxn modelId="{6C3C52AE-FB26-4E14-B45B-15AFB36E7175}" type="presParOf" srcId="{82C6F14C-171E-42F2-8F25-3F024D886FD6}" destId="{68B9775C-ADEC-4AF1-9A60-DC6B4485FCF4}" srcOrd="1" destOrd="0" presId="urn:microsoft.com/office/officeart/2005/8/layout/vList5"/>
-    <dgm:cxn modelId="{1EFF24F1-FD52-478C-AA4D-C2863F445A69}" type="presParOf" srcId="{11519200-9EA7-4BCA-9D6E-335E0B132F17}" destId="{DC5BC372-E52D-482F-9B9A-1684A84C34FF}" srcOrd="3" destOrd="0" presId="urn:microsoft.com/office/officeart/2005/8/layout/vList5"/>
-    <dgm:cxn modelId="{C9A291F5-F33B-4032-A368-75D3F5B63D29}" type="presParOf" srcId="{11519200-9EA7-4BCA-9D6E-335E0B132F17}" destId="{0B9DADBC-706C-43ED-A9BD-E11F40297E12}" srcOrd="4" destOrd="0" presId="urn:microsoft.com/office/officeart/2005/8/layout/vList5"/>
-    <dgm:cxn modelId="{31A2DBA7-5AF9-41A3-804E-E59CE4CB867C}" type="presParOf" srcId="{0B9DADBC-706C-43ED-A9BD-E11F40297E12}" destId="{18E99E2C-F5E3-4720-A7F5-5DFA5B3FF849}" srcOrd="0" destOrd="0" presId="urn:microsoft.com/office/officeart/2005/8/layout/vList5"/>
-    <dgm:cxn modelId="{C483049F-78E6-4C24-BCD9-17AB054C99A4}" type="presParOf" srcId="{0B9DADBC-706C-43ED-A9BD-E11F40297E12}" destId="{01AF2D0A-87C1-4EAE-B995-6C6A5B93CB02}" srcOrd="1" destOrd="0" presId="urn:microsoft.com/office/officeart/2005/8/layout/vList5"/>
-    <dgm:cxn modelId="{B624284E-7B1C-4494-AD88-84ED8D7B955E}" type="presParOf" srcId="{11519200-9EA7-4BCA-9D6E-335E0B132F17}" destId="{D3328E04-8FEB-4C07-BE38-6495A05B4709}" srcOrd="5" destOrd="0" presId="urn:microsoft.com/office/officeart/2005/8/layout/vList5"/>
-    <dgm:cxn modelId="{64ACA3B1-20DC-4874-B71E-25CE445555B5}" type="presParOf" srcId="{11519200-9EA7-4BCA-9D6E-335E0B132F17}" destId="{AFADCB86-1D73-4AFC-B19C-ACB36534F2E6}" srcOrd="6" destOrd="0" presId="urn:microsoft.com/office/officeart/2005/8/layout/vList5"/>
-    <dgm:cxn modelId="{F047FE0D-B0A6-4499-9107-5EF6C6DC2183}" type="presParOf" srcId="{AFADCB86-1D73-4AFC-B19C-ACB36534F2E6}" destId="{5D0B5D6A-DA21-41B0-90E4-8E07C46A9ED5}" srcOrd="0" destOrd="0" presId="urn:microsoft.com/office/officeart/2005/8/layout/vList5"/>
-    <dgm:cxn modelId="{672A6BFF-6422-4698-9661-A26D68305B65}" type="presParOf" srcId="{AFADCB86-1D73-4AFC-B19C-ACB36534F2E6}" destId="{0FFFCC6D-8579-49B1-BF16-3F96A8B8E5AC}" srcOrd="1" destOrd="0" presId="urn:microsoft.com/office/officeart/2005/8/layout/vList5"/>
-    <dgm:cxn modelId="{6413EF5D-0963-467C-A3EC-027A168CA9AF}" type="presParOf" srcId="{11519200-9EA7-4BCA-9D6E-335E0B132F17}" destId="{E96518AF-08A1-49AB-AD12-69D10711E1EF}" srcOrd="7" destOrd="0" presId="urn:microsoft.com/office/officeart/2005/8/layout/vList5"/>
-    <dgm:cxn modelId="{BCD50F5C-13CC-4F1C-BD9C-DC27834CF63A}" type="presParOf" srcId="{11519200-9EA7-4BCA-9D6E-335E0B132F17}" destId="{19A91993-CC91-4A20-B6D8-6A170252C79A}" srcOrd="8" destOrd="0" presId="urn:microsoft.com/office/officeart/2005/8/layout/vList5"/>
-    <dgm:cxn modelId="{BE1F78CE-53F4-4484-93CC-6C18CCD342B0}" type="presParOf" srcId="{19A91993-CC91-4A20-B6D8-6A170252C79A}" destId="{E8C81914-2867-4B58-ACFB-3BFC5D53DF74}" srcOrd="0" destOrd="0" presId="urn:microsoft.com/office/officeart/2005/8/layout/vList5"/>
-    <dgm:cxn modelId="{146108B0-AFE2-4D93-8578-DBB694BA33F8}" type="presParOf" srcId="{19A91993-CC91-4A20-B6D8-6A170252C79A}" destId="{3D825DEC-A7D5-4222-8FEA-AE0AA1891CE5}" srcOrd="1" destOrd="0" presId="urn:microsoft.com/office/officeart/2005/8/layout/vList5"/>
-    <dgm:cxn modelId="{137BFC45-3DA4-470F-A82F-B78C5D96E9BC}" type="presParOf" srcId="{11519200-9EA7-4BCA-9D6E-335E0B132F17}" destId="{24046502-6661-489A-BE13-5F16B8D7CCB4}" srcOrd="9" destOrd="0" presId="urn:microsoft.com/office/officeart/2005/8/layout/vList5"/>
-    <dgm:cxn modelId="{6B3FEA79-7C46-4CBC-8755-D83F998BA358}" type="presParOf" srcId="{11519200-9EA7-4BCA-9D6E-335E0B132F17}" destId="{78190CC4-CFF8-45AD-8824-E94E02DD18A3}" srcOrd="10" destOrd="0" presId="urn:microsoft.com/office/officeart/2005/8/layout/vList5"/>
-    <dgm:cxn modelId="{A6B9F522-CD1F-4223-AD6A-871B19FAEF1B}" type="presParOf" srcId="{78190CC4-CFF8-45AD-8824-E94E02DD18A3}" destId="{1F4FCBF9-31B5-49E2-B07D-8554B1909E27}" srcOrd="0" destOrd="0" presId="urn:microsoft.com/office/officeart/2005/8/layout/vList5"/>
-    <dgm:cxn modelId="{D7AE959E-CCA6-467B-84A4-E2B7FE022BC7}" type="presParOf" srcId="{78190CC4-CFF8-45AD-8824-E94E02DD18A3}" destId="{1BDABDA8-17BC-4F49-A978-7594BF85AAA9}" srcOrd="1" destOrd="0" presId="urn:microsoft.com/office/officeart/2005/8/layout/vList5"/>
-    <dgm:cxn modelId="{3DC638F8-D573-40C3-86D3-AA5CFAC8FF9C}" type="presParOf" srcId="{11519200-9EA7-4BCA-9D6E-335E0B132F17}" destId="{84A09EBF-D03D-476F-9682-5001709F6E72}" srcOrd="11" destOrd="0" presId="urn:microsoft.com/office/officeart/2005/8/layout/vList5"/>
-    <dgm:cxn modelId="{70195CD4-53EE-4A76-AA81-7DC65BC30998}" type="presParOf" srcId="{11519200-9EA7-4BCA-9D6E-335E0B132F17}" destId="{5F1E930D-7682-409F-AB64-5794A3EB8679}" srcOrd="12" destOrd="0" presId="urn:microsoft.com/office/officeart/2005/8/layout/vList5"/>
-    <dgm:cxn modelId="{2E5B3FE2-617A-47F4-B204-8CAA3302F205}" type="presParOf" srcId="{5F1E930D-7682-409F-AB64-5794A3EB8679}" destId="{CF2CE30B-1588-47E0-913F-3537EEBDC4F1}" srcOrd="0" destOrd="0" presId="urn:microsoft.com/office/officeart/2005/8/layout/vList5"/>
-    <dgm:cxn modelId="{D43C1DD3-7A6B-440A-B4D0-2962650F55FF}" type="presParOf" srcId="{5F1E930D-7682-409F-AB64-5794A3EB8679}" destId="{28FAAE43-F607-4542-A198-881D7EEEBE2B}" srcOrd="1" destOrd="0" presId="urn:microsoft.com/office/officeart/2005/8/layout/vList5"/>
-    <dgm:cxn modelId="{0972FE75-410A-46DA-8FB9-8A9EE793D9F3}" type="presParOf" srcId="{11519200-9EA7-4BCA-9D6E-335E0B132F17}" destId="{E0AE67B8-D252-45EB-96F8-117E0C28C1D6}" srcOrd="13" destOrd="0" presId="urn:microsoft.com/office/officeart/2005/8/layout/vList5"/>
-    <dgm:cxn modelId="{7DE9A052-9D6A-49FF-B3BC-946DE868CA3A}" type="presParOf" srcId="{11519200-9EA7-4BCA-9D6E-335E0B132F17}" destId="{15CF8C9B-DCF1-446A-BA90-706F2CFCA4E1}" srcOrd="14" destOrd="0" presId="urn:microsoft.com/office/officeart/2005/8/layout/vList5"/>
-    <dgm:cxn modelId="{F4F565C3-8244-480A-A084-B055C456ADA7}" type="presParOf" srcId="{15CF8C9B-DCF1-446A-BA90-706F2CFCA4E1}" destId="{CFD8AAAB-5C1C-49FB-9793-8A735C3E224D}" srcOrd="0" destOrd="0" presId="urn:microsoft.com/office/officeart/2005/8/layout/vList5"/>
-    <dgm:cxn modelId="{9B358F87-040E-4481-BE56-CF844CE9EC07}" type="presParOf" srcId="{15CF8C9B-DCF1-446A-BA90-706F2CFCA4E1}" destId="{F4B987E3-1756-4C0B-81BC-5D4FD46B4F2A}" srcOrd="1" destOrd="0" presId="urn:microsoft.com/office/officeart/2005/8/layout/vList5"/>
-    <dgm:cxn modelId="{6FC022CB-545C-4DA2-8EB0-2FC9AD77D818}" type="presParOf" srcId="{11519200-9EA7-4BCA-9D6E-335E0B132F17}" destId="{E8EBF530-4F74-4A6A-B301-3D084EB1FFB8}" srcOrd="15" destOrd="0" presId="urn:microsoft.com/office/officeart/2005/8/layout/vList5"/>
-    <dgm:cxn modelId="{C2408893-E52D-42A2-AAA2-AA968AE3FDFC}" type="presParOf" srcId="{11519200-9EA7-4BCA-9D6E-335E0B132F17}" destId="{E1D8EF97-8851-481B-8F3C-594B2AA875C2}" srcOrd="16" destOrd="0" presId="urn:microsoft.com/office/officeart/2005/8/layout/vList5"/>
-    <dgm:cxn modelId="{6CBADA7C-E6FA-4737-B673-F16AA512F3E1}" type="presParOf" srcId="{E1D8EF97-8851-481B-8F3C-594B2AA875C2}" destId="{2D6C104F-6F14-426D-B2D7-696B1DE16699}" srcOrd="0" destOrd="0" presId="urn:microsoft.com/office/officeart/2005/8/layout/vList5"/>
-    <dgm:cxn modelId="{BBAA1CB7-C5A3-4FEC-9FBE-EAF7C4F312CB}" type="presParOf" srcId="{E1D8EF97-8851-481B-8F3C-594B2AA875C2}" destId="{39BCB55B-1078-42DE-B4A6-BE7851C244FD}" srcOrd="1" destOrd="0" presId="urn:microsoft.com/office/officeart/2005/8/layout/vList5"/>
-    <dgm:cxn modelId="{54836FFE-8BFF-4CE1-BA6C-8B3E8E56B9CE}" type="presParOf" srcId="{11519200-9EA7-4BCA-9D6E-335E0B132F17}" destId="{E1EF61F4-99F3-4A56-8D79-DE24C1F1193E}" srcOrd="17" destOrd="0" presId="urn:microsoft.com/office/officeart/2005/8/layout/vList5"/>
-    <dgm:cxn modelId="{4A4B8F9E-82C4-4C9C-B617-D3C8E75A5481}" type="presParOf" srcId="{11519200-9EA7-4BCA-9D6E-335E0B132F17}" destId="{4220F6F5-1B4C-416D-B567-6B57A1752936}" srcOrd="18" destOrd="0" presId="urn:microsoft.com/office/officeart/2005/8/layout/vList5"/>
-    <dgm:cxn modelId="{ADEF8C59-B48E-4526-997A-895233269DFF}" type="presParOf" srcId="{4220F6F5-1B4C-416D-B567-6B57A1752936}" destId="{D50E0E09-8F41-4488-9465-03AF43136D05}" srcOrd="0" destOrd="0" presId="urn:microsoft.com/office/officeart/2005/8/layout/vList5"/>
-    <dgm:cxn modelId="{6814FDA4-943B-4358-B25D-AE8A2662996E}" type="presParOf" srcId="{4220F6F5-1B4C-416D-B567-6B57A1752936}" destId="{22C7FE2A-EBB2-4E58-B759-1DEBFF0F0CF9}" srcOrd="1" destOrd="0" presId="urn:microsoft.com/office/officeart/2005/8/layout/vList5"/>
-    <dgm:cxn modelId="{EF1E8EB6-F81F-4669-A6E1-43A88D259825}" type="presParOf" srcId="{11519200-9EA7-4BCA-9D6E-335E0B132F17}" destId="{0E59C5F7-B881-4193-8BBC-0FC792ED21AD}" srcOrd="19" destOrd="0" presId="urn:microsoft.com/office/officeart/2005/8/layout/vList5"/>
-    <dgm:cxn modelId="{222158DF-BF9A-4215-A3A3-D1D3ACBDEEF9}" type="presParOf" srcId="{11519200-9EA7-4BCA-9D6E-335E0B132F17}" destId="{78E34E4D-A63E-4F2F-ADB3-27E78BF3699A}" srcOrd="20" destOrd="0" presId="urn:microsoft.com/office/officeart/2005/8/layout/vList5"/>
-    <dgm:cxn modelId="{8B681BDA-B5AE-4291-BD1A-3284F2DC42E7}" type="presParOf" srcId="{78E34E4D-A63E-4F2F-ADB3-27E78BF3699A}" destId="{869DE273-415C-4E80-92D2-08079439F516}" srcOrd="0" destOrd="0" presId="urn:microsoft.com/office/officeart/2005/8/layout/vList5"/>
-    <dgm:cxn modelId="{7CD97D4C-5346-4034-A037-E6A10888D3D4}" type="presParOf" srcId="{78E34E4D-A63E-4F2F-ADB3-27E78BF3699A}" destId="{DAAB51CD-5F24-493F-90B5-FA1083CA7DF4}" srcOrd="1" destOrd="0" presId="urn:microsoft.com/office/officeart/2005/8/layout/vList5"/>
+    <dgm:cxn modelId="{8A010B5C-EA16-45FF-B66C-EE59824E7EC6}" type="presOf" srcId="{59E6D78C-B749-4637-8124-B9D9652DE9EA}" destId="{18E99E2C-F5E3-4720-A7F5-5DFA5B3FF849}" srcOrd="0" destOrd="0" presId="urn:microsoft.com/office/officeart/2005/8/layout/vList5"/>
+    <dgm:cxn modelId="{DA5CEA45-4A76-4A8D-A600-75DD6D0177D9}" type="presOf" srcId="{21C2E492-0A59-429A-B17F-117F9A9753CB}" destId="{C86A0D88-C1F9-498C-A780-FCE487647AE3}" srcOrd="0" destOrd="0" presId="urn:microsoft.com/office/officeart/2005/8/layout/vList5"/>
+    <dgm:cxn modelId="{FFEE4D04-E0B5-401B-AC53-BCE13FAE5E87}" type="presOf" srcId="{A8F53E3C-573B-4E42-877E-E43D2DDC78AD}" destId="{2D6C104F-6F14-426D-B2D7-696B1DE16699}" srcOrd="0" destOrd="0" presId="urn:microsoft.com/office/officeart/2005/8/layout/vList5"/>
+    <dgm:cxn modelId="{126FDBB3-EB6D-4783-B47D-61B5572BF0CE}" type="presOf" srcId="{3ED04A44-12D6-4525-B6D4-35C6D0453C92}" destId="{22C7FE2A-EBB2-4E58-B759-1DEBFF0F0CF9}" srcOrd="0" destOrd="0" presId="urn:microsoft.com/office/officeart/2005/8/layout/vList5"/>
+    <dgm:cxn modelId="{B3E322FF-6B82-4D12-9F20-6A84450D54BC}" type="presOf" srcId="{976251E2-04A9-4263-8A00-267BDA912C4E}" destId="{11519200-9EA7-4BCA-9D6E-335E0B132F17}" srcOrd="0" destOrd="0" presId="urn:microsoft.com/office/officeart/2005/8/layout/vList5"/>
+    <dgm:cxn modelId="{9250F395-2018-4753-88EE-353D9F729BA0}" type="presParOf" srcId="{11519200-9EA7-4BCA-9D6E-335E0B132F17}" destId="{EE9F3438-EF6F-44AF-AB10-8D12ADA6ED41}" srcOrd="0" destOrd="0" presId="urn:microsoft.com/office/officeart/2005/8/layout/vList5"/>
+    <dgm:cxn modelId="{43E5200E-B107-4698-B4E7-76CD83E54D69}" type="presParOf" srcId="{EE9F3438-EF6F-44AF-AB10-8D12ADA6ED41}" destId="{C86A0D88-C1F9-498C-A780-FCE487647AE3}" srcOrd="0" destOrd="0" presId="urn:microsoft.com/office/officeart/2005/8/layout/vList5"/>
+    <dgm:cxn modelId="{F64A3ABF-E592-4C96-B296-7DD89684832E}" type="presParOf" srcId="{EE9F3438-EF6F-44AF-AB10-8D12ADA6ED41}" destId="{FD9C0B90-73B4-4C24-A8CC-975CFFD7537B}" srcOrd="1" destOrd="0" presId="urn:microsoft.com/office/officeart/2005/8/layout/vList5"/>
+    <dgm:cxn modelId="{2F56E285-DA46-4BB1-976D-461A55028923}" type="presParOf" srcId="{11519200-9EA7-4BCA-9D6E-335E0B132F17}" destId="{4FB2D8F6-4F47-4A0A-85CC-60FB83DB6BBB}" srcOrd="1" destOrd="0" presId="urn:microsoft.com/office/officeart/2005/8/layout/vList5"/>
+    <dgm:cxn modelId="{304D2E89-9673-4AF1-A7BE-49E7FCC820FB}" type="presParOf" srcId="{11519200-9EA7-4BCA-9D6E-335E0B132F17}" destId="{82C6F14C-171E-42F2-8F25-3F024D886FD6}" srcOrd="2" destOrd="0" presId="urn:microsoft.com/office/officeart/2005/8/layout/vList5"/>
+    <dgm:cxn modelId="{046FEB77-66E0-4691-BCD8-2A420A5B34D4}" type="presParOf" srcId="{82C6F14C-171E-42F2-8F25-3F024D886FD6}" destId="{AE1F33C1-A95C-426D-9E30-F98B65877A15}" srcOrd="0" destOrd="0" presId="urn:microsoft.com/office/officeart/2005/8/layout/vList5"/>
+    <dgm:cxn modelId="{F82497E4-A853-4B90-932B-CDA4145517D3}" type="presParOf" srcId="{82C6F14C-171E-42F2-8F25-3F024D886FD6}" destId="{68B9775C-ADEC-4AF1-9A60-DC6B4485FCF4}" srcOrd="1" destOrd="0" presId="urn:microsoft.com/office/officeart/2005/8/layout/vList5"/>
+    <dgm:cxn modelId="{0C54884A-FFBE-4137-8F6B-2E37C9B91328}" type="presParOf" srcId="{11519200-9EA7-4BCA-9D6E-335E0B132F17}" destId="{DC5BC372-E52D-482F-9B9A-1684A84C34FF}" srcOrd="3" destOrd="0" presId="urn:microsoft.com/office/officeart/2005/8/layout/vList5"/>
+    <dgm:cxn modelId="{84748DF4-78ED-4E53-8FC3-C6D12C5A4119}" type="presParOf" srcId="{11519200-9EA7-4BCA-9D6E-335E0B132F17}" destId="{0B9DADBC-706C-43ED-A9BD-E11F40297E12}" srcOrd="4" destOrd="0" presId="urn:microsoft.com/office/officeart/2005/8/layout/vList5"/>
+    <dgm:cxn modelId="{C9A5AF6C-390B-4F8E-9CBE-4D1DCCCA3194}" type="presParOf" srcId="{0B9DADBC-706C-43ED-A9BD-E11F40297E12}" destId="{18E99E2C-F5E3-4720-A7F5-5DFA5B3FF849}" srcOrd="0" destOrd="0" presId="urn:microsoft.com/office/officeart/2005/8/layout/vList5"/>
+    <dgm:cxn modelId="{C7450871-F0AF-4E1F-8E27-1013BFBE3C9D}" type="presParOf" srcId="{0B9DADBC-706C-43ED-A9BD-E11F40297E12}" destId="{01AF2D0A-87C1-4EAE-B995-6C6A5B93CB02}" srcOrd="1" destOrd="0" presId="urn:microsoft.com/office/officeart/2005/8/layout/vList5"/>
+    <dgm:cxn modelId="{1C4AC363-E131-492A-8C1F-8874BB729E97}" type="presParOf" srcId="{11519200-9EA7-4BCA-9D6E-335E0B132F17}" destId="{D3328E04-8FEB-4C07-BE38-6495A05B4709}" srcOrd="5" destOrd="0" presId="urn:microsoft.com/office/officeart/2005/8/layout/vList5"/>
+    <dgm:cxn modelId="{9AAB4DC5-89B6-408B-9F87-1EEA893C8894}" type="presParOf" srcId="{11519200-9EA7-4BCA-9D6E-335E0B132F17}" destId="{AFADCB86-1D73-4AFC-B19C-ACB36534F2E6}" srcOrd="6" destOrd="0" presId="urn:microsoft.com/office/officeart/2005/8/layout/vList5"/>
+    <dgm:cxn modelId="{8C2AB858-A7A2-419E-9AAA-95DCCD012389}" type="presParOf" srcId="{AFADCB86-1D73-4AFC-B19C-ACB36534F2E6}" destId="{5D0B5D6A-DA21-41B0-90E4-8E07C46A9ED5}" srcOrd="0" destOrd="0" presId="urn:microsoft.com/office/officeart/2005/8/layout/vList5"/>
+    <dgm:cxn modelId="{8FEE06D3-D6E9-4399-85F5-0BA57265D8D3}" type="presParOf" srcId="{AFADCB86-1D73-4AFC-B19C-ACB36534F2E6}" destId="{0FFFCC6D-8579-49B1-BF16-3F96A8B8E5AC}" srcOrd="1" destOrd="0" presId="urn:microsoft.com/office/officeart/2005/8/layout/vList5"/>
+    <dgm:cxn modelId="{DDB3EA1E-BBB3-4A26-9CF7-B52EA3456A13}" type="presParOf" srcId="{11519200-9EA7-4BCA-9D6E-335E0B132F17}" destId="{E96518AF-08A1-49AB-AD12-69D10711E1EF}" srcOrd="7" destOrd="0" presId="urn:microsoft.com/office/officeart/2005/8/layout/vList5"/>
+    <dgm:cxn modelId="{A7FDC563-CB5E-4723-8BD7-E2AB9C67C5F9}" type="presParOf" srcId="{11519200-9EA7-4BCA-9D6E-335E0B132F17}" destId="{19A91993-CC91-4A20-B6D8-6A170252C79A}" srcOrd="8" destOrd="0" presId="urn:microsoft.com/office/officeart/2005/8/layout/vList5"/>
+    <dgm:cxn modelId="{BA668B59-EE77-4E9D-A249-70CF9E8B49AA}" type="presParOf" srcId="{19A91993-CC91-4A20-B6D8-6A170252C79A}" destId="{E8C81914-2867-4B58-ACFB-3BFC5D53DF74}" srcOrd="0" destOrd="0" presId="urn:microsoft.com/office/officeart/2005/8/layout/vList5"/>
+    <dgm:cxn modelId="{6641659A-398D-456B-8458-41B8FFEBB6F4}" type="presParOf" srcId="{19A91993-CC91-4A20-B6D8-6A170252C79A}" destId="{3D825DEC-A7D5-4222-8FEA-AE0AA1891CE5}" srcOrd="1" destOrd="0" presId="urn:microsoft.com/office/officeart/2005/8/layout/vList5"/>
+    <dgm:cxn modelId="{388A5A45-3D6B-47C5-8F11-B5495B7B9B77}" type="presParOf" srcId="{11519200-9EA7-4BCA-9D6E-335E0B132F17}" destId="{24046502-6661-489A-BE13-5F16B8D7CCB4}" srcOrd="9" destOrd="0" presId="urn:microsoft.com/office/officeart/2005/8/layout/vList5"/>
+    <dgm:cxn modelId="{B96A2464-3DFB-4772-93CE-DD692DCBA9CA}" type="presParOf" srcId="{11519200-9EA7-4BCA-9D6E-335E0B132F17}" destId="{78190CC4-CFF8-45AD-8824-E94E02DD18A3}" srcOrd="10" destOrd="0" presId="urn:microsoft.com/office/officeart/2005/8/layout/vList5"/>
+    <dgm:cxn modelId="{31AED887-6E66-43EE-A292-DF70B11234D3}" type="presParOf" srcId="{78190CC4-CFF8-45AD-8824-E94E02DD18A3}" destId="{1F4FCBF9-31B5-49E2-B07D-8554B1909E27}" srcOrd="0" destOrd="0" presId="urn:microsoft.com/office/officeart/2005/8/layout/vList5"/>
+    <dgm:cxn modelId="{B57F9976-748A-463E-8D2B-EA37D6320671}" type="presParOf" srcId="{78190CC4-CFF8-45AD-8824-E94E02DD18A3}" destId="{1BDABDA8-17BC-4F49-A978-7594BF85AAA9}" srcOrd="1" destOrd="0" presId="urn:microsoft.com/office/officeart/2005/8/layout/vList5"/>
+    <dgm:cxn modelId="{2FB5FECE-8784-4D2D-827B-6AE3F51F9314}" type="presParOf" srcId="{11519200-9EA7-4BCA-9D6E-335E0B132F17}" destId="{84A09EBF-D03D-476F-9682-5001709F6E72}" srcOrd="11" destOrd="0" presId="urn:microsoft.com/office/officeart/2005/8/layout/vList5"/>
+    <dgm:cxn modelId="{4ECCD8C5-CE4F-41BE-A606-FD9F73CA2995}" type="presParOf" srcId="{11519200-9EA7-4BCA-9D6E-335E0B132F17}" destId="{5F1E930D-7682-409F-AB64-5794A3EB8679}" srcOrd="12" destOrd="0" presId="urn:microsoft.com/office/officeart/2005/8/layout/vList5"/>
+    <dgm:cxn modelId="{1474265D-96A2-4C8A-8A10-61E718D753E4}" type="presParOf" srcId="{5F1E930D-7682-409F-AB64-5794A3EB8679}" destId="{CF2CE30B-1588-47E0-913F-3537EEBDC4F1}" srcOrd="0" destOrd="0" presId="urn:microsoft.com/office/officeart/2005/8/layout/vList5"/>
+    <dgm:cxn modelId="{C5E331DE-3C6C-4AAA-A005-5BE9BCDB5446}" type="presParOf" srcId="{5F1E930D-7682-409F-AB64-5794A3EB8679}" destId="{28FAAE43-F607-4542-A198-881D7EEEBE2B}" srcOrd="1" destOrd="0" presId="urn:microsoft.com/office/officeart/2005/8/layout/vList5"/>
+    <dgm:cxn modelId="{834FD0F2-FFA0-45A1-AA46-1013DC9FC60F}" type="presParOf" srcId="{11519200-9EA7-4BCA-9D6E-335E0B132F17}" destId="{E0AE67B8-D252-45EB-96F8-117E0C28C1D6}" srcOrd="13" destOrd="0" presId="urn:microsoft.com/office/officeart/2005/8/layout/vList5"/>
+    <dgm:cxn modelId="{5C39CABD-60E1-4DB6-8B10-A9C655E9C2F6}" type="presParOf" srcId="{11519200-9EA7-4BCA-9D6E-335E0B132F17}" destId="{15CF8C9B-DCF1-446A-BA90-706F2CFCA4E1}" srcOrd="14" destOrd="0" presId="urn:microsoft.com/office/officeart/2005/8/layout/vList5"/>
+    <dgm:cxn modelId="{8F9A60C1-B9BA-4B60-95E7-789441401C6C}" type="presParOf" srcId="{15CF8C9B-DCF1-446A-BA90-706F2CFCA4E1}" destId="{CFD8AAAB-5C1C-49FB-9793-8A735C3E224D}" srcOrd="0" destOrd="0" presId="urn:microsoft.com/office/officeart/2005/8/layout/vList5"/>
+    <dgm:cxn modelId="{AF958673-1F1C-41B3-BC21-7D1591026163}" type="presParOf" srcId="{15CF8C9B-DCF1-446A-BA90-706F2CFCA4E1}" destId="{F4B987E3-1756-4C0B-81BC-5D4FD46B4F2A}" srcOrd="1" destOrd="0" presId="urn:microsoft.com/office/officeart/2005/8/layout/vList5"/>
+    <dgm:cxn modelId="{9F332FF1-28ED-46E9-89B0-65126774AD8B}" type="presParOf" srcId="{11519200-9EA7-4BCA-9D6E-335E0B132F17}" destId="{E8EBF530-4F74-4A6A-B301-3D084EB1FFB8}" srcOrd="15" destOrd="0" presId="urn:microsoft.com/office/officeart/2005/8/layout/vList5"/>
+    <dgm:cxn modelId="{452BF8ED-D143-4924-93EE-DC859349BAFA}" type="presParOf" srcId="{11519200-9EA7-4BCA-9D6E-335E0B132F17}" destId="{E1D8EF97-8851-481B-8F3C-594B2AA875C2}" srcOrd="16" destOrd="0" presId="urn:microsoft.com/office/officeart/2005/8/layout/vList5"/>
+    <dgm:cxn modelId="{CAF3BCF8-90BA-4A61-8F20-A2BCA1E923B2}" type="presParOf" srcId="{E1D8EF97-8851-481B-8F3C-594B2AA875C2}" destId="{2D6C104F-6F14-426D-B2D7-696B1DE16699}" srcOrd="0" destOrd="0" presId="urn:microsoft.com/office/officeart/2005/8/layout/vList5"/>
+    <dgm:cxn modelId="{D3626F11-9855-4106-9CFA-F06714839A28}" type="presParOf" srcId="{E1D8EF97-8851-481B-8F3C-594B2AA875C2}" destId="{39BCB55B-1078-42DE-B4A6-BE7851C244FD}" srcOrd="1" destOrd="0" presId="urn:microsoft.com/office/officeart/2005/8/layout/vList5"/>
+    <dgm:cxn modelId="{42DE2648-53FE-4AE6-A25C-3B7A70D1F699}" type="presParOf" srcId="{11519200-9EA7-4BCA-9D6E-335E0B132F17}" destId="{E1EF61F4-99F3-4A56-8D79-DE24C1F1193E}" srcOrd="17" destOrd="0" presId="urn:microsoft.com/office/officeart/2005/8/layout/vList5"/>
+    <dgm:cxn modelId="{1E5F225B-630E-4B26-8DA2-E28C5E3BE9AF}" type="presParOf" srcId="{11519200-9EA7-4BCA-9D6E-335E0B132F17}" destId="{4220F6F5-1B4C-416D-B567-6B57A1752936}" srcOrd="18" destOrd="0" presId="urn:microsoft.com/office/officeart/2005/8/layout/vList5"/>
+    <dgm:cxn modelId="{85CAA4EF-2782-4608-B467-FFBEB96BDFA6}" type="presParOf" srcId="{4220F6F5-1B4C-416D-B567-6B57A1752936}" destId="{D50E0E09-8F41-4488-9465-03AF43136D05}" srcOrd="0" destOrd="0" presId="urn:microsoft.com/office/officeart/2005/8/layout/vList5"/>
+    <dgm:cxn modelId="{AF082D38-6F67-4181-9218-4818C4930502}" type="presParOf" srcId="{4220F6F5-1B4C-416D-B567-6B57A1752936}" destId="{22C7FE2A-EBB2-4E58-B759-1DEBFF0F0CF9}" srcOrd="1" destOrd="0" presId="urn:microsoft.com/office/officeart/2005/8/layout/vList5"/>
+    <dgm:cxn modelId="{12548762-41B4-4ACF-A1E1-EE0977D9BB45}" type="presParOf" srcId="{11519200-9EA7-4BCA-9D6E-335E0B132F17}" destId="{0E59C5F7-B881-4193-8BBC-0FC792ED21AD}" srcOrd="19" destOrd="0" presId="urn:microsoft.com/office/officeart/2005/8/layout/vList5"/>
+    <dgm:cxn modelId="{385FC3FD-A139-44DC-A6DF-40BBCCA1003B}" type="presParOf" srcId="{11519200-9EA7-4BCA-9D6E-335E0B132F17}" destId="{78E34E4D-A63E-4F2F-ADB3-27E78BF3699A}" srcOrd="20" destOrd="0" presId="urn:microsoft.com/office/officeart/2005/8/layout/vList5"/>
+    <dgm:cxn modelId="{8992065E-406F-4D87-B78A-4E2E26C332BC}" type="presParOf" srcId="{78E34E4D-A63E-4F2F-ADB3-27E78BF3699A}" destId="{869DE273-415C-4E80-92D2-08079439F516}" srcOrd="0" destOrd="0" presId="urn:microsoft.com/office/officeart/2005/8/layout/vList5"/>
+    <dgm:cxn modelId="{89D8DF32-1883-4320-99BF-7E383B65AAC0}" type="presParOf" srcId="{78E34E4D-A63E-4F2F-ADB3-27E78BF3699A}" destId="{DAAB51CD-5F24-493F-90B5-FA1083CA7DF4}" srcOrd="1" destOrd="0" presId="urn:microsoft.com/office/officeart/2005/8/layout/vList5"/>
   </dgm:cxnLst>
   <dgm:bg/>
   <dgm:whole/>
@@ -49290,26 +49404,26 @@
     </dgm:pt>
   </dgm:ptLst>
   <dgm:cxnLst>
+    <dgm:cxn modelId="{FAB06EA9-A0C9-4A1D-84AF-8827F46FEFCE}" type="presOf" srcId="{D2651DC4-D6B8-4B4B-877C-CBDE3A34FEBA}" destId="{82FD0BAD-4696-474C-887B-63012598020C}" srcOrd="0" destOrd="0" presId="urn:microsoft.com/office/officeart/2005/8/layout/radial3"/>
+    <dgm:cxn modelId="{4B98E60C-77BB-4101-93B5-35BFF90AD870}" type="presOf" srcId="{72F27833-F552-4ABF-A76F-683DA387EFD5}" destId="{566FA6A0-2344-4665-9474-CB3E2FCD05A7}" srcOrd="0" destOrd="0" presId="urn:microsoft.com/office/officeart/2005/8/layout/radial3"/>
     <dgm:cxn modelId="{88766222-D1CD-4E24-A587-ACF5B3467777}" srcId="{D2651DC4-D6B8-4B4B-877C-CBDE3A34FEBA}" destId="{3657DA42-5C87-4ED8-8A2A-3E3A3278543D}" srcOrd="0" destOrd="0" parTransId="{54A8B347-847A-462A-887D-9C37F4CA49E6}" sibTransId="{22F84CED-E204-41EB-97F1-6CF5B7BBF291}"/>
-    <dgm:cxn modelId="{710C5201-CBAB-4F3C-8155-5ADDA5FC8959}" type="presOf" srcId="{3657DA42-5C87-4ED8-8A2A-3E3A3278543D}" destId="{4EEA56F8-062C-4D91-8CCA-96F55CA8AF48}" srcOrd="0" destOrd="0" presId="urn:microsoft.com/office/officeart/2005/8/layout/radial3"/>
+    <dgm:cxn modelId="{8331F6A2-C60B-4F72-8119-B07F834957FA}" type="presOf" srcId="{B0895E9C-839A-45AA-AD0B-4B066C25628A}" destId="{376108C7-AF89-4832-B217-7BD221C1880A}" srcOrd="0" destOrd="0" presId="urn:microsoft.com/office/officeart/2005/8/layout/radial3"/>
     <dgm:cxn modelId="{EDEAF5D7-9F81-4D44-B0CD-8FC9844A6797}" srcId="{D2651DC4-D6B8-4B4B-877C-CBDE3A34FEBA}" destId="{72F27833-F552-4ABF-A76F-683DA387EFD5}" srcOrd="3" destOrd="0" parTransId="{98FF8F32-55B1-4169-8C6F-C2751FB9D592}" sibTransId="{F77C8595-DCE8-42E2-AB77-C4D630EE0821}"/>
-    <dgm:cxn modelId="{437723A9-FCC0-43E5-A9E5-F9286EA45B70}" type="presOf" srcId="{98E4117B-7BFD-4D90-B0F1-E71D3248F23E}" destId="{AC6B7912-ECF1-44D0-B51E-2343557C20BD}" srcOrd="0" destOrd="0" presId="urn:microsoft.com/office/officeart/2005/8/layout/radial3"/>
     <dgm:cxn modelId="{1D19AD29-2AA0-4145-A9E6-2B9B6C286283}" srcId="{D2651DC4-D6B8-4B4B-877C-CBDE3A34FEBA}" destId="{B0895E9C-839A-45AA-AD0B-4B066C25628A}" srcOrd="1" destOrd="0" parTransId="{7A44A600-B111-4DB1-8CF4-1B20C3E34048}" sibTransId="{25D132DA-21ED-4D56-864F-12A68AC6FE18}"/>
     <dgm:cxn modelId="{E223F087-3FC2-4A53-9534-3D899494105C}" srcId="{D2651DC4-D6B8-4B4B-877C-CBDE3A34FEBA}" destId="{E10D6CB9-25BB-4F58-9ADD-F10D82759ECE}" srcOrd="2" destOrd="0" parTransId="{086BE9CC-1322-4A14-B355-DE318D8A2803}" sibTransId="{37EC2BD1-5095-4E31-BB44-4C29E6698B65}"/>
-    <dgm:cxn modelId="{775E87BC-FA25-40BF-AEFF-FEB59B47D414}" type="presOf" srcId="{B0895E9C-839A-45AA-AD0B-4B066C25628A}" destId="{376108C7-AF89-4832-B217-7BD221C1880A}" srcOrd="0" destOrd="0" presId="urn:microsoft.com/office/officeart/2005/8/layout/radial3"/>
+    <dgm:cxn modelId="{399C65A5-1BF5-4F00-8540-FC440CD42E25}" type="presOf" srcId="{E10D6CB9-25BB-4F58-9ADD-F10D82759ECE}" destId="{1D34265E-C0D0-4165-BC34-CA7DDE3C6859}" srcOrd="0" destOrd="0" presId="urn:microsoft.com/office/officeart/2005/8/layout/radial3"/>
+    <dgm:cxn modelId="{7FE0F133-7172-406E-9BE9-269909216A34}" type="presOf" srcId="{261822AC-45CC-41E9-BC8C-56AE2CBDE593}" destId="{0E027013-B11C-427F-AAA1-7DFF12DC3791}" srcOrd="0" destOrd="0" presId="urn:microsoft.com/office/officeart/2005/8/layout/radial3"/>
     <dgm:cxn modelId="{C28A9507-BDA2-44CA-B2B8-7D0F0CC4BDE3}" srcId="{D2651DC4-D6B8-4B4B-877C-CBDE3A34FEBA}" destId="{98E4117B-7BFD-4D90-B0F1-E71D3248F23E}" srcOrd="4" destOrd="0" parTransId="{87AC965C-4CAE-4ED9-B5CC-5BCEF979172D}" sibTransId="{1C82D627-94A0-4A9F-9493-7F9F57BC2940}"/>
-    <dgm:cxn modelId="{C96FC2E3-EE6F-4C25-9B93-46DE3EF74D84}" type="presOf" srcId="{E10D6CB9-25BB-4F58-9ADD-F10D82759ECE}" destId="{1D34265E-C0D0-4165-BC34-CA7DDE3C6859}" srcOrd="0" destOrd="0" presId="urn:microsoft.com/office/officeart/2005/8/layout/radial3"/>
-    <dgm:cxn modelId="{672B2A22-DC48-474E-A710-5B7823F3E3B0}" type="presOf" srcId="{261822AC-45CC-41E9-BC8C-56AE2CBDE593}" destId="{0E027013-B11C-427F-AAA1-7DFF12DC3791}" srcOrd="0" destOrd="0" presId="urn:microsoft.com/office/officeart/2005/8/layout/radial3"/>
-    <dgm:cxn modelId="{686FA74F-B9AE-488B-A076-C51C9D943B2B}" type="presOf" srcId="{D2651DC4-D6B8-4B4B-877C-CBDE3A34FEBA}" destId="{82FD0BAD-4696-474C-887B-63012598020C}" srcOrd="0" destOrd="0" presId="urn:microsoft.com/office/officeart/2005/8/layout/radial3"/>
-    <dgm:cxn modelId="{BF584365-2D13-4D6C-9376-BAB5D88CAAFC}" type="presOf" srcId="{72F27833-F552-4ABF-A76F-683DA387EFD5}" destId="{566FA6A0-2344-4665-9474-CB3E2FCD05A7}" srcOrd="0" destOrd="0" presId="urn:microsoft.com/office/officeart/2005/8/layout/radial3"/>
+    <dgm:cxn modelId="{B2D11561-A72A-4877-AFC8-13F528B63677}" type="presOf" srcId="{98E4117B-7BFD-4D90-B0F1-E71D3248F23E}" destId="{AC6B7912-ECF1-44D0-B51E-2343557C20BD}" srcOrd="0" destOrd="0" presId="urn:microsoft.com/office/officeart/2005/8/layout/radial3"/>
+    <dgm:cxn modelId="{A3C12BA9-DB86-4A8E-9A33-FF23644630DF}" type="presOf" srcId="{3657DA42-5C87-4ED8-8A2A-3E3A3278543D}" destId="{4EEA56F8-062C-4D91-8CCA-96F55CA8AF48}" srcOrd="0" destOrd="0" presId="urn:microsoft.com/office/officeart/2005/8/layout/radial3"/>
     <dgm:cxn modelId="{EC855653-2168-4E00-A630-9C6DA37035A0}" srcId="{261822AC-45CC-41E9-BC8C-56AE2CBDE593}" destId="{D2651DC4-D6B8-4B4B-877C-CBDE3A34FEBA}" srcOrd="0" destOrd="0" parTransId="{1F607E45-4A64-4B7D-A8A7-5C2EBC317BE7}" sibTransId="{051AD3B6-49B8-4795-ACC7-EE84C7411CAD}"/>
-    <dgm:cxn modelId="{84DD93FD-ADE5-4224-AD26-6909759D92B6}" type="presParOf" srcId="{0E027013-B11C-427F-AAA1-7DFF12DC3791}" destId="{E7D4C52C-8627-4EFC-9079-BCF0A818BAD3}" srcOrd="0" destOrd="0" presId="urn:microsoft.com/office/officeart/2005/8/layout/radial3"/>
-    <dgm:cxn modelId="{36F3C634-0D0D-40F8-9DAC-9D8B86B4622A}" type="presParOf" srcId="{E7D4C52C-8627-4EFC-9079-BCF0A818BAD3}" destId="{82FD0BAD-4696-474C-887B-63012598020C}" srcOrd="0" destOrd="0" presId="urn:microsoft.com/office/officeart/2005/8/layout/radial3"/>
-    <dgm:cxn modelId="{A5782C32-C72E-45A4-92B6-661A9FDA16D8}" type="presParOf" srcId="{E7D4C52C-8627-4EFC-9079-BCF0A818BAD3}" destId="{4EEA56F8-062C-4D91-8CCA-96F55CA8AF48}" srcOrd="1" destOrd="0" presId="urn:microsoft.com/office/officeart/2005/8/layout/radial3"/>
-    <dgm:cxn modelId="{B22C5FA4-8597-4548-8EE8-9310370614A6}" type="presParOf" srcId="{E7D4C52C-8627-4EFC-9079-BCF0A818BAD3}" destId="{376108C7-AF89-4832-B217-7BD221C1880A}" srcOrd="2" destOrd="0" presId="urn:microsoft.com/office/officeart/2005/8/layout/radial3"/>
-    <dgm:cxn modelId="{68F7C1E2-621F-47A2-A744-FF736DFAADA8}" type="presParOf" srcId="{E7D4C52C-8627-4EFC-9079-BCF0A818BAD3}" destId="{1D34265E-C0D0-4165-BC34-CA7DDE3C6859}" srcOrd="3" destOrd="0" presId="urn:microsoft.com/office/officeart/2005/8/layout/radial3"/>
-    <dgm:cxn modelId="{602A3B06-17D0-4CF3-9D20-B8C8DF9E5E3F}" type="presParOf" srcId="{E7D4C52C-8627-4EFC-9079-BCF0A818BAD3}" destId="{566FA6A0-2344-4665-9474-CB3E2FCD05A7}" srcOrd="4" destOrd="0" presId="urn:microsoft.com/office/officeart/2005/8/layout/radial3"/>
-    <dgm:cxn modelId="{3856FA99-2FB3-408C-A7A9-952EEF331916}" type="presParOf" srcId="{E7D4C52C-8627-4EFC-9079-BCF0A818BAD3}" destId="{AC6B7912-ECF1-44D0-B51E-2343557C20BD}" srcOrd="5" destOrd="0" presId="urn:microsoft.com/office/officeart/2005/8/layout/radial3"/>
+    <dgm:cxn modelId="{B9001753-9EDF-4CDF-AE25-9C1A2E8A1AB8}" type="presParOf" srcId="{0E027013-B11C-427F-AAA1-7DFF12DC3791}" destId="{E7D4C52C-8627-4EFC-9079-BCF0A818BAD3}" srcOrd="0" destOrd="0" presId="urn:microsoft.com/office/officeart/2005/8/layout/radial3"/>
+    <dgm:cxn modelId="{F7CF0A23-F3F9-4CC1-BC97-B2870990C5D7}" type="presParOf" srcId="{E7D4C52C-8627-4EFC-9079-BCF0A818BAD3}" destId="{82FD0BAD-4696-474C-887B-63012598020C}" srcOrd="0" destOrd="0" presId="urn:microsoft.com/office/officeart/2005/8/layout/radial3"/>
+    <dgm:cxn modelId="{310C23B3-F092-48A9-8ED2-52038E62128E}" type="presParOf" srcId="{E7D4C52C-8627-4EFC-9079-BCF0A818BAD3}" destId="{4EEA56F8-062C-4D91-8CCA-96F55CA8AF48}" srcOrd="1" destOrd="0" presId="urn:microsoft.com/office/officeart/2005/8/layout/radial3"/>
+    <dgm:cxn modelId="{5C167DA6-C26F-4F4D-B9DA-82914804A657}" type="presParOf" srcId="{E7D4C52C-8627-4EFC-9079-BCF0A818BAD3}" destId="{376108C7-AF89-4832-B217-7BD221C1880A}" srcOrd="2" destOrd="0" presId="urn:microsoft.com/office/officeart/2005/8/layout/radial3"/>
+    <dgm:cxn modelId="{72DABE50-561F-4C50-A52F-B84049585A19}" type="presParOf" srcId="{E7D4C52C-8627-4EFC-9079-BCF0A818BAD3}" destId="{1D34265E-C0D0-4165-BC34-CA7DDE3C6859}" srcOrd="3" destOrd="0" presId="urn:microsoft.com/office/officeart/2005/8/layout/radial3"/>
+    <dgm:cxn modelId="{CFC22956-E83A-4E5B-8169-94390D6A34C9}" type="presParOf" srcId="{E7D4C52C-8627-4EFC-9079-BCF0A818BAD3}" destId="{566FA6A0-2344-4665-9474-CB3E2FCD05A7}" srcOrd="4" destOrd="0" presId="urn:microsoft.com/office/officeart/2005/8/layout/radial3"/>
+    <dgm:cxn modelId="{DCE34D55-30F4-4EE2-BB9C-5702D262A52D}" type="presParOf" srcId="{E7D4C52C-8627-4EFC-9079-BCF0A818BAD3}" destId="{AC6B7912-ECF1-44D0-B51E-2343557C20BD}" srcOrd="5" destOrd="0" presId="urn:microsoft.com/office/officeart/2005/8/layout/radial3"/>
   </dgm:cxnLst>
   <dgm:bg/>
   <dgm:whole/>

</xml_diff>

<commit_message>
Se modifico la seccion Requerimientos, en la parte de herramientas de desarrollo.
</commit_message>
<xml_diff>
--- a/SRS[IMind]_V1.1(LineaBase).docx
+++ b/SRS[IMind]_V1.1(LineaBase).docx
@@ -285,7 +285,7 @@
               <w:rFonts w:ascii="Calibri" w:hAnsi="Calibri"/>
               <w:noProof/>
               <w:color w:val="1F497D"/>
-              <w:lang w:val="es-CO" w:eastAsia="es-CO"/>
+              <w:lang w:val="en-US"/>
             </w:rPr>
             <w:drawing>
               <wp:anchor distT="0" distB="0" distL="114300" distR="114300" simplePos="0" relativeHeight="251669504" behindDoc="0" locked="0" layoutInCell="1" allowOverlap="1">
@@ -359,7 +359,7 @@
               <w:lang w:val="en-US" w:eastAsia="zh-TW"/>
             </w:rPr>
             <w:pict>
-              <v:group id="_x0000_s1049" style="position:absolute;margin-left:3144.25pt;margin-top:0;width:264.55pt;height:690.65pt;z-index:251666432;mso-position-horizontal:right;mso-position-horizontal-relative:page;mso-position-vertical:bottom;mso-position-vertical-relative:page" coordorigin="5531,1258" coordsize="5291,13813">
+              <v:group id="_x0000_s1049" style="position:absolute;margin-left:3368.8pt;margin-top:0;width:264.55pt;height:690.65pt;z-index:251666432;mso-position-horizontal:right;mso-position-horizontal-relative:page;mso-position-vertical:bottom;mso-position-vertical-relative:page" coordorigin="5531,1258" coordsize="5291,13813">
                 <v:shapetype id="_x0000_t32" coordsize="21600,21600" o:spt="32" o:oned="t" path="m,l21600,21600e" filled="f">
                   <v:path arrowok="t" fillok="f" o:connecttype="none"/>
                   <o:lock v:ext="edit" shapetype="t"/>
@@ -392,7 +392,7 @@
               <w:lang w:val="en-US" w:eastAsia="zh-TW"/>
             </w:rPr>
             <w:pict>
-              <v:group id="_x0000_s1055" style="position:absolute;margin-left:4525.3pt;margin-top:0;width:332.7pt;height:227.25pt;z-index:251667456;mso-position-horizontal:right;mso-position-horizontal-relative:margin;mso-position-vertical:top;mso-position-vertical-relative:page" coordorigin="4136,15" coordsize="6654,4545" o:allowincell="f">
+              <v:group id="_x0000_s1055" style="position:absolute;margin-left:4818pt;margin-top:0;width:332.7pt;height:227.25pt;z-index:251667456;mso-position-horizontal:right;mso-position-horizontal-relative:margin;mso-position-vertical:top;mso-position-vertical-relative:page" coordorigin="4136,15" coordsize="6654,4545" o:allowincell="f">
                 <v:shape id="_x0000_s1056" type="#_x0000_t32" style="position:absolute;left:4136;top:15;width:3058;height:3855" o:connectortype="straight" strokecolor="#9bbb59 [3206]" strokeweight="1pt">
                   <v:shadow type="perspective" color="#4e6128 [1606]" offset="1pt" offset2="-3pt"/>
                 </v:shape>
@@ -8240,7 +8240,7 @@
       <w:r>
         <w:rPr>
           <w:noProof/>
-          <w:lang w:val="es-CO" w:eastAsia="es-CO"/>
+          <w:lang w:val="en-US"/>
         </w:rPr>
         <w:drawing>
           <wp:anchor distT="0" distB="0" distL="114300" distR="114300" simplePos="0" relativeHeight="251664384" behindDoc="0" locked="0" layoutInCell="1" allowOverlap="1">
@@ -13791,7 +13791,35 @@
                 <w:rFonts w:asciiTheme="minorHAnsi" w:hAnsiTheme="minorHAnsi"/>
                 <w:lang w:val="es-MX"/>
               </w:rPr>
-              <w:t>El IDE que será utilizado para el desarrollo de la aplicación será NetBeans 6.0 y para el manejo de la base de datos se utilizará JDeveloper 11 g y Borland Together.</w:t>
+              <w:t>El IDE que será utilizado para el desarrollo de la aplicación será NetBeans 6.0 y pa</w:t>
+            </w:r>
+            <w:r>
+              <w:rPr>
+                <w:rFonts w:asciiTheme="minorHAnsi" w:hAnsiTheme="minorHAnsi"/>
+                <w:lang w:val="es-MX"/>
+              </w:rPr>
+              <w:t>ra el manejo de la persistencia</w:t>
+            </w:r>
+            <w:r>
+              <w:rPr>
+                <w:rFonts w:asciiTheme="minorHAnsi" w:hAnsiTheme="minorHAnsi"/>
+                <w:lang w:val="es-MX"/>
+              </w:rPr>
+              <w:t xml:space="preserve"> se utilizará JD</w:t>
+            </w:r>
+            <w:r>
+              <w:rPr>
+                <w:rFonts w:asciiTheme="minorHAnsi" w:hAnsiTheme="minorHAnsi"/>
+                <w:lang w:val="es-MX"/>
+              </w:rPr>
+              <w:t xml:space="preserve">eveloper 11 g </w:t>
+            </w:r>
+            <w:r>
+              <w:rPr>
+                <w:rFonts w:asciiTheme="minorHAnsi" w:hAnsiTheme="minorHAnsi"/>
+                <w:lang w:val="es-MX"/>
+              </w:rPr>
+              <w:t>.</w:t>
             </w:r>
           </w:p>
         </w:tc>
@@ -15417,7 +15445,7 @@
       <w:r>
         <w:rPr>
           <w:noProof/>
-          <w:lang w:val="es-CO" w:eastAsia="es-CO"/>
+          <w:lang w:val="en-US"/>
         </w:rPr>
         <w:drawing>
           <wp:inline distT="0" distB="0" distL="0" distR="0">
@@ -17758,11 +17786,11 @@
       </w:tblPr>
       <w:tblGrid>
         <w:gridCol w:w="1730"/>
-        <w:gridCol w:w="1388"/>
-        <w:gridCol w:w="1320"/>
-        <w:gridCol w:w="1471"/>
-        <w:gridCol w:w="2033"/>
-        <w:gridCol w:w="1112"/>
+        <w:gridCol w:w="1387"/>
+        <w:gridCol w:w="1321"/>
+        <w:gridCol w:w="1478"/>
+        <w:gridCol w:w="2028"/>
+        <w:gridCol w:w="1110"/>
       </w:tblGrid>
       <w:tr>
         <w:trPr>
@@ -18072,7 +18100,7 @@
                 <v:shape id="_x0000_i1025" type="#_x0000_t75" style="width:58.5pt;height:81.75pt" o:ole="">
                   <v:imagedata r:id="rId16" o:title=""/>
                 </v:shape>
-                <o:OLEObject Type="Embed" ProgID="PBrush" ShapeID="_x0000_i1025" DrawAspect="Content" ObjectID="_1299736353" r:id="rId17"/>
+                <o:OLEObject Type="Embed" ProgID="PBrush" ShapeID="_x0000_i1025" DrawAspect="Content" ObjectID="_1299745105" r:id="rId17"/>
               </w:object>
             </w:r>
           </w:p>
@@ -18146,7 +18174,7 @@
                 <v:shape id="_x0000_i1026" type="#_x0000_t75" style="width:54.75pt;height:73.5pt" o:ole="">
                   <v:imagedata r:id="rId18" o:title=""/>
                 </v:shape>
-                <o:OLEObject Type="Embed" ProgID="PBrush" ShapeID="_x0000_i1026" DrawAspect="Content" ObjectID="_1299736354" r:id="rId19"/>
+                <o:OLEObject Type="Embed" ProgID="PBrush" ShapeID="_x0000_i1026" DrawAspect="Content" ObjectID="_1299745106" r:id="rId19"/>
               </w:object>
             </w:r>
           </w:p>
@@ -18220,7 +18248,7 @@
                 <v:shape id="_x0000_i1027" type="#_x0000_t75" style="width:63pt;height:81pt" o:ole="">
                   <v:imagedata r:id="rId20" o:title=""/>
                 </v:shape>
-                <o:OLEObject Type="Embed" ProgID="PBrush" ShapeID="_x0000_i1027" DrawAspect="Content" ObjectID="_1299736355" r:id="rId21"/>
+                <o:OLEObject Type="Embed" ProgID="PBrush" ShapeID="_x0000_i1027" DrawAspect="Content" ObjectID="_1299745107" r:id="rId21"/>
               </w:object>
             </w:r>
           </w:p>
@@ -18304,7 +18332,7 @@
                 <v:shape id="_x0000_i1028" type="#_x0000_t75" style="width:47.25pt;height:55.5pt" o:ole="">
                   <v:imagedata r:id="rId22" o:title=""/>
                 </v:shape>
-                <o:OLEObject Type="Embed" ProgID="PBrush" ShapeID="_x0000_i1028" DrawAspect="Content" ObjectID="_1299736356" r:id="rId23"/>
+                <o:OLEObject Type="Embed" ProgID="PBrush" ShapeID="_x0000_i1028" DrawAspect="Content" ObjectID="_1299745108" r:id="rId23"/>
               </w:object>
             </w:r>
           </w:p>
@@ -19701,7 +19729,7 @@
                 <v:shape id="_x0000_i1029" type="#_x0000_t75" style="width:58.5pt;height:81.75pt" o:ole="">
                   <v:imagedata r:id="rId16" o:title=""/>
                 </v:shape>
-                <o:OLEObject Type="Embed" ProgID="PBrush" ShapeID="_x0000_i1029" DrawAspect="Content" ObjectID="_1299736357" r:id="rId24"/>
+                <o:OLEObject Type="Embed" ProgID="PBrush" ShapeID="_x0000_i1029" DrawAspect="Content" ObjectID="_1299745109" r:id="rId24"/>
               </w:object>
             </w:r>
           </w:p>
@@ -19739,7 +19767,7 @@
                 <v:shape id="_x0000_i1030" type="#_x0000_t75" style="width:54.75pt;height:73.5pt" o:ole="">
                   <v:imagedata r:id="rId18" o:title=""/>
                 </v:shape>
-                <o:OLEObject Type="Embed" ProgID="PBrush" ShapeID="_x0000_i1030" DrawAspect="Content" ObjectID="_1299736358" r:id="rId25"/>
+                <o:OLEObject Type="Embed" ProgID="PBrush" ShapeID="_x0000_i1030" DrawAspect="Content" ObjectID="_1299745110" r:id="rId25"/>
               </w:object>
             </w:r>
           </w:p>
@@ -19777,7 +19805,7 @@
                 <v:shape id="_x0000_i1031" type="#_x0000_t75" style="width:63pt;height:81pt" o:ole="">
                   <v:imagedata r:id="rId20" o:title=""/>
                 </v:shape>
-                <o:OLEObject Type="Embed" ProgID="PBrush" ShapeID="_x0000_i1031" DrawAspect="Content" ObjectID="_1299736359" r:id="rId26"/>
+                <o:OLEObject Type="Embed" ProgID="PBrush" ShapeID="_x0000_i1031" DrawAspect="Content" ObjectID="_1299745111" r:id="rId26"/>
               </w:object>
             </w:r>
           </w:p>
@@ -19818,7 +19846,7 @@
                 <v:shape id="_x0000_i1032" type="#_x0000_t75" style="width:47.25pt;height:55.5pt" o:ole="">
                   <v:imagedata r:id="rId22" o:title=""/>
                 </v:shape>
-                <o:OLEObject Type="Embed" ProgID="PBrush" ShapeID="_x0000_i1032" DrawAspect="Content" ObjectID="_1299736360" r:id="rId27"/>
+                <o:OLEObject Type="Embed" ProgID="PBrush" ShapeID="_x0000_i1032" DrawAspect="Content" ObjectID="_1299745112" r:id="rId27"/>
               </w:object>
             </w:r>
           </w:p>
@@ -20193,7 +20221,7 @@
                 <v:shape id="_x0000_i1033" type="#_x0000_t75" style="width:58.5pt;height:81.75pt" o:ole="">
                   <v:imagedata r:id="rId16" o:title=""/>
                 </v:shape>
-                <o:OLEObject Type="Embed" ProgID="PBrush" ShapeID="_x0000_i1033" DrawAspect="Content" ObjectID="_1299736361" r:id="rId28"/>
+                <o:OLEObject Type="Embed" ProgID="PBrush" ShapeID="_x0000_i1033" DrawAspect="Content" ObjectID="_1299745113" r:id="rId28"/>
               </w:object>
             </w:r>
           </w:p>
@@ -20255,7 +20283,7 @@
                 <v:shape id="_x0000_i1034" type="#_x0000_t75" style="width:63pt;height:81pt" o:ole="">
                   <v:imagedata r:id="rId20" o:title=""/>
                 </v:shape>
-                <o:OLEObject Type="Embed" ProgID="PBrush" ShapeID="_x0000_i1034" DrawAspect="Content" ObjectID="_1299736362" r:id="rId29"/>
+                <o:OLEObject Type="Embed" ProgID="PBrush" ShapeID="_x0000_i1034" DrawAspect="Content" ObjectID="_1299745114" r:id="rId29"/>
               </w:object>
             </w:r>
           </w:p>
@@ -20293,7 +20321,7 @@
                 <v:shape id="_x0000_i1035" type="#_x0000_t75" style="width:47.25pt;height:55.5pt" o:ole="">
                   <v:imagedata r:id="rId22" o:title=""/>
                 </v:shape>
-                <o:OLEObject Type="Embed" ProgID="PBrush" ShapeID="_x0000_i1035" DrawAspect="Content" ObjectID="_1299736363" r:id="rId30"/>
+                <o:OLEObject Type="Embed" ProgID="PBrush" ShapeID="_x0000_i1035" DrawAspect="Content" ObjectID="_1299745115" r:id="rId30"/>
               </w:object>
             </w:r>
           </w:p>
@@ -20841,7 +20869,7 @@
                 <v:shape id="_x0000_i1036" type="#_x0000_t75" style="width:58.5pt;height:81.75pt" o:ole="">
                   <v:imagedata r:id="rId16" o:title=""/>
                 </v:shape>
-                <o:OLEObject Type="Embed" ProgID="PBrush" ShapeID="_x0000_i1036" DrawAspect="Content" ObjectID="_1299736364" r:id="rId31"/>
+                <o:OLEObject Type="Embed" ProgID="PBrush" ShapeID="_x0000_i1036" DrawAspect="Content" ObjectID="_1299745116" r:id="rId31"/>
               </w:object>
             </w:r>
           </w:p>
@@ -20879,7 +20907,7 @@
                 <v:shape id="_x0000_i1037" type="#_x0000_t75" style="width:54.75pt;height:73.5pt" o:ole="">
                   <v:imagedata r:id="rId18" o:title=""/>
                 </v:shape>
-                <o:OLEObject Type="Embed" ProgID="PBrush" ShapeID="_x0000_i1037" DrawAspect="Content" ObjectID="_1299736365" r:id="rId32"/>
+                <o:OLEObject Type="Embed" ProgID="PBrush" ShapeID="_x0000_i1037" DrawAspect="Content" ObjectID="_1299745117" r:id="rId32"/>
               </w:object>
             </w:r>
           </w:p>
@@ -20917,7 +20945,7 @@
                 <v:shape id="_x0000_i1038" type="#_x0000_t75" style="width:63pt;height:81pt" o:ole="">
                   <v:imagedata r:id="rId20" o:title=""/>
                 </v:shape>
-                <o:OLEObject Type="Embed" ProgID="PBrush" ShapeID="_x0000_i1038" DrawAspect="Content" ObjectID="_1299736366" r:id="rId33"/>
+                <o:OLEObject Type="Embed" ProgID="PBrush" ShapeID="_x0000_i1038" DrawAspect="Content" ObjectID="_1299745118" r:id="rId33"/>
               </w:object>
             </w:r>
           </w:p>
@@ -20946,7 +20974,7 @@
                 <v:shape id="_x0000_i1039" type="#_x0000_t75" style="width:47.25pt;height:55.5pt" o:ole="">
                   <v:imagedata r:id="rId22" o:title=""/>
                 </v:shape>
-                <o:OLEObject Type="Embed" ProgID="PBrush" ShapeID="_x0000_i1039" DrawAspect="Content" ObjectID="_1299736367" r:id="rId34"/>
+                <o:OLEObject Type="Embed" ProgID="PBrush" ShapeID="_x0000_i1039" DrawAspect="Content" ObjectID="_1299745119" r:id="rId34"/>
               </w:object>
             </w:r>
           </w:p>
@@ -21500,7 +21528,7 @@
         <w:rPr>
           <w:rFonts w:ascii="Calibri" w:hAnsi="Calibri"/>
           <w:noProof/>
-          <w:lang w:val="es-CO" w:eastAsia="es-CO"/>
+          <w:lang w:val="en-US"/>
         </w:rPr>
         <w:drawing>
           <wp:inline distT="0" distB="0" distL="0" distR="0">
@@ -21996,9 +22024,8 @@
       <w:r>
         <w:rPr>
           <w:noProof/>
-          <w:lang w:val="es-CO" w:eastAsia="es-CO"/>
-        </w:rPr>
-        <w:lastRenderedPageBreak/>
+          <w:lang w:val="en-US"/>
+        </w:rPr>
         <w:drawing>
           <wp:inline distT="0" distB="0" distL="0" distR="0">
             <wp:extent cx="5502718" cy="6007396"/>
@@ -23167,7 +23194,6 @@
           <w:sz w:val="24"/>
           <w:szCs w:val="24"/>
         </w:rPr>
-        <w:lastRenderedPageBreak/>
         <w:t>Interfaces con el Software</w:t>
       </w:r>
       <w:bookmarkEnd w:id="90"/>
@@ -23303,7 +23329,7 @@
       <w:r>
         <w:rPr>
           <w:noProof/>
-          <w:lang w:val="es-CO" w:eastAsia="es-CO"/>
+          <w:lang w:val="en-US"/>
         </w:rPr>
         <w:drawing>
           <wp:inline distT="0" distB="0" distL="0" distR="0">
@@ -23555,11 +23581,7 @@
               <w:cnfStyle w:val="000000000000"/>
             </w:pPr>
             <w:r>
-              <w:t xml:space="preserve">Para que en el sistema no exista duplicación de identificadores de nombres de usuario </w:t>
-            </w:r>
-            <w:r>
-              <w:lastRenderedPageBreak/>
-              <w:t xml:space="preserve">en el momento de registrarse. </w:t>
+              <w:t xml:space="preserve">Para que en el sistema no exista duplicación de identificadores de nombres de usuario en el momento de registrarse. </w:t>
             </w:r>
           </w:p>
         </w:tc>
@@ -23578,7 +23600,6 @@
               <w:jc w:val="both"/>
             </w:pPr>
             <w:r>
-              <w:lastRenderedPageBreak/>
               <w:t>Autor</w:t>
             </w:r>
           </w:p>
@@ -25340,7 +25361,6 @@
               <w:jc w:val="both"/>
             </w:pPr>
             <w:r>
-              <w:lastRenderedPageBreak/>
               <w:t>Razón de ser</w:t>
             </w:r>
           </w:p>
@@ -26900,15 +26920,7 @@
                 <w:b/>
                 <w:color w:val="FFFFFF" w:themeColor="background1"/>
               </w:rPr>
-              <w:t xml:space="preserve">Fecha de última </w:t>
-            </w:r>
-            <w:r>
-              <w:rPr>
-                <w:b/>
-                <w:color w:val="FFFFFF" w:themeColor="background1"/>
-              </w:rPr>
-              <w:lastRenderedPageBreak/>
-              <w:t>actualización</w:t>
+              <w:t>Fecha de última actualización</w:t>
             </w:r>
           </w:p>
         </w:tc>
@@ -26923,7 +26935,6 @@
               <w:cnfStyle w:val="000000000000"/>
             </w:pPr>
             <w:r>
-              <w:lastRenderedPageBreak/>
               <w:t>27/03/2009</w:t>
             </w:r>
           </w:p>
@@ -28642,7 +28653,6 @@
               <w:jc w:val="both"/>
             </w:pPr>
             <w:r>
-              <w:lastRenderedPageBreak/>
               <w:t>Prioridad</w:t>
             </w:r>
           </w:p>
@@ -30210,7 +30220,6 @@
               <w:jc w:val="both"/>
             </w:pPr>
             <w:r>
-              <w:lastRenderedPageBreak/>
               <w:t>Id</w:t>
             </w:r>
           </w:p>
@@ -31733,7 +31742,6 @@
               <w:jc w:val="both"/>
             </w:pPr>
             <w:r>
-              <w:lastRenderedPageBreak/>
               <w:t>Autor</w:t>
             </w:r>
           </w:p>
@@ -33271,7 +33279,6 @@
               <w:jc w:val="both"/>
             </w:pPr>
             <w:r>
-              <w:lastRenderedPageBreak/>
               <w:t>Id</w:t>
             </w:r>
           </w:p>
@@ -34811,11 +34818,7 @@
               <w:cnfStyle w:val="000000100000"/>
             </w:pPr>
             <w:r>
-              <w:t xml:space="preserve">María Ximena Narváez Barrera,  Ana María González Urueta, Carlos Fernando </w:t>
-            </w:r>
-            <w:r>
-              <w:lastRenderedPageBreak/>
-              <w:t>Jaramillo y Laura Catalina Zorro Jiménez</w:t>
+              <w:t>María Ximena Narváez Barrera,  Ana María González Urueta, Carlos Fernando Jaramillo y Laura Catalina Zorro Jiménez</w:t>
             </w:r>
           </w:p>
         </w:tc>
@@ -34831,7 +34834,6 @@
               <w:jc w:val="both"/>
             </w:pPr>
             <w:r>
-              <w:lastRenderedPageBreak/>
               <w:t>Encargado</w:t>
             </w:r>
           </w:p>
@@ -36050,7 +36052,6 @@
               <w:jc w:val="both"/>
             </w:pPr>
             <w:r>
-              <w:lastRenderedPageBreak/>
               <w:t>Id</w:t>
             </w:r>
           </w:p>
@@ -37815,7 +37816,6 @@
               <w:jc w:val="both"/>
             </w:pPr>
             <w:r>
-              <w:lastRenderedPageBreak/>
               <w:t>Id</w:t>
             </w:r>
           </w:p>
@@ -38845,7 +38845,6 @@
           <w:rFonts w:asciiTheme="minorHAnsi" w:hAnsiTheme="minorHAnsi"/>
           <w:color w:val="auto"/>
         </w:rPr>
-        <w:lastRenderedPageBreak/>
         <w:t>ANEXOS</w:t>
       </w:r>
       <w:bookmarkEnd w:id="103"/>
@@ -39387,7 +39386,7 @@
             <w:rPr>
               <w:noProof/>
             </w:rPr>
-            <w:t>29</w:t>
+            <w:t>17</w:t>
           </w:r>
         </w:fldSimple>
         <w:r>
@@ -39442,7 +39441,7 @@
     <w:r>
       <w:rPr>
         <w:noProof/>
-        <w:lang w:val="es-CO" w:eastAsia="es-CO"/>
+        <w:lang w:val="en-US"/>
       </w:rPr>
       <w:drawing>
         <wp:anchor distT="0" distB="0" distL="114300" distR="114300" simplePos="0" relativeHeight="251660288" behindDoc="0" locked="0" layoutInCell="1" allowOverlap="1">
@@ -39501,7 +39500,7 @@
     <w:r>
       <w:rPr>
         <w:noProof/>
-        <w:lang w:val="es-CO" w:eastAsia="es-CO"/>
+        <w:lang w:val="en-US"/>
       </w:rPr>
       <w:drawing>
         <wp:anchor distT="0" distB="0" distL="114300" distR="114300" simplePos="0" relativeHeight="251659264" behindDoc="0" locked="0" layoutInCell="1" allowOverlap="1">
@@ -46841,36 +46840,36 @@
   </dgm:ptLst>
   <dgm:cxnLst>
     <dgm:cxn modelId="{9FB3A5D3-A338-4DD7-9CAD-478A1531A44E}" srcId="{0CA79D87-1C13-46C0-95E1-DC491145964C}" destId="{341C975B-CF69-4DCE-84C1-1798D8C47E26}" srcOrd="0" destOrd="0" parTransId="{83FCA1E4-8F8F-4357-8F38-55661FC272E8}" sibTransId="{58718693-41EB-45E3-8133-869D2DA74640}"/>
-    <dgm:cxn modelId="{A2508D5E-8038-4276-BCB2-1E098D702F2F}" type="presOf" srcId="{0CA79D87-1C13-46C0-95E1-DC491145964C}" destId="{A9765D65-1F0E-43F9-806B-DA7FBCBC5D03}" srcOrd="0" destOrd="0" presId="urn:microsoft.com/office/officeart/2005/8/layout/radial2"/>
-    <dgm:cxn modelId="{9A857B92-B8DF-4B03-A9E5-06AF60274FC4}" type="presOf" srcId="{F1A683A2-B4DC-4AE0-86AF-61F9B5A284CC}" destId="{39935409-8EE0-4EBE-B135-864AEFC46A91}" srcOrd="0" destOrd="2" presId="urn:microsoft.com/office/officeart/2005/8/layout/radial2"/>
-    <dgm:cxn modelId="{A0308905-DDBB-4021-9CC2-C41D128BB681}" type="presOf" srcId="{AAF68D59-C65D-40AB-9611-74F895D94C0F}" destId="{025889D7-F679-43A9-B4EA-C991B6B4CA86}" srcOrd="0" destOrd="0" presId="urn:microsoft.com/office/officeart/2005/8/layout/radial2"/>
-    <dgm:cxn modelId="{01568E35-EB5D-47AB-A812-A21735C5CD2B}" type="presOf" srcId="{341C975B-CF69-4DCE-84C1-1798D8C47E26}" destId="{39935409-8EE0-4EBE-B135-864AEFC46A91}" srcOrd="0" destOrd="0" presId="urn:microsoft.com/office/officeart/2005/8/layout/radial2"/>
     <dgm:cxn modelId="{418F62CF-B674-4A33-B751-FE04530DA23B}" srcId="{3530FF97-E8E4-4D12-8A03-8CD36B210733}" destId="{BBFF2A47-D618-4AD0-B6F1-0FE948B9DA57}" srcOrd="1" destOrd="0" parTransId="{47516B9B-BA7F-4CE0-B3AA-CCF8008D360B}" sibTransId="{17A2B84A-FE6C-4A3B-B182-AC385FABD88F}"/>
-    <dgm:cxn modelId="{41D5B76F-B037-41C2-8D32-67D93F04DAAC}" type="presOf" srcId="{283500E7-2771-4A97-B34F-C3F2648577AD}" destId="{39935409-8EE0-4EBE-B135-864AEFC46A91}" srcOrd="0" destOrd="3" presId="urn:microsoft.com/office/officeart/2005/8/layout/radial2"/>
+    <dgm:cxn modelId="{D877C72A-9114-42F9-8AC3-EF274DB94940}" type="presOf" srcId="{0CA79D87-1C13-46C0-95E1-DC491145964C}" destId="{A9765D65-1F0E-43F9-806B-DA7FBCBC5D03}" srcOrd="0" destOrd="0" presId="urn:microsoft.com/office/officeart/2005/8/layout/radial2"/>
+    <dgm:cxn modelId="{8C8F5698-CB96-4863-8A7B-E6CDE32C4609}" type="presOf" srcId="{183412B7-C7CC-4EDA-A9DA-C27D15CA8537}" destId="{39935409-8EE0-4EBE-B135-864AEFC46A91}" srcOrd="0" destOrd="1" presId="urn:microsoft.com/office/officeart/2005/8/layout/radial2"/>
+    <dgm:cxn modelId="{AEA9C57A-AFFF-438C-9040-DCA8425E1F8C}" type="presOf" srcId="{F1A683A2-B4DC-4AE0-86AF-61F9B5A284CC}" destId="{39935409-8EE0-4EBE-B135-864AEFC46A91}" srcOrd="0" destOrd="2" presId="urn:microsoft.com/office/officeart/2005/8/layout/radial2"/>
+    <dgm:cxn modelId="{BB63C850-3618-4FB4-95A5-FB52AAE7E30F}" type="presOf" srcId="{AAF68D59-C65D-40AB-9611-74F895D94C0F}" destId="{025889D7-F679-43A9-B4EA-C991B6B4CA86}" srcOrd="0" destOrd="0" presId="urn:microsoft.com/office/officeart/2005/8/layout/radial2"/>
     <dgm:cxn modelId="{D8BEFEBC-0E44-4328-B952-857BB2354C31}" srcId="{3530FF97-E8E4-4D12-8A03-8CD36B210733}" destId="{A3B34A91-03FE-4B10-9DD1-C76BDC12BEBA}" srcOrd="0" destOrd="0" parTransId="{58A7F5C7-1E71-478E-8F48-9030C317498D}" sibTransId="{5FA78592-2A67-4E15-B667-73D9DE77E5E8}"/>
-    <dgm:cxn modelId="{5C2FC853-0798-4D7F-A543-80153033550F}" type="presOf" srcId="{BBFF2A47-D618-4AD0-B6F1-0FE948B9DA57}" destId="{D1EBF9DC-DDEA-4ACD-8089-5458F78B55CA}" srcOrd="0" destOrd="1" presId="urn:microsoft.com/office/officeart/2005/8/layout/radial2"/>
-    <dgm:cxn modelId="{E8666A82-FB53-4D81-9B51-4FCE679464C1}" type="presOf" srcId="{EA7346B3-108A-49F3-B88A-422EB32C2C52}" destId="{2A529F1D-A542-4ABA-83BC-AEE743CE30F3}" srcOrd="0" destOrd="0" presId="urn:microsoft.com/office/officeart/2005/8/layout/radial2"/>
-    <dgm:cxn modelId="{141043FE-CD59-456C-BF21-2FA41AE6058F}" type="presOf" srcId="{183412B7-C7CC-4EDA-A9DA-C27D15CA8537}" destId="{39935409-8EE0-4EBE-B135-864AEFC46A91}" srcOrd="0" destOrd="1" presId="urn:microsoft.com/office/officeart/2005/8/layout/radial2"/>
-    <dgm:cxn modelId="{580F036F-4DE6-41E0-8D93-B7D7A11ADBF3}" type="presOf" srcId="{A3B34A91-03FE-4B10-9DD1-C76BDC12BEBA}" destId="{D1EBF9DC-DDEA-4ACD-8089-5458F78B55CA}" srcOrd="0" destOrd="0" presId="urn:microsoft.com/office/officeart/2005/8/layout/radial2"/>
+    <dgm:cxn modelId="{7BC5B9BE-B93C-4971-BA09-CDFB29F7EA72}" type="presOf" srcId="{3530FF97-E8E4-4D12-8A03-8CD36B210733}" destId="{E350A781-99DC-46EC-914D-062124BC05C7}" srcOrd="0" destOrd="0" presId="urn:microsoft.com/office/officeart/2005/8/layout/radial2"/>
+    <dgm:cxn modelId="{52BC33B1-572F-47FF-B154-A7C51483DCC0}" type="presOf" srcId="{341C975B-CF69-4DCE-84C1-1798D8C47E26}" destId="{39935409-8EE0-4EBE-B135-864AEFC46A91}" srcOrd="0" destOrd="0" presId="urn:microsoft.com/office/officeart/2005/8/layout/radial2"/>
     <dgm:cxn modelId="{1C460A8A-F3D2-4EB5-A04B-69C08C7096AF}" srcId="{EA7346B3-108A-49F3-B88A-422EB32C2C52}" destId="{3530FF97-E8E4-4D12-8A03-8CD36B210733}" srcOrd="1" destOrd="0" parTransId="{AB403CEC-D681-4FC5-B825-62DF5FC8F87F}" sibTransId="{0E7F9697-B8E2-413C-87E4-93007544452C}"/>
-    <dgm:cxn modelId="{75C3A102-6350-40B1-B5EF-D71C1722848D}" type="presOf" srcId="{AB403CEC-D681-4FC5-B825-62DF5FC8F87F}" destId="{A3996A59-14C6-47E7-B9A9-038A142FD6DF}" srcOrd="0" destOrd="0" presId="urn:microsoft.com/office/officeart/2005/8/layout/radial2"/>
+    <dgm:cxn modelId="{49D7B77C-ACD6-4322-BD42-45276212ABDA}" type="presOf" srcId="{EA7346B3-108A-49F3-B88A-422EB32C2C52}" destId="{2A529F1D-A542-4ABA-83BC-AEE743CE30F3}" srcOrd="0" destOrd="0" presId="urn:microsoft.com/office/officeart/2005/8/layout/radial2"/>
     <dgm:cxn modelId="{66773782-CB1B-47FF-A846-BBAB5E64656D}" srcId="{0CA79D87-1C13-46C0-95E1-DC491145964C}" destId="{F1A683A2-B4DC-4AE0-86AF-61F9B5A284CC}" srcOrd="2" destOrd="0" parTransId="{C6B54926-4995-40C0-B5E2-D979383EBA2B}" sibTransId="{FA416F37-9F4C-472E-8BBD-AD777F3C421F}"/>
     <dgm:cxn modelId="{C2C446C6-FDB0-4599-8BE1-1B4C9DA8EB34}" srcId="{0CA79D87-1C13-46C0-95E1-DC491145964C}" destId="{283500E7-2771-4A97-B34F-C3F2648577AD}" srcOrd="3" destOrd="0" parTransId="{A14DD66D-9173-4525-A923-78C0F1957515}" sibTransId="{C57504F9-8B53-4AF7-B837-3A1DD43B3D82}"/>
+    <dgm:cxn modelId="{B2C6577D-49CA-4411-9709-6BF94B6186CB}" type="presOf" srcId="{283500E7-2771-4A97-B34F-C3F2648577AD}" destId="{39935409-8EE0-4EBE-B135-864AEFC46A91}" srcOrd="0" destOrd="3" presId="urn:microsoft.com/office/officeart/2005/8/layout/radial2"/>
+    <dgm:cxn modelId="{E1672CF3-6E7A-4455-808D-BA466429B072}" type="presOf" srcId="{AB403CEC-D681-4FC5-B825-62DF5FC8F87F}" destId="{A3996A59-14C6-47E7-B9A9-038A142FD6DF}" srcOrd="0" destOrd="0" presId="urn:microsoft.com/office/officeart/2005/8/layout/radial2"/>
+    <dgm:cxn modelId="{CB520ACE-2FFF-4971-B28A-248DAD15BC02}" type="presOf" srcId="{A3B34A91-03FE-4B10-9DD1-C76BDC12BEBA}" destId="{D1EBF9DC-DDEA-4ACD-8089-5458F78B55CA}" srcOrd="0" destOrd="0" presId="urn:microsoft.com/office/officeart/2005/8/layout/radial2"/>
     <dgm:cxn modelId="{F36C2233-C101-4C0A-9352-7A2FCA2F2E9E}" srcId="{0CA79D87-1C13-46C0-95E1-DC491145964C}" destId="{183412B7-C7CC-4EDA-A9DA-C27D15CA8537}" srcOrd="1" destOrd="0" parTransId="{8404CB10-5739-4815-ABD1-44A88E9E490D}" sibTransId="{7D05FAA1-3978-4774-B496-4275F0E330C8}"/>
+    <dgm:cxn modelId="{70363564-AA55-47EA-9B1A-9E5F1395A77E}" type="presOf" srcId="{BBFF2A47-D618-4AD0-B6F1-0FE948B9DA57}" destId="{D1EBF9DC-DDEA-4ACD-8089-5458F78B55CA}" srcOrd="0" destOrd="1" presId="urn:microsoft.com/office/officeart/2005/8/layout/radial2"/>
     <dgm:cxn modelId="{04393BC9-FAA6-44B0-B354-87E765C2E6AA}" srcId="{EA7346B3-108A-49F3-B88A-422EB32C2C52}" destId="{0CA79D87-1C13-46C0-95E1-DC491145964C}" srcOrd="0" destOrd="0" parTransId="{AAF68D59-C65D-40AB-9611-74F895D94C0F}" sibTransId="{E64C2B81-A9B9-4584-8646-B82075630A9B}"/>
-    <dgm:cxn modelId="{8B1A0C89-1464-4A88-88FB-8B636C7BDE84}" type="presOf" srcId="{3530FF97-E8E4-4D12-8A03-8CD36B210733}" destId="{E350A781-99DC-46EC-914D-062124BC05C7}" srcOrd="0" destOrd="0" presId="urn:microsoft.com/office/officeart/2005/8/layout/radial2"/>
-    <dgm:cxn modelId="{ACEE8316-088C-4606-98B1-0785BB936741}" type="presParOf" srcId="{2A529F1D-A542-4ABA-83BC-AEE743CE30F3}" destId="{B0F4C639-11AC-4221-8D67-539B9524C7F4}" srcOrd="0" destOrd="0" presId="urn:microsoft.com/office/officeart/2005/8/layout/radial2"/>
-    <dgm:cxn modelId="{879914DC-9070-4C1B-832F-490C78D92066}" type="presParOf" srcId="{B0F4C639-11AC-4221-8D67-539B9524C7F4}" destId="{722D148A-8BE2-4C36-AF86-B044262E0F21}" srcOrd="0" destOrd="0" presId="urn:microsoft.com/office/officeart/2005/8/layout/radial2"/>
-    <dgm:cxn modelId="{54A2F627-5DBD-468D-A238-7969040934E0}" type="presParOf" srcId="{722D148A-8BE2-4C36-AF86-B044262E0F21}" destId="{6146F509-40BD-4FC5-B857-CB3F1A0646B0}" srcOrd="0" destOrd="0" presId="urn:microsoft.com/office/officeart/2005/8/layout/radial2"/>
-    <dgm:cxn modelId="{96982EEF-8FDC-4133-BE33-801BFBBECC41}" type="presParOf" srcId="{722D148A-8BE2-4C36-AF86-B044262E0F21}" destId="{E076E7B4-26F6-4877-82D7-AAA09D4A670B}" srcOrd="1" destOrd="0" presId="urn:microsoft.com/office/officeart/2005/8/layout/radial2"/>
-    <dgm:cxn modelId="{319D0C2A-5D6D-41CD-B8E5-1D151AE463CA}" type="presParOf" srcId="{B0F4C639-11AC-4221-8D67-539B9524C7F4}" destId="{025889D7-F679-43A9-B4EA-C991B6B4CA86}" srcOrd="1" destOrd="0" presId="urn:microsoft.com/office/officeart/2005/8/layout/radial2"/>
-    <dgm:cxn modelId="{543409E8-1997-44B0-B70A-B2DA69B5F010}" type="presParOf" srcId="{B0F4C639-11AC-4221-8D67-539B9524C7F4}" destId="{794953B2-C591-4315-BCBD-9913F0DFE646}" srcOrd="2" destOrd="0" presId="urn:microsoft.com/office/officeart/2005/8/layout/radial2"/>
-    <dgm:cxn modelId="{4F2DD778-1076-4550-8ED6-E6871005431E}" type="presParOf" srcId="{794953B2-C591-4315-BCBD-9913F0DFE646}" destId="{A9765D65-1F0E-43F9-806B-DA7FBCBC5D03}" srcOrd="0" destOrd="0" presId="urn:microsoft.com/office/officeart/2005/8/layout/radial2"/>
-    <dgm:cxn modelId="{2FC99C12-9CAD-4B78-A329-3B988E7418C9}" type="presParOf" srcId="{794953B2-C591-4315-BCBD-9913F0DFE646}" destId="{39935409-8EE0-4EBE-B135-864AEFC46A91}" srcOrd="1" destOrd="0" presId="urn:microsoft.com/office/officeart/2005/8/layout/radial2"/>
-    <dgm:cxn modelId="{90D2328A-C5F0-4C13-8BD8-67898ACDD624}" type="presParOf" srcId="{B0F4C639-11AC-4221-8D67-539B9524C7F4}" destId="{A3996A59-14C6-47E7-B9A9-038A142FD6DF}" srcOrd="3" destOrd="0" presId="urn:microsoft.com/office/officeart/2005/8/layout/radial2"/>
-    <dgm:cxn modelId="{1F52DBB7-E9B5-4604-9AAE-7A39806A384B}" type="presParOf" srcId="{B0F4C639-11AC-4221-8D67-539B9524C7F4}" destId="{0C3F41B7-F0C6-4B10-BD4A-D00B9CA2F9E2}" srcOrd="4" destOrd="0" presId="urn:microsoft.com/office/officeart/2005/8/layout/radial2"/>
-    <dgm:cxn modelId="{0F96A5B3-08BF-4573-B0B9-CA56E72D8ED0}" type="presParOf" srcId="{0C3F41B7-F0C6-4B10-BD4A-D00B9CA2F9E2}" destId="{E350A781-99DC-46EC-914D-062124BC05C7}" srcOrd="0" destOrd="0" presId="urn:microsoft.com/office/officeart/2005/8/layout/radial2"/>
-    <dgm:cxn modelId="{55FC1CCD-B158-41CC-AB81-DC0554F0A882}" type="presParOf" srcId="{0C3F41B7-F0C6-4B10-BD4A-D00B9CA2F9E2}" destId="{D1EBF9DC-DDEA-4ACD-8089-5458F78B55CA}" srcOrd="1" destOrd="0" presId="urn:microsoft.com/office/officeart/2005/8/layout/radial2"/>
+    <dgm:cxn modelId="{1C6FE492-FA35-4B62-9ECD-3D8AAC3D55F1}" type="presParOf" srcId="{2A529F1D-A542-4ABA-83BC-AEE743CE30F3}" destId="{B0F4C639-11AC-4221-8D67-539B9524C7F4}" srcOrd="0" destOrd="0" presId="urn:microsoft.com/office/officeart/2005/8/layout/radial2"/>
+    <dgm:cxn modelId="{664865A3-ED12-418C-91E2-268766E50682}" type="presParOf" srcId="{B0F4C639-11AC-4221-8D67-539B9524C7F4}" destId="{722D148A-8BE2-4C36-AF86-B044262E0F21}" srcOrd="0" destOrd="0" presId="urn:microsoft.com/office/officeart/2005/8/layout/radial2"/>
+    <dgm:cxn modelId="{2CE779C8-5B87-42CD-B0E8-9B2FB11344B1}" type="presParOf" srcId="{722D148A-8BE2-4C36-AF86-B044262E0F21}" destId="{6146F509-40BD-4FC5-B857-CB3F1A0646B0}" srcOrd="0" destOrd="0" presId="urn:microsoft.com/office/officeart/2005/8/layout/radial2"/>
+    <dgm:cxn modelId="{19189571-2194-4651-AC84-D5E33223DDB6}" type="presParOf" srcId="{722D148A-8BE2-4C36-AF86-B044262E0F21}" destId="{E076E7B4-26F6-4877-82D7-AAA09D4A670B}" srcOrd="1" destOrd="0" presId="urn:microsoft.com/office/officeart/2005/8/layout/radial2"/>
+    <dgm:cxn modelId="{1C97A9B6-2BAD-4DFF-9D15-D170053DA0FB}" type="presParOf" srcId="{B0F4C639-11AC-4221-8D67-539B9524C7F4}" destId="{025889D7-F679-43A9-B4EA-C991B6B4CA86}" srcOrd="1" destOrd="0" presId="urn:microsoft.com/office/officeart/2005/8/layout/radial2"/>
+    <dgm:cxn modelId="{739E87C8-2D0E-44E4-BCED-AA360578E229}" type="presParOf" srcId="{B0F4C639-11AC-4221-8D67-539B9524C7F4}" destId="{794953B2-C591-4315-BCBD-9913F0DFE646}" srcOrd="2" destOrd="0" presId="urn:microsoft.com/office/officeart/2005/8/layout/radial2"/>
+    <dgm:cxn modelId="{72DD3D08-F97E-4F75-981E-199766DEC917}" type="presParOf" srcId="{794953B2-C591-4315-BCBD-9913F0DFE646}" destId="{A9765D65-1F0E-43F9-806B-DA7FBCBC5D03}" srcOrd="0" destOrd="0" presId="urn:microsoft.com/office/officeart/2005/8/layout/radial2"/>
+    <dgm:cxn modelId="{B42A22B3-2BB8-4661-B749-F7E302144E48}" type="presParOf" srcId="{794953B2-C591-4315-BCBD-9913F0DFE646}" destId="{39935409-8EE0-4EBE-B135-864AEFC46A91}" srcOrd="1" destOrd="0" presId="urn:microsoft.com/office/officeart/2005/8/layout/radial2"/>
+    <dgm:cxn modelId="{72D5F512-BC56-4885-BAB2-752338388DC7}" type="presParOf" srcId="{B0F4C639-11AC-4221-8D67-539B9524C7F4}" destId="{A3996A59-14C6-47E7-B9A9-038A142FD6DF}" srcOrd="3" destOrd="0" presId="urn:microsoft.com/office/officeart/2005/8/layout/radial2"/>
+    <dgm:cxn modelId="{F8C981CE-3BCA-4424-B19C-839E553013AD}" type="presParOf" srcId="{B0F4C639-11AC-4221-8D67-539B9524C7F4}" destId="{0C3F41B7-F0C6-4B10-BD4A-D00B9CA2F9E2}" srcOrd="4" destOrd="0" presId="urn:microsoft.com/office/officeart/2005/8/layout/radial2"/>
+    <dgm:cxn modelId="{BBF4856C-D358-4EF7-80BE-6F3A6B0F495F}" type="presParOf" srcId="{0C3F41B7-F0C6-4B10-BD4A-D00B9CA2F9E2}" destId="{E350A781-99DC-46EC-914D-062124BC05C7}" srcOrd="0" destOrd="0" presId="urn:microsoft.com/office/officeart/2005/8/layout/radial2"/>
+    <dgm:cxn modelId="{E2ACCEFF-D46F-4D1A-B768-204C4AB7F919}" type="presParOf" srcId="{0C3F41B7-F0C6-4B10-BD4A-D00B9CA2F9E2}" destId="{D1EBF9DC-DDEA-4ACD-8089-5458F78B55CA}" srcOrd="1" destOrd="0" presId="urn:microsoft.com/office/officeart/2005/8/layout/radial2"/>
   </dgm:cxnLst>
   <dgm:bg/>
   <dgm:whole/>
@@ -47572,54 +47571,54 @@
     </dgm:pt>
   </dgm:ptLst>
   <dgm:cxnLst>
-    <dgm:cxn modelId="{EC514B54-E806-4B26-9B8C-16EDE856665A}" type="presOf" srcId="{AF883CB8-8AFA-42BA-AD15-20440DE2E7A4}" destId="{28FAAE43-F607-4542-A198-881D7EEEBE2B}" srcOrd="0" destOrd="0" presId="urn:microsoft.com/office/officeart/2005/8/layout/vList5"/>
-    <dgm:cxn modelId="{1CD7A785-4952-4872-8AAF-58E439D6CEED}" type="presOf" srcId="{606B9183-B2B7-468C-AB3A-B86D1BD0D84F}" destId="{0FFFCC6D-8579-49B1-BF16-3F96A8B8E5AC}" srcOrd="0" destOrd="0" presId="urn:microsoft.com/office/officeart/2005/8/layout/vList5"/>
+    <dgm:cxn modelId="{2C8028D4-FEBA-488D-AC8A-48A7171A619A}" type="presOf" srcId="{BCC996C9-1420-4588-A6EA-FC6515C05688}" destId="{5D0B5D6A-DA21-41B0-90E4-8E07C46A9ED5}" srcOrd="0" destOrd="0" presId="urn:microsoft.com/office/officeart/2005/8/layout/vList5"/>
     <dgm:cxn modelId="{32DCECAD-5BF0-42D6-AC00-A43E3C078D17}" srcId="{976251E2-04A9-4263-8A00-267BDA912C4E}" destId="{BCC996C9-1420-4588-A6EA-FC6515C05688}" srcOrd="2" destOrd="0" parTransId="{5B858E88-698D-4DC2-84B5-D801A60F152E}" sibTransId="{E07A8B4B-1013-4D82-82D0-EF3DE80E902F}"/>
     <dgm:cxn modelId="{0D82DA47-E1D1-4D9A-9816-85EC13AE5C59}" srcId="{55658C84-E387-44B9-99A8-504D27B2D40F}" destId="{AF883CB8-8AFA-42BA-AD15-20440DE2E7A4}" srcOrd="0" destOrd="0" parTransId="{97E9C991-60B8-4697-BFE3-2647D23D7AAE}" sibTransId="{CA5455E1-0860-497F-AA1C-B66BE8EC8855}"/>
-    <dgm:cxn modelId="{1AEB2500-E8B6-48A0-8CB0-8C595EDDBEA9}" type="presOf" srcId="{9BCC1A64-3D69-422F-81C2-0DFE6D5C40DB}" destId="{1F4FCBF9-31B5-49E2-B07D-8554B1909E27}" srcOrd="0" destOrd="0" presId="urn:microsoft.com/office/officeart/2005/8/layout/vList5"/>
-    <dgm:cxn modelId="{C534A780-379F-4031-B943-CE25C1FBCF0E}" type="presOf" srcId="{21C2E492-0A59-429A-B17F-117F9A9753CB}" destId="{C86A0D88-C1F9-498C-A780-FCE487647AE3}" srcOrd="0" destOrd="0" presId="urn:microsoft.com/office/officeart/2005/8/layout/vList5"/>
     <dgm:cxn modelId="{02FD1774-A27A-49C7-83D7-83F4E92813AE}" srcId="{976251E2-04A9-4263-8A00-267BDA912C4E}" destId="{21C2E492-0A59-429A-B17F-117F9A9753CB}" srcOrd="0" destOrd="0" parTransId="{C3EB1336-FA4C-4A16-B905-DD79E32B677D}" sibTransId="{46BB35AB-F6E8-4DDA-9F87-92BC66A56C02}"/>
     <dgm:cxn modelId="{51ED2620-634A-44B2-B502-60460AEBEF92}" srcId="{BCC996C9-1420-4588-A6EA-FC6515C05688}" destId="{606B9183-B2B7-468C-AB3A-B86D1BD0D84F}" srcOrd="0" destOrd="0" parTransId="{B80C6F0B-03E3-4583-A846-D77D78483241}" sibTransId="{810DD023-A592-41DE-A32C-A6DDF3DAB32F}"/>
-    <dgm:cxn modelId="{858C4148-0D7C-4312-8E33-25728B6628DB}" type="presOf" srcId="{55658C84-E387-44B9-99A8-504D27B2D40F}" destId="{CF2CE30B-1588-47E0-913F-3537EEBDC4F1}" srcOrd="0" destOrd="0" presId="urn:microsoft.com/office/officeart/2005/8/layout/vList5"/>
     <dgm:cxn modelId="{45DF3F0B-34ED-45E5-84DD-78EAA5444370}" srcId="{21C2E492-0A59-429A-B17F-117F9A9753CB}" destId="{3E91CEC3-91B4-4B7D-8E7C-0BA2B4F96005}" srcOrd="0" destOrd="0" parTransId="{D5995F57-215A-47CA-9CFE-C0B53525D907}" sibTransId="{CBF8D975-4814-4E5C-A51D-CD41BA958BD4}"/>
-    <dgm:cxn modelId="{F78481BB-97F9-48AC-B87C-3F365290F2D4}" type="presOf" srcId="{976251E2-04A9-4263-8A00-267BDA912C4E}" destId="{11519200-9EA7-4BCA-9D6E-335E0B132F17}" srcOrd="0" destOrd="0" presId="urn:microsoft.com/office/officeart/2005/8/layout/vList5"/>
-    <dgm:cxn modelId="{88999751-1E2F-4D0F-9CC0-E9C5706DD3FE}" type="presOf" srcId="{D2B5F688-E694-4F60-84F2-AF3862C34934}" destId="{E8C81914-2867-4B58-ACFB-3BFC5D53DF74}" srcOrd="0" destOrd="0" presId="urn:microsoft.com/office/officeart/2005/8/layout/vList5"/>
+    <dgm:cxn modelId="{D54F9149-90AE-44A6-8F3C-3106855DC6BF}" type="presOf" srcId="{59E6D78C-B749-4637-8124-B9D9652DE9EA}" destId="{18E99E2C-F5E3-4720-A7F5-5DFA5B3FF849}" srcOrd="0" destOrd="0" presId="urn:microsoft.com/office/officeart/2005/8/layout/vList5"/>
+    <dgm:cxn modelId="{81B18952-9CFF-4F50-9EDE-78B44597103F}" type="presOf" srcId="{55658C84-E387-44B9-99A8-504D27B2D40F}" destId="{CF2CE30B-1588-47E0-913F-3537EEBDC4F1}" srcOrd="0" destOrd="0" presId="urn:microsoft.com/office/officeart/2005/8/layout/vList5"/>
+    <dgm:cxn modelId="{AA9FD380-B01B-4685-BFFC-EDC0CFDF03BE}" type="presOf" srcId="{9BCC1A64-3D69-422F-81C2-0DFE6D5C40DB}" destId="{1F4FCBF9-31B5-49E2-B07D-8554B1909E27}" srcOrd="0" destOrd="0" presId="urn:microsoft.com/office/officeart/2005/8/layout/vList5"/>
     <dgm:cxn modelId="{8ECD93D6-F597-41AB-86FC-00C78AC27372}" srcId="{976251E2-04A9-4263-8A00-267BDA912C4E}" destId="{9BCC1A64-3D69-422F-81C2-0DFE6D5C40DB}" srcOrd="4" destOrd="0" parTransId="{8D3D0401-F340-46F6-999F-D1072846BDE4}" sibTransId="{B5A2738C-3FC0-4D87-AFCF-E3D5822AC98E}"/>
-    <dgm:cxn modelId="{B501CD74-FE7E-4751-B6DD-54ACDDE97885}" type="presOf" srcId="{A0D86E6C-2981-48EC-9901-202E4FC182ED}" destId="{1BDABDA8-17BC-4F49-A978-7594BF85AAA9}" srcOrd="0" destOrd="0" presId="urn:microsoft.com/office/officeart/2005/8/layout/vList5"/>
+    <dgm:cxn modelId="{BC4C8914-DCA2-4923-B2D3-F49ABBCDAD13}" type="presOf" srcId="{3E91CEC3-91B4-4B7D-8E7C-0BA2B4F96005}" destId="{FD9C0B90-73B4-4C24-A8CC-975CFFD7537B}" srcOrd="0" destOrd="0" presId="urn:microsoft.com/office/officeart/2005/8/layout/vList5"/>
+    <dgm:cxn modelId="{6EC4FCB7-AF39-4285-ADD4-16948B0B9511}" type="presOf" srcId="{976251E2-04A9-4263-8A00-267BDA912C4E}" destId="{11519200-9EA7-4BCA-9D6E-335E0B132F17}" srcOrd="0" destOrd="0" presId="urn:microsoft.com/office/officeart/2005/8/layout/vList5"/>
+    <dgm:cxn modelId="{812EF6A7-E524-46FC-9B4E-E8D669D8F3C1}" type="presOf" srcId="{6EDF1A66-8B7C-40A5-832A-FA2F6B99E386}" destId="{3D825DEC-A7D5-4222-8FEA-AE0AA1891CE5}" srcOrd="0" destOrd="0" presId="urn:microsoft.com/office/officeart/2005/8/layout/vList5"/>
     <dgm:cxn modelId="{614D990B-2B53-4C0F-8071-F5E9CA9EB852}" srcId="{976251E2-04A9-4263-8A00-267BDA912C4E}" destId="{55658C84-E387-44B9-99A8-504D27B2D40F}" srcOrd="5" destOrd="0" parTransId="{CDDB50D5-B286-4B63-AE0C-33C444A7BCE7}" sibTransId="{4FE617C6-DEE9-4DE2-B2F6-3FDB4003CA36}"/>
+    <dgm:cxn modelId="{21D104A3-08FC-49BE-A0DD-F006813B656D}" type="presOf" srcId="{AF883CB8-8AFA-42BA-AD15-20440DE2E7A4}" destId="{28FAAE43-F607-4542-A198-881D7EEEBE2B}" srcOrd="0" destOrd="0" presId="urn:microsoft.com/office/officeart/2005/8/layout/vList5"/>
+    <dgm:cxn modelId="{2B78EF98-51FF-400E-8FC6-2A74C9AB7E08}" type="presOf" srcId="{3C32B176-43C4-4F12-9B0E-3F82F5B774B5}" destId="{01AF2D0A-87C1-4EAE-B995-6C6A5B93CB02}" srcOrd="0" destOrd="0" presId="urn:microsoft.com/office/officeart/2005/8/layout/vList5"/>
     <dgm:cxn modelId="{79A8F099-E95A-497E-A78A-3A57E366434F}" srcId="{59E6D78C-B749-4637-8124-B9D9652DE9EA}" destId="{3C32B176-43C4-4F12-9B0E-3F82F5B774B5}" srcOrd="0" destOrd="0" parTransId="{E344D565-BF73-408F-BA19-4D444DC531C1}" sibTransId="{861CEE04-8F45-4830-87E7-2783E4D6669D}"/>
+    <dgm:cxn modelId="{D3F3D448-213E-40D5-A40D-EB6F80E4A3D3}" type="presOf" srcId="{D2B5F688-E694-4F60-84F2-AF3862C34934}" destId="{E8C81914-2867-4B58-ACFB-3BFC5D53DF74}" srcOrd="0" destOrd="0" presId="urn:microsoft.com/office/officeart/2005/8/layout/vList5"/>
     <dgm:cxn modelId="{88E301DC-518D-46A8-AA11-BC6AD98C516E}" srcId="{976251E2-04A9-4263-8A00-267BDA912C4E}" destId="{59E6D78C-B749-4637-8124-B9D9652DE9EA}" srcOrd="1" destOrd="0" parTransId="{82559320-1099-4069-8837-91CDE5CA4E76}" sibTransId="{257D2372-87FB-4CE6-91E8-DBF2BB36319A}"/>
     <dgm:cxn modelId="{FD41673E-C9AB-45D9-A171-ECFE8C93DB3F}" srcId="{D2B5F688-E694-4F60-84F2-AF3862C34934}" destId="{6EDF1A66-8B7C-40A5-832A-FA2F6B99E386}" srcOrd="0" destOrd="0" parTransId="{6E86D7EF-5779-4F4F-8E7B-2224FDC37FAB}" sibTransId="{BB2D9214-7170-4A66-8758-702AC5A83D0E}"/>
     <dgm:cxn modelId="{8AD31E84-1FDC-47E9-BE63-4AD6CD2FB480}" srcId="{9BCC1A64-3D69-422F-81C2-0DFE6D5C40DB}" destId="{A0D86E6C-2981-48EC-9901-202E4FC182ED}" srcOrd="0" destOrd="0" parTransId="{261241F0-2D0E-4F03-8C44-83BE8AC70D72}" sibTransId="{455479E7-ABE3-4E56-BFBB-6B73CDCE19E3}"/>
+    <dgm:cxn modelId="{D4420F92-9054-4B7D-99BA-400585160F84}" type="presOf" srcId="{A0D86E6C-2981-48EC-9901-202E4FC182ED}" destId="{1BDABDA8-17BC-4F49-A978-7594BF85AAA9}" srcOrd="0" destOrd="0" presId="urn:microsoft.com/office/officeart/2005/8/layout/vList5"/>
     <dgm:cxn modelId="{568D8CC8-CDCF-4B3C-8F66-EF36DEA77E64}" srcId="{976251E2-04A9-4263-8A00-267BDA912C4E}" destId="{D2B5F688-E694-4F60-84F2-AF3862C34934}" srcOrd="3" destOrd="0" parTransId="{AF2ACD58-FF41-435E-8233-D9653E6BCE9C}" sibTransId="{56D73F4D-A014-41D2-87B3-EE0A169100BD}"/>
-    <dgm:cxn modelId="{75F216FF-F698-4846-8555-159CCB72C213}" type="presOf" srcId="{BCC996C9-1420-4588-A6EA-FC6515C05688}" destId="{5D0B5D6A-DA21-41B0-90E4-8E07C46A9ED5}" srcOrd="0" destOrd="0" presId="urn:microsoft.com/office/officeart/2005/8/layout/vList5"/>
-    <dgm:cxn modelId="{F25D5E38-EB8A-4C34-8100-C61CCCD46A91}" type="presOf" srcId="{3C32B176-43C4-4F12-9B0E-3F82F5B774B5}" destId="{01AF2D0A-87C1-4EAE-B995-6C6A5B93CB02}" srcOrd="0" destOrd="0" presId="urn:microsoft.com/office/officeart/2005/8/layout/vList5"/>
-    <dgm:cxn modelId="{F0C1B914-AA0A-47D7-B0D3-456A4777D371}" type="presOf" srcId="{6EDF1A66-8B7C-40A5-832A-FA2F6B99E386}" destId="{3D825DEC-A7D5-4222-8FEA-AE0AA1891CE5}" srcOrd="0" destOrd="0" presId="urn:microsoft.com/office/officeart/2005/8/layout/vList5"/>
-    <dgm:cxn modelId="{7D55816A-2996-4CBA-8F9F-E85CC3D70A11}" type="presOf" srcId="{3E91CEC3-91B4-4B7D-8E7C-0BA2B4F96005}" destId="{FD9C0B90-73B4-4C24-A8CC-975CFFD7537B}" srcOrd="0" destOrd="0" presId="urn:microsoft.com/office/officeart/2005/8/layout/vList5"/>
-    <dgm:cxn modelId="{F9D452BC-618F-414B-B25D-E8482EA709D9}" type="presOf" srcId="{59E6D78C-B749-4637-8124-B9D9652DE9EA}" destId="{18E99E2C-F5E3-4720-A7F5-5DFA5B3FF849}" srcOrd="0" destOrd="0" presId="urn:microsoft.com/office/officeart/2005/8/layout/vList5"/>
-    <dgm:cxn modelId="{FEA49DAC-B6CD-4B25-801D-13E08F7290AB}" type="presParOf" srcId="{11519200-9EA7-4BCA-9D6E-335E0B132F17}" destId="{EE9F3438-EF6F-44AF-AB10-8D12ADA6ED41}" srcOrd="0" destOrd="0" presId="urn:microsoft.com/office/officeart/2005/8/layout/vList5"/>
-    <dgm:cxn modelId="{8F7E4C44-8522-4ABA-800E-4AA993CA2599}" type="presParOf" srcId="{EE9F3438-EF6F-44AF-AB10-8D12ADA6ED41}" destId="{C86A0D88-C1F9-498C-A780-FCE487647AE3}" srcOrd="0" destOrd="0" presId="urn:microsoft.com/office/officeart/2005/8/layout/vList5"/>
-    <dgm:cxn modelId="{54E1B284-D34A-477D-80BC-77EDB6A798BC}" type="presParOf" srcId="{EE9F3438-EF6F-44AF-AB10-8D12ADA6ED41}" destId="{FD9C0B90-73B4-4C24-A8CC-975CFFD7537B}" srcOrd="1" destOrd="0" presId="urn:microsoft.com/office/officeart/2005/8/layout/vList5"/>
-    <dgm:cxn modelId="{725F98E4-0481-48C6-B0DD-4E6E7A5934FF}" type="presParOf" srcId="{11519200-9EA7-4BCA-9D6E-335E0B132F17}" destId="{4FB2D8F6-4F47-4A0A-85CC-60FB83DB6BBB}" srcOrd="1" destOrd="0" presId="urn:microsoft.com/office/officeart/2005/8/layout/vList5"/>
-    <dgm:cxn modelId="{B89FD28C-F796-48A6-B293-3A3B290D89F6}" type="presParOf" srcId="{11519200-9EA7-4BCA-9D6E-335E0B132F17}" destId="{0B9DADBC-706C-43ED-A9BD-E11F40297E12}" srcOrd="2" destOrd="0" presId="urn:microsoft.com/office/officeart/2005/8/layout/vList5"/>
-    <dgm:cxn modelId="{653B805E-5C26-4B2C-B67A-E04C7C3558A1}" type="presParOf" srcId="{0B9DADBC-706C-43ED-A9BD-E11F40297E12}" destId="{18E99E2C-F5E3-4720-A7F5-5DFA5B3FF849}" srcOrd="0" destOrd="0" presId="urn:microsoft.com/office/officeart/2005/8/layout/vList5"/>
-    <dgm:cxn modelId="{1EB1F056-105E-4D3F-A6C0-4801C002C3BC}" type="presParOf" srcId="{0B9DADBC-706C-43ED-A9BD-E11F40297E12}" destId="{01AF2D0A-87C1-4EAE-B995-6C6A5B93CB02}" srcOrd="1" destOrd="0" presId="urn:microsoft.com/office/officeart/2005/8/layout/vList5"/>
-    <dgm:cxn modelId="{E511FECA-C84A-4B3C-BFC9-75A504A52A17}" type="presParOf" srcId="{11519200-9EA7-4BCA-9D6E-335E0B132F17}" destId="{D3328E04-8FEB-4C07-BE38-6495A05B4709}" srcOrd="3" destOrd="0" presId="urn:microsoft.com/office/officeart/2005/8/layout/vList5"/>
-    <dgm:cxn modelId="{B8E72736-0E0F-4711-AAAF-609F66095A52}" type="presParOf" srcId="{11519200-9EA7-4BCA-9D6E-335E0B132F17}" destId="{AFADCB86-1D73-4AFC-B19C-ACB36534F2E6}" srcOrd="4" destOrd="0" presId="urn:microsoft.com/office/officeart/2005/8/layout/vList5"/>
-    <dgm:cxn modelId="{D6C4B9E1-1AFA-42A2-B2D1-91DD8FE599CA}" type="presParOf" srcId="{AFADCB86-1D73-4AFC-B19C-ACB36534F2E6}" destId="{5D0B5D6A-DA21-41B0-90E4-8E07C46A9ED5}" srcOrd="0" destOrd="0" presId="urn:microsoft.com/office/officeart/2005/8/layout/vList5"/>
-    <dgm:cxn modelId="{1DC08BA2-5932-41EB-9C05-D1CA47DFFEFA}" type="presParOf" srcId="{AFADCB86-1D73-4AFC-B19C-ACB36534F2E6}" destId="{0FFFCC6D-8579-49B1-BF16-3F96A8B8E5AC}" srcOrd="1" destOrd="0" presId="urn:microsoft.com/office/officeart/2005/8/layout/vList5"/>
-    <dgm:cxn modelId="{0CADE0D8-6205-4B00-A792-DA6D9F6001E8}" type="presParOf" srcId="{11519200-9EA7-4BCA-9D6E-335E0B132F17}" destId="{E96518AF-08A1-49AB-AD12-69D10711E1EF}" srcOrd="5" destOrd="0" presId="urn:microsoft.com/office/officeart/2005/8/layout/vList5"/>
-    <dgm:cxn modelId="{F66EA481-38A3-45B6-92D8-C47D70AC7159}" type="presParOf" srcId="{11519200-9EA7-4BCA-9D6E-335E0B132F17}" destId="{19A91993-CC91-4A20-B6D8-6A170252C79A}" srcOrd="6" destOrd="0" presId="urn:microsoft.com/office/officeart/2005/8/layout/vList5"/>
-    <dgm:cxn modelId="{BB604BDB-1C3B-421E-AEE2-BD090C801905}" type="presParOf" srcId="{19A91993-CC91-4A20-B6D8-6A170252C79A}" destId="{E8C81914-2867-4B58-ACFB-3BFC5D53DF74}" srcOrd="0" destOrd="0" presId="urn:microsoft.com/office/officeart/2005/8/layout/vList5"/>
-    <dgm:cxn modelId="{2A5B8290-98DE-4EF1-957C-9413B5D6736B}" type="presParOf" srcId="{19A91993-CC91-4A20-B6D8-6A170252C79A}" destId="{3D825DEC-A7D5-4222-8FEA-AE0AA1891CE5}" srcOrd="1" destOrd="0" presId="urn:microsoft.com/office/officeart/2005/8/layout/vList5"/>
-    <dgm:cxn modelId="{E873105A-CFC4-49CF-8783-733799D5E4EE}" type="presParOf" srcId="{11519200-9EA7-4BCA-9D6E-335E0B132F17}" destId="{24046502-6661-489A-BE13-5F16B8D7CCB4}" srcOrd="7" destOrd="0" presId="urn:microsoft.com/office/officeart/2005/8/layout/vList5"/>
-    <dgm:cxn modelId="{1BDBF7B5-7D2D-430E-AD2E-369B913BCCD7}" type="presParOf" srcId="{11519200-9EA7-4BCA-9D6E-335E0B132F17}" destId="{78190CC4-CFF8-45AD-8824-E94E02DD18A3}" srcOrd="8" destOrd="0" presId="urn:microsoft.com/office/officeart/2005/8/layout/vList5"/>
-    <dgm:cxn modelId="{C39CCDC2-BFC5-4202-B049-D12D18B16E97}" type="presParOf" srcId="{78190CC4-CFF8-45AD-8824-E94E02DD18A3}" destId="{1F4FCBF9-31B5-49E2-B07D-8554B1909E27}" srcOrd="0" destOrd="0" presId="urn:microsoft.com/office/officeart/2005/8/layout/vList5"/>
-    <dgm:cxn modelId="{B5EA12EC-16F7-4AE9-87A3-584A37889FA4}" type="presParOf" srcId="{78190CC4-CFF8-45AD-8824-E94E02DD18A3}" destId="{1BDABDA8-17BC-4F49-A978-7594BF85AAA9}" srcOrd="1" destOrd="0" presId="urn:microsoft.com/office/officeart/2005/8/layout/vList5"/>
-    <dgm:cxn modelId="{21368E24-21DA-4569-901E-74BF931E69A8}" type="presParOf" srcId="{11519200-9EA7-4BCA-9D6E-335E0B132F17}" destId="{84A09EBF-D03D-476F-9682-5001709F6E72}" srcOrd="9" destOrd="0" presId="urn:microsoft.com/office/officeart/2005/8/layout/vList5"/>
-    <dgm:cxn modelId="{30128636-2536-4BED-A6DA-414725448297}" type="presParOf" srcId="{11519200-9EA7-4BCA-9D6E-335E0B132F17}" destId="{5F1E930D-7682-409F-AB64-5794A3EB8679}" srcOrd="10" destOrd="0" presId="urn:microsoft.com/office/officeart/2005/8/layout/vList5"/>
-    <dgm:cxn modelId="{EBDE9537-C950-414B-8979-4AACE662B761}" type="presParOf" srcId="{5F1E930D-7682-409F-AB64-5794A3EB8679}" destId="{CF2CE30B-1588-47E0-913F-3537EEBDC4F1}" srcOrd="0" destOrd="0" presId="urn:microsoft.com/office/officeart/2005/8/layout/vList5"/>
-    <dgm:cxn modelId="{DA08CF1F-754D-4D11-9C83-6DACA09AE5FC}" type="presParOf" srcId="{5F1E930D-7682-409F-AB64-5794A3EB8679}" destId="{28FAAE43-F607-4542-A198-881D7EEEBE2B}" srcOrd="1" destOrd="0" presId="urn:microsoft.com/office/officeart/2005/8/layout/vList5"/>
+    <dgm:cxn modelId="{E476C4F3-3502-449D-85F1-5C5456286002}" type="presOf" srcId="{606B9183-B2B7-468C-AB3A-B86D1BD0D84F}" destId="{0FFFCC6D-8579-49B1-BF16-3F96A8B8E5AC}" srcOrd="0" destOrd="0" presId="urn:microsoft.com/office/officeart/2005/8/layout/vList5"/>
+    <dgm:cxn modelId="{575EDD03-2954-4F21-AD8D-4A17A2D27276}" type="presOf" srcId="{21C2E492-0A59-429A-B17F-117F9A9753CB}" destId="{C86A0D88-C1F9-498C-A780-FCE487647AE3}" srcOrd="0" destOrd="0" presId="urn:microsoft.com/office/officeart/2005/8/layout/vList5"/>
+    <dgm:cxn modelId="{79507972-6907-4A2B-B5E4-468D25662F07}" type="presParOf" srcId="{11519200-9EA7-4BCA-9D6E-335E0B132F17}" destId="{EE9F3438-EF6F-44AF-AB10-8D12ADA6ED41}" srcOrd="0" destOrd="0" presId="urn:microsoft.com/office/officeart/2005/8/layout/vList5"/>
+    <dgm:cxn modelId="{4355AAD9-051A-4BD3-A98C-B9B9A0D62F9E}" type="presParOf" srcId="{EE9F3438-EF6F-44AF-AB10-8D12ADA6ED41}" destId="{C86A0D88-C1F9-498C-A780-FCE487647AE3}" srcOrd="0" destOrd="0" presId="urn:microsoft.com/office/officeart/2005/8/layout/vList5"/>
+    <dgm:cxn modelId="{79D4441F-0495-4874-BCF3-96ED6B108CF1}" type="presParOf" srcId="{EE9F3438-EF6F-44AF-AB10-8D12ADA6ED41}" destId="{FD9C0B90-73B4-4C24-A8CC-975CFFD7537B}" srcOrd="1" destOrd="0" presId="urn:microsoft.com/office/officeart/2005/8/layout/vList5"/>
+    <dgm:cxn modelId="{CB243E7B-2CA6-4FA9-81CF-ABFFCE003152}" type="presParOf" srcId="{11519200-9EA7-4BCA-9D6E-335E0B132F17}" destId="{4FB2D8F6-4F47-4A0A-85CC-60FB83DB6BBB}" srcOrd="1" destOrd="0" presId="urn:microsoft.com/office/officeart/2005/8/layout/vList5"/>
+    <dgm:cxn modelId="{CA2BB81F-8B92-44DE-868D-8E270DF73C4C}" type="presParOf" srcId="{11519200-9EA7-4BCA-9D6E-335E0B132F17}" destId="{0B9DADBC-706C-43ED-A9BD-E11F40297E12}" srcOrd="2" destOrd="0" presId="urn:microsoft.com/office/officeart/2005/8/layout/vList5"/>
+    <dgm:cxn modelId="{B234F28A-0096-447A-BE63-CBEC9B284D2D}" type="presParOf" srcId="{0B9DADBC-706C-43ED-A9BD-E11F40297E12}" destId="{18E99E2C-F5E3-4720-A7F5-5DFA5B3FF849}" srcOrd="0" destOrd="0" presId="urn:microsoft.com/office/officeart/2005/8/layout/vList5"/>
+    <dgm:cxn modelId="{5EBCFA8D-5BC8-4983-B88E-4FE0CA6E0C3D}" type="presParOf" srcId="{0B9DADBC-706C-43ED-A9BD-E11F40297E12}" destId="{01AF2D0A-87C1-4EAE-B995-6C6A5B93CB02}" srcOrd="1" destOrd="0" presId="urn:microsoft.com/office/officeart/2005/8/layout/vList5"/>
+    <dgm:cxn modelId="{19FEDCCC-5DC1-487F-BD54-1B5D1339AC22}" type="presParOf" srcId="{11519200-9EA7-4BCA-9D6E-335E0B132F17}" destId="{D3328E04-8FEB-4C07-BE38-6495A05B4709}" srcOrd="3" destOrd="0" presId="urn:microsoft.com/office/officeart/2005/8/layout/vList5"/>
+    <dgm:cxn modelId="{7ACA871D-EB9C-43E8-9DCD-855308CA1331}" type="presParOf" srcId="{11519200-9EA7-4BCA-9D6E-335E0B132F17}" destId="{AFADCB86-1D73-4AFC-B19C-ACB36534F2E6}" srcOrd="4" destOrd="0" presId="urn:microsoft.com/office/officeart/2005/8/layout/vList5"/>
+    <dgm:cxn modelId="{2DA24D53-135C-4072-A899-1C8CAA621590}" type="presParOf" srcId="{AFADCB86-1D73-4AFC-B19C-ACB36534F2E6}" destId="{5D0B5D6A-DA21-41B0-90E4-8E07C46A9ED5}" srcOrd="0" destOrd="0" presId="urn:microsoft.com/office/officeart/2005/8/layout/vList5"/>
+    <dgm:cxn modelId="{EF062FAB-3B1B-4C06-8197-05CA570047F7}" type="presParOf" srcId="{AFADCB86-1D73-4AFC-B19C-ACB36534F2E6}" destId="{0FFFCC6D-8579-49B1-BF16-3F96A8B8E5AC}" srcOrd="1" destOrd="0" presId="urn:microsoft.com/office/officeart/2005/8/layout/vList5"/>
+    <dgm:cxn modelId="{C578EC79-25A5-4018-8DCD-6118C1CCD24D}" type="presParOf" srcId="{11519200-9EA7-4BCA-9D6E-335E0B132F17}" destId="{E96518AF-08A1-49AB-AD12-69D10711E1EF}" srcOrd="5" destOrd="0" presId="urn:microsoft.com/office/officeart/2005/8/layout/vList5"/>
+    <dgm:cxn modelId="{328078B9-BBD3-46C4-A1F8-30D178EF5BEB}" type="presParOf" srcId="{11519200-9EA7-4BCA-9D6E-335E0B132F17}" destId="{19A91993-CC91-4A20-B6D8-6A170252C79A}" srcOrd="6" destOrd="0" presId="urn:microsoft.com/office/officeart/2005/8/layout/vList5"/>
+    <dgm:cxn modelId="{DC4782A7-70D0-499F-AB4C-8CECA973FEE7}" type="presParOf" srcId="{19A91993-CC91-4A20-B6D8-6A170252C79A}" destId="{E8C81914-2867-4B58-ACFB-3BFC5D53DF74}" srcOrd="0" destOrd="0" presId="urn:microsoft.com/office/officeart/2005/8/layout/vList5"/>
+    <dgm:cxn modelId="{D20B318C-5633-4450-B0BA-88745B8B0EF7}" type="presParOf" srcId="{19A91993-CC91-4A20-B6D8-6A170252C79A}" destId="{3D825DEC-A7D5-4222-8FEA-AE0AA1891CE5}" srcOrd="1" destOrd="0" presId="urn:microsoft.com/office/officeart/2005/8/layout/vList5"/>
+    <dgm:cxn modelId="{E5D755B5-B3DA-4ADA-A9AF-DC579F7ECB4B}" type="presParOf" srcId="{11519200-9EA7-4BCA-9D6E-335E0B132F17}" destId="{24046502-6661-489A-BE13-5F16B8D7CCB4}" srcOrd="7" destOrd="0" presId="urn:microsoft.com/office/officeart/2005/8/layout/vList5"/>
+    <dgm:cxn modelId="{01D727F4-9F14-4622-BEA9-564673717B0C}" type="presParOf" srcId="{11519200-9EA7-4BCA-9D6E-335E0B132F17}" destId="{78190CC4-CFF8-45AD-8824-E94E02DD18A3}" srcOrd="8" destOrd="0" presId="urn:microsoft.com/office/officeart/2005/8/layout/vList5"/>
+    <dgm:cxn modelId="{E73A7908-694C-4403-985E-CBD3B135F3FE}" type="presParOf" srcId="{78190CC4-CFF8-45AD-8824-E94E02DD18A3}" destId="{1F4FCBF9-31B5-49E2-B07D-8554B1909E27}" srcOrd="0" destOrd="0" presId="urn:microsoft.com/office/officeart/2005/8/layout/vList5"/>
+    <dgm:cxn modelId="{450F9ACD-6FB7-499F-93A5-02616C9433BB}" type="presParOf" srcId="{78190CC4-CFF8-45AD-8824-E94E02DD18A3}" destId="{1BDABDA8-17BC-4F49-A978-7594BF85AAA9}" srcOrd="1" destOrd="0" presId="urn:microsoft.com/office/officeart/2005/8/layout/vList5"/>
+    <dgm:cxn modelId="{DCE26A86-D23D-4C94-BB78-47FB725C27D2}" type="presParOf" srcId="{11519200-9EA7-4BCA-9D6E-335E0B132F17}" destId="{84A09EBF-D03D-476F-9682-5001709F6E72}" srcOrd="9" destOrd="0" presId="urn:microsoft.com/office/officeart/2005/8/layout/vList5"/>
+    <dgm:cxn modelId="{AC834738-9663-464F-9449-2E62970C3085}" type="presParOf" srcId="{11519200-9EA7-4BCA-9D6E-335E0B132F17}" destId="{5F1E930D-7682-409F-AB64-5794A3EB8679}" srcOrd="10" destOrd="0" presId="urn:microsoft.com/office/officeart/2005/8/layout/vList5"/>
+    <dgm:cxn modelId="{11A47C66-0457-4AA1-B170-FD456AE0C3B0}" type="presParOf" srcId="{5F1E930D-7682-409F-AB64-5794A3EB8679}" destId="{CF2CE30B-1588-47E0-913F-3537EEBDC4F1}" srcOrd="0" destOrd="0" presId="urn:microsoft.com/office/officeart/2005/8/layout/vList5"/>
+    <dgm:cxn modelId="{8DB47FB8-5EB0-4993-9BA9-0EA302F4BBB6}" type="presParOf" srcId="{5F1E930D-7682-409F-AB64-5794A3EB8679}" destId="{28FAAE43-F607-4542-A198-881D7EEEBE2B}" srcOrd="1" destOrd="0" presId="urn:microsoft.com/office/officeart/2005/8/layout/vList5"/>
   </dgm:cxnLst>
   <dgm:bg/>
   <dgm:whole/>
@@ -48967,94 +48966,94 @@
     </dgm:pt>
   </dgm:ptLst>
   <dgm:cxnLst>
+    <dgm:cxn modelId="{8AD31E84-1FDC-47E9-BE63-4AD6CD2FB480}" srcId="{9BCC1A64-3D69-422F-81C2-0DFE6D5C40DB}" destId="{A0D86E6C-2981-48EC-9901-202E4FC182ED}" srcOrd="0" destOrd="0" parTransId="{261241F0-2D0E-4F03-8C44-83BE8AC70D72}" sibTransId="{455479E7-ABE3-4E56-BFBB-6B73CDCE19E3}"/>
+    <dgm:cxn modelId="{32DCECAD-5BF0-42D6-AC00-A43E3C078D17}" srcId="{976251E2-04A9-4263-8A00-267BDA912C4E}" destId="{BCC996C9-1420-4588-A6EA-FC6515C05688}" srcOrd="3" destOrd="0" parTransId="{5B858E88-698D-4DC2-84B5-D801A60F152E}" sibTransId="{E07A8B4B-1013-4D82-82D0-EF3DE80E902F}"/>
+    <dgm:cxn modelId="{FF6F8E55-684D-4437-B9DF-1CB57210C845}" srcId="{976251E2-04A9-4263-8A00-267BDA912C4E}" destId="{FC07AFFD-0C07-4A95-B0FA-CD27BA0D85AB}" srcOrd="9" destOrd="0" parTransId="{AE6BE63B-EC6F-45C6-B201-953AD045B973}" sibTransId="{CB273E3F-90A8-4EE8-9847-0582BD78E123}"/>
+    <dgm:cxn modelId="{51ED2620-634A-44B2-B502-60460AEBEF92}" srcId="{BCC996C9-1420-4588-A6EA-FC6515C05688}" destId="{606B9183-B2B7-468C-AB3A-B86D1BD0D84F}" srcOrd="0" destOrd="0" parTransId="{B80C6F0B-03E3-4583-A846-D77D78483241}" sibTransId="{810DD023-A592-41DE-A32C-A6DDF3DAB32F}"/>
+    <dgm:cxn modelId="{E9196C0A-8C31-4BC0-8566-EBE851710C1C}" type="presOf" srcId="{12F92D7B-E754-4316-9131-54C32AE446B9}" destId="{AE1F33C1-A95C-426D-9E30-F98B65877A15}" srcOrd="0" destOrd="0" presId="urn:microsoft.com/office/officeart/2005/8/layout/vList5"/>
+    <dgm:cxn modelId="{0D82DA47-E1D1-4D9A-9816-85EC13AE5C59}" srcId="{55658C84-E387-44B9-99A8-504D27B2D40F}" destId="{AF883CB8-8AFA-42BA-AD15-20440DE2E7A4}" srcOrd="0" destOrd="0" parTransId="{97E9C991-60B8-4697-BFE3-2647D23D7AAE}" sibTransId="{CA5455E1-0860-497F-AA1C-B66BE8EC8855}"/>
+    <dgm:cxn modelId="{7D0E7971-0830-4076-A441-4F6B6A9A3A95}" type="presOf" srcId="{A0D86E6C-2981-48EC-9901-202E4FC182ED}" destId="{1BDABDA8-17BC-4F49-A978-7594BF85AAA9}" srcOrd="0" destOrd="0" presId="urn:microsoft.com/office/officeart/2005/8/layout/vList5"/>
+    <dgm:cxn modelId="{79A8F099-E95A-497E-A78A-3A57E366434F}" srcId="{59E6D78C-B749-4637-8124-B9D9652DE9EA}" destId="{3C32B176-43C4-4F12-9B0E-3F82F5B774B5}" srcOrd="0" destOrd="0" parTransId="{E344D565-BF73-408F-BA19-4D444DC531C1}" sibTransId="{861CEE04-8F45-4830-87E7-2783E4D6669D}"/>
+    <dgm:cxn modelId="{548A8285-FC68-436E-BE28-E59A4218F73D}" srcId="{FCF41B2A-3842-466B-B6D8-6F6DC495A848}" destId="{6B764548-8FDB-4C2F-ADE2-21DB4F3F1D04}" srcOrd="0" destOrd="0" parTransId="{EE028AB0-F83E-4E21-A3A1-928D8FE597EA}" sibTransId="{9CA59731-EC61-4B25-BF7B-5A9E29767184}"/>
+    <dgm:cxn modelId="{88E301DC-518D-46A8-AA11-BC6AD98C516E}" srcId="{976251E2-04A9-4263-8A00-267BDA912C4E}" destId="{59E6D78C-B749-4637-8124-B9D9652DE9EA}" srcOrd="2" destOrd="0" parTransId="{82559320-1099-4069-8837-91CDE5CA4E76}" sibTransId="{257D2372-87FB-4CE6-91E8-DBF2BB36319A}"/>
+    <dgm:cxn modelId="{FBCBCB8E-D8B1-4463-8C72-DF20535CF6AD}" srcId="{976251E2-04A9-4263-8A00-267BDA912C4E}" destId="{A8F53E3C-573B-4E42-877E-E43D2DDC78AD}" srcOrd="8" destOrd="0" parTransId="{6ACA054C-059E-45BD-A1CF-3F4133A48D97}" sibTransId="{7DCBA5FB-8A11-434B-88DD-0F5ACF6D3B2E}"/>
+    <dgm:cxn modelId="{FAFD3247-8F45-4774-A554-2E1E28BA28B5}" srcId="{40A57BD4-23C9-45F6-B7B8-D100D70A2AC3}" destId="{5DD943BD-810A-4CE9-8F48-AA05AE1AAF7F}" srcOrd="0" destOrd="0" parTransId="{0C8A4CBF-A22B-4434-81FE-90886409E6FA}" sibTransId="{DC6FEA67-D531-46C2-A8B7-F21127F1286D}"/>
     <dgm:cxn modelId="{D615F19F-C14B-49AC-8705-890588A1223E}" srcId="{A8F53E3C-573B-4E42-877E-E43D2DDC78AD}" destId="{B2BA3629-A2D5-4C76-8286-62E4E9AF1C13}" srcOrd="0" destOrd="0" parTransId="{716B9DC9-5281-4E76-A0E4-6F126278A22A}" sibTransId="{179E6D1B-566A-4F11-99A2-EAEF043237CC}"/>
+    <dgm:cxn modelId="{C8A04379-86B4-4A00-9926-32536DCF5A88}" type="presOf" srcId="{606B9183-B2B7-468C-AB3A-B86D1BD0D84F}" destId="{0FFFCC6D-8579-49B1-BF16-3F96A8B8E5AC}" srcOrd="0" destOrd="0" presId="urn:microsoft.com/office/officeart/2005/8/layout/vList5"/>
+    <dgm:cxn modelId="{3B606942-426A-4A2F-A98E-2286330BA777}" type="presOf" srcId="{55658C84-E387-44B9-99A8-504D27B2D40F}" destId="{CF2CE30B-1588-47E0-913F-3537EEBDC4F1}" srcOrd="0" destOrd="0" presId="urn:microsoft.com/office/officeart/2005/8/layout/vList5"/>
+    <dgm:cxn modelId="{8ECD93D6-F597-41AB-86FC-00C78AC27372}" srcId="{976251E2-04A9-4263-8A00-267BDA912C4E}" destId="{9BCC1A64-3D69-422F-81C2-0DFE6D5C40DB}" srcOrd="5" destOrd="0" parTransId="{8D3D0401-F340-46F6-999F-D1072846BDE4}" sibTransId="{B5A2738C-3FC0-4D87-AFCF-E3D5822AC98E}"/>
+    <dgm:cxn modelId="{326CA59F-BB94-4123-BE8C-62A1A39C4D47}" type="presOf" srcId="{3C32B176-43C4-4F12-9B0E-3F82F5B774B5}" destId="{01AF2D0A-87C1-4EAE-B995-6C6A5B93CB02}" srcOrd="0" destOrd="0" presId="urn:microsoft.com/office/officeart/2005/8/layout/vList5"/>
+    <dgm:cxn modelId="{BB2DAB31-FA59-4B5F-8FE6-8CE5919A73F8}" type="presOf" srcId="{6B764548-8FDB-4C2F-ADE2-21DB4F3F1D04}" destId="{DAAB51CD-5F24-493F-90B5-FA1083CA7DF4}" srcOrd="0" destOrd="0" presId="urn:microsoft.com/office/officeart/2005/8/layout/vList5"/>
+    <dgm:cxn modelId="{E590DBFC-C807-4A45-930E-71B25CBE2FA4}" type="presOf" srcId="{FCF41B2A-3842-466B-B6D8-6F6DC495A848}" destId="{869DE273-415C-4E80-92D2-08079439F516}" srcOrd="0" destOrd="0" presId="urn:microsoft.com/office/officeart/2005/8/layout/vList5"/>
+    <dgm:cxn modelId="{11CA9ADF-20F6-40DF-858A-53513ABAB5F6}" srcId="{12F92D7B-E754-4316-9131-54C32AE446B9}" destId="{72C4FAF0-CC1D-463A-A299-AB5B2AAA164F}" srcOrd="0" destOrd="0" parTransId="{70EF3004-7028-4BFE-A50B-B465E6D6AE5D}" sibTransId="{7B80AAF6-B7A3-4C27-85CF-6E6E40E08716}"/>
+    <dgm:cxn modelId="{332EB2A8-9095-43DD-8EF5-1E1B1F8861C4}" type="presOf" srcId="{40A57BD4-23C9-45F6-B7B8-D100D70A2AC3}" destId="{CFD8AAAB-5C1C-49FB-9793-8A735C3E224D}" srcOrd="0" destOrd="0" presId="urn:microsoft.com/office/officeart/2005/8/layout/vList5"/>
+    <dgm:cxn modelId="{127BD339-084C-4F1C-A8F2-2CFF26CCA7EA}" type="presOf" srcId="{3ED04A44-12D6-4525-B6D4-35C6D0453C92}" destId="{22C7FE2A-EBB2-4E58-B759-1DEBFF0F0CF9}" srcOrd="0" destOrd="0" presId="urn:microsoft.com/office/officeart/2005/8/layout/vList5"/>
+    <dgm:cxn modelId="{1A454513-1AA2-42B7-8A1A-A945162CCB20}" type="presOf" srcId="{976251E2-04A9-4263-8A00-267BDA912C4E}" destId="{11519200-9EA7-4BCA-9D6E-335E0B132F17}" srcOrd="0" destOrd="0" presId="urn:microsoft.com/office/officeart/2005/8/layout/vList5"/>
+    <dgm:cxn modelId="{45DF3F0B-34ED-45E5-84DD-78EAA5444370}" srcId="{21C2E492-0A59-429A-B17F-117F9A9753CB}" destId="{3E91CEC3-91B4-4B7D-8E7C-0BA2B4F96005}" srcOrd="0" destOrd="0" parTransId="{D5995F57-215A-47CA-9CFE-C0B53525D907}" sibTransId="{CBF8D975-4814-4E5C-A51D-CD41BA958BD4}"/>
+    <dgm:cxn modelId="{29D01762-ECF0-4D7A-9572-6CBE7F690433}" type="presOf" srcId="{9BCC1A64-3D69-422F-81C2-0DFE6D5C40DB}" destId="{1F4FCBF9-31B5-49E2-B07D-8554B1909E27}" srcOrd="0" destOrd="0" presId="urn:microsoft.com/office/officeart/2005/8/layout/vList5"/>
     <dgm:cxn modelId="{DBC1F59C-09A2-4661-8065-3831860A794F}" srcId="{976251E2-04A9-4263-8A00-267BDA912C4E}" destId="{FCF41B2A-3842-466B-B6D8-6F6DC495A848}" srcOrd="10" destOrd="0" parTransId="{10CEF8EF-28FD-4023-993C-0E698E871E0E}" sibTransId="{6BD6C5D1-554D-4A42-9D2B-443940C48746}"/>
-    <dgm:cxn modelId="{D3B956BA-486D-464E-8230-E796904A1860}" type="presOf" srcId="{9BCC1A64-3D69-422F-81C2-0DFE6D5C40DB}" destId="{1F4FCBF9-31B5-49E2-B07D-8554B1909E27}" srcOrd="0" destOrd="0" presId="urn:microsoft.com/office/officeart/2005/8/layout/vList5"/>
-    <dgm:cxn modelId="{3D6F962D-3249-4AA0-AE59-481A74B4C185}" type="presOf" srcId="{3C32B176-43C4-4F12-9B0E-3F82F5B774B5}" destId="{01AF2D0A-87C1-4EAE-B995-6C6A5B93CB02}" srcOrd="0" destOrd="0" presId="urn:microsoft.com/office/officeart/2005/8/layout/vList5"/>
-    <dgm:cxn modelId="{0D82DA47-E1D1-4D9A-9816-85EC13AE5C59}" srcId="{55658C84-E387-44B9-99A8-504D27B2D40F}" destId="{AF883CB8-8AFA-42BA-AD15-20440DE2E7A4}" srcOrd="0" destOrd="0" parTransId="{97E9C991-60B8-4697-BFE3-2647D23D7AAE}" sibTransId="{CA5455E1-0860-497F-AA1C-B66BE8EC8855}"/>
-    <dgm:cxn modelId="{45DF3F0B-34ED-45E5-84DD-78EAA5444370}" srcId="{21C2E492-0A59-429A-B17F-117F9A9753CB}" destId="{3E91CEC3-91B4-4B7D-8E7C-0BA2B4F96005}" srcOrd="0" destOrd="0" parTransId="{D5995F57-215A-47CA-9CFE-C0B53525D907}" sibTransId="{CBF8D975-4814-4E5C-A51D-CD41BA958BD4}"/>
-    <dgm:cxn modelId="{80D87D85-151E-41E7-A085-8C5CD95EA71C}" type="presOf" srcId="{3E91CEC3-91B4-4B7D-8E7C-0BA2B4F96005}" destId="{FD9C0B90-73B4-4C24-A8CC-975CFFD7537B}" srcOrd="0" destOrd="0" presId="urn:microsoft.com/office/officeart/2005/8/layout/vList5"/>
-    <dgm:cxn modelId="{52CA2136-A4E6-4689-8CDB-10272989CAFC}" type="presOf" srcId="{BCC996C9-1420-4588-A6EA-FC6515C05688}" destId="{5D0B5D6A-DA21-41B0-90E4-8E07C46A9ED5}" srcOrd="0" destOrd="0" presId="urn:microsoft.com/office/officeart/2005/8/layout/vList5"/>
+    <dgm:cxn modelId="{AD807493-39B7-469B-847A-463690CEF060}" type="presOf" srcId="{A8F53E3C-573B-4E42-877E-E43D2DDC78AD}" destId="{2D6C104F-6F14-426D-B2D7-696B1DE16699}" srcOrd="0" destOrd="0" presId="urn:microsoft.com/office/officeart/2005/8/layout/vList5"/>
+    <dgm:cxn modelId="{0AFC8F06-FDB3-4489-A725-CD2D0A284143}" srcId="{976251E2-04A9-4263-8A00-267BDA912C4E}" destId="{40A57BD4-23C9-45F6-B7B8-D100D70A2AC3}" srcOrd="7" destOrd="0" parTransId="{F0C64919-5D6F-4F87-9366-AED8B2888A55}" sibTransId="{23542288-C76B-463D-970A-8388FF7DCC05}"/>
+    <dgm:cxn modelId="{8867DA3A-10CA-4526-8287-06681AC9FA0E}" srcId="{976251E2-04A9-4263-8A00-267BDA912C4E}" destId="{12F92D7B-E754-4316-9131-54C32AE446B9}" srcOrd="1" destOrd="0" parTransId="{2A17239B-DEB5-4AE7-BCE0-6071575E08E8}" sibTransId="{4651F23C-E303-4040-A456-7A92D48CD255}"/>
+    <dgm:cxn modelId="{97575E6D-EA67-4414-904D-CE0B441357A1}" type="presOf" srcId="{5DD943BD-810A-4CE9-8F48-AA05AE1AAF7F}" destId="{F4B987E3-1756-4C0B-81BC-5D4FD46B4F2A}" srcOrd="0" destOrd="0" presId="urn:microsoft.com/office/officeart/2005/8/layout/vList5"/>
+    <dgm:cxn modelId="{ABD88D3D-B486-43C5-AB01-98EC0D1BD4A0}" type="presOf" srcId="{3E91CEC3-91B4-4B7D-8E7C-0BA2B4F96005}" destId="{FD9C0B90-73B4-4C24-A8CC-975CFFD7537B}" srcOrd="0" destOrd="0" presId="urn:microsoft.com/office/officeart/2005/8/layout/vList5"/>
+    <dgm:cxn modelId="{5B03D611-5773-4803-9A72-9E729E30B94A}" type="presOf" srcId="{B2BA3629-A2D5-4C76-8286-62E4E9AF1C13}" destId="{39BCB55B-1078-42DE-B4A6-BE7851C244FD}" srcOrd="0" destOrd="0" presId="urn:microsoft.com/office/officeart/2005/8/layout/vList5"/>
+    <dgm:cxn modelId="{614D990B-2B53-4C0F-8071-F5E9CA9EB852}" srcId="{976251E2-04A9-4263-8A00-267BDA912C4E}" destId="{55658C84-E387-44B9-99A8-504D27B2D40F}" srcOrd="6" destOrd="0" parTransId="{CDDB50D5-B286-4B63-AE0C-33C444A7BCE7}" sibTransId="{4FE617C6-DEE9-4DE2-B2F6-3FDB4003CA36}"/>
+    <dgm:cxn modelId="{63AEE87F-02FA-4110-922A-3742C37C82D4}" type="presOf" srcId="{BCC996C9-1420-4588-A6EA-FC6515C05688}" destId="{5D0B5D6A-DA21-41B0-90E4-8E07C46A9ED5}" srcOrd="0" destOrd="0" presId="urn:microsoft.com/office/officeart/2005/8/layout/vList5"/>
+    <dgm:cxn modelId="{3F2F2BB1-BEB7-45C9-BEF6-3EE2CE96CD01}" type="presOf" srcId="{D2B5F688-E694-4F60-84F2-AF3862C34934}" destId="{E8C81914-2867-4B58-ACFB-3BFC5D53DF74}" srcOrd="0" destOrd="0" presId="urn:microsoft.com/office/officeart/2005/8/layout/vList5"/>
+    <dgm:cxn modelId="{0C7945C2-D3E8-453C-A63C-89D7A6E4B8EC}" type="presOf" srcId="{AF883CB8-8AFA-42BA-AD15-20440DE2E7A4}" destId="{28FAAE43-F607-4542-A198-881D7EEEBE2B}" srcOrd="0" destOrd="0" presId="urn:microsoft.com/office/officeart/2005/8/layout/vList5"/>
+    <dgm:cxn modelId="{FD41673E-C9AB-45D9-A171-ECFE8C93DB3F}" srcId="{D2B5F688-E694-4F60-84F2-AF3862C34934}" destId="{6EDF1A66-8B7C-40A5-832A-FA2F6B99E386}" srcOrd="0" destOrd="0" parTransId="{6E86D7EF-5779-4F4F-8E7B-2224FDC37FAB}" sibTransId="{BB2D9214-7170-4A66-8758-702AC5A83D0E}"/>
+    <dgm:cxn modelId="{3D80F5EC-0F14-4455-9E9D-E5B0840600AB}" type="presOf" srcId="{59E6D78C-B749-4637-8124-B9D9652DE9EA}" destId="{18E99E2C-F5E3-4720-A7F5-5DFA5B3FF849}" srcOrd="0" destOrd="0" presId="urn:microsoft.com/office/officeart/2005/8/layout/vList5"/>
     <dgm:cxn modelId="{CAC4EE56-AA97-46BD-830D-C4EA12F1A513}" srcId="{FC07AFFD-0C07-4A95-B0FA-CD27BA0D85AB}" destId="{3ED04A44-12D6-4525-B6D4-35C6D0453C92}" srcOrd="0" destOrd="0" parTransId="{51BB93DF-4A69-4747-80C7-46F23887C60F}" sibTransId="{4A92D8E8-2D74-413A-9FFF-16BF0668B4A8}"/>
-    <dgm:cxn modelId="{3D662FCC-6EBB-4F60-BEF3-1E32E0A18493}" type="presOf" srcId="{5DD943BD-810A-4CE9-8F48-AA05AE1AAF7F}" destId="{F4B987E3-1756-4C0B-81BC-5D4FD46B4F2A}" srcOrd="0" destOrd="0" presId="urn:microsoft.com/office/officeart/2005/8/layout/vList5"/>
-    <dgm:cxn modelId="{4093DDD1-22D7-4A35-95A7-27BC398D02F7}" type="presOf" srcId="{FCF41B2A-3842-466B-B6D8-6F6DC495A848}" destId="{869DE273-415C-4E80-92D2-08079439F516}" srcOrd="0" destOrd="0" presId="urn:microsoft.com/office/officeart/2005/8/layout/vList5"/>
-    <dgm:cxn modelId="{51ED2620-634A-44B2-B502-60460AEBEF92}" srcId="{BCC996C9-1420-4588-A6EA-FC6515C05688}" destId="{606B9183-B2B7-468C-AB3A-B86D1BD0D84F}" srcOrd="0" destOrd="0" parTransId="{B80C6F0B-03E3-4583-A846-D77D78483241}" sibTransId="{810DD023-A592-41DE-A32C-A6DDF3DAB32F}"/>
-    <dgm:cxn modelId="{0610535F-25BE-4D3D-998F-C5831FDBDCF5}" type="presOf" srcId="{FC07AFFD-0C07-4A95-B0FA-CD27BA0D85AB}" destId="{D50E0E09-8F41-4488-9465-03AF43136D05}" srcOrd="0" destOrd="0" presId="urn:microsoft.com/office/officeart/2005/8/layout/vList5"/>
-    <dgm:cxn modelId="{88E301DC-518D-46A8-AA11-BC6AD98C516E}" srcId="{976251E2-04A9-4263-8A00-267BDA912C4E}" destId="{59E6D78C-B749-4637-8124-B9D9652DE9EA}" srcOrd="2" destOrd="0" parTransId="{82559320-1099-4069-8837-91CDE5CA4E76}" sibTransId="{257D2372-87FB-4CE6-91E8-DBF2BB36319A}"/>
-    <dgm:cxn modelId="{0AFC8F06-FDB3-4489-A725-CD2D0A284143}" srcId="{976251E2-04A9-4263-8A00-267BDA912C4E}" destId="{40A57BD4-23C9-45F6-B7B8-D100D70A2AC3}" srcOrd="7" destOrd="0" parTransId="{F0C64919-5D6F-4F87-9366-AED8B2888A55}" sibTransId="{23542288-C76B-463D-970A-8388FF7DCC05}"/>
-    <dgm:cxn modelId="{FF6F8E55-684D-4437-B9DF-1CB57210C845}" srcId="{976251E2-04A9-4263-8A00-267BDA912C4E}" destId="{FC07AFFD-0C07-4A95-B0FA-CD27BA0D85AB}" srcOrd="9" destOrd="0" parTransId="{AE6BE63B-EC6F-45C6-B201-953AD045B973}" sibTransId="{CB273E3F-90A8-4EE8-9847-0582BD78E123}"/>
+    <dgm:cxn modelId="{4AF5EE36-4487-4885-A10D-588BEA0CAD57}" type="presOf" srcId="{6EDF1A66-8B7C-40A5-832A-FA2F6B99E386}" destId="{3D825DEC-A7D5-4222-8FEA-AE0AA1891CE5}" srcOrd="0" destOrd="0" presId="urn:microsoft.com/office/officeart/2005/8/layout/vList5"/>
+    <dgm:cxn modelId="{5E89B24B-4003-477A-AA3F-30B6CC7FE1FD}" type="presOf" srcId="{21C2E492-0A59-429A-B17F-117F9A9753CB}" destId="{C86A0D88-C1F9-498C-A780-FCE487647AE3}" srcOrd="0" destOrd="0" presId="urn:microsoft.com/office/officeart/2005/8/layout/vList5"/>
     <dgm:cxn modelId="{568D8CC8-CDCF-4B3C-8F66-EF36DEA77E64}" srcId="{976251E2-04A9-4263-8A00-267BDA912C4E}" destId="{D2B5F688-E694-4F60-84F2-AF3862C34934}" srcOrd="4" destOrd="0" parTransId="{AF2ACD58-FF41-435E-8233-D9653E6BCE9C}" sibTransId="{56D73F4D-A014-41D2-87B3-EE0A169100BD}"/>
-    <dgm:cxn modelId="{3A0CECED-D932-4AD5-9A7A-9E55433302E1}" type="presOf" srcId="{606B9183-B2B7-468C-AB3A-B86D1BD0D84F}" destId="{0FFFCC6D-8579-49B1-BF16-3F96A8B8E5AC}" srcOrd="0" destOrd="0" presId="urn:microsoft.com/office/officeart/2005/8/layout/vList5"/>
-    <dgm:cxn modelId="{CA2A36B3-952D-4E2D-BEB4-DECFC0363557}" type="presOf" srcId="{AF883CB8-8AFA-42BA-AD15-20440DE2E7A4}" destId="{28FAAE43-F607-4542-A198-881D7EEEBE2B}" srcOrd="0" destOrd="0" presId="urn:microsoft.com/office/officeart/2005/8/layout/vList5"/>
-    <dgm:cxn modelId="{32DCECAD-5BF0-42D6-AC00-A43E3C078D17}" srcId="{976251E2-04A9-4263-8A00-267BDA912C4E}" destId="{BCC996C9-1420-4588-A6EA-FC6515C05688}" srcOrd="3" destOrd="0" parTransId="{5B858E88-698D-4DC2-84B5-D801A60F152E}" sibTransId="{E07A8B4B-1013-4D82-82D0-EF3DE80E902F}"/>
-    <dgm:cxn modelId="{B0A3DF10-CF45-4BAF-9B78-F5287A8F7E5A}" type="presOf" srcId="{12F92D7B-E754-4316-9131-54C32AE446B9}" destId="{AE1F33C1-A95C-426D-9E30-F98B65877A15}" srcOrd="0" destOrd="0" presId="urn:microsoft.com/office/officeart/2005/8/layout/vList5"/>
-    <dgm:cxn modelId="{6126DED4-AF22-41EE-890B-80A90527E969}" type="presOf" srcId="{B2BA3629-A2D5-4C76-8286-62E4E9AF1C13}" destId="{39BCB55B-1078-42DE-B4A6-BE7851C244FD}" srcOrd="0" destOrd="0" presId="urn:microsoft.com/office/officeart/2005/8/layout/vList5"/>
-    <dgm:cxn modelId="{0BC2A079-29DD-4F4C-82DD-5127D0CAC457}" type="presOf" srcId="{40A57BD4-23C9-45F6-B7B8-D100D70A2AC3}" destId="{CFD8AAAB-5C1C-49FB-9793-8A735C3E224D}" srcOrd="0" destOrd="0" presId="urn:microsoft.com/office/officeart/2005/8/layout/vList5"/>
-    <dgm:cxn modelId="{614D990B-2B53-4C0F-8071-F5E9CA9EB852}" srcId="{976251E2-04A9-4263-8A00-267BDA912C4E}" destId="{55658C84-E387-44B9-99A8-504D27B2D40F}" srcOrd="6" destOrd="0" parTransId="{CDDB50D5-B286-4B63-AE0C-33C444A7BCE7}" sibTransId="{4FE617C6-DEE9-4DE2-B2F6-3FDB4003CA36}"/>
-    <dgm:cxn modelId="{8AD31E84-1FDC-47E9-BE63-4AD6CD2FB480}" srcId="{9BCC1A64-3D69-422F-81C2-0DFE6D5C40DB}" destId="{A0D86E6C-2981-48EC-9901-202E4FC182ED}" srcOrd="0" destOrd="0" parTransId="{261241F0-2D0E-4F03-8C44-83BE8AC70D72}" sibTransId="{455479E7-ABE3-4E56-BFBB-6B73CDCE19E3}"/>
-    <dgm:cxn modelId="{384096A1-1B2C-4CFE-B673-45C312EF38B5}" type="presOf" srcId="{D2B5F688-E694-4F60-84F2-AF3862C34934}" destId="{E8C81914-2867-4B58-ACFB-3BFC5D53DF74}" srcOrd="0" destOrd="0" presId="urn:microsoft.com/office/officeart/2005/8/layout/vList5"/>
-    <dgm:cxn modelId="{986D0BE2-6B9F-4DD0-BF3D-579DCF288641}" type="presOf" srcId="{55658C84-E387-44B9-99A8-504D27B2D40F}" destId="{CF2CE30B-1588-47E0-913F-3537EEBDC4F1}" srcOrd="0" destOrd="0" presId="urn:microsoft.com/office/officeart/2005/8/layout/vList5"/>
-    <dgm:cxn modelId="{9BF12149-ADF6-466F-9E49-BCD5455196DB}" type="presOf" srcId="{6EDF1A66-8B7C-40A5-832A-FA2F6B99E386}" destId="{3D825DEC-A7D5-4222-8FEA-AE0AA1891CE5}" srcOrd="0" destOrd="0" presId="urn:microsoft.com/office/officeart/2005/8/layout/vList5"/>
-    <dgm:cxn modelId="{548A8285-FC68-436E-BE28-E59A4218F73D}" srcId="{FCF41B2A-3842-466B-B6D8-6F6DC495A848}" destId="{6B764548-8FDB-4C2F-ADE2-21DB4F3F1D04}" srcOrd="0" destOrd="0" parTransId="{EE028AB0-F83E-4E21-A3A1-928D8FE597EA}" sibTransId="{9CA59731-EC61-4B25-BF7B-5A9E29767184}"/>
-    <dgm:cxn modelId="{8ECD93D6-F597-41AB-86FC-00C78AC27372}" srcId="{976251E2-04A9-4263-8A00-267BDA912C4E}" destId="{9BCC1A64-3D69-422F-81C2-0DFE6D5C40DB}" srcOrd="5" destOrd="0" parTransId="{8D3D0401-F340-46F6-999F-D1072846BDE4}" sibTransId="{B5A2738C-3FC0-4D87-AFCF-E3D5822AC98E}"/>
-    <dgm:cxn modelId="{A310B6D3-1F5D-43F9-B79F-ECA7510FDCA5}" type="presOf" srcId="{72C4FAF0-CC1D-463A-A299-AB5B2AAA164F}" destId="{68B9775C-ADEC-4AF1-9A60-DC6B4485FCF4}" srcOrd="0" destOrd="0" presId="urn:microsoft.com/office/officeart/2005/8/layout/vList5"/>
-    <dgm:cxn modelId="{D751A952-C61E-46B3-BED1-7E7437742537}" type="presOf" srcId="{A0D86E6C-2981-48EC-9901-202E4FC182ED}" destId="{1BDABDA8-17BC-4F49-A978-7594BF85AAA9}" srcOrd="0" destOrd="0" presId="urn:microsoft.com/office/officeart/2005/8/layout/vList5"/>
-    <dgm:cxn modelId="{FAFD3247-8F45-4774-A554-2E1E28BA28B5}" srcId="{40A57BD4-23C9-45F6-B7B8-D100D70A2AC3}" destId="{5DD943BD-810A-4CE9-8F48-AA05AE1AAF7F}" srcOrd="0" destOrd="0" parTransId="{0C8A4CBF-A22B-4434-81FE-90886409E6FA}" sibTransId="{DC6FEA67-D531-46C2-A8B7-F21127F1286D}"/>
-    <dgm:cxn modelId="{8867DA3A-10CA-4526-8287-06681AC9FA0E}" srcId="{976251E2-04A9-4263-8A00-267BDA912C4E}" destId="{12F92D7B-E754-4316-9131-54C32AE446B9}" srcOrd="1" destOrd="0" parTransId="{2A17239B-DEB5-4AE7-BCE0-6071575E08E8}" sibTransId="{4651F23C-E303-4040-A456-7A92D48CD255}"/>
-    <dgm:cxn modelId="{FD41673E-C9AB-45D9-A171-ECFE8C93DB3F}" srcId="{D2B5F688-E694-4F60-84F2-AF3862C34934}" destId="{6EDF1A66-8B7C-40A5-832A-FA2F6B99E386}" srcOrd="0" destOrd="0" parTransId="{6E86D7EF-5779-4F4F-8E7B-2224FDC37FAB}" sibTransId="{BB2D9214-7170-4A66-8758-702AC5A83D0E}"/>
+    <dgm:cxn modelId="{3CD0B8F3-05A4-4E5C-8697-B8CF72B6A55F}" type="presOf" srcId="{FC07AFFD-0C07-4A95-B0FA-CD27BA0D85AB}" destId="{D50E0E09-8F41-4488-9465-03AF43136D05}" srcOrd="0" destOrd="0" presId="urn:microsoft.com/office/officeart/2005/8/layout/vList5"/>
     <dgm:cxn modelId="{02FD1774-A27A-49C7-83D7-83F4E92813AE}" srcId="{976251E2-04A9-4263-8A00-267BDA912C4E}" destId="{21C2E492-0A59-429A-B17F-117F9A9753CB}" srcOrd="0" destOrd="0" parTransId="{C3EB1336-FA4C-4A16-B905-DD79E32B677D}" sibTransId="{46BB35AB-F6E8-4DDA-9F87-92BC66A56C02}"/>
-    <dgm:cxn modelId="{FBCBCB8E-D8B1-4463-8C72-DF20535CF6AD}" srcId="{976251E2-04A9-4263-8A00-267BDA912C4E}" destId="{A8F53E3C-573B-4E42-877E-E43D2DDC78AD}" srcOrd="8" destOrd="0" parTransId="{6ACA054C-059E-45BD-A1CF-3F4133A48D97}" sibTransId="{7DCBA5FB-8A11-434B-88DD-0F5ACF6D3B2E}"/>
-    <dgm:cxn modelId="{3B31FFF2-09D1-4AB8-BE05-108ABD411351}" type="presOf" srcId="{6B764548-8FDB-4C2F-ADE2-21DB4F3F1D04}" destId="{DAAB51CD-5F24-493F-90B5-FA1083CA7DF4}" srcOrd="0" destOrd="0" presId="urn:microsoft.com/office/officeart/2005/8/layout/vList5"/>
-    <dgm:cxn modelId="{11CA9ADF-20F6-40DF-858A-53513ABAB5F6}" srcId="{12F92D7B-E754-4316-9131-54C32AE446B9}" destId="{72C4FAF0-CC1D-463A-A299-AB5B2AAA164F}" srcOrd="0" destOrd="0" parTransId="{70EF3004-7028-4BFE-A50B-B465E6D6AE5D}" sibTransId="{7B80AAF6-B7A3-4C27-85CF-6E6E40E08716}"/>
-    <dgm:cxn modelId="{79A8F099-E95A-497E-A78A-3A57E366434F}" srcId="{59E6D78C-B749-4637-8124-B9D9652DE9EA}" destId="{3C32B176-43C4-4F12-9B0E-3F82F5B774B5}" srcOrd="0" destOrd="0" parTransId="{E344D565-BF73-408F-BA19-4D444DC531C1}" sibTransId="{861CEE04-8F45-4830-87E7-2783E4D6669D}"/>
-    <dgm:cxn modelId="{8A010B5C-EA16-45FF-B66C-EE59824E7EC6}" type="presOf" srcId="{59E6D78C-B749-4637-8124-B9D9652DE9EA}" destId="{18E99E2C-F5E3-4720-A7F5-5DFA5B3FF849}" srcOrd="0" destOrd="0" presId="urn:microsoft.com/office/officeart/2005/8/layout/vList5"/>
-    <dgm:cxn modelId="{DA5CEA45-4A76-4A8D-A600-75DD6D0177D9}" type="presOf" srcId="{21C2E492-0A59-429A-B17F-117F9A9753CB}" destId="{C86A0D88-C1F9-498C-A780-FCE487647AE3}" srcOrd="0" destOrd="0" presId="urn:microsoft.com/office/officeart/2005/8/layout/vList5"/>
-    <dgm:cxn modelId="{FFEE4D04-E0B5-401B-AC53-BCE13FAE5E87}" type="presOf" srcId="{A8F53E3C-573B-4E42-877E-E43D2DDC78AD}" destId="{2D6C104F-6F14-426D-B2D7-696B1DE16699}" srcOrd="0" destOrd="0" presId="urn:microsoft.com/office/officeart/2005/8/layout/vList5"/>
-    <dgm:cxn modelId="{126FDBB3-EB6D-4783-B47D-61B5572BF0CE}" type="presOf" srcId="{3ED04A44-12D6-4525-B6D4-35C6D0453C92}" destId="{22C7FE2A-EBB2-4E58-B759-1DEBFF0F0CF9}" srcOrd="0" destOrd="0" presId="urn:microsoft.com/office/officeart/2005/8/layout/vList5"/>
-    <dgm:cxn modelId="{B3E322FF-6B82-4D12-9F20-6A84450D54BC}" type="presOf" srcId="{976251E2-04A9-4263-8A00-267BDA912C4E}" destId="{11519200-9EA7-4BCA-9D6E-335E0B132F17}" srcOrd="0" destOrd="0" presId="urn:microsoft.com/office/officeart/2005/8/layout/vList5"/>
-    <dgm:cxn modelId="{9250F395-2018-4753-88EE-353D9F729BA0}" type="presParOf" srcId="{11519200-9EA7-4BCA-9D6E-335E0B132F17}" destId="{EE9F3438-EF6F-44AF-AB10-8D12ADA6ED41}" srcOrd="0" destOrd="0" presId="urn:microsoft.com/office/officeart/2005/8/layout/vList5"/>
-    <dgm:cxn modelId="{43E5200E-B107-4698-B4E7-76CD83E54D69}" type="presParOf" srcId="{EE9F3438-EF6F-44AF-AB10-8D12ADA6ED41}" destId="{C86A0D88-C1F9-498C-A780-FCE487647AE3}" srcOrd="0" destOrd="0" presId="urn:microsoft.com/office/officeart/2005/8/layout/vList5"/>
-    <dgm:cxn modelId="{F64A3ABF-E592-4C96-B296-7DD89684832E}" type="presParOf" srcId="{EE9F3438-EF6F-44AF-AB10-8D12ADA6ED41}" destId="{FD9C0B90-73B4-4C24-A8CC-975CFFD7537B}" srcOrd="1" destOrd="0" presId="urn:microsoft.com/office/officeart/2005/8/layout/vList5"/>
-    <dgm:cxn modelId="{2F56E285-DA46-4BB1-976D-461A55028923}" type="presParOf" srcId="{11519200-9EA7-4BCA-9D6E-335E0B132F17}" destId="{4FB2D8F6-4F47-4A0A-85CC-60FB83DB6BBB}" srcOrd="1" destOrd="0" presId="urn:microsoft.com/office/officeart/2005/8/layout/vList5"/>
-    <dgm:cxn modelId="{304D2E89-9673-4AF1-A7BE-49E7FCC820FB}" type="presParOf" srcId="{11519200-9EA7-4BCA-9D6E-335E0B132F17}" destId="{82C6F14C-171E-42F2-8F25-3F024D886FD6}" srcOrd="2" destOrd="0" presId="urn:microsoft.com/office/officeart/2005/8/layout/vList5"/>
-    <dgm:cxn modelId="{046FEB77-66E0-4691-BCD8-2A420A5B34D4}" type="presParOf" srcId="{82C6F14C-171E-42F2-8F25-3F024D886FD6}" destId="{AE1F33C1-A95C-426D-9E30-F98B65877A15}" srcOrd="0" destOrd="0" presId="urn:microsoft.com/office/officeart/2005/8/layout/vList5"/>
-    <dgm:cxn modelId="{F82497E4-A853-4B90-932B-CDA4145517D3}" type="presParOf" srcId="{82C6F14C-171E-42F2-8F25-3F024D886FD6}" destId="{68B9775C-ADEC-4AF1-9A60-DC6B4485FCF4}" srcOrd="1" destOrd="0" presId="urn:microsoft.com/office/officeart/2005/8/layout/vList5"/>
-    <dgm:cxn modelId="{0C54884A-FFBE-4137-8F6B-2E37C9B91328}" type="presParOf" srcId="{11519200-9EA7-4BCA-9D6E-335E0B132F17}" destId="{DC5BC372-E52D-482F-9B9A-1684A84C34FF}" srcOrd="3" destOrd="0" presId="urn:microsoft.com/office/officeart/2005/8/layout/vList5"/>
-    <dgm:cxn modelId="{84748DF4-78ED-4E53-8FC3-C6D12C5A4119}" type="presParOf" srcId="{11519200-9EA7-4BCA-9D6E-335E0B132F17}" destId="{0B9DADBC-706C-43ED-A9BD-E11F40297E12}" srcOrd="4" destOrd="0" presId="urn:microsoft.com/office/officeart/2005/8/layout/vList5"/>
-    <dgm:cxn modelId="{C9A5AF6C-390B-4F8E-9CBE-4D1DCCCA3194}" type="presParOf" srcId="{0B9DADBC-706C-43ED-A9BD-E11F40297E12}" destId="{18E99E2C-F5E3-4720-A7F5-5DFA5B3FF849}" srcOrd="0" destOrd="0" presId="urn:microsoft.com/office/officeart/2005/8/layout/vList5"/>
-    <dgm:cxn modelId="{C7450871-F0AF-4E1F-8E27-1013BFBE3C9D}" type="presParOf" srcId="{0B9DADBC-706C-43ED-A9BD-E11F40297E12}" destId="{01AF2D0A-87C1-4EAE-B995-6C6A5B93CB02}" srcOrd="1" destOrd="0" presId="urn:microsoft.com/office/officeart/2005/8/layout/vList5"/>
-    <dgm:cxn modelId="{1C4AC363-E131-492A-8C1F-8874BB729E97}" type="presParOf" srcId="{11519200-9EA7-4BCA-9D6E-335E0B132F17}" destId="{D3328E04-8FEB-4C07-BE38-6495A05B4709}" srcOrd="5" destOrd="0" presId="urn:microsoft.com/office/officeart/2005/8/layout/vList5"/>
-    <dgm:cxn modelId="{9AAB4DC5-89B6-408B-9F87-1EEA893C8894}" type="presParOf" srcId="{11519200-9EA7-4BCA-9D6E-335E0B132F17}" destId="{AFADCB86-1D73-4AFC-B19C-ACB36534F2E6}" srcOrd="6" destOrd="0" presId="urn:microsoft.com/office/officeart/2005/8/layout/vList5"/>
-    <dgm:cxn modelId="{8C2AB858-A7A2-419E-9AAA-95DCCD012389}" type="presParOf" srcId="{AFADCB86-1D73-4AFC-B19C-ACB36534F2E6}" destId="{5D0B5D6A-DA21-41B0-90E4-8E07C46A9ED5}" srcOrd="0" destOrd="0" presId="urn:microsoft.com/office/officeart/2005/8/layout/vList5"/>
-    <dgm:cxn modelId="{8FEE06D3-D6E9-4399-85F5-0BA57265D8D3}" type="presParOf" srcId="{AFADCB86-1D73-4AFC-B19C-ACB36534F2E6}" destId="{0FFFCC6D-8579-49B1-BF16-3F96A8B8E5AC}" srcOrd="1" destOrd="0" presId="urn:microsoft.com/office/officeart/2005/8/layout/vList5"/>
-    <dgm:cxn modelId="{DDB3EA1E-BBB3-4A26-9CF7-B52EA3456A13}" type="presParOf" srcId="{11519200-9EA7-4BCA-9D6E-335E0B132F17}" destId="{E96518AF-08A1-49AB-AD12-69D10711E1EF}" srcOrd="7" destOrd="0" presId="urn:microsoft.com/office/officeart/2005/8/layout/vList5"/>
-    <dgm:cxn modelId="{A7FDC563-CB5E-4723-8BD7-E2AB9C67C5F9}" type="presParOf" srcId="{11519200-9EA7-4BCA-9D6E-335E0B132F17}" destId="{19A91993-CC91-4A20-B6D8-6A170252C79A}" srcOrd="8" destOrd="0" presId="urn:microsoft.com/office/officeart/2005/8/layout/vList5"/>
-    <dgm:cxn modelId="{BA668B59-EE77-4E9D-A249-70CF9E8B49AA}" type="presParOf" srcId="{19A91993-CC91-4A20-B6D8-6A170252C79A}" destId="{E8C81914-2867-4B58-ACFB-3BFC5D53DF74}" srcOrd="0" destOrd="0" presId="urn:microsoft.com/office/officeart/2005/8/layout/vList5"/>
-    <dgm:cxn modelId="{6641659A-398D-456B-8458-41B8FFEBB6F4}" type="presParOf" srcId="{19A91993-CC91-4A20-B6D8-6A170252C79A}" destId="{3D825DEC-A7D5-4222-8FEA-AE0AA1891CE5}" srcOrd="1" destOrd="0" presId="urn:microsoft.com/office/officeart/2005/8/layout/vList5"/>
-    <dgm:cxn modelId="{388A5A45-3D6B-47C5-8F11-B5495B7B9B77}" type="presParOf" srcId="{11519200-9EA7-4BCA-9D6E-335E0B132F17}" destId="{24046502-6661-489A-BE13-5F16B8D7CCB4}" srcOrd="9" destOrd="0" presId="urn:microsoft.com/office/officeart/2005/8/layout/vList5"/>
-    <dgm:cxn modelId="{B96A2464-3DFB-4772-93CE-DD692DCBA9CA}" type="presParOf" srcId="{11519200-9EA7-4BCA-9D6E-335E0B132F17}" destId="{78190CC4-CFF8-45AD-8824-E94E02DD18A3}" srcOrd="10" destOrd="0" presId="urn:microsoft.com/office/officeart/2005/8/layout/vList5"/>
-    <dgm:cxn modelId="{31AED887-6E66-43EE-A292-DF70B11234D3}" type="presParOf" srcId="{78190CC4-CFF8-45AD-8824-E94E02DD18A3}" destId="{1F4FCBF9-31B5-49E2-B07D-8554B1909E27}" srcOrd="0" destOrd="0" presId="urn:microsoft.com/office/officeart/2005/8/layout/vList5"/>
-    <dgm:cxn modelId="{B57F9976-748A-463E-8D2B-EA37D6320671}" type="presParOf" srcId="{78190CC4-CFF8-45AD-8824-E94E02DD18A3}" destId="{1BDABDA8-17BC-4F49-A978-7594BF85AAA9}" srcOrd="1" destOrd="0" presId="urn:microsoft.com/office/officeart/2005/8/layout/vList5"/>
-    <dgm:cxn modelId="{2FB5FECE-8784-4D2D-827B-6AE3F51F9314}" type="presParOf" srcId="{11519200-9EA7-4BCA-9D6E-335E0B132F17}" destId="{84A09EBF-D03D-476F-9682-5001709F6E72}" srcOrd="11" destOrd="0" presId="urn:microsoft.com/office/officeart/2005/8/layout/vList5"/>
-    <dgm:cxn modelId="{4ECCD8C5-CE4F-41BE-A606-FD9F73CA2995}" type="presParOf" srcId="{11519200-9EA7-4BCA-9D6E-335E0B132F17}" destId="{5F1E930D-7682-409F-AB64-5794A3EB8679}" srcOrd="12" destOrd="0" presId="urn:microsoft.com/office/officeart/2005/8/layout/vList5"/>
-    <dgm:cxn modelId="{1474265D-96A2-4C8A-8A10-61E718D753E4}" type="presParOf" srcId="{5F1E930D-7682-409F-AB64-5794A3EB8679}" destId="{CF2CE30B-1588-47E0-913F-3537EEBDC4F1}" srcOrd="0" destOrd="0" presId="urn:microsoft.com/office/officeart/2005/8/layout/vList5"/>
-    <dgm:cxn modelId="{C5E331DE-3C6C-4AAA-A005-5BE9BCDB5446}" type="presParOf" srcId="{5F1E930D-7682-409F-AB64-5794A3EB8679}" destId="{28FAAE43-F607-4542-A198-881D7EEEBE2B}" srcOrd="1" destOrd="0" presId="urn:microsoft.com/office/officeart/2005/8/layout/vList5"/>
-    <dgm:cxn modelId="{834FD0F2-FFA0-45A1-AA46-1013DC9FC60F}" type="presParOf" srcId="{11519200-9EA7-4BCA-9D6E-335E0B132F17}" destId="{E0AE67B8-D252-45EB-96F8-117E0C28C1D6}" srcOrd="13" destOrd="0" presId="urn:microsoft.com/office/officeart/2005/8/layout/vList5"/>
-    <dgm:cxn modelId="{5C39CABD-60E1-4DB6-8B10-A9C655E9C2F6}" type="presParOf" srcId="{11519200-9EA7-4BCA-9D6E-335E0B132F17}" destId="{15CF8C9B-DCF1-446A-BA90-706F2CFCA4E1}" srcOrd="14" destOrd="0" presId="urn:microsoft.com/office/officeart/2005/8/layout/vList5"/>
-    <dgm:cxn modelId="{8F9A60C1-B9BA-4B60-95E7-789441401C6C}" type="presParOf" srcId="{15CF8C9B-DCF1-446A-BA90-706F2CFCA4E1}" destId="{CFD8AAAB-5C1C-49FB-9793-8A735C3E224D}" srcOrd="0" destOrd="0" presId="urn:microsoft.com/office/officeart/2005/8/layout/vList5"/>
-    <dgm:cxn modelId="{AF958673-1F1C-41B3-BC21-7D1591026163}" type="presParOf" srcId="{15CF8C9B-DCF1-446A-BA90-706F2CFCA4E1}" destId="{F4B987E3-1756-4C0B-81BC-5D4FD46B4F2A}" srcOrd="1" destOrd="0" presId="urn:microsoft.com/office/officeart/2005/8/layout/vList5"/>
-    <dgm:cxn modelId="{9F332FF1-28ED-46E9-89B0-65126774AD8B}" type="presParOf" srcId="{11519200-9EA7-4BCA-9D6E-335E0B132F17}" destId="{E8EBF530-4F74-4A6A-B301-3D084EB1FFB8}" srcOrd="15" destOrd="0" presId="urn:microsoft.com/office/officeart/2005/8/layout/vList5"/>
-    <dgm:cxn modelId="{452BF8ED-D143-4924-93EE-DC859349BAFA}" type="presParOf" srcId="{11519200-9EA7-4BCA-9D6E-335E0B132F17}" destId="{E1D8EF97-8851-481B-8F3C-594B2AA875C2}" srcOrd="16" destOrd="0" presId="urn:microsoft.com/office/officeart/2005/8/layout/vList5"/>
-    <dgm:cxn modelId="{CAF3BCF8-90BA-4A61-8F20-A2BCA1E923B2}" type="presParOf" srcId="{E1D8EF97-8851-481B-8F3C-594B2AA875C2}" destId="{2D6C104F-6F14-426D-B2D7-696B1DE16699}" srcOrd="0" destOrd="0" presId="urn:microsoft.com/office/officeart/2005/8/layout/vList5"/>
-    <dgm:cxn modelId="{D3626F11-9855-4106-9CFA-F06714839A28}" type="presParOf" srcId="{E1D8EF97-8851-481B-8F3C-594B2AA875C2}" destId="{39BCB55B-1078-42DE-B4A6-BE7851C244FD}" srcOrd="1" destOrd="0" presId="urn:microsoft.com/office/officeart/2005/8/layout/vList5"/>
-    <dgm:cxn modelId="{42DE2648-53FE-4AE6-A25C-3B7A70D1F699}" type="presParOf" srcId="{11519200-9EA7-4BCA-9D6E-335E0B132F17}" destId="{E1EF61F4-99F3-4A56-8D79-DE24C1F1193E}" srcOrd="17" destOrd="0" presId="urn:microsoft.com/office/officeart/2005/8/layout/vList5"/>
-    <dgm:cxn modelId="{1E5F225B-630E-4B26-8DA2-E28C5E3BE9AF}" type="presParOf" srcId="{11519200-9EA7-4BCA-9D6E-335E0B132F17}" destId="{4220F6F5-1B4C-416D-B567-6B57A1752936}" srcOrd="18" destOrd="0" presId="urn:microsoft.com/office/officeart/2005/8/layout/vList5"/>
-    <dgm:cxn modelId="{85CAA4EF-2782-4608-B467-FFBEB96BDFA6}" type="presParOf" srcId="{4220F6F5-1B4C-416D-B567-6B57A1752936}" destId="{D50E0E09-8F41-4488-9465-03AF43136D05}" srcOrd="0" destOrd="0" presId="urn:microsoft.com/office/officeart/2005/8/layout/vList5"/>
-    <dgm:cxn modelId="{AF082D38-6F67-4181-9218-4818C4930502}" type="presParOf" srcId="{4220F6F5-1B4C-416D-B567-6B57A1752936}" destId="{22C7FE2A-EBB2-4E58-B759-1DEBFF0F0CF9}" srcOrd="1" destOrd="0" presId="urn:microsoft.com/office/officeart/2005/8/layout/vList5"/>
-    <dgm:cxn modelId="{12548762-41B4-4ACF-A1E1-EE0977D9BB45}" type="presParOf" srcId="{11519200-9EA7-4BCA-9D6E-335E0B132F17}" destId="{0E59C5F7-B881-4193-8BBC-0FC792ED21AD}" srcOrd="19" destOrd="0" presId="urn:microsoft.com/office/officeart/2005/8/layout/vList5"/>
-    <dgm:cxn modelId="{385FC3FD-A139-44DC-A6DF-40BBCCA1003B}" type="presParOf" srcId="{11519200-9EA7-4BCA-9D6E-335E0B132F17}" destId="{78E34E4D-A63E-4F2F-ADB3-27E78BF3699A}" srcOrd="20" destOrd="0" presId="urn:microsoft.com/office/officeart/2005/8/layout/vList5"/>
-    <dgm:cxn modelId="{8992065E-406F-4D87-B78A-4E2E26C332BC}" type="presParOf" srcId="{78E34E4D-A63E-4F2F-ADB3-27E78BF3699A}" destId="{869DE273-415C-4E80-92D2-08079439F516}" srcOrd="0" destOrd="0" presId="urn:microsoft.com/office/officeart/2005/8/layout/vList5"/>
-    <dgm:cxn modelId="{89D8DF32-1883-4320-99BF-7E383B65AAC0}" type="presParOf" srcId="{78E34E4D-A63E-4F2F-ADB3-27E78BF3699A}" destId="{DAAB51CD-5F24-493F-90B5-FA1083CA7DF4}" srcOrd="1" destOrd="0" presId="urn:microsoft.com/office/officeart/2005/8/layout/vList5"/>
+    <dgm:cxn modelId="{315B2661-B4A0-4BC0-8562-AEE5F77B2397}" type="presOf" srcId="{72C4FAF0-CC1D-463A-A299-AB5B2AAA164F}" destId="{68B9775C-ADEC-4AF1-9A60-DC6B4485FCF4}" srcOrd="0" destOrd="0" presId="urn:microsoft.com/office/officeart/2005/8/layout/vList5"/>
+    <dgm:cxn modelId="{2F5B2612-2B93-4F5B-A8B2-AAF8F2A579AB}" type="presParOf" srcId="{11519200-9EA7-4BCA-9D6E-335E0B132F17}" destId="{EE9F3438-EF6F-44AF-AB10-8D12ADA6ED41}" srcOrd="0" destOrd="0" presId="urn:microsoft.com/office/officeart/2005/8/layout/vList5"/>
+    <dgm:cxn modelId="{CD70CC04-D228-466F-A4B5-E74EBF8578FC}" type="presParOf" srcId="{EE9F3438-EF6F-44AF-AB10-8D12ADA6ED41}" destId="{C86A0D88-C1F9-498C-A780-FCE487647AE3}" srcOrd="0" destOrd="0" presId="urn:microsoft.com/office/officeart/2005/8/layout/vList5"/>
+    <dgm:cxn modelId="{F458D653-24CB-4A97-BA7A-5C28F2D6000A}" type="presParOf" srcId="{EE9F3438-EF6F-44AF-AB10-8D12ADA6ED41}" destId="{FD9C0B90-73B4-4C24-A8CC-975CFFD7537B}" srcOrd="1" destOrd="0" presId="urn:microsoft.com/office/officeart/2005/8/layout/vList5"/>
+    <dgm:cxn modelId="{F0322928-6CF4-4567-B16A-D6851D549AA1}" type="presParOf" srcId="{11519200-9EA7-4BCA-9D6E-335E0B132F17}" destId="{4FB2D8F6-4F47-4A0A-85CC-60FB83DB6BBB}" srcOrd="1" destOrd="0" presId="urn:microsoft.com/office/officeart/2005/8/layout/vList5"/>
+    <dgm:cxn modelId="{B96A0217-F04A-4965-82FD-2F06D87856C9}" type="presParOf" srcId="{11519200-9EA7-4BCA-9D6E-335E0B132F17}" destId="{82C6F14C-171E-42F2-8F25-3F024D886FD6}" srcOrd="2" destOrd="0" presId="urn:microsoft.com/office/officeart/2005/8/layout/vList5"/>
+    <dgm:cxn modelId="{1ECEA65E-B269-41E6-BDB8-64D9DEEC851C}" type="presParOf" srcId="{82C6F14C-171E-42F2-8F25-3F024D886FD6}" destId="{AE1F33C1-A95C-426D-9E30-F98B65877A15}" srcOrd="0" destOrd="0" presId="urn:microsoft.com/office/officeart/2005/8/layout/vList5"/>
+    <dgm:cxn modelId="{294B55C6-1C1C-4217-B61C-2098C368B4B5}" type="presParOf" srcId="{82C6F14C-171E-42F2-8F25-3F024D886FD6}" destId="{68B9775C-ADEC-4AF1-9A60-DC6B4485FCF4}" srcOrd="1" destOrd="0" presId="urn:microsoft.com/office/officeart/2005/8/layout/vList5"/>
+    <dgm:cxn modelId="{E33389CF-4D9F-4B8D-90B6-5ED064A1C02A}" type="presParOf" srcId="{11519200-9EA7-4BCA-9D6E-335E0B132F17}" destId="{DC5BC372-E52D-482F-9B9A-1684A84C34FF}" srcOrd="3" destOrd="0" presId="urn:microsoft.com/office/officeart/2005/8/layout/vList5"/>
+    <dgm:cxn modelId="{C1688DFA-EA17-46DD-8421-54F9A0557E30}" type="presParOf" srcId="{11519200-9EA7-4BCA-9D6E-335E0B132F17}" destId="{0B9DADBC-706C-43ED-A9BD-E11F40297E12}" srcOrd="4" destOrd="0" presId="urn:microsoft.com/office/officeart/2005/8/layout/vList5"/>
+    <dgm:cxn modelId="{FFC6BF7B-D58F-45A0-A4A7-549D10414DB3}" type="presParOf" srcId="{0B9DADBC-706C-43ED-A9BD-E11F40297E12}" destId="{18E99E2C-F5E3-4720-A7F5-5DFA5B3FF849}" srcOrd="0" destOrd="0" presId="urn:microsoft.com/office/officeart/2005/8/layout/vList5"/>
+    <dgm:cxn modelId="{7878CA46-EFAC-41CE-B524-D619F80884FA}" type="presParOf" srcId="{0B9DADBC-706C-43ED-A9BD-E11F40297E12}" destId="{01AF2D0A-87C1-4EAE-B995-6C6A5B93CB02}" srcOrd="1" destOrd="0" presId="urn:microsoft.com/office/officeart/2005/8/layout/vList5"/>
+    <dgm:cxn modelId="{2728DE57-C663-44A4-869E-FBDDCFFB7988}" type="presParOf" srcId="{11519200-9EA7-4BCA-9D6E-335E0B132F17}" destId="{D3328E04-8FEB-4C07-BE38-6495A05B4709}" srcOrd="5" destOrd="0" presId="urn:microsoft.com/office/officeart/2005/8/layout/vList5"/>
+    <dgm:cxn modelId="{3AE60BB9-BAFE-4F9D-A70D-1D83F94DC614}" type="presParOf" srcId="{11519200-9EA7-4BCA-9D6E-335E0B132F17}" destId="{AFADCB86-1D73-4AFC-B19C-ACB36534F2E6}" srcOrd="6" destOrd="0" presId="urn:microsoft.com/office/officeart/2005/8/layout/vList5"/>
+    <dgm:cxn modelId="{897B3CA8-247A-42DF-9AA9-9D421B6DFA7D}" type="presParOf" srcId="{AFADCB86-1D73-4AFC-B19C-ACB36534F2E6}" destId="{5D0B5D6A-DA21-41B0-90E4-8E07C46A9ED5}" srcOrd="0" destOrd="0" presId="urn:microsoft.com/office/officeart/2005/8/layout/vList5"/>
+    <dgm:cxn modelId="{A18D60C2-1CA8-46E8-ABC7-CDF4BE0A5B89}" type="presParOf" srcId="{AFADCB86-1D73-4AFC-B19C-ACB36534F2E6}" destId="{0FFFCC6D-8579-49B1-BF16-3F96A8B8E5AC}" srcOrd="1" destOrd="0" presId="urn:microsoft.com/office/officeart/2005/8/layout/vList5"/>
+    <dgm:cxn modelId="{F1F8562A-967A-4C26-BA39-F07D14474E17}" type="presParOf" srcId="{11519200-9EA7-4BCA-9D6E-335E0B132F17}" destId="{E96518AF-08A1-49AB-AD12-69D10711E1EF}" srcOrd="7" destOrd="0" presId="urn:microsoft.com/office/officeart/2005/8/layout/vList5"/>
+    <dgm:cxn modelId="{D52AA8D5-1ADE-478F-A8EC-33AC8FBA5059}" type="presParOf" srcId="{11519200-9EA7-4BCA-9D6E-335E0B132F17}" destId="{19A91993-CC91-4A20-B6D8-6A170252C79A}" srcOrd="8" destOrd="0" presId="urn:microsoft.com/office/officeart/2005/8/layout/vList5"/>
+    <dgm:cxn modelId="{49D421D1-175B-4778-9DE0-A7D3672D3C19}" type="presParOf" srcId="{19A91993-CC91-4A20-B6D8-6A170252C79A}" destId="{E8C81914-2867-4B58-ACFB-3BFC5D53DF74}" srcOrd="0" destOrd="0" presId="urn:microsoft.com/office/officeart/2005/8/layout/vList5"/>
+    <dgm:cxn modelId="{85E43506-93AC-40FE-9FFD-239A1DE76E54}" type="presParOf" srcId="{19A91993-CC91-4A20-B6D8-6A170252C79A}" destId="{3D825DEC-A7D5-4222-8FEA-AE0AA1891CE5}" srcOrd="1" destOrd="0" presId="urn:microsoft.com/office/officeart/2005/8/layout/vList5"/>
+    <dgm:cxn modelId="{12B19BE4-42D1-4B32-9307-463BBE28D65C}" type="presParOf" srcId="{11519200-9EA7-4BCA-9D6E-335E0B132F17}" destId="{24046502-6661-489A-BE13-5F16B8D7CCB4}" srcOrd="9" destOrd="0" presId="urn:microsoft.com/office/officeart/2005/8/layout/vList5"/>
+    <dgm:cxn modelId="{95AD471A-0667-4734-BDF9-FA6AC003C862}" type="presParOf" srcId="{11519200-9EA7-4BCA-9D6E-335E0B132F17}" destId="{78190CC4-CFF8-45AD-8824-E94E02DD18A3}" srcOrd="10" destOrd="0" presId="urn:microsoft.com/office/officeart/2005/8/layout/vList5"/>
+    <dgm:cxn modelId="{3229A66B-51A0-4BF0-9466-28712122CBC1}" type="presParOf" srcId="{78190CC4-CFF8-45AD-8824-E94E02DD18A3}" destId="{1F4FCBF9-31B5-49E2-B07D-8554B1909E27}" srcOrd="0" destOrd="0" presId="urn:microsoft.com/office/officeart/2005/8/layout/vList5"/>
+    <dgm:cxn modelId="{EC1B999A-5871-42FA-A8E9-BF4A72AB8416}" type="presParOf" srcId="{78190CC4-CFF8-45AD-8824-E94E02DD18A3}" destId="{1BDABDA8-17BC-4F49-A978-7594BF85AAA9}" srcOrd="1" destOrd="0" presId="urn:microsoft.com/office/officeart/2005/8/layout/vList5"/>
+    <dgm:cxn modelId="{89C65909-3716-4946-B557-FAAF8F215F78}" type="presParOf" srcId="{11519200-9EA7-4BCA-9D6E-335E0B132F17}" destId="{84A09EBF-D03D-476F-9682-5001709F6E72}" srcOrd="11" destOrd="0" presId="urn:microsoft.com/office/officeart/2005/8/layout/vList5"/>
+    <dgm:cxn modelId="{8F756181-1530-44A5-81A4-83EBF6FF27ED}" type="presParOf" srcId="{11519200-9EA7-4BCA-9D6E-335E0B132F17}" destId="{5F1E930D-7682-409F-AB64-5794A3EB8679}" srcOrd="12" destOrd="0" presId="urn:microsoft.com/office/officeart/2005/8/layout/vList5"/>
+    <dgm:cxn modelId="{15249E7F-66FF-444E-B008-3724F5E3A9A5}" type="presParOf" srcId="{5F1E930D-7682-409F-AB64-5794A3EB8679}" destId="{CF2CE30B-1588-47E0-913F-3537EEBDC4F1}" srcOrd="0" destOrd="0" presId="urn:microsoft.com/office/officeart/2005/8/layout/vList5"/>
+    <dgm:cxn modelId="{C37CDAED-031D-4ABF-B17F-8CF896A455E4}" type="presParOf" srcId="{5F1E930D-7682-409F-AB64-5794A3EB8679}" destId="{28FAAE43-F607-4542-A198-881D7EEEBE2B}" srcOrd="1" destOrd="0" presId="urn:microsoft.com/office/officeart/2005/8/layout/vList5"/>
+    <dgm:cxn modelId="{C9AA9F25-50C1-4852-A1DD-E5E5337207CC}" type="presParOf" srcId="{11519200-9EA7-4BCA-9D6E-335E0B132F17}" destId="{E0AE67B8-D252-45EB-96F8-117E0C28C1D6}" srcOrd="13" destOrd="0" presId="urn:microsoft.com/office/officeart/2005/8/layout/vList5"/>
+    <dgm:cxn modelId="{08BB06AB-FD31-4D70-BDB0-5BC5296A938A}" type="presParOf" srcId="{11519200-9EA7-4BCA-9D6E-335E0B132F17}" destId="{15CF8C9B-DCF1-446A-BA90-706F2CFCA4E1}" srcOrd="14" destOrd="0" presId="urn:microsoft.com/office/officeart/2005/8/layout/vList5"/>
+    <dgm:cxn modelId="{4AF0A067-DB3F-4247-9D6D-91AAD09B8064}" type="presParOf" srcId="{15CF8C9B-DCF1-446A-BA90-706F2CFCA4E1}" destId="{CFD8AAAB-5C1C-49FB-9793-8A735C3E224D}" srcOrd="0" destOrd="0" presId="urn:microsoft.com/office/officeart/2005/8/layout/vList5"/>
+    <dgm:cxn modelId="{828A9E58-D5D5-4622-B234-0ECEAAE2DD5C}" type="presParOf" srcId="{15CF8C9B-DCF1-446A-BA90-706F2CFCA4E1}" destId="{F4B987E3-1756-4C0B-81BC-5D4FD46B4F2A}" srcOrd="1" destOrd="0" presId="urn:microsoft.com/office/officeart/2005/8/layout/vList5"/>
+    <dgm:cxn modelId="{3D9F3C28-0E55-4EC1-81B0-9AF93B8DAB52}" type="presParOf" srcId="{11519200-9EA7-4BCA-9D6E-335E0B132F17}" destId="{E8EBF530-4F74-4A6A-B301-3D084EB1FFB8}" srcOrd="15" destOrd="0" presId="urn:microsoft.com/office/officeart/2005/8/layout/vList5"/>
+    <dgm:cxn modelId="{549AA122-2F06-4180-9D4F-8F49BF3670AB}" type="presParOf" srcId="{11519200-9EA7-4BCA-9D6E-335E0B132F17}" destId="{E1D8EF97-8851-481B-8F3C-594B2AA875C2}" srcOrd="16" destOrd="0" presId="urn:microsoft.com/office/officeart/2005/8/layout/vList5"/>
+    <dgm:cxn modelId="{EB3048D1-4B3D-4EAF-BE23-F77E3E68E49D}" type="presParOf" srcId="{E1D8EF97-8851-481B-8F3C-594B2AA875C2}" destId="{2D6C104F-6F14-426D-B2D7-696B1DE16699}" srcOrd="0" destOrd="0" presId="urn:microsoft.com/office/officeart/2005/8/layout/vList5"/>
+    <dgm:cxn modelId="{7B292122-24CD-49D6-B625-C6739A9C3A92}" type="presParOf" srcId="{E1D8EF97-8851-481B-8F3C-594B2AA875C2}" destId="{39BCB55B-1078-42DE-B4A6-BE7851C244FD}" srcOrd="1" destOrd="0" presId="urn:microsoft.com/office/officeart/2005/8/layout/vList5"/>
+    <dgm:cxn modelId="{BDB5EB6B-476E-4080-B489-838EF69F5251}" type="presParOf" srcId="{11519200-9EA7-4BCA-9D6E-335E0B132F17}" destId="{E1EF61F4-99F3-4A56-8D79-DE24C1F1193E}" srcOrd="17" destOrd="0" presId="urn:microsoft.com/office/officeart/2005/8/layout/vList5"/>
+    <dgm:cxn modelId="{604B5AA6-EC6C-47EF-85CC-74C6D82FA5EA}" type="presParOf" srcId="{11519200-9EA7-4BCA-9D6E-335E0B132F17}" destId="{4220F6F5-1B4C-416D-B567-6B57A1752936}" srcOrd="18" destOrd="0" presId="urn:microsoft.com/office/officeart/2005/8/layout/vList5"/>
+    <dgm:cxn modelId="{AC846EAE-0826-4DAF-8320-395AE1256187}" type="presParOf" srcId="{4220F6F5-1B4C-416D-B567-6B57A1752936}" destId="{D50E0E09-8F41-4488-9465-03AF43136D05}" srcOrd="0" destOrd="0" presId="urn:microsoft.com/office/officeart/2005/8/layout/vList5"/>
+    <dgm:cxn modelId="{56F9A0B5-2887-4ACA-A8F3-1F3F425B77A8}" type="presParOf" srcId="{4220F6F5-1B4C-416D-B567-6B57A1752936}" destId="{22C7FE2A-EBB2-4E58-B759-1DEBFF0F0CF9}" srcOrd="1" destOrd="0" presId="urn:microsoft.com/office/officeart/2005/8/layout/vList5"/>
+    <dgm:cxn modelId="{FE0384AB-FD1D-450D-A855-7001C6F87FFA}" type="presParOf" srcId="{11519200-9EA7-4BCA-9D6E-335E0B132F17}" destId="{0E59C5F7-B881-4193-8BBC-0FC792ED21AD}" srcOrd="19" destOrd="0" presId="urn:microsoft.com/office/officeart/2005/8/layout/vList5"/>
+    <dgm:cxn modelId="{7480FF6C-D3B1-4C43-8D76-46699FFE5933}" type="presParOf" srcId="{11519200-9EA7-4BCA-9D6E-335E0B132F17}" destId="{78E34E4D-A63E-4F2F-ADB3-27E78BF3699A}" srcOrd="20" destOrd="0" presId="urn:microsoft.com/office/officeart/2005/8/layout/vList5"/>
+    <dgm:cxn modelId="{B3D2E1C2-A121-478F-B2EB-2B2B9940CA59}" type="presParOf" srcId="{78E34E4D-A63E-4F2F-ADB3-27E78BF3699A}" destId="{869DE273-415C-4E80-92D2-08079439F516}" srcOrd="0" destOrd="0" presId="urn:microsoft.com/office/officeart/2005/8/layout/vList5"/>
+    <dgm:cxn modelId="{B8705E08-6AF6-4684-A2F0-5ECDDAEFEB16}" type="presParOf" srcId="{78E34E4D-A63E-4F2F-ADB3-27E78BF3699A}" destId="{DAAB51CD-5F24-493F-90B5-FA1083CA7DF4}" srcOrd="1" destOrd="0" presId="urn:microsoft.com/office/officeart/2005/8/layout/vList5"/>
   </dgm:cxnLst>
   <dgm:bg/>
   <dgm:whole/>
@@ -49404,26 +49403,26 @@
     </dgm:pt>
   </dgm:ptLst>
   <dgm:cxnLst>
-    <dgm:cxn modelId="{FAB06EA9-A0C9-4A1D-84AF-8827F46FEFCE}" type="presOf" srcId="{D2651DC4-D6B8-4B4B-877C-CBDE3A34FEBA}" destId="{82FD0BAD-4696-474C-887B-63012598020C}" srcOrd="0" destOrd="0" presId="urn:microsoft.com/office/officeart/2005/8/layout/radial3"/>
-    <dgm:cxn modelId="{4B98E60C-77BB-4101-93B5-35BFF90AD870}" type="presOf" srcId="{72F27833-F552-4ABF-A76F-683DA387EFD5}" destId="{566FA6A0-2344-4665-9474-CB3E2FCD05A7}" srcOrd="0" destOrd="0" presId="urn:microsoft.com/office/officeart/2005/8/layout/radial3"/>
+    <dgm:cxn modelId="{E83E60FB-9EBD-41AB-BDC4-C71065EE13CD}" type="presOf" srcId="{3657DA42-5C87-4ED8-8A2A-3E3A3278543D}" destId="{4EEA56F8-062C-4D91-8CCA-96F55CA8AF48}" srcOrd="0" destOrd="0" presId="urn:microsoft.com/office/officeart/2005/8/layout/radial3"/>
+    <dgm:cxn modelId="{B18D3B65-EFB6-41E8-871F-FB4B14CC1AE0}" type="presOf" srcId="{98E4117B-7BFD-4D90-B0F1-E71D3248F23E}" destId="{AC6B7912-ECF1-44D0-B51E-2343557C20BD}" srcOrd="0" destOrd="0" presId="urn:microsoft.com/office/officeart/2005/8/layout/radial3"/>
     <dgm:cxn modelId="{88766222-D1CD-4E24-A587-ACF5B3467777}" srcId="{D2651DC4-D6B8-4B4B-877C-CBDE3A34FEBA}" destId="{3657DA42-5C87-4ED8-8A2A-3E3A3278543D}" srcOrd="0" destOrd="0" parTransId="{54A8B347-847A-462A-887D-9C37F4CA49E6}" sibTransId="{22F84CED-E204-41EB-97F1-6CF5B7BBF291}"/>
-    <dgm:cxn modelId="{8331F6A2-C60B-4F72-8119-B07F834957FA}" type="presOf" srcId="{B0895E9C-839A-45AA-AD0B-4B066C25628A}" destId="{376108C7-AF89-4832-B217-7BD221C1880A}" srcOrd="0" destOrd="0" presId="urn:microsoft.com/office/officeart/2005/8/layout/radial3"/>
+    <dgm:cxn modelId="{20384B13-D108-4945-8626-EF43876517E0}" type="presOf" srcId="{B0895E9C-839A-45AA-AD0B-4B066C25628A}" destId="{376108C7-AF89-4832-B217-7BD221C1880A}" srcOrd="0" destOrd="0" presId="urn:microsoft.com/office/officeart/2005/8/layout/radial3"/>
     <dgm:cxn modelId="{EDEAF5D7-9F81-4D44-B0CD-8FC9844A6797}" srcId="{D2651DC4-D6B8-4B4B-877C-CBDE3A34FEBA}" destId="{72F27833-F552-4ABF-A76F-683DA387EFD5}" srcOrd="3" destOrd="0" parTransId="{98FF8F32-55B1-4169-8C6F-C2751FB9D592}" sibTransId="{F77C8595-DCE8-42E2-AB77-C4D630EE0821}"/>
+    <dgm:cxn modelId="{8B6C1ECA-A9C0-4820-A224-BBC71370024B}" type="presOf" srcId="{72F27833-F552-4ABF-A76F-683DA387EFD5}" destId="{566FA6A0-2344-4665-9474-CB3E2FCD05A7}" srcOrd="0" destOrd="0" presId="urn:microsoft.com/office/officeart/2005/8/layout/radial3"/>
     <dgm:cxn modelId="{1D19AD29-2AA0-4145-A9E6-2B9B6C286283}" srcId="{D2651DC4-D6B8-4B4B-877C-CBDE3A34FEBA}" destId="{B0895E9C-839A-45AA-AD0B-4B066C25628A}" srcOrd="1" destOrd="0" parTransId="{7A44A600-B111-4DB1-8CF4-1B20C3E34048}" sibTransId="{25D132DA-21ED-4D56-864F-12A68AC6FE18}"/>
     <dgm:cxn modelId="{E223F087-3FC2-4A53-9534-3D899494105C}" srcId="{D2651DC4-D6B8-4B4B-877C-CBDE3A34FEBA}" destId="{E10D6CB9-25BB-4F58-9ADD-F10D82759ECE}" srcOrd="2" destOrd="0" parTransId="{086BE9CC-1322-4A14-B355-DE318D8A2803}" sibTransId="{37EC2BD1-5095-4E31-BB44-4C29E6698B65}"/>
-    <dgm:cxn modelId="{399C65A5-1BF5-4F00-8540-FC440CD42E25}" type="presOf" srcId="{E10D6CB9-25BB-4F58-9ADD-F10D82759ECE}" destId="{1D34265E-C0D0-4165-BC34-CA7DDE3C6859}" srcOrd="0" destOrd="0" presId="urn:microsoft.com/office/officeart/2005/8/layout/radial3"/>
-    <dgm:cxn modelId="{7FE0F133-7172-406E-9BE9-269909216A34}" type="presOf" srcId="{261822AC-45CC-41E9-BC8C-56AE2CBDE593}" destId="{0E027013-B11C-427F-AAA1-7DFF12DC3791}" srcOrd="0" destOrd="0" presId="urn:microsoft.com/office/officeart/2005/8/layout/radial3"/>
+    <dgm:cxn modelId="{4491A82B-2D6D-4399-9D00-C65E3CF751CE}" type="presOf" srcId="{D2651DC4-D6B8-4B4B-877C-CBDE3A34FEBA}" destId="{82FD0BAD-4696-474C-887B-63012598020C}" srcOrd="0" destOrd="0" presId="urn:microsoft.com/office/officeart/2005/8/layout/radial3"/>
     <dgm:cxn modelId="{C28A9507-BDA2-44CA-B2B8-7D0F0CC4BDE3}" srcId="{D2651DC4-D6B8-4B4B-877C-CBDE3A34FEBA}" destId="{98E4117B-7BFD-4D90-B0F1-E71D3248F23E}" srcOrd="4" destOrd="0" parTransId="{87AC965C-4CAE-4ED9-B5CC-5BCEF979172D}" sibTransId="{1C82D627-94A0-4A9F-9493-7F9F57BC2940}"/>
-    <dgm:cxn modelId="{B2D11561-A72A-4877-AFC8-13F528B63677}" type="presOf" srcId="{98E4117B-7BFD-4D90-B0F1-E71D3248F23E}" destId="{AC6B7912-ECF1-44D0-B51E-2343557C20BD}" srcOrd="0" destOrd="0" presId="urn:microsoft.com/office/officeart/2005/8/layout/radial3"/>
-    <dgm:cxn modelId="{A3C12BA9-DB86-4A8E-9A33-FF23644630DF}" type="presOf" srcId="{3657DA42-5C87-4ED8-8A2A-3E3A3278543D}" destId="{4EEA56F8-062C-4D91-8CCA-96F55CA8AF48}" srcOrd="0" destOrd="0" presId="urn:microsoft.com/office/officeart/2005/8/layout/radial3"/>
+    <dgm:cxn modelId="{F6A8FA51-08D2-43D0-B449-DFFDC8498B40}" type="presOf" srcId="{E10D6CB9-25BB-4F58-9ADD-F10D82759ECE}" destId="{1D34265E-C0D0-4165-BC34-CA7DDE3C6859}" srcOrd="0" destOrd="0" presId="urn:microsoft.com/office/officeart/2005/8/layout/radial3"/>
+    <dgm:cxn modelId="{552822FD-17FB-4177-BB22-11F5BA21AA41}" type="presOf" srcId="{261822AC-45CC-41E9-BC8C-56AE2CBDE593}" destId="{0E027013-B11C-427F-AAA1-7DFF12DC3791}" srcOrd="0" destOrd="0" presId="urn:microsoft.com/office/officeart/2005/8/layout/radial3"/>
     <dgm:cxn modelId="{EC855653-2168-4E00-A630-9C6DA37035A0}" srcId="{261822AC-45CC-41E9-BC8C-56AE2CBDE593}" destId="{D2651DC4-D6B8-4B4B-877C-CBDE3A34FEBA}" srcOrd="0" destOrd="0" parTransId="{1F607E45-4A64-4B7D-A8A7-5C2EBC317BE7}" sibTransId="{051AD3B6-49B8-4795-ACC7-EE84C7411CAD}"/>
-    <dgm:cxn modelId="{B9001753-9EDF-4CDF-AE25-9C1A2E8A1AB8}" type="presParOf" srcId="{0E027013-B11C-427F-AAA1-7DFF12DC3791}" destId="{E7D4C52C-8627-4EFC-9079-BCF0A818BAD3}" srcOrd="0" destOrd="0" presId="urn:microsoft.com/office/officeart/2005/8/layout/radial3"/>
-    <dgm:cxn modelId="{F7CF0A23-F3F9-4CC1-BC97-B2870990C5D7}" type="presParOf" srcId="{E7D4C52C-8627-4EFC-9079-BCF0A818BAD3}" destId="{82FD0BAD-4696-474C-887B-63012598020C}" srcOrd="0" destOrd="0" presId="urn:microsoft.com/office/officeart/2005/8/layout/radial3"/>
-    <dgm:cxn modelId="{310C23B3-F092-48A9-8ED2-52038E62128E}" type="presParOf" srcId="{E7D4C52C-8627-4EFC-9079-BCF0A818BAD3}" destId="{4EEA56F8-062C-4D91-8CCA-96F55CA8AF48}" srcOrd="1" destOrd="0" presId="urn:microsoft.com/office/officeart/2005/8/layout/radial3"/>
-    <dgm:cxn modelId="{5C167DA6-C26F-4F4D-B9DA-82914804A657}" type="presParOf" srcId="{E7D4C52C-8627-4EFC-9079-BCF0A818BAD3}" destId="{376108C7-AF89-4832-B217-7BD221C1880A}" srcOrd="2" destOrd="0" presId="urn:microsoft.com/office/officeart/2005/8/layout/radial3"/>
-    <dgm:cxn modelId="{72DABE50-561F-4C50-A52F-B84049585A19}" type="presParOf" srcId="{E7D4C52C-8627-4EFC-9079-BCF0A818BAD3}" destId="{1D34265E-C0D0-4165-BC34-CA7DDE3C6859}" srcOrd="3" destOrd="0" presId="urn:microsoft.com/office/officeart/2005/8/layout/radial3"/>
-    <dgm:cxn modelId="{CFC22956-E83A-4E5B-8169-94390D6A34C9}" type="presParOf" srcId="{E7D4C52C-8627-4EFC-9079-BCF0A818BAD3}" destId="{566FA6A0-2344-4665-9474-CB3E2FCD05A7}" srcOrd="4" destOrd="0" presId="urn:microsoft.com/office/officeart/2005/8/layout/radial3"/>
-    <dgm:cxn modelId="{DCE34D55-30F4-4EE2-BB9C-5702D262A52D}" type="presParOf" srcId="{E7D4C52C-8627-4EFC-9079-BCF0A818BAD3}" destId="{AC6B7912-ECF1-44D0-B51E-2343557C20BD}" srcOrd="5" destOrd="0" presId="urn:microsoft.com/office/officeart/2005/8/layout/radial3"/>
+    <dgm:cxn modelId="{291D6FC3-B726-48C7-ABB7-B4428E3C12A5}" type="presParOf" srcId="{0E027013-B11C-427F-AAA1-7DFF12DC3791}" destId="{E7D4C52C-8627-4EFC-9079-BCF0A818BAD3}" srcOrd="0" destOrd="0" presId="urn:microsoft.com/office/officeart/2005/8/layout/radial3"/>
+    <dgm:cxn modelId="{FED94649-BF4A-4E2D-8E02-304388B85BC4}" type="presParOf" srcId="{E7D4C52C-8627-4EFC-9079-BCF0A818BAD3}" destId="{82FD0BAD-4696-474C-887B-63012598020C}" srcOrd="0" destOrd="0" presId="urn:microsoft.com/office/officeart/2005/8/layout/radial3"/>
+    <dgm:cxn modelId="{E494E1F4-ADC4-499D-B6F4-16097D84704B}" type="presParOf" srcId="{E7D4C52C-8627-4EFC-9079-BCF0A818BAD3}" destId="{4EEA56F8-062C-4D91-8CCA-96F55CA8AF48}" srcOrd="1" destOrd="0" presId="urn:microsoft.com/office/officeart/2005/8/layout/radial3"/>
+    <dgm:cxn modelId="{66B7B4FE-C1F4-40CA-AC4D-DD32671648BF}" type="presParOf" srcId="{E7D4C52C-8627-4EFC-9079-BCF0A818BAD3}" destId="{376108C7-AF89-4832-B217-7BD221C1880A}" srcOrd="2" destOrd="0" presId="urn:microsoft.com/office/officeart/2005/8/layout/radial3"/>
+    <dgm:cxn modelId="{4EDE6D4F-291C-404D-A587-E966BF2B177D}" type="presParOf" srcId="{E7D4C52C-8627-4EFC-9079-BCF0A818BAD3}" destId="{1D34265E-C0D0-4165-BC34-CA7DDE3C6859}" srcOrd="3" destOrd="0" presId="urn:microsoft.com/office/officeart/2005/8/layout/radial3"/>
+    <dgm:cxn modelId="{03E7F5D5-655E-4DEF-9C12-DF9CD9F1A93D}" type="presParOf" srcId="{E7D4C52C-8627-4EFC-9079-BCF0A818BAD3}" destId="{566FA6A0-2344-4665-9474-CB3E2FCD05A7}" srcOrd="4" destOrd="0" presId="urn:microsoft.com/office/officeart/2005/8/layout/radial3"/>
+    <dgm:cxn modelId="{58B70EF2-ADB8-4956-9FD6-543DB42E9F2F}" type="presParOf" srcId="{E7D4C52C-8627-4EFC-9079-BCF0A818BAD3}" destId="{AC6B7912-ECF1-44D0-B51E-2343557C20BD}" srcOrd="5" destOrd="0" presId="urn:microsoft.com/office/officeart/2005/8/layout/radial3"/>
   </dgm:cxnLst>
   <dgm:bg/>
   <dgm:whole/>

</xml_diff>

<commit_message>
modificacion de tabla de requerimientos
</commit_message>
<xml_diff>
--- a/SRS[IMind]_V1.1(LineaBase).docx
+++ b/SRS[IMind]_V1.1(LineaBase).docx
@@ -359,7 +359,7 @@
               <w:lang w:val="en-US" w:eastAsia="zh-TW"/>
             </w:rPr>
             <w:pict>
-              <v:group id="_x0000_s1049" style="position:absolute;margin-left:3593.35pt;margin-top:0;width:264.55pt;height:690.65pt;z-index:251666432;mso-position-horizontal:right;mso-position-horizontal-relative:page;mso-position-vertical:bottom;mso-position-vertical-relative:page" coordorigin="5531,1258" coordsize="5291,13813">
+              <v:group id="_x0000_s1049" style="position:absolute;margin-left:3817.9pt;margin-top:0;width:264.55pt;height:690.65pt;z-index:251666432;mso-position-horizontal:right;mso-position-horizontal-relative:page;mso-position-vertical:bottom;mso-position-vertical-relative:page" coordorigin="5531,1258" coordsize="5291,13813">
                 <v:shapetype id="_x0000_t32" coordsize="21600,21600" o:spt="32" o:oned="t" path="m,l21600,21600e" filled="f">
                   <v:path arrowok="t" fillok="f" o:connecttype="none"/>
                   <o:lock v:ext="edit" shapetype="t"/>
@@ -392,7 +392,7 @@
               <w:lang w:val="en-US" w:eastAsia="zh-TW"/>
             </w:rPr>
             <w:pict>
-              <v:group id="_x0000_s1055" style="position:absolute;margin-left:5110.7pt;margin-top:0;width:332.7pt;height:227.25pt;z-index:251667456;mso-position-horizontal:right;mso-position-horizontal-relative:margin;mso-position-vertical:top;mso-position-vertical-relative:page" coordorigin="4136,15" coordsize="6654,4545" o:allowincell="f">
+              <v:group id="_x0000_s1055" style="position:absolute;margin-left:5403.4pt;margin-top:0;width:332.7pt;height:227.25pt;z-index:251667456;mso-position-horizontal:right;mso-position-horizontal-relative:margin;mso-position-vertical:top;mso-position-vertical-relative:page" coordorigin="4136,15" coordsize="6654,4545" o:allowincell="f">
                 <v:shape id="_x0000_s1056" type="#_x0000_t32" style="position:absolute;left:4136;top:15;width:3058;height:3855" o:connectortype="straight" strokecolor="#9bbb59 [3206]" strokeweight="1pt">
                   <v:shadow type="perspective" color="#4e6128 [1606]" offset="1pt" offset2="-3pt"/>
                 </v:shape>
@@ -18100,7 +18100,7 @@
                 <v:shape id="_x0000_i1025" type="#_x0000_t75" style="width:58.5pt;height:81.75pt" o:ole="">
                   <v:imagedata r:id="rId16" o:title=""/>
                 </v:shape>
-                <o:OLEObject Type="Embed" ProgID="PBrush" ShapeID="_x0000_i1025" DrawAspect="Content" ObjectID="_1299746752" r:id="rId17"/>
+                <o:OLEObject Type="Embed" ProgID="PBrush" ShapeID="_x0000_i1025" DrawAspect="Content" ObjectID="_1299748459" r:id="rId17"/>
               </w:object>
             </w:r>
           </w:p>
@@ -18174,7 +18174,7 @@
                 <v:shape id="_x0000_i1026" type="#_x0000_t75" style="width:54.75pt;height:73.5pt" o:ole="">
                   <v:imagedata r:id="rId18" o:title=""/>
                 </v:shape>
-                <o:OLEObject Type="Embed" ProgID="PBrush" ShapeID="_x0000_i1026" DrawAspect="Content" ObjectID="_1299746753" r:id="rId19"/>
+                <o:OLEObject Type="Embed" ProgID="PBrush" ShapeID="_x0000_i1026" DrawAspect="Content" ObjectID="_1299748460" r:id="rId19"/>
               </w:object>
             </w:r>
           </w:p>
@@ -18248,7 +18248,7 @@
                 <v:shape id="_x0000_i1027" type="#_x0000_t75" style="width:63pt;height:81pt" o:ole="">
                   <v:imagedata r:id="rId20" o:title=""/>
                 </v:shape>
-                <o:OLEObject Type="Embed" ProgID="PBrush" ShapeID="_x0000_i1027" DrawAspect="Content" ObjectID="_1299746754" r:id="rId21"/>
+                <o:OLEObject Type="Embed" ProgID="PBrush" ShapeID="_x0000_i1027" DrawAspect="Content" ObjectID="_1299748461" r:id="rId21"/>
               </w:object>
             </w:r>
           </w:p>
@@ -18332,7 +18332,7 @@
                 <v:shape id="_x0000_i1028" type="#_x0000_t75" style="width:47.25pt;height:55.5pt" o:ole="">
                   <v:imagedata r:id="rId22" o:title=""/>
                 </v:shape>
-                <o:OLEObject Type="Embed" ProgID="PBrush" ShapeID="_x0000_i1028" DrawAspect="Content" ObjectID="_1299746755" r:id="rId23"/>
+                <o:OLEObject Type="Embed" ProgID="PBrush" ShapeID="_x0000_i1028" DrawAspect="Content" ObjectID="_1299748462" r:id="rId23"/>
               </w:object>
             </w:r>
           </w:p>
@@ -19729,7 +19729,7 @@
                 <v:shape id="_x0000_i1029" type="#_x0000_t75" style="width:58.5pt;height:81.75pt" o:ole="">
                   <v:imagedata r:id="rId16" o:title=""/>
                 </v:shape>
-                <o:OLEObject Type="Embed" ProgID="PBrush" ShapeID="_x0000_i1029" DrawAspect="Content" ObjectID="_1299746756" r:id="rId24"/>
+                <o:OLEObject Type="Embed" ProgID="PBrush" ShapeID="_x0000_i1029" DrawAspect="Content" ObjectID="_1299748463" r:id="rId24"/>
               </w:object>
             </w:r>
           </w:p>
@@ -19767,7 +19767,7 @@
                 <v:shape id="_x0000_i1030" type="#_x0000_t75" style="width:54.75pt;height:73.5pt" o:ole="">
                   <v:imagedata r:id="rId18" o:title=""/>
                 </v:shape>
-                <o:OLEObject Type="Embed" ProgID="PBrush" ShapeID="_x0000_i1030" DrawAspect="Content" ObjectID="_1299746757" r:id="rId25"/>
+                <o:OLEObject Type="Embed" ProgID="PBrush" ShapeID="_x0000_i1030" DrawAspect="Content" ObjectID="_1299748464" r:id="rId25"/>
               </w:object>
             </w:r>
           </w:p>
@@ -19805,7 +19805,7 @@
                 <v:shape id="_x0000_i1031" type="#_x0000_t75" style="width:63pt;height:81pt" o:ole="">
                   <v:imagedata r:id="rId20" o:title=""/>
                 </v:shape>
-                <o:OLEObject Type="Embed" ProgID="PBrush" ShapeID="_x0000_i1031" DrawAspect="Content" ObjectID="_1299746758" r:id="rId26"/>
+                <o:OLEObject Type="Embed" ProgID="PBrush" ShapeID="_x0000_i1031" DrawAspect="Content" ObjectID="_1299748465" r:id="rId26"/>
               </w:object>
             </w:r>
           </w:p>
@@ -19846,7 +19846,7 @@
                 <v:shape id="_x0000_i1032" type="#_x0000_t75" style="width:47.25pt;height:55.5pt" o:ole="">
                   <v:imagedata r:id="rId22" o:title=""/>
                 </v:shape>
-                <o:OLEObject Type="Embed" ProgID="PBrush" ShapeID="_x0000_i1032" DrawAspect="Content" ObjectID="_1299746759" r:id="rId27"/>
+                <o:OLEObject Type="Embed" ProgID="PBrush" ShapeID="_x0000_i1032" DrawAspect="Content" ObjectID="_1299748466" r:id="rId27"/>
               </w:object>
             </w:r>
           </w:p>
@@ -20221,7 +20221,7 @@
                 <v:shape id="_x0000_i1033" type="#_x0000_t75" style="width:58.5pt;height:81.75pt" o:ole="">
                   <v:imagedata r:id="rId16" o:title=""/>
                 </v:shape>
-                <o:OLEObject Type="Embed" ProgID="PBrush" ShapeID="_x0000_i1033" DrawAspect="Content" ObjectID="_1299746760" r:id="rId28"/>
+                <o:OLEObject Type="Embed" ProgID="PBrush" ShapeID="_x0000_i1033" DrawAspect="Content" ObjectID="_1299748467" r:id="rId28"/>
               </w:object>
             </w:r>
           </w:p>
@@ -20283,7 +20283,7 @@
                 <v:shape id="_x0000_i1034" type="#_x0000_t75" style="width:63pt;height:81pt" o:ole="">
                   <v:imagedata r:id="rId20" o:title=""/>
                 </v:shape>
-                <o:OLEObject Type="Embed" ProgID="PBrush" ShapeID="_x0000_i1034" DrawAspect="Content" ObjectID="_1299746761" r:id="rId29"/>
+                <o:OLEObject Type="Embed" ProgID="PBrush" ShapeID="_x0000_i1034" DrawAspect="Content" ObjectID="_1299748468" r:id="rId29"/>
               </w:object>
             </w:r>
           </w:p>
@@ -20321,7 +20321,7 @@
                 <v:shape id="_x0000_i1035" type="#_x0000_t75" style="width:47.25pt;height:55.5pt" o:ole="">
                   <v:imagedata r:id="rId22" o:title=""/>
                 </v:shape>
-                <o:OLEObject Type="Embed" ProgID="PBrush" ShapeID="_x0000_i1035" DrawAspect="Content" ObjectID="_1299746762" r:id="rId30"/>
+                <o:OLEObject Type="Embed" ProgID="PBrush" ShapeID="_x0000_i1035" DrawAspect="Content" ObjectID="_1299748469" r:id="rId30"/>
               </w:object>
             </w:r>
           </w:p>
@@ -20869,7 +20869,7 @@
                 <v:shape id="_x0000_i1036" type="#_x0000_t75" style="width:58.5pt;height:81.75pt" o:ole="">
                   <v:imagedata r:id="rId16" o:title=""/>
                 </v:shape>
-                <o:OLEObject Type="Embed" ProgID="PBrush" ShapeID="_x0000_i1036" DrawAspect="Content" ObjectID="_1299746763" r:id="rId31"/>
+                <o:OLEObject Type="Embed" ProgID="PBrush" ShapeID="_x0000_i1036" DrawAspect="Content" ObjectID="_1299748470" r:id="rId31"/>
               </w:object>
             </w:r>
           </w:p>
@@ -20907,7 +20907,7 @@
                 <v:shape id="_x0000_i1037" type="#_x0000_t75" style="width:54.75pt;height:73.5pt" o:ole="">
                   <v:imagedata r:id="rId18" o:title=""/>
                 </v:shape>
-                <o:OLEObject Type="Embed" ProgID="PBrush" ShapeID="_x0000_i1037" DrawAspect="Content" ObjectID="_1299746764" r:id="rId32"/>
+                <o:OLEObject Type="Embed" ProgID="PBrush" ShapeID="_x0000_i1037" DrawAspect="Content" ObjectID="_1299748471" r:id="rId32"/>
               </w:object>
             </w:r>
           </w:p>
@@ -20945,7 +20945,7 @@
                 <v:shape id="_x0000_i1038" type="#_x0000_t75" style="width:63pt;height:81pt" o:ole="">
                   <v:imagedata r:id="rId20" o:title=""/>
                 </v:shape>
-                <o:OLEObject Type="Embed" ProgID="PBrush" ShapeID="_x0000_i1038" DrawAspect="Content" ObjectID="_1299746765" r:id="rId33"/>
+                <o:OLEObject Type="Embed" ProgID="PBrush" ShapeID="_x0000_i1038" DrawAspect="Content" ObjectID="_1299748472" r:id="rId33"/>
               </w:object>
             </w:r>
           </w:p>
@@ -20974,7 +20974,7 @@
                 <v:shape id="_x0000_i1039" type="#_x0000_t75" style="width:47.25pt;height:55.5pt" o:ole="">
                   <v:imagedata r:id="rId22" o:title=""/>
                 </v:shape>
-                <o:OLEObject Type="Embed" ProgID="PBrush" ShapeID="_x0000_i1039" DrawAspect="Content" ObjectID="_1299746766" r:id="rId34"/>
+                <o:OLEObject Type="Embed" ProgID="PBrush" ShapeID="_x0000_i1039" DrawAspect="Content" ObjectID="_1299748473" r:id="rId34"/>
               </w:object>
             </w:r>
           </w:p>
@@ -21643,14 +21643,14 @@
         <w:tblLook w:val="04A0"/>
       </w:tblPr>
       <w:tblGrid>
-        <w:gridCol w:w="1809"/>
-        <w:gridCol w:w="1469"/>
+        <w:gridCol w:w="1788"/>
+        <w:gridCol w:w="1388"/>
         <w:gridCol w:w="795"/>
         <w:gridCol w:w="945"/>
-        <w:gridCol w:w="1043"/>
-        <w:gridCol w:w="743"/>
-        <w:gridCol w:w="1029"/>
-        <w:gridCol w:w="1221"/>
+        <w:gridCol w:w="998"/>
+        <w:gridCol w:w="699"/>
+        <w:gridCol w:w="1285"/>
+        <w:gridCol w:w="1156"/>
       </w:tblGrid>
       <w:tr>
         <w:trPr>
@@ -21659,7 +21659,7 @@
         <w:tc>
           <w:tcPr>
             <w:cnfStyle w:val="001000000000"/>
-            <w:tcW w:w="1809" w:type="dxa"/>
+            <w:tcW w:w="1788" w:type="dxa"/>
           </w:tcPr>
           <w:p>
             <w:pPr>
@@ -21680,7 +21680,7 @@
         </w:tc>
         <w:tc>
           <w:tcPr>
-            <w:tcW w:w="1469" w:type="dxa"/>
+            <w:tcW w:w="1388" w:type="dxa"/>
             <w:shd w:val="clear" w:color="auto" w:fill="EAF1DD" w:themeFill="accent3" w:themeFillTint="33"/>
           </w:tcPr>
           <w:p>
@@ -21716,7 +21716,7 @@
         </w:tc>
         <w:tc>
           <w:tcPr>
-            <w:tcW w:w="1786" w:type="dxa"/>
+            <w:tcW w:w="1697" w:type="dxa"/>
             <w:gridSpan w:val="2"/>
             <w:shd w:val="clear" w:color="auto" w:fill="EAF1DD" w:themeFill="accent3" w:themeFillTint="33"/>
           </w:tcPr>
@@ -21729,7 +21729,7 @@
         </w:tc>
         <w:tc>
           <w:tcPr>
-            <w:tcW w:w="1029" w:type="dxa"/>
+            <w:tcW w:w="1285" w:type="dxa"/>
           </w:tcPr>
           <w:p>
             <w:pPr>
@@ -21737,13 +21737,13 @@
               <w:cnfStyle w:val="100000000000"/>
             </w:pPr>
             <w:r>
-              <w:t>Casos de uso asociados</w:t>
-            </w:r>
-          </w:p>
-        </w:tc>
-        <w:tc>
-          <w:tcPr>
-            <w:tcW w:w="1221" w:type="dxa"/>
+              <w:t>Asociaciones</w:t>
+            </w:r>
+          </w:p>
+        </w:tc>
+        <w:tc>
+          <w:tcPr>
+            <w:tcW w:w="1156" w:type="dxa"/>
             <w:shd w:val="clear" w:color="auto" w:fill="EAF1DD" w:themeFill="accent3" w:themeFillTint="33"/>
           </w:tcPr>
           <w:p>
@@ -21761,7 +21761,7 @@
         <w:tc>
           <w:tcPr>
             <w:cnfStyle w:val="001000000000"/>
-            <w:tcW w:w="1809" w:type="dxa"/>
+            <w:tcW w:w="1788" w:type="dxa"/>
           </w:tcPr>
           <w:p>
             <w:pPr>
@@ -21774,7 +21774,7 @@
         </w:tc>
         <w:tc>
           <w:tcPr>
-            <w:tcW w:w="7245" w:type="dxa"/>
+            <w:tcW w:w="7266" w:type="dxa"/>
             <w:gridSpan w:val="7"/>
           </w:tcPr>
           <w:p>
@@ -21789,7 +21789,7 @@
         <w:tc>
           <w:tcPr>
             <w:cnfStyle w:val="001000000000"/>
-            <w:tcW w:w="1809" w:type="dxa"/>
+            <w:tcW w:w="1788" w:type="dxa"/>
           </w:tcPr>
           <w:p>
             <w:pPr>
@@ -21802,7 +21802,7 @@
         </w:tc>
         <w:tc>
           <w:tcPr>
-            <w:tcW w:w="7245" w:type="dxa"/>
+            <w:tcW w:w="7266" w:type="dxa"/>
             <w:gridSpan w:val="7"/>
           </w:tcPr>
           <w:p>
@@ -21820,7 +21820,7 @@
         <w:tc>
           <w:tcPr>
             <w:cnfStyle w:val="001000000000"/>
-            <w:tcW w:w="1809" w:type="dxa"/>
+            <w:tcW w:w="1788" w:type="dxa"/>
           </w:tcPr>
           <w:p>
             <w:pPr>
@@ -21833,7 +21833,7 @@
         </w:tc>
         <w:tc>
           <w:tcPr>
-            <w:tcW w:w="7245" w:type="dxa"/>
+            <w:tcW w:w="7266" w:type="dxa"/>
             <w:gridSpan w:val="7"/>
           </w:tcPr>
           <w:p>
@@ -21848,7 +21848,7 @@
         <w:tc>
           <w:tcPr>
             <w:cnfStyle w:val="001000000000"/>
-            <w:tcW w:w="1809" w:type="dxa"/>
+            <w:tcW w:w="1788" w:type="dxa"/>
           </w:tcPr>
           <w:p>
             <w:pPr>
@@ -21861,7 +21861,7 @@
         </w:tc>
         <w:tc>
           <w:tcPr>
-            <w:tcW w:w="7245" w:type="dxa"/>
+            <w:tcW w:w="7266" w:type="dxa"/>
             <w:gridSpan w:val="7"/>
           </w:tcPr>
           <w:p>
@@ -21879,7 +21879,35 @@
         <w:tc>
           <w:tcPr>
             <w:cnfStyle w:val="001000000000"/>
-            <w:tcW w:w="1809" w:type="dxa"/>
+            <w:tcW w:w="1788" w:type="dxa"/>
+          </w:tcPr>
+          <w:p>
+            <w:pPr>
+              <w:jc w:val="both"/>
+            </w:pPr>
+            <w:r>
+              <w:t>Módulos Asociados</w:t>
+            </w:r>
+          </w:p>
+        </w:tc>
+        <w:tc>
+          <w:tcPr>
+            <w:tcW w:w="7266" w:type="dxa"/>
+            <w:gridSpan w:val="7"/>
+          </w:tcPr>
+          <w:p>
+            <w:pPr>
+              <w:jc w:val="both"/>
+              <w:cnfStyle w:val="000000100000"/>
+            </w:pPr>
+          </w:p>
+        </w:tc>
+      </w:tr>
+      <w:tr>
+        <w:tc>
+          <w:tcPr>
+            <w:cnfStyle w:val="001000000000"/>
+            <w:tcW w:w="1788" w:type="dxa"/>
           </w:tcPr>
           <w:p>
             <w:pPr>
@@ -21892,26 +21920,26 @@
         </w:tc>
         <w:tc>
           <w:tcPr>
-            <w:tcW w:w="2264" w:type="dxa"/>
+            <w:tcW w:w="2183" w:type="dxa"/>
             <w:gridSpan w:val="2"/>
           </w:tcPr>
           <w:p>
             <w:pPr>
               <w:jc w:val="both"/>
-              <w:cnfStyle w:val="000000100000"/>
-            </w:pPr>
-          </w:p>
-        </w:tc>
-        <w:tc>
-          <w:tcPr>
-            <w:tcW w:w="1988" w:type="dxa"/>
+              <w:cnfStyle w:val="000000000000"/>
+            </w:pPr>
+          </w:p>
+        </w:tc>
+        <w:tc>
+          <w:tcPr>
+            <w:tcW w:w="1943" w:type="dxa"/>
             <w:gridSpan w:val="2"/>
             <w:shd w:val="clear" w:color="auto" w:fill="9BBB59" w:themeFill="accent3"/>
           </w:tcPr>
           <w:p>
             <w:pPr>
               <w:jc w:val="both"/>
-              <w:cnfStyle w:val="000000100000"/>
+              <w:cnfStyle w:val="000000000000"/>
               <w:rPr>
                 <w:b/>
                 <w:color w:val="FFFFFF" w:themeColor="background1"/>
@@ -21928,22 +21956,25 @@
         </w:tc>
         <w:tc>
           <w:tcPr>
-            <w:tcW w:w="2993" w:type="dxa"/>
+            <w:tcW w:w="3140" w:type="dxa"/>
             <w:gridSpan w:val="3"/>
           </w:tcPr>
           <w:p>
             <w:pPr>
               <w:jc w:val="both"/>
-              <w:cnfStyle w:val="000000100000"/>
+              <w:cnfStyle w:val="000000000000"/>
             </w:pPr>
           </w:p>
         </w:tc>
       </w:tr>
       <w:tr>
+        <w:trPr>
+          <w:cnfStyle w:val="000000100000"/>
+        </w:trPr>
         <w:tc>
           <w:tcPr>
             <w:cnfStyle w:val="001000000000"/>
-            <w:tcW w:w="1809" w:type="dxa"/>
+            <w:tcW w:w="1788" w:type="dxa"/>
           </w:tcPr>
           <w:p>
             <w:pPr>
@@ -21956,26 +21987,26 @@
         </w:tc>
         <w:tc>
           <w:tcPr>
-            <w:tcW w:w="2264" w:type="dxa"/>
+            <w:tcW w:w="2183" w:type="dxa"/>
             <w:gridSpan w:val="2"/>
           </w:tcPr>
           <w:p>
             <w:pPr>
               <w:jc w:val="both"/>
-              <w:cnfStyle w:val="000000000000"/>
-            </w:pPr>
-          </w:p>
-        </w:tc>
-        <w:tc>
-          <w:tcPr>
-            <w:tcW w:w="1988" w:type="dxa"/>
+              <w:cnfStyle w:val="000000100000"/>
+            </w:pPr>
+          </w:p>
+        </w:tc>
+        <w:tc>
+          <w:tcPr>
+            <w:tcW w:w="1943" w:type="dxa"/>
             <w:gridSpan w:val="2"/>
             <w:shd w:val="clear" w:color="auto" w:fill="9BBB59" w:themeFill="accent3"/>
           </w:tcPr>
           <w:p>
             <w:pPr>
               <w:jc w:val="both"/>
-              <w:cnfStyle w:val="000000000000"/>
+              <w:cnfStyle w:val="000000100000"/>
               <w:rPr>
                 <w:b/>
                 <w:color w:val="FFFFFF" w:themeColor="background1"/>
@@ -21992,13 +22023,13 @@
         </w:tc>
         <w:tc>
           <w:tcPr>
-            <w:tcW w:w="2993" w:type="dxa"/>
+            <w:tcW w:w="3140" w:type="dxa"/>
             <w:gridSpan w:val="3"/>
           </w:tcPr>
           <w:p>
             <w:pPr>
               <w:jc w:val="both"/>
-              <w:cnfStyle w:val="000000000000"/>
+              <w:cnfStyle w:val="000000100000"/>
             </w:pPr>
           </w:p>
         </w:tc>
@@ -23336,7 +23367,7 @@
         <w:drawing>
           <wp:inline distT="0" distB="0" distL="0" distR="0">
             <wp:extent cx="5486400" cy="3430772"/>
-            <wp:effectExtent l="0" t="95250" r="0" b="74428"/>
+            <wp:effectExtent l="0" t="152400" r="0" b="131578"/>
             <wp:docPr id="6" name="Diagrama 1"/>
             <wp:cNvGraphicFramePr/>
             <a:graphic xmlns:a="http://schemas.openxmlformats.org/drawingml/2006/main">
@@ -23568,6 +23599,7 @@
               <w:jc w:val="both"/>
             </w:pPr>
             <w:r>
+              <w:lastRenderedPageBreak/>
               <w:t>Razón de ser</w:t>
             </w:r>
           </w:p>
@@ -23583,11 +23615,7 @@
               <w:cnfStyle w:val="000000000000"/>
             </w:pPr>
             <w:r>
-              <w:t xml:space="preserve">Para que en el sistema no exista duplicación de identificadores de nombres de usuario </w:t>
-            </w:r>
-            <w:r>
-              <w:lastRenderedPageBreak/>
-              <w:t xml:space="preserve">en el momento de registrarse. </w:t>
+              <w:t xml:space="preserve">Para que en el sistema no exista duplicación de identificadores de nombres de usuario en el momento de registrarse. </w:t>
             </w:r>
           </w:p>
         </w:tc>
@@ -23606,7 +23634,6 @@
               <w:jc w:val="both"/>
             </w:pPr>
             <w:r>
-              <w:lastRenderedPageBreak/>
               <w:t>Autor</w:t>
             </w:r>
           </w:p>
@@ -25352,7 +25379,11 @@
               <w:t xml:space="preserve"> es exitoso</w:t>
             </w:r>
             <w:r>
-              <w:t xml:space="preserve"> o fallido.</w:t>
+              <w:t xml:space="preserve"> o </w:t>
+            </w:r>
+            <w:r>
+              <w:lastRenderedPageBreak/>
+              <w:t>fallido.</w:t>
             </w:r>
           </w:p>
         </w:tc>
@@ -26889,6 +26920,7 @@
               <w:jc w:val="both"/>
             </w:pPr>
             <w:r>
+              <w:lastRenderedPageBreak/>
               <w:t xml:space="preserve">Versión </w:t>
             </w:r>
           </w:p>
@@ -26928,15 +26960,7 @@
                 <w:b/>
                 <w:color w:val="FFFFFF" w:themeColor="background1"/>
               </w:rPr>
-              <w:t xml:space="preserve">Fecha de última </w:t>
-            </w:r>
-            <w:r>
-              <w:rPr>
-                <w:b/>
-                <w:color w:val="FFFFFF" w:themeColor="background1"/>
-              </w:rPr>
-              <w:lastRenderedPageBreak/>
-              <w:t>actualización</w:t>
+              <w:t>Fecha de última actualización</w:t>
             </w:r>
           </w:p>
         </w:tc>
@@ -26951,7 +26975,6 @@
               <w:cnfStyle w:val="000000000000"/>
             </w:pPr>
             <w:r>
-              <w:lastRenderedPageBreak/>
               <w:t>27/03/2009</w:t>
             </w:r>
           </w:p>
@@ -28636,6 +28659,7 @@
               <w:jc w:val="both"/>
             </w:pPr>
             <w:r>
+              <w:lastRenderedPageBreak/>
               <w:t>Encargado</w:t>
             </w:r>
           </w:p>
@@ -28670,7 +28694,6 @@
               <w:jc w:val="both"/>
             </w:pPr>
             <w:r>
-              <w:lastRenderedPageBreak/>
               <w:t>Prioridad</w:t>
             </w:r>
           </w:p>
@@ -42179,7 +42202,7 @@
             <w:rPr>
               <w:noProof/>
             </w:rPr>
-            <w:t>40</w:t>
+            <w:t>26</w:t>
           </w:r>
         </w:fldSimple>
         <w:r>
@@ -49748,36 +49771,36 @@
   </dgm:ptLst>
   <dgm:cxnLst>
     <dgm:cxn modelId="{9FB3A5D3-A338-4DD7-9CAD-478A1531A44E}" srcId="{0CA79D87-1C13-46C0-95E1-DC491145964C}" destId="{341C975B-CF69-4DCE-84C1-1798D8C47E26}" srcOrd="0" destOrd="0" parTransId="{83FCA1E4-8F8F-4357-8F38-55661FC272E8}" sibTransId="{58718693-41EB-45E3-8133-869D2DA74640}"/>
+    <dgm:cxn modelId="{F6B9BA8D-38E7-4865-A461-7088AEA74D8F}" type="presOf" srcId="{EA7346B3-108A-49F3-B88A-422EB32C2C52}" destId="{2A529F1D-A542-4ABA-83BC-AEE743CE30F3}" srcOrd="0" destOrd="0" presId="urn:microsoft.com/office/officeart/2005/8/layout/radial2"/>
+    <dgm:cxn modelId="{51F2A1A0-CB7C-459A-A80C-ED29CD4FC598}" type="presOf" srcId="{3530FF97-E8E4-4D12-8A03-8CD36B210733}" destId="{E350A781-99DC-46EC-914D-062124BC05C7}" srcOrd="0" destOrd="0" presId="urn:microsoft.com/office/officeart/2005/8/layout/radial2"/>
+    <dgm:cxn modelId="{3A43DD05-5BE0-450E-8F76-3260C3547724}" type="presOf" srcId="{183412B7-C7CC-4EDA-A9DA-C27D15CA8537}" destId="{39935409-8EE0-4EBE-B135-864AEFC46A91}" srcOrd="0" destOrd="1" presId="urn:microsoft.com/office/officeart/2005/8/layout/radial2"/>
     <dgm:cxn modelId="{418F62CF-B674-4A33-B751-FE04530DA23B}" srcId="{3530FF97-E8E4-4D12-8A03-8CD36B210733}" destId="{BBFF2A47-D618-4AD0-B6F1-0FE948B9DA57}" srcOrd="1" destOrd="0" parTransId="{47516B9B-BA7F-4CE0-B3AA-CCF8008D360B}" sibTransId="{17A2B84A-FE6C-4A3B-B182-AC385FABD88F}"/>
-    <dgm:cxn modelId="{9107AB99-E82D-4890-BCDF-F40AFC9EAAA6}" type="presOf" srcId="{A3B34A91-03FE-4B10-9DD1-C76BDC12BEBA}" destId="{D1EBF9DC-DDEA-4ACD-8089-5458F78B55CA}" srcOrd="0" destOrd="0" presId="urn:microsoft.com/office/officeart/2005/8/layout/radial2"/>
-    <dgm:cxn modelId="{FEE097C8-8F99-4EAF-AD54-B51E8A016C83}" type="presOf" srcId="{AAF68D59-C65D-40AB-9611-74F895D94C0F}" destId="{025889D7-F679-43A9-B4EA-C991B6B4CA86}" srcOrd="0" destOrd="0" presId="urn:microsoft.com/office/officeart/2005/8/layout/radial2"/>
-    <dgm:cxn modelId="{A97636D9-A4F3-4BE6-A303-61621205A291}" type="presOf" srcId="{341C975B-CF69-4DCE-84C1-1798D8C47E26}" destId="{39935409-8EE0-4EBE-B135-864AEFC46A91}" srcOrd="0" destOrd="0" presId="urn:microsoft.com/office/officeart/2005/8/layout/radial2"/>
+    <dgm:cxn modelId="{20000896-55EE-416E-B056-500B5343FDD0}" type="presOf" srcId="{341C975B-CF69-4DCE-84C1-1798D8C47E26}" destId="{39935409-8EE0-4EBE-B135-864AEFC46A91}" srcOrd="0" destOrd="0" presId="urn:microsoft.com/office/officeart/2005/8/layout/radial2"/>
+    <dgm:cxn modelId="{64D68C54-44ED-4C5A-9ADE-8FC6000B6B79}" type="presOf" srcId="{AAF68D59-C65D-40AB-9611-74F895D94C0F}" destId="{025889D7-F679-43A9-B4EA-C991B6B4CA86}" srcOrd="0" destOrd="0" presId="urn:microsoft.com/office/officeart/2005/8/layout/radial2"/>
+    <dgm:cxn modelId="{BA141A67-D08E-44EE-83F0-65EC80F23C57}" type="presOf" srcId="{AB403CEC-D681-4FC5-B825-62DF5FC8F87F}" destId="{A3996A59-14C6-47E7-B9A9-038A142FD6DF}" srcOrd="0" destOrd="0" presId="urn:microsoft.com/office/officeart/2005/8/layout/radial2"/>
     <dgm:cxn modelId="{D8BEFEBC-0E44-4328-B952-857BB2354C31}" srcId="{3530FF97-E8E4-4D12-8A03-8CD36B210733}" destId="{A3B34A91-03FE-4B10-9DD1-C76BDC12BEBA}" srcOrd="0" destOrd="0" parTransId="{58A7F5C7-1E71-478E-8F48-9030C317498D}" sibTransId="{5FA78592-2A67-4E15-B667-73D9DE77E5E8}"/>
-    <dgm:cxn modelId="{E524DACA-E752-40A5-9262-B099D1ACE245}" type="presOf" srcId="{EA7346B3-108A-49F3-B88A-422EB32C2C52}" destId="{2A529F1D-A542-4ABA-83BC-AEE743CE30F3}" srcOrd="0" destOrd="0" presId="urn:microsoft.com/office/officeart/2005/8/layout/radial2"/>
-    <dgm:cxn modelId="{5DBC2518-B57B-42E4-81A4-916D3CE25192}" type="presOf" srcId="{3530FF97-E8E4-4D12-8A03-8CD36B210733}" destId="{E350A781-99DC-46EC-914D-062124BC05C7}" srcOrd="0" destOrd="0" presId="urn:microsoft.com/office/officeart/2005/8/layout/radial2"/>
+    <dgm:cxn modelId="{62953DC3-9619-43C8-91D3-1EF179FEF02D}" type="presOf" srcId="{283500E7-2771-4A97-B34F-C3F2648577AD}" destId="{39935409-8EE0-4EBE-B135-864AEFC46A91}" srcOrd="0" destOrd="3" presId="urn:microsoft.com/office/officeart/2005/8/layout/radial2"/>
+    <dgm:cxn modelId="{305B8C16-4389-48C5-9858-19DF7A52A4C7}" type="presOf" srcId="{0CA79D87-1C13-46C0-95E1-DC491145964C}" destId="{A9765D65-1F0E-43F9-806B-DA7FBCBC5D03}" srcOrd="0" destOrd="0" presId="urn:microsoft.com/office/officeart/2005/8/layout/radial2"/>
     <dgm:cxn modelId="{1C460A8A-F3D2-4EB5-A04B-69C08C7096AF}" srcId="{EA7346B3-108A-49F3-B88A-422EB32C2C52}" destId="{3530FF97-E8E4-4D12-8A03-8CD36B210733}" srcOrd="1" destOrd="0" parTransId="{AB403CEC-D681-4FC5-B825-62DF5FC8F87F}" sibTransId="{0E7F9697-B8E2-413C-87E4-93007544452C}"/>
-    <dgm:cxn modelId="{238B7B24-6603-4676-B495-90E32FDFFE68}" type="presOf" srcId="{283500E7-2771-4A97-B34F-C3F2648577AD}" destId="{39935409-8EE0-4EBE-B135-864AEFC46A91}" srcOrd="0" destOrd="3" presId="urn:microsoft.com/office/officeart/2005/8/layout/radial2"/>
-    <dgm:cxn modelId="{DC0AF636-2308-4D69-9BF8-6EC5E980C300}" type="presOf" srcId="{F1A683A2-B4DC-4AE0-86AF-61F9B5A284CC}" destId="{39935409-8EE0-4EBE-B135-864AEFC46A91}" srcOrd="0" destOrd="2" presId="urn:microsoft.com/office/officeart/2005/8/layout/radial2"/>
+    <dgm:cxn modelId="{03AB381C-BD05-4645-9295-4759720B2FC0}" type="presOf" srcId="{F1A683A2-B4DC-4AE0-86AF-61F9B5A284CC}" destId="{39935409-8EE0-4EBE-B135-864AEFC46A91}" srcOrd="0" destOrd="2" presId="urn:microsoft.com/office/officeart/2005/8/layout/radial2"/>
     <dgm:cxn modelId="{66773782-CB1B-47FF-A846-BBAB5E64656D}" srcId="{0CA79D87-1C13-46C0-95E1-DC491145964C}" destId="{F1A683A2-B4DC-4AE0-86AF-61F9B5A284CC}" srcOrd="2" destOrd="0" parTransId="{C6B54926-4995-40C0-B5E2-D979383EBA2B}" sibTransId="{FA416F37-9F4C-472E-8BBD-AD777F3C421F}"/>
-    <dgm:cxn modelId="{18BD97E0-32C1-49CB-B0D6-FCBA5A1823B3}" type="presOf" srcId="{0CA79D87-1C13-46C0-95E1-DC491145964C}" destId="{A9765D65-1F0E-43F9-806B-DA7FBCBC5D03}" srcOrd="0" destOrd="0" presId="urn:microsoft.com/office/officeart/2005/8/layout/radial2"/>
     <dgm:cxn modelId="{C2C446C6-FDB0-4599-8BE1-1B4C9DA8EB34}" srcId="{0CA79D87-1C13-46C0-95E1-DC491145964C}" destId="{283500E7-2771-4A97-B34F-C3F2648577AD}" srcOrd="3" destOrd="0" parTransId="{A14DD66D-9173-4525-A923-78C0F1957515}" sibTransId="{C57504F9-8B53-4AF7-B837-3A1DD43B3D82}"/>
-    <dgm:cxn modelId="{41FA5B63-4F46-45C4-9290-5AE523161FA9}" type="presOf" srcId="{BBFF2A47-D618-4AD0-B6F1-0FE948B9DA57}" destId="{D1EBF9DC-DDEA-4ACD-8089-5458F78B55CA}" srcOrd="0" destOrd="1" presId="urn:microsoft.com/office/officeart/2005/8/layout/radial2"/>
+    <dgm:cxn modelId="{8A520DEA-E0F8-40C6-95AC-CD4A469FCCEF}" type="presOf" srcId="{A3B34A91-03FE-4B10-9DD1-C76BDC12BEBA}" destId="{D1EBF9DC-DDEA-4ACD-8089-5458F78B55CA}" srcOrd="0" destOrd="0" presId="urn:microsoft.com/office/officeart/2005/8/layout/radial2"/>
     <dgm:cxn modelId="{F36C2233-C101-4C0A-9352-7A2FCA2F2E9E}" srcId="{0CA79D87-1C13-46C0-95E1-DC491145964C}" destId="{183412B7-C7CC-4EDA-A9DA-C27D15CA8537}" srcOrd="1" destOrd="0" parTransId="{8404CB10-5739-4815-ABD1-44A88E9E490D}" sibTransId="{7D05FAA1-3978-4774-B496-4275F0E330C8}"/>
-    <dgm:cxn modelId="{89F31DBE-F976-4F45-A9FD-092AC4CF42A7}" type="presOf" srcId="{183412B7-C7CC-4EDA-A9DA-C27D15CA8537}" destId="{39935409-8EE0-4EBE-B135-864AEFC46A91}" srcOrd="0" destOrd="1" presId="urn:microsoft.com/office/officeart/2005/8/layout/radial2"/>
+    <dgm:cxn modelId="{14CEDBD5-315E-4567-B57D-05375399F58B}" type="presOf" srcId="{BBFF2A47-D618-4AD0-B6F1-0FE948B9DA57}" destId="{D1EBF9DC-DDEA-4ACD-8089-5458F78B55CA}" srcOrd="0" destOrd="1" presId="urn:microsoft.com/office/officeart/2005/8/layout/radial2"/>
     <dgm:cxn modelId="{04393BC9-FAA6-44B0-B354-87E765C2E6AA}" srcId="{EA7346B3-108A-49F3-B88A-422EB32C2C52}" destId="{0CA79D87-1C13-46C0-95E1-DC491145964C}" srcOrd="0" destOrd="0" parTransId="{AAF68D59-C65D-40AB-9611-74F895D94C0F}" sibTransId="{E64C2B81-A9B9-4584-8646-B82075630A9B}"/>
-    <dgm:cxn modelId="{5DE9A741-6D64-49BC-A1F5-8B42DBA692F0}" type="presOf" srcId="{AB403CEC-D681-4FC5-B825-62DF5FC8F87F}" destId="{A3996A59-14C6-47E7-B9A9-038A142FD6DF}" srcOrd="0" destOrd="0" presId="urn:microsoft.com/office/officeart/2005/8/layout/radial2"/>
-    <dgm:cxn modelId="{6533851E-55FF-4DF8-876D-315C6A03B394}" type="presParOf" srcId="{2A529F1D-A542-4ABA-83BC-AEE743CE30F3}" destId="{B0F4C639-11AC-4221-8D67-539B9524C7F4}" srcOrd="0" destOrd="0" presId="urn:microsoft.com/office/officeart/2005/8/layout/radial2"/>
-    <dgm:cxn modelId="{23750FD1-ADBF-4753-861D-2F37B44C0062}" type="presParOf" srcId="{B0F4C639-11AC-4221-8D67-539B9524C7F4}" destId="{722D148A-8BE2-4C36-AF86-B044262E0F21}" srcOrd="0" destOrd="0" presId="urn:microsoft.com/office/officeart/2005/8/layout/radial2"/>
-    <dgm:cxn modelId="{F5E00051-1EB1-4A9B-A77F-08488D632B77}" type="presParOf" srcId="{722D148A-8BE2-4C36-AF86-B044262E0F21}" destId="{6146F509-40BD-4FC5-B857-CB3F1A0646B0}" srcOrd="0" destOrd="0" presId="urn:microsoft.com/office/officeart/2005/8/layout/radial2"/>
-    <dgm:cxn modelId="{3B2F222F-A567-42E6-ABEC-A3298C10B454}" type="presParOf" srcId="{722D148A-8BE2-4C36-AF86-B044262E0F21}" destId="{E076E7B4-26F6-4877-82D7-AAA09D4A670B}" srcOrd="1" destOrd="0" presId="urn:microsoft.com/office/officeart/2005/8/layout/radial2"/>
-    <dgm:cxn modelId="{805C9B0C-A5B4-467A-BF49-17DD8E4CD298}" type="presParOf" srcId="{B0F4C639-11AC-4221-8D67-539B9524C7F4}" destId="{025889D7-F679-43A9-B4EA-C991B6B4CA86}" srcOrd="1" destOrd="0" presId="urn:microsoft.com/office/officeart/2005/8/layout/radial2"/>
-    <dgm:cxn modelId="{D4C45305-04FC-4602-94AF-4188091A4C1C}" type="presParOf" srcId="{B0F4C639-11AC-4221-8D67-539B9524C7F4}" destId="{794953B2-C591-4315-BCBD-9913F0DFE646}" srcOrd="2" destOrd="0" presId="urn:microsoft.com/office/officeart/2005/8/layout/radial2"/>
-    <dgm:cxn modelId="{4B1EAE43-960A-4C4B-8BE1-6414EE837298}" type="presParOf" srcId="{794953B2-C591-4315-BCBD-9913F0DFE646}" destId="{A9765D65-1F0E-43F9-806B-DA7FBCBC5D03}" srcOrd="0" destOrd="0" presId="urn:microsoft.com/office/officeart/2005/8/layout/radial2"/>
-    <dgm:cxn modelId="{AF996C8B-A51F-4176-AB63-9A9DC19838A9}" type="presParOf" srcId="{794953B2-C591-4315-BCBD-9913F0DFE646}" destId="{39935409-8EE0-4EBE-B135-864AEFC46A91}" srcOrd="1" destOrd="0" presId="urn:microsoft.com/office/officeart/2005/8/layout/radial2"/>
-    <dgm:cxn modelId="{6CB2971C-59DB-4E52-82EF-738729ACB926}" type="presParOf" srcId="{B0F4C639-11AC-4221-8D67-539B9524C7F4}" destId="{A3996A59-14C6-47E7-B9A9-038A142FD6DF}" srcOrd="3" destOrd="0" presId="urn:microsoft.com/office/officeart/2005/8/layout/radial2"/>
-    <dgm:cxn modelId="{5A469259-7F4C-4F5D-B474-B47950BEC019}" type="presParOf" srcId="{B0F4C639-11AC-4221-8D67-539B9524C7F4}" destId="{0C3F41B7-F0C6-4B10-BD4A-D00B9CA2F9E2}" srcOrd="4" destOrd="0" presId="urn:microsoft.com/office/officeart/2005/8/layout/radial2"/>
-    <dgm:cxn modelId="{2E38EF05-BD8A-4A21-92E2-A8847D768269}" type="presParOf" srcId="{0C3F41B7-F0C6-4B10-BD4A-D00B9CA2F9E2}" destId="{E350A781-99DC-46EC-914D-062124BC05C7}" srcOrd="0" destOrd="0" presId="urn:microsoft.com/office/officeart/2005/8/layout/radial2"/>
-    <dgm:cxn modelId="{28FDB7E4-01AC-4A02-9398-7060C7166C51}" type="presParOf" srcId="{0C3F41B7-F0C6-4B10-BD4A-D00B9CA2F9E2}" destId="{D1EBF9DC-DDEA-4ACD-8089-5458F78B55CA}" srcOrd="1" destOrd="0" presId="urn:microsoft.com/office/officeart/2005/8/layout/radial2"/>
+    <dgm:cxn modelId="{A25459B7-97A8-4ACB-A395-A2CF226DBE3E}" type="presParOf" srcId="{2A529F1D-A542-4ABA-83BC-AEE743CE30F3}" destId="{B0F4C639-11AC-4221-8D67-539B9524C7F4}" srcOrd="0" destOrd="0" presId="urn:microsoft.com/office/officeart/2005/8/layout/radial2"/>
+    <dgm:cxn modelId="{D59C26D1-E744-4811-BDD6-FC9AAB04D3D3}" type="presParOf" srcId="{B0F4C639-11AC-4221-8D67-539B9524C7F4}" destId="{722D148A-8BE2-4C36-AF86-B044262E0F21}" srcOrd="0" destOrd="0" presId="urn:microsoft.com/office/officeart/2005/8/layout/radial2"/>
+    <dgm:cxn modelId="{BBA00DC2-8597-4CBE-99A1-32275E9F6DE1}" type="presParOf" srcId="{722D148A-8BE2-4C36-AF86-B044262E0F21}" destId="{6146F509-40BD-4FC5-B857-CB3F1A0646B0}" srcOrd="0" destOrd="0" presId="urn:microsoft.com/office/officeart/2005/8/layout/radial2"/>
+    <dgm:cxn modelId="{7104E2E5-CF82-4E73-BFD2-5ECA61B15F5B}" type="presParOf" srcId="{722D148A-8BE2-4C36-AF86-B044262E0F21}" destId="{E076E7B4-26F6-4877-82D7-AAA09D4A670B}" srcOrd="1" destOrd="0" presId="urn:microsoft.com/office/officeart/2005/8/layout/radial2"/>
+    <dgm:cxn modelId="{08BE130A-7D94-4C71-BD11-F435584E2CB4}" type="presParOf" srcId="{B0F4C639-11AC-4221-8D67-539B9524C7F4}" destId="{025889D7-F679-43A9-B4EA-C991B6B4CA86}" srcOrd="1" destOrd="0" presId="urn:microsoft.com/office/officeart/2005/8/layout/radial2"/>
+    <dgm:cxn modelId="{86673C81-466C-4EEF-A573-01AB24FC509E}" type="presParOf" srcId="{B0F4C639-11AC-4221-8D67-539B9524C7F4}" destId="{794953B2-C591-4315-BCBD-9913F0DFE646}" srcOrd="2" destOrd="0" presId="urn:microsoft.com/office/officeart/2005/8/layout/radial2"/>
+    <dgm:cxn modelId="{02D23665-1347-4F4C-99A6-1180B62AA7D0}" type="presParOf" srcId="{794953B2-C591-4315-BCBD-9913F0DFE646}" destId="{A9765D65-1F0E-43F9-806B-DA7FBCBC5D03}" srcOrd="0" destOrd="0" presId="urn:microsoft.com/office/officeart/2005/8/layout/radial2"/>
+    <dgm:cxn modelId="{A31DDBB4-6DD6-4B9A-B845-2275B0CE301F}" type="presParOf" srcId="{794953B2-C591-4315-BCBD-9913F0DFE646}" destId="{39935409-8EE0-4EBE-B135-864AEFC46A91}" srcOrd="1" destOrd="0" presId="urn:microsoft.com/office/officeart/2005/8/layout/radial2"/>
+    <dgm:cxn modelId="{C06D93D2-6AC5-44FA-9F53-3AD88ACFBB9D}" type="presParOf" srcId="{B0F4C639-11AC-4221-8D67-539B9524C7F4}" destId="{A3996A59-14C6-47E7-B9A9-038A142FD6DF}" srcOrd="3" destOrd="0" presId="urn:microsoft.com/office/officeart/2005/8/layout/radial2"/>
+    <dgm:cxn modelId="{07DED47E-389C-4D56-B046-EAC441E57647}" type="presParOf" srcId="{B0F4C639-11AC-4221-8D67-539B9524C7F4}" destId="{0C3F41B7-F0C6-4B10-BD4A-D00B9CA2F9E2}" srcOrd="4" destOrd="0" presId="urn:microsoft.com/office/officeart/2005/8/layout/radial2"/>
+    <dgm:cxn modelId="{8A9B840D-3BAA-4D6B-AF0D-3FF7A7593628}" type="presParOf" srcId="{0C3F41B7-F0C6-4B10-BD4A-D00B9CA2F9E2}" destId="{E350A781-99DC-46EC-914D-062124BC05C7}" srcOrd="0" destOrd="0" presId="urn:microsoft.com/office/officeart/2005/8/layout/radial2"/>
+    <dgm:cxn modelId="{39CE6177-6B07-45C4-AC2B-BE752BB29D41}" type="presParOf" srcId="{0C3F41B7-F0C6-4B10-BD4A-D00B9CA2F9E2}" destId="{D1EBF9DC-DDEA-4ACD-8089-5458F78B55CA}" srcOrd="1" destOrd="0" presId="urn:microsoft.com/office/officeart/2005/8/layout/radial2"/>
   </dgm:cxnLst>
   <dgm:bg/>
   <dgm:whole/>
@@ -50479,54 +50502,54 @@
     </dgm:pt>
   </dgm:ptLst>
   <dgm:cxnLst>
+    <dgm:cxn modelId="{026CAE29-BAC4-4DB9-B713-6E522F0B7399}" type="presOf" srcId="{A0D86E6C-2981-48EC-9901-202E4FC182ED}" destId="{1BDABDA8-17BC-4F49-A978-7594BF85AAA9}" srcOrd="0" destOrd="0" presId="urn:microsoft.com/office/officeart/2005/8/layout/vList5"/>
     <dgm:cxn modelId="{32DCECAD-5BF0-42D6-AC00-A43E3C078D17}" srcId="{976251E2-04A9-4263-8A00-267BDA912C4E}" destId="{BCC996C9-1420-4588-A6EA-FC6515C05688}" srcOrd="2" destOrd="0" parTransId="{5B858E88-698D-4DC2-84B5-D801A60F152E}" sibTransId="{E07A8B4B-1013-4D82-82D0-EF3DE80E902F}"/>
+    <dgm:cxn modelId="{CA0261E3-06E7-4B1B-BDB2-8AADBD99AE3A}" type="presOf" srcId="{D2B5F688-E694-4F60-84F2-AF3862C34934}" destId="{E8C81914-2867-4B58-ACFB-3BFC5D53DF74}" srcOrd="0" destOrd="0" presId="urn:microsoft.com/office/officeart/2005/8/layout/vList5"/>
     <dgm:cxn modelId="{0D82DA47-E1D1-4D9A-9816-85EC13AE5C59}" srcId="{55658C84-E387-44B9-99A8-504D27B2D40F}" destId="{AF883CB8-8AFA-42BA-AD15-20440DE2E7A4}" srcOrd="0" destOrd="0" parTransId="{97E9C991-60B8-4697-BFE3-2647D23D7AAE}" sibTransId="{CA5455E1-0860-497F-AA1C-B66BE8EC8855}"/>
-    <dgm:cxn modelId="{FEEC3FBB-36CF-4C18-9313-F23E4E593C30}" type="presOf" srcId="{606B9183-B2B7-468C-AB3A-B86D1BD0D84F}" destId="{0FFFCC6D-8579-49B1-BF16-3F96A8B8E5AC}" srcOrd="0" destOrd="0" presId="urn:microsoft.com/office/officeart/2005/8/layout/vList5"/>
+    <dgm:cxn modelId="{6C25C8CD-5A93-4804-93E6-439605AF8C73}" type="presOf" srcId="{3E91CEC3-91B4-4B7D-8E7C-0BA2B4F96005}" destId="{FD9C0B90-73B4-4C24-A8CC-975CFFD7537B}" srcOrd="0" destOrd="0" presId="urn:microsoft.com/office/officeart/2005/8/layout/vList5"/>
+    <dgm:cxn modelId="{FB94BAE3-939D-4F12-A68E-2453C0A5C76A}" type="presOf" srcId="{606B9183-B2B7-468C-AB3A-B86D1BD0D84F}" destId="{0FFFCC6D-8579-49B1-BF16-3F96A8B8E5AC}" srcOrd="0" destOrd="0" presId="urn:microsoft.com/office/officeart/2005/8/layout/vList5"/>
     <dgm:cxn modelId="{02FD1774-A27A-49C7-83D7-83F4E92813AE}" srcId="{976251E2-04A9-4263-8A00-267BDA912C4E}" destId="{21C2E492-0A59-429A-B17F-117F9A9753CB}" srcOrd="0" destOrd="0" parTransId="{C3EB1336-FA4C-4A16-B905-DD79E32B677D}" sibTransId="{46BB35AB-F6E8-4DDA-9F87-92BC66A56C02}"/>
-    <dgm:cxn modelId="{44B437AD-DD36-4358-8484-7782F2C38443}" type="presOf" srcId="{9BCC1A64-3D69-422F-81C2-0DFE6D5C40DB}" destId="{1F4FCBF9-31B5-49E2-B07D-8554B1909E27}" srcOrd="0" destOrd="0" presId="urn:microsoft.com/office/officeart/2005/8/layout/vList5"/>
     <dgm:cxn modelId="{51ED2620-634A-44B2-B502-60460AEBEF92}" srcId="{BCC996C9-1420-4588-A6EA-FC6515C05688}" destId="{606B9183-B2B7-468C-AB3A-B86D1BD0D84F}" srcOrd="0" destOrd="0" parTransId="{B80C6F0B-03E3-4583-A846-D77D78483241}" sibTransId="{810DD023-A592-41DE-A32C-A6DDF3DAB32F}"/>
-    <dgm:cxn modelId="{E14E41E9-4C43-4DE3-96DA-4D8DA5A8031B}" type="presOf" srcId="{BCC996C9-1420-4588-A6EA-FC6515C05688}" destId="{5D0B5D6A-DA21-41B0-90E4-8E07C46A9ED5}" srcOrd="0" destOrd="0" presId="urn:microsoft.com/office/officeart/2005/8/layout/vList5"/>
-    <dgm:cxn modelId="{02BFACE6-5BC2-4FDF-95E2-5DD3C169857F}" type="presOf" srcId="{D2B5F688-E694-4F60-84F2-AF3862C34934}" destId="{E8C81914-2867-4B58-ACFB-3BFC5D53DF74}" srcOrd="0" destOrd="0" presId="urn:microsoft.com/office/officeart/2005/8/layout/vList5"/>
+    <dgm:cxn modelId="{86387643-C5F1-4FBF-AA78-7A9D40ED0921}" type="presOf" srcId="{3C32B176-43C4-4F12-9B0E-3F82F5B774B5}" destId="{01AF2D0A-87C1-4EAE-B995-6C6A5B93CB02}" srcOrd="0" destOrd="0" presId="urn:microsoft.com/office/officeart/2005/8/layout/vList5"/>
+    <dgm:cxn modelId="{7D1035A1-85E7-482A-AD1E-2C96F26202E0}" type="presOf" srcId="{59E6D78C-B749-4637-8124-B9D9652DE9EA}" destId="{18E99E2C-F5E3-4720-A7F5-5DFA5B3FF849}" srcOrd="0" destOrd="0" presId="urn:microsoft.com/office/officeart/2005/8/layout/vList5"/>
     <dgm:cxn modelId="{45DF3F0B-34ED-45E5-84DD-78EAA5444370}" srcId="{21C2E492-0A59-429A-B17F-117F9A9753CB}" destId="{3E91CEC3-91B4-4B7D-8E7C-0BA2B4F96005}" srcOrd="0" destOrd="0" parTransId="{D5995F57-215A-47CA-9CFE-C0B53525D907}" sibTransId="{CBF8D975-4814-4E5C-A51D-CD41BA958BD4}"/>
-    <dgm:cxn modelId="{2504AB8B-9E08-4CE9-BB42-91AA74A1BA81}" type="presOf" srcId="{3C32B176-43C4-4F12-9B0E-3F82F5B774B5}" destId="{01AF2D0A-87C1-4EAE-B995-6C6A5B93CB02}" srcOrd="0" destOrd="0" presId="urn:microsoft.com/office/officeart/2005/8/layout/vList5"/>
-    <dgm:cxn modelId="{B4353518-FC72-408F-854A-5B750EE19CE7}" type="presOf" srcId="{A0D86E6C-2981-48EC-9901-202E4FC182ED}" destId="{1BDABDA8-17BC-4F49-A978-7594BF85AAA9}" srcOrd="0" destOrd="0" presId="urn:microsoft.com/office/officeart/2005/8/layout/vList5"/>
-    <dgm:cxn modelId="{8A4D3473-AD74-49BA-9477-794E7136618E}" type="presOf" srcId="{21C2E492-0A59-429A-B17F-117F9A9753CB}" destId="{C86A0D88-C1F9-498C-A780-FCE487647AE3}" srcOrd="0" destOrd="0" presId="urn:microsoft.com/office/officeart/2005/8/layout/vList5"/>
-    <dgm:cxn modelId="{54E6662D-343C-4E8C-B2D9-7E955112237E}" type="presOf" srcId="{6EDF1A66-8B7C-40A5-832A-FA2F6B99E386}" destId="{3D825DEC-A7D5-4222-8FEA-AE0AA1891CE5}" srcOrd="0" destOrd="0" presId="urn:microsoft.com/office/officeart/2005/8/layout/vList5"/>
+    <dgm:cxn modelId="{2D16C8A2-B52D-4A75-B901-30C229F3D241}" type="presOf" srcId="{BCC996C9-1420-4588-A6EA-FC6515C05688}" destId="{5D0B5D6A-DA21-41B0-90E4-8E07C46A9ED5}" srcOrd="0" destOrd="0" presId="urn:microsoft.com/office/officeart/2005/8/layout/vList5"/>
+    <dgm:cxn modelId="{6CA10F65-2C9C-4BEA-9773-7B3C2D317450}" type="presOf" srcId="{AF883CB8-8AFA-42BA-AD15-20440DE2E7A4}" destId="{28FAAE43-F607-4542-A198-881D7EEEBE2B}" srcOrd="0" destOrd="0" presId="urn:microsoft.com/office/officeart/2005/8/layout/vList5"/>
+    <dgm:cxn modelId="{599A2BB6-F224-4314-8612-A3ABEE41B58C}" type="presOf" srcId="{55658C84-E387-44B9-99A8-504D27B2D40F}" destId="{CF2CE30B-1588-47E0-913F-3537EEBDC4F1}" srcOrd="0" destOrd="0" presId="urn:microsoft.com/office/officeart/2005/8/layout/vList5"/>
     <dgm:cxn modelId="{8ECD93D6-F597-41AB-86FC-00C78AC27372}" srcId="{976251E2-04A9-4263-8A00-267BDA912C4E}" destId="{9BCC1A64-3D69-422F-81C2-0DFE6D5C40DB}" srcOrd="4" destOrd="0" parTransId="{8D3D0401-F340-46F6-999F-D1072846BDE4}" sibTransId="{B5A2738C-3FC0-4D87-AFCF-E3D5822AC98E}"/>
-    <dgm:cxn modelId="{055FD24D-35FC-41C1-99F4-DF3389D8931A}" type="presOf" srcId="{976251E2-04A9-4263-8A00-267BDA912C4E}" destId="{11519200-9EA7-4BCA-9D6E-335E0B132F17}" srcOrd="0" destOrd="0" presId="urn:microsoft.com/office/officeart/2005/8/layout/vList5"/>
-    <dgm:cxn modelId="{F86B3C65-C0E6-441C-836A-3CFFB4288739}" type="presOf" srcId="{59E6D78C-B749-4637-8124-B9D9652DE9EA}" destId="{18E99E2C-F5E3-4720-A7F5-5DFA5B3FF849}" srcOrd="0" destOrd="0" presId="urn:microsoft.com/office/officeart/2005/8/layout/vList5"/>
     <dgm:cxn modelId="{614D990B-2B53-4C0F-8071-F5E9CA9EB852}" srcId="{976251E2-04A9-4263-8A00-267BDA912C4E}" destId="{55658C84-E387-44B9-99A8-504D27B2D40F}" srcOrd="5" destOrd="0" parTransId="{CDDB50D5-B286-4B63-AE0C-33C444A7BCE7}" sibTransId="{4FE617C6-DEE9-4DE2-B2F6-3FDB4003CA36}"/>
+    <dgm:cxn modelId="{882FF672-58A7-44DD-8398-C9049AC9CA81}" type="presOf" srcId="{976251E2-04A9-4263-8A00-267BDA912C4E}" destId="{11519200-9EA7-4BCA-9D6E-335E0B132F17}" srcOrd="0" destOrd="0" presId="urn:microsoft.com/office/officeart/2005/8/layout/vList5"/>
     <dgm:cxn modelId="{79A8F099-E95A-497E-A78A-3A57E366434F}" srcId="{59E6D78C-B749-4637-8124-B9D9652DE9EA}" destId="{3C32B176-43C4-4F12-9B0E-3F82F5B774B5}" srcOrd="0" destOrd="0" parTransId="{E344D565-BF73-408F-BA19-4D444DC531C1}" sibTransId="{861CEE04-8F45-4830-87E7-2783E4D6669D}"/>
     <dgm:cxn modelId="{88E301DC-518D-46A8-AA11-BC6AD98C516E}" srcId="{976251E2-04A9-4263-8A00-267BDA912C4E}" destId="{59E6D78C-B749-4637-8124-B9D9652DE9EA}" srcOrd="1" destOrd="0" parTransId="{82559320-1099-4069-8837-91CDE5CA4E76}" sibTransId="{257D2372-87FB-4CE6-91E8-DBF2BB36319A}"/>
     <dgm:cxn modelId="{FD41673E-C9AB-45D9-A171-ECFE8C93DB3F}" srcId="{D2B5F688-E694-4F60-84F2-AF3862C34934}" destId="{6EDF1A66-8B7C-40A5-832A-FA2F6B99E386}" srcOrd="0" destOrd="0" parTransId="{6E86D7EF-5779-4F4F-8E7B-2224FDC37FAB}" sibTransId="{BB2D9214-7170-4A66-8758-702AC5A83D0E}"/>
     <dgm:cxn modelId="{8AD31E84-1FDC-47E9-BE63-4AD6CD2FB480}" srcId="{9BCC1A64-3D69-422F-81C2-0DFE6D5C40DB}" destId="{A0D86E6C-2981-48EC-9901-202E4FC182ED}" srcOrd="0" destOrd="0" parTransId="{261241F0-2D0E-4F03-8C44-83BE8AC70D72}" sibTransId="{455479E7-ABE3-4E56-BFBB-6B73CDCE19E3}"/>
     <dgm:cxn modelId="{568D8CC8-CDCF-4B3C-8F66-EF36DEA77E64}" srcId="{976251E2-04A9-4263-8A00-267BDA912C4E}" destId="{D2B5F688-E694-4F60-84F2-AF3862C34934}" srcOrd="3" destOrd="0" parTransId="{AF2ACD58-FF41-435E-8233-D9653E6BCE9C}" sibTransId="{56D73F4D-A014-41D2-87B3-EE0A169100BD}"/>
-    <dgm:cxn modelId="{CAC6556B-CAD1-4EDC-8EB3-07708E658287}" type="presOf" srcId="{3E91CEC3-91B4-4B7D-8E7C-0BA2B4F96005}" destId="{FD9C0B90-73B4-4C24-A8CC-975CFFD7537B}" srcOrd="0" destOrd="0" presId="urn:microsoft.com/office/officeart/2005/8/layout/vList5"/>
-    <dgm:cxn modelId="{AA5DC52B-29E0-4AA9-8A8F-4839BC133593}" type="presOf" srcId="{55658C84-E387-44B9-99A8-504D27B2D40F}" destId="{CF2CE30B-1588-47E0-913F-3537EEBDC4F1}" srcOrd="0" destOrd="0" presId="urn:microsoft.com/office/officeart/2005/8/layout/vList5"/>
-    <dgm:cxn modelId="{AC3575E3-BDC8-48CE-A979-F7095C5B2F02}" type="presOf" srcId="{AF883CB8-8AFA-42BA-AD15-20440DE2E7A4}" destId="{28FAAE43-F607-4542-A198-881D7EEEBE2B}" srcOrd="0" destOrd="0" presId="urn:microsoft.com/office/officeart/2005/8/layout/vList5"/>
-    <dgm:cxn modelId="{A65D5886-FC6C-49BB-8A2A-EA87D684A4F1}" type="presParOf" srcId="{11519200-9EA7-4BCA-9D6E-335E0B132F17}" destId="{EE9F3438-EF6F-44AF-AB10-8D12ADA6ED41}" srcOrd="0" destOrd="0" presId="urn:microsoft.com/office/officeart/2005/8/layout/vList5"/>
-    <dgm:cxn modelId="{990452D9-40CA-4BB9-B9EF-9A68A5F10008}" type="presParOf" srcId="{EE9F3438-EF6F-44AF-AB10-8D12ADA6ED41}" destId="{C86A0D88-C1F9-498C-A780-FCE487647AE3}" srcOrd="0" destOrd="0" presId="urn:microsoft.com/office/officeart/2005/8/layout/vList5"/>
-    <dgm:cxn modelId="{E3AD758E-0322-444C-8767-F0F52CBB04EF}" type="presParOf" srcId="{EE9F3438-EF6F-44AF-AB10-8D12ADA6ED41}" destId="{FD9C0B90-73B4-4C24-A8CC-975CFFD7537B}" srcOrd="1" destOrd="0" presId="urn:microsoft.com/office/officeart/2005/8/layout/vList5"/>
-    <dgm:cxn modelId="{AF8C3AE6-7330-419A-8CD8-5F768502D441}" type="presParOf" srcId="{11519200-9EA7-4BCA-9D6E-335E0B132F17}" destId="{4FB2D8F6-4F47-4A0A-85CC-60FB83DB6BBB}" srcOrd="1" destOrd="0" presId="urn:microsoft.com/office/officeart/2005/8/layout/vList5"/>
-    <dgm:cxn modelId="{8742EAA3-CD82-48C0-80E2-D39A6CAFBB8C}" type="presParOf" srcId="{11519200-9EA7-4BCA-9D6E-335E0B132F17}" destId="{0B9DADBC-706C-43ED-A9BD-E11F40297E12}" srcOrd="2" destOrd="0" presId="urn:microsoft.com/office/officeart/2005/8/layout/vList5"/>
-    <dgm:cxn modelId="{D4FF9D8D-85DF-4E63-9147-2CBE4C870B59}" type="presParOf" srcId="{0B9DADBC-706C-43ED-A9BD-E11F40297E12}" destId="{18E99E2C-F5E3-4720-A7F5-5DFA5B3FF849}" srcOrd="0" destOrd="0" presId="urn:microsoft.com/office/officeart/2005/8/layout/vList5"/>
-    <dgm:cxn modelId="{9FDD3BA4-8A9B-4015-A0A4-2BF2B4A82D55}" type="presParOf" srcId="{0B9DADBC-706C-43ED-A9BD-E11F40297E12}" destId="{01AF2D0A-87C1-4EAE-B995-6C6A5B93CB02}" srcOrd="1" destOrd="0" presId="urn:microsoft.com/office/officeart/2005/8/layout/vList5"/>
-    <dgm:cxn modelId="{3230BFE9-8ED1-4070-923B-98B455D6D383}" type="presParOf" srcId="{11519200-9EA7-4BCA-9D6E-335E0B132F17}" destId="{D3328E04-8FEB-4C07-BE38-6495A05B4709}" srcOrd="3" destOrd="0" presId="urn:microsoft.com/office/officeart/2005/8/layout/vList5"/>
-    <dgm:cxn modelId="{42382C16-5484-4E65-BC35-1FF7219F89EE}" type="presParOf" srcId="{11519200-9EA7-4BCA-9D6E-335E0B132F17}" destId="{AFADCB86-1D73-4AFC-B19C-ACB36534F2E6}" srcOrd="4" destOrd="0" presId="urn:microsoft.com/office/officeart/2005/8/layout/vList5"/>
-    <dgm:cxn modelId="{F8166577-C92B-48C2-A137-B0E0F15F4C84}" type="presParOf" srcId="{AFADCB86-1D73-4AFC-B19C-ACB36534F2E6}" destId="{5D0B5D6A-DA21-41B0-90E4-8E07C46A9ED5}" srcOrd="0" destOrd="0" presId="urn:microsoft.com/office/officeart/2005/8/layout/vList5"/>
-    <dgm:cxn modelId="{87970130-D7B6-400C-B0BB-8A8ED445CAD4}" type="presParOf" srcId="{AFADCB86-1D73-4AFC-B19C-ACB36534F2E6}" destId="{0FFFCC6D-8579-49B1-BF16-3F96A8B8E5AC}" srcOrd="1" destOrd="0" presId="urn:microsoft.com/office/officeart/2005/8/layout/vList5"/>
-    <dgm:cxn modelId="{3A6A76AB-5B74-4837-8B22-0F5B1063BBC8}" type="presParOf" srcId="{11519200-9EA7-4BCA-9D6E-335E0B132F17}" destId="{E96518AF-08A1-49AB-AD12-69D10711E1EF}" srcOrd="5" destOrd="0" presId="urn:microsoft.com/office/officeart/2005/8/layout/vList5"/>
-    <dgm:cxn modelId="{02A6C6B7-CB14-40AA-8B3F-E97BB16AAC1F}" type="presParOf" srcId="{11519200-9EA7-4BCA-9D6E-335E0B132F17}" destId="{19A91993-CC91-4A20-B6D8-6A170252C79A}" srcOrd="6" destOrd="0" presId="urn:microsoft.com/office/officeart/2005/8/layout/vList5"/>
-    <dgm:cxn modelId="{C39D250D-D13D-4F1E-8464-4FC4A087B590}" type="presParOf" srcId="{19A91993-CC91-4A20-B6D8-6A170252C79A}" destId="{E8C81914-2867-4B58-ACFB-3BFC5D53DF74}" srcOrd="0" destOrd="0" presId="urn:microsoft.com/office/officeart/2005/8/layout/vList5"/>
-    <dgm:cxn modelId="{6B98DB45-E4C0-4EDA-83A9-79C8EC2417E3}" type="presParOf" srcId="{19A91993-CC91-4A20-B6D8-6A170252C79A}" destId="{3D825DEC-A7D5-4222-8FEA-AE0AA1891CE5}" srcOrd="1" destOrd="0" presId="urn:microsoft.com/office/officeart/2005/8/layout/vList5"/>
-    <dgm:cxn modelId="{FC342FF7-1831-48ED-8526-C62138CCF458}" type="presParOf" srcId="{11519200-9EA7-4BCA-9D6E-335E0B132F17}" destId="{24046502-6661-489A-BE13-5F16B8D7CCB4}" srcOrd="7" destOrd="0" presId="urn:microsoft.com/office/officeart/2005/8/layout/vList5"/>
-    <dgm:cxn modelId="{0DA2989D-0CA6-46A7-BD1A-BE81F4D36827}" type="presParOf" srcId="{11519200-9EA7-4BCA-9D6E-335E0B132F17}" destId="{78190CC4-CFF8-45AD-8824-E94E02DD18A3}" srcOrd="8" destOrd="0" presId="urn:microsoft.com/office/officeart/2005/8/layout/vList5"/>
-    <dgm:cxn modelId="{3A5CE61B-8683-41B9-9769-EDB7C46B67B9}" type="presParOf" srcId="{78190CC4-CFF8-45AD-8824-E94E02DD18A3}" destId="{1F4FCBF9-31B5-49E2-B07D-8554B1909E27}" srcOrd="0" destOrd="0" presId="urn:microsoft.com/office/officeart/2005/8/layout/vList5"/>
-    <dgm:cxn modelId="{A0FBAE2E-0B59-4510-98C2-A83EACB6B9E5}" type="presParOf" srcId="{78190CC4-CFF8-45AD-8824-E94E02DD18A3}" destId="{1BDABDA8-17BC-4F49-A978-7594BF85AAA9}" srcOrd="1" destOrd="0" presId="urn:microsoft.com/office/officeart/2005/8/layout/vList5"/>
-    <dgm:cxn modelId="{97864E4B-FD44-4702-92E3-B51CDA0C6C27}" type="presParOf" srcId="{11519200-9EA7-4BCA-9D6E-335E0B132F17}" destId="{84A09EBF-D03D-476F-9682-5001709F6E72}" srcOrd="9" destOrd="0" presId="urn:microsoft.com/office/officeart/2005/8/layout/vList5"/>
-    <dgm:cxn modelId="{7E935522-9BD5-401E-A12B-DF1CC921ED0F}" type="presParOf" srcId="{11519200-9EA7-4BCA-9D6E-335E0B132F17}" destId="{5F1E930D-7682-409F-AB64-5794A3EB8679}" srcOrd="10" destOrd="0" presId="urn:microsoft.com/office/officeart/2005/8/layout/vList5"/>
-    <dgm:cxn modelId="{0C134441-3F65-4E11-AC18-BB5D005E4CBC}" type="presParOf" srcId="{5F1E930D-7682-409F-AB64-5794A3EB8679}" destId="{CF2CE30B-1588-47E0-913F-3537EEBDC4F1}" srcOrd="0" destOrd="0" presId="urn:microsoft.com/office/officeart/2005/8/layout/vList5"/>
-    <dgm:cxn modelId="{187F3110-A051-42E7-9EF2-15FD528150C4}" type="presParOf" srcId="{5F1E930D-7682-409F-AB64-5794A3EB8679}" destId="{28FAAE43-F607-4542-A198-881D7EEEBE2B}" srcOrd="1" destOrd="0" presId="urn:microsoft.com/office/officeart/2005/8/layout/vList5"/>
+    <dgm:cxn modelId="{0495CE90-22C8-4635-ADDD-1D45D16271B0}" type="presOf" srcId="{21C2E492-0A59-429A-B17F-117F9A9753CB}" destId="{C86A0D88-C1F9-498C-A780-FCE487647AE3}" srcOrd="0" destOrd="0" presId="urn:microsoft.com/office/officeart/2005/8/layout/vList5"/>
+    <dgm:cxn modelId="{968070F8-0EF0-4855-AFC5-2C8A824ACE3D}" type="presOf" srcId="{6EDF1A66-8B7C-40A5-832A-FA2F6B99E386}" destId="{3D825DEC-A7D5-4222-8FEA-AE0AA1891CE5}" srcOrd="0" destOrd="0" presId="urn:microsoft.com/office/officeart/2005/8/layout/vList5"/>
+    <dgm:cxn modelId="{D3568315-D066-4608-AFF9-AA90D209E2B1}" type="presOf" srcId="{9BCC1A64-3D69-422F-81C2-0DFE6D5C40DB}" destId="{1F4FCBF9-31B5-49E2-B07D-8554B1909E27}" srcOrd="0" destOrd="0" presId="urn:microsoft.com/office/officeart/2005/8/layout/vList5"/>
+    <dgm:cxn modelId="{850FB5A3-B60E-4A82-A8CD-9CD81B5046F6}" type="presParOf" srcId="{11519200-9EA7-4BCA-9D6E-335E0B132F17}" destId="{EE9F3438-EF6F-44AF-AB10-8D12ADA6ED41}" srcOrd="0" destOrd="0" presId="urn:microsoft.com/office/officeart/2005/8/layout/vList5"/>
+    <dgm:cxn modelId="{F9D5B893-D365-42EA-832D-592CB1F1BF5B}" type="presParOf" srcId="{EE9F3438-EF6F-44AF-AB10-8D12ADA6ED41}" destId="{C86A0D88-C1F9-498C-A780-FCE487647AE3}" srcOrd="0" destOrd="0" presId="urn:microsoft.com/office/officeart/2005/8/layout/vList5"/>
+    <dgm:cxn modelId="{6444BA7E-BBCB-4A6F-B273-1942D763CC2E}" type="presParOf" srcId="{EE9F3438-EF6F-44AF-AB10-8D12ADA6ED41}" destId="{FD9C0B90-73B4-4C24-A8CC-975CFFD7537B}" srcOrd="1" destOrd="0" presId="urn:microsoft.com/office/officeart/2005/8/layout/vList5"/>
+    <dgm:cxn modelId="{2FE7DA9D-2AE1-4B29-B5C8-F7A3511AAC20}" type="presParOf" srcId="{11519200-9EA7-4BCA-9D6E-335E0B132F17}" destId="{4FB2D8F6-4F47-4A0A-85CC-60FB83DB6BBB}" srcOrd="1" destOrd="0" presId="urn:microsoft.com/office/officeart/2005/8/layout/vList5"/>
+    <dgm:cxn modelId="{A4E2C118-A015-42EF-A2E3-0770B12FB01E}" type="presParOf" srcId="{11519200-9EA7-4BCA-9D6E-335E0B132F17}" destId="{0B9DADBC-706C-43ED-A9BD-E11F40297E12}" srcOrd="2" destOrd="0" presId="urn:microsoft.com/office/officeart/2005/8/layout/vList5"/>
+    <dgm:cxn modelId="{40F0B514-1FF6-48C2-8DC5-D11F9D6958C3}" type="presParOf" srcId="{0B9DADBC-706C-43ED-A9BD-E11F40297E12}" destId="{18E99E2C-F5E3-4720-A7F5-5DFA5B3FF849}" srcOrd="0" destOrd="0" presId="urn:microsoft.com/office/officeart/2005/8/layout/vList5"/>
+    <dgm:cxn modelId="{58CB9021-061D-4989-A14E-0F034B33FA8B}" type="presParOf" srcId="{0B9DADBC-706C-43ED-A9BD-E11F40297E12}" destId="{01AF2D0A-87C1-4EAE-B995-6C6A5B93CB02}" srcOrd="1" destOrd="0" presId="urn:microsoft.com/office/officeart/2005/8/layout/vList5"/>
+    <dgm:cxn modelId="{DBC31555-AC8E-4BFF-A20A-2B18E26999E6}" type="presParOf" srcId="{11519200-9EA7-4BCA-9D6E-335E0B132F17}" destId="{D3328E04-8FEB-4C07-BE38-6495A05B4709}" srcOrd="3" destOrd="0" presId="urn:microsoft.com/office/officeart/2005/8/layout/vList5"/>
+    <dgm:cxn modelId="{C937C7B9-3273-4350-8DB5-59588F29E3E8}" type="presParOf" srcId="{11519200-9EA7-4BCA-9D6E-335E0B132F17}" destId="{AFADCB86-1D73-4AFC-B19C-ACB36534F2E6}" srcOrd="4" destOrd="0" presId="urn:microsoft.com/office/officeart/2005/8/layout/vList5"/>
+    <dgm:cxn modelId="{00D5A261-701D-4B87-B7A8-0E9035C7649D}" type="presParOf" srcId="{AFADCB86-1D73-4AFC-B19C-ACB36534F2E6}" destId="{5D0B5D6A-DA21-41B0-90E4-8E07C46A9ED5}" srcOrd="0" destOrd="0" presId="urn:microsoft.com/office/officeart/2005/8/layout/vList5"/>
+    <dgm:cxn modelId="{8E24FA19-75A7-46DB-BD61-CE793739A413}" type="presParOf" srcId="{AFADCB86-1D73-4AFC-B19C-ACB36534F2E6}" destId="{0FFFCC6D-8579-49B1-BF16-3F96A8B8E5AC}" srcOrd="1" destOrd="0" presId="urn:microsoft.com/office/officeart/2005/8/layout/vList5"/>
+    <dgm:cxn modelId="{F881F822-563E-4252-B53C-50BD8FE3971D}" type="presParOf" srcId="{11519200-9EA7-4BCA-9D6E-335E0B132F17}" destId="{E96518AF-08A1-49AB-AD12-69D10711E1EF}" srcOrd="5" destOrd="0" presId="urn:microsoft.com/office/officeart/2005/8/layout/vList5"/>
+    <dgm:cxn modelId="{D9406F83-72BA-480E-8FCA-1631374D3735}" type="presParOf" srcId="{11519200-9EA7-4BCA-9D6E-335E0B132F17}" destId="{19A91993-CC91-4A20-B6D8-6A170252C79A}" srcOrd="6" destOrd="0" presId="urn:microsoft.com/office/officeart/2005/8/layout/vList5"/>
+    <dgm:cxn modelId="{ED3D2E1D-5507-420F-8BC6-9D59D8122C8B}" type="presParOf" srcId="{19A91993-CC91-4A20-B6D8-6A170252C79A}" destId="{E8C81914-2867-4B58-ACFB-3BFC5D53DF74}" srcOrd="0" destOrd="0" presId="urn:microsoft.com/office/officeart/2005/8/layout/vList5"/>
+    <dgm:cxn modelId="{AA3694FE-B88D-4942-B943-B672171F0296}" type="presParOf" srcId="{19A91993-CC91-4A20-B6D8-6A170252C79A}" destId="{3D825DEC-A7D5-4222-8FEA-AE0AA1891CE5}" srcOrd="1" destOrd="0" presId="urn:microsoft.com/office/officeart/2005/8/layout/vList5"/>
+    <dgm:cxn modelId="{AE6FA172-8213-450D-8EAF-F69DDB7623A4}" type="presParOf" srcId="{11519200-9EA7-4BCA-9D6E-335E0B132F17}" destId="{24046502-6661-489A-BE13-5F16B8D7CCB4}" srcOrd="7" destOrd="0" presId="urn:microsoft.com/office/officeart/2005/8/layout/vList5"/>
+    <dgm:cxn modelId="{5CD0E8A7-2B42-47E2-8F85-B879CC261AFC}" type="presParOf" srcId="{11519200-9EA7-4BCA-9D6E-335E0B132F17}" destId="{78190CC4-CFF8-45AD-8824-E94E02DD18A3}" srcOrd="8" destOrd="0" presId="urn:microsoft.com/office/officeart/2005/8/layout/vList5"/>
+    <dgm:cxn modelId="{3A2B7238-57EC-4CBD-BD32-9EFE7126AC37}" type="presParOf" srcId="{78190CC4-CFF8-45AD-8824-E94E02DD18A3}" destId="{1F4FCBF9-31B5-49E2-B07D-8554B1909E27}" srcOrd="0" destOrd="0" presId="urn:microsoft.com/office/officeart/2005/8/layout/vList5"/>
+    <dgm:cxn modelId="{D8AEBFF9-EFC9-4F4C-B853-7280BEC99E13}" type="presParOf" srcId="{78190CC4-CFF8-45AD-8824-E94E02DD18A3}" destId="{1BDABDA8-17BC-4F49-A978-7594BF85AAA9}" srcOrd="1" destOrd="0" presId="urn:microsoft.com/office/officeart/2005/8/layout/vList5"/>
+    <dgm:cxn modelId="{DC13B098-F214-4DD2-9FB1-4BC7102A93DC}" type="presParOf" srcId="{11519200-9EA7-4BCA-9D6E-335E0B132F17}" destId="{84A09EBF-D03D-476F-9682-5001709F6E72}" srcOrd="9" destOrd="0" presId="urn:microsoft.com/office/officeart/2005/8/layout/vList5"/>
+    <dgm:cxn modelId="{75DD4AF3-0994-45F2-9ACD-02D0EFAA4963}" type="presParOf" srcId="{11519200-9EA7-4BCA-9D6E-335E0B132F17}" destId="{5F1E930D-7682-409F-AB64-5794A3EB8679}" srcOrd="10" destOrd="0" presId="urn:microsoft.com/office/officeart/2005/8/layout/vList5"/>
+    <dgm:cxn modelId="{E598C6C3-43CE-4FAD-BE54-48B27C55EE85}" type="presParOf" srcId="{5F1E930D-7682-409F-AB64-5794A3EB8679}" destId="{CF2CE30B-1588-47E0-913F-3537EEBDC4F1}" srcOrd="0" destOrd="0" presId="urn:microsoft.com/office/officeart/2005/8/layout/vList5"/>
+    <dgm:cxn modelId="{027A8D4D-4F26-4408-9EE1-7CEB12F60E91}" type="presParOf" srcId="{5F1E930D-7682-409F-AB64-5794A3EB8679}" destId="{28FAAE43-F607-4542-A198-881D7EEEBE2B}" srcOrd="1" destOrd="0" presId="urn:microsoft.com/office/officeart/2005/8/layout/vList5"/>
   </dgm:cxnLst>
   <dgm:bg/>
   <dgm:whole/>
@@ -51875,93 +51898,93 @@
   </dgm:ptLst>
   <dgm:cxnLst>
     <dgm:cxn modelId="{8AD31E84-1FDC-47E9-BE63-4AD6CD2FB480}" srcId="{9BCC1A64-3D69-422F-81C2-0DFE6D5C40DB}" destId="{A0D86E6C-2981-48EC-9901-202E4FC182ED}" srcOrd="0" destOrd="0" parTransId="{261241F0-2D0E-4F03-8C44-83BE8AC70D72}" sibTransId="{455479E7-ABE3-4E56-BFBB-6B73CDCE19E3}"/>
-    <dgm:cxn modelId="{0E890E96-ED2C-4367-A398-F06E029ABD4A}" type="presOf" srcId="{59E6D78C-B749-4637-8124-B9D9652DE9EA}" destId="{18E99E2C-F5E3-4720-A7F5-5DFA5B3FF849}" srcOrd="0" destOrd="0" presId="urn:microsoft.com/office/officeart/2005/8/layout/vList5"/>
-    <dgm:cxn modelId="{646BDAE9-7D44-46C9-A345-4FCDEF24F299}" type="presOf" srcId="{55658C84-E387-44B9-99A8-504D27B2D40F}" destId="{CF2CE30B-1588-47E0-913F-3537EEBDC4F1}" srcOrd="0" destOrd="0" presId="urn:microsoft.com/office/officeart/2005/8/layout/vList5"/>
-    <dgm:cxn modelId="{22481DD6-D50E-4D90-A087-0FCBE4BF6D2C}" type="presOf" srcId="{9BCC1A64-3D69-422F-81C2-0DFE6D5C40DB}" destId="{1F4FCBF9-31B5-49E2-B07D-8554B1909E27}" srcOrd="0" destOrd="0" presId="urn:microsoft.com/office/officeart/2005/8/layout/vList5"/>
     <dgm:cxn modelId="{32DCECAD-5BF0-42D6-AC00-A43E3C078D17}" srcId="{976251E2-04A9-4263-8A00-267BDA912C4E}" destId="{BCC996C9-1420-4588-A6EA-FC6515C05688}" srcOrd="3" destOrd="0" parTransId="{5B858E88-698D-4DC2-84B5-D801A60F152E}" sibTransId="{E07A8B4B-1013-4D82-82D0-EF3DE80E902F}"/>
-    <dgm:cxn modelId="{0DA2066B-692D-42BD-9529-7DCA7DC357BF}" type="presOf" srcId="{3ED04A44-12D6-4525-B6D4-35C6D0453C92}" destId="{22C7FE2A-EBB2-4E58-B759-1DEBFF0F0CF9}" srcOrd="0" destOrd="0" presId="urn:microsoft.com/office/officeart/2005/8/layout/vList5"/>
+    <dgm:cxn modelId="{3A880110-7E85-4A26-9F7B-B84DC539D129}" type="presOf" srcId="{5DD943BD-810A-4CE9-8F48-AA05AE1AAF7F}" destId="{F4B987E3-1756-4C0B-81BC-5D4FD46B4F2A}" srcOrd="0" destOrd="0" presId="urn:microsoft.com/office/officeart/2005/8/layout/vList5"/>
+    <dgm:cxn modelId="{A3E29269-F3E1-4952-8990-6C635946F231}" type="presOf" srcId="{B2BA3629-A2D5-4C76-8286-62E4E9AF1C13}" destId="{39BCB55B-1078-42DE-B4A6-BE7851C244FD}" srcOrd="0" destOrd="0" presId="urn:microsoft.com/office/officeart/2005/8/layout/vList5"/>
     <dgm:cxn modelId="{FF6F8E55-684D-4437-B9DF-1CB57210C845}" srcId="{976251E2-04A9-4263-8A00-267BDA912C4E}" destId="{FC07AFFD-0C07-4A95-B0FA-CD27BA0D85AB}" srcOrd="9" destOrd="0" parTransId="{AE6BE63B-EC6F-45C6-B201-953AD045B973}" sibTransId="{CB273E3F-90A8-4EE8-9847-0582BD78E123}"/>
-    <dgm:cxn modelId="{4BA2F715-6C11-4D04-A56B-EEE9DA1F86B7}" type="presOf" srcId="{40A57BD4-23C9-45F6-B7B8-D100D70A2AC3}" destId="{CFD8AAAB-5C1C-49FB-9793-8A735C3E224D}" srcOrd="0" destOrd="0" presId="urn:microsoft.com/office/officeart/2005/8/layout/vList5"/>
+    <dgm:cxn modelId="{80C1CC36-5C0F-4C33-B90E-852805CDE525}" type="presOf" srcId="{976251E2-04A9-4263-8A00-267BDA912C4E}" destId="{11519200-9EA7-4BCA-9D6E-335E0B132F17}" srcOrd="0" destOrd="0" presId="urn:microsoft.com/office/officeart/2005/8/layout/vList5"/>
     <dgm:cxn modelId="{51ED2620-634A-44B2-B502-60460AEBEF92}" srcId="{BCC996C9-1420-4588-A6EA-FC6515C05688}" destId="{606B9183-B2B7-468C-AB3A-B86D1BD0D84F}" srcOrd="0" destOrd="0" parTransId="{B80C6F0B-03E3-4583-A846-D77D78483241}" sibTransId="{810DD023-A592-41DE-A32C-A6DDF3DAB32F}"/>
-    <dgm:cxn modelId="{F0581F66-2017-45A2-BC3F-5B580E969FF1}" type="presOf" srcId="{5DD943BD-810A-4CE9-8F48-AA05AE1AAF7F}" destId="{F4B987E3-1756-4C0B-81BC-5D4FD46B4F2A}" srcOrd="0" destOrd="0" presId="urn:microsoft.com/office/officeart/2005/8/layout/vList5"/>
+    <dgm:cxn modelId="{1D0AE3A5-17BD-43CA-9A9A-E2EDE5A4266E}" type="presOf" srcId="{55658C84-E387-44B9-99A8-504D27B2D40F}" destId="{CF2CE30B-1588-47E0-913F-3537EEBDC4F1}" srcOrd="0" destOrd="0" presId="urn:microsoft.com/office/officeart/2005/8/layout/vList5"/>
+    <dgm:cxn modelId="{79FF8BA8-7C82-44D8-8A9B-833B8BB8F1F3}" type="presOf" srcId="{FC07AFFD-0C07-4A95-B0FA-CD27BA0D85AB}" destId="{D50E0E09-8F41-4488-9465-03AF43136D05}" srcOrd="0" destOrd="0" presId="urn:microsoft.com/office/officeart/2005/8/layout/vList5"/>
+    <dgm:cxn modelId="{CCA9CAB7-A5DB-47D9-959C-FD3F33C1EE2E}" type="presOf" srcId="{BCC996C9-1420-4588-A6EA-FC6515C05688}" destId="{5D0B5D6A-DA21-41B0-90E4-8E07C46A9ED5}" srcOrd="0" destOrd="0" presId="urn:microsoft.com/office/officeart/2005/8/layout/vList5"/>
     <dgm:cxn modelId="{0D82DA47-E1D1-4D9A-9816-85EC13AE5C59}" srcId="{55658C84-E387-44B9-99A8-504D27B2D40F}" destId="{AF883CB8-8AFA-42BA-AD15-20440DE2E7A4}" srcOrd="0" destOrd="0" parTransId="{97E9C991-60B8-4697-BFE3-2647D23D7AAE}" sibTransId="{CA5455E1-0860-497F-AA1C-B66BE8EC8855}"/>
     <dgm:cxn modelId="{79A8F099-E95A-497E-A78A-3A57E366434F}" srcId="{59E6D78C-B749-4637-8124-B9D9652DE9EA}" destId="{3C32B176-43C4-4F12-9B0E-3F82F5B774B5}" srcOrd="0" destOrd="0" parTransId="{E344D565-BF73-408F-BA19-4D444DC531C1}" sibTransId="{861CEE04-8F45-4830-87E7-2783E4D6669D}"/>
     <dgm:cxn modelId="{548A8285-FC68-436E-BE28-E59A4218F73D}" srcId="{FCF41B2A-3842-466B-B6D8-6F6DC495A848}" destId="{6B764548-8FDB-4C2F-ADE2-21DB4F3F1D04}" srcOrd="0" destOrd="0" parTransId="{EE028AB0-F83E-4E21-A3A1-928D8FE597EA}" sibTransId="{9CA59731-EC61-4B25-BF7B-5A9E29767184}"/>
     <dgm:cxn modelId="{88E301DC-518D-46A8-AA11-BC6AD98C516E}" srcId="{976251E2-04A9-4263-8A00-267BDA912C4E}" destId="{59E6D78C-B749-4637-8124-B9D9652DE9EA}" srcOrd="2" destOrd="0" parTransId="{82559320-1099-4069-8837-91CDE5CA4E76}" sibTransId="{257D2372-87FB-4CE6-91E8-DBF2BB36319A}"/>
     <dgm:cxn modelId="{FBCBCB8E-D8B1-4463-8C72-DF20535CF6AD}" srcId="{976251E2-04A9-4263-8A00-267BDA912C4E}" destId="{A8F53E3C-573B-4E42-877E-E43D2DDC78AD}" srcOrd="8" destOrd="0" parTransId="{6ACA054C-059E-45BD-A1CF-3F4133A48D97}" sibTransId="{7DCBA5FB-8A11-434B-88DD-0F5ACF6D3B2E}"/>
-    <dgm:cxn modelId="{904FB8C1-70C8-4EE5-B00B-4817226937D6}" type="presOf" srcId="{3C32B176-43C4-4F12-9B0E-3F82F5B774B5}" destId="{01AF2D0A-87C1-4EAE-B995-6C6A5B93CB02}" srcOrd="0" destOrd="0" presId="urn:microsoft.com/office/officeart/2005/8/layout/vList5"/>
     <dgm:cxn modelId="{FAFD3247-8F45-4774-A554-2E1E28BA28B5}" srcId="{40A57BD4-23C9-45F6-B7B8-D100D70A2AC3}" destId="{5DD943BD-810A-4CE9-8F48-AA05AE1AAF7F}" srcOrd="0" destOrd="0" parTransId="{0C8A4CBF-A22B-4434-81FE-90886409E6FA}" sibTransId="{DC6FEA67-D531-46C2-A8B7-F21127F1286D}"/>
-    <dgm:cxn modelId="{1F0CAF48-9AE8-4B30-942D-682CE67E9435}" type="presOf" srcId="{FC07AFFD-0C07-4A95-B0FA-CD27BA0D85AB}" destId="{D50E0E09-8F41-4488-9465-03AF43136D05}" srcOrd="0" destOrd="0" presId="urn:microsoft.com/office/officeart/2005/8/layout/vList5"/>
+    <dgm:cxn modelId="{0D2607B6-1E6E-4EE5-B49E-5A1D2CDBF2D1}" type="presOf" srcId="{A0D86E6C-2981-48EC-9901-202E4FC182ED}" destId="{1BDABDA8-17BC-4F49-A978-7594BF85AAA9}" srcOrd="0" destOrd="0" presId="urn:microsoft.com/office/officeart/2005/8/layout/vList5"/>
     <dgm:cxn modelId="{D615F19F-C14B-49AC-8705-890588A1223E}" srcId="{A8F53E3C-573B-4E42-877E-E43D2DDC78AD}" destId="{B2BA3629-A2D5-4C76-8286-62E4E9AF1C13}" srcOrd="0" destOrd="0" parTransId="{716B9DC9-5281-4E76-A0E4-6F126278A22A}" sibTransId="{179E6D1B-566A-4F11-99A2-EAEF043237CC}"/>
-    <dgm:cxn modelId="{D75891FC-62E2-4D45-B212-D679021C3FFE}" type="presOf" srcId="{72C4FAF0-CC1D-463A-A299-AB5B2AAA164F}" destId="{68B9775C-ADEC-4AF1-9A60-DC6B4485FCF4}" srcOrd="0" destOrd="0" presId="urn:microsoft.com/office/officeart/2005/8/layout/vList5"/>
-    <dgm:cxn modelId="{BC99C723-4B94-4994-85A0-5006F881F0F3}" type="presOf" srcId="{606B9183-B2B7-468C-AB3A-B86D1BD0D84F}" destId="{0FFFCC6D-8579-49B1-BF16-3F96A8B8E5AC}" srcOrd="0" destOrd="0" presId="urn:microsoft.com/office/officeart/2005/8/layout/vList5"/>
     <dgm:cxn modelId="{8ECD93D6-F597-41AB-86FC-00C78AC27372}" srcId="{976251E2-04A9-4263-8A00-267BDA912C4E}" destId="{9BCC1A64-3D69-422F-81C2-0DFE6D5C40DB}" srcOrd="5" destOrd="0" parTransId="{8D3D0401-F340-46F6-999F-D1072846BDE4}" sibTransId="{B5A2738C-3FC0-4D87-AFCF-E3D5822AC98E}"/>
+    <dgm:cxn modelId="{AFBDAFFA-B3EB-4C1D-8F69-27CB8F9951E1}" type="presOf" srcId="{FCF41B2A-3842-466B-B6D8-6F6DC495A848}" destId="{869DE273-415C-4E80-92D2-08079439F516}" srcOrd="0" destOrd="0" presId="urn:microsoft.com/office/officeart/2005/8/layout/vList5"/>
     <dgm:cxn modelId="{11CA9ADF-20F6-40DF-858A-53513ABAB5F6}" srcId="{12F92D7B-E754-4316-9131-54C32AE446B9}" destId="{72C4FAF0-CC1D-463A-A299-AB5B2AAA164F}" srcOrd="0" destOrd="0" parTransId="{70EF3004-7028-4BFE-A50B-B465E6D6AE5D}" sibTransId="{7B80AAF6-B7A3-4C27-85CF-6E6E40E08716}"/>
-    <dgm:cxn modelId="{9DF70F28-DDE9-4B05-A8AC-8F7272970DEC}" type="presOf" srcId="{D2B5F688-E694-4F60-84F2-AF3862C34934}" destId="{E8C81914-2867-4B58-ACFB-3BFC5D53DF74}" srcOrd="0" destOrd="0" presId="urn:microsoft.com/office/officeart/2005/8/layout/vList5"/>
-    <dgm:cxn modelId="{EA498CF5-FA50-41C3-B007-FDE86619E6CB}" type="presOf" srcId="{A0D86E6C-2981-48EC-9901-202E4FC182ED}" destId="{1BDABDA8-17BC-4F49-A978-7594BF85AAA9}" srcOrd="0" destOrd="0" presId="urn:microsoft.com/office/officeart/2005/8/layout/vList5"/>
-    <dgm:cxn modelId="{93543B31-7DEB-4094-80D4-455DAA2A730E}" type="presOf" srcId="{976251E2-04A9-4263-8A00-267BDA912C4E}" destId="{11519200-9EA7-4BCA-9D6E-335E0B132F17}" srcOrd="0" destOrd="0" presId="urn:microsoft.com/office/officeart/2005/8/layout/vList5"/>
+    <dgm:cxn modelId="{E24D0205-EDE4-4323-955E-44CC20046D63}" type="presOf" srcId="{72C4FAF0-CC1D-463A-A299-AB5B2AAA164F}" destId="{68B9775C-ADEC-4AF1-9A60-DC6B4485FCF4}" srcOrd="0" destOrd="0" presId="urn:microsoft.com/office/officeart/2005/8/layout/vList5"/>
+    <dgm:cxn modelId="{4BEAA86C-F58A-4557-8189-33DE6E42ED1B}" type="presOf" srcId="{59E6D78C-B749-4637-8124-B9D9652DE9EA}" destId="{18E99E2C-F5E3-4720-A7F5-5DFA5B3FF849}" srcOrd="0" destOrd="0" presId="urn:microsoft.com/office/officeart/2005/8/layout/vList5"/>
     <dgm:cxn modelId="{45DF3F0B-34ED-45E5-84DD-78EAA5444370}" srcId="{21C2E492-0A59-429A-B17F-117F9A9753CB}" destId="{3E91CEC3-91B4-4B7D-8E7C-0BA2B4F96005}" srcOrd="0" destOrd="0" parTransId="{D5995F57-215A-47CA-9CFE-C0B53525D907}" sibTransId="{CBF8D975-4814-4E5C-A51D-CD41BA958BD4}"/>
-    <dgm:cxn modelId="{0D33CD53-D35E-473C-938C-E2A1922CE39F}" type="presOf" srcId="{12F92D7B-E754-4316-9131-54C32AE446B9}" destId="{AE1F33C1-A95C-426D-9E30-F98B65877A15}" srcOrd="0" destOrd="0" presId="urn:microsoft.com/office/officeart/2005/8/layout/vList5"/>
     <dgm:cxn modelId="{DBC1F59C-09A2-4661-8065-3831860A794F}" srcId="{976251E2-04A9-4263-8A00-267BDA912C4E}" destId="{FCF41B2A-3842-466B-B6D8-6F6DC495A848}" srcOrd="10" destOrd="0" parTransId="{10CEF8EF-28FD-4023-993C-0E698E871E0E}" sibTransId="{6BD6C5D1-554D-4A42-9D2B-443940C48746}"/>
-    <dgm:cxn modelId="{F0ED81DE-8DAE-4A7C-BEA0-F12968D12B74}" type="presOf" srcId="{21C2E492-0A59-429A-B17F-117F9A9753CB}" destId="{C86A0D88-C1F9-498C-A780-FCE487647AE3}" srcOrd="0" destOrd="0" presId="urn:microsoft.com/office/officeart/2005/8/layout/vList5"/>
     <dgm:cxn modelId="{0AFC8F06-FDB3-4489-A725-CD2D0A284143}" srcId="{976251E2-04A9-4263-8A00-267BDA912C4E}" destId="{40A57BD4-23C9-45F6-B7B8-D100D70A2AC3}" srcOrd="7" destOrd="0" parTransId="{F0C64919-5D6F-4F87-9366-AED8B2888A55}" sibTransId="{23542288-C76B-463D-970A-8388FF7DCC05}"/>
-    <dgm:cxn modelId="{618887D5-02D4-47DA-8CD4-7530AEBFE1B2}" type="presOf" srcId="{AF883CB8-8AFA-42BA-AD15-20440DE2E7A4}" destId="{28FAAE43-F607-4542-A198-881D7EEEBE2B}" srcOrd="0" destOrd="0" presId="urn:microsoft.com/office/officeart/2005/8/layout/vList5"/>
+    <dgm:cxn modelId="{84107D1D-3731-42B4-A65A-BAC2EDF2B81B}" type="presOf" srcId="{12F92D7B-E754-4316-9131-54C32AE446B9}" destId="{AE1F33C1-A95C-426D-9E30-F98B65877A15}" srcOrd="0" destOrd="0" presId="urn:microsoft.com/office/officeart/2005/8/layout/vList5"/>
+    <dgm:cxn modelId="{69BB5E7B-1138-4F30-845A-022C3A7FC3F0}" type="presOf" srcId="{40A57BD4-23C9-45F6-B7B8-D100D70A2AC3}" destId="{CFD8AAAB-5C1C-49FB-9793-8A735C3E224D}" srcOrd="0" destOrd="0" presId="urn:microsoft.com/office/officeart/2005/8/layout/vList5"/>
     <dgm:cxn modelId="{8867DA3A-10CA-4526-8287-06681AC9FA0E}" srcId="{976251E2-04A9-4263-8A00-267BDA912C4E}" destId="{12F92D7B-E754-4316-9131-54C32AE446B9}" srcOrd="1" destOrd="0" parTransId="{2A17239B-DEB5-4AE7-BCE0-6071575E08E8}" sibTransId="{4651F23C-E303-4040-A456-7A92D48CD255}"/>
-    <dgm:cxn modelId="{F8EB9E71-2B67-46B7-A31C-B6F8F4050855}" type="presOf" srcId="{A8F53E3C-573B-4E42-877E-E43D2DDC78AD}" destId="{2D6C104F-6F14-426D-B2D7-696B1DE16699}" srcOrd="0" destOrd="0" presId="urn:microsoft.com/office/officeart/2005/8/layout/vList5"/>
-    <dgm:cxn modelId="{531B7AB8-5B8F-478E-9BCA-7FAEF3A5E25A}" type="presOf" srcId="{B2BA3629-A2D5-4C76-8286-62E4E9AF1C13}" destId="{39BCB55B-1078-42DE-B4A6-BE7851C244FD}" srcOrd="0" destOrd="0" presId="urn:microsoft.com/office/officeart/2005/8/layout/vList5"/>
-    <dgm:cxn modelId="{8E6A908F-A5AC-4591-B2A2-24EB2DC7CC46}" type="presOf" srcId="{6B764548-8FDB-4C2F-ADE2-21DB4F3F1D04}" destId="{DAAB51CD-5F24-493F-90B5-FA1083CA7DF4}" srcOrd="0" destOrd="0" presId="urn:microsoft.com/office/officeart/2005/8/layout/vList5"/>
+    <dgm:cxn modelId="{4FF8FF83-562F-4CC3-A0A2-B9C5815E0FE1}" type="presOf" srcId="{9BCC1A64-3D69-422F-81C2-0DFE6D5C40DB}" destId="{1F4FCBF9-31B5-49E2-B07D-8554B1909E27}" srcOrd="0" destOrd="0" presId="urn:microsoft.com/office/officeart/2005/8/layout/vList5"/>
+    <dgm:cxn modelId="{32BBB3A3-C84F-4F16-834C-3F455D2A1F39}" type="presOf" srcId="{6EDF1A66-8B7C-40A5-832A-FA2F6B99E386}" destId="{3D825DEC-A7D5-4222-8FEA-AE0AA1891CE5}" srcOrd="0" destOrd="0" presId="urn:microsoft.com/office/officeart/2005/8/layout/vList5"/>
+    <dgm:cxn modelId="{6E04F9AC-5D44-4981-98E6-E2B469ACFF5F}" type="presOf" srcId="{606B9183-B2B7-468C-AB3A-B86D1BD0D84F}" destId="{0FFFCC6D-8579-49B1-BF16-3F96A8B8E5AC}" srcOrd="0" destOrd="0" presId="urn:microsoft.com/office/officeart/2005/8/layout/vList5"/>
+    <dgm:cxn modelId="{D528420C-E9E6-4951-97D8-5CE0203F9B2D}" type="presOf" srcId="{A8F53E3C-573B-4E42-877E-E43D2DDC78AD}" destId="{2D6C104F-6F14-426D-B2D7-696B1DE16699}" srcOrd="0" destOrd="0" presId="urn:microsoft.com/office/officeart/2005/8/layout/vList5"/>
     <dgm:cxn modelId="{614D990B-2B53-4C0F-8071-F5E9CA9EB852}" srcId="{976251E2-04A9-4263-8A00-267BDA912C4E}" destId="{55658C84-E387-44B9-99A8-504D27B2D40F}" srcOrd="6" destOrd="0" parTransId="{CDDB50D5-B286-4B63-AE0C-33C444A7BCE7}" sibTransId="{4FE617C6-DEE9-4DE2-B2F6-3FDB4003CA36}"/>
-    <dgm:cxn modelId="{18882262-3D40-4672-ADE2-74F85E6B6AAA}" type="presOf" srcId="{FCF41B2A-3842-466B-B6D8-6F6DC495A848}" destId="{869DE273-415C-4E80-92D2-08079439F516}" srcOrd="0" destOrd="0" presId="urn:microsoft.com/office/officeart/2005/8/layout/vList5"/>
+    <dgm:cxn modelId="{82DE1E5D-F485-4DAC-8812-DF3608D8A209}" type="presOf" srcId="{21C2E492-0A59-429A-B17F-117F9A9753CB}" destId="{C86A0D88-C1F9-498C-A780-FCE487647AE3}" srcOrd="0" destOrd="0" presId="urn:microsoft.com/office/officeart/2005/8/layout/vList5"/>
     <dgm:cxn modelId="{FD41673E-C9AB-45D9-A171-ECFE8C93DB3F}" srcId="{D2B5F688-E694-4F60-84F2-AF3862C34934}" destId="{6EDF1A66-8B7C-40A5-832A-FA2F6B99E386}" srcOrd="0" destOrd="0" parTransId="{6E86D7EF-5779-4F4F-8E7B-2224FDC37FAB}" sibTransId="{BB2D9214-7170-4A66-8758-702AC5A83D0E}"/>
+    <dgm:cxn modelId="{B9CCF8EF-18B7-4DAF-84F0-845FC7DA081C}" type="presOf" srcId="{3ED04A44-12D6-4525-B6D4-35C6D0453C92}" destId="{22C7FE2A-EBB2-4E58-B759-1DEBFF0F0CF9}" srcOrd="0" destOrd="0" presId="urn:microsoft.com/office/officeart/2005/8/layout/vList5"/>
+    <dgm:cxn modelId="{1C4DBEB6-3AA4-4E66-BDC7-77967DDE1A25}" type="presOf" srcId="{D2B5F688-E694-4F60-84F2-AF3862C34934}" destId="{E8C81914-2867-4B58-ACFB-3BFC5D53DF74}" srcOrd="0" destOrd="0" presId="urn:microsoft.com/office/officeart/2005/8/layout/vList5"/>
     <dgm:cxn modelId="{CAC4EE56-AA97-46BD-830D-C4EA12F1A513}" srcId="{FC07AFFD-0C07-4A95-B0FA-CD27BA0D85AB}" destId="{3ED04A44-12D6-4525-B6D4-35C6D0453C92}" srcOrd="0" destOrd="0" parTransId="{51BB93DF-4A69-4747-80C7-46F23887C60F}" sibTransId="{4A92D8E8-2D74-413A-9FFF-16BF0668B4A8}"/>
-    <dgm:cxn modelId="{43ECAB35-1735-43F2-92A2-F2D7B271A534}" type="presOf" srcId="{3E91CEC3-91B4-4B7D-8E7C-0BA2B4F96005}" destId="{FD9C0B90-73B4-4C24-A8CC-975CFFD7537B}" srcOrd="0" destOrd="0" presId="urn:microsoft.com/office/officeart/2005/8/layout/vList5"/>
+    <dgm:cxn modelId="{D062CA7B-47E9-432D-BB5F-F07E6E664C59}" type="presOf" srcId="{3C32B176-43C4-4F12-9B0E-3F82F5B774B5}" destId="{01AF2D0A-87C1-4EAE-B995-6C6A5B93CB02}" srcOrd="0" destOrd="0" presId="urn:microsoft.com/office/officeart/2005/8/layout/vList5"/>
+    <dgm:cxn modelId="{3C37334B-8884-4815-B91C-34DEE24020A1}" type="presOf" srcId="{3E91CEC3-91B4-4B7D-8E7C-0BA2B4F96005}" destId="{FD9C0B90-73B4-4C24-A8CC-975CFFD7537B}" srcOrd="0" destOrd="0" presId="urn:microsoft.com/office/officeart/2005/8/layout/vList5"/>
+    <dgm:cxn modelId="{DF84F557-F90E-40B5-A953-1E916F540823}" type="presOf" srcId="{AF883CB8-8AFA-42BA-AD15-20440DE2E7A4}" destId="{28FAAE43-F607-4542-A198-881D7EEEBE2B}" srcOrd="0" destOrd="0" presId="urn:microsoft.com/office/officeart/2005/8/layout/vList5"/>
     <dgm:cxn modelId="{568D8CC8-CDCF-4B3C-8F66-EF36DEA77E64}" srcId="{976251E2-04A9-4263-8A00-267BDA912C4E}" destId="{D2B5F688-E694-4F60-84F2-AF3862C34934}" srcOrd="4" destOrd="0" parTransId="{AF2ACD58-FF41-435E-8233-D9653E6BCE9C}" sibTransId="{56D73F4D-A014-41D2-87B3-EE0A169100BD}"/>
-    <dgm:cxn modelId="{DEFFCD11-1466-4F09-887F-6206D986419C}" type="presOf" srcId="{6EDF1A66-8B7C-40A5-832A-FA2F6B99E386}" destId="{3D825DEC-A7D5-4222-8FEA-AE0AA1891CE5}" srcOrd="0" destOrd="0" presId="urn:microsoft.com/office/officeart/2005/8/layout/vList5"/>
-    <dgm:cxn modelId="{83F4EBE1-F1A6-4188-9610-412E1BD0C987}" type="presOf" srcId="{BCC996C9-1420-4588-A6EA-FC6515C05688}" destId="{5D0B5D6A-DA21-41B0-90E4-8E07C46A9ED5}" srcOrd="0" destOrd="0" presId="urn:microsoft.com/office/officeart/2005/8/layout/vList5"/>
+    <dgm:cxn modelId="{E42ED99F-B44A-4AAF-8F8A-31FB645D98C2}" type="presOf" srcId="{6B764548-8FDB-4C2F-ADE2-21DB4F3F1D04}" destId="{DAAB51CD-5F24-493F-90B5-FA1083CA7DF4}" srcOrd="0" destOrd="0" presId="urn:microsoft.com/office/officeart/2005/8/layout/vList5"/>
     <dgm:cxn modelId="{02FD1774-A27A-49C7-83D7-83F4E92813AE}" srcId="{976251E2-04A9-4263-8A00-267BDA912C4E}" destId="{21C2E492-0A59-429A-B17F-117F9A9753CB}" srcOrd="0" destOrd="0" parTransId="{C3EB1336-FA4C-4A16-B905-DD79E32B677D}" sibTransId="{46BB35AB-F6E8-4DDA-9F87-92BC66A56C02}"/>
-    <dgm:cxn modelId="{272A06FB-6AEE-419E-A4FE-C37CC7EA75BA}" type="presParOf" srcId="{11519200-9EA7-4BCA-9D6E-335E0B132F17}" destId="{EE9F3438-EF6F-44AF-AB10-8D12ADA6ED41}" srcOrd="0" destOrd="0" presId="urn:microsoft.com/office/officeart/2005/8/layout/vList5"/>
-    <dgm:cxn modelId="{06E7A446-692C-4F61-A422-F5A4F6434E11}" type="presParOf" srcId="{EE9F3438-EF6F-44AF-AB10-8D12ADA6ED41}" destId="{C86A0D88-C1F9-498C-A780-FCE487647AE3}" srcOrd="0" destOrd="0" presId="urn:microsoft.com/office/officeart/2005/8/layout/vList5"/>
-    <dgm:cxn modelId="{A0CA0164-9ADF-43D7-B58E-1101897B543F}" type="presParOf" srcId="{EE9F3438-EF6F-44AF-AB10-8D12ADA6ED41}" destId="{FD9C0B90-73B4-4C24-A8CC-975CFFD7537B}" srcOrd="1" destOrd="0" presId="urn:microsoft.com/office/officeart/2005/8/layout/vList5"/>
-    <dgm:cxn modelId="{7F903E7C-637D-4037-88C2-202BE16D136C}" type="presParOf" srcId="{11519200-9EA7-4BCA-9D6E-335E0B132F17}" destId="{4FB2D8F6-4F47-4A0A-85CC-60FB83DB6BBB}" srcOrd="1" destOrd="0" presId="urn:microsoft.com/office/officeart/2005/8/layout/vList5"/>
-    <dgm:cxn modelId="{BB45234F-225D-4C20-8487-E906D64F04B3}" type="presParOf" srcId="{11519200-9EA7-4BCA-9D6E-335E0B132F17}" destId="{82C6F14C-171E-42F2-8F25-3F024D886FD6}" srcOrd="2" destOrd="0" presId="urn:microsoft.com/office/officeart/2005/8/layout/vList5"/>
-    <dgm:cxn modelId="{9AC151C9-C162-4458-BA4F-54F35765B590}" type="presParOf" srcId="{82C6F14C-171E-42F2-8F25-3F024D886FD6}" destId="{AE1F33C1-A95C-426D-9E30-F98B65877A15}" srcOrd="0" destOrd="0" presId="urn:microsoft.com/office/officeart/2005/8/layout/vList5"/>
-    <dgm:cxn modelId="{147A3C35-F8E2-45D1-8EE3-0825F2C4BE09}" type="presParOf" srcId="{82C6F14C-171E-42F2-8F25-3F024D886FD6}" destId="{68B9775C-ADEC-4AF1-9A60-DC6B4485FCF4}" srcOrd="1" destOrd="0" presId="urn:microsoft.com/office/officeart/2005/8/layout/vList5"/>
-    <dgm:cxn modelId="{FA18F1D2-6FA4-472C-A3DC-260F10C7AAAC}" type="presParOf" srcId="{11519200-9EA7-4BCA-9D6E-335E0B132F17}" destId="{DC5BC372-E52D-482F-9B9A-1684A84C34FF}" srcOrd="3" destOrd="0" presId="urn:microsoft.com/office/officeart/2005/8/layout/vList5"/>
-    <dgm:cxn modelId="{3B83D54D-5B71-4949-905F-5D9F147DC3F5}" type="presParOf" srcId="{11519200-9EA7-4BCA-9D6E-335E0B132F17}" destId="{0B9DADBC-706C-43ED-A9BD-E11F40297E12}" srcOrd="4" destOrd="0" presId="urn:microsoft.com/office/officeart/2005/8/layout/vList5"/>
-    <dgm:cxn modelId="{40F9C5FF-4057-4B97-AE68-1E473A581113}" type="presParOf" srcId="{0B9DADBC-706C-43ED-A9BD-E11F40297E12}" destId="{18E99E2C-F5E3-4720-A7F5-5DFA5B3FF849}" srcOrd="0" destOrd="0" presId="urn:microsoft.com/office/officeart/2005/8/layout/vList5"/>
-    <dgm:cxn modelId="{77946E65-5A07-4475-8491-74C395982170}" type="presParOf" srcId="{0B9DADBC-706C-43ED-A9BD-E11F40297E12}" destId="{01AF2D0A-87C1-4EAE-B995-6C6A5B93CB02}" srcOrd="1" destOrd="0" presId="urn:microsoft.com/office/officeart/2005/8/layout/vList5"/>
-    <dgm:cxn modelId="{A0738370-C7CA-4ACF-BEE2-2AD6078B5276}" type="presParOf" srcId="{11519200-9EA7-4BCA-9D6E-335E0B132F17}" destId="{D3328E04-8FEB-4C07-BE38-6495A05B4709}" srcOrd="5" destOrd="0" presId="urn:microsoft.com/office/officeart/2005/8/layout/vList5"/>
-    <dgm:cxn modelId="{F204E67E-EBD2-47DE-9E2D-43D59BBA9019}" type="presParOf" srcId="{11519200-9EA7-4BCA-9D6E-335E0B132F17}" destId="{AFADCB86-1D73-4AFC-B19C-ACB36534F2E6}" srcOrd="6" destOrd="0" presId="urn:microsoft.com/office/officeart/2005/8/layout/vList5"/>
-    <dgm:cxn modelId="{5690259C-659A-4C7B-B110-8236896A4F3F}" type="presParOf" srcId="{AFADCB86-1D73-4AFC-B19C-ACB36534F2E6}" destId="{5D0B5D6A-DA21-41B0-90E4-8E07C46A9ED5}" srcOrd="0" destOrd="0" presId="urn:microsoft.com/office/officeart/2005/8/layout/vList5"/>
-    <dgm:cxn modelId="{A2EB1DC2-B7A9-4956-B983-0B16D20D2358}" type="presParOf" srcId="{AFADCB86-1D73-4AFC-B19C-ACB36534F2E6}" destId="{0FFFCC6D-8579-49B1-BF16-3F96A8B8E5AC}" srcOrd="1" destOrd="0" presId="urn:microsoft.com/office/officeart/2005/8/layout/vList5"/>
-    <dgm:cxn modelId="{6DF2448F-F039-4432-B15A-5EC4EE830521}" type="presParOf" srcId="{11519200-9EA7-4BCA-9D6E-335E0B132F17}" destId="{E96518AF-08A1-49AB-AD12-69D10711E1EF}" srcOrd="7" destOrd="0" presId="urn:microsoft.com/office/officeart/2005/8/layout/vList5"/>
-    <dgm:cxn modelId="{1CDC96AE-F545-48F5-9BB5-0A8D447472CB}" type="presParOf" srcId="{11519200-9EA7-4BCA-9D6E-335E0B132F17}" destId="{19A91993-CC91-4A20-B6D8-6A170252C79A}" srcOrd="8" destOrd="0" presId="urn:microsoft.com/office/officeart/2005/8/layout/vList5"/>
-    <dgm:cxn modelId="{65761840-8989-43B3-8412-9820883A9437}" type="presParOf" srcId="{19A91993-CC91-4A20-B6D8-6A170252C79A}" destId="{E8C81914-2867-4B58-ACFB-3BFC5D53DF74}" srcOrd="0" destOrd="0" presId="urn:microsoft.com/office/officeart/2005/8/layout/vList5"/>
-    <dgm:cxn modelId="{FFD9018F-BB8A-45C0-8CE5-11C3628743FF}" type="presParOf" srcId="{19A91993-CC91-4A20-B6D8-6A170252C79A}" destId="{3D825DEC-A7D5-4222-8FEA-AE0AA1891CE5}" srcOrd="1" destOrd="0" presId="urn:microsoft.com/office/officeart/2005/8/layout/vList5"/>
-    <dgm:cxn modelId="{976931EC-39A3-459D-B126-38F9D818529B}" type="presParOf" srcId="{11519200-9EA7-4BCA-9D6E-335E0B132F17}" destId="{24046502-6661-489A-BE13-5F16B8D7CCB4}" srcOrd="9" destOrd="0" presId="urn:microsoft.com/office/officeart/2005/8/layout/vList5"/>
-    <dgm:cxn modelId="{725C4C28-3776-407C-9C0F-AFEC3007FB10}" type="presParOf" srcId="{11519200-9EA7-4BCA-9D6E-335E0B132F17}" destId="{78190CC4-CFF8-45AD-8824-E94E02DD18A3}" srcOrd="10" destOrd="0" presId="urn:microsoft.com/office/officeart/2005/8/layout/vList5"/>
-    <dgm:cxn modelId="{6601849F-8D6B-4F6A-8B07-DF0498E14155}" type="presParOf" srcId="{78190CC4-CFF8-45AD-8824-E94E02DD18A3}" destId="{1F4FCBF9-31B5-49E2-B07D-8554B1909E27}" srcOrd="0" destOrd="0" presId="urn:microsoft.com/office/officeart/2005/8/layout/vList5"/>
-    <dgm:cxn modelId="{A711C862-0420-43E1-8C46-5A16771E5367}" type="presParOf" srcId="{78190CC4-CFF8-45AD-8824-E94E02DD18A3}" destId="{1BDABDA8-17BC-4F49-A978-7594BF85AAA9}" srcOrd="1" destOrd="0" presId="urn:microsoft.com/office/officeart/2005/8/layout/vList5"/>
-    <dgm:cxn modelId="{EE4714B6-4754-4D21-9392-982FD15B843C}" type="presParOf" srcId="{11519200-9EA7-4BCA-9D6E-335E0B132F17}" destId="{84A09EBF-D03D-476F-9682-5001709F6E72}" srcOrd="11" destOrd="0" presId="urn:microsoft.com/office/officeart/2005/8/layout/vList5"/>
-    <dgm:cxn modelId="{6F1B29B6-071D-4D07-8871-DFA0678C39F0}" type="presParOf" srcId="{11519200-9EA7-4BCA-9D6E-335E0B132F17}" destId="{5F1E930D-7682-409F-AB64-5794A3EB8679}" srcOrd="12" destOrd="0" presId="urn:microsoft.com/office/officeart/2005/8/layout/vList5"/>
-    <dgm:cxn modelId="{6412E03D-76BD-42E6-9760-A23458AFEDC8}" type="presParOf" srcId="{5F1E930D-7682-409F-AB64-5794A3EB8679}" destId="{CF2CE30B-1588-47E0-913F-3537EEBDC4F1}" srcOrd="0" destOrd="0" presId="urn:microsoft.com/office/officeart/2005/8/layout/vList5"/>
-    <dgm:cxn modelId="{BFB03EFF-8868-4949-BCEE-9616EB6BF570}" type="presParOf" srcId="{5F1E930D-7682-409F-AB64-5794A3EB8679}" destId="{28FAAE43-F607-4542-A198-881D7EEEBE2B}" srcOrd="1" destOrd="0" presId="urn:microsoft.com/office/officeart/2005/8/layout/vList5"/>
-    <dgm:cxn modelId="{6987753A-36F7-4E1E-B2E9-044643EDFFC1}" type="presParOf" srcId="{11519200-9EA7-4BCA-9D6E-335E0B132F17}" destId="{E0AE67B8-D252-45EB-96F8-117E0C28C1D6}" srcOrd="13" destOrd="0" presId="urn:microsoft.com/office/officeart/2005/8/layout/vList5"/>
-    <dgm:cxn modelId="{9886EE68-98E4-4B31-A231-F5F0EC9A7615}" type="presParOf" srcId="{11519200-9EA7-4BCA-9D6E-335E0B132F17}" destId="{15CF8C9B-DCF1-446A-BA90-706F2CFCA4E1}" srcOrd="14" destOrd="0" presId="urn:microsoft.com/office/officeart/2005/8/layout/vList5"/>
-    <dgm:cxn modelId="{60FCB9A3-A81E-428A-BE5A-AE02A537016E}" type="presParOf" srcId="{15CF8C9B-DCF1-446A-BA90-706F2CFCA4E1}" destId="{CFD8AAAB-5C1C-49FB-9793-8A735C3E224D}" srcOrd="0" destOrd="0" presId="urn:microsoft.com/office/officeart/2005/8/layout/vList5"/>
-    <dgm:cxn modelId="{25961467-DAB0-41E2-A81B-9D298F963D5E}" type="presParOf" srcId="{15CF8C9B-DCF1-446A-BA90-706F2CFCA4E1}" destId="{F4B987E3-1756-4C0B-81BC-5D4FD46B4F2A}" srcOrd="1" destOrd="0" presId="urn:microsoft.com/office/officeart/2005/8/layout/vList5"/>
-    <dgm:cxn modelId="{B55E02CA-EEE5-441E-B551-DCE36F044C0A}" type="presParOf" srcId="{11519200-9EA7-4BCA-9D6E-335E0B132F17}" destId="{E8EBF530-4F74-4A6A-B301-3D084EB1FFB8}" srcOrd="15" destOrd="0" presId="urn:microsoft.com/office/officeart/2005/8/layout/vList5"/>
-    <dgm:cxn modelId="{05F677F2-C08E-4F11-A728-0092981C7BD6}" type="presParOf" srcId="{11519200-9EA7-4BCA-9D6E-335E0B132F17}" destId="{E1D8EF97-8851-481B-8F3C-594B2AA875C2}" srcOrd="16" destOrd="0" presId="urn:microsoft.com/office/officeart/2005/8/layout/vList5"/>
-    <dgm:cxn modelId="{7CFE4566-479B-400D-A20C-91748F6530C5}" type="presParOf" srcId="{E1D8EF97-8851-481B-8F3C-594B2AA875C2}" destId="{2D6C104F-6F14-426D-B2D7-696B1DE16699}" srcOrd="0" destOrd="0" presId="urn:microsoft.com/office/officeart/2005/8/layout/vList5"/>
-    <dgm:cxn modelId="{E1F2D1A8-89A5-4985-A928-DF8DE8B00CB7}" type="presParOf" srcId="{E1D8EF97-8851-481B-8F3C-594B2AA875C2}" destId="{39BCB55B-1078-42DE-B4A6-BE7851C244FD}" srcOrd="1" destOrd="0" presId="urn:microsoft.com/office/officeart/2005/8/layout/vList5"/>
-    <dgm:cxn modelId="{1727E6B0-2D37-4708-84FA-70B2BB17FF9D}" type="presParOf" srcId="{11519200-9EA7-4BCA-9D6E-335E0B132F17}" destId="{E1EF61F4-99F3-4A56-8D79-DE24C1F1193E}" srcOrd="17" destOrd="0" presId="urn:microsoft.com/office/officeart/2005/8/layout/vList5"/>
-    <dgm:cxn modelId="{F1453F08-38D2-49F3-8E73-4A82B8EBDC4B}" type="presParOf" srcId="{11519200-9EA7-4BCA-9D6E-335E0B132F17}" destId="{4220F6F5-1B4C-416D-B567-6B57A1752936}" srcOrd="18" destOrd="0" presId="urn:microsoft.com/office/officeart/2005/8/layout/vList5"/>
-    <dgm:cxn modelId="{BA603067-B18C-4313-91A5-5ED25471693F}" type="presParOf" srcId="{4220F6F5-1B4C-416D-B567-6B57A1752936}" destId="{D50E0E09-8F41-4488-9465-03AF43136D05}" srcOrd="0" destOrd="0" presId="urn:microsoft.com/office/officeart/2005/8/layout/vList5"/>
-    <dgm:cxn modelId="{4606627B-DE31-4054-8503-B3601B0C3529}" type="presParOf" srcId="{4220F6F5-1B4C-416D-B567-6B57A1752936}" destId="{22C7FE2A-EBB2-4E58-B759-1DEBFF0F0CF9}" srcOrd="1" destOrd="0" presId="urn:microsoft.com/office/officeart/2005/8/layout/vList5"/>
-    <dgm:cxn modelId="{6738F176-AECE-4B3C-89F8-AD8DEB388631}" type="presParOf" srcId="{11519200-9EA7-4BCA-9D6E-335E0B132F17}" destId="{0E59C5F7-B881-4193-8BBC-0FC792ED21AD}" srcOrd="19" destOrd="0" presId="urn:microsoft.com/office/officeart/2005/8/layout/vList5"/>
-    <dgm:cxn modelId="{8328DB26-8CE1-4803-BB91-7A894950CF7B}" type="presParOf" srcId="{11519200-9EA7-4BCA-9D6E-335E0B132F17}" destId="{78E34E4D-A63E-4F2F-ADB3-27E78BF3699A}" srcOrd="20" destOrd="0" presId="urn:microsoft.com/office/officeart/2005/8/layout/vList5"/>
-    <dgm:cxn modelId="{6A055025-B092-457E-99C6-446A68D67B4A}" type="presParOf" srcId="{78E34E4D-A63E-4F2F-ADB3-27E78BF3699A}" destId="{869DE273-415C-4E80-92D2-08079439F516}" srcOrd="0" destOrd="0" presId="urn:microsoft.com/office/officeart/2005/8/layout/vList5"/>
-    <dgm:cxn modelId="{A0AE4A04-6561-47A9-992D-7F46AB9EEB0B}" type="presParOf" srcId="{78E34E4D-A63E-4F2F-ADB3-27E78BF3699A}" destId="{DAAB51CD-5F24-493F-90B5-FA1083CA7DF4}" srcOrd="1" destOrd="0" presId="urn:microsoft.com/office/officeart/2005/8/layout/vList5"/>
+    <dgm:cxn modelId="{21249022-2B5D-45C8-92DD-1B9F7AB8C964}" type="presParOf" srcId="{11519200-9EA7-4BCA-9D6E-335E0B132F17}" destId="{EE9F3438-EF6F-44AF-AB10-8D12ADA6ED41}" srcOrd="0" destOrd="0" presId="urn:microsoft.com/office/officeart/2005/8/layout/vList5"/>
+    <dgm:cxn modelId="{9C5B37C5-9EB3-43FF-A2DC-15968EF0A24B}" type="presParOf" srcId="{EE9F3438-EF6F-44AF-AB10-8D12ADA6ED41}" destId="{C86A0D88-C1F9-498C-A780-FCE487647AE3}" srcOrd="0" destOrd="0" presId="urn:microsoft.com/office/officeart/2005/8/layout/vList5"/>
+    <dgm:cxn modelId="{E9DF97B1-356E-412E-9F21-D7BADC8ED2F9}" type="presParOf" srcId="{EE9F3438-EF6F-44AF-AB10-8D12ADA6ED41}" destId="{FD9C0B90-73B4-4C24-A8CC-975CFFD7537B}" srcOrd="1" destOrd="0" presId="urn:microsoft.com/office/officeart/2005/8/layout/vList5"/>
+    <dgm:cxn modelId="{9AC24F8E-24C9-4B7C-9922-921F681F4980}" type="presParOf" srcId="{11519200-9EA7-4BCA-9D6E-335E0B132F17}" destId="{4FB2D8F6-4F47-4A0A-85CC-60FB83DB6BBB}" srcOrd="1" destOrd="0" presId="urn:microsoft.com/office/officeart/2005/8/layout/vList5"/>
+    <dgm:cxn modelId="{A1E7548E-65B2-4BFC-946A-DF6F339F7A9C}" type="presParOf" srcId="{11519200-9EA7-4BCA-9D6E-335E0B132F17}" destId="{82C6F14C-171E-42F2-8F25-3F024D886FD6}" srcOrd="2" destOrd="0" presId="urn:microsoft.com/office/officeart/2005/8/layout/vList5"/>
+    <dgm:cxn modelId="{2221AC06-F811-4D42-BE9F-4CA77D47CD7A}" type="presParOf" srcId="{82C6F14C-171E-42F2-8F25-3F024D886FD6}" destId="{AE1F33C1-A95C-426D-9E30-F98B65877A15}" srcOrd="0" destOrd="0" presId="urn:microsoft.com/office/officeart/2005/8/layout/vList5"/>
+    <dgm:cxn modelId="{893A655A-22F3-48E6-A2AB-329F09701FA4}" type="presParOf" srcId="{82C6F14C-171E-42F2-8F25-3F024D886FD6}" destId="{68B9775C-ADEC-4AF1-9A60-DC6B4485FCF4}" srcOrd="1" destOrd="0" presId="urn:microsoft.com/office/officeart/2005/8/layout/vList5"/>
+    <dgm:cxn modelId="{8D544F8D-67D8-4D8D-9D9F-5D9405312B08}" type="presParOf" srcId="{11519200-9EA7-4BCA-9D6E-335E0B132F17}" destId="{DC5BC372-E52D-482F-9B9A-1684A84C34FF}" srcOrd="3" destOrd="0" presId="urn:microsoft.com/office/officeart/2005/8/layout/vList5"/>
+    <dgm:cxn modelId="{CEA8D395-1236-4EEC-BA8A-3A1FD9FD7F3E}" type="presParOf" srcId="{11519200-9EA7-4BCA-9D6E-335E0B132F17}" destId="{0B9DADBC-706C-43ED-A9BD-E11F40297E12}" srcOrd="4" destOrd="0" presId="urn:microsoft.com/office/officeart/2005/8/layout/vList5"/>
+    <dgm:cxn modelId="{F59A7D7D-D611-4C6C-93F0-ACF0874CE9AE}" type="presParOf" srcId="{0B9DADBC-706C-43ED-A9BD-E11F40297E12}" destId="{18E99E2C-F5E3-4720-A7F5-5DFA5B3FF849}" srcOrd="0" destOrd="0" presId="urn:microsoft.com/office/officeart/2005/8/layout/vList5"/>
+    <dgm:cxn modelId="{489E3844-3DA8-40A4-8F81-6D825C35A591}" type="presParOf" srcId="{0B9DADBC-706C-43ED-A9BD-E11F40297E12}" destId="{01AF2D0A-87C1-4EAE-B995-6C6A5B93CB02}" srcOrd="1" destOrd="0" presId="urn:microsoft.com/office/officeart/2005/8/layout/vList5"/>
+    <dgm:cxn modelId="{12210FE0-4AC8-4097-BA63-F599C2104B2D}" type="presParOf" srcId="{11519200-9EA7-4BCA-9D6E-335E0B132F17}" destId="{D3328E04-8FEB-4C07-BE38-6495A05B4709}" srcOrd="5" destOrd="0" presId="urn:microsoft.com/office/officeart/2005/8/layout/vList5"/>
+    <dgm:cxn modelId="{47818820-05DB-463B-9F6B-31B6EF574A14}" type="presParOf" srcId="{11519200-9EA7-4BCA-9D6E-335E0B132F17}" destId="{AFADCB86-1D73-4AFC-B19C-ACB36534F2E6}" srcOrd="6" destOrd="0" presId="urn:microsoft.com/office/officeart/2005/8/layout/vList5"/>
+    <dgm:cxn modelId="{CF4CC2A0-101D-42C6-A3C2-BFC4F13EDC10}" type="presParOf" srcId="{AFADCB86-1D73-4AFC-B19C-ACB36534F2E6}" destId="{5D0B5D6A-DA21-41B0-90E4-8E07C46A9ED5}" srcOrd="0" destOrd="0" presId="urn:microsoft.com/office/officeart/2005/8/layout/vList5"/>
+    <dgm:cxn modelId="{98231ED3-8119-479A-B85B-900D93D867A7}" type="presParOf" srcId="{AFADCB86-1D73-4AFC-B19C-ACB36534F2E6}" destId="{0FFFCC6D-8579-49B1-BF16-3F96A8B8E5AC}" srcOrd="1" destOrd="0" presId="urn:microsoft.com/office/officeart/2005/8/layout/vList5"/>
+    <dgm:cxn modelId="{3548EC42-EC3A-450D-B18C-1E43FC34E1DA}" type="presParOf" srcId="{11519200-9EA7-4BCA-9D6E-335E0B132F17}" destId="{E96518AF-08A1-49AB-AD12-69D10711E1EF}" srcOrd="7" destOrd="0" presId="urn:microsoft.com/office/officeart/2005/8/layout/vList5"/>
+    <dgm:cxn modelId="{0DFB9091-A660-4DED-BD30-185570929257}" type="presParOf" srcId="{11519200-9EA7-4BCA-9D6E-335E0B132F17}" destId="{19A91993-CC91-4A20-B6D8-6A170252C79A}" srcOrd="8" destOrd="0" presId="urn:microsoft.com/office/officeart/2005/8/layout/vList5"/>
+    <dgm:cxn modelId="{4639F229-82C0-4974-88FF-6BDB5EEE5759}" type="presParOf" srcId="{19A91993-CC91-4A20-B6D8-6A170252C79A}" destId="{E8C81914-2867-4B58-ACFB-3BFC5D53DF74}" srcOrd="0" destOrd="0" presId="urn:microsoft.com/office/officeart/2005/8/layout/vList5"/>
+    <dgm:cxn modelId="{00F40607-232F-4A5F-B956-5EC780D5BD05}" type="presParOf" srcId="{19A91993-CC91-4A20-B6D8-6A170252C79A}" destId="{3D825DEC-A7D5-4222-8FEA-AE0AA1891CE5}" srcOrd="1" destOrd="0" presId="urn:microsoft.com/office/officeart/2005/8/layout/vList5"/>
+    <dgm:cxn modelId="{FB870CA9-D5C0-4F81-B1E7-F8DA3AB9B20B}" type="presParOf" srcId="{11519200-9EA7-4BCA-9D6E-335E0B132F17}" destId="{24046502-6661-489A-BE13-5F16B8D7CCB4}" srcOrd="9" destOrd="0" presId="urn:microsoft.com/office/officeart/2005/8/layout/vList5"/>
+    <dgm:cxn modelId="{81DEA29C-AB15-4381-9C87-D115189AC355}" type="presParOf" srcId="{11519200-9EA7-4BCA-9D6E-335E0B132F17}" destId="{78190CC4-CFF8-45AD-8824-E94E02DD18A3}" srcOrd="10" destOrd="0" presId="urn:microsoft.com/office/officeart/2005/8/layout/vList5"/>
+    <dgm:cxn modelId="{07E42859-1736-481F-80CD-103877935C12}" type="presParOf" srcId="{78190CC4-CFF8-45AD-8824-E94E02DD18A3}" destId="{1F4FCBF9-31B5-49E2-B07D-8554B1909E27}" srcOrd="0" destOrd="0" presId="urn:microsoft.com/office/officeart/2005/8/layout/vList5"/>
+    <dgm:cxn modelId="{A3D76C66-3150-4A56-97C6-C664291467A5}" type="presParOf" srcId="{78190CC4-CFF8-45AD-8824-E94E02DD18A3}" destId="{1BDABDA8-17BC-4F49-A978-7594BF85AAA9}" srcOrd="1" destOrd="0" presId="urn:microsoft.com/office/officeart/2005/8/layout/vList5"/>
+    <dgm:cxn modelId="{D41EA15B-B6BC-4E95-B17E-D93734020524}" type="presParOf" srcId="{11519200-9EA7-4BCA-9D6E-335E0B132F17}" destId="{84A09EBF-D03D-476F-9682-5001709F6E72}" srcOrd="11" destOrd="0" presId="urn:microsoft.com/office/officeart/2005/8/layout/vList5"/>
+    <dgm:cxn modelId="{88822361-8131-49EB-BF6B-C32BD03981C0}" type="presParOf" srcId="{11519200-9EA7-4BCA-9D6E-335E0B132F17}" destId="{5F1E930D-7682-409F-AB64-5794A3EB8679}" srcOrd="12" destOrd="0" presId="urn:microsoft.com/office/officeart/2005/8/layout/vList5"/>
+    <dgm:cxn modelId="{D1BC2688-9EF3-4A9E-9107-B140BA4B6855}" type="presParOf" srcId="{5F1E930D-7682-409F-AB64-5794A3EB8679}" destId="{CF2CE30B-1588-47E0-913F-3537EEBDC4F1}" srcOrd="0" destOrd="0" presId="urn:microsoft.com/office/officeart/2005/8/layout/vList5"/>
+    <dgm:cxn modelId="{0F38D619-8D39-4D47-92ED-B77D78C19FCC}" type="presParOf" srcId="{5F1E930D-7682-409F-AB64-5794A3EB8679}" destId="{28FAAE43-F607-4542-A198-881D7EEEBE2B}" srcOrd="1" destOrd="0" presId="urn:microsoft.com/office/officeart/2005/8/layout/vList5"/>
+    <dgm:cxn modelId="{7DBFC684-70AF-4F1A-A1E3-F28236E726CD}" type="presParOf" srcId="{11519200-9EA7-4BCA-9D6E-335E0B132F17}" destId="{E0AE67B8-D252-45EB-96F8-117E0C28C1D6}" srcOrd="13" destOrd="0" presId="urn:microsoft.com/office/officeart/2005/8/layout/vList5"/>
+    <dgm:cxn modelId="{AAAED856-5A76-4F07-94AB-CF2AEA60C838}" type="presParOf" srcId="{11519200-9EA7-4BCA-9D6E-335E0B132F17}" destId="{15CF8C9B-DCF1-446A-BA90-706F2CFCA4E1}" srcOrd="14" destOrd="0" presId="urn:microsoft.com/office/officeart/2005/8/layout/vList5"/>
+    <dgm:cxn modelId="{C636FF24-CC88-4873-949D-D13F1D9725B0}" type="presParOf" srcId="{15CF8C9B-DCF1-446A-BA90-706F2CFCA4E1}" destId="{CFD8AAAB-5C1C-49FB-9793-8A735C3E224D}" srcOrd="0" destOrd="0" presId="urn:microsoft.com/office/officeart/2005/8/layout/vList5"/>
+    <dgm:cxn modelId="{EA517F57-CBE5-4302-92B8-5B64F5FA21F9}" type="presParOf" srcId="{15CF8C9B-DCF1-446A-BA90-706F2CFCA4E1}" destId="{F4B987E3-1756-4C0B-81BC-5D4FD46B4F2A}" srcOrd="1" destOrd="0" presId="urn:microsoft.com/office/officeart/2005/8/layout/vList5"/>
+    <dgm:cxn modelId="{2638A33E-24DD-42C0-8CFF-2F1B4AC8ECE3}" type="presParOf" srcId="{11519200-9EA7-4BCA-9D6E-335E0B132F17}" destId="{E8EBF530-4F74-4A6A-B301-3D084EB1FFB8}" srcOrd="15" destOrd="0" presId="urn:microsoft.com/office/officeart/2005/8/layout/vList5"/>
+    <dgm:cxn modelId="{DFEAFEA0-7AB6-4948-8D65-21748FE01F9B}" type="presParOf" srcId="{11519200-9EA7-4BCA-9D6E-335E0B132F17}" destId="{E1D8EF97-8851-481B-8F3C-594B2AA875C2}" srcOrd="16" destOrd="0" presId="urn:microsoft.com/office/officeart/2005/8/layout/vList5"/>
+    <dgm:cxn modelId="{33599BD8-8D55-492B-AC24-EBB2F7455D65}" type="presParOf" srcId="{E1D8EF97-8851-481B-8F3C-594B2AA875C2}" destId="{2D6C104F-6F14-426D-B2D7-696B1DE16699}" srcOrd="0" destOrd="0" presId="urn:microsoft.com/office/officeart/2005/8/layout/vList5"/>
+    <dgm:cxn modelId="{2844E165-F3FF-481C-9E60-043B751BAB26}" type="presParOf" srcId="{E1D8EF97-8851-481B-8F3C-594B2AA875C2}" destId="{39BCB55B-1078-42DE-B4A6-BE7851C244FD}" srcOrd="1" destOrd="0" presId="urn:microsoft.com/office/officeart/2005/8/layout/vList5"/>
+    <dgm:cxn modelId="{95DE90A8-BC87-412A-8A06-869053D0E14C}" type="presParOf" srcId="{11519200-9EA7-4BCA-9D6E-335E0B132F17}" destId="{E1EF61F4-99F3-4A56-8D79-DE24C1F1193E}" srcOrd="17" destOrd="0" presId="urn:microsoft.com/office/officeart/2005/8/layout/vList5"/>
+    <dgm:cxn modelId="{602D3415-E842-4D73-B747-E8967AD6AFA8}" type="presParOf" srcId="{11519200-9EA7-4BCA-9D6E-335E0B132F17}" destId="{4220F6F5-1B4C-416D-B567-6B57A1752936}" srcOrd="18" destOrd="0" presId="urn:microsoft.com/office/officeart/2005/8/layout/vList5"/>
+    <dgm:cxn modelId="{11C9515E-4335-4E62-8AEA-BEEFB044F5DE}" type="presParOf" srcId="{4220F6F5-1B4C-416D-B567-6B57A1752936}" destId="{D50E0E09-8F41-4488-9465-03AF43136D05}" srcOrd="0" destOrd="0" presId="urn:microsoft.com/office/officeart/2005/8/layout/vList5"/>
+    <dgm:cxn modelId="{43ECAF45-96AB-4685-962D-283929F8D2DD}" type="presParOf" srcId="{4220F6F5-1B4C-416D-B567-6B57A1752936}" destId="{22C7FE2A-EBB2-4E58-B759-1DEBFF0F0CF9}" srcOrd="1" destOrd="0" presId="urn:microsoft.com/office/officeart/2005/8/layout/vList5"/>
+    <dgm:cxn modelId="{54E75115-BE62-4BCF-9548-41367469FA61}" type="presParOf" srcId="{11519200-9EA7-4BCA-9D6E-335E0B132F17}" destId="{0E59C5F7-B881-4193-8BBC-0FC792ED21AD}" srcOrd="19" destOrd="0" presId="urn:microsoft.com/office/officeart/2005/8/layout/vList5"/>
+    <dgm:cxn modelId="{17A35D8F-D172-4869-B091-47DF81F422FE}" type="presParOf" srcId="{11519200-9EA7-4BCA-9D6E-335E0B132F17}" destId="{78E34E4D-A63E-4F2F-ADB3-27E78BF3699A}" srcOrd="20" destOrd="0" presId="urn:microsoft.com/office/officeart/2005/8/layout/vList5"/>
+    <dgm:cxn modelId="{83DA788A-6AB7-4DF7-89AA-1CFE0FDEEE8C}" type="presParOf" srcId="{78E34E4D-A63E-4F2F-ADB3-27E78BF3699A}" destId="{869DE273-415C-4E80-92D2-08079439F516}" srcOrd="0" destOrd="0" presId="urn:microsoft.com/office/officeart/2005/8/layout/vList5"/>
+    <dgm:cxn modelId="{4A25D41B-8672-4A6B-A64B-CBA9447E0945}" type="presParOf" srcId="{78E34E4D-A63E-4F2F-ADB3-27E78BF3699A}" destId="{DAAB51CD-5F24-493F-90B5-FA1083CA7DF4}" srcOrd="1" destOrd="0" presId="urn:microsoft.com/office/officeart/2005/8/layout/vList5"/>
   </dgm:cxnLst>
   <dgm:bg/>
   <dgm:whole/>
@@ -52162,42 +52185,6 @@
         </a:p>
       </dgm:t>
     </dgm:pt>
-    <dgm:pt modelId="{98E4117B-7BFD-4D90-B0F1-E71D3248F23E}">
-      <dgm:prSet/>
-      <dgm:spPr/>
-      <dgm:t>
-        <a:bodyPr/>
-        <a:lstStyle/>
-        <a:p>
-          <a:r>
-            <a:rPr lang="es-AR"/>
-            <a:t>Cruce de Funcionalidades</a:t>
-          </a:r>
-        </a:p>
-      </dgm:t>
-    </dgm:pt>
-    <dgm:pt modelId="{87AC965C-4CAE-4ED9-B5CC-5BCEF979172D}" type="parTrans" cxnId="{C28A9507-BDA2-44CA-B2B8-7D0F0CC4BDE3}">
-      <dgm:prSet/>
-      <dgm:spPr/>
-      <dgm:t>
-        <a:bodyPr/>
-        <a:lstStyle/>
-        <a:p>
-          <a:endParaRPr lang="es-AR"/>
-        </a:p>
-      </dgm:t>
-    </dgm:pt>
-    <dgm:pt modelId="{1C82D627-94A0-4A9F-9493-7F9F57BC2940}" type="sibTrans" cxnId="{C28A9507-BDA2-44CA-B2B8-7D0F0CC4BDE3}">
-      <dgm:prSet/>
-      <dgm:spPr/>
-      <dgm:t>
-        <a:bodyPr/>
-        <a:lstStyle/>
-        <a:p>
-          <a:endParaRPr lang="es-AR"/>
-        </a:p>
-      </dgm:t>
-    </dgm:pt>
     <dgm:pt modelId="{0E027013-B11C-427F-AAA1-7DFF12DC3791}" type="pres">
       <dgm:prSet presAssocID="{261822AC-45CC-41E9-BC8C-56AE2CBDE593}" presName="composite" presStyleCnt="0">
         <dgm:presLayoutVars>
@@ -52224,7 +52211,7 @@
       <dgm:spPr/>
     </dgm:pt>
     <dgm:pt modelId="{82FD0BAD-4696-474C-887B-63012598020C}" type="pres">
-      <dgm:prSet presAssocID="{D2651DC4-D6B8-4B4B-877C-CBDE3A34FEBA}" presName="centerShape" presStyleLbl="vennNode1" presStyleIdx="0" presStyleCnt="6" custScaleX="77863" custScaleY="80857"/>
+      <dgm:prSet presAssocID="{D2651DC4-D6B8-4B4B-877C-CBDE3A34FEBA}" presName="centerShape" presStyleLbl="vennNode1" presStyleIdx="0" presStyleCnt="5" custScaleX="77863" custScaleY="80857"/>
       <dgm:spPr/>
       <dgm:t>
         <a:bodyPr/>
@@ -52235,7 +52222,7 @@
       </dgm:t>
     </dgm:pt>
     <dgm:pt modelId="{4EEA56F8-062C-4D91-8CCA-96F55CA8AF48}" type="pres">
-      <dgm:prSet presAssocID="{3657DA42-5C87-4ED8-8A2A-3E3A3278543D}" presName="node" presStyleLbl="vennNode1" presStyleIdx="1" presStyleCnt="6" custScaleX="135912" custScaleY="132318">
+      <dgm:prSet presAssocID="{3657DA42-5C87-4ED8-8A2A-3E3A3278543D}" presName="node" presStyleLbl="vennNode1" presStyleIdx="1" presStyleCnt="5" custScaleX="135912" custScaleY="132318">
         <dgm:presLayoutVars>
           <dgm:bulletEnabled val="1"/>
         </dgm:presLayoutVars>
@@ -52250,7 +52237,7 @@
       </dgm:t>
     </dgm:pt>
     <dgm:pt modelId="{376108C7-AF89-4832-B217-7BD221C1880A}" type="pres">
-      <dgm:prSet presAssocID="{B0895E9C-839A-45AA-AD0B-4B066C25628A}" presName="node" presStyleLbl="vennNode1" presStyleIdx="2" presStyleCnt="6" custScaleX="135912" custScaleY="132318">
+      <dgm:prSet presAssocID="{B0895E9C-839A-45AA-AD0B-4B066C25628A}" presName="node" presStyleLbl="vennNode1" presStyleIdx="2" presStyleCnt="5" custScaleX="135912" custScaleY="132318">
         <dgm:presLayoutVars>
           <dgm:bulletEnabled val="1"/>
         </dgm:presLayoutVars>
@@ -52265,7 +52252,7 @@
       </dgm:t>
     </dgm:pt>
     <dgm:pt modelId="{1D34265E-C0D0-4165-BC34-CA7DDE3C6859}" type="pres">
-      <dgm:prSet presAssocID="{E10D6CB9-25BB-4F58-9ADD-F10D82759ECE}" presName="node" presStyleLbl="vennNode1" presStyleIdx="3" presStyleCnt="6" custScaleX="135912" custScaleY="132318">
+      <dgm:prSet presAssocID="{E10D6CB9-25BB-4F58-9ADD-F10D82759ECE}" presName="node" presStyleLbl="vennNode1" presStyleIdx="3" presStyleCnt="5" custScaleX="135912" custScaleY="132318">
         <dgm:presLayoutVars>
           <dgm:bulletEnabled val="1"/>
         </dgm:presLayoutVars>
@@ -52280,7 +52267,7 @@
       </dgm:t>
     </dgm:pt>
     <dgm:pt modelId="{566FA6A0-2344-4665-9474-CB3E2FCD05A7}" type="pres">
-      <dgm:prSet presAssocID="{72F27833-F552-4ABF-A76F-683DA387EFD5}" presName="node" presStyleLbl="vennNode1" presStyleIdx="4" presStyleCnt="6" custScaleX="135912" custScaleY="132318">
+      <dgm:prSet presAssocID="{72F27833-F552-4ABF-A76F-683DA387EFD5}" presName="node" presStyleLbl="vennNode1" presStyleIdx="4" presStyleCnt="5" custScaleX="135912" custScaleY="132318">
         <dgm:presLayoutVars>
           <dgm:bulletEnabled val="1"/>
         </dgm:presLayoutVars>
@@ -52294,43 +52281,25 @@
         </a:p>
       </dgm:t>
     </dgm:pt>
-    <dgm:pt modelId="{AC6B7912-ECF1-44D0-B51E-2343557C20BD}" type="pres">
-      <dgm:prSet presAssocID="{98E4117B-7BFD-4D90-B0F1-E71D3248F23E}" presName="node" presStyleLbl="vennNode1" presStyleIdx="5" presStyleCnt="6" custScaleX="127633" custScaleY="123901">
-        <dgm:presLayoutVars>
-          <dgm:bulletEnabled val="1"/>
-        </dgm:presLayoutVars>
-      </dgm:prSet>
-      <dgm:spPr/>
-      <dgm:t>
-        <a:bodyPr/>
-        <a:lstStyle/>
-        <a:p>
-          <a:endParaRPr lang="es-AR"/>
-        </a:p>
-      </dgm:t>
-    </dgm:pt>
   </dgm:ptLst>
   <dgm:cxnLst>
+    <dgm:cxn modelId="{8FC573E7-2A83-4FB9-A188-D9D59E81F71E}" type="presOf" srcId="{3657DA42-5C87-4ED8-8A2A-3E3A3278543D}" destId="{4EEA56F8-062C-4D91-8CCA-96F55CA8AF48}" srcOrd="0" destOrd="0" presId="urn:microsoft.com/office/officeart/2005/8/layout/radial3"/>
+    <dgm:cxn modelId="{E5F42207-BAF0-4099-A43B-95DCDFBCC9DC}" type="presOf" srcId="{261822AC-45CC-41E9-BC8C-56AE2CBDE593}" destId="{0E027013-B11C-427F-AAA1-7DFF12DC3791}" srcOrd="0" destOrd="0" presId="urn:microsoft.com/office/officeart/2005/8/layout/radial3"/>
     <dgm:cxn modelId="{88766222-D1CD-4E24-A587-ACF5B3467777}" srcId="{D2651DC4-D6B8-4B4B-877C-CBDE3A34FEBA}" destId="{3657DA42-5C87-4ED8-8A2A-3E3A3278543D}" srcOrd="0" destOrd="0" parTransId="{54A8B347-847A-462A-887D-9C37F4CA49E6}" sibTransId="{22F84CED-E204-41EB-97F1-6CF5B7BBF291}"/>
     <dgm:cxn modelId="{EDEAF5D7-9F81-4D44-B0CD-8FC9844A6797}" srcId="{D2651DC4-D6B8-4B4B-877C-CBDE3A34FEBA}" destId="{72F27833-F552-4ABF-A76F-683DA387EFD5}" srcOrd="3" destOrd="0" parTransId="{98FF8F32-55B1-4169-8C6F-C2751FB9D592}" sibTransId="{F77C8595-DCE8-42E2-AB77-C4D630EE0821}"/>
     <dgm:cxn modelId="{1D19AD29-2AA0-4145-A9E6-2B9B6C286283}" srcId="{D2651DC4-D6B8-4B4B-877C-CBDE3A34FEBA}" destId="{B0895E9C-839A-45AA-AD0B-4B066C25628A}" srcOrd="1" destOrd="0" parTransId="{7A44A600-B111-4DB1-8CF4-1B20C3E34048}" sibTransId="{25D132DA-21ED-4D56-864F-12A68AC6FE18}"/>
     <dgm:cxn modelId="{E223F087-3FC2-4A53-9534-3D899494105C}" srcId="{D2651DC4-D6B8-4B4B-877C-CBDE3A34FEBA}" destId="{E10D6CB9-25BB-4F58-9ADD-F10D82759ECE}" srcOrd="2" destOrd="0" parTransId="{086BE9CC-1322-4A14-B355-DE318D8A2803}" sibTransId="{37EC2BD1-5095-4E31-BB44-4C29E6698B65}"/>
-    <dgm:cxn modelId="{377975E8-3096-4746-A329-F7CAD8188524}" type="presOf" srcId="{E10D6CB9-25BB-4F58-9ADD-F10D82759ECE}" destId="{1D34265E-C0D0-4165-BC34-CA7DDE3C6859}" srcOrd="0" destOrd="0" presId="urn:microsoft.com/office/officeart/2005/8/layout/radial3"/>
-    <dgm:cxn modelId="{9502FAB9-4411-42C8-80E9-5AEF562E9493}" type="presOf" srcId="{72F27833-F552-4ABF-A76F-683DA387EFD5}" destId="{566FA6A0-2344-4665-9474-CB3E2FCD05A7}" srcOrd="0" destOrd="0" presId="urn:microsoft.com/office/officeart/2005/8/layout/radial3"/>
-    <dgm:cxn modelId="{C28A9507-BDA2-44CA-B2B8-7D0F0CC4BDE3}" srcId="{D2651DC4-D6B8-4B4B-877C-CBDE3A34FEBA}" destId="{98E4117B-7BFD-4D90-B0F1-E71D3248F23E}" srcOrd="4" destOrd="0" parTransId="{87AC965C-4CAE-4ED9-B5CC-5BCEF979172D}" sibTransId="{1C82D627-94A0-4A9F-9493-7F9F57BC2940}"/>
-    <dgm:cxn modelId="{8DD99553-46BC-4440-A98D-93C886A32B0C}" type="presOf" srcId="{B0895E9C-839A-45AA-AD0B-4B066C25628A}" destId="{376108C7-AF89-4832-B217-7BD221C1880A}" srcOrd="0" destOrd="0" presId="urn:microsoft.com/office/officeart/2005/8/layout/radial3"/>
-    <dgm:cxn modelId="{50E1079C-63D1-4EBD-96F6-4624A0159921}" type="presOf" srcId="{3657DA42-5C87-4ED8-8A2A-3E3A3278543D}" destId="{4EEA56F8-062C-4D91-8CCA-96F55CA8AF48}" srcOrd="0" destOrd="0" presId="urn:microsoft.com/office/officeart/2005/8/layout/radial3"/>
-    <dgm:cxn modelId="{10C9DDF2-7A48-47C3-AE0D-E5445811CF56}" type="presOf" srcId="{261822AC-45CC-41E9-BC8C-56AE2CBDE593}" destId="{0E027013-B11C-427F-AAA1-7DFF12DC3791}" srcOrd="0" destOrd="0" presId="urn:microsoft.com/office/officeart/2005/8/layout/radial3"/>
-    <dgm:cxn modelId="{F68756FD-E511-49B5-901D-6FA24DD21EA1}" type="presOf" srcId="{98E4117B-7BFD-4D90-B0F1-E71D3248F23E}" destId="{AC6B7912-ECF1-44D0-B51E-2343557C20BD}" srcOrd="0" destOrd="0" presId="urn:microsoft.com/office/officeart/2005/8/layout/radial3"/>
-    <dgm:cxn modelId="{BC85B7A7-1A00-4522-B313-7D7ADE0AECFC}" type="presOf" srcId="{D2651DC4-D6B8-4B4B-877C-CBDE3A34FEBA}" destId="{82FD0BAD-4696-474C-887B-63012598020C}" srcOrd="0" destOrd="0" presId="urn:microsoft.com/office/officeart/2005/8/layout/radial3"/>
+    <dgm:cxn modelId="{6FDC9AC8-4EE5-4DF8-9D9F-E3201C81B59F}" type="presOf" srcId="{D2651DC4-D6B8-4B4B-877C-CBDE3A34FEBA}" destId="{82FD0BAD-4696-474C-887B-63012598020C}" srcOrd="0" destOrd="0" presId="urn:microsoft.com/office/officeart/2005/8/layout/radial3"/>
+    <dgm:cxn modelId="{76847E01-0890-4F67-AD9A-6857B976AB3E}" type="presOf" srcId="{B0895E9C-839A-45AA-AD0B-4B066C25628A}" destId="{376108C7-AF89-4832-B217-7BD221C1880A}" srcOrd="0" destOrd="0" presId="urn:microsoft.com/office/officeart/2005/8/layout/radial3"/>
+    <dgm:cxn modelId="{A42243EB-6F8A-4F7F-9B8D-39EA96D4AB61}" type="presOf" srcId="{72F27833-F552-4ABF-A76F-683DA387EFD5}" destId="{566FA6A0-2344-4665-9474-CB3E2FCD05A7}" srcOrd="0" destOrd="0" presId="urn:microsoft.com/office/officeart/2005/8/layout/radial3"/>
+    <dgm:cxn modelId="{2BFC75DC-CEFC-4363-97BF-21A45A97B1C3}" type="presOf" srcId="{E10D6CB9-25BB-4F58-9ADD-F10D82759ECE}" destId="{1D34265E-C0D0-4165-BC34-CA7DDE3C6859}" srcOrd="0" destOrd="0" presId="urn:microsoft.com/office/officeart/2005/8/layout/radial3"/>
     <dgm:cxn modelId="{EC855653-2168-4E00-A630-9C6DA37035A0}" srcId="{261822AC-45CC-41E9-BC8C-56AE2CBDE593}" destId="{D2651DC4-D6B8-4B4B-877C-CBDE3A34FEBA}" srcOrd="0" destOrd="0" parTransId="{1F607E45-4A64-4B7D-A8A7-5C2EBC317BE7}" sibTransId="{051AD3B6-49B8-4795-ACC7-EE84C7411CAD}"/>
-    <dgm:cxn modelId="{E624738B-93E2-4630-86F8-3475B44EC00B}" type="presParOf" srcId="{0E027013-B11C-427F-AAA1-7DFF12DC3791}" destId="{E7D4C52C-8627-4EFC-9079-BCF0A818BAD3}" srcOrd="0" destOrd="0" presId="urn:microsoft.com/office/officeart/2005/8/layout/radial3"/>
-    <dgm:cxn modelId="{28DCFF44-554A-48C6-85CE-5D1F990ED298}" type="presParOf" srcId="{E7D4C52C-8627-4EFC-9079-BCF0A818BAD3}" destId="{82FD0BAD-4696-474C-887B-63012598020C}" srcOrd="0" destOrd="0" presId="urn:microsoft.com/office/officeart/2005/8/layout/radial3"/>
-    <dgm:cxn modelId="{FADF4B63-26F4-4063-B607-38CFBD741680}" type="presParOf" srcId="{E7D4C52C-8627-4EFC-9079-BCF0A818BAD3}" destId="{4EEA56F8-062C-4D91-8CCA-96F55CA8AF48}" srcOrd="1" destOrd="0" presId="urn:microsoft.com/office/officeart/2005/8/layout/radial3"/>
-    <dgm:cxn modelId="{DD7FB1C5-F20E-4E63-9619-8EA81FDE3A9E}" type="presParOf" srcId="{E7D4C52C-8627-4EFC-9079-BCF0A818BAD3}" destId="{376108C7-AF89-4832-B217-7BD221C1880A}" srcOrd="2" destOrd="0" presId="urn:microsoft.com/office/officeart/2005/8/layout/radial3"/>
-    <dgm:cxn modelId="{1BD08255-1B7B-44D2-A8AD-24DBF2DF30BF}" type="presParOf" srcId="{E7D4C52C-8627-4EFC-9079-BCF0A818BAD3}" destId="{1D34265E-C0D0-4165-BC34-CA7DDE3C6859}" srcOrd="3" destOrd="0" presId="urn:microsoft.com/office/officeart/2005/8/layout/radial3"/>
-    <dgm:cxn modelId="{E71F70CB-E462-42C8-B1E5-E2A258E5A87F}" type="presParOf" srcId="{E7D4C52C-8627-4EFC-9079-BCF0A818BAD3}" destId="{566FA6A0-2344-4665-9474-CB3E2FCD05A7}" srcOrd="4" destOrd="0" presId="urn:microsoft.com/office/officeart/2005/8/layout/radial3"/>
-    <dgm:cxn modelId="{EFEEB60B-14C8-4D98-A2E0-A8FF40F1CC22}" type="presParOf" srcId="{E7D4C52C-8627-4EFC-9079-BCF0A818BAD3}" destId="{AC6B7912-ECF1-44D0-B51E-2343557C20BD}" srcOrd="5" destOrd="0" presId="urn:microsoft.com/office/officeart/2005/8/layout/radial3"/>
+    <dgm:cxn modelId="{17F21E35-1D2D-49FF-B37D-E67FD36BC785}" type="presParOf" srcId="{0E027013-B11C-427F-AAA1-7DFF12DC3791}" destId="{E7D4C52C-8627-4EFC-9079-BCF0A818BAD3}" srcOrd="0" destOrd="0" presId="urn:microsoft.com/office/officeart/2005/8/layout/radial3"/>
+    <dgm:cxn modelId="{530348D0-5996-4E2B-B6EF-4BA85DCCCC87}" type="presParOf" srcId="{E7D4C52C-8627-4EFC-9079-BCF0A818BAD3}" destId="{82FD0BAD-4696-474C-887B-63012598020C}" srcOrd="0" destOrd="0" presId="urn:microsoft.com/office/officeart/2005/8/layout/radial3"/>
+    <dgm:cxn modelId="{E63A856A-9118-40EE-BE16-7C9E6249B20D}" type="presParOf" srcId="{E7D4C52C-8627-4EFC-9079-BCF0A818BAD3}" destId="{4EEA56F8-062C-4D91-8CCA-96F55CA8AF48}" srcOrd="1" destOrd="0" presId="urn:microsoft.com/office/officeart/2005/8/layout/radial3"/>
+    <dgm:cxn modelId="{8A6C7F3B-3089-4EED-B6E7-8A78CDF2F32A}" type="presParOf" srcId="{E7D4C52C-8627-4EFC-9079-BCF0A818BAD3}" destId="{376108C7-AF89-4832-B217-7BD221C1880A}" srcOrd="2" destOrd="0" presId="urn:microsoft.com/office/officeart/2005/8/layout/radial3"/>
+    <dgm:cxn modelId="{DC6DBC47-9D6B-4D26-93DA-8CBCDD8F0752}" type="presParOf" srcId="{E7D4C52C-8627-4EFC-9079-BCF0A818BAD3}" destId="{1D34265E-C0D0-4165-BC34-CA7DDE3C6859}" srcOrd="3" destOrd="0" presId="urn:microsoft.com/office/officeart/2005/8/layout/radial3"/>
+    <dgm:cxn modelId="{C4E92FEF-BCC6-4B47-B1C5-E44D7608D7EB}" type="presParOf" srcId="{E7D4C52C-8627-4EFC-9079-BCF0A818BAD3}" destId="{566FA6A0-2344-4665-9474-CB3E2FCD05A7}" srcOrd="4" destOrd="0" presId="urn:microsoft.com/office/officeart/2005/8/layout/radial3"/>
   </dgm:cxnLst>
   <dgm:bg/>
   <dgm:whole/>

</xml_diff>